<commit_message>
Latest edits and readings
</commit_message>
<xml_diff>
--- a/Reports/Final Report/FinalReportTemplate_2018.docx
+++ b/Reports/Final Report/FinalReportTemplate_2018.docx
@@ -1836,8 +1836,6 @@
         </w:rPr>
         <w:t xml:space="preserve">        </w:t>
       </w:r>
-      <w:bookmarkStart w:id="1" w:name="_GoBack"/>
-      <w:bookmarkEnd w:id="1"/>
     </w:p>
     <w:p>
       <w:pPr>
@@ -2019,223 +2017,6 @@
           <w:lang w:val="en-GB"/>
         </w:rPr>
       </w:pPr>
-      <w:r>
-        <w:rPr>
-          <w:noProof/>
-          <w:sz w:val="22"/>
-          <w:szCs w:val="22"/>
-        </w:rPr>
-        <mc:AlternateContent>
-          <mc:Choice Requires="wps">
-            <w:drawing>
-              <wp:anchor distT="0" distB="0" distL="114300" distR="114300" simplePos="0" relativeHeight="251651072" behindDoc="0" locked="0" layoutInCell="1" allowOverlap="1">
-                <wp:simplePos x="0" y="0"/>
-                <wp:positionH relativeFrom="column">
-                  <wp:posOffset>2527300</wp:posOffset>
-                </wp:positionH>
-                <wp:positionV relativeFrom="paragraph">
-                  <wp:posOffset>-933450</wp:posOffset>
-                </wp:positionV>
-                <wp:extent cx="2203450" cy="1352550"/>
-                <wp:effectExtent l="10795" t="5715" r="5080" b="13335"/>
-                <wp:wrapNone/>
-                <wp:docPr id="44" name="Text Box 45"/>
-                <wp:cNvGraphicFramePr>
-                  <a:graphicFrameLocks xmlns:a="http://schemas.openxmlformats.org/drawingml/2006/main"/>
-                </wp:cNvGraphicFramePr>
-                <a:graphic xmlns:a="http://schemas.openxmlformats.org/drawingml/2006/main">
-                  <a:graphicData uri="http://schemas.microsoft.com/office/word/2010/wordprocessingShape">
-                    <wps:wsp>
-                      <wps:cNvSpPr txBox="1">
-                        <a:spLocks noChangeArrowheads="1"/>
-                      </wps:cNvSpPr>
-                      <wps:spPr bwMode="auto">
-                        <a:xfrm>
-                          <a:off x="0" y="0"/>
-                          <a:ext cx="2203450" cy="1352550"/>
-                        </a:xfrm>
-                        <a:prstGeom prst="rect">
-                          <a:avLst/>
-                        </a:prstGeom>
-                        <a:solidFill>
-                          <a:srgbClr val="FFFFFF"/>
-                        </a:solidFill>
-                        <a:ln w="9525">
-                          <a:solidFill>
-                            <a:srgbClr val="000000"/>
-                          </a:solidFill>
-                          <a:miter lim="800000"/>
-                          <a:headEnd/>
-                          <a:tailEnd/>
-                        </a:ln>
-                      </wps:spPr>
-                      <wps:txbx>
-                        <w:txbxContent>
-                          <w:p>
-                            <w:pPr>
-                              <w:widowControl w:val="0"/>
-                              <w:rPr>
-                                <w:rFonts w:ascii="Bradley Hand ITC" w:hAnsi="Bradley Hand ITC"/>
-                                <w:b/>
-                                <w:color w:val="FF0000"/>
-                                <w:sz w:val="22"/>
-                                <w:szCs w:val="22"/>
-                              </w:rPr>
-                            </w:pPr>
-                            <w:r>
-                              <w:rPr>
-                                <w:rFonts w:ascii="Bradley Hand ITC" w:hAnsi="Bradley Hand ITC"/>
-                                <w:b/>
-                                <w:color w:val="FF0000"/>
-                                <w:sz w:val="22"/>
-                                <w:szCs w:val="22"/>
-                              </w:rPr>
-                              <w:t xml:space="preserve">Note: this is an </w:t>
-                            </w:r>
-                            <w:r>
-                              <w:rPr>
-                                <w:rFonts w:ascii="Bradley Hand ITC" w:hAnsi="Bradley Hand ITC"/>
-                                <w:b/>
-                                <w:i/>
-                                <w:color w:val="FF0000"/>
-                                <w:sz w:val="22"/>
-                                <w:szCs w:val="22"/>
-                              </w:rPr>
-                              <w:t>example.</w:t>
-                            </w:r>
-                            <w:r>
-                              <w:rPr>
-                                <w:rFonts w:ascii="Bradley Hand ITC" w:hAnsi="Bradley Hand ITC"/>
-                                <w:b/>
-                                <w:color w:val="FF0000"/>
-                                <w:sz w:val="22"/>
-                                <w:szCs w:val="22"/>
-                              </w:rPr>
-                              <w:t xml:space="preserve"> You will need to adapt as appropriate.</w:t>
-                            </w:r>
-                          </w:p>
-                          <w:p>
-                            <w:pPr>
-                              <w:widowControl w:val="0"/>
-                              <w:rPr>
-                                <w:rFonts w:ascii="Bradley Hand ITC" w:hAnsi="Bradley Hand ITC"/>
-                                <w:b/>
-                                <w:color w:val="FF0000"/>
-                                <w:sz w:val="22"/>
-                                <w:szCs w:val="22"/>
-                              </w:rPr>
-                            </w:pPr>
-                            <w:r>
-                              <w:rPr>
-                                <w:rFonts w:ascii="Bradley Hand ITC" w:hAnsi="Bradley Hand ITC"/>
-                                <w:b/>
-                                <w:color w:val="FF0000"/>
-                                <w:sz w:val="22"/>
-                                <w:szCs w:val="22"/>
-                              </w:rPr>
-                              <w:t>Some of these headings are specifically for design projects. The study guide gives the correct headings for investigative projects.</w:t>
-                            </w:r>
-                          </w:p>
-                          <w:p/>
-                        </w:txbxContent>
-                      </wps:txbx>
-                      <wps:bodyPr rot="0" vert="horz" wrap="square" lIns="91440" tIns="45720" rIns="91440" bIns="45720" anchor="t" anchorCtr="0" upright="1">
-                        <a:noAutofit/>
-                      </wps:bodyPr>
-                    </wps:wsp>
-                  </a:graphicData>
-                </a:graphic>
-                <wp14:sizeRelH relativeFrom="page">
-                  <wp14:pctWidth>0</wp14:pctWidth>
-                </wp14:sizeRelH>
-                <wp14:sizeRelV relativeFrom="page">
-                  <wp14:pctHeight>0</wp14:pctHeight>
-                </wp14:sizeRelV>
-              </wp:anchor>
-            </w:drawing>
-          </mc:Choice>
-          <mc:Fallback>
-            <w:pict>
-              <v:shapetype id="_x0000_t202" coordsize="21600,21600" o:spt="202" path="m,l,21600r21600,l21600,xe">
-                <v:stroke joinstyle="miter"/>
-                <v:path gradientshapeok="t" o:connecttype="rect"/>
-              </v:shapetype>
-              <v:shape id="Text Box 45" o:spid="_x0000_s1026" type="#_x0000_t202" style="position:absolute;margin-left:199pt;margin-top:-73.5pt;width:173.5pt;height:106.5pt;z-index:251651072;visibility:visible;mso-wrap-style:square;mso-width-percent:0;mso-height-percent:0;mso-wrap-distance-left:9pt;mso-wrap-distance-top:0;mso-wrap-distance-right:9pt;mso-wrap-distance-bottom:0;mso-position-horizontal:absolute;mso-position-horizontal-relative:text;mso-position-vertical:absolute;mso-position-vertical-relative:text;mso-width-percent:0;mso-height-percent:0;mso-width-relative:page;mso-height-relative:page;v-text-anchor:top" o:gfxdata="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">
-                <v:textbox>
-                  <w:txbxContent>
-                    <w:p>
-                      <w:pPr>
-                        <w:widowControl w:val="0"/>
-                        <w:rPr>
-                          <w:rFonts w:ascii="Bradley Hand ITC" w:hAnsi="Bradley Hand ITC"/>
-                          <w:b/>
-                          <w:color w:val="FF0000"/>
-                          <w:sz w:val="22"/>
-                          <w:szCs w:val="22"/>
-                        </w:rPr>
-                      </w:pPr>
-                      <w:r>
-                        <w:rPr>
-                          <w:rFonts w:ascii="Bradley Hand ITC" w:hAnsi="Bradley Hand ITC"/>
-                          <w:b/>
-                          <w:color w:val="FF0000"/>
-                          <w:sz w:val="22"/>
-                          <w:szCs w:val="22"/>
-                        </w:rPr>
-                        <w:t xml:space="preserve">Note: this is an </w:t>
-                      </w:r>
-                      <w:r>
-                        <w:rPr>
-                          <w:rFonts w:ascii="Bradley Hand ITC" w:hAnsi="Bradley Hand ITC"/>
-                          <w:b/>
-                          <w:i/>
-                          <w:color w:val="FF0000"/>
-                          <w:sz w:val="22"/>
-                          <w:szCs w:val="22"/>
-                        </w:rPr>
-                        <w:t>example.</w:t>
-                      </w:r>
-                      <w:r>
-                        <w:rPr>
-                          <w:rFonts w:ascii="Bradley Hand ITC" w:hAnsi="Bradley Hand ITC"/>
-                          <w:b/>
-                          <w:color w:val="FF0000"/>
-                          <w:sz w:val="22"/>
-                          <w:szCs w:val="22"/>
-                        </w:rPr>
-                        <w:t xml:space="preserve"> You will need to adapt as appropriate.</w:t>
-                      </w:r>
-                    </w:p>
-                    <w:p>
-                      <w:pPr>
-                        <w:widowControl w:val="0"/>
-                        <w:rPr>
-                          <w:rFonts w:ascii="Bradley Hand ITC" w:hAnsi="Bradley Hand ITC"/>
-                          <w:b/>
-                          <w:color w:val="FF0000"/>
-                          <w:sz w:val="22"/>
-                          <w:szCs w:val="22"/>
-                        </w:rPr>
-                      </w:pPr>
-                      <w:r>
-                        <w:rPr>
-                          <w:rFonts w:ascii="Bradley Hand ITC" w:hAnsi="Bradley Hand ITC"/>
-                          <w:b/>
-                          <w:color w:val="FF0000"/>
-                          <w:sz w:val="22"/>
-                          <w:szCs w:val="22"/>
-                        </w:rPr>
-                        <w:t>Some of these headings are specifically for design projects. The study guide gives the correct headings for investigative projects.</w:t>
-                      </w:r>
-                    </w:p>
-                    <w:p/>
-                  </w:txbxContent>
-                </v:textbox>
-              </v:shape>
-            </w:pict>
-          </mc:Fallback>
-        </mc:AlternateContent>
-      </w:r>
       <w:r>
         <w:rPr>
           <w:noProof/>
@@ -2306,7 +2087,7 @@
           </mc:Choice>
           <mc:Fallback>
             <w:pict>
-              <v:line w14:anchorId="0A0A0E8A" id="Line 4" o:spid="_x0000_s1026" style="position:absolute;z-index:251628544;visibility:visible;mso-wrap-style:square;mso-width-percent:0;mso-height-percent:0;mso-wrap-distance-left:9pt;mso-wrap-distance-top:0;mso-wrap-distance-right:9pt;mso-wrap-distance-bottom:0;mso-position-horizontal:absolute;mso-position-horizontal-relative:margin;mso-position-vertical:absolute;mso-position-vertical-relative:text;mso-width-percent:0;mso-height-percent:0;mso-width-relative:page;mso-height-relative:page" from="0,0" to="0,0" o:gfxdata="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" o:allowincell="f" strokecolor="#020000" strokeweight=".96pt">
+              <v:line w14:anchorId="6CFA172C" id="Line 4" o:spid="_x0000_s1026" style="position:absolute;z-index:251628544;visibility:visible;mso-wrap-style:square;mso-width-percent:0;mso-height-percent:0;mso-wrap-distance-left:9pt;mso-wrap-distance-top:0;mso-wrap-distance-right:9pt;mso-wrap-distance-bottom:0;mso-position-horizontal:absolute;mso-position-horizontal-relative:margin;mso-position-vertical:absolute;mso-position-vertical-relative:text;mso-width-percent:0;mso-height-percent:0;mso-width-relative:page;mso-height-relative:page" from="0,0" to="0,0" o:gfxdata="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" o:allowincell="f" strokecolor="#020000" strokeweight=".96pt">
                 <w10:wrap anchorx="margin"/>
               </v:line>
             </w:pict>
@@ -2383,7 +2164,7 @@
           </mc:Choice>
           <mc:Fallback>
             <w:pict>
-              <v:line w14:anchorId="7B873E89" id="Line 5" o:spid="_x0000_s1026" style="position:absolute;z-index:251629568;visibility:visible;mso-wrap-style:square;mso-width-percent:0;mso-height-percent:0;mso-wrap-distance-left:9pt;mso-wrap-distance-top:0;mso-wrap-distance-right:9pt;mso-wrap-distance-bottom:0;mso-position-horizontal:absolute;mso-position-horizontal-relative:margin;mso-position-vertical:absolute;mso-position-vertical-relative:text;mso-width-percent:0;mso-height-percent:0;mso-width-relative:page;mso-height-relative:page" from="0,.45pt" to="453.65pt,.45pt" o:gfxdata="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" o:allowincell="f" strokecolor="#020000" strokeweight=".96pt">
+              <v:line w14:anchorId="09DDAF7C" id="Line 5" o:spid="_x0000_s1026" style="position:absolute;z-index:251629568;visibility:visible;mso-wrap-style:square;mso-width-percent:0;mso-height-percent:0;mso-wrap-distance-left:9pt;mso-wrap-distance-top:0;mso-wrap-distance-right:9pt;mso-wrap-distance-bottom:0;mso-position-horizontal:absolute;mso-position-horizontal-relative:margin;mso-position-vertical:absolute;mso-position-vertical-relative:text;mso-width-percent:0;mso-height-percent:0;mso-width-relative:page;mso-height-relative:page" from="0,.45pt" to="453.65pt,.45pt" o:gfxdata="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" o:allowincell="f" strokecolor="#020000" strokeweight=".96pt">
                 <w10:wrap anchorx="margin"/>
               </v:line>
             </w:pict>
@@ -3146,174 +2927,6 @@
       </w:pPr>
       <w:r>
         <w:rPr>
-          <w:noProof/>
-          <w:sz w:val="24"/>
-          <w:szCs w:val="24"/>
-          <w:lang w:val="en-ZA" w:eastAsia="en-ZA"/>
-        </w:rPr>
-        <mc:AlternateContent>
-          <mc:Choice Requires="wps">
-            <w:drawing>
-              <wp:anchor distT="0" distB="0" distL="114300" distR="114300" simplePos="0" relativeHeight="251685888" behindDoc="0" locked="0" layoutInCell="1" allowOverlap="1">
-                <wp:simplePos x="0" y="0"/>
-                <wp:positionH relativeFrom="column">
-                  <wp:posOffset>2578735</wp:posOffset>
-                </wp:positionH>
-                <wp:positionV relativeFrom="paragraph">
-                  <wp:posOffset>90805</wp:posOffset>
-                </wp:positionV>
-                <wp:extent cx="1282700" cy="815975"/>
-                <wp:effectExtent l="5080" t="6985" r="7620" b="5715"/>
-                <wp:wrapNone/>
-                <wp:docPr id="41" name="Text Box 98"/>
-                <wp:cNvGraphicFramePr>
-                  <a:graphicFrameLocks xmlns:a="http://schemas.openxmlformats.org/drawingml/2006/main"/>
-                </wp:cNvGraphicFramePr>
-                <a:graphic xmlns:a="http://schemas.openxmlformats.org/drawingml/2006/main">
-                  <a:graphicData uri="http://schemas.microsoft.com/office/word/2010/wordprocessingShape">
-                    <wps:wsp>
-                      <wps:cNvSpPr txBox="1">
-                        <a:spLocks noChangeArrowheads="1"/>
-                      </wps:cNvSpPr>
-                      <wps:spPr bwMode="auto">
-                        <a:xfrm>
-                          <a:off x="0" y="0"/>
-                          <a:ext cx="1282700" cy="815975"/>
-                        </a:xfrm>
-                        <a:prstGeom prst="rect">
-                          <a:avLst/>
-                        </a:prstGeom>
-                        <a:solidFill>
-                          <a:srgbClr val="FFFFFF"/>
-                        </a:solidFill>
-                        <a:ln w="9525">
-                          <a:solidFill>
-                            <a:srgbClr val="000000"/>
-                          </a:solidFill>
-                          <a:miter lim="800000"/>
-                          <a:headEnd/>
-                          <a:tailEnd/>
-                        </a:ln>
-                      </wps:spPr>
-                      <wps:txbx>
-                        <w:txbxContent>
-                          <w:p>
-                            <w:pPr>
-                              <w:widowControl w:val="0"/>
-                              <w:rPr>
-                                <w:rFonts w:ascii="Bradley Hand ITC" w:hAnsi="Bradley Hand ITC"/>
-                                <w:b/>
-                                <w:color w:val="FF0000"/>
-                                <w:sz w:val="22"/>
-                                <w:szCs w:val="22"/>
-                              </w:rPr>
-                            </w:pPr>
-                            <w:r>
-                              <w:rPr>
-                                <w:rFonts w:ascii="Bradley Hand ITC" w:hAnsi="Bradley Hand ITC"/>
-                                <w:b/>
-                                <w:color w:val="FF0000"/>
-                                <w:sz w:val="22"/>
-                                <w:szCs w:val="22"/>
-                              </w:rPr>
-                              <w:t>Include original reference</w:t>
-                            </w:r>
-                            <w:r>
-                              <w:rPr>
-                                <w:rFonts w:ascii="Bradley Hand ITC" w:hAnsi="Bradley Hand ITC"/>
-                                <w:b/>
-                                <w:color w:val="FF0000"/>
-                                <w:sz w:val="22"/>
-                                <w:szCs w:val="22"/>
-                              </w:rPr>
-                              <w:t xml:space="preserve"> list</w:t>
-                            </w:r>
-                            <w:r>
-                              <w:rPr>
-                                <w:rFonts w:ascii="Bradley Hand ITC" w:hAnsi="Bradley Hand ITC"/>
-                                <w:b/>
-                                <w:color w:val="FF0000"/>
-                                <w:sz w:val="22"/>
-                                <w:szCs w:val="22"/>
-                              </w:rPr>
-                              <w:t xml:space="preserve"> exactly as in approved Project Proposal</w:t>
-                            </w:r>
-                          </w:p>
-                          <w:p/>
-                        </w:txbxContent>
-                      </wps:txbx>
-                      <wps:bodyPr rot="0" vert="horz" wrap="square" lIns="91440" tIns="45720" rIns="91440" bIns="45720" anchor="t" anchorCtr="0" upright="1">
-                        <a:noAutofit/>
-                      </wps:bodyPr>
-                    </wps:wsp>
-                  </a:graphicData>
-                </a:graphic>
-                <wp14:sizeRelH relativeFrom="page">
-                  <wp14:pctWidth>0</wp14:pctWidth>
-                </wp14:sizeRelH>
-                <wp14:sizeRelV relativeFrom="page">
-                  <wp14:pctHeight>0</wp14:pctHeight>
-                </wp14:sizeRelV>
-              </wp:anchor>
-            </w:drawing>
-          </mc:Choice>
-          <mc:Fallback>
-            <w:pict>
-              <v:shape id="Text Box 98" o:spid="_x0000_s1027" type="#_x0000_t202" style="position:absolute;left:0;text-align:left;margin-left:203.05pt;margin-top:7.15pt;width:101pt;height:64.25pt;z-index:251685888;visibility:visible;mso-wrap-style:square;mso-width-percent:0;mso-height-percent:0;mso-wrap-distance-left:9pt;mso-wrap-distance-top:0;mso-wrap-distance-right:9pt;mso-wrap-distance-bottom:0;mso-position-horizontal:absolute;mso-position-horizontal-relative:text;mso-position-vertical:absolute;mso-position-vertical-relative:text;mso-width-percent:0;mso-height-percent:0;mso-width-relative:page;mso-height-relative:page;v-text-anchor:top" o:gfxdata="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">
-                <v:textbox>
-                  <w:txbxContent>
-                    <w:p>
-                      <w:pPr>
-                        <w:widowControl w:val="0"/>
-                        <w:rPr>
-                          <w:rFonts w:ascii="Bradley Hand ITC" w:hAnsi="Bradley Hand ITC"/>
-                          <w:b/>
-                          <w:color w:val="FF0000"/>
-                          <w:sz w:val="22"/>
-                          <w:szCs w:val="22"/>
-                        </w:rPr>
-                      </w:pPr>
-                      <w:r>
-                        <w:rPr>
-                          <w:rFonts w:ascii="Bradley Hand ITC" w:hAnsi="Bradley Hand ITC"/>
-                          <w:b/>
-                          <w:color w:val="FF0000"/>
-                          <w:sz w:val="22"/>
-                          <w:szCs w:val="22"/>
-                        </w:rPr>
-                        <w:t>Include original reference</w:t>
-                      </w:r>
-                      <w:r>
-                        <w:rPr>
-                          <w:rFonts w:ascii="Bradley Hand ITC" w:hAnsi="Bradley Hand ITC"/>
-                          <w:b/>
-                          <w:color w:val="FF0000"/>
-                          <w:sz w:val="22"/>
-                          <w:szCs w:val="22"/>
-                        </w:rPr>
-                        <w:t xml:space="preserve"> list</w:t>
-                      </w:r>
-                      <w:r>
-                        <w:rPr>
-                          <w:rFonts w:ascii="Bradley Hand ITC" w:hAnsi="Bradley Hand ITC"/>
-                          <w:b/>
-                          <w:color w:val="FF0000"/>
-                          <w:sz w:val="22"/>
-                          <w:szCs w:val="22"/>
-                        </w:rPr>
-                        <w:t xml:space="preserve"> exactly as in approved Project Proposal</w:t>
-                      </w:r>
-                    </w:p>
-                    <w:p/>
-                  </w:txbxContent>
-                </v:textbox>
-              </v:shape>
-            </w:pict>
-          </mc:Fallback>
-        </mc:AlternateContent>
-      </w:r>
-      <w:r>
-        <w:rPr>
           <w:sz w:val="24"/>
           <w:szCs w:val="24"/>
           <w:lang w:val="en-GB"/>
@@ -3514,88 +3127,6 @@
           <w:lang w:val="en-GB"/>
         </w:rPr>
       </w:pPr>
-      <w:r>
-        <w:rPr>
-          <w:noProof/>
-          <w:sz w:val="24"/>
-          <w:szCs w:val="24"/>
-          <w:lang w:val="en-ZA" w:eastAsia="en-ZA"/>
-        </w:rPr>
-        <mc:AlternateContent>
-          <mc:Choice Requires="wps">
-            <w:drawing>
-              <wp:anchor distT="0" distB="0" distL="114300" distR="114300" simplePos="0" relativeHeight="251686912" behindDoc="0" locked="0" layoutInCell="1" allowOverlap="1">
-                <wp:simplePos x="0" y="0"/>
-                <wp:positionH relativeFrom="column">
-                  <wp:posOffset>1538605</wp:posOffset>
-                </wp:positionH>
-                <wp:positionV relativeFrom="paragraph">
-                  <wp:posOffset>122555</wp:posOffset>
-                </wp:positionV>
-                <wp:extent cx="1040130" cy="23495"/>
-                <wp:effectExtent l="22225" t="55880" r="13970" b="34925"/>
-                <wp:wrapNone/>
-                <wp:docPr id="40" name="AutoShape 99"/>
-                <wp:cNvGraphicFramePr>
-                  <a:graphicFrameLocks xmlns:a="http://schemas.openxmlformats.org/drawingml/2006/main"/>
-                </wp:cNvGraphicFramePr>
-                <a:graphic xmlns:a="http://schemas.openxmlformats.org/drawingml/2006/main">
-                  <a:graphicData uri="http://schemas.microsoft.com/office/word/2010/wordprocessingShape">
-                    <wps:wsp>
-                      <wps:cNvCnPr>
-                        <a:cxnSpLocks noChangeShapeType="1"/>
-                      </wps:cNvCnPr>
-                      <wps:spPr bwMode="auto">
-                        <a:xfrm flipH="1" flipV="1">
-                          <a:off x="0" y="0"/>
-                          <a:ext cx="1040130" cy="23495"/>
-                        </a:xfrm>
-                        <a:prstGeom prst="straightConnector1">
-                          <a:avLst/>
-                        </a:prstGeom>
-                        <a:noFill/>
-                        <a:ln w="9525">
-                          <a:solidFill>
-                            <a:srgbClr val="000000"/>
-                          </a:solidFill>
-                          <a:round/>
-                          <a:headEnd/>
-                          <a:tailEnd type="triangle" w="med" len="med"/>
-                        </a:ln>
-                        <a:extLst>
-                          <a:ext uri="{909E8E84-426E-40DD-AFC4-6F175D3DCCD1}">
-                            <a14:hiddenFill xmlns:a14="http://schemas.microsoft.com/office/drawing/2010/main">
-                              <a:noFill/>
-                            </a14:hiddenFill>
-                          </a:ext>
-                        </a:extLst>
-                      </wps:spPr>
-                      <wps:bodyPr/>
-                    </wps:wsp>
-                  </a:graphicData>
-                </a:graphic>
-                <wp14:sizeRelH relativeFrom="page">
-                  <wp14:pctWidth>0</wp14:pctWidth>
-                </wp14:sizeRelH>
-                <wp14:sizeRelV relativeFrom="page">
-                  <wp14:pctHeight>0</wp14:pctHeight>
-                </wp14:sizeRelV>
-              </wp:anchor>
-            </w:drawing>
-          </mc:Choice>
-          <mc:Fallback>
-            <w:pict>
-              <v:shapetype w14:anchorId="5ED294C4" id="_x0000_t32" coordsize="21600,21600" o:spt="32" o:oned="t" path="m,l21600,21600e" filled="f">
-                <v:path arrowok="t" fillok="f" o:connecttype="none"/>
-                <o:lock v:ext="edit" shapetype="t"/>
-              </v:shapetype>
-              <v:shape id="AutoShape 99" o:spid="_x0000_s1026" type="#_x0000_t32" style="position:absolute;margin-left:121.15pt;margin-top:9.65pt;width:81.9pt;height:1.85pt;flip:x y;z-index:251686912;visibility:visible;mso-wrap-style:square;mso-width-percent:0;mso-height-percent:0;mso-wrap-distance-left:9pt;mso-wrap-distance-top:0;mso-wrap-distance-right:9pt;mso-wrap-distance-bottom:0;mso-position-horizontal:absolute;mso-position-horizontal-relative:text;mso-position-vertical:absolute;mso-position-vertical-relative:text;mso-width-percent:0;mso-height-percent:0;mso-width-relative:page;mso-height-relative:page" o:gfxdata="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">
-                <v:stroke endarrow="block"/>
-              </v:shape>
-            </w:pict>
-          </mc:Fallback>
-        </mc:AlternateContent>
-      </w:r>
       <w:r>
         <w:rPr>
           <w:sz w:val="24"/>
@@ -6197,177 +5728,6 @@
       </w:pPr>
       <w:r>
         <w:rPr>
-          <w:noProof/>
-          <w:sz w:val="24"/>
-          <w:szCs w:val="24"/>
-        </w:rPr>
-        <mc:AlternateContent>
-          <mc:Choice Requires="wps">
-            <w:drawing>
-              <wp:anchor distT="0" distB="0" distL="114300" distR="114300" simplePos="0" relativeHeight="251652096" behindDoc="0" locked="0" layoutInCell="1" allowOverlap="1">
-                <wp:simplePos x="0" y="0"/>
-                <wp:positionH relativeFrom="column">
-                  <wp:posOffset>3448050</wp:posOffset>
-                </wp:positionH>
-                <wp:positionV relativeFrom="paragraph">
-                  <wp:posOffset>84455</wp:posOffset>
-                </wp:positionV>
-                <wp:extent cx="1282700" cy="815975"/>
-                <wp:effectExtent l="7620" t="13335" r="5080" b="8890"/>
-                <wp:wrapNone/>
-                <wp:docPr id="39" name="Text Box 46"/>
-                <wp:cNvGraphicFramePr>
-                  <a:graphicFrameLocks xmlns:a="http://schemas.openxmlformats.org/drawingml/2006/main"/>
-                </wp:cNvGraphicFramePr>
-                <a:graphic xmlns:a="http://schemas.openxmlformats.org/drawingml/2006/main">
-                  <a:graphicData uri="http://schemas.microsoft.com/office/word/2010/wordprocessingShape">
-                    <wps:wsp>
-                      <wps:cNvSpPr txBox="1">
-                        <a:spLocks noChangeArrowheads="1"/>
-                      </wps:cNvSpPr>
-                      <wps:spPr bwMode="auto">
-                        <a:xfrm>
-                          <a:off x="0" y="0"/>
-                          <a:ext cx="1282700" cy="815975"/>
-                        </a:xfrm>
-                        <a:prstGeom prst="rect">
-                          <a:avLst/>
-                        </a:prstGeom>
-                        <a:solidFill>
-                          <a:srgbClr val="FFFFFF"/>
-                        </a:solidFill>
-                        <a:ln w="9525">
-                          <a:solidFill>
-                            <a:srgbClr val="000000"/>
-                          </a:solidFill>
-                          <a:miter lim="800000"/>
-                          <a:headEnd/>
-                          <a:tailEnd/>
-                        </a:ln>
-                      </wps:spPr>
-                      <wps:txbx>
-                        <w:txbxContent>
-                          <w:p>
-                            <w:pPr>
-                              <w:widowControl w:val="0"/>
-                              <w:rPr>
-                                <w:rFonts w:ascii="Bradley Hand ITC" w:hAnsi="Bradley Hand ITC"/>
-                                <w:b/>
-                                <w:color w:val="FF0000"/>
-                                <w:sz w:val="22"/>
-                                <w:szCs w:val="22"/>
-                              </w:rPr>
-                            </w:pPr>
-                            <w:r>
-                              <w:rPr>
-                                <w:rFonts w:ascii="Bradley Hand ITC" w:hAnsi="Bradley Hand ITC"/>
-                                <w:b/>
-                                <w:color w:val="FF0000"/>
-                                <w:sz w:val="22"/>
-                                <w:szCs w:val="22"/>
-                                <w:u w:val="single"/>
-                              </w:rPr>
-                              <w:t>Very important section</w:t>
-                            </w:r>
-                            <w:r>
-                              <w:rPr>
-                                <w:rFonts w:ascii="Bradley Hand ITC" w:hAnsi="Bradley Hand ITC"/>
-                                <w:b/>
-                                <w:color w:val="FF0000"/>
-                                <w:sz w:val="22"/>
-                                <w:szCs w:val="22"/>
-                                <w:u w:val="single"/>
-                              </w:rPr>
-                              <w:t>s</w:t>
-                            </w:r>
-                            <w:r>
-                              <w:rPr>
-                                <w:rFonts w:ascii="Bradley Hand ITC" w:hAnsi="Bradley Hand ITC"/>
-                                <w:b/>
-                                <w:color w:val="FF0000"/>
-                                <w:sz w:val="22"/>
-                                <w:szCs w:val="22"/>
-                              </w:rPr>
-                              <w:t xml:space="preserve"> - read notes in study guide</w:t>
-                            </w:r>
-                          </w:p>
-                          <w:p/>
-                        </w:txbxContent>
-                      </wps:txbx>
-                      <wps:bodyPr rot="0" vert="horz" wrap="square" lIns="91440" tIns="45720" rIns="91440" bIns="45720" anchor="t" anchorCtr="0" upright="1">
-                        <a:noAutofit/>
-                      </wps:bodyPr>
-                    </wps:wsp>
-                  </a:graphicData>
-                </a:graphic>
-                <wp14:sizeRelH relativeFrom="page">
-                  <wp14:pctWidth>0</wp14:pctWidth>
-                </wp14:sizeRelH>
-                <wp14:sizeRelV relativeFrom="page">
-                  <wp14:pctHeight>0</wp14:pctHeight>
-                </wp14:sizeRelV>
-              </wp:anchor>
-            </w:drawing>
-          </mc:Choice>
-          <mc:Fallback>
-            <w:pict>
-              <v:shape id="Text Box 46" o:spid="_x0000_s1028" type="#_x0000_t202" style="position:absolute;margin-left:271.5pt;margin-top:6.65pt;width:101pt;height:64.25pt;z-index:251652096;visibility:visible;mso-wrap-style:square;mso-width-percent:0;mso-height-percent:0;mso-wrap-distance-left:9pt;mso-wrap-distance-top:0;mso-wrap-distance-right:9pt;mso-wrap-distance-bottom:0;mso-position-horizontal:absolute;mso-position-horizontal-relative:text;mso-position-vertical:absolute;mso-position-vertical-relative:text;mso-width-percent:0;mso-height-percent:0;mso-width-relative:page;mso-height-relative:page;v-text-anchor:top" o:gfxdata="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">
-                <v:textbox>
-                  <w:txbxContent>
-                    <w:p>
-                      <w:pPr>
-                        <w:widowControl w:val="0"/>
-                        <w:rPr>
-                          <w:rFonts w:ascii="Bradley Hand ITC" w:hAnsi="Bradley Hand ITC"/>
-                          <w:b/>
-                          <w:color w:val="FF0000"/>
-                          <w:sz w:val="22"/>
-                          <w:szCs w:val="22"/>
-                        </w:rPr>
-                      </w:pPr>
-                      <w:r>
-                        <w:rPr>
-                          <w:rFonts w:ascii="Bradley Hand ITC" w:hAnsi="Bradley Hand ITC"/>
-                          <w:b/>
-                          <w:color w:val="FF0000"/>
-                          <w:sz w:val="22"/>
-                          <w:szCs w:val="22"/>
-                          <w:u w:val="single"/>
-                        </w:rPr>
-                        <w:t>Very important section</w:t>
-                      </w:r>
-                      <w:r>
-                        <w:rPr>
-                          <w:rFonts w:ascii="Bradley Hand ITC" w:hAnsi="Bradley Hand ITC"/>
-                          <w:b/>
-                          <w:color w:val="FF0000"/>
-                          <w:sz w:val="22"/>
-                          <w:szCs w:val="22"/>
-                          <w:u w:val="single"/>
-                        </w:rPr>
-                        <w:t>s</w:t>
-                      </w:r>
-                      <w:r>
-                        <w:rPr>
-                          <w:rFonts w:ascii="Bradley Hand ITC" w:hAnsi="Bradley Hand ITC"/>
-                          <w:b/>
-                          <w:color w:val="FF0000"/>
-                          <w:sz w:val="22"/>
-                          <w:szCs w:val="22"/>
-                        </w:rPr>
-                        <w:t xml:space="preserve"> - read notes in study guide</w:t>
-                      </w:r>
-                    </w:p>
-                    <w:p/>
-                  </w:txbxContent>
-                </v:textbox>
-              </v:shape>
-            </w:pict>
-          </mc:Fallback>
-        </mc:AlternateContent>
-      </w:r>
-      <w:r>
-        <w:rPr>
           <w:sz w:val="24"/>
           <w:szCs w:val="24"/>
           <w:lang w:val="en-GB"/>
@@ -6520,84 +5880,6 @@
           <w:lang w:val="en-GB"/>
         </w:rPr>
       </w:pPr>
-      <w:r>
-        <w:rPr>
-          <w:noProof/>
-          <w:sz w:val="24"/>
-          <w:szCs w:val="24"/>
-          <w:lang w:val="en-ZA" w:eastAsia="en-ZA"/>
-        </w:rPr>
-        <mc:AlternateContent>
-          <mc:Choice Requires="wps">
-            <w:drawing>
-              <wp:anchor distT="0" distB="0" distL="114300" distR="114300" simplePos="0" relativeHeight="251671552" behindDoc="0" locked="0" layoutInCell="1" allowOverlap="1">
-                <wp:simplePos x="0" y="0"/>
-                <wp:positionH relativeFrom="column">
-                  <wp:posOffset>2248535</wp:posOffset>
-                </wp:positionH>
-                <wp:positionV relativeFrom="paragraph">
-                  <wp:posOffset>34925</wp:posOffset>
-                </wp:positionV>
-                <wp:extent cx="1199515" cy="95250"/>
-                <wp:effectExtent l="27305" t="57150" r="11430" b="9525"/>
-                <wp:wrapNone/>
-                <wp:docPr id="38" name="Line 79"/>
-                <wp:cNvGraphicFramePr>
-                  <a:graphicFrameLocks xmlns:a="http://schemas.openxmlformats.org/drawingml/2006/main"/>
-                </wp:cNvGraphicFramePr>
-                <a:graphic xmlns:a="http://schemas.openxmlformats.org/drawingml/2006/main">
-                  <a:graphicData uri="http://schemas.microsoft.com/office/word/2010/wordprocessingShape">
-                    <wps:wsp>
-                      <wps:cNvCnPr>
-                        <a:cxnSpLocks noChangeShapeType="1"/>
-                      </wps:cNvCnPr>
-                      <wps:spPr bwMode="auto">
-                        <a:xfrm flipH="1" flipV="1">
-                          <a:off x="0" y="0"/>
-                          <a:ext cx="1199515" cy="95250"/>
-                        </a:xfrm>
-                        <a:prstGeom prst="line">
-                          <a:avLst/>
-                        </a:prstGeom>
-                        <a:noFill/>
-                        <a:ln w="9525">
-                          <a:solidFill>
-                            <a:srgbClr val="000000"/>
-                          </a:solidFill>
-                          <a:round/>
-                          <a:headEnd/>
-                          <a:tailEnd type="triangle" w="med" len="med"/>
-                        </a:ln>
-                        <a:extLst>
-                          <a:ext uri="{909E8E84-426E-40DD-AFC4-6F175D3DCCD1}">
-                            <a14:hiddenFill xmlns:a14="http://schemas.microsoft.com/office/drawing/2010/main">
-                              <a:noFill/>
-                            </a14:hiddenFill>
-                          </a:ext>
-                        </a:extLst>
-                      </wps:spPr>
-                      <wps:bodyPr/>
-                    </wps:wsp>
-                  </a:graphicData>
-                </a:graphic>
-                <wp14:sizeRelH relativeFrom="page">
-                  <wp14:pctWidth>0</wp14:pctWidth>
-                </wp14:sizeRelH>
-                <wp14:sizeRelV relativeFrom="page">
-                  <wp14:pctHeight>0</wp14:pctHeight>
-                </wp14:sizeRelV>
-              </wp:anchor>
-            </w:drawing>
-          </mc:Choice>
-          <mc:Fallback>
-            <w:pict>
-              <v:line w14:anchorId="192FFD9A" id="Line 79" o:spid="_x0000_s1026" style="position:absolute;flip:x y;z-index:251671552;visibility:visible;mso-wrap-style:square;mso-width-percent:0;mso-height-percent:0;mso-wrap-distance-left:9pt;mso-wrap-distance-top:0;mso-wrap-distance-right:9pt;mso-wrap-distance-bottom:0;mso-position-horizontal:absolute;mso-position-horizontal-relative:text;mso-position-vertical:absolute;mso-position-vertical-relative:text;mso-width-percent:0;mso-height-percent:0;mso-width-relative:page;mso-height-relative:page" from="177.05pt,2.75pt" to="271.5pt,10.25pt" o:gfxdata="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">
-                <v:stroke endarrow="block"/>
-              </v:line>
-            </w:pict>
-          </mc:Fallback>
-        </mc:AlternateContent>
-      </w:r>
     </w:p>
     <w:p>
       <w:pPr>
@@ -6625,83 +5907,6 @@
           <w:lang w:val="en-GB"/>
         </w:rPr>
       </w:pPr>
-      <w:r>
-        <w:rPr>
-          <w:noProof/>
-          <w:sz w:val="24"/>
-          <w:szCs w:val="24"/>
-        </w:rPr>
-        <mc:AlternateContent>
-          <mc:Choice Requires="wps">
-            <w:drawing>
-              <wp:anchor distT="0" distB="0" distL="114300" distR="114300" simplePos="0" relativeHeight="251653120" behindDoc="0" locked="0" layoutInCell="1" allowOverlap="1">
-                <wp:simplePos x="0" y="0"/>
-                <wp:positionH relativeFrom="column">
-                  <wp:posOffset>2794635</wp:posOffset>
-                </wp:positionH>
-                <wp:positionV relativeFrom="paragraph">
-                  <wp:posOffset>81915</wp:posOffset>
-                </wp:positionV>
-                <wp:extent cx="653415" cy="92710"/>
-                <wp:effectExtent l="20955" t="12700" r="11430" b="56515"/>
-                <wp:wrapNone/>
-                <wp:docPr id="37" name="Line 47"/>
-                <wp:cNvGraphicFramePr>
-                  <a:graphicFrameLocks xmlns:a="http://schemas.openxmlformats.org/drawingml/2006/main"/>
-                </wp:cNvGraphicFramePr>
-                <a:graphic xmlns:a="http://schemas.openxmlformats.org/drawingml/2006/main">
-                  <a:graphicData uri="http://schemas.microsoft.com/office/word/2010/wordprocessingShape">
-                    <wps:wsp>
-                      <wps:cNvCnPr>
-                        <a:cxnSpLocks noChangeShapeType="1"/>
-                      </wps:cNvCnPr>
-                      <wps:spPr bwMode="auto">
-                        <a:xfrm flipH="1">
-                          <a:off x="0" y="0"/>
-                          <a:ext cx="653415" cy="92710"/>
-                        </a:xfrm>
-                        <a:prstGeom prst="line">
-                          <a:avLst/>
-                        </a:prstGeom>
-                        <a:noFill/>
-                        <a:ln w="9525">
-                          <a:solidFill>
-                            <a:srgbClr val="000000"/>
-                          </a:solidFill>
-                          <a:round/>
-                          <a:headEnd/>
-                          <a:tailEnd type="triangle" w="med" len="med"/>
-                        </a:ln>
-                        <a:extLst>
-                          <a:ext uri="{909E8E84-426E-40DD-AFC4-6F175D3DCCD1}">
-                            <a14:hiddenFill xmlns:a14="http://schemas.microsoft.com/office/drawing/2010/main">
-                              <a:noFill/>
-                            </a14:hiddenFill>
-                          </a:ext>
-                        </a:extLst>
-                      </wps:spPr>
-                      <wps:bodyPr/>
-                    </wps:wsp>
-                  </a:graphicData>
-                </a:graphic>
-                <wp14:sizeRelH relativeFrom="page">
-                  <wp14:pctWidth>0</wp14:pctWidth>
-                </wp14:sizeRelH>
-                <wp14:sizeRelV relativeFrom="page">
-                  <wp14:pctHeight>0</wp14:pctHeight>
-                </wp14:sizeRelV>
-              </wp:anchor>
-            </w:drawing>
-          </mc:Choice>
-          <mc:Fallback>
-            <w:pict>
-              <v:line w14:anchorId="63C92661" id="Line 47" o:spid="_x0000_s1026" style="position:absolute;flip:x;z-index:251653120;visibility:visible;mso-wrap-style:square;mso-width-percent:0;mso-height-percent:0;mso-wrap-distance-left:9pt;mso-wrap-distance-top:0;mso-wrap-distance-right:9pt;mso-wrap-distance-bottom:0;mso-position-horizontal:absolute;mso-position-horizontal-relative:text;mso-position-vertical:absolute;mso-position-vertical-relative:text;mso-width-percent:0;mso-height-percent:0;mso-width-relative:page;mso-height-relative:page" from="220.05pt,6.45pt" to="271.5pt,13.75pt" o:gfxdata="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">
-                <v:stroke endarrow="block"/>
-              </v:line>
-            </w:pict>
-          </mc:Fallback>
-        </mc:AlternateContent>
-      </w:r>
       <w:r>
         <w:rPr>
           <w:sz w:val="24"/>
@@ -7723,7 +6928,11 @@
           </mc:Choice>
           <mc:Fallback>
             <w:pict>
-              <v:shape id="Text Box 2" o:spid="_x0000_s1029" type="#_x0000_t202" style="position:absolute;left:0;text-align:left;margin-left:-46.55pt;margin-top:26.85pt;width:164.7pt;height:27.3pt;z-index:251683840;visibility:visible;mso-wrap-style:square;mso-width-percent:400;mso-height-percent:200;mso-wrap-distance-left:9pt;mso-wrap-distance-top:0;mso-wrap-distance-right:9pt;mso-wrap-distance-bottom:0;mso-position-horizontal:absolute;mso-position-horizontal-relative:text;mso-position-vertical:absolute;mso-position-vertical-relative:text;mso-width-percent:400;mso-height-percent:200;mso-width-relative:margin;mso-height-relative:margin;v-text-anchor:top" o:gfxdata="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">
+              <v:shapetype id="_x0000_t202" coordsize="21600,21600" o:spt="202" path="m,l,21600r21600,l21600,xe">
+                <v:stroke joinstyle="miter"/>
+                <v:path gradientshapeok="t" o:connecttype="rect"/>
+              </v:shapetype>
+              <v:shape id="Text Box 2" o:spid="_x0000_s1026" type="#_x0000_t202" style="position:absolute;left:0;text-align:left;margin-left:-46.55pt;margin-top:26.85pt;width:164.7pt;height:27.3pt;z-index:251683840;visibility:visible;mso-wrap-style:square;mso-width-percent:400;mso-height-percent:200;mso-wrap-distance-left:9pt;mso-wrap-distance-top:0;mso-wrap-distance-right:9pt;mso-wrap-distance-bottom:0;mso-position-horizontal:absolute;mso-position-horizontal-relative:text;mso-position-vertical:absolute;mso-position-vertical-relative:text;mso-width-percent:400;mso-height-percent:200;mso-width-relative:margin;mso-height-relative:margin;v-text-anchor:top" o:gfxdata="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">
                 <v:textbox style="mso-fit-shape-to-text:t">
                   <w:txbxContent>
                     <w:p>
@@ -8034,7 +7243,11 @@
           </mc:Choice>
           <mc:Fallback>
             <w:pict>
-              <v:shape w14:anchorId="3C1A4BAC" id="AutoShape 97" o:spid="_x0000_s1026" type="#_x0000_t32" style="position:absolute;margin-left:119.15pt;margin-top:1.7pt;width:54.6pt;height:6.9pt;z-index:251684864;visibility:visible;mso-wrap-style:square;mso-width-percent:0;mso-height-percent:0;mso-wrap-distance-left:9pt;mso-wrap-distance-top:0;mso-wrap-distance-right:9pt;mso-wrap-distance-bottom:0;mso-position-horizontal:absolute;mso-position-horizontal-relative:text;mso-position-vertical:absolute;mso-position-vertical-relative:text;mso-width-percent:0;mso-height-percent:0;mso-width-relative:page;mso-height-relative:page" o:gfxdata="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">
+              <v:shapetype w14:anchorId="66CBA5E1" id="_x0000_t32" coordsize="21600,21600" o:spt="32" o:oned="t" path="m,l21600,21600e" filled="f">
+                <v:path arrowok="t" fillok="f" o:connecttype="none"/>
+                <o:lock v:ext="edit" shapetype="t"/>
+              </v:shapetype>
+              <v:shape id="AutoShape 97" o:spid="_x0000_s1026" type="#_x0000_t32" style="position:absolute;margin-left:119.15pt;margin-top:1.7pt;width:54.6pt;height:6.9pt;z-index:251684864;visibility:visible;mso-wrap-style:square;mso-width-percent:0;mso-height-percent:0;mso-wrap-distance-left:9pt;mso-wrap-distance-top:0;mso-wrap-distance-right:9pt;mso-wrap-distance-bottom:0;mso-position-horizontal:absolute;mso-position-horizontal-relative:text;mso-position-vertical:absolute;mso-position-vertical-relative:text;mso-width-percent:0;mso-height-percent:0;mso-width-relative:page;mso-height-relative:page" o:gfxdata="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">
                 <v:stroke endarrow="block"/>
               </v:shape>
             </w:pict>
@@ -8699,7 +7912,7 @@
           </mc:Choice>
           <mc:Fallback>
             <w:pict>
-              <v:shape id="Text Box 48" o:spid="_x0000_s1030" type="#_x0000_t202" style="position:absolute;left:0;text-align:left;margin-left:-60.25pt;margin-top:12.05pt;width:101pt;height:67pt;z-index:251654144;visibility:visible;mso-wrap-style:square;mso-width-percent:0;mso-height-percent:0;mso-wrap-distance-left:9pt;mso-wrap-distance-top:0;mso-wrap-distance-right:9pt;mso-wrap-distance-bottom:0;mso-position-horizontal:absolute;mso-position-horizontal-relative:text;mso-position-vertical:absolute;mso-position-vertical-relative:text;mso-width-percent:0;mso-height-percent:0;mso-width-relative:page;mso-height-relative:page;v-text-anchor:top" o:gfxdata="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">
+              <v:shape id="Text Box 48" o:spid="_x0000_s1027" type="#_x0000_t202" style="position:absolute;left:0;text-align:left;margin-left:-60.25pt;margin-top:12.05pt;width:101pt;height:67pt;z-index:251654144;visibility:visible;mso-wrap-style:square;mso-width-percent:0;mso-height-percent:0;mso-wrap-distance-left:9pt;mso-wrap-distance-top:0;mso-wrap-distance-right:9pt;mso-wrap-distance-bottom:0;mso-position-horizontal:absolute;mso-position-horizontal-relative:text;mso-position-vertical:absolute;mso-position-vertical-relative:text;mso-width-percent:0;mso-height-percent:0;mso-width-relative:page;mso-height-relative:page;v-text-anchor:top" o:gfxdata="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">
                 <v:textbox>
                   <w:txbxContent>
                     <w:p>
@@ -8984,7 +8197,7 @@
           </mc:Choice>
           <mc:Fallback>
             <w:pict>
-              <v:line w14:anchorId="64D6B206" id="Line 49" o:spid="_x0000_s1026" style="position:absolute;z-index:251655168;visibility:visible;mso-wrap-style:square;mso-width-percent:0;mso-height-percent:0;mso-wrap-distance-left:9pt;mso-wrap-distance-top:0;mso-wrap-distance-right:9pt;mso-wrap-distance-bottom:0;mso-position-horizontal:absolute;mso-position-horizontal-relative:text;mso-position-vertical:absolute;mso-position-vertical-relative:text;mso-width-percent:0;mso-height-percent:0;mso-width-relative:page;mso-height-relative:page" from="40.75pt,9.15pt" to="62.55pt,55.45pt" o:gfxdata="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">
+              <v:line w14:anchorId="4A670DC2" id="Line 49" o:spid="_x0000_s1026" style="position:absolute;z-index:251655168;visibility:visible;mso-wrap-style:square;mso-width-percent:0;mso-height-percent:0;mso-wrap-distance-left:9pt;mso-wrap-distance-top:0;mso-wrap-distance-right:9pt;mso-wrap-distance-bottom:0;mso-position-horizontal:absolute;mso-position-horizontal-relative:text;mso-position-vertical:absolute;mso-position-vertical-relative:text;mso-width-percent:0;mso-height-percent:0;mso-width-relative:page;mso-height-relative:page" from="40.75pt,9.15pt" to="62.55pt,55.45pt" o:gfxdata="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">
                 <v:stroke endarrow="block"/>
               </v:line>
             </w:pict>
@@ -10654,7 +9867,7 @@
           </mc:Choice>
           <mc:Fallback>
             <w:pict>
-              <v:line w14:anchorId="2DAF2AEC" id="Line 6" o:spid="_x0000_s1026" style="position:absolute;z-index:251630592;visibility:visible;mso-wrap-style:square;mso-width-percent:0;mso-height-percent:0;mso-wrap-distance-left:9pt;mso-wrap-distance-top:0;mso-wrap-distance-right:9pt;mso-wrap-distance-bottom:0;mso-position-horizontal:absolute;mso-position-horizontal-relative:margin;mso-position-vertical:absolute;mso-position-vertical-relative:text;mso-width-percent:0;mso-height-percent:0;mso-width-relative:page;mso-height-relative:page" from="0,0" to="0,0" o:gfxdata="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" o:allowincell="f" strokecolor="#020000" strokeweight=".96pt">
+              <v:line w14:anchorId="51AFE9D6" id="Line 6" o:spid="_x0000_s1026" style="position:absolute;z-index:251630592;visibility:visible;mso-wrap-style:square;mso-width-percent:0;mso-height-percent:0;mso-wrap-distance-left:9pt;mso-wrap-distance-top:0;mso-wrap-distance-right:9pt;mso-wrap-distance-bottom:0;mso-position-horizontal:absolute;mso-position-horizontal-relative:margin;mso-position-vertical:absolute;mso-position-vertical-relative:text;mso-width-percent:0;mso-height-percent:0;mso-width-relative:page;mso-height-relative:page" from="0,0" to="0,0" o:gfxdata="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" o:allowincell="f" strokecolor="#020000" strokeweight=".96pt">
                 <w10:wrap anchorx="margin"/>
               </v:line>
             </w:pict>
@@ -10729,7 +9942,7 @@
           </mc:Choice>
           <mc:Fallback>
             <w:pict>
-              <v:line w14:anchorId="4799FA5F" id="Line 7" o:spid="_x0000_s1026" style="position:absolute;z-index:251631616;visibility:visible;mso-wrap-style:square;mso-width-percent:0;mso-height-percent:0;mso-wrap-distance-left:9pt;mso-wrap-distance-top:0;mso-wrap-distance-right:9pt;mso-wrap-distance-bottom:0;mso-position-horizontal:absolute;mso-position-horizontal-relative:margin;mso-position-vertical:absolute;mso-position-vertical-relative:text;mso-width-percent:0;mso-height-percent:0;mso-width-relative:page;mso-height-relative:page" from="0,.45pt" to="453.65pt,.45pt" o:gfxdata="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" o:allowincell="f" strokecolor="#020000" strokeweight=".96pt">
+              <v:line w14:anchorId="4331F01E" id="Line 7" o:spid="_x0000_s1026" style="position:absolute;z-index:251631616;visibility:visible;mso-wrap-style:square;mso-width-percent:0;mso-height-percent:0;mso-wrap-distance-left:9pt;mso-wrap-distance-top:0;mso-wrap-distance-right:9pt;mso-wrap-distance-bottom:0;mso-position-horizontal:absolute;mso-position-horizontal-relative:margin;mso-position-vertical:absolute;mso-position-vertical-relative:text;mso-width-percent:0;mso-height-percent:0;mso-width-relative:page;mso-height-relative:page" from="0,.45pt" to="453.65pt,.45pt" o:gfxdata="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" o:allowincell="f" strokecolor="#020000" strokeweight=".96pt">
                 <w10:wrap anchorx="margin"/>
               </v:line>
             </w:pict>
@@ -10767,14 +9980,27 @@
           <w:bCs/>
           <w:lang w:val="en-GB"/>
         </w:rPr>
-        <w:t>AWGN</w:t>
-      </w:r>
-      <w:r>
-        <w:rPr>
-          <w:lang w:val="en-GB"/>
-        </w:rPr>
-        <w:tab/>
-        <w:t>Additive white Gaussian noise</w:t>
+        <w:t>TDD</w:t>
+      </w:r>
+      <w:r>
+        <w:rPr>
+          <w:b/>
+          <w:bCs/>
+          <w:lang w:val="en-GB"/>
+        </w:rPr>
+        <w:tab/>
+      </w:r>
+      <w:r>
+        <w:rPr>
+          <w:lang w:val="en-GB"/>
+        </w:rPr>
+        <w:tab/>
+      </w:r>
+      <w:r>
+        <w:rPr>
+          <w:lang w:val="en-GB"/>
+        </w:rPr>
+        <w:t>Test-driven development</w:t>
       </w:r>
     </w:p>
     <w:p>
@@ -10795,20 +10021,25 @@
           <w:bCs/>
           <w:lang w:val="en-GB"/>
         </w:rPr>
-        <w:t>BER</w:t>
-      </w:r>
-      <w:r>
-        <w:rPr>
-          <w:lang w:val="en-GB"/>
-        </w:rPr>
-        <w:tab/>
-      </w:r>
-      <w:r>
-        <w:rPr>
-          <w:lang w:val="en-GB"/>
-        </w:rPr>
-        <w:tab/>
-        <w:t>Bit error rate</w:t>
+        <w:t>PIC32</w:t>
+      </w:r>
+      <w:r>
+        <w:rPr>
+          <w:lang w:val="en-GB"/>
+        </w:rPr>
+        <w:tab/>
+      </w:r>
+      <w:r>
+        <w:rPr>
+          <w:lang w:val="en-GB"/>
+        </w:rPr>
+        <w:tab/>
+      </w:r>
+      <w:r>
+        <w:rPr>
+          <w:lang w:val="en-GB"/>
+        </w:rPr>
+        <w:t>Peripheral interface controller 32-bit</w:t>
       </w:r>
     </w:p>
     <w:p>
@@ -10829,20 +10060,25 @@
           <w:bCs/>
           <w:lang w:val="en-GB"/>
         </w:rPr>
-        <w:t>BPSK</w:t>
-      </w:r>
-      <w:r>
-        <w:rPr>
-          <w:lang w:val="en-GB"/>
-        </w:rPr>
-        <w:tab/>
-      </w:r>
-      <w:r>
-        <w:rPr>
-          <w:lang w:val="en-GB"/>
-        </w:rPr>
-        <w:tab/>
-        <w:t>Bipolar phase shift keying</w:t>
+        <w:t>MCU</w:t>
+      </w:r>
+      <w:r>
+        <w:rPr>
+          <w:lang w:val="en-GB"/>
+        </w:rPr>
+        <w:tab/>
+      </w:r>
+      <w:r>
+        <w:rPr>
+          <w:lang w:val="en-GB"/>
+        </w:rPr>
+        <w:tab/>
+      </w:r>
+      <w:r>
+        <w:rPr>
+          <w:lang w:val="en-GB"/>
+        </w:rPr>
+        <w:t>Microcontroller Unit</w:t>
       </w:r>
     </w:p>
     <w:p>
@@ -10863,20 +10099,33 @@
           <w:bCs/>
           <w:lang w:val="en-GB"/>
         </w:rPr>
-        <w:t>DSP</w:t>
-      </w:r>
-      <w:r>
-        <w:rPr>
-          <w:lang w:val="en-GB"/>
-        </w:rPr>
-        <w:tab/>
-      </w:r>
-      <w:r>
-        <w:rPr>
-          <w:lang w:val="en-GB"/>
-        </w:rPr>
-        <w:tab/>
-        <w:t>Digital signal processor</w:t>
+        <w:t>TCP/IP</w:t>
+      </w:r>
+      <w:r>
+        <w:rPr>
+          <w:lang w:val="en-GB"/>
+        </w:rPr>
+        <w:tab/>
+      </w:r>
+      <w:r>
+        <w:rPr>
+          <w:lang w:val="en-GB"/>
+        </w:rPr>
+        <w:t>Transmission control protocol/</w:t>
+      </w:r>
+      <w:r>
+        <w:rPr>
+          <w:lang w:val="en-GB"/>
+        </w:rPr>
+        <w:t>I</w:t>
+      </w:r>
+      <w:bookmarkStart w:id="1" w:name="_GoBack"/>
+      <w:bookmarkEnd w:id="1"/>
+      <w:r>
+        <w:rPr>
+          <w:lang w:val="en-GB"/>
+        </w:rPr>
+        <w:t>nternet protocol</w:t>
       </w:r>
     </w:p>
     <w:p>
@@ -11087,67 +10336,55 @@
       </w:pPr>
       <w:r>
         <w:rPr>
-          <w:rFonts w:ascii="Bradley Hand ITC" w:hAnsi="Bradley Hand ITC"/>
+          <w:bCs/>
+          <w:sz w:val="24"/>
+          <w:szCs w:val="24"/>
+          <w:lang w:val="en-GB"/>
+        </w:rPr>
+        <w:t>This report describes work carried out on the design of</w:t>
+      </w:r>
+      <w:r>
+        <w:rPr>
+          <w:bCs/>
+          <w:sz w:val="24"/>
+          <w:szCs w:val="24"/>
+          <w:lang w:val="en-GB"/>
+        </w:rPr>
+        <w:t xml:space="preserve"> a virtual sensor using machine learning in a wireless sensor network</w:t>
+      </w:r>
+      <w:r>
+        <w:rPr>
+          <w:bCs/>
+          <w:sz w:val="24"/>
+          <w:szCs w:val="24"/>
+          <w:lang w:val="en-GB"/>
+        </w:rPr>
+        <w:t xml:space="preserve"> with the objective of using the virtual sensor to impute sensor values of a single sensor node, if a sensor node in the network fails, using the other sensor nodes that are still actively transmitting.</w:t>
+      </w:r>
+    </w:p>
+    <w:p>
+      <w:pPr>
+        <w:jc w:val="both"/>
+        <w:rPr>
+          <w:bCs/>
+          <w:sz w:val="24"/>
+          <w:szCs w:val="24"/>
+          <w:lang w:val="en-GB"/>
+        </w:rPr>
+      </w:pPr>
+    </w:p>
+    <w:p>
+      <w:pPr>
+        <w:jc w:val="both"/>
+        <w:rPr>
           <w:b/>
           <w:bCs/>
-          <w:color w:val="FF0000"/>
-          <w:sz w:val="28"/>
-          <w:szCs w:val="28"/>
-          <w:lang w:val="en-GB"/>
-        </w:rPr>
-        <w:t>(example)</w:t>
-      </w:r>
-      <w:r>
-        <w:rPr>
-          <w:bCs/>
-          <w:sz w:val="24"/>
-          <w:szCs w:val="24"/>
-          <w:lang w:val="en-GB"/>
-        </w:rPr>
-        <w:t xml:space="preserve"> </w:t>
-      </w:r>
-      <w:r>
-        <w:rPr>
-          <w:bCs/>
-          <w:sz w:val="24"/>
-          <w:szCs w:val="24"/>
-          <w:lang w:val="en-GB"/>
-        </w:rPr>
-        <w:t xml:space="preserve">This report describes work carried out on the design of a voice communication </w:t>
-      </w:r>
-      <w:r>
-        <w:rPr>
-          <w:bCs/>
-          <w:sz w:val="24"/>
-          <w:szCs w:val="24"/>
-          <w:lang w:val="en-GB"/>
-        </w:rPr>
-        <w:t>s</w:t>
-      </w:r>
-      <w:r>
-        <w:rPr>
-          <w:bCs/>
-          <w:sz w:val="24"/>
-          <w:szCs w:val="24"/>
-          <w:lang w:val="en-GB"/>
-        </w:rPr>
-        <w:t>ystem, with the objective of using very low power to achieve reliable wireless communication over long distances.</w:t>
-      </w:r>
-    </w:p>
-    <w:p>
-      <w:pPr>
-        <w:jc w:val="both"/>
-        <w:rPr>
-          <w:bCs/>
-          <w:sz w:val="24"/>
-          <w:szCs w:val="24"/>
-          <w:lang w:val="en-GB"/>
-        </w:rPr>
-      </w:pPr>
-    </w:p>
-    <w:p>
-      <w:pPr>
-        <w:jc w:val="both"/>
+          <w:sz w:val="24"/>
+          <w:szCs w:val="24"/>
+          <w:lang w:val="en-GB"/>
+        </w:rPr>
+      </w:pPr>
+      <w:r>
         <w:rPr>
           <w:b/>
           <w:bCs/>
@@ -11155,28 +10392,28 @@
           <w:szCs w:val="24"/>
           <w:lang w:val="en-GB"/>
         </w:rPr>
-      </w:pPr>
-      <w:r>
-        <w:rPr>
-          <w:b/>
+        <w:t>What has been done</w:t>
+      </w:r>
+    </w:p>
+    <w:p>
+      <w:pPr>
+        <w:jc w:val="both"/>
+        <w:rPr>
           <w:bCs/>
           <w:sz w:val="24"/>
           <w:szCs w:val="24"/>
           <w:lang w:val="en-GB"/>
         </w:rPr>
-        <w:t>What has been done</w:t>
-      </w:r>
-    </w:p>
-    <w:p>
-      <w:pPr>
-        <w:jc w:val="both"/>
+      </w:pPr>
+      <w:r>
         <w:rPr>
           <w:bCs/>
           <w:sz w:val="24"/>
           <w:szCs w:val="24"/>
           <w:lang w:val="en-GB"/>
         </w:rPr>
-      </w:pPr>
+        <w:t xml:space="preserve">A literature survey was completed on </w:t>
+      </w:r>
       <w:r>
         <w:rPr>
           <w:bCs/>
@@ -11184,7 +10421,79 @@
           <w:szCs w:val="24"/>
           <w:lang w:val="en-GB"/>
         </w:rPr>
-        <w:t xml:space="preserve">A literature survey was completed on modern communication system design. The hardware and software for a low power communication system was then designed from first principles. At the core of the system is an existing DSP board, and all additional hardware were designed and implemented. A </w:t>
+        <w:t>modern wireless communication systems as well as different machine learning implementations</w:t>
+      </w:r>
+      <w:r>
+        <w:rPr>
+          <w:bCs/>
+          <w:sz w:val="24"/>
+          <w:szCs w:val="24"/>
+          <w:lang w:val="en-GB"/>
+        </w:rPr>
+        <w:t>. The hardware and software</w:t>
+      </w:r>
+      <w:r>
+        <w:rPr>
+          <w:bCs/>
+          <w:sz w:val="24"/>
+          <w:szCs w:val="24"/>
+          <w:lang w:val="en-GB"/>
+        </w:rPr>
+        <w:t xml:space="preserve"> for the sensor nodes and server was then designed and implemented from first principles.</w:t>
+      </w:r>
+      <w:r>
+        <w:rPr>
+          <w:bCs/>
+          <w:sz w:val="24"/>
+          <w:szCs w:val="24"/>
+          <w:lang w:val="en-GB"/>
+        </w:rPr>
+        <w:t xml:space="preserve"> communication system was then designed from first principles. At the core of the </w:t>
+      </w:r>
+      <w:r>
+        <w:rPr>
+          <w:bCs/>
+          <w:sz w:val="24"/>
+          <w:szCs w:val="24"/>
+          <w:lang w:val="en-GB"/>
+        </w:rPr>
+        <w:t>hardware system is a PIC32</w:t>
+      </w:r>
+      <w:r>
+        <w:rPr>
+          <w:bCs/>
+          <w:sz w:val="24"/>
+          <w:szCs w:val="24"/>
+          <w:lang w:val="en-GB"/>
+        </w:rPr>
+        <w:t xml:space="preserve"> (Peripheral interface controller 32-bit)</w:t>
+      </w:r>
+      <w:r>
+        <w:rPr>
+          <w:bCs/>
+          <w:sz w:val="24"/>
+          <w:szCs w:val="24"/>
+          <w:lang w:val="en-GB"/>
+        </w:rPr>
+        <w:t xml:space="preserve"> microcontroller</w:t>
+      </w:r>
+      <w:r>
+        <w:rPr>
+          <w:bCs/>
+          <w:sz w:val="24"/>
+          <w:szCs w:val="24"/>
+          <w:lang w:val="en-GB"/>
+        </w:rPr>
+        <w:t xml:space="preserve"> unit (MCU)</w:t>
+      </w:r>
+      <w:r>
+        <w:rPr>
+          <w:bCs/>
+          <w:sz w:val="24"/>
+          <w:szCs w:val="24"/>
+          <w:lang w:val="en-GB"/>
+        </w:rPr>
+        <w:t xml:space="preserve"> with an ESP8266 </w:t>
       </w:r>
       <w:proofErr w:type="spellStart"/>
       <w:r>
@@ -11194,7 +10503,7 @@
           <w:szCs w:val="24"/>
           <w:lang w:val="en-GB"/>
         </w:rPr>
-        <w:t>Matlab</w:t>
+        <w:t>WiFi</w:t>
       </w:r>
       <w:proofErr w:type="spellEnd"/>
       <w:r>
@@ -11204,7 +10513,124 @@
           <w:szCs w:val="24"/>
           <w:lang w:val="en-GB"/>
         </w:rPr>
-        <w:t xml:space="preserve"> program was developed to simulate the system, as well as C code for the DSP, and assembly language code for a PIC processor that resides on the hardware that was designed. The system was implemented and several field tests were carried out. A voice communications channel was set up between the University and my home in </w:t>
+        <w:t xml:space="preserve"> module that includes a </w:t>
+      </w:r>
+      <w:r>
+        <w:rPr>
+          <w:bCs/>
+          <w:sz w:val="24"/>
+          <w:szCs w:val="24"/>
+          <w:lang w:val="en-GB"/>
+        </w:rPr>
+        <w:t>transmission control protocol/internet protocol (</w:t>
+      </w:r>
+      <w:r>
+        <w:rPr>
+          <w:bCs/>
+          <w:sz w:val="24"/>
+          <w:szCs w:val="24"/>
+          <w:lang w:val="en-GB"/>
+        </w:rPr>
+        <w:t>TCP/IP</w:t>
+      </w:r>
+      <w:r>
+        <w:rPr>
+          <w:bCs/>
+          <w:sz w:val="24"/>
+          <w:szCs w:val="24"/>
+          <w:lang w:val="en-GB"/>
+        </w:rPr>
+        <w:t>)</w:t>
+      </w:r>
+      <w:r>
+        <w:rPr>
+          <w:bCs/>
+          <w:sz w:val="24"/>
+          <w:szCs w:val="24"/>
+          <w:lang w:val="en-GB"/>
+        </w:rPr>
+        <w:t xml:space="preserve"> framework</w:t>
+      </w:r>
+      <w:r>
+        <w:rPr>
+          <w:bCs/>
+          <w:sz w:val="24"/>
+          <w:szCs w:val="24"/>
+          <w:lang w:val="en-GB"/>
+        </w:rPr>
+        <w:t>, and all additional hardware w</w:t>
+      </w:r>
+      <w:r>
+        <w:rPr>
+          <w:bCs/>
+          <w:sz w:val="24"/>
+          <w:szCs w:val="24"/>
+          <w:lang w:val="en-GB"/>
+        </w:rPr>
+        <w:t>as</w:t>
+      </w:r>
+      <w:r>
+        <w:rPr>
+          <w:bCs/>
+          <w:sz w:val="24"/>
+          <w:szCs w:val="24"/>
+          <w:lang w:val="en-GB"/>
+        </w:rPr>
+        <w:t xml:space="preserve"> designed and implemented. A </w:t>
+      </w:r>
+      <w:r>
+        <w:rPr>
+          <w:bCs/>
+          <w:sz w:val="24"/>
+          <w:szCs w:val="24"/>
+          <w:lang w:val="en-GB"/>
+        </w:rPr>
+        <w:t>Python</w:t>
+      </w:r>
+      <w:r>
+        <w:rPr>
+          <w:bCs/>
+          <w:sz w:val="24"/>
+          <w:szCs w:val="24"/>
+          <w:lang w:val="en-GB"/>
+        </w:rPr>
+        <w:t xml:space="preserve"> program was developed to simulate the system, as well as C code for the</w:t>
+      </w:r>
+      <w:r>
+        <w:rPr>
+          <w:bCs/>
+          <w:sz w:val="24"/>
+          <w:szCs w:val="24"/>
+          <w:lang w:val="en-GB"/>
+        </w:rPr>
+        <w:t xml:space="preserve"> PIC32 processor</w:t>
+      </w:r>
+      <w:r>
+        <w:rPr>
+          <w:bCs/>
+          <w:sz w:val="24"/>
+          <w:szCs w:val="24"/>
+          <w:lang w:val="en-GB"/>
+        </w:rPr>
+        <w:t>.</w:t>
+      </w:r>
+      <w:r>
+        <w:rPr>
+          <w:bCs/>
+          <w:sz w:val="24"/>
+          <w:szCs w:val="24"/>
+          <w:lang w:val="en-GB"/>
+        </w:rPr>
+        <w:t xml:space="preserve"> The system was implemented and tested throughout the development phase using a test-driven development (TDD) process</w:t>
+      </w:r>
+      <w:r>
+        <w:rPr>
+          <w:bCs/>
+          <w:sz w:val="24"/>
+          <w:szCs w:val="24"/>
+          <w:lang w:val="en-GB"/>
+        </w:rPr>
+        <w:t xml:space="preserve">. A voice communications channel was set up between the University and my home in </w:t>
       </w:r>
       <w:proofErr w:type="spellStart"/>
       <w:r>
@@ -11784,7 +11210,7 @@
           </mc:Choice>
           <mc:Fallback>
             <w:pict>
-              <v:shape id="_x0000_s1031" type="#_x0000_t202" style="position:absolute;left:0;text-align:left;margin-left:106.75pt;margin-top:71.05pt;width:375.65pt;height:48.5pt;z-index:251687936;visibility:visible;mso-wrap-style:square;mso-width-percent:0;mso-height-percent:0;mso-wrap-distance-left:9pt;mso-wrap-distance-top:0;mso-wrap-distance-right:9pt;mso-wrap-distance-bottom:0;mso-position-horizontal:absolute;mso-position-horizontal-relative:text;mso-position-vertical:absolute;mso-position-vertical-relative:text;mso-width-percent:0;mso-height-percent:0;mso-width-relative:margin;mso-height-relative:margin;v-text-anchor:top" o:gfxdata="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">
+              <v:shape id="_x0000_s1028" type="#_x0000_t202" style="position:absolute;left:0;text-align:left;margin-left:106.75pt;margin-top:71.05pt;width:375.65pt;height:48.5pt;z-index:251687936;visibility:visible;mso-wrap-style:square;mso-width-percent:0;mso-height-percent:0;mso-wrap-distance-left:9pt;mso-wrap-distance-top:0;mso-wrap-distance-right:9pt;mso-wrap-distance-bottom:0;mso-position-horizontal:absolute;mso-position-horizontal-relative:text;mso-position-vertical:absolute;mso-position-vertical-relative:text;mso-width-percent:0;mso-height-percent:0;mso-width-relative:margin;mso-height-relative:margin;v-text-anchor:top" o:gfxdata="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">
                 <v:textbox>
                   <w:txbxContent>
                     <w:p>
@@ -11833,7 +11259,17 @@
           <w:szCs w:val="24"/>
           <w:lang w:val="en-GB"/>
         </w:rPr>
-        <w:t xml:space="preserve">. From these, an entirely new implementation was developed without any inputs from the study leader. Once the hardware implementation was completed and several errors were discovered, the study leader provided much assistance to help with investigating the origin of these errors. </w:t>
+        <w:t xml:space="preserve">. From these, an entirely new implementation was developed without any inputs from the study </w:t>
+      </w:r>
+      <w:r>
+        <w:rPr>
+          <w:bCs/>
+          <w:sz w:val="24"/>
+          <w:szCs w:val="24"/>
+          <w:lang w:val="en-GB"/>
+        </w:rPr>
+        <w:lastRenderedPageBreak/>
+        <w:t xml:space="preserve">leader. Once the hardware implementation was completed and several errors were discovered, the study leader provided much assistance to help with investigating the origin of these errors. </w:t>
       </w:r>
     </w:p>
     <w:p>
@@ -11864,7 +11300,6 @@
           <w:szCs w:val="24"/>
           <w:lang w:val="en-GB"/>
         </w:rPr>
-        <w:lastRenderedPageBreak/>
         <w:t>Code was mostly developed by the student, with a strong reliance on existing libraries. As the code was of large scope, some modules were taken directly from existing libraries, while other modules were coded from first principles. Friends in class initially helped with coding in R for statistical analyses, as this was complex and completely new to the student.</w:t>
       </w:r>
     </w:p>
@@ -11976,7 +11411,7 @@
           </mc:Choice>
           <mc:Fallback>
             <w:pict>
-              <v:line w14:anchorId="6470F4DF" id="Line 50" o:spid="_x0000_s1026" style="position:absolute;z-index:251656192;visibility:visible;mso-wrap-style:square;mso-width-percent:0;mso-height-percent:0;mso-wrap-distance-left:9pt;mso-wrap-distance-top:0;mso-wrap-distance-right:9pt;mso-wrap-distance-bottom:0;mso-position-horizontal:absolute;mso-position-horizontal-relative:margin;mso-position-vertical:absolute;mso-position-vertical-relative:text;mso-width-percent:0;mso-height-percent:0;mso-width-relative:page;mso-height-relative:page" from="0,0" to="0,0" o:gfxdata="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" o:allowincell="f" strokecolor="#020000" strokeweight=".96pt">
+              <v:line w14:anchorId="457513B6" id="Line 50" o:spid="_x0000_s1026" style="position:absolute;z-index:251656192;visibility:visible;mso-wrap-style:square;mso-width-percent:0;mso-height-percent:0;mso-wrap-distance-left:9pt;mso-wrap-distance-top:0;mso-wrap-distance-right:9pt;mso-wrap-distance-bottom:0;mso-position-horizontal:absolute;mso-position-horizontal-relative:margin;mso-position-vertical:absolute;mso-position-vertical-relative:text;mso-width-percent:0;mso-height-percent:0;mso-width-relative:page;mso-height-relative:page" from="0,0" to="0,0" o:gfxdata="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" o:allowincell="f" strokecolor="#020000" strokeweight=".96pt">
                 <w10:wrap anchorx="margin"/>
               </v:line>
             </w:pict>
@@ -12086,7 +11521,7 @@
           </mc:Choice>
           <mc:Fallback>
             <w:pict>
-              <v:shape id="_x0000_s1032" type="#_x0000_t202" style="position:absolute;left:0;text-align:left;margin-left:152.35pt;margin-top:-41.05pt;width:164.55pt;height:39.9pt;z-index:251676672;visibility:visible;mso-wrap-style:square;mso-width-percent:400;mso-height-percent:0;mso-wrap-distance-left:9pt;mso-wrap-distance-top:0;mso-wrap-distance-right:9pt;mso-wrap-distance-bottom:0;mso-position-horizontal:absolute;mso-position-horizontal-relative:text;mso-position-vertical:absolute;mso-position-vertical-relative:text;mso-width-percent:400;mso-height-percent:0;mso-width-relative:margin;mso-height-relative:margin;v-text-anchor:top" o:gfxdata="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">
+              <v:shape id="_x0000_s1029" type="#_x0000_t202" style="position:absolute;left:0;text-align:left;margin-left:152.35pt;margin-top:-41.05pt;width:164.55pt;height:39.9pt;z-index:251676672;visibility:visible;mso-wrap-style:square;mso-width-percent:400;mso-height-percent:0;mso-wrap-distance-left:9pt;mso-wrap-distance-top:0;mso-wrap-distance-right:9pt;mso-wrap-distance-bottom:0;mso-position-horizontal:absolute;mso-position-horizontal-relative:text;mso-position-vertical:absolute;mso-position-vertical-relative:text;mso-width-percent:400;mso-height-percent:0;mso-width-relative:margin;mso-height-relative:margin;v-text-anchor:top" o:gfxdata="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">
                 <v:textbox>
                   <w:txbxContent>
                     <w:p>
@@ -12326,7 +11761,7 @@
           </mc:Choice>
           <mc:Fallback>
             <w:pict>
-              <v:shape id="_x0000_s1033" type="#_x0000_t202" style="position:absolute;left:0;text-align:left;margin-left:198pt;margin-top:3.15pt;width:240.6pt;height:39.9pt;z-index:251672576;visibility:visible;mso-wrap-style:square;mso-width-percent:0;mso-height-percent:0;mso-wrap-distance-left:9pt;mso-wrap-distance-top:0;mso-wrap-distance-right:9pt;mso-wrap-distance-bottom:0;mso-position-horizontal:absolute;mso-position-horizontal-relative:text;mso-position-vertical:absolute;mso-position-vertical-relative:text;mso-width-percent:0;mso-height-percent:0;mso-width-relative:margin;mso-height-relative:margin;v-text-anchor:top" o:gfxdata="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">
+              <v:shape id="_x0000_s1030" type="#_x0000_t202" style="position:absolute;left:0;text-align:left;margin-left:198pt;margin-top:3.15pt;width:240.6pt;height:39.9pt;z-index:251672576;visibility:visible;mso-wrap-style:square;mso-width-percent:0;mso-height-percent:0;mso-wrap-distance-left:9pt;mso-wrap-distance-top:0;mso-wrap-distance-right:9pt;mso-wrap-distance-bottom:0;mso-position-horizontal:absolute;mso-position-horizontal-relative:text;mso-position-vertical:absolute;mso-position-vertical-relative:text;mso-width-percent:0;mso-height-percent:0;mso-width-relative:margin;mso-height-relative:margin;v-text-anchor:top" o:gfxdata="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">
                 <v:textbox>
                   <w:txbxContent>
                     <w:p>
@@ -12493,7 +11928,7 @@
           </mc:Choice>
           <mc:Fallback>
             <w:pict>
-              <v:shape w14:anchorId="28E0AFDD" id="AutoShape 81" o:spid="_x0000_s1026" type="#_x0000_t32" style="position:absolute;margin-left:152.35pt;margin-top:3.75pt;width:45.65pt;height:12.65pt;flip:x;z-index:251673600;visibility:visible;mso-wrap-style:square;mso-width-percent:0;mso-height-percent:0;mso-wrap-distance-left:9pt;mso-wrap-distance-top:0;mso-wrap-distance-right:9pt;mso-wrap-distance-bottom:0;mso-position-horizontal:absolute;mso-position-horizontal-relative:text;mso-position-vertical:absolute;mso-position-vertical-relative:text;mso-width-percent:0;mso-height-percent:0;mso-width-relative:page;mso-height-relative:page" o:gfxdata="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">
+              <v:shape w14:anchorId="5A0B06C2" id="AutoShape 81" o:spid="_x0000_s1026" type="#_x0000_t32" style="position:absolute;margin-left:152.35pt;margin-top:3.75pt;width:45.65pt;height:12.65pt;flip:x;z-index:251673600;visibility:visible;mso-wrap-style:square;mso-width-percent:0;mso-height-percent:0;mso-wrap-distance-left:9pt;mso-wrap-distance-top:0;mso-wrap-distance-right:9pt;mso-wrap-distance-bottom:0;mso-position-horizontal:absolute;mso-position-horizontal-relative:text;mso-position-vertical:absolute;mso-position-vertical-relative:text;mso-width-percent:0;mso-height-percent:0;mso-width-relative:page;mso-height-relative:page" o:gfxdata="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">
                 <v:stroke endarrow="block"/>
               </v:shape>
             </w:pict>
@@ -12846,7 +12281,7 @@
           </mc:Choice>
           <mc:Fallback>
             <w:pict>
-              <v:shape id="_x0000_s1034" type="#_x0000_t202" style="position:absolute;margin-left:31.2pt;margin-top:2.45pt;width:337.65pt;height:186.7pt;z-index:251674624;visibility:visible;mso-wrap-style:square;mso-width-percent:0;mso-height-percent:0;mso-wrap-distance-left:9pt;mso-wrap-distance-top:0;mso-wrap-distance-right:9pt;mso-wrap-distance-bottom:0;mso-position-horizontal:absolute;mso-position-horizontal-relative:text;mso-position-vertical:absolute;mso-position-vertical-relative:text;mso-width-percent:0;mso-height-percent:0;mso-width-relative:margin;mso-height-relative:margin;v-text-anchor:top" o:gfxdata="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">
+              <v:shape id="_x0000_s1031" type="#_x0000_t202" style="position:absolute;margin-left:31.2pt;margin-top:2.45pt;width:337.65pt;height:186.7pt;z-index:251674624;visibility:visible;mso-wrap-style:square;mso-width-percent:0;mso-height-percent:0;mso-wrap-distance-left:9pt;mso-wrap-distance-top:0;mso-wrap-distance-right:9pt;mso-wrap-distance-bottom:0;mso-position-horizontal:absolute;mso-position-horizontal-relative:text;mso-position-vertical:absolute;mso-position-vertical-relative:text;mso-width-percent:0;mso-height-percent:0;mso-width-relative:margin;mso-height-relative:margin;v-text-anchor:top" o:gfxdata="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">
                 <v:textbox>
                   <w:txbxContent>
                     <w:p>
@@ -13630,7 +13065,7 @@
           </mc:Choice>
           <mc:Fallback>
             <w:pict>
-              <v:shape id="_x0000_s1035" type="#_x0000_t202" style="position:absolute;margin-left:26.7pt;margin-top:17.5pt;width:261.4pt;height:82.75pt;z-index:251675648;visibility:visible;mso-wrap-style:square;mso-width-percent:0;mso-height-percent:200;mso-wrap-distance-left:9pt;mso-wrap-distance-top:0;mso-wrap-distance-right:9pt;mso-wrap-distance-bottom:0;mso-position-horizontal:absolute;mso-position-horizontal-relative:text;mso-position-vertical:absolute;mso-position-vertical-relative:text;mso-width-percent:0;mso-height-percent:200;mso-width-relative:margin;mso-height-relative:margin;v-text-anchor:top" o:gfxdata="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">
+              <v:shape id="_x0000_s1032" type="#_x0000_t202" style="position:absolute;margin-left:26.7pt;margin-top:17.5pt;width:261.4pt;height:82.75pt;z-index:251675648;visibility:visible;mso-wrap-style:square;mso-width-percent:0;mso-height-percent:200;mso-wrap-distance-left:9pt;mso-wrap-distance-top:0;mso-wrap-distance-right:9pt;mso-wrap-distance-bottom:0;mso-position-horizontal:absolute;mso-position-horizontal-relative:text;mso-position-vertical:absolute;mso-position-vertical-relative:text;mso-width-percent:0;mso-height-percent:200;mso-width-relative:margin;mso-height-relative:margin;v-text-anchor:top" o:gfxdata="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">
                 <v:textbox style="mso-fit-shape-to-text:t">
                   <w:txbxContent>
                     <w:p>
@@ -13997,7 +13432,7 @@
           </mc:Choice>
           <mc:Fallback>
             <w:pict>
-              <v:shape id="_x0000_s1036" type="#_x0000_t202" style="position:absolute;margin-left:197pt;margin-top:-57.65pt;width:164.95pt;height:39.9pt;z-index:251681792;visibility:visible;mso-wrap-style:square;mso-width-percent:400;mso-height-percent:0;mso-wrap-distance-left:9pt;mso-wrap-distance-top:0;mso-wrap-distance-right:9pt;mso-wrap-distance-bottom:0;mso-position-horizontal:absolute;mso-position-horizontal-relative:text;mso-position-vertical:absolute;mso-position-vertical-relative:text;mso-width-percent:400;mso-height-percent:0;mso-width-relative:margin;mso-height-relative:margin;v-text-anchor:top" o:gfxdata="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">
+              <v:shape id="_x0000_s1033" type="#_x0000_t202" style="position:absolute;margin-left:197pt;margin-top:-57.65pt;width:164.95pt;height:39.9pt;z-index:251681792;visibility:visible;mso-wrap-style:square;mso-width-percent:400;mso-height-percent:0;mso-wrap-distance-left:9pt;mso-wrap-distance-top:0;mso-wrap-distance-right:9pt;mso-wrap-distance-bottom:0;mso-position-horizontal:absolute;mso-position-horizontal-relative:text;mso-position-vertical:absolute;mso-position-vertical-relative:text;mso-width-percent:400;mso-height-percent:0;mso-width-relative:margin;mso-height-relative:margin;v-text-anchor:top" o:gfxdata="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">
                 <v:textbox>
                   <w:txbxContent>
                     <w:p>
@@ -14222,7 +13657,7 @@
           </mc:Choice>
           <mc:Fallback>
             <w:pict>
-              <v:shape id="_x0000_s1037" type="#_x0000_t202" style="position:absolute;margin-left:197pt;margin-top:-57.65pt;width:164.95pt;height:39.9pt;z-index:251682816;visibility:visible;mso-wrap-style:square;mso-width-percent:400;mso-height-percent:0;mso-wrap-distance-left:9pt;mso-wrap-distance-top:0;mso-wrap-distance-right:9pt;mso-wrap-distance-bottom:0;mso-position-horizontal:absolute;mso-position-horizontal-relative:text;mso-position-vertical:absolute;mso-position-vertical-relative:text;mso-width-percent:400;mso-height-percent:0;mso-width-relative:margin;mso-height-relative:margin;v-text-anchor:top" o:gfxdata="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">
+              <v:shape id="_x0000_s1034" type="#_x0000_t202" style="position:absolute;margin-left:197pt;margin-top:-57.65pt;width:164.95pt;height:39.9pt;z-index:251682816;visibility:visible;mso-wrap-style:square;mso-width-percent:400;mso-height-percent:0;mso-wrap-distance-left:9pt;mso-wrap-distance-top:0;mso-wrap-distance-right:9pt;mso-wrap-distance-bottom:0;mso-position-horizontal:absolute;mso-position-horizontal-relative:text;mso-position-vertical:absolute;mso-position-vertical-relative:text;mso-width-percent:400;mso-height-percent:0;mso-width-relative:margin;mso-height-relative:margin;v-text-anchor:top" o:gfxdata="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">
                 <v:textbox>
                   <w:txbxContent>
                     <w:p>
@@ -14517,7 +13952,7 @@
           </mc:Choice>
           <mc:Fallback>
             <w:pict>
-              <v:shape id="_x0000_s1038" type="#_x0000_t202" style="position:absolute;margin-left:170.4pt;margin-top:-59.95pt;width:164.2pt;height:39.9pt;z-index:251677696;visibility:visible;mso-wrap-style:square;mso-width-percent:400;mso-height-percent:0;mso-wrap-distance-left:9pt;mso-wrap-distance-top:0;mso-wrap-distance-right:9pt;mso-wrap-distance-bottom:0;mso-position-horizontal:absolute;mso-position-horizontal-relative:text;mso-position-vertical:absolute;mso-position-vertical-relative:text;mso-width-percent:400;mso-height-percent:0;mso-width-relative:margin;mso-height-relative:margin;v-text-anchor:top" o:gfxdata="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">
+              <v:shape id="_x0000_s1035" type="#_x0000_t202" style="position:absolute;margin-left:170.4pt;margin-top:-59.95pt;width:164.2pt;height:39.9pt;z-index:251677696;visibility:visible;mso-wrap-style:square;mso-width-percent:400;mso-height-percent:0;mso-wrap-distance-left:9pt;mso-wrap-distance-top:0;mso-wrap-distance-right:9pt;mso-wrap-distance-bottom:0;mso-position-horizontal:absolute;mso-position-horizontal-relative:text;mso-position-vertical:absolute;mso-position-vertical-relative:text;mso-width-percent:400;mso-height-percent:0;mso-width-relative:margin;mso-height-relative:margin;v-text-anchor:top" o:gfxdata="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">
                 <v:textbox>
                   <w:txbxContent>
                     <w:p>
@@ -14631,7 +14066,7 @@
           </mc:Choice>
           <mc:Fallback>
             <w:pict>
-              <v:line w14:anchorId="493FF932" id="Line 10" o:spid="_x0000_s1026" style="position:absolute;z-index:251632640;visibility:visible;mso-wrap-style:square;mso-width-percent:0;mso-height-percent:0;mso-wrap-distance-left:9pt;mso-wrap-distance-top:0;mso-wrap-distance-right:9pt;mso-wrap-distance-bottom:0;mso-position-horizontal:absolute;mso-position-horizontal-relative:margin;mso-position-vertical:absolute;mso-position-vertical-relative:text;mso-width-percent:0;mso-height-percent:0;mso-width-relative:page;mso-height-relative:page" from="0,0" to="0,0" o:gfxdata="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" o:allowincell="f" strokecolor="#020000" strokeweight=".96pt">
+              <v:line w14:anchorId="44FD6B72" id="Line 10" o:spid="_x0000_s1026" style="position:absolute;z-index:251632640;visibility:visible;mso-wrap-style:square;mso-width-percent:0;mso-height-percent:0;mso-wrap-distance-left:9pt;mso-wrap-distance-top:0;mso-wrap-distance-right:9pt;mso-wrap-distance-bottom:0;mso-position-horizontal:absolute;mso-position-horizontal-relative:margin;mso-position-vertical:absolute;mso-position-vertical-relative:text;mso-width-percent:0;mso-height-percent:0;mso-width-relative:page;mso-height-relative:page" from="0,0" to="0,0" o:gfxdata="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" o:allowincell="f" strokecolor="#020000" strokeweight=".96pt">
                 <w10:wrap anchorx="margin"/>
               </v:line>
             </w:pict>
@@ -14906,7 +14341,7 @@
           </mc:Choice>
           <mc:Fallback>
             <w:pict>
-              <v:shape id="_x0000_s1039" type="#_x0000_t202" style="position:absolute;margin-left:173.25pt;margin-top:6.15pt;width:268.05pt;height:50pt;z-index:251668480;visibility:visible;mso-wrap-style:square;mso-width-percent:0;mso-height-percent:0;mso-wrap-distance-left:9pt;mso-wrap-distance-top:0;mso-wrap-distance-right:9pt;mso-wrap-distance-bottom:0;mso-position-horizontal:absolute;mso-position-horizontal-relative:text;mso-position-vertical:absolute;mso-position-vertical-relative:text;mso-width-percent:0;mso-height-percent:0;mso-width-relative:margin;mso-height-relative:margin;v-text-anchor:top" o:gfxdata="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">
+              <v:shape id="_x0000_s1036" type="#_x0000_t202" style="position:absolute;margin-left:173.25pt;margin-top:6.15pt;width:268.05pt;height:50pt;z-index:251668480;visibility:visible;mso-wrap-style:square;mso-width-percent:0;mso-height-percent:0;mso-wrap-distance-left:9pt;mso-wrap-distance-top:0;mso-wrap-distance-right:9pt;mso-wrap-distance-bottom:0;mso-position-horizontal:absolute;mso-position-horizontal-relative:text;mso-position-vertical:absolute;mso-position-vertical-relative:text;mso-width-percent:0;mso-height-percent:0;mso-width-relative:margin;mso-height-relative:margin;v-text-anchor:top" o:gfxdata="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">
                 <v:textbox>
                   <w:txbxContent>
                     <w:p>
@@ -15809,7 +15244,7 @@
           </mc:Choice>
           <mc:Fallback>
             <w:pict>
-              <v:shape id="_x0000_s1040" type="#_x0000_t202" style="position:absolute;margin-left:142.75pt;margin-top:1.9pt;width:268.05pt;height:100.65pt;z-index:251669504;visibility:visible;mso-wrap-style:square;mso-width-percent:0;mso-height-percent:0;mso-wrap-distance-left:9pt;mso-wrap-distance-top:0;mso-wrap-distance-right:9pt;mso-wrap-distance-bottom:0;mso-position-horizontal:absolute;mso-position-horizontal-relative:text;mso-position-vertical:absolute;mso-position-vertical-relative:text;mso-width-percent:0;mso-height-percent:0;mso-width-relative:margin;mso-height-relative:margin;v-text-anchor:top" o:gfxdata="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">
+              <v:shape id="_x0000_s1037" type="#_x0000_t202" style="position:absolute;margin-left:142.75pt;margin-top:1.9pt;width:268.05pt;height:100.65pt;z-index:251669504;visibility:visible;mso-wrap-style:square;mso-width-percent:0;mso-height-percent:0;mso-wrap-distance-left:9pt;mso-wrap-distance-top:0;mso-wrap-distance-right:9pt;mso-wrap-distance-bottom:0;mso-position-horizontal:absolute;mso-position-horizontal-relative:text;mso-position-vertical:absolute;mso-position-vertical-relative:text;mso-width-percent:0;mso-height-percent:0;mso-width-relative:margin;mso-height-relative:margin;v-text-anchor:top" o:gfxdata="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">
                 <v:textbox>
                   <w:txbxContent>
                     <w:p>
@@ -16050,7 +15485,7 @@
           </mc:Choice>
           <mc:Fallback>
             <w:pict>
-              <v:shape id="_x0000_s1041" type="#_x0000_t202" style="position:absolute;margin-left:297.5pt;margin-top:-68.35pt;width:164.6pt;height:39.9pt;z-index:251678720;visibility:visible;mso-wrap-style:square;mso-width-percent:400;mso-height-percent:0;mso-wrap-distance-left:9pt;mso-wrap-distance-top:0;mso-wrap-distance-right:9pt;mso-wrap-distance-bottom:0;mso-position-horizontal:absolute;mso-position-horizontal-relative:text;mso-position-vertical:absolute;mso-position-vertical-relative:text;mso-width-percent:400;mso-height-percent:0;mso-width-relative:margin;mso-height-relative:margin;v-text-anchor:top" o:gfxdata="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">
+              <v:shape id="_x0000_s1038" type="#_x0000_t202" style="position:absolute;margin-left:297.5pt;margin-top:-68.35pt;width:164.6pt;height:39.9pt;z-index:251678720;visibility:visible;mso-wrap-style:square;mso-width-percent:400;mso-height-percent:0;mso-wrap-distance-left:9pt;mso-wrap-distance-top:0;mso-wrap-distance-right:9pt;mso-wrap-distance-bottom:0;mso-position-horizontal:absolute;mso-position-horizontal-relative:text;mso-position-vertical:absolute;mso-position-vertical-relative:text;mso-width-percent:400;mso-height-percent:0;mso-width-relative:margin;mso-height-relative:margin;v-text-anchor:top" o:gfxdata="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">
                 <v:textbox>
                   <w:txbxContent>
                     <w:p>
@@ -16239,7 +15674,7 @@
           </mc:Choice>
           <mc:Fallback>
             <w:pict>
-              <v:shape id="Text Box 38" o:spid="_x0000_s1042" type="#_x0000_t202" style="position:absolute;margin-left:-58.95pt;margin-top:-79pt;width:4in;height:60.45pt;z-index:251646976;visibility:visible;mso-wrap-style:square;mso-width-percent:0;mso-height-percent:0;mso-wrap-distance-left:9pt;mso-wrap-distance-top:0;mso-wrap-distance-right:9pt;mso-wrap-distance-bottom:0;mso-position-horizontal:absolute;mso-position-horizontal-relative:text;mso-position-vertical:absolute;mso-position-vertical-relative:text;mso-width-percent:0;mso-height-percent:0;mso-width-relative:page;mso-height-relative:page;v-text-anchor:top" o:gfxdata="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">
+              <v:shape id="Text Box 38" o:spid="_x0000_s1039" type="#_x0000_t202" style="position:absolute;margin-left:-58.95pt;margin-top:-79pt;width:4in;height:60.45pt;z-index:251646976;visibility:visible;mso-wrap-style:square;mso-width-percent:0;mso-height-percent:0;mso-wrap-distance-left:9pt;mso-wrap-distance-top:0;mso-wrap-distance-right:9pt;mso-wrap-distance-bottom:0;mso-position-horizontal:absolute;mso-position-horizontal-relative:text;mso-position-vertical:absolute;mso-position-vertical-relative:text;mso-width-percent:0;mso-height-percent:0;mso-width-relative:page;mso-height-relative:page;v-text-anchor:top" o:gfxdata="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">
                 <v:textbox>
                   <w:txbxContent>
                     <w:p>
@@ -16399,7 +15834,7 @@
           </mc:Choice>
           <mc:Fallback>
             <w:pict>
-              <v:line w14:anchorId="77F6B4E1" id="Line 12" o:spid="_x0000_s1026" style="position:absolute;z-index:251633664;visibility:visible;mso-wrap-style:square;mso-width-percent:0;mso-height-percent:0;mso-wrap-distance-left:9pt;mso-wrap-distance-top:0;mso-wrap-distance-right:9pt;mso-wrap-distance-bottom:0;mso-position-horizontal:absolute;mso-position-horizontal-relative:margin;mso-position-vertical:absolute;mso-position-vertical-relative:text;mso-width-percent:0;mso-height-percent:0;mso-width-relative:page;mso-height-relative:page" from="0,0" to="0,0" o:gfxdata="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" o:allowincell="f" strokecolor="#020000" strokeweight=".96pt">
+              <v:line w14:anchorId="307816BC" id="Line 12" o:spid="_x0000_s1026" style="position:absolute;z-index:251633664;visibility:visible;mso-wrap-style:square;mso-width-percent:0;mso-height-percent:0;mso-wrap-distance-left:9pt;mso-wrap-distance-top:0;mso-wrap-distance-right:9pt;mso-wrap-distance-bottom:0;mso-position-horizontal:absolute;mso-position-horizontal-relative:margin;mso-position-vertical:absolute;mso-position-vertical-relative:text;mso-width-percent:0;mso-height-percent:0;mso-width-relative:page;mso-height-relative:page" from="0,0" to="0,0" o:gfxdata="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" o:allowincell="f" strokecolor="#020000" strokeweight=".96pt">
                 <w10:wrap anchorx="margin"/>
               </v:line>
             </w:pict>
@@ -16474,7 +15909,7 @@
           </mc:Choice>
           <mc:Fallback>
             <w:pict>
-              <v:line w14:anchorId="4FDCDF18" id="Line 13" o:spid="_x0000_s1026" style="position:absolute;z-index:251634688;visibility:visible;mso-wrap-style:square;mso-width-percent:0;mso-height-percent:0;mso-wrap-distance-left:9pt;mso-wrap-distance-top:0;mso-wrap-distance-right:9pt;mso-wrap-distance-bottom:0;mso-position-horizontal:absolute;mso-position-horizontal-relative:margin;mso-position-vertical:absolute;mso-position-vertical-relative:text;mso-width-percent:0;mso-height-percent:0;mso-width-relative:page;mso-height-relative:page" from="0,.45pt" to="453.65pt,.45pt" o:gfxdata="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" o:allowincell="f" strokecolor="#020000" strokeweight=".96pt">
+              <v:line w14:anchorId="231D21A3" id="Line 13" o:spid="_x0000_s1026" style="position:absolute;z-index:251634688;visibility:visible;mso-wrap-style:square;mso-width-percent:0;mso-height-percent:0;mso-wrap-distance-left:9pt;mso-wrap-distance-top:0;mso-wrap-distance-right:9pt;mso-wrap-distance-bottom:0;mso-position-horizontal:absolute;mso-position-horizontal-relative:margin;mso-position-vertical:absolute;mso-position-vertical-relative:text;mso-width-percent:0;mso-height-percent:0;mso-width-relative:page;mso-height-relative:page" from="0,.45pt" to="453.65pt,.45pt" o:gfxdata="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" o:allowincell="f" strokecolor="#020000" strokeweight=".96pt">
                 <w10:wrap anchorx="margin"/>
               </v:line>
             </w:pict>
@@ -20220,7 +19655,7 @@
           </mc:Choice>
           <mc:Fallback>
             <w:pict>
-              <v:shape id="Text Box 54" o:spid="_x0000_s1043" type="#_x0000_t202" style="position:absolute;margin-left:39.3pt;margin-top:49.8pt;width:340.25pt;height:201pt;z-index:251657216;visibility:visible;mso-wrap-style:square;mso-width-percent:0;mso-height-percent:0;mso-wrap-distance-left:9pt;mso-wrap-distance-top:0;mso-wrap-distance-right:9pt;mso-wrap-distance-bottom:0;mso-position-horizontal:absolute;mso-position-horizontal-relative:text;mso-position-vertical:absolute;mso-position-vertical-relative:text;mso-width-percent:0;mso-height-percent:0;mso-width-relative:page;mso-height-relative:page;v-text-anchor:top" o:gfxdata="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">
+              <v:shape id="Text Box 54" o:spid="_x0000_s1040" type="#_x0000_t202" style="position:absolute;margin-left:39.3pt;margin-top:49.8pt;width:340.25pt;height:201pt;z-index:251657216;visibility:visible;mso-wrap-style:square;mso-width-percent:0;mso-height-percent:0;mso-wrap-distance-left:9pt;mso-wrap-distance-top:0;mso-wrap-distance-right:9pt;mso-wrap-distance-bottom:0;mso-position-horizontal:absolute;mso-position-horizontal-relative:text;mso-position-vertical:absolute;mso-position-vertical-relative:text;mso-width-percent:0;mso-height-percent:0;mso-width-relative:page;mso-height-relative:page;v-text-anchor:top" o:gfxdata="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">
                 <v:textbox>
                   <w:txbxContent>
                     <w:p>
@@ -20455,7 +19890,7 @@
           </mc:Choice>
           <mc:Fallback>
             <w:pict>
-              <v:shape id="_x0000_s1044" type="#_x0000_t202" style="position:absolute;margin-left:253.25pt;margin-top:-46.05pt;width:165pt;height:39.9pt;z-index:251679744;visibility:visible;mso-wrap-style:square;mso-width-percent:400;mso-height-percent:0;mso-wrap-distance-left:9pt;mso-wrap-distance-top:0;mso-wrap-distance-right:9pt;mso-wrap-distance-bottom:0;mso-position-horizontal:absolute;mso-position-horizontal-relative:text;mso-position-vertical:absolute;mso-position-vertical-relative:text;mso-width-percent:400;mso-height-percent:0;mso-width-relative:margin;mso-height-relative:margin;v-text-anchor:top" o:gfxdata="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">
+              <v:shape id="_x0000_s1041" type="#_x0000_t202" style="position:absolute;margin-left:253.25pt;margin-top:-46.05pt;width:165pt;height:39.9pt;z-index:251679744;visibility:visible;mso-wrap-style:square;mso-width-percent:400;mso-height-percent:0;mso-wrap-distance-left:9pt;mso-wrap-distance-top:0;mso-wrap-distance-right:9pt;mso-wrap-distance-bottom:0;mso-position-horizontal:absolute;mso-position-horizontal-relative:text;mso-position-vertical:absolute;mso-position-vertical-relative:text;mso-width-percent:400;mso-height-percent:0;mso-width-relative:margin;mso-height-relative:margin;v-text-anchor:top" o:gfxdata="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">
                 <v:textbox>
                   <w:txbxContent>
                     <w:p>
@@ -20558,7 +19993,7 @@
           </mc:Choice>
           <mc:Fallback>
             <w:pict>
-              <v:line w14:anchorId="08C2F311" id="Line 39" o:spid="_x0000_s1026" style="position:absolute;z-index:251648000;visibility:visible;mso-wrap-style:square;mso-width-percent:0;mso-height-percent:0;mso-wrap-distance-left:9pt;mso-wrap-distance-top:0;mso-wrap-distance-right:9pt;mso-wrap-distance-bottom:0;mso-position-horizontal:absolute;mso-position-horizontal-relative:margin;mso-position-vertical:absolute;mso-position-vertical-relative:text;mso-width-percent:0;mso-height-percent:0;mso-width-relative:page;mso-height-relative:page" from="0,0" to="0,0" o:gfxdata="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" o:allowincell="f" strokecolor="#020000" strokeweight=".96pt">
+              <v:line w14:anchorId="3F2F193F" id="Line 39" o:spid="_x0000_s1026" style="position:absolute;z-index:251648000;visibility:visible;mso-wrap-style:square;mso-width-percent:0;mso-height-percent:0;mso-wrap-distance-left:9pt;mso-wrap-distance-top:0;mso-wrap-distance-right:9pt;mso-wrap-distance-bottom:0;mso-position-horizontal:absolute;mso-position-horizontal-relative:margin;mso-position-vertical:absolute;mso-position-vertical-relative:text;mso-width-percent:0;mso-height-percent:0;mso-width-relative:page;mso-height-relative:page" from="0,0" to="0,0" o:gfxdata="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" o:allowincell="f" strokecolor="#020000" strokeweight=".96pt">
                 <w10:wrap anchorx="margin"/>
               </v:line>
             </w:pict>
@@ -20633,7 +20068,7 @@
           </mc:Choice>
           <mc:Fallback>
             <w:pict>
-              <v:line w14:anchorId="211EC13B" id="Line 40" o:spid="_x0000_s1026" style="position:absolute;z-index:251649024;visibility:visible;mso-wrap-style:square;mso-width-percent:0;mso-height-percent:0;mso-wrap-distance-left:9pt;mso-wrap-distance-top:0;mso-wrap-distance-right:9pt;mso-wrap-distance-bottom:0;mso-position-horizontal:absolute;mso-position-horizontal-relative:margin;mso-position-vertical:absolute;mso-position-vertical-relative:text;mso-width-percent:0;mso-height-percent:0;mso-width-relative:page;mso-height-relative:page" from="0,.45pt" to="453.65pt,.45pt" o:gfxdata="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" o:allowincell="f" strokecolor="#020000" strokeweight=".96pt">
+              <v:line w14:anchorId="08A50DCF" id="Line 40" o:spid="_x0000_s1026" style="position:absolute;z-index:251649024;visibility:visible;mso-wrap-style:square;mso-width-percent:0;mso-height-percent:0;mso-wrap-distance-left:9pt;mso-wrap-distance-top:0;mso-wrap-distance-right:9pt;mso-wrap-distance-bottom:0;mso-position-horizontal:absolute;mso-position-horizontal-relative:margin;mso-position-vertical:absolute;mso-position-vertical-relative:text;mso-width-percent:0;mso-height-percent:0;mso-width-relative:page;mso-height-relative:page" from="0,.45pt" to="453.65pt,.45pt" o:gfxdata="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" o:allowincell="f" strokecolor="#020000" strokeweight=".96pt">
                 <w10:wrap anchorx="margin"/>
               </v:line>
             </w:pict>
@@ -20767,7 +20202,7 @@
           </mc:Choice>
           <mc:Fallback>
             <w:pict>
-              <v:shape id="_x0000_s1045" type="#_x0000_t202" style="position:absolute;margin-left:167.3pt;margin-top:-42.1pt;width:164.6pt;height:39.9pt;z-index:251680768;visibility:visible;mso-wrap-style:square;mso-width-percent:400;mso-height-percent:0;mso-wrap-distance-left:9pt;mso-wrap-distance-top:0;mso-wrap-distance-right:9pt;mso-wrap-distance-bottom:0;mso-position-horizontal:absolute;mso-position-horizontal-relative:text;mso-position-vertical:absolute;mso-position-vertical-relative:text;mso-width-percent:400;mso-height-percent:0;mso-width-relative:margin;mso-height-relative:margin;v-text-anchor:top" o:gfxdata="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">
+              <v:shape id="_x0000_s1042" type="#_x0000_t202" style="position:absolute;margin-left:167.3pt;margin-top:-42.1pt;width:164.6pt;height:39.9pt;z-index:251680768;visibility:visible;mso-wrap-style:square;mso-width-percent:400;mso-height-percent:0;mso-wrap-distance-left:9pt;mso-wrap-distance-top:0;mso-wrap-distance-right:9pt;mso-wrap-distance-bottom:0;mso-position-horizontal:absolute;mso-position-horizontal-relative:text;mso-position-vertical:absolute;mso-position-vertical-relative:text;mso-width-percent:400;mso-height-percent:0;mso-width-relative:margin;mso-height-relative:margin;v-text-anchor:top" o:gfxdata="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">
                 <v:textbox>
                   <w:txbxContent>
                     <w:p>
@@ -20911,7 +20346,7 @@
           </mc:Choice>
           <mc:Fallback>
             <w:pict>
-              <v:line w14:anchorId="579E3D2B" id="Line 14" o:spid="_x0000_s1026" style="position:absolute;z-index:251635712;visibility:visible;mso-wrap-style:square;mso-width-percent:0;mso-height-percent:0;mso-wrap-distance-left:9pt;mso-wrap-distance-top:0;mso-wrap-distance-right:9pt;mso-wrap-distance-bottom:0;mso-position-horizontal:absolute;mso-position-horizontal-relative:margin;mso-position-vertical:absolute;mso-position-vertical-relative:text;mso-width-percent:0;mso-height-percent:0;mso-width-relative:page;mso-height-relative:page" from="0,0" to="0,0" o:gfxdata="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" o:allowincell="f" strokecolor="#020000" strokeweight=".96pt">
+              <v:line w14:anchorId="49C4F4C3" id="Line 14" o:spid="_x0000_s1026" style="position:absolute;z-index:251635712;visibility:visible;mso-wrap-style:square;mso-width-percent:0;mso-height-percent:0;mso-wrap-distance-left:9pt;mso-wrap-distance-top:0;mso-wrap-distance-right:9pt;mso-wrap-distance-bottom:0;mso-position-horizontal:absolute;mso-position-horizontal-relative:margin;mso-position-vertical:absolute;mso-position-vertical-relative:text;mso-width-percent:0;mso-height-percent:0;mso-width-relative:page;mso-height-relative:page" from="0,0" to="0,0" o:gfxdata="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" o:allowincell="f" strokecolor="#020000" strokeweight=".96pt">
                 <w10:wrap anchorx="margin"/>
               </v:line>
             </w:pict>
@@ -20986,7 +20421,7 @@
           </mc:Choice>
           <mc:Fallback>
             <w:pict>
-              <v:line w14:anchorId="50147FA1" id="Line 15" o:spid="_x0000_s1026" style="position:absolute;z-index:251636736;visibility:visible;mso-wrap-style:square;mso-width-percent:0;mso-height-percent:0;mso-wrap-distance-left:9pt;mso-wrap-distance-top:0;mso-wrap-distance-right:9pt;mso-wrap-distance-bottom:0;mso-position-horizontal:absolute;mso-position-horizontal-relative:margin;mso-position-vertical:absolute;mso-position-vertical-relative:text;mso-width-percent:0;mso-height-percent:0;mso-width-relative:page;mso-height-relative:page" from="0,.45pt" to="453.65pt,.45pt" o:gfxdata="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" o:allowincell="f" strokecolor="#020000" strokeweight=".96pt">
+              <v:line w14:anchorId="32B40FAB" id="Line 15" o:spid="_x0000_s1026" style="position:absolute;z-index:251636736;visibility:visible;mso-wrap-style:square;mso-width-percent:0;mso-height-percent:0;mso-wrap-distance-left:9pt;mso-wrap-distance-top:0;mso-wrap-distance-right:9pt;mso-wrap-distance-bottom:0;mso-position-horizontal:absolute;mso-position-horizontal-relative:margin;mso-position-vertical:absolute;mso-position-vertical-relative:text;mso-width-percent:0;mso-height-percent:0;mso-width-relative:page;mso-height-relative:page" from="0,.45pt" to="453.65pt,.45pt" o:gfxdata="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" o:allowincell="f" strokecolor="#020000" strokeweight=".96pt">
                 <w10:wrap anchorx="margin"/>
               </v:line>
             </w:pict>
@@ -21239,7 +20674,7 @@
           </mc:Choice>
           <mc:Fallback>
             <w:pict>
-              <v:shape id="Text Box 77" o:spid="_x0000_s1046" type="#_x0000_t202" style="position:absolute;margin-left:21pt;margin-top:5.6pt;width:4in;height:88.95pt;z-index:251670528;visibility:visible;mso-wrap-style:square;mso-width-percent:0;mso-height-percent:0;mso-wrap-distance-left:9pt;mso-wrap-distance-top:0;mso-wrap-distance-right:9pt;mso-wrap-distance-bottom:0;mso-position-horizontal:absolute;mso-position-horizontal-relative:text;mso-position-vertical:absolute;mso-position-vertical-relative:text;mso-width-percent:0;mso-height-percent:0;mso-width-relative:page;mso-height-relative:page;v-text-anchor:top" o:gfxdata="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">
+              <v:shape id="Text Box 77" o:spid="_x0000_s1043" type="#_x0000_t202" style="position:absolute;margin-left:21pt;margin-top:5.6pt;width:4in;height:88.95pt;z-index:251670528;visibility:visible;mso-wrap-style:square;mso-width-percent:0;mso-height-percent:0;mso-wrap-distance-left:9pt;mso-wrap-distance-top:0;mso-wrap-distance-right:9pt;mso-wrap-distance-bottom:0;mso-position-horizontal:absolute;mso-position-horizontal-relative:text;mso-position-vertical:absolute;mso-position-vertical-relative:text;mso-width-percent:0;mso-height-percent:0;mso-width-relative:page;mso-height-relative:page;v-text-anchor:top" o:gfxdata="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">
                 <v:textbox>
                   <w:txbxContent>
                     <w:p>
@@ -21410,7 +20845,7 @@
           </mc:Choice>
           <mc:Fallback>
             <w:pict>
-              <v:line w14:anchorId="114C574C" id="Line 16" o:spid="_x0000_s1026" style="position:absolute;z-index:251637760;visibility:visible;mso-wrap-style:square;mso-width-percent:0;mso-height-percent:0;mso-wrap-distance-left:9pt;mso-wrap-distance-top:0;mso-wrap-distance-right:9pt;mso-wrap-distance-bottom:0;mso-position-horizontal:absolute;mso-position-horizontal-relative:margin;mso-position-vertical:absolute;mso-position-vertical-relative:text;mso-width-percent:0;mso-height-percent:0;mso-width-relative:page;mso-height-relative:page" from="0,0" to="0,0" o:gfxdata="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" o:allowincell="f" strokecolor="#020000" strokeweight=".96pt">
+              <v:line w14:anchorId="1D2C2A11" id="Line 16" o:spid="_x0000_s1026" style="position:absolute;z-index:251637760;visibility:visible;mso-wrap-style:square;mso-width-percent:0;mso-height-percent:0;mso-wrap-distance-left:9pt;mso-wrap-distance-top:0;mso-wrap-distance-right:9pt;mso-wrap-distance-bottom:0;mso-position-horizontal:absolute;mso-position-horizontal-relative:margin;mso-position-vertical:absolute;mso-position-vertical-relative:text;mso-width-percent:0;mso-height-percent:0;mso-width-relative:page;mso-height-relative:page" from="0,0" to="0,0" o:gfxdata="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" o:allowincell="f" strokecolor="#020000" strokeweight=".96pt">
                 <w10:wrap anchorx="margin"/>
               </v:line>
             </w:pict>
@@ -21485,7 +20920,7 @@
           </mc:Choice>
           <mc:Fallback>
             <w:pict>
-              <v:line w14:anchorId="532A312D" id="Line 17" o:spid="_x0000_s1026" style="position:absolute;z-index:251638784;visibility:visible;mso-wrap-style:square;mso-width-percent:0;mso-height-percent:0;mso-wrap-distance-left:9pt;mso-wrap-distance-top:0;mso-wrap-distance-right:9pt;mso-wrap-distance-bottom:0;mso-position-horizontal:absolute;mso-position-horizontal-relative:margin;mso-position-vertical:absolute;mso-position-vertical-relative:text;mso-width-percent:0;mso-height-percent:0;mso-width-relative:page;mso-height-relative:page" from="0,.45pt" to="453.65pt,.45pt" o:gfxdata="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" o:allowincell="f" strokecolor="#020000" strokeweight=".96pt">
+              <v:line w14:anchorId="39FBD7BF" id="Line 17" o:spid="_x0000_s1026" style="position:absolute;z-index:251638784;visibility:visible;mso-wrap-style:square;mso-width-percent:0;mso-height-percent:0;mso-wrap-distance-left:9pt;mso-wrap-distance-top:0;mso-wrap-distance-right:9pt;mso-wrap-distance-bottom:0;mso-position-horizontal:absolute;mso-position-horizontal-relative:margin;mso-position-vertical:absolute;mso-position-vertical-relative:text;mso-width-percent:0;mso-height-percent:0;mso-width-relative:page;mso-height-relative:page" from="0,.45pt" to="453.65pt,.45pt" o:gfxdata="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" o:allowincell="f" strokecolor="#020000" strokeweight=".96pt">
                 <w10:wrap anchorx="margin"/>
               </v:line>
             </w:pict>
@@ -21790,7 +21225,7 @@
           </mc:Choice>
           <mc:Fallback>
             <w:pict>
-              <v:line w14:anchorId="0600B6F8" id="Line 67" o:spid="_x0000_s1026" style="position:absolute;flip:x y;z-index:251664384;visibility:visible;mso-wrap-style:square;mso-width-percent:0;mso-height-percent:0;mso-wrap-distance-left:9pt;mso-wrap-distance-top:0;mso-wrap-distance-right:9pt;mso-wrap-distance-bottom:0;mso-position-horizontal:absolute;mso-position-horizontal-relative:text;mso-position-vertical:absolute;mso-position-vertical-relative:text;mso-width-percent:0;mso-height-percent:0;mso-width-relative:page;mso-height-relative:page" from="264.35pt,6.25pt" to="369.35pt,31.3pt" o:gfxdata="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">
+              <v:line w14:anchorId="6AA36EEB" id="Line 67" o:spid="_x0000_s1026" style="position:absolute;flip:x y;z-index:251664384;visibility:visible;mso-wrap-style:square;mso-width-percent:0;mso-height-percent:0;mso-wrap-distance-left:9pt;mso-wrap-distance-top:0;mso-wrap-distance-right:9pt;mso-wrap-distance-bottom:0;mso-position-horizontal:absolute;mso-position-horizontal-relative:text;mso-position-vertical:absolute;mso-position-vertical-relative:text;mso-width-percent:0;mso-height-percent:0;mso-width-relative:page;mso-height-relative:page" from="264.35pt,6.25pt" to="369.35pt,31.3pt" o:gfxdata="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">
                 <v:stroke endarrow="block"/>
               </v:line>
             </w:pict>
@@ -21903,7 +21338,7 @@
           </mc:Choice>
           <mc:Fallback>
             <w:pict>
-              <v:shape id="Text Box 63" o:spid="_x0000_s1047" type="#_x0000_t202" style="position:absolute;margin-left:369.35pt;margin-top:3.1pt;width:101pt;height:29pt;z-index:251662336;visibility:visible;mso-wrap-style:square;mso-width-percent:0;mso-height-percent:0;mso-wrap-distance-left:9pt;mso-wrap-distance-top:0;mso-wrap-distance-right:9pt;mso-wrap-distance-bottom:0;mso-position-horizontal:absolute;mso-position-horizontal-relative:text;mso-position-vertical:absolute;mso-position-vertical-relative:text;mso-width-percent:0;mso-height-percent:0;mso-width-relative:page;mso-height-relative:page;v-text-anchor:top" o:gfxdata="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">
+              <v:shape id="Text Box 63" o:spid="_x0000_s1044" type="#_x0000_t202" style="position:absolute;margin-left:369.35pt;margin-top:3.1pt;width:101pt;height:29pt;z-index:251662336;visibility:visible;mso-wrap-style:square;mso-width-percent:0;mso-height-percent:0;mso-wrap-distance-left:9pt;mso-wrap-distance-top:0;mso-wrap-distance-right:9pt;mso-wrap-distance-bottom:0;mso-position-horizontal:absolute;mso-position-horizontal-relative:text;mso-position-vertical:absolute;mso-position-vertical-relative:text;mso-width-percent:0;mso-height-percent:0;mso-width-relative:page;mso-height-relative:page;v-text-anchor:top" o:gfxdata="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">
                 <v:textbox>
                   <w:txbxContent>
                     <w:p>
@@ -22122,7 +21557,7 @@
           </mc:Choice>
           <mc:Fallback>
             <w:pict>
-              <v:line w14:anchorId="1AE52E25" id="Line 70" o:spid="_x0000_s1026" style="position:absolute;flip:x y;z-index:251665408;visibility:visible;mso-wrap-style:square;mso-width-percent:0;mso-height-percent:0;mso-wrap-distance-left:9pt;mso-wrap-distance-top:0;mso-wrap-distance-right:9pt;mso-wrap-distance-bottom:0;mso-position-horizontal:absolute;mso-position-horizontal-relative:text;mso-position-vertical:absolute;mso-position-vertical-relative:text;mso-width-percent:0;mso-height-percent:0;mso-width-relative:page;mso-height-relative:page" from="133pt,12.3pt" to="202.5pt,66.3pt" o:gfxdata="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">
+              <v:line w14:anchorId="3D524451" id="Line 70" o:spid="_x0000_s1026" style="position:absolute;flip:x y;z-index:251665408;visibility:visible;mso-wrap-style:square;mso-width-percent:0;mso-height-percent:0;mso-wrap-distance-left:9pt;mso-wrap-distance-top:0;mso-wrap-distance-right:9pt;mso-wrap-distance-bottom:0;mso-position-horizontal:absolute;mso-position-horizontal-relative:text;mso-position-vertical:absolute;mso-position-vertical-relative:text;mso-width-percent:0;mso-height-percent:0;mso-width-relative:page;mso-height-relative:page" from="133pt,12.3pt" to="202.5pt,66.3pt" o:gfxdata="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">
                 <v:stroke endarrow="block"/>
               </v:line>
             </w:pict>
@@ -22262,7 +21697,7 @@
           </mc:Choice>
           <mc:Fallback>
             <w:pict>
-              <v:shape id="Text Box 64" o:spid="_x0000_s1048" type="#_x0000_t202" style="position:absolute;margin-left:205.35pt;margin-top:13.2pt;width:101pt;height:136.5pt;z-index:251663360;visibility:visible;mso-wrap-style:square;mso-width-percent:0;mso-height-percent:0;mso-wrap-distance-left:9pt;mso-wrap-distance-top:0;mso-wrap-distance-right:9pt;mso-wrap-distance-bottom:0;mso-position-horizontal:absolute;mso-position-horizontal-relative:text;mso-position-vertical:absolute;mso-position-vertical-relative:text;mso-width-percent:0;mso-height-percent:0;mso-width-relative:page;mso-height-relative:page;v-text-anchor:top" o:gfxdata="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">
+              <v:shape id="Text Box 64" o:spid="_x0000_s1045" type="#_x0000_t202" style="position:absolute;margin-left:205.35pt;margin-top:13.2pt;width:101pt;height:136.5pt;z-index:251663360;visibility:visible;mso-wrap-style:square;mso-width-percent:0;mso-height-percent:0;mso-wrap-distance-left:9pt;mso-wrap-distance-top:0;mso-wrap-distance-right:9pt;mso-wrap-distance-bottom:0;mso-position-horizontal:absolute;mso-position-horizontal-relative:text;mso-position-vertical:absolute;mso-position-vertical-relative:text;mso-width-percent:0;mso-height-percent:0;mso-width-relative:page;mso-height-relative:page;v-text-anchor:top" o:gfxdata="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">
                 <v:textbox>
                   <w:txbxContent>
                     <w:p>
@@ -24252,7 +23687,7 @@
 </file>
 
 <file path=customXml/itemProps1.xml><?xml version="1.0" encoding="utf-8"?>
-<ds:datastoreItem xmlns:ds="http://schemas.openxmlformats.org/officeDocument/2006/customXml" ds:itemID="{0C51269D-F6A2-4442-8F74-FA9F4BC387E2}">
+<ds:datastoreItem xmlns:ds="http://schemas.openxmlformats.org/officeDocument/2006/customXml" ds:itemID="{0817315A-518D-43B9-8CC6-DD119A618F54}">
   <ds:schemaRefs>
     <ds:schemaRef ds:uri="http://schemas.openxmlformats.org/officeDocument/2006/bibliography"/>
   </ds:schemaRefs>

</xml_diff>

<commit_message>
Started literature study. please kill me now.
</commit_message>
<xml_diff>
--- a/Reports/Final Report/FinalReportTemplate_2018.docx
+++ b/Reports/Final Report/FinalReportTemplate_2018.docx
@@ -778,7 +778,23 @@
           <w:szCs w:val="24"/>
           <w:lang w:val="en-GB"/>
         </w:rPr>
-        <w:t>This project does not build on any projects that were completed in previous years. stripboard design software as well as the circuit error checking software was provided by Fritzing.org, an opensource initiative</w:t>
+        <w:t xml:space="preserve">This project does not build on any projects that were completed in previous years. </w:t>
+      </w:r>
+      <w:r>
+        <w:rPr>
+          <w:sz w:val="24"/>
+          <w:szCs w:val="24"/>
+          <w:lang w:val="en-GB"/>
+        </w:rPr>
+        <w:t>S</w:t>
+      </w:r>
+      <w:r>
+        <w:rPr>
+          <w:sz w:val="24"/>
+          <w:szCs w:val="24"/>
+          <w:lang w:val="en-GB"/>
+        </w:rPr>
+        <w:t>tripboard design software as well as the circuit error checking software was provided by Fritzing.org, an opensource initiative</w:t>
       </w:r>
       <w:r>
         <w:rPr>
@@ -879,68 +895,6 @@
               <w:lang w:val="en-ZA"/>
             </w:rPr>
             <w:t>[1]</w:t>
-          </w:r>
-          <w:r>
-            <w:rPr>
-              <w:sz w:val="24"/>
-              <w:szCs w:val="24"/>
-              <w:lang w:val="en-GB"/>
-            </w:rPr>
-            <w:fldChar w:fldCharType="end"/>
-          </w:r>
-        </w:sdtContent>
-      </w:sdt>
-      <w:r>
-        <w:rPr>
-          <w:sz w:val="24"/>
-          <w:szCs w:val="24"/>
-          <w:lang w:val="en-GB"/>
-        </w:rPr>
-        <w:t xml:space="preserve">. The training algorithms were based on the work published by Montana </w:t>
-      </w:r>
-      <w:sdt>
-        <w:sdtPr>
-          <w:rPr>
-            <w:sz w:val="24"/>
-            <w:szCs w:val="24"/>
-            <w:lang w:val="en-GB"/>
-          </w:rPr>
-          <w:id w:val="-2004415817"/>
-          <w:citation/>
-        </w:sdtPr>
-        <w:sdtContent>
-          <w:r>
-            <w:rPr>
-              <w:sz w:val="24"/>
-              <w:szCs w:val="24"/>
-              <w:lang w:val="en-GB"/>
-            </w:rPr>
-            <w:fldChar w:fldCharType="begin"/>
-          </w:r>
-          <w:r>
-            <w:rPr>
-              <w:sz w:val="24"/>
-              <w:szCs w:val="24"/>
-              <w:lang w:val="en-ZA"/>
-            </w:rPr>
-            <w:instrText xml:space="preserve"> CITATION Mon89 \l 7177 </w:instrText>
-          </w:r>
-          <w:r>
-            <w:rPr>
-              <w:sz w:val="24"/>
-              <w:szCs w:val="24"/>
-              <w:lang w:val="en-GB"/>
-            </w:rPr>
-            <w:fldChar w:fldCharType="separate"/>
-          </w:r>
-          <w:r>
-            <w:rPr>
-              <w:noProof/>
-              <w:sz w:val="24"/>
-              <w:szCs w:val="24"/>
-              <w:lang w:val="en-ZA"/>
-            </w:rPr>
-            <w:t>[2]</w:t>
           </w:r>
           <w:r>
             <w:rPr>
@@ -2734,8 +2688,6 @@
         </w:rPr>
         <w:tab/>
       </w:r>
-      <w:bookmarkStart w:id="1" w:name="_GoBack"/>
-      <w:bookmarkEnd w:id="1"/>
       <w:r>
         <w:rPr>
           <w:b/>
@@ -11016,7 +10968,7 @@
           <w:szCs w:val="24"/>
           <w:lang w:val="en-GB"/>
         </w:rPr>
-        <w:t xml:space="preserve">thermistor would sometimes return a ground value and thus a filtering algorithm had to be implemented to be implemented to account for the rare glitches. </w:t>
+        <w:t xml:space="preserve">thermistor would sometimes return a ground value and thus a filtering algorithm had to be implemented to account for the glitches. </w:t>
       </w:r>
       <w:r>
         <w:rPr>
@@ -13912,8 +13864,8 @@
         </w:rPr>
         <w:t xml:space="preserve"> </w:t>
       </w:r>
-      <w:bookmarkStart w:id="2" w:name="OLE_LINK17"/>
-      <w:bookmarkStart w:id="3" w:name="OLE_LINK18"/>
+      <w:bookmarkStart w:id="1" w:name="OLE_LINK17"/>
+      <w:bookmarkStart w:id="2" w:name="OLE_LINK18"/>
       <w:r>
         <w:t>operation</w:t>
       </w:r>
@@ -15247,8 +15199,8 @@
         <w:t xml:space="preserve"> map neural network after 301 iterations.</w:t>
       </w:r>
     </w:p>
+    <w:bookmarkEnd w:id="1"/>
     <w:bookmarkEnd w:id="2"/>
-    <w:bookmarkEnd w:id="3"/>
     <w:p>
       <w:pPr>
         <w:pStyle w:val="BodyText"/>
@@ -15834,19 +15786,7 @@
               <w:rPr>
                 <w:sz w:val="24"/>
               </w:rPr>
-              <w:t>The virtual sensor using the</w:t>
-            </w:r>
-            <w:r>
-              <w:rPr>
-                <w:sz w:val="24"/>
-              </w:rPr>
-              <w:t xml:space="preserve"> </w:t>
-            </w:r>
-            <w:r>
-              <w:rPr>
-                <w:sz w:val="24"/>
-              </w:rPr>
-              <w:t>MLP neural network imputation method should impute values, at minimum, within 30%</w:t>
+              <w:t>The virtual sensor using the MLP neural network imputation method should impute values, at minimum, within 30%</w:t>
             </w:r>
             <w:r>
               <w:rPr>
@@ -16354,6 +16294,7 @@
           <w:sz w:val="24"/>
           <w:szCs w:val="24"/>
         </w:rPr>
+        <w:lastRenderedPageBreak/>
         <w:t xml:space="preserve">Table </w:t>
       </w:r>
       <w:r>
@@ -19638,19 +19579,309 @@
     </w:p>
     <w:p>
       <w:pPr>
-        <w:rPr>
-          <w:sz w:val="24"/>
-          <w:szCs w:val="24"/>
-          <w:lang w:val="en-GB"/>
-        </w:rPr>
-      </w:pPr>
-      <w:r>
-        <w:rPr>
-          <w:sz w:val="24"/>
-          <w:szCs w:val="24"/>
-          <w:lang w:val="en-GB"/>
-        </w:rPr>
-        <w:t>Your literature study, described in the study guide, goes here.</w:t>
+        <w:pStyle w:val="ListParagraph"/>
+        <w:numPr>
+          <w:ilvl w:val="1"/>
+          <w:numId w:val="15"/>
+        </w:numPr>
+        <w:rPr>
+          <w:b/>
+          <w:sz w:val="28"/>
+          <w:szCs w:val="28"/>
+          <w:lang w:val="en-GB"/>
+        </w:rPr>
+      </w:pPr>
+      <w:r>
+        <w:rPr>
+          <w:b/>
+          <w:sz w:val="28"/>
+          <w:szCs w:val="28"/>
+          <w:lang w:val="en-GB"/>
+        </w:rPr>
+        <w:t>BACKGROUND AND CONTEXT OF THE PROBLEM</w:t>
+      </w:r>
+    </w:p>
+    <w:p>
+      <w:pPr>
+        <w:rPr>
+          <w:b/>
+          <w:sz w:val="24"/>
+          <w:szCs w:val="24"/>
+          <w:lang w:val="en-GB"/>
+        </w:rPr>
+      </w:pPr>
+    </w:p>
+    <w:p>
+      <w:pPr>
+        <w:rPr>
+          <w:sz w:val="24"/>
+          <w:szCs w:val="24"/>
+          <w:lang w:val="en-GB"/>
+        </w:rPr>
+      </w:pPr>
+      <w:r>
+        <w:rPr>
+          <w:sz w:val="24"/>
+          <w:szCs w:val="24"/>
+          <w:lang w:val="en-GB"/>
+        </w:rPr>
+        <w:t>With the widespread proliferation of sensors in all different types of environments a new use case has come up in recent times called the Internet of Things (IoT) where sensor devices are interconnected to form wireless sensor networks (WSN). WSN have applications in many different fields including but not limited to the mining and aeronautic industry.</w:t>
+      </w:r>
+    </w:p>
+    <w:p>
+      <w:pPr>
+        <w:rPr>
+          <w:sz w:val="24"/>
+          <w:szCs w:val="24"/>
+          <w:lang w:val="en-GB"/>
+        </w:rPr>
+      </w:pPr>
+    </w:p>
+    <w:p>
+      <w:pPr>
+        <w:rPr>
+          <w:sz w:val="24"/>
+          <w:szCs w:val="24"/>
+          <w:lang w:val="en-GB"/>
+        </w:rPr>
+      </w:pPr>
+      <w:r>
+        <w:rPr>
+          <w:sz w:val="24"/>
+          <w:szCs w:val="24"/>
+          <w:lang w:val="en-GB"/>
+        </w:rPr>
+        <w:t xml:space="preserve">Different WSN may use different technologies to achieve the required goals, be </w:t>
+      </w:r>
+      <w:r>
+        <w:rPr>
+          <w:sz w:val="24"/>
+          <w:szCs w:val="24"/>
+          <w:lang w:val="en-GB"/>
+        </w:rPr>
+        <w:t xml:space="preserve">it </w:t>
+      </w:r>
+      <w:r>
+        <w:rPr>
+          <w:sz w:val="24"/>
+          <w:szCs w:val="24"/>
+          <w:lang w:val="en-GB"/>
+        </w:rPr>
+        <w:t>networks that may require low-power usage</w:t>
+      </w:r>
+      <w:r>
+        <w:rPr>
+          <w:sz w:val="24"/>
+          <w:szCs w:val="24"/>
+          <w:lang w:val="en-GB"/>
+        </w:rPr>
+        <w:t xml:space="preserve"> (</w:t>
+      </w:r>
+      <w:proofErr w:type="spellStart"/>
+      <w:r>
+        <w:rPr>
+          <w:sz w:val="24"/>
+          <w:szCs w:val="24"/>
+          <w:lang w:val="en-GB"/>
+        </w:rPr>
+        <w:t>LoRa</w:t>
+      </w:r>
+      <w:proofErr w:type="spellEnd"/>
+      <w:r>
+        <w:rPr>
+          <w:sz w:val="24"/>
+          <w:szCs w:val="24"/>
+          <w:lang w:val="en-GB"/>
+        </w:rPr>
+        <w:t>)</w:t>
+      </w:r>
+      <w:r>
+        <w:rPr>
+          <w:sz w:val="24"/>
+          <w:szCs w:val="24"/>
+          <w:lang w:val="en-GB"/>
+        </w:rPr>
+        <w:t>, networks that need to communicate over vast distances</w:t>
+      </w:r>
+      <w:r>
+        <w:rPr>
+          <w:sz w:val="24"/>
+          <w:szCs w:val="24"/>
+          <w:lang w:val="en-GB"/>
+        </w:rPr>
+        <w:t xml:space="preserve"> at a low cost</w:t>
+      </w:r>
+      <w:r>
+        <w:rPr>
+          <w:sz w:val="24"/>
+          <w:szCs w:val="24"/>
+          <w:lang w:val="en-GB"/>
+        </w:rPr>
+        <w:t xml:space="preserve"> (</w:t>
+      </w:r>
+      <w:proofErr w:type="spellStart"/>
+      <w:r>
+        <w:rPr>
+          <w:sz w:val="24"/>
+          <w:szCs w:val="24"/>
+          <w:lang w:val="en-GB"/>
+        </w:rPr>
+        <w:t>S</w:t>
+      </w:r>
+      <w:r>
+        <w:rPr>
+          <w:sz w:val="24"/>
+          <w:szCs w:val="24"/>
+          <w:lang w:val="en-GB"/>
+        </w:rPr>
+        <w:t>igfox</w:t>
+      </w:r>
+      <w:proofErr w:type="spellEnd"/>
+      <w:r>
+        <w:rPr>
+          <w:sz w:val="24"/>
+          <w:szCs w:val="24"/>
+          <w:lang w:val="en-GB"/>
+        </w:rPr>
+        <w:t>) or networks that need fast and reliable communication (ZigBee)</w:t>
+      </w:r>
+      <w:r>
+        <w:rPr>
+          <w:sz w:val="24"/>
+          <w:szCs w:val="24"/>
+          <w:lang w:val="en-GB"/>
+        </w:rPr>
+        <w:t>.</w:t>
+      </w:r>
+    </w:p>
+    <w:p>
+      <w:pPr>
+        <w:rPr>
+          <w:sz w:val="24"/>
+          <w:szCs w:val="24"/>
+          <w:lang w:val="en-GB"/>
+        </w:rPr>
+      </w:pPr>
+    </w:p>
+    <w:p>
+      <w:pPr>
+        <w:rPr>
+          <w:sz w:val="24"/>
+          <w:szCs w:val="24"/>
+          <w:lang w:val="en-GB"/>
+        </w:rPr>
+      </w:pPr>
+      <w:r>
+        <w:rPr>
+          <w:sz w:val="24"/>
+          <w:szCs w:val="24"/>
+          <w:lang w:val="en-GB"/>
+        </w:rPr>
+        <w:t xml:space="preserve">Two problems arise in all these WSN that may cause loss of important data. The first problem deals with the noise level in the environment. If the noise level is too </w:t>
+      </w:r>
+      <w:proofErr w:type="gramStart"/>
+      <w:r>
+        <w:rPr>
+          <w:sz w:val="24"/>
+          <w:szCs w:val="24"/>
+          <w:lang w:val="en-GB"/>
+        </w:rPr>
+        <w:t>high</w:t>
+      </w:r>
+      <w:proofErr w:type="gramEnd"/>
+      <w:r>
+        <w:rPr>
+          <w:sz w:val="24"/>
+          <w:szCs w:val="24"/>
+          <w:lang w:val="en-GB"/>
+        </w:rPr>
+        <w:t xml:space="preserve"> then it may result in a degraded signal strength and thus performance in the WSN degrades to a point where data packets are lost (packet loss) or corrupted packets being transmitted across the network. These lost or corrupted packets may then cause errors further down the WSN pipeline if the application requires corrective action.</w:t>
+      </w:r>
+    </w:p>
+    <w:p>
+      <w:pPr>
+        <w:rPr>
+          <w:sz w:val="24"/>
+          <w:szCs w:val="24"/>
+          <w:lang w:val="en-GB"/>
+        </w:rPr>
+      </w:pPr>
+      <w:r>
+        <w:rPr>
+          <w:sz w:val="24"/>
+          <w:szCs w:val="24"/>
+          <w:lang w:val="en-GB"/>
+        </w:rPr>
+        <w:t>The second problem deals with dead sensor nodes in the network. Dead sensor nodes are sensor nodes in a network that have failed or stopped responding</w:t>
+      </w:r>
+      <w:r>
+        <w:rPr>
+          <w:sz w:val="24"/>
+          <w:szCs w:val="24"/>
+          <w:lang w:val="en-GB"/>
+        </w:rPr>
+        <w:t xml:space="preserve"> and thus the data from these nodes is no longer being collected.</w:t>
+      </w:r>
+    </w:p>
+    <w:p>
+      <w:pPr>
+        <w:rPr>
+          <w:sz w:val="24"/>
+          <w:szCs w:val="24"/>
+          <w:lang w:val="en-GB"/>
+        </w:rPr>
+      </w:pPr>
+    </w:p>
+    <w:p>
+      <w:pPr>
+        <w:rPr>
+          <w:sz w:val="24"/>
+          <w:szCs w:val="24"/>
+          <w:lang w:val="en-GB"/>
+        </w:rPr>
+      </w:pPr>
+      <w:r>
+        <w:rPr>
+          <w:sz w:val="24"/>
+          <w:szCs w:val="24"/>
+          <w:lang w:val="en-GB"/>
+        </w:rPr>
+        <w:t xml:space="preserve">There are different systems in place that deal with the above problems, one of which is called data imputation where empty values are substituted with values that should be the same or close to the original values. There are two main methods of data imputation called statistical imputation and imputation using machine learning. </w:t>
+      </w:r>
+    </w:p>
+    <w:p>
+      <w:pPr>
+        <w:rPr>
+          <w:sz w:val="24"/>
+          <w:szCs w:val="24"/>
+          <w:lang w:val="en-GB"/>
+        </w:rPr>
+      </w:pPr>
+    </w:p>
+    <w:p>
+      <w:pPr>
+        <w:pStyle w:val="ListParagraph"/>
+        <w:numPr>
+          <w:ilvl w:val="2"/>
+          <w:numId w:val="15"/>
+        </w:numPr>
+        <w:rPr>
+          <w:b/>
+          <w:i/>
+          <w:sz w:val="24"/>
+          <w:szCs w:val="24"/>
+          <w:lang w:val="en-GB"/>
+        </w:rPr>
+      </w:pPr>
+      <w:r>
+        <w:rPr>
+          <w:b/>
+          <w:i/>
+          <w:sz w:val="24"/>
+          <w:szCs w:val="24"/>
+          <w:lang w:val="en-GB"/>
+        </w:rPr>
+        <w:t>Statistical imputation</w:t>
       </w:r>
     </w:p>
     <w:p>
@@ -19668,13 +19899,418 @@
           <w:bottom w:val="single" w:sz="6" w:space="1" w:color="auto"/>
         </w:pBdr>
         <w:rPr>
+          <w:sz w:val="24"/>
+          <w:szCs w:val="24"/>
+          <w:lang w:val="en-GB"/>
+        </w:rPr>
+      </w:pPr>
+      <w:r>
+        <w:rPr>
+          <w:sz w:val="24"/>
+          <w:szCs w:val="24"/>
+          <w:lang w:val="en-GB"/>
+        </w:rPr>
+        <w:t>Using the existing data, missing values can be imputed using statistical analysis and applying different methods like hot-</w:t>
+      </w:r>
+      <w:r>
+        <w:rPr>
+          <w:sz w:val="24"/>
+          <w:szCs w:val="24"/>
+          <w:lang w:val="en-GB"/>
+        </w:rPr>
+        <w:t>swapping,</w:t>
+      </w:r>
+      <w:r>
+        <w:rPr>
+          <w:sz w:val="24"/>
+          <w:szCs w:val="24"/>
+          <w:lang w:val="en-GB"/>
+        </w:rPr>
+        <w:t xml:space="preserve"> cold-decking, mean substitution and regression. </w:t>
+      </w:r>
+    </w:p>
+    <w:p>
+      <w:pPr>
+        <w:pBdr>
+          <w:bottom w:val="single" w:sz="6" w:space="1" w:color="auto"/>
+        </w:pBdr>
+        <w:rPr>
+          <w:sz w:val="24"/>
+          <w:szCs w:val="24"/>
+          <w:lang w:val="en-GB"/>
+        </w:rPr>
+      </w:pPr>
+    </w:p>
+    <w:p>
+      <w:pPr>
+        <w:pBdr>
+          <w:bottom w:val="single" w:sz="6" w:space="1" w:color="auto"/>
+        </w:pBdr>
+        <w:rPr>
+          <w:i/>
+          <w:sz w:val="24"/>
+          <w:szCs w:val="24"/>
+          <w:lang w:val="en-GB"/>
+        </w:rPr>
+      </w:pPr>
+      <w:r>
+        <w:rPr>
+          <w:i/>
+          <w:sz w:val="24"/>
+          <w:szCs w:val="24"/>
+          <w:lang w:val="en-GB"/>
+        </w:rPr>
+        <w:t>1.1.1.1 Hot-swapping</w:t>
+      </w:r>
+      <w:r>
+        <w:rPr>
+          <w:i/>
+          <w:sz w:val="24"/>
+          <w:szCs w:val="24"/>
+          <w:lang w:val="en-GB"/>
+        </w:rPr>
+        <w:t xml:space="preserve"> imputation</w:t>
+      </w:r>
+    </w:p>
+    <w:p>
+      <w:pPr>
+        <w:pBdr>
+          <w:bottom w:val="single" w:sz="6" w:space="1" w:color="auto"/>
+        </w:pBdr>
+        <w:rPr>
+          <w:sz w:val="24"/>
+          <w:szCs w:val="24"/>
+          <w:lang w:val="en-GB"/>
+        </w:rPr>
+      </w:pPr>
+      <w:r>
+        <w:rPr>
+          <w:sz w:val="24"/>
+          <w:szCs w:val="24"/>
+          <w:lang w:val="en-GB"/>
+        </w:rPr>
+        <w:t>Hots-swapping used to be a common data imputation technique where missing values would be imputed randomly from a randomly selected record that had other similar inputs. A common way to</w:t>
+      </w:r>
+      <w:r>
+        <w:rPr>
+          <w:sz w:val="24"/>
+          <w:szCs w:val="24"/>
+          <w:lang w:val="en-GB"/>
+        </w:rPr>
+        <w:t xml:space="preserve"> use this method would be to simply use the previous record to impute the record with the missing data. An issue arises with this method in that if a sensor goes offline for a n unspecified amount of time, then the method assumes that the values are not varying, and this increases the bias of the imputed values.</w:t>
+      </w:r>
+    </w:p>
+    <w:p>
+      <w:pPr>
+        <w:pBdr>
+          <w:bottom w:val="single" w:sz="6" w:space="1" w:color="auto"/>
+        </w:pBdr>
+        <w:rPr>
+          <w:lang w:val="en-GB"/>
+        </w:rPr>
+      </w:pPr>
+    </w:p>
+    <w:p>
+      <w:pPr>
+        <w:pBdr>
+          <w:bottom w:val="single" w:sz="6" w:space="1" w:color="auto"/>
+        </w:pBdr>
+        <w:rPr>
+          <w:i/>
+          <w:sz w:val="24"/>
+          <w:szCs w:val="24"/>
+          <w:lang w:val="en-GB"/>
+        </w:rPr>
+      </w:pPr>
+      <w:r>
+        <w:rPr>
+          <w:i/>
+          <w:sz w:val="24"/>
+          <w:szCs w:val="24"/>
+          <w:lang w:val="en-GB"/>
+        </w:rPr>
+        <w:lastRenderedPageBreak/>
+        <w:t>1.1.1.2 Cold-decking</w:t>
+      </w:r>
+      <w:r>
+        <w:rPr>
+          <w:i/>
+          <w:sz w:val="24"/>
+          <w:szCs w:val="24"/>
+          <w:lang w:val="en-GB"/>
+        </w:rPr>
+        <w:t xml:space="preserve"> imputation</w:t>
+      </w:r>
+    </w:p>
+    <w:p>
+      <w:pPr>
+        <w:pBdr>
+          <w:bottom w:val="single" w:sz="6" w:space="1" w:color="auto"/>
+        </w:pBdr>
+        <w:rPr>
+          <w:sz w:val="24"/>
+          <w:szCs w:val="24"/>
+          <w:lang w:val="en-GB"/>
+        </w:rPr>
+      </w:pPr>
+      <w:r>
+        <w:rPr>
+          <w:sz w:val="24"/>
+          <w:szCs w:val="24"/>
+          <w:lang w:val="en-GB"/>
+        </w:rPr>
+        <w:t xml:space="preserve">Cold-decking uses a similar principal to hot-swapping with the only difference being that instead of using the current dataset to randomly select values it uses a </w:t>
+      </w:r>
+      <w:r>
+        <w:rPr>
+          <w:sz w:val="24"/>
+          <w:szCs w:val="24"/>
+          <w:lang w:val="en-GB"/>
+        </w:rPr>
+        <w:t>donor</w:t>
+      </w:r>
+      <w:r>
+        <w:rPr>
+          <w:sz w:val="24"/>
+          <w:szCs w:val="24"/>
+          <w:lang w:val="en-GB"/>
+        </w:rPr>
+        <w:t xml:space="preserve"> from a different dataset with the same fields.</w:t>
+      </w:r>
+      <w:r>
+        <w:rPr>
+          <w:sz w:val="24"/>
+          <w:szCs w:val="24"/>
+          <w:lang w:val="en-GB"/>
+        </w:rPr>
+        <w:t xml:space="preserve"> The issue is clear right away that using a dataset from a different source may have wildly different values than the dataset which requires imputation.</w:t>
+      </w:r>
+    </w:p>
+    <w:p>
+      <w:pPr>
+        <w:pBdr>
+          <w:bottom w:val="single" w:sz="6" w:space="1" w:color="auto"/>
+        </w:pBdr>
+        <w:rPr>
+          <w:lang w:val="en-GB"/>
+        </w:rPr>
+      </w:pPr>
+    </w:p>
+    <w:p>
+      <w:pPr>
+        <w:pBdr>
+          <w:bottom w:val="single" w:sz="6" w:space="1" w:color="auto"/>
+        </w:pBdr>
+        <w:rPr>
+          <w:i/>
+          <w:sz w:val="24"/>
+          <w:szCs w:val="24"/>
+          <w:lang w:val="en-GB"/>
+        </w:rPr>
+      </w:pPr>
+      <w:r>
+        <w:rPr>
+          <w:i/>
+          <w:sz w:val="24"/>
+          <w:szCs w:val="24"/>
+          <w:lang w:val="en-GB"/>
+        </w:rPr>
+        <w:t>1.1.1.3 Mean substitution</w:t>
+      </w:r>
+      <w:r>
+        <w:rPr>
+          <w:i/>
+          <w:sz w:val="24"/>
+          <w:szCs w:val="24"/>
+          <w:lang w:val="en-GB"/>
+        </w:rPr>
+        <w:t xml:space="preserve"> imputation</w:t>
+      </w:r>
+    </w:p>
+    <w:p>
+      <w:pPr>
+        <w:pBdr>
+          <w:bottom w:val="single" w:sz="6" w:space="1" w:color="auto"/>
+        </w:pBdr>
+        <w:rPr>
+          <w:sz w:val="24"/>
+          <w:szCs w:val="24"/>
+          <w:lang w:val="en-GB"/>
+        </w:rPr>
+      </w:pPr>
+      <w:r>
+        <w:rPr>
+          <w:sz w:val="24"/>
+          <w:szCs w:val="24"/>
+          <w:lang w:val="en-GB"/>
+        </w:rPr>
+        <w:t>Mean substitution makes use of averaging of similar data then replacing the missing values with the imputed data.  This does however cause the attenuation of any correlations involving the variables that are being imputed. This means that mean substitution is problematic in multivariate analysis but may be quite attractive for univariate analysis.</w:t>
+      </w:r>
+    </w:p>
+    <w:p>
+      <w:pPr>
+        <w:pBdr>
+          <w:bottom w:val="single" w:sz="6" w:space="1" w:color="auto"/>
+        </w:pBdr>
+        <w:rPr>
+          <w:sz w:val="24"/>
+          <w:szCs w:val="24"/>
+          <w:lang w:val="en-GB"/>
+        </w:rPr>
+      </w:pPr>
+    </w:p>
+    <w:p>
+      <w:pPr>
+        <w:pBdr>
+          <w:bottom w:val="single" w:sz="6" w:space="1" w:color="auto"/>
+        </w:pBdr>
+        <w:rPr>
+          <w:lang w:val="en-GB"/>
+        </w:rPr>
+      </w:pPr>
+      <w:r>
+        <w:rPr>
+          <w:i/>
+          <w:sz w:val="24"/>
+          <w:szCs w:val="24"/>
+          <w:lang w:val="en-GB"/>
+        </w:rPr>
+        <w:t>1.1.1.4 Regression</w:t>
+      </w:r>
+      <w:r>
+        <w:rPr>
+          <w:i/>
+          <w:sz w:val="24"/>
+          <w:szCs w:val="24"/>
+          <w:lang w:val="en-GB"/>
+        </w:rPr>
+        <w:t xml:space="preserve"> imputation</w:t>
+      </w:r>
+    </w:p>
+    <w:p>
+      <w:pPr>
+        <w:pBdr>
+          <w:bottom w:val="single" w:sz="6" w:space="1" w:color="auto"/>
+        </w:pBdr>
+        <w:rPr>
+          <w:sz w:val="24"/>
+          <w:szCs w:val="24"/>
+          <w:lang w:val="en-GB"/>
+        </w:rPr>
+      </w:pPr>
+      <w:r>
+        <w:rPr>
+          <w:sz w:val="24"/>
+          <w:szCs w:val="24"/>
+          <w:lang w:val="en-GB"/>
+        </w:rPr>
+        <w:t>Regression imputation involves   predicting values based on other variables in the dataset and then fitting a curve to the dataset. The model is then used to impute values in cases where variables are missing. The issue with this method is that the estimates will fit perfectly along the regression line without any variance which causes the relationship to be over identified and suggests greater precision in the imputed values than is warranted. In other words, the model predicts the most likely value but does not supply any uncertainty about the value.</w:t>
+      </w:r>
+    </w:p>
+    <w:p>
+      <w:pPr>
+        <w:pBdr>
+          <w:bottom w:val="single" w:sz="6" w:space="1" w:color="auto"/>
+        </w:pBdr>
+        <w:rPr>
+          <w:lang w:val="en-GB"/>
+        </w:rPr>
+      </w:pPr>
+    </w:p>
+    <w:p>
+      <w:pPr>
+        <w:pStyle w:val="ListParagraph"/>
+        <w:numPr>
+          <w:ilvl w:val="2"/>
+          <w:numId w:val="15"/>
+        </w:numPr>
+        <w:pBdr>
+          <w:bottom w:val="single" w:sz="6" w:space="1" w:color="auto"/>
+        </w:pBdr>
+        <w:rPr>
           <w:b/>
-          <w:bCs/>
-          <w:sz w:val="36"/>
-          <w:szCs w:val="36"/>
-          <w:lang w:val="en-GB"/>
-        </w:rPr>
-      </w:pPr>
+          <w:i/>
+          <w:sz w:val="24"/>
+          <w:szCs w:val="24"/>
+          <w:lang w:val="en-GB"/>
+        </w:rPr>
+      </w:pPr>
+      <w:r>
+        <w:rPr>
+          <w:b/>
+          <w:i/>
+          <w:sz w:val="24"/>
+          <w:szCs w:val="24"/>
+          <w:lang w:val="en-GB"/>
+        </w:rPr>
+        <w:t>Imputation using machine learning</w:t>
+      </w:r>
+    </w:p>
+    <w:p>
+      <w:pPr>
+        <w:pBdr>
+          <w:bottom w:val="single" w:sz="6" w:space="1" w:color="auto"/>
+        </w:pBdr>
+        <w:rPr>
+          <w:b/>
+          <w:sz w:val="28"/>
+          <w:szCs w:val="28"/>
+          <w:lang w:val="en-GB"/>
+        </w:rPr>
+      </w:pPr>
+    </w:p>
+    <w:p>
+      <w:pPr>
+        <w:pBdr>
+          <w:bottom w:val="single" w:sz="6" w:space="1" w:color="auto"/>
+        </w:pBdr>
+        <w:rPr>
+          <w:sz w:val="24"/>
+          <w:szCs w:val="24"/>
+          <w:lang w:val="en-GB"/>
+        </w:rPr>
+      </w:pPr>
+      <w:r>
+        <w:rPr>
+          <w:sz w:val="24"/>
+          <w:szCs w:val="24"/>
+          <w:lang w:val="en-GB"/>
+        </w:rPr>
+        <w:t>Using the existing data, machine learning algorithms may be implemented to learn the relationship between all the variables in a dataset such that if there are missing values then the chosen method of machine learning can impute the values based on the learned relationship. The three main methods of machine learning involve lazy using K-Nearest Neighbours algorithm (KNN) learning, supervised learning using a multiple layer perceptron (MLP) and unsupervised learning using a self-organising map (SOM).</w:t>
+      </w:r>
+    </w:p>
+    <w:p>
+      <w:pPr>
+        <w:pBdr>
+          <w:bottom w:val="single" w:sz="6" w:space="1" w:color="auto"/>
+        </w:pBdr>
+        <w:rPr>
+          <w:sz w:val="24"/>
+          <w:szCs w:val="24"/>
+          <w:lang w:val="en-GB"/>
+        </w:rPr>
+      </w:pPr>
+    </w:p>
+    <w:p>
+      <w:pPr>
+        <w:pBdr>
+          <w:bottom w:val="single" w:sz="6" w:space="1" w:color="auto"/>
+        </w:pBdr>
+        <w:rPr>
+          <w:sz w:val="24"/>
+          <w:szCs w:val="24"/>
+          <w:lang w:val="en-GB"/>
+        </w:rPr>
+      </w:pPr>
+      <w:r>
+        <w:rPr>
+          <w:i/>
+          <w:sz w:val="24"/>
+          <w:szCs w:val="24"/>
+          <w:lang w:val="en-GB"/>
+        </w:rPr>
+        <w:t>1.1.2.1 Lazy learning imputation</w:t>
+      </w:r>
       <w:r>
         <w:rPr>
           <w:lang w:val="en-GB"/>
@@ -21105,7 +21741,17 @@
                 <w:color w:val="000000"/>
                 <w:lang w:val="en-GB"/>
               </w:rPr>
-              <w:t>incomplete</w:t>
+              <w:t>in</w:t>
+            </w:r>
+            <w:bookmarkStart w:id="3" w:name="_GoBack"/>
+            <w:bookmarkEnd w:id="3"/>
+            <w:r>
+              <w:rPr>
+                <w:bCs/>
+                <w:color w:val="000000"/>
+                <w:lang w:val="en-GB"/>
+              </w:rPr>
+              <w:t>complete</w:t>
             </w:r>
           </w:p>
         </w:tc>
@@ -29644,6 +30290,119 @@
       </w:pPr>
     </w:lvl>
   </w:abstractNum>
+  <w:abstractNum w:abstractNumId="14" w15:restartNumberingAfterBreak="0">
+    <w:nsid w:val="7DE92E2E"/>
+    <w:multiLevelType w:val="multilevel"/>
+    <w:tmpl w:val="9B2A29C6"/>
+    <w:lvl w:ilvl="0">
+      <w:start w:val="1"/>
+      <w:numFmt w:val="decimal"/>
+      <w:lvlText w:val="%1"/>
+      <w:lvlJc w:val="left"/>
+      <w:pPr>
+        <w:ind w:left="420" w:hanging="420"/>
+      </w:pPr>
+      <w:rPr>
+        <w:rFonts w:hint="default"/>
+      </w:rPr>
+    </w:lvl>
+    <w:lvl w:ilvl="1">
+      <w:start w:val="1"/>
+      <w:numFmt w:val="decimal"/>
+      <w:lvlText w:val="%1.%2"/>
+      <w:lvlJc w:val="left"/>
+      <w:pPr>
+        <w:ind w:left="420" w:hanging="420"/>
+      </w:pPr>
+      <w:rPr>
+        <w:rFonts w:hint="default"/>
+      </w:rPr>
+    </w:lvl>
+    <w:lvl w:ilvl="2">
+      <w:start w:val="1"/>
+      <w:numFmt w:val="decimal"/>
+      <w:lvlText w:val="%1.%2.%3"/>
+      <w:lvlJc w:val="left"/>
+      <w:pPr>
+        <w:ind w:left="720" w:hanging="720"/>
+      </w:pPr>
+      <w:rPr>
+        <w:rFonts w:hint="default"/>
+      </w:rPr>
+    </w:lvl>
+    <w:lvl w:ilvl="3">
+      <w:start w:val="1"/>
+      <w:numFmt w:val="decimal"/>
+      <w:lvlText w:val="%1.%2.%3.%4"/>
+      <w:lvlJc w:val="left"/>
+      <w:pPr>
+        <w:ind w:left="1080" w:hanging="1080"/>
+      </w:pPr>
+      <w:rPr>
+        <w:rFonts w:hint="default"/>
+      </w:rPr>
+    </w:lvl>
+    <w:lvl w:ilvl="4">
+      <w:start w:val="1"/>
+      <w:numFmt w:val="decimal"/>
+      <w:lvlText w:val="%1.%2.%3.%4.%5"/>
+      <w:lvlJc w:val="left"/>
+      <w:pPr>
+        <w:ind w:left="1080" w:hanging="1080"/>
+      </w:pPr>
+      <w:rPr>
+        <w:rFonts w:hint="default"/>
+      </w:rPr>
+    </w:lvl>
+    <w:lvl w:ilvl="5">
+      <w:start w:val="1"/>
+      <w:numFmt w:val="decimal"/>
+      <w:lvlText w:val="%1.%2.%3.%4.%5.%6"/>
+      <w:lvlJc w:val="left"/>
+      <w:pPr>
+        <w:ind w:left="1440" w:hanging="1440"/>
+      </w:pPr>
+      <w:rPr>
+        <w:rFonts w:hint="default"/>
+      </w:rPr>
+    </w:lvl>
+    <w:lvl w:ilvl="6">
+      <w:start w:val="1"/>
+      <w:numFmt w:val="decimal"/>
+      <w:lvlText w:val="%1.%2.%3.%4.%5.%6.%7"/>
+      <w:lvlJc w:val="left"/>
+      <w:pPr>
+        <w:ind w:left="1440" w:hanging="1440"/>
+      </w:pPr>
+      <w:rPr>
+        <w:rFonts w:hint="default"/>
+      </w:rPr>
+    </w:lvl>
+    <w:lvl w:ilvl="7">
+      <w:start w:val="1"/>
+      <w:numFmt w:val="decimal"/>
+      <w:lvlText w:val="%1.%2.%3.%4.%5.%6.%7.%8"/>
+      <w:lvlJc w:val="left"/>
+      <w:pPr>
+        <w:ind w:left="1800" w:hanging="1800"/>
+      </w:pPr>
+      <w:rPr>
+        <w:rFonts w:hint="default"/>
+      </w:rPr>
+    </w:lvl>
+    <w:lvl w:ilvl="8">
+      <w:start w:val="1"/>
+      <w:numFmt w:val="decimal"/>
+      <w:lvlText w:val="%1.%2.%3.%4.%5.%6.%7.%8.%9"/>
+      <w:lvlJc w:val="left"/>
+      <w:pPr>
+        <w:ind w:left="2160" w:hanging="2160"/>
+      </w:pPr>
+      <w:rPr>
+        <w:rFonts w:hint="default"/>
+      </w:rPr>
+    </w:lvl>
+  </w:abstractNum>
   <w:num w:numId="1">
     <w:abstractNumId w:val="0"/>
     <w:lvlOverride w:ilvl="0">
@@ -29700,6 +30459,9 @@
   </w:num>
   <w:num w:numId="14">
     <w:abstractNumId w:val="7"/>
+  </w:num>
+  <w:num w:numId="15">
+    <w:abstractNumId w:val="14"/>
   </w:num>
 </w:numbering>
 </file>
@@ -30703,7 +31465,7 @@
 </file>
 
 <file path=customXml/itemProps1.xml><?xml version="1.0" encoding="utf-8"?>
-<ds:datastoreItem xmlns:ds="http://schemas.openxmlformats.org/officeDocument/2006/customXml" ds:itemID="{762D6F05-8B9E-45E7-8DD0-8E74D388D372}">
+<ds:datastoreItem xmlns:ds="http://schemas.openxmlformats.org/officeDocument/2006/customXml" ds:itemID="{B42E2693-916A-4CA4-90C3-B725EEB00345}">
   <ds:schemaRefs>
     <ds:schemaRef ds:uri="http://schemas.openxmlformats.org/officeDocument/2006/bibliography"/>
   </ds:schemaRefs>

</xml_diff>

<commit_message>
GUI completed to my own satisfaction
</commit_message>
<xml_diff>
--- a/Reports/Final Report/FinalReportTemplate_2018.docx
+++ b/Reports/Final Report/FinalReportTemplate_2018.docx
@@ -19613,6 +19613,7 @@
     </w:p>
     <w:p>
       <w:pPr>
+        <w:jc w:val="both"/>
         <w:rPr>
           <w:sz w:val="24"/>
           <w:szCs w:val="24"/>
@@ -19630,15 +19631,17 @@
     </w:p>
     <w:p>
       <w:pPr>
-        <w:rPr>
-          <w:sz w:val="24"/>
-          <w:szCs w:val="24"/>
-          <w:lang w:val="en-GB"/>
-        </w:rPr>
-      </w:pPr>
-    </w:p>
-    <w:p>
-      <w:pPr>
+        <w:jc w:val="both"/>
+        <w:rPr>
+          <w:sz w:val="24"/>
+          <w:szCs w:val="24"/>
+          <w:lang w:val="en-GB"/>
+        </w:rPr>
+      </w:pPr>
+    </w:p>
+    <w:p>
+      <w:pPr>
+        <w:jc w:val="both"/>
         <w:rPr>
           <w:sz w:val="24"/>
           <w:szCs w:val="24"/>
@@ -19756,28 +19759,38 @@
     </w:p>
     <w:p>
       <w:pPr>
-        <w:rPr>
-          <w:sz w:val="24"/>
-          <w:szCs w:val="24"/>
-          <w:lang w:val="en-GB"/>
-        </w:rPr>
-      </w:pPr>
-    </w:p>
-    <w:p>
-      <w:pPr>
-        <w:rPr>
-          <w:sz w:val="24"/>
-          <w:szCs w:val="24"/>
-          <w:lang w:val="en-GB"/>
-        </w:rPr>
-      </w:pPr>
-      <w:r>
-        <w:rPr>
-          <w:sz w:val="24"/>
-          <w:szCs w:val="24"/>
-          <w:lang w:val="en-GB"/>
-        </w:rPr>
-        <w:t xml:space="preserve">Two problems arise in all these WSN that may cause loss of important data. The first problem deals with the noise level in the environment. If the noise level is too </w:t>
+        <w:jc w:val="both"/>
+        <w:rPr>
+          <w:sz w:val="24"/>
+          <w:szCs w:val="24"/>
+          <w:lang w:val="en-GB"/>
+        </w:rPr>
+      </w:pPr>
+    </w:p>
+    <w:p>
+      <w:pPr>
+        <w:jc w:val="both"/>
+        <w:rPr>
+          <w:sz w:val="24"/>
+          <w:szCs w:val="24"/>
+          <w:lang w:val="en-GB"/>
+        </w:rPr>
+      </w:pPr>
+      <w:r>
+        <w:rPr>
+          <w:sz w:val="24"/>
+          <w:szCs w:val="24"/>
+          <w:lang w:val="en-GB"/>
+        </w:rPr>
+        <w:t>Two problems arise in all these WSN that may cause loss of important data. The first problem deals with the noise level in the environment. If the noise level is</w:t>
+      </w:r>
+      <w:r>
+        <w:rPr>
+          <w:sz w:val="24"/>
+          <w:szCs w:val="24"/>
+          <w:lang w:val="en-GB"/>
+        </w:rPr>
+        <w:t xml:space="preserve"> </w:t>
       </w:r>
       <w:proofErr w:type="gramStart"/>
       <w:r>
@@ -19800,6 +19813,7 @@
     </w:p>
     <w:p>
       <w:pPr>
+        <w:jc w:val="both"/>
         <w:rPr>
           <w:sz w:val="24"/>
           <w:szCs w:val="24"/>
@@ -19825,15 +19839,17 @@
     </w:p>
     <w:p>
       <w:pPr>
-        <w:rPr>
-          <w:sz w:val="24"/>
-          <w:szCs w:val="24"/>
-          <w:lang w:val="en-GB"/>
-        </w:rPr>
-      </w:pPr>
-    </w:p>
-    <w:p>
-      <w:pPr>
+        <w:jc w:val="both"/>
+        <w:rPr>
+          <w:sz w:val="24"/>
+          <w:szCs w:val="24"/>
+          <w:lang w:val="en-GB"/>
+        </w:rPr>
+      </w:pPr>
+    </w:p>
+    <w:p>
+      <w:pPr>
+        <w:jc w:val="both"/>
         <w:rPr>
           <w:sz w:val="24"/>
           <w:szCs w:val="24"/>
@@ -19851,6 +19867,7 @@
     </w:p>
     <w:p>
       <w:pPr>
+        <w:jc w:val="both"/>
         <w:rPr>
           <w:sz w:val="24"/>
           <w:szCs w:val="24"/>
@@ -19865,6 +19882,7 @@
           <w:ilvl w:val="2"/>
           <w:numId w:val="15"/>
         </w:numPr>
+        <w:jc w:val="both"/>
         <w:rPr>
           <w:b/>
           <w:i/>
@@ -19886,6 +19904,7 @@
     </w:p>
     <w:p>
       <w:pPr>
+        <w:jc w:val="both"/>
         <w:rPr>
           <w:sz w:val="24"/>
           <w:szCs w:val="24"/>
@@ -19896,8 +19915,9 @@
     <w:p>
       <w:pPr>
         <w:pBdr>
-          <w:bottom w:val="single" w:sz="6" w:space="1" w:color="auto"/>
+          <w:bottom w:val="single" w:sz="6" w:space="0" w:color="auto"/>
         </w:pBdr>
+        <w:jc w:val="both"/>
         <w:rPr>
           <w:sz w:val="24"/>
           <w:szCs w:val="24"/>
@@ -19932,8 +19952,9 @@
     <w:p>
       <w:pPr>
         <w:pBdr>
-          <w:bottom w:val="single" w:sz="6" w:space="1" w:color="auto"/>
+          <w:bottom w:val="single" w:sz="6" w:space="0" w:color="auto"/>
         </w:pBdr>
+        <w:jc w:val="both"/>
         <w:rPr>
           <w:sz w:val="24"/>
           <w:szCs w:val="24"/>
@@ -19944,8 +19965,9 @@
     <w:p>
       <w:pPr>
         <w:pBdr>
-          <w:bottom w:val="single" w:sz="6" w:space="1" w:color="auto"/>
+          <w:bottom w:val="single" w:sz="6" w:space="0" w:color="auto"/>
         </w:pBdr>
+        <w:jc w:val="both"/>
         <w:rPr>
           <w:i/>
           <w:sz w:val="24"/>
@@ -19975,8 +19997,9 @@
     <w:p>
       <w:pPr>
         <w:pBdr>
-          <w:bottom w:val="single" w:sz="6" w:space="1" w:color="auto"/>
+          <w:bottom w:val="single" w:sz="6" w:space="0" w:color="auto"/>
         </w:pBdr>
+        <w:jc w:val="both"/>
         <w:rPr>
           <w:sz w:val="24"/>
           <w:szCs w:val="24"/>
@@ -20003,8 +20026,9 @@
     <w:p>
       <w:pPr>
         <w:pBdr>
-          <w:bottom w:val="single" w:sz="6" w:space="1" w:color="auto"/>
+          <w:bottom w:val="single" w:sz="6" w:space="0" w:color="auto"/>
         </w:pBdr>
+        <w:jc w:val="both"/>
         <w:rPr>
           <w:lang w:val="en-GB"/>
         </w:rPr>
@@ -20013,8 +20037,9 @@
     <w:p>
       <w:pPr>
         <w:pBdr>
-          <w:bottom w:val="single" w:sz="6" w:space="1" w:color="auto"/>
+          <w:bottom w:val="single" w:sz="6" w:space="0" w:color="auto"/>
         </w:pBdr>
+        <w:jc w:val="both"/>
         <w:rPr>
           <w:i/>
           <w:sz w:val="24"/>
@@ -20045,8 +20070,9 @@
     <w:p>
       <w:pPr>
         <w:pBdr>
-          <w:bottom w:val="single" w:sz="6" w:space="1" w:color="auto"/>
+          <w:bottom w:val="single" w:sz="6" w:space="0" w:color="auto"/>
         </w:pBdr>
+        <w:jc w:val="both"/>
         <w:rPr>
           <w:sz w:val="24"/>
           <w:szCs w:val="24"/>
@@ -20089,8 +20115,9 @@
     <w:p>
       <w:pPr>
         <w:pBdr>
-          <w:bottom w:val="single" w:sz="6" w:space="1" w:color="auto"/>
+          <w:bottom w:val="single" w:sz="6" w:space="0" w:color="auto"/>
         </w:pBdr>
+        <w:jc w:val="both"/>
         <w:rPr>
           <w:lang w:val="en-GB"/>
         </w:rPr>
@@ -20099,8 +20126,9 @@
     <w:p>
       <w:pPr>
         <w:pBdr>
-          <w:bottom w:val="single" w:sz="6" w:space="1" w:color="auto"/>
+          <w:bottom w:val="single" w:sz="6" w:space="0" w:color="auto"/>
         </w:pBdr>
+        <w:jc w:val="both"/>
         <w:rPr>
           <w:i/>
           <w:sz w:val="24"/>
@@ -20130,8 +20158,9 @@
     <w:p>
       <w:pPr>
         <w:pBdr>
-          <w:bottom w:val="single" w:sz="6" w:space="1" w:color="auto"/>
+          <w:bottom w:val="single" w:sz="6" w:space="0" w:color="auto"/>
         </w:pBdr>
+        <w:jc w:val="both"/>
         <w:rPr>
           <w:sz w:val="24"/>
           <w:szCs w:val="24"/>
@@ -20150,8 +20179,9 @@
     <w:p>
       <w:pPr>
         <w:pBdr>
-          <w:bottom w:val="single" w:sz="6" w:space="1" w:color="auto"/>
+          <w:bottom w:val="single" w:sz="6" w:space="0" w:color="auto"/>
         </w:pBdr>
+        <w:jc w:val="both"/>
         <w:rPr>
           <w:sz w:val="24"/>
           <w:szCs w:val="24"/>
@@ -20162,8 +20192,9 @@
     <w:p>
       <w:pPr>
         <w:pBdr>
-          <w:bottom w:val="single" w:sz="6" w:space="1" w:color="auto"/>
+          <w:bottom w:val="single" w:sz="6" w:space="0" w:color="auto"/>
         </w:pBdr>
+        <w:jc w:val="both"/>
         <w:rPr>
           <w:lang w:val="en-GB"/>
         </w:rPr>
@@ -20190,8 +20221,9 @@
     <w:p>
       <w:pPr>
         <w:pBdr>
-          <w:bottom w:val="single" w:sz="6" w:space="1" w:color="auto"/>
+          <w:bottom w:val="single" w:sz="6" w:space="0" w:color="auto"/>
         </w:pBdr>
+        <w:jc w:val="both"/>
         <w:rPr>
           <w:sz w:val="24"/>
           <w:szCs w:val="24"/>
@@ -20210,8 +20242,9 @@
     <w:p>
       <w:pPr>
         <w:pBdr>
-          <w:bottom w:val="single" w:sz="6" w:space="1" w:color="auto"/>
+          <w:bottom w:val="single" w:sz="6" w:space="0" w:color="auto"/>
         </w:pBdr>
+        <w:jc w:val="both"/>
         <w:rPr>
           <w:lang w:val="en-GB"/>
         </w:rPr>
@@ -20225,8 +20258,9 @@
           <w:numId w:val="15"/>
         </w:numPr>
         <w:pBdr>
-          <w:bottom w:val="single" w:sz="6" w:space="1" w:color="auto"/>
+          <w:bottom w:val="single" w:sz="6" w:space="0" w:color="auto"/>
         </w:pBdr>
+        <w:jc w:val="both"/>
         <w:rPr>
           <w:b/>
           <w:i/>
@@ -20244,6 +20278,1647 @@
           <w:lang w:val="en-GB"/>
         </w:rPr>
         <w:t>Imputation using machine learning</w:t>
+      </w:r>
+    </w:p>
+    <w:p>
+      <w:pPr>
+        <w:pBdr>
+          <w:bottom w:val="single" w:sz="6" w:space="0" w:color="auto"/>
+        </w:pBdr>
+        <w:jc w:val="both"/>
+        <w:rPr>
+          <w:b/>
+          <w:sz w:val="28"/>
+          <w:szCs w:val="28"/>
+          <w:lang w:val="en-GB"/>
+        </w:rPr>
+      </w:pPr>
+    </w:p>
+    <w:p>
+      <w:pPr>
+        <w:pBdr>
+          <w:bottom w:val="single" w:sz="6" w:space="0" w:color="auto"/>
+        </w:pBdr>
+        <w:jc w:val="both"/>
+        <w:rPr>
+          <w:sz w:val="24"/>
+          <w:szCs w:val="24"/>
+          <w:lang w:val="en-GB"/>
+        </w:rPr>
+      </w:pPr>
+      <w:r>
+        <w:rPr>
+          <w:sz w:val="24"/>
+          <w:szCs w:val="24"/>
+          <w:lang w:val="en-GB"/>
+        </w:rPr>
+        <w:t>Using the existing data, machine learning algorithms may be implemented to learn the relationship between all the variables in a dataset such that if there are missing values then the chosen method of machine learning can impute the values based on the learned relationship. The three main methods of machine learning involve lazy using K-Nearest Neighbours algorithm (KNN) learning, supervised learning using a multiple layer perceptron (MLP) and unsupervised learning using a self-organising map (SOM).</w:t>
+      </w:r>
+    </w:p>
+    <w:p>
+      <w:pPr>
+        <w:pBdr>
+          <w:bottom w:val="single" w:sz="6" w:space="0" w:color="auto"/>
+        </w:pBdr>
+        <w:jc w:val="both"/>
+        <w:rPr>
+          <w:sz w:val="24"/>
+          <w:szCs w:val="24"/>
+          <w:lang w:val="en-GB"/>
+        </w:rPr>
+      </w:pPr>
+    </w:p>
+    <w:p>
+      <w:pPr>
+        <w:pBdr>
+          <w:bottom w:val="single" w:sz="6" w:space="0" w:color="auto"/>
+        </w:pBdr>
+        <w:jc w:val="both"/>
+        <w:rPr>
+          <w:i/>
+          <w:sz w:val="24"/>
+          <w:szCs w:val="24"/>
+          <w:lang w:val="en-GB"/>
+        </w:rPr>
+      </w:pPr>
+      <w:r>
+        <w:rPr>
+          <w:i/>
+          <w:sz w:val="24"/>
+          <w:szCs w:val="24"/>
+          <w:lang w:val="en-GB"/>
+        </w:rPr>
+        <w:t>1.1.2.1 Lazy learning imputation</w:t>
+      </w:r>
+    </w:p>
+    <w:p>
+      <w:pPr>
+        <w:pBdr>
+          <w:bottom w:val="single" w:sz="6" w:space="0" w:color="auto"/>
+        </w:pBdr>
+        <w:jc w:val="both"/>
+        <w:rPr>
+          <w:color w:val="000000" w:themeColor="text1"/>
+          <w:sz w:val="24"/>
+          <w:szCs w:val="24"/>
+          <w:lang w:val="en-GB"/>
+        </w:rPr>
+      </w:pPr>
+      <w:r>
+        <w:rPr>
+          <w:sz w:val="24"/>
+          <w:szCs w:val="24"/>
+          <w:lang w:val="en-GB"/>
+        </w:rPr>
+        <w:t xml:space="preserve">The KNN algorithm </w:t>
+      </w:r>
+      <w:r>
+        <w:rPr>
+          <w:sz w:val="24"/>
+          <w:szCs w:val="24"/>
+          <w:lang w:val="en-GB"/>
+        </w:rPr>
+        <w:t>is one of the popular lazy learning algorithms</w:t>
+      </w:r>
+      <w:r>
+        <w:rPr>
+          <w:sz w:val="24"/>
+          <w:szCs w:val="24"/>
+          <w:lang w:val="en-GB"/>
+        </w:rPr>
+        <w:t xml:space="preserve"> in the </w:t>
+      </w:r>
+      <w:r>
+        <w:rPr>
+          <w:sz w:val="24"/>
+          <w:szCs w:val="24"/>
+          <w:lang w:val="en-GB"/>
+        </w:rPr>
+        <w:t xml:space="preserve">field of machine learning. By utilising an existing dataset, the KNN algorithm </w:t>
+      </w:r>
+      <w:proofErr w:type="gramStart"/>
+      <w:r>
+        <w:rPr>
+          <w:sz w:val="24"/>
+          <w:szCs w:val="24"/>
+          <w:lang w:val="en-GB"/>
+        </w:rPr>
+        <w:t>is able to</w:t>
+      </w:r>
+      <w:proofErr w:type="gramEnd"/>
+      <w:r>
+        <w:rPr>
+          <w:sz w:val="24"/>
+          <w:szCs w:val="24"/>
+          <w:lang w:val="en-GB"/>
+        </w:rPr>
+        <w:t xml:space="preserve"> impute values in time-series datasets by comparing the incoming values and matching them to the </w:t>
+      </w:r>
+      <w:r>
+        <w:rPr>
+          <w:i/>
+          <w:sz w:val="24"/>
+          <w:szCs w:val="24"/>
+          <w:lang w:val="en-GB"/>
+        </w:rPr>
+        <w:t>k</w:t>
+      </w:r>
+      <w:r>
+        <w:rPr>
+          <w:sz w:val="24"/>
+          <w:szCs w:val="24"/>
+          <w:lang w:val="en-GB"/>
+        </w:rPr>
+        <w:t xml:space="preserve"> nearest values that closely resemble the similar multivariate values in the dataset as shown in </w:t>
+      </w:r>
+      <w:r>
+        <w:rPr>
+          <w:color w:val="FF0000"/>
+          <w:sz w:val="24"/>
+          <w:szCs w:val="24"/>
+          <w:lang w:val="en-GB"/>
+        </w:rPr>
+        <w:t>insert figure here.</w:t>
+      </w:r>
+      <w:r>
+        <w:rPr>
+          <w:color w:val="000000" w:themeColor="text1"/>
+          <w:sz w:val="24"/>
+          <w:szCs w:val="24"/>
+          <w:lang w:val="en-GB"/>
+        </w:rPr>
+        <w:t xml:space="preserve"> </w:t>
+      </w:r>
+    </w:p>
+    <w:p>
+      <w:pPr>
+        <w:pBdr>
+          <w:bottom w:val="single" w:sz="6" w:space="0" w:color="auto"/>
+        </w:pBdr>
+        <w:jc w:val="both"/>
+        <w:rPr>
+          <w:color w:val="000000" w:themeColor="text1"/>
+          <w:sz w:val="24"/>
+          <w:szCs w:val="24"/>
+          <w:lang w:val="en-GB"/>
+        </w:rPr>
+      </w:pPr>
+      <w:bookmarkStart w:id="3" w:name="_GoBack"/>
+      <w:bookmarkEnd w:id="3"/>
+      <w:r>
+        <w:rPr>
+          <w:color w:val="000000" w:themeColor="text1"/>
+          <w:sz w:val="24"/>
+          <w:szCs w:val="24"/>
+          <w:lang w:val="en-GB"/>
+        </w:rPr>
+        <w:t>As the database increases, the speed with which the KNN algorithm can impute values begins to degrade and becomes computationally expensive thus making it unfeasible to implement on microcontrollers with limited computational capacity.</w:t>
+      </w:r>
+      <w:r>
+        <w:rPr>
+          <w:color w:val="000000" w:themeColor="text1"/>
+          <w:sz w:val="24"/>
+          <w:szCs w:val="24"/>
+          <w:lang w:val="en-GB"/>
+        </w:rPr>
+        <w:t xml:space="preserve"> </w:t>
+      </w:r>
+      <w:r>
+        <w:rPr>
+          <w:color w:val="00B050"/>
+          <w:sz w:val="24"/>
+          <w:szCs w:val="24"/>
+          <w:lang w:val="en-GB"/>
+        </w:rPr>
+        <w:t>Cite uses the KNN algorithm to great effect on a breast cancer dataset</w:t>
+      </w:r>
+    </w:p>
+    <w:p>
+      <w:pPr>
+        <w:pBdr>
+          <w:bottom w:val="single" w:sz="6" w:space="0" w:color="auto"/>
+        </w:pBdr>
+        <w:jc w:val="both"/>
+        <w:rPr>
+          <w:lang w:val="en-GB"/>
+        </w:rPr>
+      </w:pPr>
+    </w:p>
+    <w:p>
+      <w:pPr>
+        <w:pBdr>
+          <w:bottom w:val="single" w:sz="6" w:space="0" w:color="auto"/>
+        </w:pBdr>
+        <w:jc w:val="both"/>
+        <w:rPr>
+          <w:i/>
+          <w:sz w:val="24"/>
+          <w:szCs w:val="24"/>
+          <w:lang w:val="en-GB"/>
+        </w:rPr>
+      </w:pPr>
+      <w:r>
+        <w:rPr>
+          <w:i/>
+          <w:sz w:val="24"/>
+          <w:szCs w:val="24"/>
+          <w:lang w:val="en-GB"/>
+        </w:rPr>
+        <w:t>1.1.2.2 Multiple layer perceptron imputation</w:t>
+      </w:r>
+    </w:p>
+    <w:p>
+      <w:pPr>
+        <w:pBdr>
+          <w:bottom w:val="single" w:sz="6" w:space="0" w:color="auto"/>
+        </w:pBdr>
+        <w:jc w:val="both"/>
+        <w:rPr>
+          <w:sz w:val="24"/>
+          <w:szCs w:val="24"/>
+        </w:rPr>
+      </w:pPr>
+      <w:r>
+        <w:rPr>
+          <w:sz w:val="24"/>
+          <w:szCs w:val="24"/>
+        </w:rPr>
+        <w:t xml:space="preserve">Artificial neural networks are a network of simple elements called artificial neurons which receive one or more inputs and then are passed through an activation function to change the internal state to produce an output based on the input and activation function. The multi-layered perceptron (MLP) neural network consists of a minimum three layers of neurons namely the input layer, the hidden layer (of which there may be more than </w:t>
+      </w:r>
+      <w:r>
+        <w:rPr>
+          <w:sz w:val="24"/>
+          <w:szCs w:val="24"/>
+        </w:rPr>
+        <w:lastRenderedPageBreak/>
+        <w:t>one in the case of deep neural networks) and the output layer which are fully connected and each connection having its own weight. There are various methods to train the MLP weights with two methods being popular today namely the backpropagation algorithm</w:t>
+      </w:r>
+      <w:sdt>
+        <w:sdtPr>
+          <w:rPr>
+            <w:sz w:val="24"/>
+            <w:szCs w:val="24"/>
+          </w:rPr>
+          <w:id w:val="-424962669"/>
+          <w:citation/>
+        </w:sdtPr>
+        <w:sdtContent>
+          <w:r>
+            <w:rPr>
+              <w:sz w:val="24"/>
+              <w:szCs w:val="24"/>
+            </w:rPr>
+            <w:fldChar w:fldCharType="begin"/>
+          </w:r>
+          <w:r>
+            <w:rPr>
+              <w:sz w:val="24"/>
+              <w:szCs w:val="24"/>
+              <w:lang w:val="en-ZA"/>
+            </w:rPr>
+            <w:instrText xml:space="preserve"> CITATION Backprop \l 7177 </w:instrText>
+          </w:r>
+          <w:r>
+            <w:rPr>
+              <w:sz w:val="24"/>
+              <w:szCs w:val="24"/>
+            </w:rPr>
+            <w:fldChar w:fldCharType="separate"/>
+          </w:r>
+          <w:r>
+            <w:rPr>
+              <w:noProof/>
+              <w:sz w:val="24"/>
+              <w:szCs w:val="24"/>
+              <w:lang w:val="en-ZA"/>
+            </w:rPr>
+            <w:t xml:space="preserve"> [1]</w:t>
+          </w:r>
+          <w:r>
+            <w:rPr>
+              <w:sz w:val="24"/>
+              <w:szCs w:val="24"/>
+            </w:rPr>
+            <w:fldChar w:fldCharType="end"/>
+          </w:r>
+        </w:sdtContent>
+      </w:sdt>
+      <w:r>
+        <w:rPr>
+          <w:sz w:val="24"/>
+          <w:szCs w:val="24"/>
+        </w:rPr>
+        <w:t xml:space="preserve"> and genetic algorithms</w:t>
+      </w:r>
+      <w:sdt>
+        <w:sdtPr>
+          <w:rPr>
+            <w:sz w:val="24"/>
+            <w:szCs w:val="24"/>
+          </w:rPr>
+          <w:id w:val="-1724971224"/>
+          <w:citation/>
+        </w:sdtPr>
+        <w:sdtContent>
+          <w:r>
+            <w:rPr>
+              <w:sz w:val="24"/>
+              <w:szCs w:val="24"/>
+            </w:rPr>
+            <w:fldChar w:fldCharType="begin"/>
+          </w:r>
+          <w:r>
+            <w:rPr>
+              <w:sz w:val="24"/>
+              <w:szCs w:val="24"/>
+              <w:lang w:val="en-ZA"/>
+            </w:rPr>
+            <w:instrText xml:space="preserve">CITATION GenAlgo \l 7177 </w:instrText>
+          </w:r>
+          <w:r>
+            <w:rPr>
+              <w:sz w:val="24"/>
+              <w:szCs w:val="24"/>
+            </w:rPr>
+            <w:fldChar w:fldCharType="separate"/>
+          </w:r>
+          <w:r>
+            <w:rPr>
+              <w:noProof/>
+              <w:sz w:val="24"/>
+              <w:szCs w:val="24"/>
+              <w:lang w:val="en-ZA"/>
+            </w:rPr>
+            <w:t xml:space="preserve"> [2]</w:t>
+          </w:r>
+          <w:r>
+            <w:rPr>
+              <w:sz w:val="24"/>
+              <w:szCs w:val="24"/>
+            </w:rPr>
+            <w:fldChar w:fldCharType="end"/>
+          </w:r>
+        </w:sdtContent>
+      </w:sdt>
+      <w:r>
+        <w:rPr>
+          <w:sz w:val="24"/>
+          <w:szCs w:val="24"/>
+        </w:rPr>
+        <w:t xml:space="preserve"> . A typical representation of neural network is shown in </w:t>
+      </w:r>
+      <w:r>
+        <w:rPr>
+          <w:sz w:val="24"/>
+          <w:szCs w:val="24"/>
+        </w:rPr>
+        <w:fldChar w:fldCharType="begin"/>
+      </w:r>
+      <w:r>
+        <w:rPr>
+          <w:sz w:val="24"/>
+          <w:szCs w:val="24"/>
+        </w:rPr>
+        <w:instrText xml:space="preserve"> REF _Ref519589668 \h  \* MERGEFORMAT </w:instrText>
+      </w:r>
+      <w:r>
+        <w:rPr>
+          <w:sz w:val="24"/>
+          <w:szCs w:val="24"/>
+        </w:rPr>
+      </w:r>
+      <w:r>
+        <w:rPr>
+          <w:sz w:val="24"/>
+          <w:szCs w:val="24"/>
+        </w:rPr>
+        <w:fldChar w:fldCharType="separate"/>
+      </w:r>
+      <w:r>
+        <w:rPr>
+          <w:rStyle w:val="Strong"/>
+          <w:sz w:val="24"/>
+          <w:szCs w:val="24"/>
+        </w:rPr>
+        <w:t>Figure 1</w:t>
+      </w:r>
+      <w:r>
+        <w:rPr>
+          <w:sz w:val="24"/>
+          <w:szCs w:val="24"/>
+        </w:rPr>
+        <w:fldChar w:fldCharType="end"/>
+      </w:r>
+      <w:r>
+        <w:rPr>
+          <w:sz w:val="24"/>
+          <w:szCs w:val="24"/>
+        </w:rPr>
+        <w:t xml:space="preserve"> below showing that every layer is fully connected to the next layer.</w:t>
+      </w:r>
+    </w:p>
+    <w:p>
+      <w:pPr>
+        <w:pBdr>
+          <w:bottom w:val="single" w:sz="6" w:space="0" w:color="auto"/>
+        </w:pBdr>
+        <w:jc w:val="both"/>
+        <w:rPr>
+          <w:sz w:val="24"/>
+          <w:szCs w:val="24"/>
+        </w:rPr>
+      </w:pPr>
+    </w:p>
+    <w:p>
+      <w:pPr>
+        <w:keepNext/>
+        <w:jc w:val="center"/>
+        <w:rPr>
+          <w:sz w:val="24"/>
+          <w:szCs w:val="24"/>
+        </w:rPr>
+      </w:pPr>
+      <w:r>
+        <w:rPr>
+          <w:noProof/>
+          <w:sz w:val="24"/>
+          <w:szCs w:val="24"/>
+          <w:lang w:val="en-ZA" w:eastAsia="en-ZA"/>
+        </w:rPr>
+        <w:drawing>
+          <wp:inline distT="0" distB="0" distL="0" distR="0" wp14:anchorId="7E8E6D68" wp14:editId="39082013">
+            <wp:extent cx="5316279" cy="1977390"/>
+            <wp:effectExtent l="0" t="0" r="0" b="3810"/>
+            <wp:docPr id="24" name="Picture 24"/>
+            <wp:cNvGraphicFramePr>
+              <a:graphicFrameLocks xmlns:a="http://schemas.openxmlformats.org/drawingml/2006/main" noChangeAspect="1"/>
+            </wp:cNvGraphicFramePr>
+            <a:graphic xmlns:a="http://schemas.openxmlformats.org/drawingml/2006/main">
+              <a:graphicData uri="http://schemas.openxmlformats.org/drawingml/2006/picture">
+                <pic:pic xmlns:pic="http://schemas.openxmlformats.org/drawingml/2006/picture">
+                  <pic:nvPicPr>
+                    <pic:cNvPr id="1" name="neural-network.png"/>
+                    <pic:cNvPicPr/>
+                  </pic:nvPicPr>
+                  <pic:blipFill>
+                    <a:blip r:embed="rId20">
+                      <a:extLst>
+                        <a:ext uri="{28A0092B-C50C-407E-A947-70E740481C1C}">
+                          <a14:useLocalDpi xmlns:a14="http://schemas.microsoft.com/office/drawing/2010/main" val="0"/>
+                        </a:ext>
+                      </a:extLst>
+                    </a:blip>
+                    <a:stretch>
+                      <a:fillRect/>
+                    </a:stretch>
+                  </pic:blipFill>
+                  <pic:spPr>
+                    <a:xfrm>
+                      <a:off x="0" y="0"/>
+                      <a:ext cx="5384062" cy="2002602"/>
+                    </a:xfrm>
+                    <a:prstGeom prst="rect">
+                      <a:avLst/>
+                    </a:prstGeom>
+                  </pic:spPr>
+                </pic:pic>
+              </a:graphicData>
+            </a:graphic>
+          </wp:inline>
+        </w:drawing>
+      </w:r>
+    </w:p>
+    <w:p>
+      <w:pPr>
+        <w:pStyle w:val="Caption"/>
+        <w:jc w:val="center"/>
+        <w:rPr>
+          <w:rStyle w:val="Strong"/>
+          <w:i w:val="0"/>
+          <w:color w:val="000000" w:themeColor="text1"/>
+          <w:sz w:val="24"/>
+          <w:szCs w:val="24"/>
+        </w:rPr>
+      </w:pPr>
+      <w:bookmarkStart w:id="4" w:name="_Ref519589668"/>
+      <w:r>
+        <w:rPr>
+          <w:rStyle w:val="Strong"/>
+          <w:i w:val="0"/>
+          <w:color w:val="000000" w:themeColor="text1"/>
+          <w:sz w:val="24"/>
+          <w:szCs w:val="24"/>
+        </w:rPr>
+        <w:t xml:space="preserve">Figure </w:t>
+      </w:r>
+      <w:r>
+        <w:rPr>
+          <w:rStyle w:val="Strong"/>
+          <w:i w:val="0"/>
+          <w:color w:val="000000" w:themeColor="text1"/>
+          <w:sz w:val="24"/>
+          <w:szCs w:val="24"/>
+        </w:rPr>
+        <w:fldChar w:fldCharType="begin"/>
+      </w:r>
+      <w:r>
+        <w:rPr>
+          <w:rStyle w:val="Strong"/>
+          <w:i w:val="0"/>
+          <w:color w:val="000000" w:themeColor="text1"/>
+          <w:sz w:val="24"/>
+          <w:szCs w:val="24"/>
+        </w:rPr>
+        <w:instrText xml:space="preserve"> SEQ Figure \* ARABIC </w:instrText>
+      </w:r>
+      <w:r>
+        <w:rPr>
+          <w:rStyle w:val="Strong"/>
+          <w:i w:val="0"/>
+          <w:color w:val="000000" w:themeColor="text1"/>
+          <w:sz w:val="24"/>
+          <w:szCs w:val="24"/>
+        </w:rPr>
+        <w:fldChar w:fldCharType="separate"/>
+      </w:r>
+      <w:r>
+        <w:rPr>
+          <w:rStyle w:val="Strong"/>
+          <w:i w:val="0"/>
+          <w:noProof/>
+          <w:color w:val="000000" w:themeColor="text1"/>
+          <w:sz w:val="24"/>
+          <w:szCs w:val="24"/>
+        </w:rPr>
+        <w:t>1</w:t>
+      </w:r>
+      <w:r>
+        <w:rPr>
+          <w:rStyle w:val="Strong"/>
+          <w:i w:val="0"/>
+          <w:color w:val="000000" w:themeColor="text1"/>
+          <w:sz w:val="24"/>
+          <w:szCs w:val="24"/>
+        </w:rPr>
+        <w:fldChar w:fldCharType="end"/>
+      </w:r>
+      <w:bookmarkEnd w:id="4"/>
+      <w:r>
+        <w:rPr>
+          <w:rStyle w:val="Strong"/>
+          <w:i w:val="0"/>
+          <w:color w:val="000000" w:themeColor="text1"/>
+          <w:sz w:val="24"/>
+          <w:szCs w:val="24"/>
+        </w:rPr>
+        <w:t>: A basic neural network</w:t>
+      </w:r>
+      <w:sdt>
+        <w:sdtPr>
+          <w:rPr>
+            <w:rStyle w:val="Strong"/>
+            <w:i w:val="0"/>
+            <w:color w:val="000000" w:themeColor="text1"/>
+            <w:sz w:val="24"/>
+            <w:szCs w:val="24"/>
+          </w:rPr>
+          <w:id w:val="443046507"/>
+          <w:citation/>
+        </w:sdtPr>
+        <w:sdtEndPr>
+          <w:rPr>
+            <w:rStyle w:val="Strong"/>
+            <w:b w:val="0"/>
+          </w:rPr>
+        </w:sdtEndPr>
+        <w:sdtContent>
+          <w:r>
+            <w:rPr>
+              <w:rStyle w:val="Strong"/>
+              <w:i w:val="0"/>
+              <w:color w:val="000000" w:themeColor="text1"/>
+              <w:sz w:val="24"/>
+              <w:szCs w:val="24"/>
+            </w:rPr>
+            <w:fldChar w:fldCharType="begin"/>
+          </w:r>
+          <w:r>
+            <w:rPr>
+              <w:rStyle w:val="Strong"/>
+              <w:i w:val="0"/>
+              <w:color w:val="000000" w:themeColor="text1"/>
+              <w:sz w:val="24"/>
+              <w:szCs w:val="24"/>
+              <w:lang w:val="en-ZA"/>
+            </w:rPr>
+            <w:instrText xml:space="preserve"> CITATION Mic15 \l 7177 </w:instrText>
+          </w:r>
+          <w:r>
+            <w:rPr>
+              <w:rStyle w:val="Strong"/>
+              <w:i w:val="0"/>
+              <w:color w:val="000000" w:themeColor="text1"/>
+              <w:sz w:val="24"/>
+              <w:szCs w:val="24"/>
+            </w:rPr>
+            <w:fldChar w:fldCharType="separate"/>
+          </w:r>
+          <w:r>
+            <w:rPr>
+              <w:rStyle w:val="Strong"/>
+              <w:i w:val="0"/>
+              <w:noProof/>
+              <w:color w:val="000000" w:themeColor="text1"/>
+              <w:sz w:val="24"/>
+              <w:szCs w:val="24"/>
+              <w:lang w:val="en-ZA"/>
+            </w:rPr>
+            <w:t xml:space="preserve"> </w:t>
+          </w:r>
+          <w:r>
+            <w:rPr>
+              <w:i w:val="0"/>
+              <w:noProof/>
+              <w:color w:val="000000" w:themeColor="text1"/>
+              <w:sz w:val="24"/>
+              <w:szCs w:val="24"/>
+              <w:lang w:val="en-ZA"/>
+            </w:rPr>
+            <w:t>[3]</w:t>
+          </w:r>
+          <w:r>
+            <w:rPr>
+              <w:rStyle w:val="Strong"/>
+              <w:i w:val="0"/>
+              <w:color w:val="000000" w:themeColor="text1"/>
+              <w:sz w:val="24"/>
+              <w:szCs w:val="24"/>
+            </w:rPr>
+            <w:fldChar w:fldCharType="end"/>
+          </w:r>
+        </w:sdtContent>
+      </w:sdt>
+      <w:r>
+        <w:rPr>
+          <w:rStyle w:val="Strong"/>
+          <w:i w:val="0"/>
+          <w:color w:val="000000" w:themeColor="text1"/>
+          <w:sz w:val="24"/>
+          <w:szCs w:val="24"/>
+        </w:rPr>
+        <w:t>.</w:t>
+      </w:r>
+    </w:p>
+    <w:p>
+      <w:pPr>
+        <w:jc w:val="both"/>
+        <w:rPr>
+          <w:rStyle w:val="Emphasis"/>
+          <w:sz w:val="24"/>
+          <w:szCs w:val="24"/>
+        </w:rPr>
+      </w:pPr>
+      <w:r>
+        <w:rPr>
+          <w:sz w:val="24"/>
+          <w:szCs w:val="24"/>
+        </w:rPr>
+        <w:br/>
+      </w:r>
+      <w:r>
+        <w:rPr>
+          <w:sz w:val="24"/>
+          <w:szCs w:val="24"/>
+        </w:rPr>
+        <w:t xml:space="preserve">There have been multiple implementations of neural networks with regards to weather prediction and room temperature sensing. Devi et al </w:t>
+      </w:r>
+      <w:sdt>
+        <w:sdtPr>
+          <w:rPr>
+            <w:sz w:val="24"/>
+            <w:szCs w:val="24"/>
+          </w:rPr>
+          <w:id w:val="1238448055"/>
+          <w:citation/>
+        </w:sdtPr>
+        <w:sdtContent>
+          <w:r>
+            <w:rPr>
+              <w:sz w:val="24"/>
+              <w:szCs w:val="24"/>
+            </w:rPr>
+            <w:fldChar w:fldCharType="begin"/>
+          </w:r>
+          <w:r>
+            <w:rPr>
+              <w:sz w:val="24"/>
+              <w:szCs w:val="24"/>
+              <w:lang w:val="en-ZA"/>
+            </w:rPr>
+            <w:instrText xml:space="preserve">CITATION Dev12 \l 7177 </w:instrText>
+          </w:r>
+          <w:r>
+            <w:rPr>
+              <w:sz w:val="24"/>
+              <w:szCs w:val="24"/>
+            </w:rPr>
+            <w:fldChar w:fldCharType="separate"/>
+          </w:r>
+          <w:r>
+            <w:rPr>
+              <w:noProof/>
+              <w:sz w:val="24"/>
+              <w:szCs w:val="24"/>
+              <w:lang w:val="en-ZA"/>
+            </w:rPr>
+            <w:t>[4]</w:t>
+          </w:r>
+          <w:r>
+            <w:rPr>
+              <w:sz w:val="24"/>
+              <w:szCs w:val="24"/>
+            </w:rPr>
+            <w:fldChar w:fldCharType="end"/>
+          </w:r>
+        </w:sdtContent>
+      </w:sdt>
+      <w:r>
+        <w:rPr>
+          <w:sz w:val="24"/>
+          <w:szCs w:val="24"/>
+        </w:rPr>
+        <w:t xml:space="preserve"> implemented a feed-forward neural network that would be used to predict weather patterns given multiple environmental inputs. They use backpropagation as the training method due to the ability of the algorithm to capture the complex relationship between the many factors that might influence the environmental temperature which may include but not be limited to: Atmospheric pressure, wind speed, wind direction, humidity, dew point temperature and elevation above sea level. The model was able to infer a relationship between the given inputs and outputs of historical data suggesting that a neural network can be used to predict some weather patterns however the system was not deployed in a real-time environment as the research was focused on the viability of a neural network prediction model. </w:t>
+      </w:r>
+      <w:proofErr w:type="spellStart"/>
+      <w:r>
+        <w:rPr>
+          <w:sz w:val="24"/>
+          <w:szCs w:val="24"/>
+        </w:rPr>
+        <w:t>Hayati</w:t>
+      </w:r>
+      <w:proofErr w:type="spellEnd"/>
+      <w:r>
+        <w:rPr>
+          <w:sz w:val="24"/>
+          <w:szCs w:val="24"/>
+        </w:rPr>
+        <w:t xml:space="preserve"> and Mohebi </w:t>
+      </w:r>
+      <w:sdt>
+        <w:sdtPr>
+          <w:rPr>
+            <w:sz w:val="24"/>
+            <w:szCs w:val="24"/>
+          </w:rPr>
+          <w:id w:val="-745885727"/>
+          <w:citation/>
+        </w:sdtPr>
+        <w:sdtContent>
+          <w:r>
+            <w:rPr>
+              <w:sz w:val="24"/>
+              <w:szCs w:val="24"/>
+            </w:rPr>
+            <w:fldChar w:fldCharType="begin"/>
+          </w:r>
+          <w:r>
+            <w:rPr>
+              <w:sz w:val="24"/>
+              <w:szCs w:val="24"/>
+              <w:lang w:val="en-ZA"/>
+            </w:rPr>
+            <w:instrText xml:space="preserve"> CITATION Hay07 \l 7177 </w:instrText>
+          </w:r>
+          <w:r>
+            <w:rPr>
+              <w:sz w:val="24"/>
+              <w:szCs w:val="24"/>
+            </w:rPr>
+            <w:fldChar w:fldCharType="separate"/>
+          </w:r>
+          <w:r>
+            <w:rPr>
+              <w:noProof/>
+              <w:sz w:val="24"/>
+              <w:szCs w:val="24"/>
+              <w:lang w:val="en-ZA"/>
+            </w:rPr>
+            <w:t>[5]</w:t>
+          </w:r>
+          <w:r>
+            <w:rPr>
+              <w:sz w:val="24"/>
+              <w:szCs w:val="24"/>
+            </w:rPr>
+            <w:fldChar w:fldCharType="end"/>
+          </w:r>
+        </w:sdtContent>
+      </w:sdt>
+      <w:r>
+        <w:rPr>
+          <w:sz w:val="24"/>
+          <w:szCs w:val="24"/>
+        </w:rPr>
+        <w:t xml:space="preserve"> applied a 3-layer neural network to design a short-term temperature forecasting system for Kermanshah city, Iran. Ten years of weather forecasting data from 1996-2006 was used to train the MLP, specifically 6-hour average soil temperature at various depths up to 100 cm, wet and dry temperatures </w:t>
+      </w:r>
+      <w:sdt>
+        <w:sdtPr>
+          <w:rPr>
+            <w:sz w:val="24"/>
+            <w:szCs w:val="24"/>
+          </w:rPr>
+          <w:id w:val="365947487"/>
+          <w:citation/>
+        </w:sdtPr>
+        <w:sdtContent>
+          <w:r>
+            <w:rPr>
+              <w:sz w:val="24"/>
+              <w:szCs w:val="24"/>
+            </w:rPr>
+            <w:fldChar w:fldCharType="begin"/>
+          </w:r>
+          <w:r>
+            <w:rPr>
+              <w:sz w:val="24"/>
+              <w:szCs w:val="24"/>
+              <w:lang w:val="en-ZA"/>
+            </w:rPr>
+            <w:instrText xml:space="preserve">CITATION Dry04 \l 7177 </w:instrText>
+          </w:r>
+          <w:r>
+            <w:rPr>
+              <w:sz w:val="24"/>
+              <w:szCs w:val="24"/>
+            </w:rPr>
+            <w:fldChar w:fldCharType="separate"/>
+          </w:r>
+          <w:r>
+            <w:rPr>
+              <w:noProof/>
+              <w:sz w:val="24"/>
+              <w:szCs w:val="24"/>
+              <w:lang w:val="en-ZA"/>
+            </w:rPr>
+            <w:t>[6]</w:t>
+          </w:r>
+          <w:r>
+            <w:rPr>
+              <w:sz w:val="24"/>
+              <w:szCs w:val="24"/>
+            </w:rPr>
+            <w:fldChar w:fldCharType="end"/>
+          </w:r>
+        </w:sdtContent>
+      </w:sdt>
+      <w:r>
+        <w:rPr>
+          <w:sz w:val="24"/>
+          <w:szCs w:val="24"/>
+        </w:rPr>
+        <w:t>, humidity, pressure, hours of sunshine and radiation. Training was done using the scaled conjugate gradient method, a numerical optimization technique, described by</w:t>
+      </w:r>
+      <w:r>
+        <w:rPr>
+          <w:color w:val="000000" w:themeColor="text1"/>
+          <w:sz w:val="24"/>
+          <w:szCs w:val="24"/>
+        </w:rPr>
+        <w:t xml:space="preserve"> </w:t>
+      </w:r>
+      <w:bookmarkStart w:id="5" w:name="baep-author-id1"/>
+      <w:r>
+        <w:rPr>
+          <w:color w:val="000000" w:themeColor="text1"/>
+          <w:sz w:val="24"/>
+          <w:szCs w:val="24"/>
+        </w:rPr>
+        <w:fldChar w:fldCharType="begin"/>
+      </w:r>
+      <w:r>
+        <w:rPr>
+          <w:color w:val="000000" w:themeColor="text1"/>
+          <w:sz w:val="24"/>
+          <w:szCs w:val="24"/>
+        </w:rPr>
+        <w:instrText xml:space="preserve"> HYPERLINK "https://www.sciencedirect.com/science/article/pii/S0893608005800565" \l "!" </w:instrText>
+      </w:r>
+      <w:r>
+        <w:rPr>
+          <w:color w:val="000000" w:themeColor="text1"/>
+          <w:sz w:val="24"/>
+          <w:szCs w:val="24"/>
+        </w:rPr>
+        <w:fldChar w:fldCharType="separate"/>
+      </w:r>
+      <w:proofErr w:type="spellStart"/>
+      <w:r>
+        <w:rPr>
+          <w:rStyle w:val="text"/>
+          <w:color w:val="000000" w:themeColor="text1"/>
+          <w:sz w:val="24"/>
+          <w:szCs w:val="24"/>
+          <w:u w:val="single"/>
+        </w:rPr>
+        <w:t>Møller</w:t>
+      </w:r>
+      <w:proofErr w:type="spellEnd"/>
+      <w:r>
+        <w:rPr>
+          <w:color w:val="000000" w:themeColor="text1"/>
+          <w:sz w:val="24"/>
+          <w:szCs w:val="24"/>
+        </w:rPr>
+        <w:fldChar w:fldCharType="end"/>
+      </w:r>
+      <w:bookmarkEnd w:id="5"/>
+      <w:r>
+        <w:rPr>
+          <w:sz w:val="24"/>
+          <w:szCs w:val="24"/>
+        </w:rPr>
+        <w:t xml:space="preserve"> </w:t>
+      </w:r>
+      <w:sdt>
+        <w:sdtPr>
+          <w:rPr>
+            <w:sz w:val="24"/>
+            <w:szCs w:val="24"/>
+          </w:rPr>
+          <w:id w:val="520830797"/>
+          <w:citation/>
+        </w:sdtPr>
+        <w:sdtContent>
+          <w:r>
+            <w:rPr>
+              <w:sz w:val="24"/>
+              <w:szCs w:val="24"/>
+            </w:rPr>
+            <w:fldChar w:fldCharType="begin"/>
+          </w:r>
+          <w:r>
+            <w:rPr>
+              <w:sz w:val="24"/>
+              <w:szCs w:val="24"/>
+              <w:lang w:val="en-ZA"/>
+            </w:rPr>
+            <w:instrText xml:space="preserve"> CITATION Møl93 \l 7177 </w:instrText>
+          </w:r>
+          <w:r>
+            <w:rPr>
+              <w:sz w:val="24"/>
+              <w:szCs w:val="24"/>
+            </w:rPr>
+            <w:fldChar w:fldCharType="separate"/>
+          </w:r>
+          <w:r>
+            <w:rPr>
+              <w:noProof/>
+              <w:sz w:val="24"/>
+              <w:szCs w:val="24"/>
+              <w:lang w:val="en-ZA"/>
+            </w:rPr>
+            <w:t>[7]</w:t>
+          </w:r>
+          <w:r>
+            <w:rPr>
+              <w:sz w:val="24"/>
+              <w:szCs w:val="24"/>
+            </w:rPr>
+            <w:fldChar w:fldCharType="end"/>
+          </w:r>
+        </w:sdtContent>
+      </w:sdt>
+      <w:r>
+        <w:rPr>
+          <w:sz w:val="24"/>
+          <w:szCs w:val="24"/>
+        </w:rPr>
+        <w:t xml:space="preserve">. The appropriate number of hidden neurons used was determined through an iterative trial and error process where hidden neurons were added and the MLP re-initiated to a random state after a certain </w:t>
+      </w:r>
+      <w:proofErr w:type="gramStart"/>
+      <w:r>
+        <w:rPr>
+          <w:sz w:val="24"/>
+          <w:szCs w:val="24"/>
+        </w:rPr>
+        <w:t>amount</w:t>
+      </w:r>
+      <w:proofErr w:type="gramEnd"/>
+      <w:r>
+        <w:rPr>
+          <w:sz w:val="24"/>
+          <w:szCs w:val="24"/>
+        </w:rPr>
+        <w:t xml:space="preserve"> of epochs until a few MLP models emerged as likely candidates for predictive weather forecasting. The downside to this is that a lot of time is needed to run through the iterative process; however, the training method used converges much faster than the backpropagation algorithm making it a still viable method of determining the optimal MLP </w:t>
+      </w:r>
+      <w:sdt>
+        <w:sdtPr>
+          <w:rPr>
+            <w:sz w:val="24"/>
+            <w:szCs w:val="24"/>
+          </w:rPr>
+          <w:id w:val="-1003197921"/>
+          <w:citation/>
+        </w:sdtPr>
+        <w:sdtContent>
+          <w:r>
+            <w:rPr>
+              <w:sz w:val="24"/>
+              <w:szCs w:val="24"/>
+            </w:rPr>
+            <w:fldChar w:fldCharType="begin"/>
+          </w:r>
+          <w:r>
+            <w:rPr>
+              <w:sz w:val="24"/>
+              <w:szCs w:val="24"/>
+              <w:lang w:val="en-ZA"/>
+            </w:rPr>
+            <w:instrText xml:space="preserve"> CITATION Lin80 \l 7177 </w:instrText>
+          </w:r>
+          <w:r>
+            <w:rPr>
+              <w:sz w:val="24"/>
+              <w:szCs w:val="24"/>
+            </w:rPr>
+            <w:fldChar w:fldCharType="separate"/>
+          </w:r>
+          <w:r>
+            <w:rPr>
+              <w:noProof/>
+              <w:sz w:val="24"/>
+              <w:szCs w:val="24"/>
+              <w:lang w:val="en-ZA"/>
+            </w:rPr>
+            <w:t>[8]</w:t>
+          </w:r>
+          <w:r>
+            <w:rPr>
+              <w:sz w:val="24"/>
+              <w:szCs w:val="24"/>
+            </w:rPr>
+            <w:fldChar w:fldCharType="end"/>
+          </w:r>
+        </w:sdtContent>
+      </w:sdt>
+      <w:r>
+        <w:rPr>
+          <w:sz w:val="24"/>
+          <w:szCs w:val="24"/>
+        </w:rPr>
+        <w:t xml:space="preserve">. The optimal hidden neurons </w:t>
+      </w:r>
+      <w:proofErr w:type="gramStart"/>
+      <w:r>
+        <w:rPr>
+          <w:sz w:val="24"/>
+          <w:szCs w:val="24"/>
+        </w:rPr>
+        <w:t>was</w:t>
+      </w:r>
+      <w:proofErr w:type="gramEnd"/>
+      <w:r>
+        <w:rPr>
+          <w:sz w:val="24"/>
+          <w:szCs w:val="24"/>
+        </w:rPr>
+        <w:t xml:space="preserve"> found to be six, after 2000 epochs. The mean absolute error minimum and maximum of 0.0079 and 1.2916 show that the MLP is very accurate in terms of predicting future temperature based on recent historical data, never deviating more than </w:t>
+      </w:r>
+      <w:r>
+        <w:rPr>
+          <w:sz w:val="24"/>
+          <w:szCs w:val="24"/>
+        </w:rPr>
+        <w:t>3</w:t>
+      </w:r>
+      <w:r>
+        <w:rPr>
+          <w:sz w:val="24"/>
+          <w:szCs w:val="24"/>
+        </w:rPr>
+        <w:t xml:space="preserve">.5 </w:t>
+      </w:r>
+      <w:r>
+        <w:rPr>
+          <w:rStyle w:val="st"/>
+          <w:sz w:val="24"/>
+          <w:szCs w:val="24"/>
+        </w:rPr>
+        <w:t xml:space="preserve">° </w:t>
+      </w:r>
+      <w:r>
+        <w:rPr>
+          <w:rStyle w:val="Emphasis"/>
+          <w:sz w:val="24"/>
+          <w:szCs w:val="24"/>
+        </w:rPr>
+        <w:t xml:space="preserve">C </w:t>
+      </w:r>
+      <w:r>
+        <w:rPr>
+          <w:rStyle w:val="Emphasis"/>
+          <w:i w:val="0"/>
+          <w:sz w:val="24"/>
+          <w:szCs w:val="24"/>
+        </w:rPr>
+        <w:t xml:space="preserve">from the actual </w:t>
+      </w:r>
+      <w:proofErr w:type="gramStart"/>
+      <w:r>
+        <w:rPr>
+          <w:rStyle w:val="Emphasis"/>
+          <w:i w:val="0"/>
+          <w:sz w:val="24"/>
+          <w:szCs w:val="24"/>
+        </w:rPr>
+        <w:t>measures</w:t>
+      </w:r>
+      <w:proofErr w:type="gramEnd"/>
+      <w:r>
+        <w:rPr>
+          <w:rStyle w:val="Emphasis"/>
+          <w:i w:val="0"/>
+          <w:sz w:val="24"/>
+          <w:szCs w:val="24"/>
+        </w:rPr>
+        <w:t xml:space="preserve"> temperatures. </w:t>
+      </w:r>
+      <w:proofErr w:type="spellStart"/>
+      <w:r>
+        <w:rPr>
+          <w:rStyle w:val="Emphasis"/>
+          <w:i w:val="0"/>
+          <w:sz w:val="24"/>
+          <w:szCs w:val="24"/>
+        </w:rPr>
+        <w:t>Ruano</w:t>
+      </w:r>
+      <w:proofErr w:type="spellEnd"/>
+      <w:r>
+        <w:rPr>
+          <w:rStyle w:val="Emphasis"/>
+          <w:i w:val="0"/>
+          <w:sz w:val="24"/>
+          <w:szCs w:val="24"/>
+        </w:rPr>
+        <w:t xml:space="preserve"> et al </w:t>
+      </w:r>
+      <w:sdt>
+        <w:sdtPr>
+          <w:rPr>
+            <w:rStyle w:val="Emphasis"/>
+            <w:sz w:val="24"/>
+            <w:szCs w:val="24"/>
+          </w:rPr>
+          <w:id w:val="-360054957"/>
+          <w:citation/>
+        </w:sdtPr>
+        <w:sdtContent>
+          <w:r>
+            <w:rPr>
+              <w:rStyle w:val="Emphasis"/>
+              <w:sz w:val="24"/>
+              <w:szCs w:val="24"/>
+            </w:rPr>
+            <w:fldChar w:fldCharType="begin"/>
+          </w:r>
+          <w:r>
+            <w:rPr>
+              <w:rStyle w:val="Emphasis"/>
+              <w:sz w:val="24"/>
+              <w:szCs w:val="24"/>
+              <w:lang w:val="en-ZA"/>
+            </w:rPr>
+            <w:instrText xml:space="preserve">CITATION Rua06 \l 7177 </w:instrText>
+          </w:r>
+          <w:r>
+            <w:rPr>
+              <w:rStyle w:val="Emphasis"/>
+              <w:sz w:val="24"/>
+              <w:szCs w:val="24"/>
+            </w:rPr>
+            <w:fldChar w:fldCharType="separate"/>
+          </w:r>
+          <w:r>
+            <w:rPr>
+              <w:noProof/>
+              <w:sz w:val="24"/>
+              <w:szCs w:val="24"/>
+              <w:lang w:val="en-ZA"/>
+            </w:rPr>
+            <w:t>[9]</w:t>
+          </w:r>
+          <w:r>
+            <w:rPr>
+              <w:rStyle w:val="Emphasis"/>
+              <w:sz w:val="24"/>
+              <w:szCs w:val="24"/>
+            </w:rPr>
+            <w:fldChar w:fldCharType="end"/>
+          </w:r>
+        </w:sdtContent>
+      </w:sdt>
+      <w:r>
+        <w:rPr>
+          <w:rStyle w:val="Emphasis"/>
+          <w:i w:val="0"/>
+          <w:sz w:val="24"/>
+          <w:szCs w:val="24"/>
+        </w:rPr>
+        <w:t xml:space="preserve"> implemented </w:t>
+      </w:r>
+      <w:proofErr w:type="gramStart"/>
+      <w:r>
+        <w:rPr>
+          <w:rStyle w:val="Emphasis"/>
+          <w:i w:val="0"/>
+          <w:sz w:val="24"/>
+          <w:szCs w:val="24"/>
+        </w:rPr>
+        <w:t>a</w:t>
+      </w:r>
+      <w:proofErr w:type="gramEnd"/>
+      <w:r>
+        <w:rPr>
+          <w:rStyle w:val="Emphasis"/>
+          <w:i w:val="0"/>
+          <w:sz w:val="24"/>
+          <w:szCs w:val="24"/>
+        </w:rPr>
+        <w:t xml:space="preserve"> MLP </w:t>
+      </w:r>
+      <w:r>
+        <w:rPr>
+          <w:rStyle w:val="Emphasis"/>
+          <w:i w:val="0"/>
+          <w:sz w:val="24"/>
+          <w:szCs w:val="24"/>
+        </w:rPr>
+        <w:lastRenderedPageBreak/>
+        <w:t xml:space="preserve">system in a school for smart energy systems to save on electrical costs. The costs involved expensive on-site meteorological tools and equipment and indoor sensors placed throughout the school. The type of sensors involved air temperature, humidity, atmospheric pressure sensors, the state of the doors and windows (open or closed) and air-conditioner power consumption. It is important to note that all data was acquired without human noise or noise from equipment i.e. a perfect environment. The MLP is trained using the Levenberg-Marquardt method </w:t>
+      </w:r>
+      <w:sdt>
+        <w:sdtPr>
+          <w:rPr>
+            <w:rStyle w:val="Emphasis"/>
+            <w:sz w:val="24"/>
+            <w:szCs w:val="24"/>
+          </w:rPr>
+          <w:id w:val="1959060363"/>
+          <w:citation/>
+        </w:sdtPr>
+        <w:sdtContent>
+          <w:r>
+            <w:rPr>
+              <w:rStyle w:val="Emphasis"/>
+              <w:sz w:val="24"/>
+              <w:szCs w:val="24"/>
+            </w:rPr>
+            <w:fldChar w:fldCharType="begin"/>
+          </w:r>
+          <w:r>
+            <w:rPr>
+              <w:rStyle w:val="Emphasis"/>
+              <w:sz w:val="24"/>
+              <w:szCs w:val="24"/>
+              <w:lang w:val="en-ZA"/>
+            </w:rPr>
+            <w:instrText xml:space="preserve"> CITATION Lev44 \l 7177  \m Mar63</w:instrText>
+          </w:r>
+          <w:r>
+            <w:rPr>
+              <w:rStyle w:val="Emphasis"/>
+              <w:sz w:val="24"/>
+              <w:szCs w:val="24"/>
+            </w:rPr>
+            <w:fldChar w:fldCharType="separate"/>
+          </w:r>
+          <w:r>
+            <w:rPr>
+              <w:noProof/>
+              <w:sz w:val="24"/>
+              <w:szCs w:val="24"/>
+              <w:lang w:val="en-ZA"/>
+            </w:rPr>
+            <w:t>[10, 11]</w:t>
+          </w:r>
+          <w:r>
+            <w:rPr>
+              <w:rStyle w:val="Emphasis"/>
+              <w:sz w:val="24"/>
+              <w:szCs w:val="24"/>
+            </w:rPr>
+            <w:fldChar w:fldCharType="end"/>
+          </w:r>
+        </w:sdtContent>
+      </w:sdt>
+      <w:r>
+        <w:rPr>
+          <w:rStyle w:val="Emphasis"/>
+          <w:i w:val="0"/>
+          <w:sz w:val="24"/>
+          <w:szCs w:val="24"/>
+        </w:rPr>
+        <w:t xml:space="preserve"> due to it regressing faster than backpropagation and a second attempt is made using genetic algorithms due to the inability of the algorithm to fully explore the model space. Using the genetic algorithm, 1000 MLPs were initiated and 100 generations were run where 100 candidate models per generation would repopulate the population for the following generation. The MLP performs quite well when used in the period of the year that the training data was gathered (April-May) but decreased in accuracy as the weather changed from autumn to summer where no previous data was collected to train the MLP. An illustration of this error is shown in</w:t>
+      </w:r>
+      <w:r>
+        <w:rPr>
+          <w:rStyle w:val="Emphasis"/>
+          <w:sz w:val="24"/>
+          <w:szCs w:val="24"/>
+        </w:rPr>
+        <w:t xml:space="preserve"> </w:t>
+      </w:r>
+      <w:r>
+        <w:rPr>
+          <w:rStyle w:val="Emphasis"/>
+          <w:sz w:val="24"/>
+          <w:szCs w:val="24"/>
+        </w:rPr>
+        <w:fldChar w:fldCharType="begin"/>
+      </w:r>
+      <w:r>
+        <w:rPr>
+          <w:rStyle w:val="Emphasis"/>
+          <w:sz w:val="24"/>
+          <w:szCs w:val="24"/>
+        </w:rPr>
+        <w:instrText xml:space="preserve"> REF _Ref519608414 \h  \* MERGEFORMAT </w:instrText>
+      </w:r>
+      <w:r>
+        <w:rPr>
+          <w:rStyle w:val="Emphasis"/>
+          <w:sz w:val="24"/>
+          <w:szCs w:val="24"/>
+        </w:rPr>
+      </w:r>
+      <w:r>
+        <w:rPr>
+          <w:rStyle w:val="Emphasis"/>
+          <w:sz w:val="24"/>
+          <w:szCs w:val="24"/>
+        </w:rPr>
+        <w:fldChar w:fldCharType="separate"/>
+      </w:r>
+      <w:r>
+        <w:rPr>
+          <w:b/>
+          <w:color w:val="000000" w:themeColor="text1"/>
+          <w:sz w:val="24"/>
+          <w:szCs w:val="24"/>
+        </w:rPr>
+        <w:t xml:space="preserve">Figure </w:t>
+      </w:r>
+      <w:r>
+        <w:rPr>
+          <w:b/>
+          <w:noProof/>
+          <w:color w:val="000000" w:themeColor="text1"/>
+          <w:sz w:val="24"/>
+          <w:szCs w:val="24"/>
+        </w:rPr>
+        <w:t>2</w:t>
+      </w:r>
+      <w:r>
+        <w:rPr>
+          <w:rStyle w:val="Emphasis"/>
+          <w:sz w:val="24"/>
+          <w:szCs w:val="24"/>
+        </w:rPr>
+        <w:fldChar w:fldCharType="end"/>
+      </w:r>
+      <w:r>
+        <w:rPr>
+          <w:rStyle w:val="Emphasis"/>
+          <w:sz w:val="24"/>
+          <w:szCs w:val="24"/>
+        </w:rPr>
+        <w:t>.</w:t>
+      </w:r>
+    </w:p>
+    <w:p>
+      <w:pPr>
+        <w:keepNext/>
+        <w:jc w:val="center"/>
+        <w:rPr>
+          <w:sz w:val="24"/>
+          <w:szCs w:val="24"/>
+        </w:rPr>
+      </w:pPr>
+      <w:r>
+        <w:rPr>
+          <w:noProof/>
+          <w:sz w:val="24"/>
+          <w:szCs w:val="24"/>
+          <w:lang w:val="en-ZA" w:eastAsia="en-ZA"/>
+        </w:rPr>
+        <w:drawing>
+          <wp:inline distT="0" distB="0" distL="0" distR="0" wp14:anchorId="07C344F5" wp14:editId="69392C7D">
+            <wp:extent cx="5048955" cy="1924319"/>
+            <wp:effectExtent l="0" t="0" r="0" b="0"/>
+            <wp:docPr id="25" name="Picture 25"/>
+            <wp:cNvGraphicFramePr>
+              <a:graphicFrameLocks xmlns:a="http://schemas.openxmlformats.org/drawingml/2006/main" noChangeAspect="1"/>
+            </wp:cNvGraphicFramePr>
+            <a:graphic xmlns:a="http://schemas.openxmlformats.org/drawingml/2006/main">
+              <a:graphicData uri="http://schemas.openxmlformats.org/drawingml/2006/picture">
+                <pic:pic xmlns:pic="http://schemas.openxmlformats.org/drawingml/2006/picture">
+                  <pic:nvPicPr>
+                    <pic:cNvPr id="2" name="neural-network-error.png"/>
+                    <pic:cNvPicPr/>
+                  </pic:nvPicPr>
+                  <pic:blipFill>
+                    <a:blip r:embed="rId21">
+                      <a:extLst>
+                        <a:ext uri="{28A0092B-C50C-407E-A947-70E740481C1C}">
+                          <a14:useLocalDpi xmlns:a14="http://schemas.microsoft.com/office/drawing/2010/main" val="0"/>
+                        </a:ext>
+                      </a:extLst>
+                    </a:blip>
+                    <a:stretch>
+                      <a:fillRect/>
+                    </a:stretch>
+                  </pic:blipFill>
+                  <pic:spPr>
+                    <a:xfrm>
+                      <a:off x="0" y="0"/>
+                      <a:ext cx="5048955" cy="1924319"/>
+                    </a:xfrm>
+                    <a:prstGeom prst="rect">
+                      <a:avLst/>
+                    </a:prstGeom>
+                  </pic:spPr>
+                </pic:pic>
+              </a:graphicData>
+            </a:graphic>
+          </wp:inline>
+        </w:drawing>
+      </w:r>
+    </w:p>
+    <w:p>
+      <w:pPr>
+        <w:pStyle w:val="Caption"/>
+        <w:jc w:val="center"/>
+        <w:rPr>
+          <w:b/>
+          <w:i w:val="0"/>
+          <w:color w:val="000000" w:themeColor="text1"/>
+          <w:sz w:val="24"/>
+          <w:szCs w:val="24"/>
+        </w:rPr>
+      </w:pPr>
+      <w:bookmarkStart w:id="6" w:name="_Ref519608414"/>
+      <w:r>
+        <w:rPr>
+          <w:b/>
+          <w:i w:val="0"/>
+          <w:color w:val="000000" w:themeColor="text1"/>
+          <w:sz w:val="24"/>
+          <w:szCs w:val="24"/>
+        </w:rPr>
+        <w:t xml:space="preserve">Figure </w:t>
+      </w:r>
+      <w:r>
+        <w:rPr>
+          <w:b/>
+          <w:i w:val="0"/>
+          <w:color w:val="000000" w:themeColor="text1"/>
+          <w:sz w:val="24"/>
+          <w:szCs w:val="24"/>
+        </w:rPr>
+        <w:fldChar w:fldCharType="begin"/>
+      </w:r>
+      <w:r>
+        <w:rPr>
+          <w:b/>
+          <w:i w:val="0"/>
+          <w:color w:val="000000" w:themeColor="text1"/>
+          <w:sz w:val="24"/>
+          <w:szCs w:val="24"/>
+        </w:rPr>
+        <w:instrText xml:space="preserve"> SEQ Figure \* ARABIC </w:instrText>
+      </w:r>
+      <w:r>
+        <w:rPr>
+          <w:b/>
+          <w:i w:val="0"/>
+          <w:color w:val="000000" w:themeColor="text1"/>
+          <w:sz w:val="24"/>
+          <w:szCs w:val="24"/>
+        </w:rPr>
+        <w:fldChar w:fldCharType="separate"/>
+      </w:r>
+      <w:r>
+        <w:rPr>
+          <w:b/>
+          <w:i w:val="0"/>
+          <w:noProof/>
+          <w:color w:val="000000" w:themeColor="text1"/>
+          <w:sz w:val="24"/>
+          <w:szCs w:val="24"/>
+        </w:rPr>
+        <w:t>2</w:t>
+      </w:r>
+      <w:r>
+        <w:rPr>
+          <w:b/>
+          <w:i w:val="0"/>
+          <w:color w:val="000000" w:themeColor="text1"/>
+          <w:sz w:val="24"/>
+          <w:szCs w:val="24"/>
+        </w:rPr>
+        <w:fldChar w:fldCharType="end"/>
+      </w:r>
+      <w:bookmarkEnd w:id="6"/>
+      <w:r>
+        <w:rPr>
+          <w:b/>
+          <w:i w:val="0"/>
+          <w:color w:val="000000" w:themeColor="text1"/>
+          <w:sz w:val="24"/>
+          <w:szCs w:val="24"/>
+        </w:rPr>
+        <w:t>: Neural network error increase as the year proceeds from the trained period</w:t>
+      </w:r>
+      <w:sdt>
+        <w:sdtPr>
+          <w:rPr>
+            <w:b/>
+            <w:i w:val="0"/>
+            <w:color w:val="000000" w:themeColor="text1"/>
+            <w:sz w:val="24"/>
+            <w:szCs w:val="24"/>
+          </w:rPr>
+          <w:id w:val="-1295601239"/>
+          <w:citation/>
+        </w:sdtPr>
+        <w:sdtContent>
+          <w:r>
+            <w:rPr>
+              <w:b/>
+              <w:i w:val="0"/>
+              <w:color w:val="000000" w:themeColor="text1"/>
+              <w:sz w:val="24"/>
+              <w:szCs w:val="24"/>
+            </w:rPr>
+            <w:fldChar w:fldCharType="begin"/>
+          </w:r>
+          <w:r>
+            <w:rPr>
+              <w:b/>
+              <w:i w:val="0"/>
+              <w:color w:val="000000" w:themeColor="text1"/>
+              <w:sz w:val="24"/>
+              <w:szCs w:val="24"/>
+              <w:lang w:val="en-ZA"/>
+            </w:rPr>
+            <w:instrText xml:space="preserve">CITATION Rua06 \l 7177 </w:instrText>
+          </w:r>
+          <w:r>
+            <w:rPr>
+              <w:b/>
+              <w:i w:val="0"/>
+              <w:color w:val="000000" w:themeColor="text1"/>
+              <w:sz w:val="24"/>
+              <w:szCs w:val="24"/>
+            </w:rPr>
+            <w:fldChar w:fldCharType="separate"/>
+          </w:r>
+          <w:r>
+            <w:rPr>
+              <w:b/>
+              <w:i w:val="0"/>
+              <w:noProof/>
+              <w:color w:val="000000" w:themeColor="text1"/>
+              <w:sz w:val="24"/>
+              <w:szCs w:val="24"/>
+              <w:lang w:val="en-ZA"/>
+            </w:rPr>
+            <w:t xml:space="preserve"> [9]</w:t>
+          </w:r>
+          <w:r>
+            <w:rPr>
+              <w:b/>
+              <w:i w:val="0"/>
+              <w:color w:val="000000" w:themeColor="text1"/>
+              <w:sz w:val="24"/>
+              <w:szCs w:val="24"/>
+            </w:rPr>
+            <w:fldChar w:fldCharType="end"/>
+          </w:r>
+        </w:sdtContent>
+      </w:sdt>
+      <w:r>
+        <w:rPr>
+          <w:b/>
+          <w:i w:val="0"/>
+          <w:color w:val="000000" w:themeColor="text1"/>
+          <w:sz w:val="24"/>
+          <w:szCs w:val="24"/>
+        </w:rPr>
+        <w:t>.</w:t>
       </w:r>
     </w:p>
     <w:p>
@@ -20252,65 +21927,11 @@
           <w:bottom w:val="single" w:sz="6" w:space="1" w:color="auto"/>
         </w:pBdr>
         <w:rPr>
-          <w:b/>
-          <w:sz w:val="28"/>
-          <w:szCs w:val="28"/>
-          <w:lang w:val="en-GB"/>
-        </w:rPr>
-      </w:pPr>
-    </w:p>
-    <w:p>
-      <w:pPr>
-        <w:pBdr>
-          <w:bottom w:val="single" w:sz="6" w:space="1" w:color="auto"/>
-        </w:pBdr>
-        <w:rPr>
-          <w:sz w:val="24"/>
-          <w:szCs w:val="24"/>
-          <w:lang w:val="en-GB"/>
-        </w:rPr>
-      </w:pPr>
-      <w:r>
-        <w:rPr>
-          <w:sz w:val="24"/>
-          <w:szCs w:val="24"/>
-          <w:lang w:val="en-GB"/>
-        </w:rPr>
-        <w:t>Using the existing data, machine learning algorithms may be implemented to learn the relationship between all the variables in a dataset such that if there are missing values then the chosen method of machine learning can impute the values based on the learned relationship. The three main methods of machine learning involve lazy using K-Nearest Neighbours algorithm (KNN) learning, supervised learning using a multiple layer perceptron (MLP) and unsupervised learning using a self-organising map (SOM).</w:t>
-      </w:r>
-    </w:p>
-    <w:p>
-      <w:pPr>
-        <w:pBdr>
-          <w:bottom w:val="single" w:sz="6" w:space="1" w:color="auto"/>
-        </w:pBdr>
-        <w:rPr>
-          <w:sz w:val="24"/>
-          <w:szCs w:val="24"/>
-          <w:lang w:val="en-GB"/>
-        </w:rPr>
-      </w:pPr>
-    </w:p>
-    <w:p>
-      <w:pPr>
-        <w:pBdr>
-          <w:bottom w:val="single" w:sz="6" w:space="1" w:color="auto"/>
-        </w:pBdr>
-        <w:rPr>
-          <w:sz w:val="24"/>
-          <w:szCs w:val="24"/>
-          <w:lang w:val="en-GB"/>
-        </w:rPr>
-      </w:pPr>
-      <w:r>
-        <w:rPr>
-          <w:i/>
-          <w:sz w:val="24"/>
-          <w:szCs w:val="24"/>
-          <w:lang w:val="en-GB"/>
-        </w:rPr>
-        <w:t>1.1.2.1 Lazy learning imputation</w:t>
-      </w:r>
+          <w:sz w:val="24"/>
+          <w:szCs w:val="24"/>
+          <w:lang w:val="en-GB"/>
+        </w:rPr>
+      </w:pPr>
       <w:r>
         <w:rPr>
           <w:lang w:val="en-GB"/>
@@ -21741,17 +23362,7 @@
                 <w:color w:val="000000"/>
                 <w:lang w:val="en-GB"/>
               </w:rPr>
-              <w:t>in</w:t>
-            </w:r>
-            <w:bookmarkStart w:id="3" w:name="_GoBack"/>
-            <w:bookmarkEnd w:id="3"/>
-            <w:r>
-              <w:rPr>
-                <w:bCs/>
-                <w:color w:val="000000"/>
-                <w:lang w:val="en-GB"/>
-              </w:rPr>
-              <w:t>complete</w:t>
+              <w:t>incomplete</w:t>
             </w:r>
           </w:p>
         </w:tc>
@@ -26787,7 +28398,7 @@
           <w:lang w:val="en-GB"/>
         </w:rPr>
         <w:sectPr>
-          <w:headerReference w:type="default" r:id="rId20"/>
+          <w:headerReference w:type="default" r:id="rId22"/>
           <w:pgSz w:w="11907" w:h="16839" w:code="9"/>
           <w:pgMar w:top="1440" w:right="1800" w:bottom="1440" w:left="1800" w:header="708" w:footer="708" w:gutter="0"/>
           <w:pgNumType w:start="1"/>
@@ -27640,7 +29251,7 @@
           <w:lang w:val="en-GB"/>
         </w:rPr>
         <w:sectPr>
-          <w:headerReference w:type="default" r:id="rId21"/>
+          <w:headerReference w:type="default" r:id="rId23"/>
           <w:pgSz w:w="11907" w:h="16839" w:code="9"/>
           <w:pgMar w:top="1440" w:right="1800" w:bottom="1440" w:left="1800" w:header="708" w:footer="708" w:gutter="0"/>
           <w:cols w:space="708"/>
@@ -28481,7 +30092,7 @@
       </w:r>
     </w:p>
     <w:sectPr>
-      <w:headerReference w:type="default" r:id="rId22"/>
+      <w:headerReference w:type="default" r:id="rId24"/>
       <w:pgSz w:w="11907" w:h="16839" w:code="9"/>
       <w:pgMar w:top="1440" w:right="1800" w:bottom="1440" w:left="1800" w:header="708" w:footer="708" w:gutter="0"/>
       <w:cols w:space="708"/>
@@ -28893,7 +30504,7 @@
       </w:tabs>
     </w:pPr>
     <w:r>
-      <w:t>AC Batt</w:t>
+      <w:t>Michael Matusowsky</w:t>
     </w:r>
     <w:r>
       <w:tab/>
@@ -30493,7 +32104,7 @@
     <w:lsdException w:name="Body Text" w:uiPriority="1" w:qFormat="1"/>
     <w:lsdException w:name="Subtitle" w:qFormat="1"/>
     <w:lsdException w:name="Strong" w:qFormat="1"/>
-    <w:lsdException w:name="Emphasis" w:qFormat="1"/>
+    <w:lsdException w:name="Emphasis" w:uiPriority="20" w:qFormat="1"/>
     <w:lsdException w:name="Normal Table" w:semiHidden="1" w:unhideWhenUsed="1"/>
     <w:lsdException w:name="Table Simple 1" w:semiHidden="1" w:unhideWhenUsed="1"/>
     <w:lsdException w:name="Table Simple 2" w:semiHidden="1" w:unhideWhenUsed="1"/>
@@ -31106,6 +32717,37 @@
       <w:szCs w:val="22"/>
     </w:rPr>
   </w:style>
+  <w:style w:type="character" w:styleId="Strong">
+    <w:name w:val="Strong"/>
+    <w:basedOn w:val="DefaultParagraphFont"/>
+    <w:qFormat/>
+    <w:rsid w:val="006319DF"/>
+    <w:rPr>
+      <w:b/>
+      <w:bCs/>
+    </w:rPr>
+  </w:style>
+  <w:style w:type="character" w:customStyle="1" w:styleId="text">
+    <w:name w:val="text"/>
+    <w:basedOn w:val="DefaultParagraphFont"/>
+    <w:rsid w:val="006319DF"/>
+  </w:style>
+  <w:style w:type="character" w:customStyle="1" w:styleId="st">
+    <w:name w:val="st"/>
+    <w:basedOn w:val="DefaultParagraphFont"/>
+    <w:rsid w:val="006319DF"/>
+  </w:style>
+  <w:style w:type="character" w:styleId="Emphasis">
+    <w:name w:val="Emphasis"/>
+    <w:basedOn w:val="DefaultParagraphFont"/>
+    <w:uiPriority w:val="20"/>
+    <w:qFormat/>
+    <w:rsid w:val="006319DF"/>
+    <w:rPr>
+      <w:i/>
+      <w:iCs/>
+    </w:rPr>
+  </w:style>
 </w:styles>
 </file>
 
@@ -31461,11 +33103,302 @@
     <b:City>Detroit, Michigan</b:City>
     <b:RefOrder>2</b:RefOrder>
   </b:Source>
+  <b:Source>
+    <b:Tag>Backprop</b:Tag>
+    <b:SourceType>Book</b:SourceType>
+    <b:Guid>{37A18D43-C0AC-4C21-AFE4-7F72361BC530}</b:Guid>
+    <b:Author>
+      <b:Author>
+        <b:NameList>
+          <b:Person>
+            <b:Last>Macleod</b:Last>
+            <b:First>Christopher</b:First>
+          </b:Person>
+        </b:NameList>
+      </b:Author>
+    </b:Author>
+    <b:Title>An Introduction to Practical Neural Networks and Genetic Algorithms for Engineers and Scientists</b:Title>
+    <b:Year>2001</b:Year>
+    <b:City>Aberdeen</b:City>
+    <b:Publisher>Robert Gordon University</b:Publisher>
+    <b:RefOrder>1</b:RefOrder>
+  </b:Source>
+  <b:Source>
+    <b:Tag>GenAlgo</b:Tag>
+    <b:SourceType>Book</b:SourceType>
+    <b:Guid>{8B2288F9-A0C4-4FFA-8B39-3704C0E881CB}</b:Guid>
+    <b:Author>
+      <b:Author>
+        <b:NameList>
+          <b:Person>
+            <b:Last>Banzhaf</b:Last>
+            <b:First>Wolfgang</b:First>
+          </b:Person>
+          <b:Person>
+            <b:Last>Nordin</b:Last>
+            <b:First>Peter</b:First>
+          </b:Person>
+          <b:Person>
+            <b:Last>Keller</b:Last>
+            <b:First>Robert</b:First>
+          </b:Person>
+          <b:Person>
+            <b:Last>Francone</b:Last>
+            <b:First>Frank</b:First>
+          </b:Person>
+        </b:NameList>
+      </b:Author>
+    </b:Author>
+    <b:Title>Genetic Programming – An Introduction</b:Title>
+    <b:Year>1998</b:Year>
+    <b:City>San Francisco</b:City>
+    <b:Publisher>Morgan Kaufmann</b:Publisher>
+    <b:RefOrder>2</b:RefOrder>
+  </b:Source>
+  <b:Source>
+    <b:Tag>Mic15</b:Tag>
+    <b:SourceType>Book</b:SourceType>
+    <b:Guid>{907A9927-60B3-47AD-B686-92268CE36352}</b:Guid>
+    <b:Title>Neural Networks and Deep Learning</b:Title>
+    <b:Year>2015</b:Year>
+    <b:Publisher>Determination Press</b:Publisher>
+    <b:Author>
+      <b:Author>
+        <b:NameList>
+          <b:Person>
+            <b:Last>Neilsen</b:Last>
+            <b:First>Michael</b:First>
+            <b:Middle>A.</b:Middle>
+          </b:Person>
+        </b:NameList>
+      </b:Author>
+    </b:Author>
+    <b:RefOrder>3</b:RefOrder>
+  </b:Source>
+  <b:Source>
+    <b:Tag>Dev12</b:Tag>
+    <b:SourceType>JournalArticle</b:SourceType>
+    <b:Guid>{616FDCB5-EF41-4B26-8AC5-8A5BE5BB2A15}</b:Guid>
+    <b:Title>ANN Approach for Weather Prediction</b:Title>
+    <b:Year>2012</b:Year>
+    <b:JournalName>International Journal of Engineering Trends and Technology</b:JournalName>
+    <b:Pages>19-23</b:Pages>
+    <b:Volume>3</b:Volume>
+    <b:Issue>1</b:Issue>
+    <b:Author>
+      <b:Author>
+        <b:NameList>
+          <b:Person>
+            <b:Last>Devi</b:Last>
+            <b:Middle>Jyosthna</b:Middle>
+            <b:First>Ch</b:First>
+          </b:Person>
+          <b:Person>
+            <b:Last>Reddy</b:Last>
+            <b:Middle>Syam Prasad</b:Middle>
+            <b:First>B</b:First>
+          </b:Person>
+          <b:Person>
+            <b:Last>Kumar</b:Last>
+            <b:Middle>Vagdhan</b:Middle>
+            <b:First>K</b:First>
+          </b:Person>
+          <b:Person>
+            <b:Last>Reddy</b:Last>
+            <b:Middle>Musala</b:Middle>
+            <b:First>B</b:First>
+          </b:Person>
+          <b:Person>
+            <b:Last>Nayak</b:Last>
+            <b:Middle>Raja</b:Middle>
+            <b:First>N</b:First>
+          </b:Person>
+        </b:NameList>
+      </b:Author>
+    </b:Author>
+    <b:RefOrder>4</b:RefOrder>
+  </b:Source>
+  <b:Source>
+    <b:Tag>Hay07</b:Tag>
+    <b:SourceType>JournalArticle</b:SourceType>
+    <b:Guid>{761EB3AF-0B6D-40C8-9839-7103437FE0AE}</b:Guid>
+    <b:Title>Application of Artificial Neural Networks for Temperature Forecasting</b:Title>
+    <b:JournalName>International Journal of Electrical and Computer Engineering</b:JournalName>
+    <b:Year>2007</b:Year>
+    <b:Pages>662-666</b:Pages>
+    <b:Volume>1</b:Volume>
+    <b:Issue>4</b:Issue>
+    <b:Author>
+      <b:Author>
+        <b:NameList>
+          <b:Person>
+            <b:Last>Hayati</b:Last>
+            <b:Middle>Mohsen</b:Middle>
+          </b:Person>
+          <b:Person>
+            <b:Last>Mohebi</b:Last>
+            <b:First>Zahra</b:First>
+          </b:Person>
+        </b:NameList>
+      </b:Author>
+    </b:Author>
+    <b:RefOrder>5</b:RefOrder>
+  </b:Source>
+  <b:Source>
+    <b:Tag>Dry04</b:Tag>
+    <b:SourceType>InternetSite</b:SourceType>
+    <b:Guid>{9EC6A148-34B8-4BEE-8FD2-6E7F27432FBC}</b:Guid>
+    <b:Title>Dry Bulb, Wet Bulb and Dew Point Temperatures</b:Title>
+    <b:Year>2004</b:Year>
+    <b:YearAccessed>2018</b:YearAccessed>
+    <b:MonthAccessed>July</b:MonthAccessed>
+    <b:DayAccessed>17</b:DayAccessed>
+    <b:URL>https://www.engineeringtoolbox.com/dry-wet-bulb-dew-point-air-d_682.html</b:URL>
+    <b:Author>
+      <b:Author>
+        <b:Corporate>Engineering ToolBox</b:Corporate>
+      </b:Author>
+    </b:Author>
+    <b:RefOrder>6</b:RefOrder>
+  </b:Source>
+  <b:Source>
+    <b:Tag>Møl93</b:Tag>
+    <b:SourceType>JournalArticle</b:SourceType>
+    <b:Guid>{7F3B06AA-21A5-4890-B3A1-08930F2BE9DC}</b:Guid>
+    <b:Title>A scaled conjugate gradient algorithm for fast supervised learning</b:Title>
+    <b:Year>1993</b:Year>
+    <b:JournalName>Neural Networks</b:JournalName>
+    <b:Pages>525-533</b:Pages>
+    <b:Volume>6</b:Volume>
+    <b:Issue>4</b:Issue>
+    <b:Author>
+      <b:Author>
+        <b:NameList>
+          <b:Person>
+            <b:Last>Møller</b:Last>
+            <b:Middle>Fodslette</b:Middle>
+            <b:First>Martin</b:First>
+          </b:Person>
+        </b:NameList>
+      </b:Author>
+    </b:Author>
+    <b:RefOrder>7</b:RefOrder>
+  </b:Source>
+  <b:Source>
+    <b:Tag>Lin80</b:Tag>
+    <b:SourceType>JournalArticle</b:SourceType>
+    <b:Guid>{805A59AE-F197-4756-AE70-9490E398CB6B}</b:Guid>
+    <b:Title>An Algorithm for Vector Quantizer Design</b:Title>
+    <b:JournalName>IEEE Transactions on Communications</b:JournalName>
+    <b:Year>1980</b:Year>
+    <b:Pages>84-95</b:Pages>
+    <b:Issue>28</b:Issue>
+    <b:ConferenceName>IEEE Transactions on Communications</b:ConferenceName>
+    <b:Author>
+      <b:Author>
+        <b:NameList>
+          <b:Person>
+            <b:Last>Linde</b:Last>
+            <b:First>Y</b:First>
+          </b:Person>
+          <b:Person>
+            <b:Last>Buzo</b:Last>
+            <b:First>A</b:First>
+          </b:Person>
+          <b:Person>
+            <b:Last>Gray</b:Last>
+            <b:First>R</b:First>
+          </b:Person>
+        </b:NameList>
+      </b:Author>
+    </b:Author>
+    <b:RefOrder>8</b:RefOrder>
+  </b:Source>
+  <b:Source>
+    <b:Tag>Rua06</b:Tag>
+    <b:SourceType>JournalArticle</b:SourceType>
+    <b:Guid>{BC54D045-2320-4F8D-86A4-38A8004907ED}</b:Guid>
+    <b:Title>Prediction of building’s temperature using neural networks models</b:Title>
+    <b:JournalName>energy and buildings</b:JournalName>
+    <b:Year>2006</b:Year>
+    <b:Pages>682-694</b:Pages>
+    <b:Volume>38</b:Volume>
+    <b:Issue>6</b:Issue>
+    <b:Author>
+      <b:Author>
+        <b:NameList>
+          <b:Person>
+            <b:Last>Ruano</b:Last>
+            <b:First>A</b:First>
+            <b:Middle>E</b:Middle>
+          </b:Person>
+          <b:Person>
+            <b:Last>Crispim</b:Last>
+            <b:First>E</b:First>
+            <b:Middle>M</b:Middle>
+          </b:Person>
+          <b:Person>
+            <b:Last>Conceição</b:Last>
+            <b:First>E</b:First>
+            <b:Middle>Z E</b:Middle>
+          </b:Person>
+          <b:Person>
+            <b:Last>Lúcio</b:Last>
+            <b:First>M</b:First>
+            <b:Middle>M J R</b:Middle>
+          </b:Person>
+        </b:NameList>
+      </b:Author>
+    </b:Author>
+    <b:RefOrder>9</b:RefOrder>
+  </b:Source>
+  <b:Source>
+    <b:Tag>Lev44</b:Tag>
+    <b:SourceType>JournalArticle</b:SourceType>
+    <b:Guid>{2E503F99-21E6-4C41-83A1-4B5E5BC6D98C}</b:Guid>
+    <b:Title>A method for the solution of certain problems in least</b:Title>
+    <b:JournalName>Quarterly Applied Mathematics</b:JournalName>
+    <b:Year>1944</b:Year>
+    <b:Pages>164-168</b:Pages>
+    <b:Volume>2</b:Volume>
+    <b:Author>
+      <b:Author>
+        <b:NameList>
+          <b:Person>
+            <b:Last>Levenberg</b:Last>
+            <b:First>K</b:First>
+          </b:Person>
+        </b:NameList>
+      </b:Author>
+    </b:Author>
+    <b:RefOrder>10</b:RefOrder>
+  </b:Source>
+  <b:Source>
+    <b:Tag>Mar63</b:Tag>
+    <b:SourceType>JournalArticle</b:SourceType>
+    <b:Guid>{3BA265C5-163D-4C04-B58E-FBDE0DA766A2}</b:Guid>
+    <b:Title>An algorithm for least-squares estimation of nonlinear</b:Title>
+    <b:JournalName>SIAM Journal of Applied Mathematics</b:JournalName>
+    <b:Year>1963</b:Year>
+    <b:Pages>431-441</b:Pages>
+    <b:Volume>11</b:Volume>
+    <b:Author>
+      <b:Author>
+        <b:NameList>
+          <b:Person>
+            <b:Last>Marquardt</b:Last>
+            <b:First>D</b:First>
+          </b:Person>
+        </b:NameList>
+      </b:Author>
+    </b:Author>
+    <b:RefOrder>11</b:RefOrder>
+  </b:Source>
 </b:Sources>
 </file>
 
 <file path=customXml/itemProps1.xml><?xml version="1.0" encoding="utf-8"?>
-<ds:datastoreItem xmlns:ds="http://schemas.openxmlformats.org/officeDocument/2006/customXml" ds:itemID="{B42E2693-916A-4CA4-90C3-B725EEB00345}">
+<ds:datastoreItem xmlns:ds="http://schemas.openxmlformats.org/officeDocument/2006/customXml" ds:itemID="{4C7F9E98-06E8-461F-971E-90A8BE09C38C}">
   <ds:schemaRefs>
     <ds:schemaRef ds:uri="http://schemas.openxmlformats.org/officeDocument/2006/bibliography"/>
   </ds:schemaRefs>

</xml_diff>

<commit_message>
added more stuff to lit study
</commit_message>
<xml_diff>
--- a/Reports/Final Report/FinalReportTemplate_2018.docx
+++ b/Reports/Final Report/FinalReportTemplate_2018.docx
@@ -20188,6 +20188,8 @@
           <w:lang w:val="en-GB"/>
         </w:rPr>
       </w:pPr>
+      <w:bookmarkStart w:id="3" w:name="_GoBack"/>
+      <w:bookmarkEnd w:id="3"/>
     </w:p>
     <w:p>
       <w:pPr>
@@ -20463,8 +20465,6 @@
           <w:lang w:val="en-GB"/>
         </w:rPr>
       </w:pPr>
-      <w:bookmarkStart w:id="3" w:name="_GoBack"/>
-      <w:bookmarkEnd w:id="3"/>
       <w:r>
         <w:rPr>
           <w:color w:val="000000" w:themeColor="text1"/>
@@ -20524,7 +20524,25 @@
           <w:szCs w:val="24"/>
           <w:lang w:val="en-GB"/>
         </w:rPr>
-        <w:t>1.1.2.2 Multiple layer perceptron imputation</w:t>
+        <w:t xml:space="preserve">1.1.2.2 </w:t>
+      </w:r>
+      <w:r>
+        <w:rPr>
+          <w:i/>
+          <w:sz w:val="24"/>
+          <w:szCs w:val="24"/>
+          <w:lang w:val="en-GB"/>
+        </w:rPr>
+        <w:t>Supervised learning</w:t>
+      </w:r>
+      <w:r>
+        <w:rPr>
+          <w:i/>
+          <w:sz w:val="24"/>
+          <w:szCs w:val="24"/>
+          <w:lang w:val="en-GB"/>
+        </w:rPr>
+        <w:t xml:space="preserve"> imputation</w:t>
       </w:r>
     </w:p>
     <w:p>
@@ -20850,7 +20868,7 @@
           <w:sz w:val="24"/>
           <w:szCs w:val="24"/>
         </w:rPr>
-        <w:t>1</w:t>
+        <w:t>6</w:t>
       </w:r>
       <w:r>
         <w:rPr>
@@ -21780,6 +21798,7 @@
         </w:rPr>
         <w:t xml:space="preserve">Figure </w:t>
       </w:r>
+      <w:bookmarkEnd w:id="6"/>
       <w:r>
         <w:rPr>
           <w:b/>
@@ -21788,50 +21807,8 @@
           <w:sz w:val="24"/>
           <w:szCs w:val="24"/>
         </w:rPr>
-        <w:fldChar w:fldCharType="begin"/>
-      </w:r>
-      <w:r>
-        <w:rPr>
-          <w:b/>
-          <w:i w:val="0"/>
-          <w:color w:val="000000" w:themeColor="text1"/>
-          <w:sz w:val="24"/>
-          <w:szCs w:val="24"/>
-        </w:rPr>
-        <w:instrText xml:space="preserve"> SEQ Figure \* ARABIC </w:instrText>
-      </w:r>
-      <w:r>
-        <w:rPr>
-          <w:b/>
-          <w:i w:val="0"/>
-          <w:color w:val="000000" w:themeColor="text1"/>
-          <w:sz w:val="24"/>
-          <w:szCs w:val="24"/>
-        </w:rPr>
-        <w:fldChar w:fldCharType="separate"/>
-      </w:r>
-      <w:r>
-        <w:rPr>
-          <w:b/>
-          <w:i w:val="0"/>
-          <w:noProof/>
-          <w:color w:val="000000" w:themeColor="text1"/>
-          <w:sz w:val="24"/>
-          <w:szCs w:val="24"/>
-        </w:rPr>
-        <w:t>2</w:t>
-      </w:r>
-      <w:r>
-        <w:rPr>
-          <w:b/>
-          <w:i w:val="0"/>
-          <w:color w:val="000000" w:themeColor="text1"/>
-          <w:sz w:val="24"/>
-          <w:szCs w:val="24"/>
-        </w:rPr>
-        <w:fldChar w:fldCharType="end"/>
-      </w:r>
-      <w:bookmarkEnd w:id="6"/>
+        <w:t>7</w:t>
+      </w:r>
       <w:r>
         <w:rPr>
           <w:b/>
@@ -21919,6 +21896,195 @@
           <w:szCs w:val="24"/>
         </w:rPr>
         <w:t>.</w:t>
+      </w:r>
+    </w:p>
+    <w:p>
+      <w:pPr>
+        <w:pBdr>
+          <w:bottom w:val="single" w:sz="6" w:space="1" w:color="auto"/>
+        </w:pBdr>
+        <w:rPr>
+          <w:i/>
+          <w:sz w:val="24"/>
+          <w:szCs w:val="24"/>
+          <w:lang w:val="en-GB"/>
+        </w:rPr>
+      </w:pPr>
+      <w:r>
+        <w:rPr>
+          <w:i/>
+          <w:sz w:val="24"/>
+          <w:szCs w:val="24"/>
+          <w:lang w:val="en-GB"/>
+        </w:rPr>
+        <w:t>1.1.2.3</w:t>
+      </w:r>
+      <w:r>
+        <w:rPr>
+          <w:i/>
+          <w:sz w:val="24"/>
+          <w:szCs w:val="24"/>
+          <w:lang w:val="en-GB"/>
+        </w:rPr>
+        <w:t xml:space="preserve"> Unsupervised learning imputation</w:t>
+      </w:r>
+    </w:p>
+    <w:p>
+      <w:pPr>
+        <w:pBdr>
+          <w:bottom w:val="single" w:sz="6" w:space="1" w:color="auto"/>
+        </w:pBdr>
+        <w:rPr>
+          <w:b/>
+          <w:sz w:val="24"/>
+          <w:szCs w:val="24"/>
+          <w:lang w:val="en-GB"/>
+        </w:rPr>
+      </w:pPr>
+      <w:r>
+        <w:rPr>
+          <w:sz w:val="24"/>
+          <w:szCs w:val="24"/>
+          <w:lang w:val="en-GB"/>
+        </w:rPr>
+        <w:t xml:space="preserve">While there are many different unsupervised learning methods, the most popular is the </w:t>
+      </w:r>
+      <w:proofErr w:type="spellStart"/>
+      <w:r>
+        <w:rPr>
+          <w:sz w:val="24"/>
+          <w:szCs w:val="24"/>
+          <w:lang w:val="en-GB"/>
+        </w:rPr>
+        <w:t>Kohonen</w:t>
+      </w:r>
+      <w:proofErr w:type="spellEnd"/>
+      <w:r>
+        <w:rPr>
+          <w:sz w:val="24"/>
+          <w:szCs w:val="24"/>
+          <w:lang w:val="en-GB"/>
+        </w:rPr>
+        <w:t xml:space="preserve"> map or self-organising map which is a type of multi-layered neural network. The basic architecture of one implemented SOM is shown in </w:t>
+      </w:r>
+      <w:r>
+        <w:rPr>
+          <w:b/>
+          <w:sz w:val="24"/>
+          <w:szCs w:val="24"/>
+          <w:lang w:val="en-GB"/>
+        </w:rPr>
+        <w:t>Figure 3</w:t>
+      </w:r>
+    </w:p>
+    <w:p>
+      <w:pPr>
+        <w:keepNext/>
+        <w:pBdr>
+          <w:bottom w:val="single" w:sz="6" w:space="1" w:color="auto"/>
+        </w:pBdr>
+      </w:pPr>
+      <w:r>
+        <w:rPr>
+          <w:noProof/>
+          <w:lang w:val="en-GB"/>
+        </w:rPr>
+        <w:lastRenderedPageBreak/>
+        <w:drawing>
+          <wp:inline distT="0" distB="0" distL="0" distR="0">
+            <wp:extent cx="5143500" cy="2695575"/>
+            <wp:effectExtent l="0" t="0" r="0" b="9525"/>
+            <wp:docPr id="26" name="Picture 26"/>
+            <wp:cNvGraphicFramePr>
+              <a:graphicFrameLocks xmlns:a="http://schemas.openxmlformats.org/drawingml/2006/main" noChangeAspect="1"/>
+            </wp:cNvGraphicFramePr>
+            <a:graphic xmlns:a="http://schemas.openxmlformats.org/drawingml/2006/main">
+              <a:graphicData uri="http://schemas.openxmlformats.org/drawingml/2006/picture">
+                <pic:pic xmlns:pic="http://schemas.openxmlformats.org/drawingml/2006/picture">
+                  <pic:nvPicPr>
+                    <pic:cNvPr id="26" name="SOM1.gif"/>
+                    <pic:cNvPicPr/>
+                  </pic:nvPicPr>
+                  <pic:blipFill>
+                    <a:blip r:embed="rId22">
+                      <a:extLst>
+                        <a:ext uri="{28A0092B-C50C-407E-A947-70E740481C1C}">
+                          <a14:useLocalDpi xmlns:a14="http://schemas.microsoft.com/office/drawing/2010/main" val="0"/>
+                        </a:ext>
+                      </a:extLst>
+                    </a:blip>
+                    <a:stretch>
+                      <a:fillRect/>
+                    </a:stretch>
+                  </pic:blipFill>
+                  <pic:spPr>
+                    <a:xfrm>
+                      <a:off x="0" y="0"/>
+                      <a:ext cx="5143500" cy="2695575"/>
+                    </a:xfrm>
+                    <a:prstGeom prst="rect">
+                      <a:avLst/>
+                    </a:prstGeom>
+                  </pic:spPr>
+                </pic:pic>
+              </a:graphicData>
+            </a:graphic>
+          </wp:inline>
+        </w:drawing>
+      </w:r>
+    </w:p>
+    <w:p>
+      <w:pPr>
+        <w:pStyle w:val="Caption"/>
+        <w:rPr>
+          <w:b/>
+          <w:i w:val="0"/>
+          <w:color w:val="000000" w:themeColor="text1"/>
+          <w:sz w:val="24"/>
+          <w:szCs w:val="24"/>
+        </w:rPr>
+      </w:pPr>
+      <w:r>
+        <w:rPr>
+          <w:b/>
+          <w:i w:val="0"/>
+          <w:color w:val="000000" w:themeColor="text1"/>
+          <w:sz w:val="24"/>
+          <w:szCs w:val="24"/>
+        </w:rPr>
+        <w:t>Figure 3</w:t>
+      </w:r>
+      <w:r>
+        <w:rPr>
+          <w:b/>
+          <w:i w:val="0"/>
+          <w:color w:val="000000" w:themeColor="text1"/>
+          <w:sz w:val="24"/>
+          <w:szCs w:val="24"/>
+        </w:rPr>
+        <w:t xml:space="preserve">: </w:t>
+      </w:r>
+      <w:proofErr w:type="spellStart"/>
+      <w:r>
+        <w:rPr>
+          <w:b/>
+          <w:i w:val="0"/>
+          <w:color w:val="000000" w:themeColor="text1"/>
+          <w:sz w:val="24"/>
+          <w:szCs w:val="24"/>
+        </w:rPr>
+        <w:t>Kohonen</w:t>
+      </w:r>
+      <w:proofErr w:type="spellEnd"/>
+      <w:r>
+        <w:rPr>
+          <w:b/>
+          <w:i w:val="0"/>
+          <w:color w:val="000000" w:themeColor="text1"/>
+          <w:sz w:val="24"/>
+          <w:szCs w:val="24"/>
+        </w:rPr>
+        <w:t xml:space="preserve"> map architecture.</w:t>
       </w:r>
     </w:p>
     <w:p>
@@ -28398,7 +28564,7 @@
           <w:lang w:val="en-GB"/>
         </w:rPr>
         <w:sectPr>
-          <w:headerReference w:type="default" r:id="rId22"/>
+          <w:headerReference w:type="default" r:id="rId23"/>
           <w:pgSz w:w="11907" w:h="16839" w:code="9"/>
           <w:pgMar w:top="1440" w:right="1800" w:bottom="1440" w:left="1800" w:header="708" w:footer="708" w:gutter="0"/>
           <w:pgNumType w:start="1"/>
@@ -29251,7 +29417,7 @@
           <w:lang w:val="en-GB"/>
         </w:rPr>
         <w:sectPr>
-          <w:headerReference w:type="default" r:id="rId23"/>
+          <w:headerReference w:type="default" r:id="rId24"/>
           <w:pgSz w:w="11907" w:h="16839" w:code="9"/>
           <w:pgMar w:top="1440" w:right="1800" w:bottom="1440" w:left="1800" w:header="708" w:footer="708" w:gutter="0"/>
           <w:cols w:space="708"/>
@@ -30092,7 +30258,7 @@
       </w:r>
     </w:p>
     <w:sectPr>
-      <w:headerReference w:type="default" r:id="rId24"/>
+      <w:headerReference w:type="default" r:id="rId25"/>
       <w:pgSz w:w="11907" w:h="16839" w:code="9"/>
       <w:pgMar w:top="1440" w:right="1800" w:bottom="1440" w:left="1800" w:header="708" w:footer="708" w:gutter="0"/>
       <w:cols w:space="708"/>
@@ -33398,7 +33564,7 @@
 </file>
 
 <file path=customXml/itemProps1.xml><?xml version="1.0" encoding="utf-8"?>
-<ds:datastoreItem xmlns:ds="http://schemas.openxmlformats.org/officeDocument/2006/customXml" ds:itemID="{4C7F9E98-06E8-461F-971E-90A8BE09C38C}">
+<ds:datastoreItem xmlns:ds="http://schemas.openxmlformats.org/officeDocument/2006/customXml" ds:itemID="{76200881-2A5A-4F5C-B550-FD64352CDC70}">
   <ds:schemaRefs>
     <ds:schemaRef ds:uri="http://schemas.openxmlformats.org/officeDocument/2006/bibliography"/>
   </ds:schemaRefs>

</xml_diff>

<commit_message>
Added more to the literature study
</commit_message>
<xml_diff>
--- a/Reports/Final Report/FinalReportTemplate_2018.docx
+++ b/Reports/Final Report/FinalReportTemplate_2018.docx
@@ -19746,8 +19746,18 @@
           <w:szCs w:val="24"/>
           <w:lang w:val="en-GB"/>
         </w:rPr>
-        <w:t>) or networks that need fast and reliable communication (ZigBee)</w:t>
-      </w:r>
+        <w:t>) or networks that need fast and reliable communication</w:t>
+      </w:r>
+      <w:r>
+        <w:rPr>
+          <w:sz w:val="24"/>
+          <w:szCs w:val="24"/>
+          <w:lang w:val="en-GB"/>
+        </w:rPr>
+        <w:t xml:space="preserve"> over shorter distances (WiFi)</w:t>
+      </w:r>
+      <w:bookmarkStart w:id="3" w:name="_GoBack"/>
+      <w:bookmarkEnd w:id="3"/>
       <w:r>
         <w:rPr>
           <w:sz w:val="24"/>
@@ -19839,83 +19849,8 @@
     </w:p>
     <w:p>
       <w:pPr>
-        <w:jc w:val="both"/>
-        <w:rPr>
-          <w:sz w:val="24"/>
-          <w:szCs w:val="24"/>
-          <w:lang w:val="en-GB"/>
-        </w:rPr>
-      </w:pPr>
-    </w:p>
-    <w:p>
-      <w:pPr>
-        <w:jc w:val="both"/>
-        <w:rPr>
-          <w:sz w:val="24"/>
-          <w:szCs w:val="24"/>
-          <w:lang w:val="en-GB"/>
-        </w:rPr>
-      </w:pPr>
-      <w:r>
-        <w:rPr>
-          <w:sz w:val="24"/>
-          <w:szCs w:val="24"/>
-          <w:lang w:val="en-GB"/>
-        </w:rPr>
-        <w:t xml:space="preserve">There are different systems in place that deal with the above problems, one of which is called data imputation where empty values are substituted with values that should be the same or close to the original values. There are two main methods of data imputation called statistical imputation and imputation using machine learning. </w:t>
-      </w:r>
-    </w:p>
-    <w:p>
-      <w:pPr>
-        <w:jc w:val="both"/>
-        <w:rPr>
-          <w:sz w:val="24"/>
-          <w:szCs w:val="24"/>
-          <w:lang w:val="en-GB"/>
-        </w:rPr>
-      </w:pPr>
-    </w:p>
-    <w:p>
-      <w:pPr>
-        <w:pStyle w:val="ListParagraph"/>
-        <w:numPr>
-          <w:ilvl w:val="2"/>
-          <w:numId w:val="15"/>
-        </w:numPr>
-        <w:jc w:val="both"/>
-        <w:rPr>
-          <w:b/>
-          <w:i/>
-          <w:sz w:val="24"/>
-          <w:szCs w:val="24"/>
-          <w:lang w:val="en-GB"/>
-        </w:rPr>
-      </w:pPr>
-      <w:r>
-        <w:rPr>
-          <w:b/>
-          <w:i/>
-          <w:sz w:val="24"/>
-          <w:szCs w:val="24"/>
-          <w:lang w:val="en-GB"/>
-        </w:rPr>
-        <w:t>Statistical imputation</w:t>
-      </w:r>
-    </w:p>
-    <w:p>
-      <w:pPr>
-        <w:jc w:val="both"/>
-        <w:rPr>
-          <w:sz w:val="24"/>
-          <w:szCs w:val="24"/>
-          <w:lang w:val="en-GB"/>
-        </w:rPr>
-      </w:pPr>
-    </w:p>
-    <w:p>
-      <w:pPr>
         <w:pBdr>
-          <w:bottom w:val="single" w:sz="6" w:space="0" w:color="auto"/>
+          <w:bottom w:val="single" w:sz="6" w:space="1" w:color="auto"/>
         </w:pBdr>
         <w:jc w:val="both"/>
         <w:rPr>
@@ -19924,35 +19859,11 @@
           <w:lang w:val="en-GB"/>
         </w:rPr>
       </w:pPr>
-      <w:r>
-        <w:rPr>
-          <w:sz w:val="24"/>
-          <w:szCs w:val="24"/>
-          <w:lang w:val="en-GB"/>
-        </w:rPr>
-        <w:t>Using the existing data, missing values can be imputed using statistical analysis and applying different methods like hot-</w:t>
-      </w:r>
-      <w:r>
-        <w:rPr>
-          <w:sz w:val="24"/>
-          <w:szCs w:val="24"/>
-          <w:lang w:val="en-GB"/>
-        </w:rPr>
-        <w:t>swapping,</w:t>
-      </w:r>
-      <w:r>
-        <w:rPr>
-          <w:sz w:val="24"/>
-          <w:szCs w:val="24"/>
-          <w:lang w:val="en-GB"/>
-        </w:rPr>
-        <w:t xml:space="preserve"> cold-decking, mean substitution and regression. </w:t>
-      </w:r>
     </w:p>
     <w:p>
       <w:pPr>
         <w:pBdr>
-          <w:bottom w:val="single" w:sz="6" w:space="0" w:color="auto"/>
+          <w:bottom w:val="single" w:sz="6" w:space="1" w:color="auto"/>
         </w:pBdr>
         <w:jc w:val="both"/>
         <w:rPr>
@@ -19961,43 +19872,30 @@
           <w:lang w:val="en-GB"/>
         </w:rPr>
       </w:pPr>
+      <w:r>
+        <w:rPr>
+          <w:sz w:val="24"/>
+          <w:szCs w:val="24"/>
+          <w:lang w:val="en-GB"/>
+        </w:rPr>
+        <w:t>Much of the research based on virtual sensors (VS) has focused on using different machine learning approaches in representing the lost data or in acquiring new data by finding the relationship between different nodes in a network.</w:t>
+      </w:r>
     </w:p>
     <w:p>
       <w:pPr>
         <w:pBdr>
-          <w:bottom w:val="single" w:sz="6" w:space="0" w:color="auto"/>
+          <w:bottom w:val="single" w:sz="6" w:space="1" w:color="auto"/>
         </w:pBdr>
         <w:jc w:val="both"/>
         <w:rPr>
-          <w:i/>
-          <w:sz w:val="24"/>
-          <w:szCs w:val="24"/>
-          <w:lang w:val="en-GB"/>
-        </w:rPr>
-      </w:pPr>
-      <w:r>
-        <w:rPr>
-          <w:i/>
-          <w:sz w:val="24"/>
-          <w:szCs w:val="24"/>
-          <w:lang w:val="en-GB"/>
-        </w:rPr>
-        <w:t>1.1.1.1 Hot-swapping</w:t>
-      </w:r>
-      <w:r>
-        <w:rPr>
-          <w:i/>
-          <w:sz w:val="24"/>
-          <w:szCs w:val="24"/>
-          <w:lang w:val="en-GB"/>
-        </w:rPr>
-        <w:t xml:space="preserve"> imputation</w:t>
-      </w:r>
+          <w:lang w:val="en-GB"/>
+        </w:rPr>
+      </w:pPr>
     </w:p>
     <w:p>
       <w:pPr>
         <w:pBdr>
-          <w:bottom w:val="single" w:sz="6" w:space="0" w:color="auto"/>
+          <w:bottom w:val="single" w:sz="6" w:space="1" w:color="auto"/>
         </w:pBdr>
         <w:jc w:val="both"/>
         <w:rPr>
@@ -20012,24 +19910,42 @@
           <w:szCs w:val="24"/>
           <w:lang w:val="en-GB"/>
         </w:rPr>
-        <w:t>Hots-swapping used to be a common data imputation technique where missing values would be imputed randomly from a randomly selected record that had other similar inputs. A common way to</w:t>
-      </w:r>
-      <w:r>
-        <w:rPr>
-          <w:sz w:val="24"/>
-          <w:szCs w:val="24"/>
-          <w:lang w:val="en-GB"/>
-        </w:rPr>
-        <w:t xml:space="preserve"> use this method would be to simply use the previous record to impute the record with the missing data. An issue arises with this method in that if a sensor goes offline for a n unspecified amount of time, then the method assumes that the values are not varying, and this increases the bias of the imputed values.</w:t>
+        <w:t xml:space="preserve">VS systems </w:t>
+      </w:r>
+      <w:r>
+        <w:rPr>
+          <w:sz w:val="24"/>
+          <w:szCs w:val="24"/>
+          <w:lang w:val="en-GB"/>
+        </w:rPr>
+        <w:t xml:space="preserve">implementing machine learning </w:t>
+      </w:r>
+      <w:r>
+        <w:rPr>
+          <w:sz w:val="24"/>
+          <w:szCs w:val="24"/>
+          <w:lang w:val="en-GB"/>
+        </w:rPr>
+        <w:t xml:space="preserve">can be </w:t>
+      </w:r>
+      <w:r>
+        <w:rPr>
+          <w:sz w:val="24"/>
+          <w:szCs w:val="24"/>
+          <w:lang w:val="en-GB"/>
+        </w:rPr>
+        <w:t xml:space="preserve">segmented into three main different types of learning namely lazy learning, supervised learning and unsupervised learning. </w:t>
       </w:r>
     </w:p>
     <w:p>
       <w:pPr>
         <w:pBdr>
-          <w:bottom w:val="single" w:sz="6" w:space="0" w:color="auto"/>
+          <w:bottom w:val="single" w:sz="6" w:space="1" w:color="auto"/>
         </w:pBdr>
         <w:jc w:val="both"/>
         <w:rPr>
+          <w:sz w:val="24"/>
+          <w:szCs w:val="24"/>
           <w:lang w:val="en-GB"/>
         </w:rPr>
       </w:pPr>
@@ -20037,40 +19953,30 @@
     <w:p>
       <w:pPr>
         <w:pBdr>
-          <w:bottom w:val="single" w:sz="6" w:space="0" w:color="auto"/>
+          <w:bottom w:val="single" w:sz="6" w:space="1" w:color="auto"/>
         </w:pBdr>
         <w:jc w:val="both"/>
         <w:rPr>
-          <w:i/>
-          <w:sz w:val="24"/>
-          <w:szCs w:val="24"/>
-          <w:lang w:val="en-GB"/>
-        </w:rPr>
-      </w:pPr>
-      <w:r>
-        <w:rPr>
-          <w:i/>
-          <w:sz w:val="24"/>
-          <w:szCs w:val="24"/>
-          <w:lang w:val="en-GB"/>
-        </w:rPr>
-        <w:lastRenderedPageBreak/>
-        <w:t>1.1.1.2 Cold-decking</w:t>
-      </w:r>
-      <w:r>
-        <w:rPr>
-          <w:i/>
-          <w:sz w:val="24"/>
-          <w:szCs w:val="24"/>
-          <w:lang w:val="en-GB"/>
-        </w:rPr>
-        <w:t xml:space="preserve"> imputation</w:t>
+          <w:b/>
+          <w:sz w:val="24"/>
+          <w:szCs w:val="24"/>
+          <w:lang w:val="en-GB"/>
+        </w:rPr>
+      </w:pPr>
+      <w:r>
+        <w:rPr>
+          <w:b/>
+          <w:sz w:val="24"/>
+          <w:szCs w:val="24"/>
+          <w:lang w:val="en-GB"/>
+        </w:rPr>
+        <w:t>1.1.1 Lazy learning systems</w:t>
       </w:r>
     </w:p>
     <w:p>
       <w:pPr>
         <w:pBdr>
-          <w:bottom w:val="single" w:sz="6" w:space="0" w:color="auto"/>
+          <w:bottom w:val="single" w:sz="6" w:space="1" w:color="auto"/>
         </w:pBdr>
         <w:jc w:val="both"/>
         <w:rPr>
@@ -20085,689 +19991,122 @@
           <w:szCs w:val="24"/>
           <w:lang w:val="en-GB"/>
         </w:rPr>
-        <w:t xml:space="preserve">Cold-decking uses a similar principal to hot-swapping with the only difference being that instead of using the current dataset to randomly select values it uses a </w:t>
-      </w:r>
-      <w:r>
-        <w:rPr>
-          <w:sz w:val="24"/>
-          <w:szCs w:val="24"/>
-          <w:lang w:val="en-GB"/>
-        </w:rPr>
-        <w:t>donor</w:t>
-      </w:r>
-      <w:r>
-        <w:rPr>
-          <w:sz w:val="24"/>
-          <w:szCs w:val="24"/>
-          <w:lang w:val="en-GB"/>
-        </w:rPr>
-        <w:t xml:space="preserve"> from a different dataset with the same fields.</w:t>
-      </w:r>
-      <w:r>
-        <w:rPr>
-          <w:sz w:val="24"/>
-          <w:szCs w:val="24"/>
-          <w:lang w:val="en-GB"/>
-        </w:rPr>
-        <w:t xml:space="preserve"> The issue is clear right away that using a dataset from a different source may have wildly different values than the dataset which requires imputation.</w:t>
-      </w:r>
-    </w:p>
-    <w:p>
-      <w:pPr>
+        <w:t xml:space="preserve">In lazy </w:t>
+      </w:r>
+      <w:r>
+        <w:rPr>
+          <w:sz w:val="24"/>
+          <w:szCs w:val="24"/>
+          <w:lang w:val="en-GB"/>
+        </w:rPr>
+        <w:t xml:space="preserve">learning </w:t>
+      </w:r>
+      <w:r>
+        <w:rPr>
+          <w:sz w:val="24"/>
+          <w:szCs w:val="24"/>
+          <w:lang w:val="en-GB"/>
+        </w:rPr>
+        <w:t>systems,</w:t>
+      </w:r>
+      <w:r>
+        <w:rPr>
+          <w:sz w:val="24"/>
+          <w:szCs w:val="24"/>
+          <w:lang w:val="en-GB"/>
+        </w:rPr>
+        <w:t xml:space="preserve"> the artificial intelligence does not require an explicit learning phase but uses an existing database to find the closest matching neighbours to the incoming inputs with </w:t>
+      </w:r>
+      <w:r>
+        <w:rPr>
+          <w:i/>
+          <w:sz w:val="24"/>
+          <w:szCs w:val="24"/>
+          <w:lang w:val="en-GB"/>
+        </w:rPr>
+        <w:t>k-</w:t>
+      </w:r>
+      <w:r>
+        <w:rPr>
+          <w:sz w:val="24"/>
+          <w:szCs w:val="24"/>
+          <w:lang w:val="en-GB"/>
+        </w:rPr>
+        <w:t>Nearest Neighbours (KNN) algorithm</w:t>
+      </w:r>
+      <w:r>
+        <w:rPr>
+          <w:sz w:val="24"/>
+          <w:szCs w:val="24"/>
+          <w:lang w:val="en-GB"/>
+        </w:rPr>
+        <w:t xml:space="preserve"> </w:t>
+      </w:r>
+      <w:r>
+        <w:rPr>
+          <w:noProof/>
+          <w:sz w:val="24"/>
+          <w:szCs w:val="24"/>
+          <w:lang w:val="en-ZA"/>
+        </w:rPr>
+        <w:t>[</w:t>
+      </w:r>
+      <w:r>
+        <w:rPr>
+          <w:noProof/>
+          <w:sz w:val="24"/>
+          <w:szCs w:val="24"/>
+          <w:lang w:val="en-ZA"/>
+        </w:rPr>
+        <w:t>1</w:t>
+      </w:r>
+      <w:r>
+        <w:rPr>
+          <w:noProof/>
+          <w:sz w:val="24"/>
+          <w:szCs w:val="24"/>
+          <w:lang w:val="en-ZA"/>
+        </w:rPr>
+        <w:t>]</w:t>
+      </w:r>
+      <w:r>
+        <w:rPr>
+          <w:sz w:val="24"/>
+          <w:szCs w:val="24"/>
+          <w:lang w:val="en-GB"/>
+        </w:rPr>
+        <w:t>, visualised in figure 1,</w:t>
+      </w:r>
+      <w:r>
+        <w:rPr>
+          <w:sz w:val="24"/>
+          <w:szCs w:val="24"/>
+          <w:lang w:val="en-GB"/>
+        </w:rPr>
+        <w:t xml:space="preserve"> being the one of the most widely used methods. </w:t>
+      </w:r>
+    </w:p>
+    <w:p>
+      <w:pPr>
+        <w:keepNext/>
         <w:pBdr>
-          <w:bottom w:val="single" w:sz="6" w:space="0" w:color="auto"/>
+          <w:bottom w:val="single" w:sz="6" w:space="1" w:color="auto"/>
         </w:pBdr>
         <w:jc w:val="both"/>
-        <w:rPr>
-          <w:lang w:val="en-GB"/>
-        </w:rPr>
-      </w:pPr>
-    </w:p>
-    <w:p>
-      <w:pPr>
-        <w:pBdr>
-          <w:bottom w:val="single" w:sz="6" w:space="0" w:color="auto"/>
-        </w:pBdr>
-        <w:jc w:val="both"/>
-        <w:rPr>
-          <w:i/>
-          <w:sz w:val="24"/>
-          <w:szCs w:val="24"/>
-          <w:lang w:val="en-GB"/>
-        </w:rPr>
-      </w:pPr>
-      <w:r>
-        <w:rPr>
-          <w:i/>
-          <w:sz w:val="24"/>
-          <w:szCs w:val="24"/>
-          <w:lang w:val="en-GB"/>
-        </w:rPr>
-        <w:t>1.1.1.3 Mean substitution</w:t>
-      </w:r>
-      <w:r>
-        <w:rPr>
-          <w:i/>
-          <w:sz w:val="24"/>
-          <w:szCs w:val="24"/>
-          <w:lang w:val="en-GB"/>
-        </w:rPr>
-        <w:t xml:space="preserve"> imputation</w:t>
-      </w:r>
-    </w:p>
-    <w:p>
-      <w:pPr>
-        <w:pBdr>
-          <w:bottom w:val="single" w:sz="6" w:space="0" w:color="auto"/>
-        </w:pBdr>
-        <w:jc w:val="both"/>
-        <w:rPr>
-          <w:sz w:val="24"/>
-          <w:szCs w:val="24"/>
-          <w:lang w:val="en-GB"/>
-        </w:rPr>
-      </w:pPr>
-      <w:r>
-        <w:rPr>
-          <w:sz w:val="24"/>
-          <w:szCs w:val="24"/>
-          <w:lang w:val="en-GB"/>
-        </w:rPr>
-        <w:t>Mean substitution makes use of averaging of similar data then replacing the missing values with the imputed data.  This does however cause the attenuation of any correlations involving the variables that are being imputed. This means that mean substitution is problematic in multivariate analysis but may be quite attractive for univariate analysis.</w:t>
-      </w:r>
-    </w:p>
-    <w:p>
-      <w:pPr>
-        <w:pBdr>
-          <w:bottom w:val="single" w:sz="6" w:space="0" w:color="auto"/>
-        </w:pBdr>
-        <w:jc w:val="both"/>
-        <w:rPr>
-          <w:sz w:val="24"/>
-          <w:szCs w:val="24"/>
-          <w:lang w:val="en-GB"/>
-        </w:rPr>
-      </w:pPr>
-      <w:bookmarkStart w:id="3" w:name="_GoBack"/>
-      <w:bookmarkEnd w:id="3"/>
-    </w:p>
-    <w:p>
-      <w:pPr>
-        <w:pBdr>
-          <w:bottom w:val="single" w:sz="6" w:space="0" w:color="auto"/>
-        </w:pBdr>
-        <w:jc w:val="both"/>
-        <w:rPr>
-          <w:lang w:val="en-GB"/>
-        </w:rPr>
-      </w:pPr>
-      <w:r>
-        <w:rPr>
-          <w:i/>
-          <w:sz w:val="24"/>
-          <w:szCs w:val="24"/>
-          <w:lang w:val="en-GB"/>
-        </w:rPr>
-        <w:t>1.1.1.4 Regression</w:t>
-      </w:r>
-      <w:r>
-        <w:rPr>
-          <w:i/>
-          <w:sz w:val="24"/>
-          <w:szCs w:val="24"/>
-          <w:lang w:val="en-GB"/>
-        </w:rPr>
-        <w:t xml:space="preserve"> imputation</w:t>
-      </w:r>
-    </w:p>
-    <w:p>
-      <w:pPr>
-        <w:pBdr>
-          <w:bottom w:val="single" w:sz="6" w:space="0" w:color="auto"/>
-        </w:pBdr>
-        <w:jc w:val="both"/>
-        <w:rPr>
-          <w:sz w:val="24"/>
-          <w:szCs w:val="24"/>
-          <w:lang w:val="en-GB"/>
-        </w:rPr>
-      </w:pPr>
-      <w:r>
-        <w:rPr>
-          <w:sz w:val="24"/>
-          <w:szCs w:val="24"/>
-          <w:lang w:val="en-GB"/>
-        </w:rPr>
-        <w:t>Regression imputation involves   predicting values based on other variables in the dataset and then fitting a curve to the dataset. The model is then used to impute values in cases where variables are missing. The issue with this method is that the estimates will fit perfectly along the regression line without any variance which causes the relationship to be over identified and suggests greater precision in the imputed values than is warranted. In other words, the model predicts the most likely value but does not supply any uncertainty about the value.</w:t>
-      </w:r>
-    </w:p>
-    <w:p>
-      <w:pPr>
-        <w:pBdr>
-          <w:bottom w:val="single" w:sz="6" w:space="0" w:color="auto"/>
-        </w:pBdr>
-        <w:jc w:val="both"/>
-        <w:rPr>
-          <w:lang w:val="en-GB"/>
-        </w:rPr>
-      </w:pPr>
-    </w:p>
-    <w:p>
-      <w:pPr>
-        <w:pStyle w:val="ListParagraph"/>
-        <w:numPr>
-          <w:ilvl w:val="2"/>
-          <w:numId w:val="15"/>
-        </w:numPr>
-        <w:pBdr>
-          <w:bottom w:val="single" w:sz="6" w:space="0" w:color="auto"/>
-        </w:pBdr>
-        <w:jc w:val="both"/>
-        <w:rPr>
-          <w:b/>
-          <w:i/>
-          <w:sz w:val="24"/>
-          <w:szCs w:val="24"/>
-          <w:lang w:val="en-GB"/>
-        </w:rPr>
-      </w:pPr>
-      <w:r>
-        <w:rPr>
-          <w:b/>
-          <w:i/>
-          <w:sz w:val="24"/>
-          <w:szCs w:val="24"/>
-          <w:lang w:val="en-GB"/>
-        </w:rPr>
-        <w:t>Imputation using machine learning</w:t>
-      </w:r>
-    </w:p>
-    <w:p>
-      <w:pPr>
-        <w:pBdr>
-          <w:bottom w:val="single" w:sz="6" w:space="0" w:color="auto"/>
-        </w:pBdr>
-        <w:jc w:val="both"/>
-        <w:rPr>
-          <w:b/>
-          <w:sz w:val="28"/>
-          <w:szCs w:val="28"/>
-          <w:lang w:val="en-GB"/>
-        </w:rPr>
-      </w:pPr>
-    </w:p>
-    <w:p>
-      <w:pPr>
-        <w:pBdr>
-          <w:bottom w:val="single" w:sz="6" w:space="0" w:color="auto"/>
-        </w:pBdr>
-        <w:jc w:val="both"/>
-        <w:rPr>
-          <w:sz w:val="24"/>
-          <w:szCs w:val="24"/>
-          <w:lang w:val="en-GB"/>
-        </w:rPr>
-      </w:pPr>
-      <w:r>
-        <w:rPr>
-          <w:sz w:val="24"/>
-          <w:szCs w:val="24"/>
-          <w:lang w:val="en-GB"/>
-        </w:rPr>
-        <w:t>Using the existing data, machine learning algorithms may be implemented to learn the relationship between all the variables in a dataset such that if there are missing values then the chosen method of machine learning can impute the values based on the learned relationship. The three main methods of machine learning involve lazy using K-Nearest Neighbours algorithm (KNN) learning, supervised learning using a multiple layer perceptron (MLP) and unsupervised learning using a self-organising map (SOM).</w:t>
-      </w:r>
-    </w:p>
-    <w:p>
-      <w:pPr>
-        <w:pBdr>
-          <w:bottom w:val="single" w:sz="6" w:space="0" w:color="auto"/>
-        </w:pBdr>
-        <w:jc w:val="both"/>
-        <w:rPr>
-          <w:sz w:val="24"/>
-          <w:szCs w:val="24"/>
-          <w:lang w:val="en-GB"/>
-        </w:rPr>
-      </w:pPr>
-    </w:p>
-    <w:p>
-      <w:pPr>
-        <w:pBdr>
-          <w:bottom w:val="single" w:sz="6" w:space="0" w:color="auto"/>
-        </w:pBdr>
-        <w:jc w:val="both"/>
-        <w:rPr>
-          <w:i/>
-          <w:sz w:val="24"/>
-          <w:szCs w:val="24"/>
-          <w:lang w:val="en-GB"/>
-        </w:rPr>
-      </w:pPr>
-      <w:r>
-        <w:rPr>
-          <w:i/>
-          <w:sz w:val="24"/>
-          <w:szCs w:val="24"/>
-          <w:lang w:val="en-GB"/>
-        </w:rPr>
-        <w:t>1.1.2.1 Lazy learning imputation</w:t>
-      </w:r>
-    </w:p>
-    <w:p>
-      <w:pPr>
-        <w:pBdr>
-          <w:bottom w:val="single" w:sz="6" w:space="0" w:color="auto"/>
-        </w:pBdr>
-        <w:jc w:val="both"/>
-        <w:rPr>
-          <w:color w:val="000000" w:themeColor="text1"/>
-          <w:sz w:val="24"/>
-          <w:szCs w:val="24"/>
-          <w:lang w:val="en-GB"/>
-        </w:rPr>
-      </w:pPr>
-      <w:r>
-        <w:rPr>
-          <w:sz w:val="24"/>
-          <w:szCs w:val="24"/>
-          <w:lang w:val="en-GB"/>
-        </w:rPr>
-        <w:t xml:space="preserve">The KNN algorithm </w:t>
-      </w:r>
-      <w:r>
-        <w:rPr>
-          <w:sz w:val="24"/>
-          <w:szCs w:val="24"/>
-          <w:lang w:val="en-GB"/>
-        </w:rPr>
-        <w:t>is one of the popular lazy learning algorithms</w:t>
-      </w:r>
-      <w:r>
-        <w:rPr>
-          <w:sz w:val="24"/>
-          <w:szCs w:val="24"/>
-          <w:lang w:val="en-GB"/>
-        </w:rPr>
-        <w:t xml:space="preserve"> in the </w:t>
-      </w:r>
-      <w:r>
-        <w:rPr>
-          <w:sz w:val="24"/>
-          <w:szCs w:val="24"/>
-          <w:lang w:val="en-GB"/>
-        </w:rPr>
-        <w:t xml:space="preserve">field of machine learning. By utilising an existing dataset, the KNN algorithm </w:t>
-      </w:r>
-      <w:proofErr w:type="gramStart"/>
-      <w:r>
-        <w:rPr>
-          <w:sz w:val="24"/>
-          <w:szCs w:val="24"/>
-          <w:lang w:val="en-GB"/>
-        </w:rPr>
-        <w:t>is able to</w:t>
-      </w:r>
-      <w:proofErr w:type="gramEnd"/>
-      <w:r>
-        <w:rPr>
-          <w:sz w:val="24"/>
-          <w:szCs w:val="24"/>
-          <w:lang w:val="en-GB"/>
-        </w:rPr>
-        <w:t xml:space="preserve"> impute values in time-series datasets by comparing the incoming values and matching them to the </w:t>
-      </w:r>
-      <w:r>
-        <w:rPr>
-          <w:i/>
-          <w:sz w:val="24"/>
-          <w:szCs w:val="24"/>
-          <w:lang w:val="en-GB"/>
-        </w:rPr>
-        <w:t>k</w:t>
-      </w:r>
-      <w:r>
-        <w:rPr>
-          <w:sz w:val="24"/>
-          <w:szCs w:val="24"/>
-          <w:lang w:val="en-GB"/>
-        </w:rPr>
-        <w:t xml:space="preserve"> nearest values that closely resemble the similar multivariate values in the dataset as shown in </w:t>
-      </w:r>
-      <w:r>
-        <w:rPr>
-          <w:color w:val="FF0000"/>
-          <w:sz w:val="24"/>
-          <w:szCs w:val="24"/>
-          <w:lang w:val="en-GB"/>
-        </w:rPr>
-        <w:t>insert figure here.</w:t>
-      </w:r>
-      <w:r>
-        <w:rPr>
-          <w:color w:val="000000" w:themeColor="text1"/>
-          <w:sz w:val="24"/>
-          <w:szCs w:val="24"/>
-          <w:lang w:val="en-GB"/>
-        </w:rPr>
-        <w:t xml:space="preserve"> </w:t>
-      </w:r>
-    </w:p>
-    <w:p>
-      <w:pPr>
-        <w:pBdr>
-          <w:bottom w:val="single" w:sz="6" w:space="0" w:color="auto"/>
-        </w:pBdr>
-        <w:jc w:val="both"/>
-        <w:rPr>
-          <w:color w:val="000000" w:themeColor="text1"/>
-          <w:sz w:val="24"/>
-          <w:szCs w:val="24"/>
-          <w:lang w:val="en-GB"/>
-        </w:rPr>
-      </w:pPr>
-      <w:r>
-        <w:rPr>
-          <w:color w:val="000000" w:themeColor="text1"/>
-          <w:sz w:val="24"/>
-          <w:szCs w:val="24"/>
-          <w:lang w:val="en-GB"/>
-        </w:rPr>
-        <w:t>As the database increases, the speed with which the KNN algorithm can impute values begins to degrade and becomes computationally expensive thus making it unfeasible to implement on microcontrollers with limited computational capacity.</w:t>
-      </w:r>
-      <w:r>
-        <w:rPr>
-          <w:color w:val="000000" w:themeColor="text1"/>
-          <w:sz w:val="24"/>
-          <w:szCs w:val="24"/>
-          <w:lang w:val="en-GB"/>
-        </w:rPr>
-        <w:t xml:space="preserve"> </w:t>
-      </w:r>
-      <w:r>
-        <w:rPr>
-          <w:color w:val="00B050"/>
-          <w:sz w:val="24"/>
-          <w:szCs w:val="24"/>
-          <w:lang w:val="en-GB"/>
-        </w:rPr>
-        <w:t>Cite uses the KNN algorithm to great effect on a breast cancer dataset</w:t>
-      </w:r>
-    </w:p>
-    <w:p>
-      <w:pPr>
-        <w:pBdr>
-          <w:bottom w:val="single" w:sz="6" w:space="0" w:color="auto"/>
-        </w:pBdr>
-        <w:jc w:val="both"/>
-        <w:rPr>
-          <w:lang w:val="en-GB"/>
-        </w:rPr>
-      </w:pPr>
-    </w:p>
-    <w:p>
-      <w:pPr>
-        <w:pBdr>
-          <w:bottom w:val="single" w:sz="6" w:space="0" w:color="auto"/>
-        </w:pBdr>
-        <w:jc w:val="both"/>
-        <w:rPr>
-          <w:i/>
-          <w:sz w:val="24"/>
-          <w:szCs w:val="24"/>
-          <w:lang w:val="en-GB"/>
-        </w:rPr>
-      </w:pPr>
-      <w:r>
-        <w:rPr>
-          <w:i/>
-          <w:sz w:val="24"/>
-          <w:szCs w:val="24"/>
-          <w:lang w:val="en-GB"/>
-        </w:rPr>
-        <w:t xml:space="preserve">1.1.2.2 </w:t>
-      </w:r>
-      <w:r>
-        <w:rPr>
-          <w:i/>
-          <w:sz w:val="24"/>
-          <w:szCs w:val="24"/>
-          <w:lang w:val="en-GB"/>
-        </w:rPr>
-        <w:t>Supervised learning</w:t>
-      </w:r>
-      <w:r>
-        <w:rPr>
-          <w:i/>
-          <w:sz w:val="24"/>
-          <w:szCs w:val="24"/>
-          <w:lang w:val="en-GB"/>
-        </w:rPr>
-        <w:t xml:space="preserve"> imputation</w:t>
-      </w:r>
-    </w:p>
-    <w:p>
-      <w:pPr>
-        <w:pBdr>
-          <w:bottom w:val="single" w:sz="6" w:space="0" w:color="auto"/>
-        </w:pBdr>
-        <w:jc w:val="both"/>
-        <w:rPr>
-          <w:sz w:val="24"/>
-          <w:szCs w:val="24"/>
-        </w:rPr>
-      </w:pPr>
-      <w:r>
-        <w:rPr>
-          <w:sz w:val="24"/>
-          <w:szCs w:val="24"/>
-        </w:rPr>
-        <w:t xml:space="preserve">Artificial neural networks are a network of simple elements called artificial neurons which receive one or more inputs and then are passed through an activation function to change the internal state to produce an output based on the input and activation function. The multi-layered perceptron (MLP) neural network consists of a minimum three layers of neurons namely the input layer, the hidden layer (of which there may be more than </w:t>
-      </w:r>
-      <w:r>
-        <w:rPr>
-          <w:sz w:val="24"/>
-          <w:szCs w:val="24"/>
+      </w:pPr>
+      <w:r>
+        <w:rPr>
+          <w:noProof/>
+          <w:sz w:val="24"/>
+          <w:szCs w:val="24"/>
+          <w:lang w:val="en-GB"/>
         </w:rPr>
         <w:lastRenderedPageBreak/>
-        <w:t>one in the case of deep neural networks) and the output layer which are fully connected and each connection having its own weight. There are various methods to train the MLP weights with two methods being popular today namely the backpropagation algorithm</w:t>
-      </w:r>
-      <w:sdt>
-        <w:sdtPr>
-          <w:rPr>
-            <w:sz w:val="24"/>
-            <w:szCs w:val="24"/>
-          </w:rPr>
-          <w:id w:val="-424962669"/>
-          <w:citation/>
-        </w:sdtPr>
-        <w:sdtContent>
-          <w:r>
-            <w:rPr>
-              <w:sz w:val="24"/>
-              <w:szCs w:val="24"/>
-            </w:rPr>
-            <w:fldChar w:fldCharType="begin"/>
-          </w:r>
-          <w:r>
-            <w:rPr>
-              <w:sz w:val="24"/>
-              <w:szCs w:val="24"/>
-              <w:lang w:val="en-ZA"/>
-            </w:rPr>
-            <w:instrText xml:space="preserve"> CITATION Backprop \l 7177 </w:instrText>
-          </w:r>
-          <w:r>
-            <w:rPr>
-              <w:sz w:val="24"/>
-              <w:szCs w:val="24"/>
-            </w:rPr>
-            <w:fldChar w:fldCharType="separate"/>
-          </w:r>
-          <w:r>
-            <w:rPr>
-              <w:noProof/>
-              <w:sz w:val="24"/>
-              <w:szCs w:val="24"/>
-              <w:lang w:val="en-ZA"/>
-            </w:rPr>
-            <w:t xml:space="preserve"> [1]</w:t>
-          </w:r>
-          <w:r>
-            <w:rPr>
-              <w:sz w:val="24"/>
-              <w:szCs w:val="24"/>
-            </w:rPr>
-            <w:fldChar w:fldCharType="end"/>
-          </w:r>
-        </w:sdtContent>
-      </w:sdt>
-      <w:r>
-        <w:rPr>
-          <w:sz w:val="24"/>
-          <w:szCs w:val="24"/>
-        </w:rPr>
-        <w:t xml:space="preserve"> and genetic algorithms</w:t>
-      </w:r>
-      <w:sdt>
-        <w:sdtPr>
-          <w:rPr>
-            <w:sz w:val="24"/>
-            <w:szCs w:val="24"/>
-          </w:rPr>
-          <w:id w:val="-1724971224"/>
-          <w:citation/>
-        </w:sdtPr>
-        <w:sdtContent>
-          <w:r>
-            <w:rPr>
-              <w:sz w:val="24"/>
-              <w:szCs w:val="24"/>
-            </w:rPr>
-            <w:fldChar w:fldCharType="begin"/>
-          </w:r>
-          <w:r>
-            <w:rPr>
-              <w:sz w:val="24"/>
-              <w:szCs w:val="24"/>
-              <w:lang w:val="en-ZA"/>
-            </w:rPr>
-            <w:instrText xml:space="preserve">CITATION GenAlgo \l 7177 </w:instrText>
-          </w:r>
-          <w:r>
-            <w:rPr>
-              <w:sz w:val="24"/>
-              <w:szCs w:val="24"/>
-            </w:rPr>
-            <w:fldChar w:fldCharType="separate"/>
-          </w:r>
-          <w:r>
-            <w:rPr>
-              <w:noProof/>
-              <w:sz w:val="24"/>
-              <w:szCs w:val="24"/>
-              <w:lang w:val="en-ZA"/>
-            </w:rPr>
-            <w:t xml:space="preserve"> [2]</w:t>
-          </w:r>
-          <w:r>
-            <w:rPr>
-              <w:sz w:val="24"/>
-              <w:szCs w:val="24"/>
-            </w:rPr>
-            <w:fldChar w:fldCharType="end"/>
-          </w:r>
-        </w:sdtContent>
-      </w:sdt>
-      <w:r>
-        <w:rPr>
-          <w:sz w:val="24"/>
-          <w:szCs w:val="24"/>
-        </w:rPr>
-        <w:t xml:space="preserve"> . A typical representation of neural network is shown in </w:t>
-      </w:r>
-      <w:r>
-        <w:rPr>
-          <w:sz w:val="24"/>
-          <w:szCs w:val="24"/>
-        </w:rPr>
-        <w:fldChar w:fldCharType="begin"/>
-      </w:r>
-      <w:r>
-        <w:rPr>
-          <w:sz w:val="24"/>
-          <w:szCs w:val="24"/>
-        </w:rPr>
-        <w:instrText xml:space="preserve"> REF _Ref519589668 \h  \* MERGEFORMAT </w:instrText>
-      </w:r>
-      <w:r>
-        <w:rPr>
-          <w:sz w:val="24"/>
-          <w:szCs w:val="24"/>
-        </w:rPr>
-      </w:r>
-      <w:r>
-        <w:rPr>
-          <w:sz w:val="24"/>
-          <w:szCs w:val="24"/>
-        </w:rPr>
-        <w:fldChar w:fldCharType="separate"/>
-      </w:r>
-      <w:r>
-        <w:rPr>
-          <w:rStyle w:val="Strong"/>
-          <w:sz w:val="24"/>
-          <w:szCs w:val="24"/>
-        </w:rPr>
-        <w:t>Figure 1</w:t>
-      </w:r>
-      <w:r>
-        <w:rPr>
-          <w:sz w:val="24"/>
-          <w:szCs w:val="24"/>
-        </w:rPr>
-        <w:fldChar w:fldCharType="end"/>
-      </w:r>
-      <w:r>
-        <w:rPr>
-          <w:sz w:val="24"/>
-          <w:szCs w:val="24"/>
-        </w:rPr>
-        <w:t xml:space="preserve"> below showing that every layer is fully connected to the next layer.</w:t>
-      </w:r>
-    </w:p>
-    <w:p>
-      <w:pPr>
-        <w:pBdr>
-          <w:bottom w:val="single" w:sz="6" w:space="0" w:color="auto"/>
-        </w:pBdr>
-        <w:jc w:val="both"/>
-        <w:rPr>
-          <w:sz w:val="24"/>
-          <w:szCs w:val="24"/>
-        </w:rPr>
-      </w:pPr>
-    </w:p>
-    <w:p>
-      <w:pPr>
-        <w:keepNext/>
-        <w:jc w:val="center"/>
-        <w:rPr>
-          <w:sz w:val="24"/>
-          <w:szCs w:val="24"/>
-        </w:rPr>
-      </w:pPr>
-      <w:r>
-        <w:rPr>
-          <w:noProof/>
-          <w:sz w:val="24"/>
-          <w:szCs w:val="24"/>
-          <w:lang w:val="en-ZA" w:eastAsia="en-ZA"/>
-        </w:rPr>
         <w:drawing>
-          <wp:inline distT="0" distB="0" distL="0" distR="0" wp14:anchorId="7E8E6D68" wp14:editId="39082013">
-            <wp:extent cx="5316279" cy="1977390"/>
-            <wp:effectExtent l="0" t="0" r="0" b="3810"/>
-            <wp:docPr id="24" name="Picture 24"/>
+          <wp:inline distT="0" distB="0" distL="0" distR="0">
+            <wp:extent cx="5280841" cy="3030279"/>
+            <wp:effectExtent l="0" t="0" r="0" b="0"/>
+            <wp:docPr id="27" name="Picture 27"/>
             <wp:cNvGraphicFramePr>
               <a:graphicFrameLocks xmlns:a="http://schemas.openxmlformats.org/drawingml/2006/main" noChangeAspect="1"/>
             </wp:cNvGraphicFramePr>
@@ -20775,8 +20114,10 @@
               <a:graphicData uri="http://schemas.openxmlformats.org/drawingml/2006/picture">
                 <pic:pic xmlns:pic="http://schemas.openxmlformats.org/drawingml/2006/picture">
                   <pic:nvPicPr>
-                    <pic:cNvPr id="1" name="neural-network.png"/>
-                    <pic:cNvPicPr/>
+                    <pic:cNvPr id="0" name="Picture 1"/>
+                    <pic:cNvPicPr>
+                      <a:picLocks noChangeAspect="1" noChangeArrowheads="1"/>
+                    </pic:cNvPicPr>
                   </pic:nvPicPr>
                   <pic:blipFill>
                     <a:blip r:embed="rId20">
@@ -20786,18 +20127,23 @@
                         </a:ext>
                       </a:extLst>
                     </a:blip>
+                    <a:srcRect/>
                     <a:stretch>
                       <a:fillRect/>
                     </a:stretch>
                   </pic:blipFill>
-                  <pic:spPr>
+                  <pic:spPr bwMode="auto">
                     <a:xfrm>
                       <a:off x="0" y="0"/>
-                      <a:ext cx="5384062" cy="2002602"/>
+                      <a:ext cx="5316464" cy="3050720"/>
                     </a:xfrm>
                     <a:prstGeom prst="rect">
                       <a:avLst/>
                     </a:prstGeom>
+                    <a:noFill/>
+                    <a:ln>
+                      <a:noFill/>
+                    </a:ln>
                   </pic:spPr>
                 </pic:pic>
               </a:graphicData>
@@ -20808,935 +20154,301 @@
     </w:p>
     <w:p>
       <w:pPr>
-        <w:pStyle w:val="Caption"/>
-        <w:jc w:val="center"/>
-        <w:rPr>
-          <w:rStyle w:val="Strong"/>
-          <w:i w:val="0"/>
-          <w:color w:val="000000" w:themeColor="text1"/>
-          <w:sz w:val="24"/>
-          <w:szCs w:val="24"/>
-        </w:rPr>
-      </w:pPr>
-      <w:bookmarkStart w:id="4" w:name="_Ref519589668"/>
-      <w:r>
-        <w:rPr>
-          <w:rStyle w:val="Strong"/>
-          <w:i w:val="0"/>
-          <w:color w:val="000000" w:themeColor="text1"/>
-          <w:sz w:val="24"/>
-          <w:szCs w:val="24"/>
-        </w:rPr>
-        <w:t xml:space="preserve">Figure </w:t>
-      </w:r>
-      <w:r>
-        <w:rPr>
-          <w:rStyle w:val="Strong"/>
-          <w:i w:val="0"/>
-          <w:color w:val="000000" w:themeColor="text1"/>
-          <w:sz w:val="24"/>
-          <w:szCs w:val="24"/>
-        </w:rPr>
-        <w:fldChar w:fldCharType="begin"/>
-      </w:r>
-      <w:r>
-        <w:rPr>
-          <w:rStyle w:val="Strong"/>
-          <w:i w:val="0"/>
-          <w:color w:val="000000" w:themeColor="text1"/>
-          <w:sz w:val="24"/>
-          <w:szCs w:val="24"/>
-        </w:rPr>
-        <w:instrText xml:space="preserve"> SEQ Figure \* ARABIC </w:instrText>
-      </w:r>
-      <w:r>
-        <w:rPr>
-          <w:rStyle w:val="Strong"/>
-          <w:i w:val="0"/>
-          <w:color w:val="000000" w:themeColor="text1"/>
-          <w:sz w:val="24"/>
-          <w:szCs w:val="24"/>
-        </w:rPr>
-        <w:fldChar w:fldCharType="separate"/>
-      </w:r>
-      <w:r>
-        <w:rPr>
-          <w:rStyle w:val="Strong"/>
-          <w:i w:val="0"/>
-          <w:noProof/>
-          <w:color w:val="000000" w:themeColor="text1"/>
-          <w:sz w:val="24"/>
-          <w:szCs w:val="24"/>
-        </w:rPr>
-        <w:t>6</w:t>
-      </w:r>
-      <w:r>
-        <w:rPr>
-          <w:rStyle w:val="Strong"/>
-          <w:i w:val="0"/>
-          <w:color w:val="000000" w:themeColor="text1"/>
-          <w:sz w:val="24"/>
-          <w:szCs w:val="24"/>
-        </w:rPr>
-        <w:fldChar w:fldCharType="end"/>
-      </w:r>
-      <w:bookmarkEnd w:id="4"/>
-      <w:r>
-        <w:rPr>
-          <w:rStyle w:val="Strong"/>
-          <w:i w:val="0"/>
-          <w:color w:val="000000" w:themeColor="text1"/>
-          <w:sz w:val="24"/>
-          <w:szCs w:val="24"/>
-        </w:rPr>
-        <w:t>: A basic neural network</w:t>
-      </w:r>
-      <w:sdt>
-        <w:sdtPr>
-          <w:rPr>
-            <w:rStyle w:val="Strong"/>
-            <w:i w:val="0"/>
-            <w:color w:val="000000" w:themeColor="text1"/>
-            <w:sz w:val="24"/>
-            <w:szCs w:val="24"/>
-          </w:rPr>
-          <w:id w:val="443046507"/>
-          <w:citation/>
-        </w:sdtPr>
-        <w:sdtEndPr>
-          <w:rPr>
-            <w:rStyle w:val="Strong"/>
-            <w:b w:val="0"/>
-          </w:rPr>
-        </w:sdtEndPr>
-        <w:sdtContent>
-          <w:r>
-            <w:rPr>
-              <w:rStyle w:val="Strong"/>
-              <w:i w:val="0"/>
-              <w:color w:val="000000" w:themeColor="text1"/>
-              <w:sz w:val="24"/>
-              <w:szCs w:val="24"/>
-            </w:rPr>
-            <w:fldChar w:fldCharType="begin"/>
-          </w:r>
-          <w:r>
-            <w:rPr>
-              <w:rStyle w:val="Strong"/>
-              <w:i w:val="0"/>
-              <w:color w:val="000000" w:themeColor="text1"/>
-              <w:sz w:val="24"/>
-              <w:szCs w:val="24"/>
-              <w:lang w:val="en-ZA"/>
-            </w:rPr>
-            <w:instrText xml:space="preserve"> CITATION Mic15 \l 7177 </w:instrText>
-          </w:r>
-          <w:r>
-            <w:rPr>
-              <w:rStyle w:val="Strong"/>
-              <w:i w:val="0"/>
-              <w:color w:val="000000" w:themeColor="text1"/>
-              <w:sz w:val="24"/>
-              <w:szCs w:val="24"/>
-            </w:rPr>
-            <w:fldChar w:fldCharType="separate"/>
-          </w:r>
-          <w:r>
-            <w:rPr>
-              <w:rStyle w:val="Strong"/>
-              <w:i w:val="0"/>
-              <w:noProof/>
-              <w:color w:val="000000" w:themeColor="text1"/>
-              <w:sz w:val="24"/>
-              <w:szCs w:val="24"/>
-              <w:lang w:val="en-ZA"/>
-            </w:rPr>
-            <w:t xml:space="preserve"> </w:t>
-          </w:r>
-          <w:r>
-            <w:rPr>
-              <w:i w:val="0"/>
-              <w:noProof/>
-              <w:color w:val="000000" w:themeColor="text1"/>
-              <w:sz w:val="24"/>
-              <w:szCs w:val="24"/>
-              <w:lang w:val="en-ZA"/>
-            </w:rPr>
-            <w:t>[3]</w:t>
-          </w:r>
-          <w:r>
-            <w:rPr>
-              <w:rStyle w:val="Strong"/>
-              <w:i w:val="0"/>
-              <w:color w:val="000000" w:themeColor="text1"/>
-              <w:sz w:val="24"/>
-              <w:szCs w:val="24"/>
-            </w:rPr>
-            <w:fldChar w:fldCharType="end"/>
-          </w:r>
-        </w:sdtContent>
-      </w:sdt>
-      <w:r>
-        <w:rPr>
-          <w:rStyle w:val="Strong"/>
-          <w:i w:val="0"/>
-          <w:color w:val="000000" w:themeColor="text1"/>
-          <w:sz w:val="24"/>
-          <w:szCs w:val="24"/>
-        </w:rPr>
-        <w:t>.</w:t>
-      </w:r>
-    </w:p>
-    <w:p>
-      <w:pPr>
+        <w:keepNext/>
+        <w:pBdr>
+          <w:bottom w:val="single" w:sz="6" w:space="1" w:color="auto"/>
+        </w:pBdr>
         <w:jc w:val="both"/>
-        <w:rPr>
-          <w:rStyle w:val="Emphasis"/>
-          <w:sz w:val="24"/>
-          <w:szCs w:val="24"/>
-        </w:rPr>
-      </w:pPr>
-      <w:r>
-        <w:rPr>
-          <w:sz w:val="24"/>
-          <w:szCs w:val="24"/>
-        </w:rPr>
-        <w:br/>
-      </w:r>
-      <w:r>
-        <w:rPr>
-          <w:sz w:val="24"/>
-          <w:szCs w:val="24"/>
-        </w:rPr>
-        <w:t xml:space="preserve">There have been multiple implementations of neural networks with regards to weather prediction and room temperature sensing. Devi et al </w:t>
-      </w:r>
-      <w:sdt>
-        <w:sdtPr>
-          <w:rPr>
-            <w:sz w:val="24"/>
-            <w:szCs w:val="24"/>
-          </w:rPr>
-          <w:id w:val="1238448055"/>
-          <w:citation/>
-        </w:sdtPr>
-        <w:sdtContent>
-          <w:r>
-            <w:rPr>
-              <w:sz w:val="24"/>
-              <w:szCs w:val="24"/>
-            </w:rPr>
-            <w:fldChar w:fldCharType="begin"/>
-          </w:r>
-          <w:r>
-            <w:rPr>
-              <w:sz w:val="24"/>
-              <w:szCs w:val="24"/>
-              <w:lang w:val="en-ZA"/>
-            </w:rPr>
-            <w:instrText xml:space="preserve">CITATION Dev12 \l 7177 </w:instrText>
-          </w:r>
-          <w:r>
-            <w:rPr>
-              <w:sz w:val="24"/>
-              <w:szCs w:val="24"/>
-            </w:rPr>
-            <w:fldChar w:fldCharType="separate"/>
-          </w:r>
-          <w:r>
-            <w:rPr>
-              <w:noProof/>
-              <w:sz w:val="24"/>
-              <w:szCs w:val="24"/>
-              <w:lang w:val="en-ZA"/>
-            </w:rPr>
-            <w:t>[4]</w:t>
-          </w:r>
-          <w:r>
-            <w:rPr>
-              <w:sz w:val="24"/>
-              <w:szCs w:val="24"/>
-            </w:rPr>
-            <w:fldChar w:fldCharType="end"/>
-          </w:r>
-        </w:sdtContent>
-      </w:sdt>
-      <w:r>
-        <w:rPr>
-          <w:sz w:val="24"/>
-          <w:szCs w:val="24"/>
-        </w:rPr>
-        <w:t xml:space="preserve"> implemented a feed-forward neural network that would be used to predict weather patterns given multiple environmental inputs. They use backpropagation as the training method due to the ability of the algorithm to capture the complex relationship between the many factors that might influence the environmental temperature which may include but not be limited to: Atmospheric pressure, wind speed, wind direction, humidity, dew point temperature and elevation above sea level. The model was able to infer a relationship between the given inputs and outputs of historical data suggesting that a neural network can be used to predict some weather patterns however the system was not deployed in a real-time environment as the research was focused on the viability of a neural network prediction model. </w:t>
-      </w:r>
-      <w:proofErr w:type="spellStart"/>
-      <w:r>
-        <w:rPr>
-          <w:sz w:val="24"/>
-          <w:szCs w:val="24"/>
-        </w:rPr>
-        <w:t>Hayati</w:t>
-      </w:r>
-      <w:proofErr w:type="spellEnd"/>
-      <w:r>
-        <w:rPr>
-          <w:sz w:val="24"/>
-          <w:szCs w:val="24"/>
-        </w:rPr>
-        <w:t xml:space="preserve"> and Mohebi </w:t>
-      </w:r>
-      <w:sdt>
-        <w:sdtPr>
-          <w:rPr>
-            <w:sz w:val="24"/>
-            <w:szCs w:val="24"/>
-          </w:rPr>
-          <w:id w:val="-745885727"/>
-          <w:citation/>
-        </w:sdtPr>
-        <w:sdtContent>
-          <w:r>
-            <w:rPr>
-              <w:sz w:val="24"/>
-              <w:szCs w:val="24"/>
-            </w:rPr>
-            <w:fldChar w:fldCharType="begin"/>
-          </w:r>
-          <w:r>
-            <w:rPr>
-              <w:sz w:val="24"/>
-              <w:szCs w:val="24"/>
-              <w:lang w:val="en-ZA"/>
-            </w:rPr>
-            <w:instrText xml:space="preserve"> CITATION Hay07 \l 7177 </w:instrText>
-          </w:r>
-          <w:r>
-            <w:rPr>
-              <w:sz w:val="24"/>
-              <w:szCs w:val="24"/>
-            </w:rPr>
-            <w:fldChar w:fldCharType="separate"/>
-          </w:r>
-          <w:r>
-            <w:rPr>
-              <w:noProof/>
-              <w:sz w:val="24"/>
-              <w:szCs w:val="24"/>
-              <w:lang w:val="en-ZA"/>
-            </w:rPr>
-            <w:t>[5]</w:t>
-          </w:r>
-          <w:r>
-            <w:rPr>
-              <w:sz w:val="24"/>
-              <w:szCs w:val="24"/>
-            </w:rPr>
-            <w:fldChar w:fldCharType="end"/>
-          </w:r>
-        </w:sdtContent>
-      </w:sdt>
-      <w:r>
-        <w:rPr>
-          <w:sz w:val="24"/>
-          <w:szCs w:val="24"/>
-        </w:rPr>
-        <w:t xml:space="preserve"> applied a 3-layer neural network to design a short-term temperature forecasting system for Kermanshah city, Iran. Ten years of weather forecasting data from 1996-2006 was used to train the MLP, specifically 6-hour average soil temperature at various depths up to 100 cm, wet and dry temperatures </w:t>
-      </w:r>
-      <w:sdt>
-        <w:sdtPr>
-          <w:rPr>
-            <w:sz w:val="24"/>
-            <w:szCs w:val="24"/>
-          </w:rPr>
-          <w:id w:val="365947487"/>
-          <w:citation/>
-        </w:sdtPr>
-        <w:sdtContent>
-          <w:r>
-            <w:rPr>
-              <w:sz w:val="24"/>
-              <w:szCs w:val="24"/>
-            </w:rPr>
-            <w:fldChar w:fldCharType="begin"/>
-          </w:r>
-          <w:r>
-            <w:rPr>
-              <w:sz w:val="24"/>
-              <w:szCs w:val="24"/>
-              <w:lang w:val="en-ZA"/>
-            </w:rPr>
-            <w:instrText xml:space="preserve">CITATION Dry04 \l 7177 </w:instrText>
-          </w:r>
-          <w:r>
-            <w:rPr>
-              <w:sz w:val="24"/>
-              <w:szCs w:val="24"/>
-            </w:rPr>
-            <w:fldChar w:fldCharType="separate"/>
-          </w:r>
-          <w:r>
-            <w:rPr>
-              <w:noProof/>
-              <w:sz w:val="24"/>
-              <w:szCs w:val="24"/>
-              <w:lang w:val="en-ZA"/>
-            </w:rPr>
-            <w:t>[6]</w:t>
-          </w:r>
-          <w:r>
-            <w:rPr>
-              <w:sz w:val="24"/>
-              <w:szCs w:val="24"/>
-            </w:rPr>
-            <w:fldChar w:fldCharType="end"/>
-          </w:r>
-        </w:sdtContent>
-      </w:sdt>
-      <w:r>
-        <w:rPr>
-          <w:sz w:val="24"/>
-          <w:szCs w:val="24"/>
-        </w:rPr>
-        <w:t>, humidity, pressure, hours of sunshine and radiation. Training was done using the scaled conjugate gradient method, a numerical optimization technique, described by</w:t>
-      </w:r>
-      <w:r>
-        <w:rPr>
-          <w:color w:val="000000" w:themeColor="text1"/>
-          <w:sz w:val="24"/>
-          <w:szCs w:val="24"/>
-        </w:rPr>
-        <w:t xml:space="preserve"> </w:t>
-      </w:r>
-      <w:bookmarkStart w:id="5" w:name="baep-author-id1"/>
-      <w:r>
-        <w:rPr>
-          <w:color w:val="000000" w:themeColor="text1"/>
-          <w:sz w:val="24"/>
-          <w:szCs w:val="24"/>
-        </w:rPr>
-        <w:fldChar w:fldCharType="begin"/>
-      </w:r>
-      <w:r>
-        <w:rPr>
-          <w:color w:val="000000" w:themeColor="text1"/>
-          <w:sz w:val="24"/>
-          <w:szCs w:val="24"/>
-        </w:rPr>
-        <w:instrText xml:space="preserve"> HYPERLINK "https://www.sciencedirect.com/science/article/pii/S0893608005800565" \l "!" </w:instrText>
-      </w:r>
-      <w:r>
-        <w:rPr>
-          <w:color w:val="000000" w:themeColor="text1"/>
-          <w:sz w:val="24"/>
-          <w:szCs w:val="24"/>
-        </w:rPr>
-        <w:fldChar w:fldCharType="separate"/>
-      </w:r>
-      <w:proofErr w:type="spellStart"/>
-      <w:r>
-        <w:rPr>
-          <w:rStyle w:val="text"/>
-          <w:color w:val="000000" w:themeColor="text1"/>
-          <w:sz w:val="24"/>
-          <w:szCs w:val="24"/>
-          <w:u w:val="single"/>
-        </w:rPr>
-        <w:t>Møller</w:t>
-      </w:r>
-      <w:proofErr w:type="spellEnd"/>
-      <w:r>
-        <w:rPr>
-          <w:color w:val="000000" w:themeColor="text1"/>
-          <w:sz w:val="24"/>
-          <w:szCs w:val="24"/>
-        </w:rPr>
-        <w:fldChar w:fldCharType="end"/>
-      </w:r>
-      <w:bookmarkEnd w:id="5"/>
-      <w:r>
-        <w:rPr>
-          <w:sz w:val="24"/>
-          <w:szCs w:val="24"/>
-        </w:rPr>
-        <w:t xml:space="preserve"> </w:t>
-      </w:r>
-      <w:sdt>
-        <w:sdtPr>
-          <w:rPr>
-            <w:sz w:val="24"/>
-            <w:szCs w:val="24"/>
-          </w:rPr>
-          <w:id w:val="520830797"/>
-          <w:citation/>
-        </w:sdtPr>
-        <w:sdtContent>
-          <w:r>
-            <w:rPr>
-              <w:sz w:val="24"/>
-              <w:szCs w:val="24"/>
-            </w:rPr>
-            <w:fldChar w:fldCharType="begin"/>
-          </w:r>
-          <w:r>
-            <w:rPr>
-              <w:sz w:val="24"/>
-              <w:szCs w:val="24"/>
-              <w:lang w:val="en-ZA"/>
-            </w:rPr>
-            <w:instrText xml:space="preserve"> CITATION Møl93 \l 7177 </w:instrText>
-          </w:r>
-          <w:r>
-            <w:rPr>
-              <w:sz w:val="24"/>
-              <w:szCs w:val="24"/>
-            </w:rPr>
-            <w:fldChar w:fldCharType="separate"/>
-          </w:r>
-          <w:r>
-            <w:rPr>
-              <w:noProof/>
-              <w:sz w:val="24"/>
-              <w:szCs w:val="24"/>
-              <w:lang w:val="en-ZA"/>
-            </w:rPr>
-            <w:t>[7]</w:t>
-          </w:r>
-          <w:r>
-            <w:rPr>
-              <w:sz w:val="24"/>
-              <w:szCs w:val="24"/>
-            </w:rPr>
-            <w:fldChar w:fldCharType="end"/>
-          </w:r>
-        </w:sdtContent>
-      </w:sdt>
-      <w:r>
-        <w:rPr>
-          <w:sz w:val="24"/>
-          <w:szCs w:val="24"/>
-        </w:rPr>
-        <w:t xml:space="preserve">. The appropriate number of hidden neurons used was determined through an iterative trial and error process where hidden neurons were added and the MLP re-initiated to a random state after a certain </w:t>
-      </w:r>
-      <w:proofErr w:type="gramStart"/>
-      <w:r>
-        <w:rPr>
-          <w:sz w:val="24"/>
-          <w:szCs w:val="24"/>
-        </w:rPr>
-        <w:t>amount</w:t>
-      </w:r>
-      <w:proofErr w:type="gramEnd"/>
-      <w:r>
-        <w:rPr>
-          <w:sz w:val="24"/>
-          <w:szCs w:val="24"/>
-        </w:rPr>
-        <w:t xml:space="preserve"> of epochs until a few MLP models emerged as likely candidates for predictive weather forecasting. The downside to this is that a lot of time is needed to run through the iterative process; however, the training method used converges much faster than the backpropagation algorithm making it a still viable method of determining the optimal MLP </w:t>
-      </w:r>
-      <w:sdt>
-        <w:sdtPr>
-          <w:rPr>
-            <w:sz w:val="24"/>
-            <w:szCs w:val="24"/>
-          </w:rPr>
-          <w:id w:val="-1003197921"/>
-          <w:citation/>
-        </w:sdtPr>
-        <w:sdtContent>
-          <w:r>
-            <w:rPr>
-              <w:sz w:val="24"/>
-              <w:szCs w:val="24"/>
-            </w:rPr>
-            <w:fldChar w:fldCharType="begin"/>
-          </w:r>
-          <w:r>
-            <w:rPr>
-              <w:sz w:val="24"/>
-              <w:szCs w:val="24"/>
-              <w:lang w:val="en-ZA"/>
-            </w:rPr>
-            <w:instrText xml:space="preserve"> CITATION Lin80 \l 7177 </w:instrText>
-          </w:r>
-          <w:r>
-            <w:rPr>
-              <w:sz w:val="24"/>
-              <w:szCs w:val="24"/>
-            </w:rPr>
-            <w:fldChar w:fldCharType="separate"/>
-          </w:r>
-          <w:r>
-            <w:rPr>
-              <w:noProof/>
-              <w:sz w:val="24"/>
-              <w:szCs w:val="24"/>
-              <w:lang w:val="en-ZA"/>
-            </w:rPr>
-            <w:t>[8]</w:t>
-          </w:r>
-          <w:r>
-            <w:rPr>
-              <w:sz w:val="24"/>
-              <w:szCs w:val="24"/>
-            </w:rPr>
-            <w:fldChar w:fldCharType="end"/>
-          </w:r>
-        </w:sdtContent>
-      </w:sdt>
-      <w:r>
-        <w:rPr>
-          <w:sz w:val="24"/>
-          <w:szCs w:val="24"/>
-        </w:rPr>
-        <w:t xml:space="preserve">. The optimal hidden neurons </w:t>
-      </w:r>
-      <w:proofErr w:type="gramStart"/>
-      <w:r>
-        <w:rPr>
-          <w:sz w:val="24"/>
-          <w:szCs w:val="24"/>
-        </w:rPr>
-        <w:t>was</w:t>
-      </w:r>
-      <w:proofErr w:type="gramEnd"/>
-      <w:r>
-        <w:rPr>
-          <w:sz w:val="24"/>
-          <w:szCs w:val="24"/>
-        </w:rPr>
-        <w:t xml:space="preserve"> found to be six, after 2000 epochs. The mean absolute error minimum and maximum of 0.0079 and 1.2916 show that the MLP is very accurate in terms of predicting future temperature based on recent historical data, never deviating more than </w:t>
-      </w:r>
-      <w:r>
-        <w:rPr>
-          <w:sz w:val="24"/>
-          <w:szCs w:val="24"/>
-        </w:rPr>
-        <w:t>3</w:t>
-      </w:r>
-      <w:r>
-        <w:rPr>
-          <w:sz w:val="24"/>
-          <w:szCs w:val="24"/>
-        </w:rPr>
-        <w:t xml:space="preserve">.5 </w:t>
-      </w:r>
-      <w:r>
-        <w:rPr>
-          <w:rStyle w:val="st"/>
-          <w:sz w:val="24"/>
-          <w:szCs w:val="24"/>
-        </w:rPr>
-        <w:t xml:space="preserve">° </w:t>
-      </w:r>
-      <w:r>
-        <w:rPr>
-          <w:rStyle w:val="Emphasis"/>
-          <w:sz w:val="24"/>
-          <w:szCs w:val="24"/>
-        </w:rPr>
-        <w:t xml:space="preserve">C </w:t>
-      </w:r>
-      <w:r>
-        <w:rPr>
-          <w:rStyle w:val="Emphasis"/>
-          <w:i w:val="0"/>
-          <w:sz w:val="24"/>
-          <w:szCs w:val="24"/>
-        </w:rPr>
-        <w:t xml:space="preserve">from the actual </w:t>
-      </w:r>
-      <w:proofErr w:type="gramStart"/>
-      <w:r>
-        <w:rPr>
-          <w:rStyle w:val="Emphasis"/>
-          <w:i w:val="0"/>
-          <w:sz w:val="24"/>
-          <w:szCs w:val="24"/>
-        </w:rPr>
-        <w:t>measures</w:t>
-      </w:r>
-      <w:proofErr w:type="gramEnd"/>
-      <w:r>
-        <w:rPr>
-          <w:rStyle w:val="Emphasis"/>
-          <w:i w:val="0"/>
-          <w:sz w:val="24"/>
-          <w:szCs w:val="24"/>
-        </w:rPr>
-        <w:t xml:space="preserve"> temperatures. </w:t>
-      </w:r>
-      <w:proofErr w:type="spellStart"/>
-      <w:r>
-        <w:rPr>
-          <w:rStyle w:val="Emphasis"/>
-          <w:i w:val="0"/>
-          <w:sz w:val="24"/>
-          <w:szCs w:val="24"/>
-        </w:rPr>
-        <w:t>Ruano</w:t>
-      </w:r>
-      <w:proofErr w:type="spellEnd"/>
-      <w:r>
-        <w:rPr>
-          <w:rStyle w:val="Emphasis"/>
-          <w:i w:val="0"/>
-          <w:sz w:val="24"/>
-          <w:szCs w:val="24"/>
-        </w:rPr>
-        <w:t xml:space="preserve"> et al </w:t>
-      </w:r>
-      <w:sdt>
-        <w:sdtPr>
-          <w:rPr>
-            <w:rStyle w:val="Emphasis"/>
-            <w:sz w:val="24"/>
-            <w:szCs w:val="24"/>
-          </w:rPr>
-          <w:id w:val="-360054957"/>
-          <w:citation/>
-        </w:sdtPr>
-        <w:sdtContent>
-          <w:r>
-            <w:rPr>
-              <w:rStyle w:val="Emphasis"/>
-              <w:sz w:val="24"/>
-              <w:szCs w:val="24"/>
-            </w:rPr>
-            <w:fldChar w:fldCharType="begin"/>
-          </w:r>
-          <w:r>
-            <w:rPr>
-              <w:rStyle w:val="Emphasis"/>
-              <w:sz w:val="24"/>
-              <w:szCs w:val="24"/>
-              <w:lang w:val="en-ZA"/>
-            </w:rPr>
-            <w:instrText xml:space="preserve">CITATION Rua06 \l 7177 </w:instrText>
-          </w:r>
-          <w:r>
-            <w:rPr>
-              <w:rStyle w:val="Emphasis"/>
-              <w:sz w:val="24"/>
-              <w:szCs w:val="24"/>
-            </w:rPr>
-            <w:fldChar w:fldCharType="separate"/>
-          </w:r>
-          <w:r>
-            <w:rPr>
-              <w:noProof/>
-              <w:sz w:val="24"/>
-              <w:szCs w:val="24"/>
-              <w:lang w:val="en-ZA"/>
-            </w:rPr>
-            <w:t>[9]</w:t>
-          </w:r>
-          <w:r>
-            <w:rPr>
-              <w:rStyle w:val="Emphasis"/>
-              <w:sz w:val="24"/>
-              <w:szCs w:val="24"/>
-            </w:rPr>
-            <w:fldChar w:fldCharType="end"/>
-          </w:r>
-        </w:sdtContent>
-      </w:sdt>
-      <w:r>
-        <w:rPr>
-          <w:rStyle w:val="Emphasis"/>
-          <w:i w:val="0"/>
-          <w:sz w:val="24"/>
-          <w:szCs w:val="24"/>
-        </w:rPr>
-        <w:t xml:space="preserve"> implemented </w:t>
-      </w:r>
-      <w:proofErr w:type="gramStart"/>
-      <w:r>
-        <w:rPr>
-          <w:rStyle w:val="Emphasis"/>
-          <w:i w:val="0"/>
-          <w:sz w:val="24"/>
-          <w:szCs w:val="24"/>
-        </w:rPr>
-        <w:t>a</w:t>
-      </w:r>
-      <w:proofErr w:type="gramEnd"/>
-      <w:r>
-        <w:rPr>
-          <w:rStyle w:val="Emphasis"/>
-          <w:i w:val="0"/>
-          <w:sz w:val="24"/>
-          <w:szCs w:val="24"/>
-        </w:rPr>
-        <w:t xml:space="preserve"> MLP </w:t>
-      </w:r>
-      <w:r>
-        <w:rPr>
-          <w:rStyle w:val="Emphasis"/>
-          <w:i w:val="0"/>
-          <w:sz w:val="24"/>
-          <w:szCs w:val="24"/>
-        </w:rPr>
-        <w:lastRenderedPageBreak/>
-        <w:t xml:space="preserve">system in a school for smart energy systems to save on electrical costs. The costs involved expensive on-site meteorological tools and equipment and indoor sensors placed throughout the school. The type of sensors involved air temperature, humidity, atmospheric pressure sensors, the state of the doors and windows (open or closed) and air-conditioner power consumption. It is important to note that all data was acquired without human noise or noise from equipment i.e. a perfect environment. The MLP is trained using the Levenberg-Marquardt method </w:t>
-      </w:r>
-      <w:sdt>
-        <w:sdtPr>
-          <w:rPr>
-            <w:rStyle w:val="Emphasis"/>
-            <w:sz w:val="24"/>
-            <w:szCs w:val="24"/>
-          </w:rPr>
-          <w:id w:val="1959060363"/>
-          <w:citation/>
-        </w:sdtPr>
-        <w:sdtContent>
-          <w:r>
-            <w:rPr>
-              <w:rStyle w:val="Emphasis"/>
-              <w:sz w:val="24"/>
-              <w:szCs w:val="24"/>
-            </w:rPr>
-            <w:fldChar w:fldCharType="begin"/>
-          </w:r>
-          <w:r>
-            <w:rPr>
-              <w:rStyle w:val="Emphasis"/>
-              <w:sz w:val="24"/>
-              <w:szCs w:val="24"/>
-              <w:lang w:val="en-ZA"/>
-            </w:rPr>
-            <w:instrText xml:space="preserve"> CITATION Lev44 \l 7177  \m Mar63</w:instrText>
-          </w:r>
-          <w:r>
-            <w:rPr>
-              <w:rStyle w:val="Emphasis"/>
-              <w:sz w:val="24"/>
-              <w:szCs w:val="24"/>
-            </w:rPr>
-            <w:fldChar w:fldCharType="separate"/>
-          </w:r>
-          <w:r>
-            <w:rPr>
-              <w:noProof/>
-              <w:sz w:val="24"/>
-              <w:szCs w:val="24"/>
-              <w:lang w:val="en-ZA"/>
-            </w:rPr>
-            <w:t>[10, 11]</w:t>
-          </w:r>
-          <w:r>
-            <w:rPr>
-              <w:rStyle w:val="Emphasis"/>
-              <w:sz w:val="24"/>
-              <w:szCs w:val="24"/>
-            </w:rPr>
-            <w:fldChar w:fldCharType="end"/>
-          </w:r>
-        </w:sdtContent>
-      </w:sdt>
-      <w:r>
-        <w:rPr>
-          <w:rStyle w:val="Emphasis"/>
-          <w:i w:val="0"/>
-          <w:sz w:val="24"/>
-          <w:szCs w:val="24"/>
-        </w:rPr>
-        <w:t xml:space="preserve"> due to it regressing faster than backpropagation and a second attempt is made using genetic algorithms due to the inability of the algorithm to fully explore the model space. Using the genetic algorithm, 1000 MLPs were initiated and 100 generations were run where 100 candidate models per generation would repopulate the population for the following generation. The MLP performs quite well when used in the period of the year that the training data was gathered (April-May) but decreased in accuracy as the weather changed from autumn to summer where no previous data was collected to train the MLP. An illustration of this error is shown in</w:t>
-      </w:r>
-      <w:r>
-        <w:rPr>
-          <w:rStyle w:val="Emphasis"/>
-          <w:sz w:val="24"/>
-          <w:szCs w:val="24"/>
-        </w:rPr>
-        <w:t xml:space="preserve"> </w:t>
-      </w:r>
-      <w:r>
-        <w:rPr>
-          <w:rStyle w:val="Emphasis"/>
-          <w:sz w:val="24"/>
-          <w:szCs w:val="24"/>
-        </w:rPr>
-        <w:fldChar w:fldCharType="begin"/>
-      </w:r>
-      <w:r>
-        <w:rPr>
-          <w:rStyle w:val="Emphasis"/>
-          <w:sz w:val="24"/>
-          <w:szCs w:val="24"/>
-        </w:rPr>
-        <w:instrText xml:space="preserve"> REF _Ref519608414 \h  \* MERGEFORMAT </w:instrText>
-      </w:r>
-      <w:r>
-        <w:rPr>
-          <w:rStyle w:val="Emphasis"/>
-          <w:sz w:val="24"/>
-          <w:szCs w:val="24"/>
-        </w:rPr>
-      </w:r>
-      <w:r>
-        <w:rPr>
-          <w:rStyle w:val="Emphasis"/>
-          <w:sz w:val="24"/>
-          <w:szCs w:val="24"/>
-        </w:rPr>
-        <w:fldChar w:fldCharType="separate"/>
-      </w:r>
-      <w:r>
         <w:rPr>
           <w:b/>
           <w:color w:val="000000" w:themeColor="text1"/>
           <w:sz w:val="24"/>
           <w:szCs w:val="24"/>
         </w:rPr>
-        <w:t xml:space="preserve">Figure </w:t>
-      </w:r>
+      </w:pPr>
       <w:r>
         <w:rPr>
           <w:b/>
+          <w:color w:val="000000" w:themeColor="text1"/>
+          <w:sz w:val="24"/>
+          <w:szCs w:val="24"/>
+        </w:rPr>
+        <w:t>Figure 1. Visualisation of the KNN algorithm.</w:t>
+      </w:r>
+    </w:p>
+    <w:p>
+      <w:pPr>
+        <w:keepNext/>
+        <w:pBdr>
+          <w:bottom w:val="single" w:sz="6" w:space="1" w:color="auto"/>
+        </w:pBdr>
+        <w:jc w:val="both"/>
+        <w:rPr>
+          <w:b/>
+          <w:color w:val="000000" w:themeColor="text1"/>
+          <w:sz w:val="24"/>
+          <w:szCs w:val="24"/>
+          <w:lang w:val="en-GB"/>
+        </w:rPr>
+      </w:pPr>
+    </w:p>
+    <w:p>
+      <w:pPr>
+        <w:pBdr>
+          <w:bottom w:val="single" w:sz="6" w:space="1" w:color="auto"/>
+        </w:pBdr>
+        <w:jc w:val="both"/>
+        <w:rPr>
+          <w:sz w:val="24"/>
+          <w:szCs w:val="24"/>
+          <w:lang w:val="en-GB"/>
+        </w:rPr>
+      </w:pPr>
+      <w:r>
+        <w:rPr>
+          <w:sz w:val="24"/>
+          <w:szCs w:val="24"/>
+          <w:lang w:val="en-GB"/>
+        </w:rPr>
+        <w:t>The advantage of these systems is that no time is required to train the artificial intelligence as the generalisation of the training data does not occur until a query is made to the system. One such system using the KNN algorithm in combination with a decision tree</w:t>
+      </w:r>
+      <w:r>
+        <w:rPr>
+          <w:sz w:val="24"/>
+          <w:szCs w:val="24"/>
+          <w:lang w:val="en-GB"/>
+        </w:rPr>
+        <w:t>,</w:t>
+      </w:r>
+      <w:r>
+        <w:rPr>
+          <w:sz w:val="24"/>
+          <w:szCs w:val="24"/>
+          <w:lang w:val="en-GB"/>
+        </w:rPr>
+        <w:t xml:space="preserve"> </w:t>
+      </w:r>
+      <w:r>
+        <w:rPr>
+          <w:sz w:val="24"/>
+          <w:szCs w:val="24"/>
+          <w:lang w:val="en-GB"/>
+        </w:rPr>
+        <w:t>as</w:t>
+      </w:r>
+      <w:r>
+        <w:rPr>
+          <w:sz w:val="24"/>
+          <w:szCs w:val="24"/>
+          <w:lang w:val="en-GB"/>
+        </w:rPr>
+        <w:t xml:space="preserve"> discussed in </w:t>
+      </w:r>
+      <w:r>
+        <w:rPr>
+          <w:sz w:val="24"/>
+          <w:szCs w:val="24"/>
+          <w:lang w:val="en-GB"/>
+        </w:rPr>
+        <w:t>[1]</w:t>
+      </w:r>
+      <w:r>
+        <w:rPr>
+          <w:sz w:val="24"/>
+          <w:szCs w:val="24"/>
+          <w:lang w:val="en-GB"/>
+        </w:rPr>
+        <w:t>,</w:t>
+      </w:r>
+      <w:r>
+        <w:rPr>
+          <w:sz w:val="24"/>
+          <w:szCs w:val="24"/>
+          <w:lang w:val="en-GB"/>
+        </w:rPr>
+        <w:t xml:space="preserve"> was found to be very effective in smartphones that need to detect head movements for a virtual reality device with accuracy only going as low as 90%</w:t>
+      </w:r>
+      <w:r>
+        <w:rPr>
+          <w:sz w:val="24"/>
+          <w:szCs w:val="24"/>
+          <w:lang w:val="en-GB"/>
+        </w:rPr>
+        <w:t xml:space="preserve"> when using a combination of accelerator, gyroscope and magnetometer sensor readings</w:t>
+      </w:r>
+      <w:r>
+        <w:rPr>
+          <w:sz w:val="24"/>
+          <w:szCs w:val="24"/>
+          <w:lang w:val="en-GB"/>
+        </w:rPr>
+        <w:t xml:space="preserve">; however, the data set that is used must be carefully selected beforehand or else the classification accuracy will not have the optimal result. This requirement of acquiring a suitable database </w:t>
+      </w:r>
+      <w:r>
+        <w:rPr>
+          <w:sz w:val="24"/>
+          <w:szCs w:val="24"/>
+          <w:lang w:val="en-GB"/>
+        </w:rPr>
+        <w:t xml:space="preserve">beforehand </w:t>
+      </w:r>
+      <w:r>
+        <w:rPr>
+          <w:sz w:val="24"/>
+          <w:szCs w:val="24"/>
+          <w:lang w:val="en-GB"/>
+        </w:rPr>
+        <w:t>is not feasible in the real-world environment where environmental noise must be accounted for as well in the data set.</w:t>
+      </w:r>
+    </w:p>
+    <w:p>
+      <w:pPr>
+        <w:pBdr>
+          <w:bottom w:val="single" w:sz="6" w:space="1" w:color="auto"/>
+        </w:pBdr>
+        <w:jc w:val="both"/>
+        <w:rPr>
+          <w:b/>
+          <w:bCs/>
+          <w:sz w:val="36"/>
+          <w:szCs w:val="36"/>
+          <w:lang w:val="en-GB"/>
+        </w:rPr>
+      </w:pPr>
+    </w:p>
+    <w:p>
+      <w:pPr>
+        <w:pBdr>
+          <w:bottom w:val="single" w:sz="6" w:space="1" w:color="auto"/>
+        </w:pBdr>
+        <w:jc w:val="both"/>
+        <w:rPr>
+          <w:b/>
+          <w:bCs/>
+          <w:sz w:val="24"/>
+          <w:szCs w:val="24"/>
+          <w:lang w:val="en-GB"/>
+        </w:rPr>
+      </w:pPr>
+      <w:r>
+        <w:rPr>
+          <w:b/>
+          <w:bCs/>
+          <w:sz w:val="24"/>
+          <w:szCs w:val="24"/>
+          <w:lang w:val="en-GB"/>
+        </w:rPr>
+        <w:t>1.1.2 Supervised learning systems</w:t>
+      </w:r>
+    </w:p>
+    <w:p>
+      <w:pPr>
+        <w:pBdr>
+          <w:bottom w:val="single" w:sz="6" w:space="1" w:color="auto"/>
+        </w:pBdr>
+        <w:jc w:val="both"/>
+        <w:rPr>
+          <w:bCs/>
+          <w:sz w:val="24"/>
+          <w:szCs w:val="24"/>
+          <w:lang w:val="en-GB"/>
+        </w:rPr>
+      </w:pPr>
+      <w:r>
+        <w:rPr>
+          <w:bCs/>
+          <w:sz w:val="24"/>
+          <w:szCs w:val="24"/>
+          <w:lang w:val="en-GB"/>
+        </w:rPr>
+        <w:t>In supervised learning systems, unlike the lazy learning systems, the artificial intelligence requires a training phase to generalise data so that queries can be made to the system</w:t>
+      </w:r>
+      <w:r>
+        <w:rPr>
+          <w:bCs/>
+          <w:sz w:val="24"/>
+          <w:szCs w:val="24"/>
+          <w:lang w:val="en-GB"/>
+        </w:rPr>
+        <w:t>. Learning is supervised in the manner that training targets are provided to the artificial intelligence for the desired model and parameters are adjusted accordingly over many training epoch cycles until a desirable model emerges</w:t>
+      </w:r>
+      <w:r>
+        <w:rPr>
+          <w:bCs/>
+          <w:sz w:val="24"/>
+          <w:szCs w:val="24"/>
+          <w:lang w:val="en-GB"/>
+        </w:rPr>
+        <w:t>. The most famous of these supervised learning systems is the artificial neural network (ANN). There are differing types of ANN namely feed-forward neural networks (FFNN), recurrent neural networks (RNN), convolutional neural networks (CNN) and self-organizing maps (SOM) with each having their own field of applications</w:t>
+      </w:r>
+      <w:r>
+        <w:rPr>
+          <w:bCs/>
+          <w:sz w:val="24"/>
+          <w:szCs w:val="24"/>
+          <w:lang w:val="en-GB"/>
+        </w:rPr>
+        <w:t xml:space="preserve"> in artificial intelligence. Multiple layered perceptron (MLP)</w:t>
+      </w:r>
+      <w:r>
+        <w:rPr>
+          <w:bCs/>
+          <w:sz w:val="24"/>
+          <w:szCs w:val="24"/>
+          <w:lang w:val="en-GB"/>
+        </w:rPr>
+        <w:t>, figure 2</w:t>
+      </w:r>
+      <w:r>
+        <w:rPr>
+          <w:bCs/>
+          <w:sz w:val="24"/>
+          <w:szCs w:val="24"/>
+          <w:lang w:val="en-GB"/>
+        </w:rPr>
+        <w:t xml:space="preserve"> [2]</w:t>
+      </w:r>
+      <w:r>
+        <w:rPr>
+          <w:bCs/>
+          <w:sz w:val="24"/>
+          <w:szCs w:val="24"/>
+          <w:lang w:val="en-GB"/>
+        </w:rPr>
+        <w:t>,</w:t>
+      </w:r>
+      <w:r>
+        <w:rPr>
+          <w:bCs/>
+          <w:sz w:val="24"/>
+          <w:szCs w:val="24"/>
+          <w:lang w:val="en-GB"/>
+        </w:rPr>
+        <w:t xml:space="preserve"> are a form of FFNN which have a minimum of three layers namely the input layer, the hidden layer of which there may be more than one and finally the output layer. </w:t>
+      </w:r>
+    </w:p>
+    <w:p>
+      <w:pPr>
+        <w:keepNext/>
+        <w:pBdr>
+          <w:bottom w:val="single" w:sz="6" w:space="1" w:color="auto"/>
+        </w:pBdr>
+        <w:jc w:val="both"/>
+      </w:pPr>
+      <w:r>
+        <w:rPr>
+          <w:bCs/>
           <w:noProof/>
-          <w:color w:val="000000" w:themeColor="text1"/>
-          <w:sz w:val="24"/>
-          <w:szCs w:val="24"/>
-        </w:rPr>
-        <w:t>2</w:t>
-      </w:r>
-      <w:r>
-        <w:rPr>
-          <w:rStyle w:val="Emphasis"/>
-          <w:sz w:val="24"/>
-          <w:szCs w:val="24"/>
-        </w:rPr>
-        <w:fldChar w:fldCharType="end"/>
-      </w:r>
-      <w:r>
-        <w:rPr>
-          <w:rStyle w:val="Emphasis"/>
-          <w:sz w:val="24"/>
-          <w:szCs w:val="24"/>
-        </w:rPr>
-        <w:t>.</w:t>
-      </w:r>
-    </w:p>
-    <w:p>
-      <w:pPr>
-        <w:keepNext/>
-        <w:jc w:val="center"/>
-        <w:rPr>
-          <w:sz w:val="24"/>
-          <w:szCs w:val="24"/>
-        </w:rPr>
-      </w:pPr>
-      <w:r>
-        <w:rPr>
-          <w:noProof/>
-          <w:sz w:val="24"/>
-          <w:szCs w:val="24"/>
-          <w:lang w:val="en-ZA" w:eastAsia="en-ZA"/>
-        </w:rPr>
+          <w:sz w:val="24"/>
+          <w:szCs w:val="24"/>
+          <w:lang w:val="en-GB"/>
+        </w:rPr>
+        <w:lastRenderedPageBreak/>
         <w:drawing>
-          <wp:inline distT="0" distB="0" distL="0" distR="0" wp14:anchorId="07C344F5" wp14:editId="69392C7D">
-            <wp:extent cx="5048955" cy="1924319"/>
-            <wp:effectExtent l="0" t="0" r="0" b="0"/>
-            <wp:docPr id="25" name="Picture 25"/>
+          <wp:inline distT="0" distB="0" distL="0" distR="0">
+            <wp:extent cx="5274945" cy="3164840"/>
+            <wp:effectExtent l="0" t="0" r="1905" b="0"/>
+            <wp:docPr id="28" name="Picture 28"/>
             <wp:cNvGraphicFramePr>
               <a:graphicFrameLocks xmlns:a="http://schemas.openxmlformats.org/drawingml/2006/main" noChangeAspect="1"/>
             </wp:cNvGraphicFramePr>
@@ -21744,7 +20456,7 @@
               <a:graphicData uri="http://schemas.openxmlformats.org/drawingml/2006/picture">
                 <pic:pic xmlns:pic="http://schemas.openxmlformats.org/drawingml/2006/picture">
                   <pic:nvPicPr>
-                    <pic:cNvPr id="2" name="neural-network-error.png"/>
+                    <pic:cNvPr id="28" name="neural_network.png"/>
                     <pic:cNvPicPr/>
                   </pic:nvPicPr>
                   <pic:blipFill>
@@ -21762,7 +20474,7 @@
                   <pic:spPr>
                     <a:xfrm>
                       <a:off x="0" y="0"/>
-                      <a:ext cx="5048955" cy="1924319"/>
+                      <a:ext cx="5274945" cy="3164840"/>
                     </a:xfrm>
                     <a:prstGeom prst="rect">
                       <a:avLst/>
@@ -21777,269 +20489,13 @@
     </w:p>
     <w:p>
       <w:pPr>
-        <w:pStyle w:val="Caption"/>
-        <w:jc w:val="center"/>
-        <w:rPr>
-          <w:b/>
-          <w:i w:val="0"/>
-          <w:color w:val="000000" w:themeColor="text1"/>
-          <w:sz w:val="24"/>
-          <w:szCs w:val="24"/>
-        </w:rPr>
-      </w:pPr>
-      <w:bookmarkStart w:id="6" w:name="_Ref519608414"/>
-      <w:r>
-        <w:rPr>
-          <w:b/>
-          <w:i w:val="0"/>
-          <w:color w:val="000000" w:themeColor="text1"/>
-          <w:sz w:val="24"/>
-          <w:szCs w:val="24"/>
-        </w:rPr>
-        <w:t xml:space="preserve">Figure </w:t>
-      </w:r>
-      <w:bookmarkEnd w:id="6"/>
-      <w:r>
-        <w:rPr>
-          <w:b/>
-          <w:i w:val="0"/>
-          <w:color w:val="000000" w:themeColor="text1"/>
-          <w:sz w:val="24"/>
-          <w:szCs w:val="24"/>
-        </w:rPr>
-        <w:t>7</w:t>
-      </w:r>
-      <w:r>
-        <w:rPr>
-          <w:b/>
-          <w:i w:val="0"/>
-          <w:color w:val="000000" w:themeColor="text1"/>
-          <w:sz w:val="24"/>
-          <w:szCs w:val="24"/>
-        </w:rPr>
-        <w:t>: Neural network error increase as the year proceeds from the trained period</w:t>
-      </w:r>
-      <w:sdt>
-        <w:sdtPr>
-          <w:rPr>
-            <w:b/>
-            <w:i w:val="0"/>
-            <w:color w:val="000000" w:themeColor="text1"/>
-            <w:sz w:val="24"/>
-            <w:szCs w:val="24"/>
-          </w:rPr>
-          <w:id w:val="-1295601239"/>
-          <w:citation/>
-        </w:sdtPr>
-        <w:sdtContent>
-          <w:r>
-            <w:rPr>
-              <w:b/>
-              <w:i w:val="0"/>
-              <w:color w:val="000000" w:themeColor="text1"/>
-              <w:sz w:val="24"/>
-              <w:szCs w:val="24"/>
-            </w:rPr>
-            <w:fldChar w:fldCharType="begin"/>
-          </w:r>
-          <w:r>
-            <w:rPr>
-              <w:b/>
-              <w:i w:val="0"/>
-              <w:color w:val="000000" w:themeColor="text1"/>
-              <w:sz w:val="24"/>
-              <w:szCs w:val="24"/>
-              <w:lang w:val="en-ZA"/>
-            </w:rPr>
-            <w:instrText xml:space="preserve">CITATION Rua06 \l 7177 </w:instrText>
-          </w:r>
-          <w:r>
-            <w:rPr>
-              <w:b/>
-              <w:i w:val="0"/>
-              <w:color w:val="000000" w:themeColor="text1"/>
-              <w:sz w:val="24"/>
-              <w:szCs w:val="24"/>
-            </w:rPr>
-            <w:fldChar w:fldCharType="separate"/>
-          </w:r>
-          <w:r>
-            <w:rPr>
-              <w:b/>
-              <w:i w:val="0"/>
-              <w:noProof/>
-              <w:color w:val="000000" w:themeColor="text1"/>
-              <w:sz w:val="24"/>
-              <w:szCs w:val="24"/>
-              <w:lang w:val="en-ZA"/>
-            </w:rPr>
-            <w:t xml:space="preserve"> [9]</w:t>
-          </w:r>
-          <w:r>
-            <w:rPr>
-              <w:b/>
-              <w:i w:val="0"/>
-              <w:color w:val="000000" w:themeColor="text1"/>
-              <w:sz w:val="24"/>
-              <w:szCs w:val="24"/>
-            </w:rPr>
-            <w:fldChar w:fldCharType="end"/>
-          </w:r>
-        </w:sdtContent>
-      </w:sdt>
-      <w:r>
-        <w:rPr>
-          <w:b/>
-          <w:i w:val="0"/>
-          <w:color w:val="000000" w:themeColor="text1"/>
-          <w:sz w:val="24"/>
-          <w:szCs w:val="24"/>
-        </w:rPr>
-        <w:t>.</w:t>
-      </w:r>
-    </w:p>
-    <w:p>
-      <w:pPr>
-        <w:pBdr>
-          <w:bottom w:val="single" w:sz="6" w:space="1" w:color="auto"/>
-        </w:pBdr>
-        <w:rPr>
-          <w:i/>
-          <w:sz w:val="24"/>
-          <w:szCs w:val="24"/>
-          <w:lang w:val="en-GB"/>
-        </w:rPr>
-      </w:pPr>
-      <w:r>
-        <w:rPr>
-          <w:i/>
-          <w:sz w:val="24"/>
-          <w:szCs w:val="24"/>
-          <w:lang w:val="en-GB"/>
-        </w:rPr>
-        <w:t>1.1.2.3</w:t>
-      </w:r>
-      <w:r>
-        <w:rPr>
-          <w:i/>
-          <w:sz w:val="24"/>
-          <w:szCs w:val="24"/>
-          <w:lang w:val="en-GB"/>
-        </w:rPr>
-        <w:t xml:space="preserve"> Unsupervised learning imputation</w:t>
-      </w:r>
-    </w:p>
-    <w:p>
-      <w:pPr>
-        <w:pBdr>
-          <w:bottom w:val="single" w:sz="6" w:space="1" w:color="auto"/>
-        </w:pBdr>
-        <w:rPr>
-          <w:b/>
-          <w:sz w:val="24"/>
-          <w:szCs w:val="24"/>
-          <w:lang w:val="en-GB"/>
-        </w:rPr>
-      </w:pPr>
-      <w:r>
-        <w:rPr>
-          <w:sz w:val="24"/>
-          <w:szCs w:val="24"/>
-          <w:lang w:val="en-GB"/>
-        </w:rPr>
-        <w:t xml:space="preserve">While there are many different unsupervised learning methods, the most popular is the </w:t>
-      </w:r>
-      <w:proofErr w:type="spellStart"/>
-      <w:r>
-        <w:rPr>
-          <w:sz w:val="24"/>
-          <w:szCs w:val="24"/>
-          <w:lang w:val="en-GB"/>
-        </w:rPr>
-        <w:t>Kohonen</w:t>
-      </w:r>
-      <w:proofErr w:type="spellEnd"/>
-      <w:r>
-        <w:rPr>
-          <w:sz w:val="24"/>
-          <w:szCs w:val="24"/>
-          <w:lang w:val="en-GB"/>
-        </w:rPr>
-        <w:t xml:space="preserve"> map or self-organising map which is a type of multi-layered neural network. The basic architecture of one implemented SOM is shown in </w:t>
-      </w:r>
-      <w:r>
-        <w:rPr>
-          <w:b/>
-          <w:sz w:val="24"/>
-          <w:szCs w:val="24"/>
-          <w:lang w:val="en-GB"/>
-        </w:rPr>
-        <w:t>Figure 3</w:t>
-      </w:r>
-    </w:p>
-    <w:p>
-      <w:pPr>
         <w:keepNext/>
         <w:pBdr>
           <w:bottom w:val="single" w:sz="6" w:space="1" w:color="auto"/>
         </w:pBdr>
-      </w:pPr>
-      <w:r>
-        <w:rPr>
-          <w:noProof/>
-          <w:lang w:val="en-GB"/>
-        </w:rPr>
-        <w:lastRenderedPageBreak/>
-        <w:drawing>
-          <wp:inline distT="0" distB="0" distL="0" distR="0">
-            <wp:extent cx="5143500" cy="2695575"/>
-            <wp:effectExtent l="0" t="0" r="0" b="9525"/>
-            <wp:docPr id="26" name="Picture 26"/>
-            <wp:cNvGraphicFramePr>
-              <a:graphicFrameLocks xmlns:a="http://schemas.openxmlformats.org/drawingml/2006/main" noChangeAspect="1"/>
-            </wp:cNvGraphicFramePr>
-            <a:graphic xmlns:a="http://schemas.openxmlformats.org/drawingml/2006/main">
-              <a:graphicData uri="http://schemas.openxmlformats.org/drawingml/2006/picture">
-                <pic:pic xmlns:pic="http://schemas.openxmlformats.org/drawingml/2006/picture">
-                  <pic:nvPicPr>
-                    <pic:cNvPr id="26" name="SOM1.gif"/>
-                    <pic:cNvPicPr/>
-                  </pic:nvPicPr>
-                  <pic:blipFill>
-                    <a:blip r:embed="rId22">
-                      <a:extLst>
-                        <a:ext uri="{28A0092B-C50C-407E-A947-70E740481C1C}">
-                          <a14:useLocalDpi xmlns:a14="http://schemas.microsoft.com/office/drawing/2010/main" val="0"/>
-                        </a:ext>
-                      </a:extLst>
-                    </a:blip>
-                    <a:stretch>
-                      <a:fillRect/>
-                    </a:stretch>
-                  </pic:blipFill>
-                  <pic:spPr>
-                    <a:xfrm>
-                      <a:off x="0" y="0"/>
-                      <a:ext cx="5143500" cy="2695575"/>
-                    </a:xfrm>
-                    <a:prstGeom prst="rect">
-                      <a:avLst/>
-                    </a:prstGeom>
-                  </pic:spPr>
-                </pic:pic>
-              </a:graphicData>
-            </a:graphic>
-          </wp:inline>
-        </w:drawing>
-      </w:r>
-    </w:p>
-    <w:p>
-      <w:pPr>
-        <w:pStyle w:val="Caption"/>
+        <w:jc w:val="both"/>
         <w:rPr>
           <w:b/>
-          <w:i w:val="0"/>
-          <w:color w:val="000000" w:themeColor="text1"/>
           <w:sz w:val="24"/>
           <w:szCs w:val="24"/>
         </w:rPr>
@@ -22047,64 +20503,109 @@
       <w:r>
         <w:rPr>
           <w:b/>
-          <w:i w:val="0"/>
-          <w:color w:val="000000" w:themeColor="text1"/>
-          <w:sz w:val="24"/>
-          <w:szCs w:val="24"/>
-        </w:rPr>
-        <w:t>Figure 3</w:t>
-      </w:r>
+          <w:sz w:val="24"/>
+          <w:szCs w:val="24"/>
+        </w:rPr>
+        <w:t xml:space="preserve">Figure 2. Structure of </w:t>
+      </w:r>
+      <w:proofErr w:type="gramStart"/>
       <w:r>
         <w:rPr>
           <w:b/>
-          <w:i w:val="0"/>
-          <w:color w:val="000000" w:themeColor="text1"/>
-          <w:sz w:val="24"/>
-          <w:szCs w:val="24"/>
-        </w:rPr>
-        <w:t xml:space="preserve">: </w:t>
-      </w:r>
-      <w:proofErr w:type="spellStart"/>
+          <w:sz w:val="24"/>
+          <w:szCs w:val="24"/>
+        </w:rPr>
+        <w:t>a</w:t>
+      </w:r>
+      <w:proofErr w:type="gramEnd"/>
       <w:r>
         <w:rPr>
           <w:b/>
-          <w:i w:val="0"/>
-          <w:color w:val="000000" w:themeColor="text1"/>
-          <w:sz w:val="24"/>
-          <w:szCs w:val="24"/>
-        </w:rPr>
-        <w:t>Kohonen</w:t>
-      </w:r>
-      <w:proofErr w:type="spellEnd"/>
-      <w:r>
-        <w:rPr>
-          <w:b/>
-          <w:i w:val="0"/>
-          <w:color w:val="000000" w:themeColor="text1"/>
-          <w:sz w:val="24"/>
-          <w:szCs w:val="24"/>
-        </w:rPr>
-        <w:t xml:space="preserve"> map architecture.</w:t>
-      </w:r>
-    </w:p>
-    <w:p>
-      <w:pPr>
+          <w:sz w:val="24"/>
+          <w:szCs w:val="24"/>
+        </w:rPr>
+        <w:t xml:space="preserve"> MLP with multiple inputs and hidden layers and a single output node.</w:t>
+      </w:r>
+    </w:p>
+    <w:p>
+      <w:pPr>
+        <w:keepNext/>
         <w:pBdr>
           <w:bottom w:val="single" w:sz="6" w:space="1" w:color="auto"/>
         </w:pBdr>
-        <w:rPr>
-          <w:sz w:val="24"/>
-          <w:szCs w:val="24"/>
-          <w:lang w:val="en-GB"/>
-        </w:rPr>
-      </w:pPr>
-      <w:r>
-        <w:rPr>
-          <w:lang w:val="en-GB"/>
-        </w:rPr>
-        <w:br w:type="page"/>
-      </w:r>
-      <w:r>
+        <w:jc w:val="both"/>
+        <w:rPr>
+          <w:b/>
+          <w:sz w:val="24"/>
+          <w:szCs w:val="24"/>
+        </w:rPr>
+      </w:pPr>
+    </w:p>
+    <w:p>
+      <w:pPr>
+        <w:pBdr>
+          <w:bottom w:val="single" w:sz="6" w:space="1" w:color="auto"/>
+        </w:pBdr>
+        <w:jc w:val="both"/>
+        <w:rPr>
+          <w:bCs/>
+          <w:sz w:val="24"/>
+          <w:szCs w:val="24"/>
+          <w:lang w:val="en-GB"/>
+        </w:rPr>
+      </w:pPr>
+      <w:r>
+        <w:rPr>
+          <w:bCs/>
+          <w:sz w:val="24"/>
+          <w:szCs w:val="24"/>
+          <w:lang w:val="en-GB"/>
+        </w:rPr>
+        <w:t>As shown by [</w:t>
+      </w:r>
+      <w:r>
+        <w:rPr>
+          <w:bCs/>
+          <w:sz w:val="24"/>
+          <w:szCs w:val="24"/>
+          <w:lang w:val="en-GB"/>
+        </w:rPr>
+        <w:t>3</w:t>
+      </w:r>
+      <w:r>
+        <w:rPr>
+          <w:bCs/>
+          <w:sz w:val="24"/>
+          <w:szCs w:val="24"/>
+          <w:lang w:val="en-GB"/>
+        </w:rPr>
+        <w:t xml:space="preserve">], MLPs are universal function approximators which allow them to create mathematical models through regression analysis as well as being useful in the field of classification problems which is another case of regression. VSs can be implemented using MLPs as was done in [3] </w:t>
+      </w:r>
+      <w:r>
+        <w:rPr>
+          <w:bCs/>
+          <w:sz w:val="24"/>
+          <w:szCs w:val="24"/>
+          <w:lang w:val="en-GB"/>
+        </w:rPr>
+        <w:t>where a virtual Infrared Radiation (IR) sensor based on a conventional visual (RGB) sensor is used to estimate thermal IR images for terrain classification. Mean</w:t>
+      </w:r>
+      <w:r>
+        <w:rPr>
+          <w:bCs/>
+          <w:sz w:val="24"/>
+          <w:szCs w:val="24"/>
+          <w:lang w:val="en-GB"/>
+        </w:rPr>
+        <w:t xml:space="preserve"> Squared Error is used as the loss function defined as</w:t>
+      </w:r>
+    </w:p>
+    <w:p>
+      <w:pPr>
+        <w:pBdr>
+          <w:bottom w:val="single" w:sz="6" w:space="1" w:color="auto"/>
+        </w:pBdr>
+        <w:jc w:val="both"/>
         <w:rPr>
           <w:b/>
           <w:bCs/>
@@ -22112,9 +20613,920 @@
           <w:szCs w:val="36"/>
           <w:lang w:val="en-GB"/>
         </w:rPr>
-        <w:lastRenderedPageBreak/>
-        <w:t>2</w:t>
-      </w:r>
+      </w:pPr>
+      <m:oMathPara>
+        <m:oMathParaPr>
+          <m:jc m:val="center"/>
+        </m:oMathParaPr>
+        <m:oMath>
+          <m:sSub>
+            <m:sSubPr>
+              <m:ctrlPr>
+                <w:rPr>
+                  <w:rFonts w:ascii="Cambria Math" w:hAnsi="Cambria Math"/>
+                  <w:b/>
+                  <w:bCs/>
+                  <w:i/>
+                  <w:sz w:val="36"/>
+                  <w:szCs w:val="36"/>
+                  <w:lang w:val="en-GB"/>
+                </w:rPr>
+              </m:ctrlPr>
+            </m:sSubPr>
+            <m:e>
+              <m:r>
+                <m:rPr>
+                  <m:scr m:val="script"/>
+                  <m:sty m:val="bi"/>
+                </m:rPr>
+                <w:rPr>
+                  <w:rFonts w:ascii="Cambria Math" w:hAnsi="Cambria Math"/>
+                  <w:sz w:val="36"/>
+                  <w:szCs w:val="36"/>
+                  <w:lang w:val="en-GB"/>
+                </w:rPr>
+                <m:t>L</m:t>
+              </m:r>
+            </m:e>
+            <m:sub>
+              <m:r>
+                <m:rPr>
+                  <m:sty m:val="bi"/>
+                </m:rPr>
+                <w:rPr>
+                  <w:rFonts w:ascii="Cambria Math" w:hAnsi="Cambria Math"/>
+                  <w:sz w:val="36"/>
+                  <w:szCs w:val="36"/>
+                  <w:lang w:val="en-GB"/>
+                </w:rPr>
+                <m:t>MSE</m:t>
+              </m:r>
+            </m:sub>
+          </m:sSub>
+          <m:r>
+            <m:rPr>
+              <m:sty m:val="bi"/>
+            </m:rPr>
+            <w:rPr>
+              <w:rFonts w:ascii="Cambria Math" w:hAnsi="Cambria Math"/>
+              <w:sz w:val="36"/>
+              <w:szCs w:val="36"/>
+              <w:lang w:val="en-GB"/>
+            </w:rPr>
+            <m:t>=</m:t>
+          </m:r>
+          <m:f>
+            <m:fPr>
+              <m:ctrlPr>
+                <w:rPr>
+                  <w:rFonts w:ascii="Cambria Math" w:hAnsi="Cambria Math"/>
+                  <w:b/>
+                  <w:bCs/>
+                  <w:sz w:val="36"/>
+                  <w:szCs w:val="36"/>
+                  <w:lang w:val="en-GB"/>
+                </w:rPr>
+              </m:ctrlPr>
+            </m:fPr>
+            <m:num>
+              <m:r>
+                <m:rPr>
+                  <m:sty m:val="bi"/>
+                </m:rPr>
+                <w:rPr>
+                  <w:rFonts w:ascii="Cambria Math" w:hAnsi="Cambria Math"/>
+                  <w:sz w:val="36"/>
+                  <w:szCs w:val="36"/>
+                  <w:lang w:val="en-GB"/>
+                </w:rPr>
+                <m:t>1</m:t>
+              </m:r>
+              <m:ctrlPr>
+                <w:rPr>
+                  <w:rFonts w:ascii="Cambria Math" w:hAnsi="Cambria Math"/>
+                  <w:b/>
+                  <w:bCs/>
+                  <w:i/>
+                  <w:sz w:val="36"/>
+                  <w:szCs w:val="36"/>
+                  <w:lang w:val="en-GB"/>
+                </w:rPr>
+              </m:ctrlPr>
+            </m:num>
+            <m:den>
+              <m:d>
+                <m:dPr>
+                  <m:begChr m:val="|"/>
+                  <m:endChr m:val="|"/>
+                  <m:ctrlPr>
+                    <w:rPr>
+                      <w:rFonts w:ascii="Cambria Math" w:hAnsi="Cambria Math"/>
+                      <w:b/>
+                      <w:bCs/>
+                      <w:i/>
+                      <w:sz w:val="36"/>
+                      <w:szCs w:val="36"/>
+                      <w:lang w:val="en-GB"/>
+                    </w:rPr>
+                  </m:ctrlPr>
+                </m:dPr>
+                <m:e>
+                  <m:r>
+                    <m:rPr>
+                      <m:sty m:val="bi"/>
+                    </m:rPr>
+                    <w:rPr>
+                      <w:rFonts w:ascii="Cambria Math" w:hAnsi="Cambria Math"/>
+                      <w:sz w:val="36"/>
+                      <w:szCs w:val="36"/>
+                      <w:lang w:val="en-GB"/>
+                    </w:rPr>
+                    <m:t>S</m:t>
+                  </m:r>
+                </m:e>
+              </m:d>
+              <m:r>
+                <m:rPr>
+                  <m:sty m:val="bi"/>
+                </m:rPr>
+                <w:rPr>
+                  <w:rFonts w:ascii="Cambria Math" w:hAnsi="Cambria Math"/>
+                  <w:sz w:val="36"/>
+                  <w:szCs w:val="36"/>
+                  <w:lang w:val="en-GB"/>
+                </w:rPr>
+                <m:t>xC</m:t>
+              </m:r>
+              <m:ctrlPr>
+                <w:rPr>
+                  <w:rFonts w:ascii="Cambria Math" w:hAnsi="Cambria Math"/>
+                  <w:b/>
+                  <w:bCs/>
+                  <w:i/>
+                  <w:sz w:val="36"/>
+                  <w:szCs w:val="36"/>
+                  <w:lang w:val="en-GB"/>
+                </w:rPr>
+              </m:ctrlPr>
+            </m:den>
+          </m:f>
+          <m:nary>
+            <m:naryPr>
+              <m:chr m:val="∑"/>
+              <m:limLoc m:val="undOvr"/>
+              <m:supHide m:val="1"/>
+              <m:ctrlPr>
+                <w:rPr>
+                  <w:rFonts w:ascii="Cambria Math" w:hAnsi="Cambria Math"/>
+                  <w:b/>
+                  <w:bCs/>
+                  <w:sz w:val="36"/>
+                  <w:szCs w:val="36"/>
+                  <w:lang w:val="en-GB"/>
+                </w:rPr>
+              </m:ctrlPr>
+            </m:naryPr>
+            <m:sub>
+              <m:r>
+                <m:rPr>
+                  <m:sty m:val="bi"/>
+                </m:rPr>
+                <w:rPr>
+                  <w:rFonts w:ascii="Cambria Math" w:hAnsi="Cambria Math"/>
+                  <w:sz w:val="36"/>
+                  <w:szCs w:val="36"/>
+                  <w:lang w:val="en-GB"/>
+                </w:rPr>
+                <m:t>i</m:t>
+              </m:r>
+              <m:r>
+                <m:rPr>
+                  <m:sty m:val="b"/>
+                </m:rPr>
+                <w:rPr>
+                  <w:rFonts w:ascii="Cambria Math" w:hAnsi="Cambria Math"/>
+                  <w:sz w:val="36"/>
+                  <w:szCs w:val="36"/>
+                  <w:lang w:val="en-GB"/>
+                </w:rPr>
+                <m:t>ϵ</m:t>
+              </m:r>
+              <m:r>
+                <m:rPr>
+                  <m:sty m:val="bi"/>
+                </m:rPr>
+                <w:rPr>
+                  <w:rFonts w:ascii="Cambria Math" w:hAnsi="Cambria Math"/>
+                  <w:sz w:val="36"/>
+                  <w:szCs w:val="36"/>
+                  <w:lang w:val="en-GB"/>
+                </w:rPr>
+                <m:t>S</m:t>
+              </m:r>
+              <m:ctrlPr>
+                <w:rPr>
+                  <w:rFonts w:ascii="Cambria Math" w:hAnsi="Cambria Math"/>
+                  <w:b/>
+                  <w:bCs/>
+                  <w:i/>
+                  <w:sz w:val="36"/>
+                  <w:szCs w:val="36"/>
+                  <w:lang w:val="en-GB"/>
+                </w:rPr>
+              </m:ctrlPr>
+            </m:sub>
+            <m:sup/>
+            <m:e>
+              <m:nary>
+                <m:naryPr>
+                  <m:chr m:val="∑"/>
+                  <m:limLoc m:val="undOvr"/>
+                  <m:ctrlPr>
+                    <w:rPr>
+                      <w:rFonts w:ascii="Cambria Math" w:hAnsi="Cambria Math"/>
+                      <w:b/>
+                      <w:bCs/>
+                      <w:sz w:val="36"/>
+                      <w:szCs w:val="36"/>
+                      <w:lang w:val="en-GB"/>
+                    </w:rPr>
+                  </m:ctrlPr>
+                </m:naryPr>
+                <m:sub>
+                  <m:r>
+                    <m:rPr>
+                      <m:sty m:val="bi"/>
+                    </m:rPr>
+                    <w:rPr>
+                      <w:rFonts w:ascii="Cambria Math" w:hAnsi="Cambria Math"/>
+                      <w:sz w:val="36"/>
+                      <w:szCs w:val="36"/>
+                      <w:lang w:val="en-GB"/>
+                    </w:rPr>
+                    <m:t>j=1</m:t>
+                  </m:r>
+                  <m:ctrlPr>
+                    <w:rPr>
+                      <w:rFonts w:ascii="Cambria Math" w:hAnsi="Cambria Math"/>
+                      <w:b/>
+                      <w:bCs/>
+                      <w:i/>
+                      <w:sz w:val="36"/>
+                      <w:szCs w:val="36"/>
+                      <w:lang w:val="en-GB"/>
+                    </w:rPr>
+                  </m:ctrlPr>
+                </m:sub>
+                <m:sup>
+                  <m:r>
+                    <m:rPr>
+                      <m:sty m:val="bi"/>
+                    </m:rPr>
+                    <w:rPr>
+                      <w:rFonts w:ascii="Cambria Math" w:hAnsi="Cambria Math"/>
+                      <w:sz w:val="36"/>
+                      <w:szCs w:val="36"/>
+                      <w:lang w:val="en-GB"/>
+                    </w:rPr>
+                    <m:t>C</m:t>
+                  </m:r>
+                  <m:ctrlPr>
+                    <w:rPr>
+                      <w:rFonts w:ascii="Cambria Math" w:hAnsi="Cambria Math"/>
+                      <w:b/>
+                      <w:bCs/>
+                      <w:i/>
+                      <w:sz w:val="36"/>
+                      <w:szCs w:val="36"/>
+                      <w:lang w:val="en-GB"/>
+                    </w:rPr>
+                  </m:ctrlPr>
+                </m:sup>
+                <m:e>
+                  <m:sSup>
+                    <m:sSupPr>
+                      <m:ctrlPr>
+                        <w:rPr>
+                          <w:rFonts w:ascii="Cambria Math" w:hAnsi="Cambria Math"/>
+                          <w:b/>
+                          <w:bCs/>
+                          <w:i/>
+                          <w:sz w:val="36"/>
+                          <w:szCs w:val="36"/>
+                          <w:lang w:val="en-GB"/>
+                        </w:rPr>
+                      </m:ctrlPr>
+                    </m:sSupPr>
+                    <m:e>
+                      <m:d>
+                        <m:dPr>
+                          <m:ctrlPr>
+                            <w:rPr>
+                              <w:rFonts w:ascii="Cambria Math" w:hAnsi="Cambria Math"/>
+                              <w:b/>
+                              <w:bCs/>
+                              <w:i/>
+                              <w:sz w:val="36"/>
+                              <w:szCs w:val="36"/>
+                              <w:lang w:val="en-GB"/>
+                            </w:rPr>
+                          </m:ctrlPr>
+                        </m:dPr>
+                        <m:e>
+                          <m:sSub>
+                            <m:sSubPr>
+                              <m:ctrlPr>
+                                <w:rPr>
+                                  <w:rFonts w:ascii="Cambria Math" w:hAnsi="Cambria Math"/>
+                                  <w:b/>
+                                  <w:bCs/>
+                                  <w:i/>
+                                  <w:sz w:val="36"/>
+                                  <w:szCs w:val="36"/>
+                                  <w:lang w:val="en-GB"/>
+                                </w:rPr>
+                              </m:ctrlPr>
+                            </m:sSubPr>
+                            <m:e>
+                              <m:r>
+                                <m:rPr>
+                                  <m:sty m:val="bi"/>
+                                </m:rPr>
+                                <w:rPr>
+                                  <w:rFonts w:ascii="Cambria Math" w:hAnsi="Cambria Math"/>
+                                  <w:sz w:val="36"/>
+                                  <w:szCs w:val="36"/>
+                                  <w:lang w:val="en-GB"/>
+                                </w:rPr>
+                                <m:t>a</m:t>
+                              </m:r>
+                            </m:e>
+                            <m:sub>
+                              <m:r>
+                                <m:rPr>
+                                  <m:sty m:val="bi"/>
+                                </m:rPr>
+                                <w:rPr>
+                                  <w:rFonts w:ascii="Cambria Math" w:hAnsi="Cambria Math"/>
+                                  <w:sz w:val="36"/>
+                                  <w:szCs w:val="36"/>
+                                  <w:lang w:val="en-GB"/>
+                                </w:rPr>
+                                <m:t>ij</m:t>
+                              </m:r>
+                            </m:sub>
+                          </m:sSub>
+                          <m:r>
+                            <m:rPr>
+                              <m:sty m:val="bi"/>
+                            </m:rPr>
+                            <w:rPr>
+                              <w:rFonts w:ascii="Cambria Math" w:hAnsi="Cambria Math"/>
+                              <w:sz w:val="36"/>
+                              <w:szCs w:val="36"/>
+                              <w:lang w:val="en-GB"/>
+                            </w:rPr>
+                            <m:t>-</m:t>
+                          </m:r>
+                          <m:sSub>
+                            <m:sSubPr>
+                              <m:ctrlPr>
+                                <w:rPr>
+                                  <w:rFonts w:ascii="Cambria Math" w:hAnsi="Cambria Math"/>
+                                  <w:b/>
+                                  <w:bCs/>
+                                  <w:i/>
+                                  <w:sz w:val="36"/>
+                                  <w:szCs w:val="36"/>
+                                  <w:lang w:val="en-GB"/>
+                                </w:rPr>
+                              </m:ctrlPr>
+                            </m:sSubPr>
+                            <m:e>
+                              <m:r>
+                                <m:rPr>
+                                  <m:sty m:val="bi"/>
+                                </m:rPr>
+                                <w:rPr>
+                                  <w:rFonts w:ascii="Cambria Math" w:hAnsi="Cambria Math"/>
+                                  <w:sz w:val="36"/>
+                                  <w:szCs w:val="36"/>
+                                  <w:lang w:val="en-GB"/>
+                                </w:rPr>
+                                <m:t>b</m:t>
+                              </m:r>
+                            </m:e>
+                            <m:sub>
+                              <m:r>
+                                <m:rPr>
+                                  <m:sty m:val="bi"/>
+                                </m:rPr>
+                                <w:rPr>
+                                  <w:rFonts w:ascii="Cambria Math" w:hAnsi="Cambria Math"/>
+                                  <w:sz w:val="36"/>
+                                  <w:szCs w:val="36"/>
+                                  <w:lang w:val="en-GB"/>
+                                </w:rPr>
+                                <m:t>ij</m:t>
+                              </m:r>
+                            </m:sub>
+                          </m:sSub>
+                        </m:e>
+                      </m:d>
+                    </m:e>
+                    <m:sup>
+                      <m:r>
+                        <m:rPr>
+                          <m:sty m:val="bi"/>
+                        </m:rPr>
+                        <w:rPr>
+                          <w:rFonts w:ascii="Cambria Math" w:hAnsi="Cambria Math"/>
+                          <w:sz w:val="36"/>
+                          <w:szCs w:val="36"/>
+                          <w:lang w:val="en-GB"/>
+                        </w:rPr>
+                        <m:t>2</m:t>
+                      </m:r>
+                    </m:sup>
+                  </m:sSup>
+                  <m:ctrlPr>
+                    <w:rPr>
+                      <w:rFonts w:ascii="Cambria Math" w:hAnsi="Cambria Math"/>
+                      <w:b/>
+                      <w:bCs/>
+                      <w:i/>
+                      <w:sz w:val="36"/>
+                      <w:szCs w:val="36"/>
+                      <w:lang w:val="en-GB"/>
+                    </w:rPr>
+                  </m:ctrlPr>
+                </m:e>
+              </m:nary>
+            </m:e>
+          </m:nary>
+          <m:r>
+            <m:rPr>
+              <m:sty m:val="bi"/>
+            </m:rPr>
+            <w:rPr>
+              <w:rFonts w:ascii="Cambria Math" w:hAnsi="Cambria Math"/>
+              <w:sz w:val="36"/>
+              <w:szCs w:val="36"/>
+              <w:lang w:val="en-GB"/>
+            </w:rPr>
+            <m:t xml:space="preserve">        </m:t>
+          </m:r>
+          <m:r>
+            <m:rPr>
+              <m:sty m:val="bi"/>
+            </m:rPr>
+            <w:rPr>
+              <w:rFonts w:ascii="Cambria Math" w:hAnsi="Cambria Math"/>
+              <w:sz w:val="36"/>
+              <w:szCs w:val="36"/>
+              <w:lang w:val="en-GB"/>
+            </w:rPr>
+            <m:t>(1</m:t>
+          </m:r>
+          <m:r>
+            <m:rPr>
+              <m:sty m:val="bi"/>
+            </m:rPr>
+            <w:rPr>
+              <w:rFonts w:ascii="Cambria Math" w:hAnsi="Cambria Math"/>
+              <w:sz w:val="36"/>
+              <w:szCs w:val="36"/>
+              <w:lang w:val="en-GB"/>
+            </w:rPr>
+            <m:t>)</m:t>
+          </m:r>
+        </m:oMath>
+      </m:oMathPara>
+    </w:p>
+    <w:p>
+      <w:pPr>
+        <w:pBdr>
+          <w:bottom w:val="single" w:sz="6" w:space="1" w:color="auto"/>
+        </w:pBdr>
+        <w:jc w:val="both"/>
+        <w:rPr>
+          <w:bCs/>
+          <w:sz w:val="24"/>
+          <w:szCs w:val="24"/>
+          <w:lang w:val="en-GB"/>
+        </w:rPr>
+      </w:pPr>
+    </w:p>
+    <w:p>
+      <w:pPr>
+        <w:pBdr>
+          <w:bottom w:val="single" w:sz="6" w:space="1" w:color="auto"/>
+        </w:pBdr>
+        <w:jc w:val="both"/>
+        <w:rPr>
+          <w:bCs/>
+          <w:sz w:val="24"/>
+          <w:szCs w:val="24"/>
+          <w:lang w:val="en-GB"/>
+        </w:rPr>
+      </w:pPr>
+      <w:r>
+        <w:rPr>
+          <w:bCs/>
+          <w:sz w:val="24"/>
+          <w:szCs w:val="24"/>
+          <w:lang w:val="en-GB"/>
+        </w:rPr>
+        <w:t xml:space="preserve">where </w:t>
+      </w:r>
+      <w:r>
+        <w:rPr>
+          <w:bCs/>
+          <w:i/>
+          <w:sz w:val="24"/>
+          <w:szCs w:val="24"/>
+          <w:lang w:val="en-GB"/>
+        </w:rPr>
+        <w:t xml:space="preserve">C </w:t>
+      </w:r>
+      <w:r>
+        <w:rPr>
+          <w:bCs/>
+          <w:sz w:val="24"/>
+          <w:szCs w:val="24"/>
+          <w:lang w:val="en-GB"/>
+        </w:rPr>
+        <w:t xml:space="preserve">is the number of channels, </w:t>
+      </w:r>
+      <m:oMath>
+        <m:sSub>
+          <m:sSubPr>
+            <m:ctrlPr>
+              <w:rPr>
+                <w:rFonts w:ascii="Cambria Math" w:hAnsi="Cambria Math"/>
+                <w:b/>
+                <w:bCs/>
+                <w:i/>
+                <w:sz w:val="24"/>
+                <w:szCs w:val="24"/>
+                <w:lang w:val="en-GB"/>
+              </w:rPr>
+            </m:ctrlPr>
+          </m:sSubPr>
+          <m:e>
+            <m:r>
+              <m:rPr>
+                <m:sty m:val="bi"/>
+              </m:rPr>
+              <w:rPr>
+                <w:rFonts w:ascii="Cambria Math" w:hAnsi="Cambria Math"/>
+                <w:sz w:val="24"/>
+                <w:szCs w:val="24"/>
+                <w:lang w:val="en-GB"/>
+              </w:rPr>
+              <m:t>a</m:t>
+            </m:r>
+          </m:e>
+          <m:sub>
+            <m:r>
+              <m:rPr>
+                <m:sty m:val="bi"/>
+              </m:rPr>
+              <w:rPr>
+                <w:rFonts w:ascii="Cambria Math" w:hAnsi="Cambria Math"/>
+                <w:sz w:val="24"/>
+                <w:szCs w:val="24"/>
+                <w:lang w:val="en-GB"/>
+              </w:rPr>
+              <m:t>ij</m:t>
+            </m:r>
+          </m:sub>
+        </m:sSub>
+      </m:oMath>
+      <w:r>
+        <w:rPr>
+          <w:b/>
+          <w:bCs/>
+          <w:sz w:val="24"/>
+          <w:szCs w:val="24"/>
+          <w:lang w:val="en-GB"/>
+        </w:rPr>
+        <w:t xml:space="preserve"> </w:t>
+      </w:r>
+      <w:r>
+        <w:rPr>
+          <w:bCs/>
+          <w:sz w:val="24"/>
+          <w:szCs w:val="24"/>
+          <w:lang w:val="en-GB"/>
+        </w:rPr>
+        <w:t xml:space="preserve">and </w:t>
+      </w:r>
+      <m:oMath>
+        <m:sSub>
+          <m:sSubPr>
+            <m:ctrlPr>
+              <w:rPr>
+                <w:rFonts w:ascii="Cambria Math" w:hAnsi="Cambria Math"/>
+                <w:b/>
+                <w:bCs/>
+                <w:i/>
+                <w:sz w:val="24"/>
+                <w:szCs w:val="24"/>
+                <w:lang w:val="en-GB"/>
+              </w:rPr>
+            </m:ctrlPr>
+          </m:sSubPr>
+          <m:e>
+            <m:r>
+              <m:rPr>
+                <m:sty m:val="bi"/>
+              </m:rPr>
+              <w:rPr>
+                <w:rFonts w:ascii="Cambria Math" w:hAnsi="Cambria Math"/>
+                <w:sz w:val="24"/>
+                <w:szCs w:val="24"/>
+                <w:lang w:val="en-GB"/>
+              </w:rPr>
+              <m:t>b</m:t>
+            </m:r>
+          </m:e>
+          <m:sub>
+            <m:r>
+              <m:rPr>
+                <m:sty m:val="bi"/>
+              </m:rPr>
+              <w:rPr>
+                <w:rFonts w:ascii="Cambria Math" w:hAnsi="Cambria Math"/>
+                <w:sz w:val="24"/>
+                <w:szCs w:val="24"/>
+                <w:lang w:val="en-GB"/>
+              </w:rPr>
+              <m:t>ij</m:t>
+            </m:r>
+          </m:sub>
+        </m:sSub>
+      </m:oMath>
+      <w:r>
+        <w:rPr>
+          <w:bCs/>
+          <w:sz w:val="24"/>
+          <w:szCs w:val="24"/>
+          <w:lang w:val="en-GB"/>
+        </w:rPr>
+        <w:t xml:space="preserve"> are thermal values at each pixel (</w:t>
+      </w:r>
+      <w:proofErr w:type="spellStart"/>
+      <w:r>
+        <w:rPr>
+          <w:bCs/>
+          <w:i/>
+          <w:sz w:val="24"/>
+          <w:szCs w:val="24"/>
+          <w:lang w:val="en-GB"/>
+        </w:rPr>
+        <w:t>i</w:t>
+      </w:r>
+      <w:proofErr w:type="spellEnd"/>
+      <w:r>
+        <w:rPr>
+          <w:bCs/>
+          <w:sz w:val="24"/>
+          <w:szCs w:val="24"/>
+          <w:lang w:val="en-GB"/>
+        </w:rPr>
+        <w:t xml:space="preserve">, </w:t>
+      </w:r>
+      <w:r>
+        <w:rPr>
+          <w:bCs/>
+          <w:i/>
+          <w:sz w:val="24"/>
+          <w:szCs w:val="24"/>
+          <w:lang w:val="en-GB"/>
+        </w:rPr>
+        <w:t>j</w:t>
+      </w:r>
+      <w:r>
+        <w:rPr>
+          <w:bCs/>
+          <w:sz w:val="24"/>
+          <w:szCs w:val="24"/>
+          <w:lang w:val="en-GB"/>
+        </w:rPr>
+        <w:t>) of a ground truth thermal image</w:t>
+      </w:r>
+      <m:oMath>
+        <m:r>
+          <m:rPr>
+            <m:sty m:val="bi"/>
+          </m:rPr>
+          <w:rPr>
+            <w:rFonts w:ascii="Cambria Math" w:hAnsi="Cambria Math"/>
+            <w:sz w:val="24"/>
+            <w:szCs w:val="24"/>
+            <w:lang w:val="en-GB"/>
+          </w:rPr>
+          <m:t xml:space="preserve"> </m:t>
+        </m:r>
+        <m:r>
+          <m:rPr>
+            <m:sty m:val="bi"/>
+          </m:rPr>
+          <w:rPr>
+            <w:rFonts w:ascii="Cambria Math" w:hAnsi="Cambria Math"/>
+            <w:sz w:val="24"/>
+            <w:szCs w:val="24"/>
+            <w:lang w:val="en-GB"/>
+          </w:rPr>
+          <m:t>a</m:t>
+        </m:r>
+      </m:oMath>
+      <w:r>
+        <w:rPr>
+          <w:bCs/>
+          <w:sz w:val="24"/>
+          <w:szCs w:val="24"/>
+          <w:lang w:val="en-GB"/>
+        </w:rPr>
+        <w:t xml:space="preserve"> and an output thermal image </w:t>
+      </w:r>
+      <m:oMath>
+        <m:r>
+          <m:rPr>
+            <m:sty m:val="bi"/>
+          </m:rPr>
+          <w:rPr>
+            <w:rFonts w:ascii="Cambria Math" w:hAnsi="Cambria Math"/>
+            <w:sz w:val="24"/>
+            <w:szCs w:val="24"/>
+            <w:lang w:val="en-GB"/>
+          </w:rPr>
+          <m:t>b</m:t>
+        </m:r>
+      </m:oMath>
+      <w:r>
+        <w:rPr>
+          <w:b/>
+          <w:bCs/>
+          <w:sz w:val="24"/>
+          <w:szCs w:val="24"/>
+          <w:lang w:val="en-GB"/>
+        </w:rPr>
+        <w:t xml:space="preserve">. </w:t>
+      </w:r>
+      <w:r>
+        <w:rPr>
+          <w:bCs/>
+          <w:sz w:val="24"/>
+          <w:szCs w:val="24"/>
+          <w:lang w:val="en-GB"/>
+        </w:rPr>
+        <w:t xml:space="preserve">Training was done using genetic algorithms instead of the widely used backpropagation algorithm. </w:t>
+      </w:r>
+      <w:r>
+        <w:rPr>
+          <w:bCs/>
+          <w:sz w:val="24"/>
+          <w:szCs w:val="24"/>
+          <w:lang w:val="en-GB"/>
+        </w:rPr>
+        <w:t>The results of the work in [</w:t>
+      </w:r>
+      <w:r>
+        <w:rPr>
+          <w:bCs/>
+          <w:sz w:val="24"/>
+          <w:szCs w:val="24"/>
+          <w:lang w:val="en-GB"/>
+        </w:rPr>
+        <w:t>4</w:t>
+      </w:r>
+      <w:r>
+        <w:rPr>
+          <w:bCs/>
+          <w:sz w:val="24"/>
+          <w:szCs w:val="24"/>
+          <w:lang w:val="en-GB"/>
+        </w:rPr>
+        <w:t xml:space="preserve">] using the MLP method </w:t>
+      </w:r>
+      <w:r>
+        <w:rPr>
+          <w:bCs/>
+          <w:sz w:val="24"/>
+          <w:szCs w:val="24"/>
+          <w:lang w:val="en-GB"/>
+        </w:rPr>
+        <w:t>were promising where the MSE and standard deviation of the temperature difference was 1.8 degrees Celsius and 3.7 degree Celsius respectively.</w:t>
+      </w:r>
+      <w:r>
+        <w:rPr>
+          <w:bCs/>
+          <w:sz w:val="24"/>
+          <w:szCs w:val="24"/>
+          <w:lang w:val="en-GB"/>
+        </w:rPr>
+        <w:t xml:space="preserve"> </w:t>
+      </w:r>
+    </w:p>
+    <w:p>
+      <w:pPr>
+        <w:pBdr>
+          <w:bottom w:val="single" w:sz="6" w:space="1" w:color="auto"/>
+        </w:pBdr>
+        <w:jc w:val="both"/>
+        <w:rPr>
+          <w:bCs/>
+          <w:sz w:val="24"/>
+          <w:szCs w:val="24"/>
+          <w:lang w:val="en-GB"/>
+        </w:rPr>
+      </w:pPr>
+    </w:p>
+    <w:p>
+      <w:pPr>
+        <w:pBdr>
+          <w:bottom w:val="single" w:sz="6" w:space="1" w:color="auto"/>
+        </w:pBdr>
+        <w:jc w:val="both"/>
+        <w:rPr>
+          <w:b/>
+          <w:bCs/>
+          <w:sz w:val="24"/>
+          <w:szCs w:val="24"/>
+          <w:lang w:val="en-GB"/>
+        </w:rPr>
+      </w:pPr>
+      <w:r>
+        <w:rPr>
+          <w:b/>
+          <w:bCs/>
+          <w:sz w:val="24"/>
+          <w:szCs w:val="24"/>
+          <w:lang w:val="en-GB"/>
+        </w:rPr>
+        <w:t>1.1.3 Unsupervised learning systems</w:t>
+      </w:r>
+    </w:p>
+    <w:p>
+      <w:pPr>
+        <w:pBdr>
+          <w:bottom w:val="single" w:sz="6" w:space="1" w:color="auto"/>
+        </w:pBdr>
+        <w:jc w:val="both"/>
+        <w:rPr>
+          <w:bCs/>
+          <w:sz w:val="24"/>
+          <w:szCs w:val="24"/>
+          <w:lang w:val="en-GB"/>
+        </w:rPr>
+      </w:pPr>
+      <w:r>
+        <w:rPr>
+          <w:bCs/>
+          <w:sz w:val="24"/>
+          <w:szCs w:val="24"/>
+          <w:lang w:val="en-GB"/>
+        </w:rPr>
+        <w:t>In unsupervised learning systems</w:t>
+      </w:r>
+      <w:r>
+        <w:rPr>
+          <w:bCs/>
+          <w:sz w:val="24"/>
+          <w:szCs w:val="24"/>
+          <w:lang w:val="en-GB"/>
+        </w:rPr>
+        <w:br w:type="page"/>
+      </w:r>
+    </w:p>
+    <w:p>
+      <w:pPr>
+        <w:pBdr>
+          <w:bottom w:val="single" w:sz="6" w:space="1" w:color="auto"/>
+        </w:pBdr>
+        <w:jc w:val="both"/>
+        <w:rPr>
+          <w:bCs/>
+          <w:sz w:val="24"/>
+          <w:szCs w:val="24"/>
+          <w:lang w:val="en-GB"/>
+        </w:rPr>
+      </w:pPr>
+    </w:p>
+    <w:p>
+      <w:pPr>
+        <w:pBdr>
+          <w:bottom w:val="single" w:sz="6" w:space="1" w:color="auto"/>
+        </w:pBdr>
+        <w:jc w:val="both"/>
+        <w:rPr>
+          <w:sz w:val="24"/>
+          <w:szCs w:val="24"/>
+          <w:lang w:val="en-GB"/>
+        </w:rPr>
+      </w:pPr>
       <w:r>
         <w:rPr>
           <w:b/>
@@ -22123,7 +21535,7 @@
           <w:szCs w:val="36"/>
           <w:lang w:val="en-GB"/>
         </w:rPr>
-        <w:t>.</w:t>
+        <w:t>2</w:t>
       </w:r>
       <w:r>
         <w:rPr>
@@ -22133,7 +21545,7 @@
           <w:szCs w:val="36"/>
           <w:lang w:val="en-GB"/>
         </w:rPr>
-        <w:t xml:space="preserve"> </w:t>
+        <w:t>.</w:t>
       </w:r>
       <w:r>
         <w:rPr>
@@ -22143,6 +21555,16 @@
           <w:szCs w:val="36"/>
           <w:lang w:val="en-GB"/>
         </w:rPr>
+        <w:t xml:space="preserve"> </w:t>
+      </w:r>
+      <w:r>
+        <w:rPr>
+          <w:b/>
+          <w:bCs/>
+          <w:sz w:val="36"/>
+          <w:szCs w:val="36"/>
+          <w:lang w:val="en-GB"/>
+        </w:rPr>
         <w:tab/>
         <w:t>Approach</w:t>
       </w:r>
@@ -22153,136 +21575,6 @@
           <w:lang w:val="en-GB"/>
         </w:rPr>
       </w:pPr>
-      <w:r>
-        <w:rPr>
-          <w:noProof/>
-          <w:lang w:val="en-ZA" w:eastAsia="en-ZA"/>
-        </w:rPr>
-        <mc:AlternateContent>
-          <mc:Choice Requires="wps">
-            <w:drawing>
-              <wp:anchor distT="0" distB="0" distL="114300" distR="114300" simplePos="0" relativeHeight="251682816" behindDoc="0" locked="0" layoutInCell="1" allowOverlap="1">
-                <wp:simplePos x="0" y="0"/>
-                <wp:positionH relativeFrom="column">
-                  <wp:posOffset>2501900</wp:posOffset>
-                </wp:positionH>
-                <wp:positionV relativeFrom="paragraph">
-                  <wp:posOffset>-732155</wp:posOffset>
-                </wp:positionV>
-                <wp:extent cx="2094865" cy="506730"/>
-                <wp:effectExtent l="12700" t="11430" r="6985" b="5715"/>
-                <wp:wrapNone/>
-                <wp:docPr id="23" name="Text Box 2"/>
-                <wp:cNvGraphicFramePr>
-                  <a:graphicFrameLocks xmlns:a="http://schemas.openxmlformats.org/drawingml/2006/main"/>
-                </wp:cNvGraphicFramePr>
-                <a:graphic xmlns:a="http://schemas.openxmlformats.org/drawingml/2006/main">
-                  <a:graphicData uri="http://schemas.microsoft.com/office/word/2010/wordprocessingShape">
-                    <wps:wsp>
-                      <wps:cNvSpPr txBox="1">
-                        <a:spLocks noChangeArrowheads="1"/>
-                      </wps:cNvSpPr>
-                      <wps:spPr bwMode="auto">
-                        <a:xfrm>
-                          <a:off x="0" y="0"/>
-                          <a:ext cx="2094865" cy="506730"/>
-                        </a:xfrm>
-                        <a:prstGeom prst="rect">
-                          <a:avLst/>
-                        </a:prstGeom>
-                        <a:solidFill>
-                          <a:srgbClr val="FFFFFF"/>
-                        </a:solidFill>
-                        <a:ln w="9525">
-                          <a:solidFill>
-                            <a:srgbClr val="000000"/>
-                          </a:solidFill>
-                          <a:miter lim="800000"/>
-                          <a:headEnd/>
-                          <a:tailEnd/>
-                        </a:ln>
-                      </wps:spPr>
-                      <wps:txbx>
-                        <w:txbxContent>
-                          <w:p>
-                            <w:pPr>
-                              <w:widowControl w:val="0"/>
-                              <w:autoSpaceDE/>
-                              <w:autoSpaceDN/>
-                              <w:adjustRightInd/>
-                              <w:ind w:left="720" w:hanging="720"/>
-                              <w:rPr>
-                                <w:rFonts w:ascii="Bradley Hand ITC" w:hAnsi="Bradley Hand ITC"/>
-                                <w:color w:val="FF0000"/>
-                                <w:sz w:val="24"/>
-                                <w:lang w:val="en-GB"/>
-                              </w:rPr>
-                            </w:pPr>
-                            <w:r>
-                              <w:rPr>
-                                <w:rFonts w:ascii="Bradley Hand ITC" w:hAnsi="Bradley Hand ITC"/>
-                                <w:color w:val="FF0000"/>
-                                <w:sz w:val="24"/>
-                                <w:lang w:val="en-GB"/>
-                              </w:rPr>
-                              <w:t>Commence this section on a new page</w:t>
-                            </w:r>
-                          </w:p>
-                          <w:p/>
-                        </w:txbxContent>
-                      </wps:txbx>
-                      <wps:bodyPr rot="0" vert="horz" wrap="square" lIns="91440" tIns="45720" rIns="91440" bIns="45720" anchor="t" anchorCtr="0" upright="1">
-                        <a:noAutofit/>
-                      </wps:bodyPr>
-                    </wps:wsp>
-                  </a:graphicData>
-                </a:graphic>
-                <wp14:sizeRelH relativeFrom="margin">
-                  <wp14:pctWidth>40000</wp14:pctWidth>
-                </wp14:sizeRelH>
-                <wp14:sizeRelV relativeFrom="margin">
-                  <wp14:pctHeight>0</wp14:pctHeight>
-                </wp14:sizeRelV>
-              </wp:anchor>
-            </w:drawing>
-          </mc:Choice>
-          <mc:Fallback>
-            <w:pict>
-              <v:shape id="_x0000_s1030" type="#_x0000_t202" style="position:absolute;margin-left:197pt;margin-top:-57.65pt;width:164.95pt;height:39.9pt;z-index:251682816;visibility:visible;mso-wrap-style:square;mso-width-percent:400;mso-height-percent:0;mso-wrap-distance-left:9pt;mso-wrap-distance-top:0;mso-wrap-distance-right:9pt;mso-wrap-distance-bottom:0;mso-position-horizontal:absolute;mso-position-horizontal-relative:text;mso-position-vertical:absolute;mso-position-vertical-relative:text;mso-width-percent:400;mso-height-percent:0;mso-width-relative:margin;mso-height-relative:margin;v-text-anchor:top" o:gfxdata="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">
-                <v:textbox>
-                  <w:txbxContent>
-                    <w:p>
-                      <w:pPr>
-                        <w:widowControl w:val="0"/>
-                        <w:autoSpaceDE/>
-                        <w:autoSpaceDN/>
-                        <w:adjustRightInd/>
-                        <w:ind w:left="720" w:hanging="720"/>
-                        <w:rPr>
-                          <w:rFonts w:ascii="Bradley Hand ITC" w:hAnsi="Bradley Hand ITC"/>
-                          <w:color w:val="FF0000"/>
-                          <w:sz w:val="24"/>
-                          <w:lang w:val="en-GB"/>
-                        </w:rPr>
-                      </w:pPr>
-                      <w:r>
-                        <w:rPr>
-                          <w:rFonts w:ascii="Bradley Hand ITC" w:hAnsi="Bradley Hand ITC"/>
-                          <w:color w:val="FF0000"/>
-                          <w:sz w:val="24"/>
-                          <w:lang w:val="en-GB"/>
-                        </w:rPr>
-                        <w:t>Commence this section on a new page</w:t>
-                      </w:r>
-                    </w:p>
-                    <w:p/>
-                  </w:txbxContent>
-                </v:textbox>
-              </v:shape>
-            </w:pict>
-          </mc:Fallback>
-        </mc:AlternateContent>
-      </w:r>
     </w:p>
     <w:p>
       <w:pPr>
@@ -22543,7 +21835,7 @@
           </mc:Choice>
           <mc:Fallback>
             <w:pict>
-              <v:shape id="_x0000_s1031" type="#_x0000_t202" style="position:absolute;margin-left:170.4pt;margin-top:-59.95pt;width:164.2pt;height:39.9pt;z-index:251677696;visibility:visible;mso-wrap-style:square;mso-width-percent:400;mso-height-percent:0;mso-wrap-distance-left:9pt;mso-wrap-distance-top:0;mso-wrap-distance-right:9pt;mso-wrap-distance-bottom:0;mso-position-horizontal:absolute;mso-position-horizontal-relative:text;mso-position-vertical:absolute;mso-position-vertical-relative:text;mso-width-percent:400;mso-height-percent:0;mso-width-relative:margin;mso-height-relative:margin;v-text-anchor:top" o:gfxdata="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">
+              <v:shape id="_x0000_s1030" type="#_x0000_t202" style="position:absolute;margin-left:170.4pt;margin-top:-59.95pt;width:164.2pt;height:39.9pt;z-index:251677696;visibility:visible;mso-wrap-style:square;mso-width-percent:400;mso-height-percent:0;mso-wrap-distance-left:9pt;mso-wrap-distance-top:0;mso-wrap-distance-right:9pt;mso-wrap-distance-bottom:0;mso-position-horizontal:absolute;mso-position-horizontal-relative:text;mso-position-vertical:absolute;mso-position-vertical-relative:text;mso-width-percent:400;mso-height-percent:0;mso-width-relative:margin;mso-height-relative:margin;v-text-anchor:top" o:gfxdata="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">
                 <v:textbox>
                   <w:txbxContent>
                     <w:p>
@@ -22905,7 +22197,7 @@
           </mc:Choice>
           <mc:Fallback>
             <w:pict>
-              <v:shape id="_x0000_s1032" type="#_x0000_t202" style="position:absolute;margin-left:173.25pt;margin-top:6.15pt;width:268.05pt;height:50pt;z-index:251668480;visibility:visible;mso-wrap-style:square;mso-width-percent:0;mso-height-percent:0;mso-wrap-distance-left:9pt;mso-wrap-distance-top:0;mso-wrap-distance-right:9pt;mso-wrap-distance-bottom:0;mso-position-horizontal:absolute;mso-position-horizontal-relative:text;mso-position-vertical:absolute;mso-position-vertical-relative:text;mso-width-percent:0;mso-height-percent:0;mso-width-relative:margin;mso-height-relative:margin;v-text-anchor:top" o:gfxdata="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">
+              <v:shape id="_x0000_s1031" type="#_x0000_t202" style="position:absolute;margin-left:173.25pt;margin-top:6.15pt;width:268.05pt;height:50pt;z-index:251668480;visibility:visible;mso-wrap-style:square;mso-width-percent:0;mso-height-percent:0;mso-wrap-distance-left:9pt;mso-wrap-distance-top:0;mso-wrap-distance-right:9pt;mso-wrap-distance-bottom:0;mso-position-horizontal:absolute;mso-position-horizontal-relative:text;mso-position-vertical:absolute;mso-position-vertical-relative:text;mso-width-percent:0;mso-height-percent:0;mso-width-relative:margin;mso-height-relative:margin;v-text-anchor:top" o:gfxdata="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">
                 <v:textbox>
                   <w:txbxContent>
                     <w:p>
@@ -23772,7 +23064,7 @@
           </mc:Choice>
           <mc:Fallback>
             <w:pict>
-              <v:shape id="_x0000_s1033" type="#_x0000_t202" style="position:absolute;margin-left:142.75pt;margin-top:1.9pt;width:268.05pt;height:100.65pt;z-index:251669504;visibility:visible;mso-wrap-style:square;mso-width-percent:0;mso-height-percent:0;mso-wrap-distance-left:9pt;mso-wrap-distance-top:0;mso-wrap-distance-right:9pt;mso-wrap-distance-bottom:0;mso-position-horizontal:absolute;mso-position-horizontal-relative:text;mso-position-vertical:absolute;mso-position-vertical-relative:text;mso-width-percent:0;mso-height-percent:0;mso-width-relative:margin;mso-height-relative:margin;v-text-anchor:top" o:gfxdata="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">
+              <v:shape id="_x0000_s1032" type="#_x0000_t202" style="position:absolute;margin-left:142.75pt;margin-top:1.9pt;width:268.05pt;height:100.65pt;z-index:251669504;visibility:visible;mso-wrap-style:square;mso-width-percent:0;mso-height-percent:0;mso-wrap-distance-left:9pt;mso-wrap-distance-top:0;mso-wrap-distance-right:9pt;mso-wrap-distance-bottom:0;mso-position-horizontal:absolute;mso-position-horizontal-relative:text;mso-position-vertical:absolute;mso-position-vertical-relative:text;mso-width-percent:0;mso-height-percent:0;mso-width-relative:margin;mso-height-relative:margin;v-text-anchor:top" o:gfxdata="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">
                 <v:textbox>
                   <w:txbxContent>
                     <w:p>
@@ -24004,7 +23296,7 @@
           </mc:Choice>
           <mc:Fallback>
             <w:pict>
-              <v:shape id="_x0000_s1034" type="#_x0000_t202" style="position:absolute;margin-left:297.5pt;margin-top:-68.35pt;width:164.6pt;height:39.9pt;z-index:251678720;visibility:visible;mso-wrap-style:square;mso-width-percent:400;mso-height-percent:0;mso-wrap-distance-left:9pt;mso-wrap-distance-top:0;mso-wrap-distance-right:9pt;mso-wrap-distance-bottom:0;mso-position-horizontal:absolute;mso-position-horizontal-relative:text;mso-position-vertical:absolute;mso-position-vertical-relative:text;mso-width-percent:400;mso-height-percent:0;mso-width-relative:margin;mso-height-relative:margin;v-text-anchor:top" o:gfxdata="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">
+              <v:shape id="_x0000_s1033" type="#_x0000_t202" style="position:absolute;margin-left:297.5pt;margin-top:-68.35pt;width:164.6pt;height:39.9pt;z-index:251678720;visibility:visible;mso-wrap-style:square;mso-width-percent:400;mso-height-percent:0;mso-wrap-distance-left:9pt;mso-wrap-distance-top:0;mso-wrap-distance-right:9pt;mso-wrap-distance-bottom:0;mso-position-horizontal:absolute;mso-position-horizontal-relative:text;mso-position-vertical:absolute;mso-position-vertical-relative:text;mso-width-percent:400;mso-height-percent:0;mso-width-relative:margin;mso-height-relative:margin;v-text-anchor:top" o:gfxdata="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">
                 <v:textbox>
                   <w:txbxContent>
                     <w:p>
@@ -24183,7 +23475,7 @@
           </mc:Choice>
           <mc:Fallback>
             <w:pict>
-              <v:shape id="Text Box 38" o:spid="_x0000_s1035" type="#_x0000_t202" style="position:absolute;margin-left:-58.95pt;margin-top:-79pt;width:4in;height:60.45pt;z-index:251646976;visibility:visible;mso-wrap-style:square;mso-width-percent:0;mso-height-percent:0;mso-wrap-distance-left:9pt;mso-wrap-distance-top:0;mso-wrap-distance-right:9pt;mso-wrap-distance-bottom:0;mso-position-horizontal:absolute;mso-position-horizontal-relative:text;mso-position-vertical:absolute;mso-position-vertical-relative:text;mso-width-percent:0;mso-height-percent:0;mso-width-relative:page;mso-height-relative:page;v-text-anchor:top" o:gfxdata="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">
+              <v:shape id="Text Box 38" o:spid="_x0000_s1034" type="#_x0000_t202" style="position:absolute;margin-left:-58.95pt;margin-top:-79pt;width:4in;height:60.45pt;z-index:251646976;visibility:visible;mso-wrap-style:square;mso-width-percent:0;mso-height-percent:0;mso-wrap-distance-left:9pt;mso-wrap-distance-top:0;mso-wrap-distance-right:9pt;mso-wrap-distance-bottom:0;mso-position-horizontal:absolute;mso-position-horizontal-relative:text;mso-position-vertical:absolute;mso-position-vertical-relative:text;mso-width-percent:0;mso-height-percent:0;mso-width-relative:page;mso-height-relative:page;v-text-anchor:top" o:gfxdata="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">
                 <v:textbox>
                   <w:txbxContent>
                     <w:p>
@@ -28144,7 +27436,7 @@
           </mc:Choice>
           <mc:Fallback>
             <w:pict>
-              <v:shape id="Text Box 54" o:spid="_x0000_s1036" type="#_x0000_t202" style="position:absolute;margin-left:39.3pt;margin-top:49.8pt;width:340.25pt;height:201pt;z-index:251657216;visibility:visible;mso-wrap-style:square;mso-width-percent:0;mso-height-percent:0;mso-wrap-distance-left:9pt;mso-wrap-distance-top:0;mso-wrap-distance-right:9pt;mso-wrap-distance-bottom:0;mso-position-horizontal:absolute;mso-position-horizontal-relative:text;mso-position-vertical:absolute;mso-position-vertical-relative:text;mso-width-percent:0;mso-height-percent:0;mso-width-relative:page;mso-height-relative:page;v-text-anchor:top" o:gfxdata="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">
+              <v:shape id="Text Box 54" o:spid="_x0000_s1035" type="#_x0000_t202" style="position:absolute;margin-left:39.3pt;margin-top:49.8pt;width:340.25pt;height:201pt;z-index:251657216;visibility:visible;mso-wrap-style:square;mso-width-percent:0;mso-height-percent:0;mso-wrap-distance-left:9pt;mso-wrap-distance-top:0;mso-wrap-distance-right:9pt;mso-wrap-distance-bottom:0;mso-position-horizontal:absolute;mso-position-horizontal-relative:text;mso-position-vertical:absolute;mso-position-vertical-relative:text;mso-width-percent:0;mso-height-percent:0;mso-width-relative:page;mso-height-relative:page;v-text-anchor:top" o:gfxdata="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">
                 <v:textbox>
                   <w:txbxContent>
                     <w:p>
@@ -28369,7 +27661,7 @@
           </mc:Choice>
           <mc:Fallback>
             <w:pict>
-              <v:shape id="_x0000_s1037" type="#_x0000_t202" style="position:absolute;margin-left:253.25pt;margin-top:-46.05pt;width:165pt;height:39.9pt;z-index:251679744;visibility:visible;mso-wrap-style:square;mso-width-percent:400;mso-height-percent:0;mso-wrap-distance-left:9pt;mso-wrap-distance-top:0;mso-wrap-distance-right:9pt;mso-wrap-distance-bottom:0;mso-position-horizontal:absolute;mso-position-horizontal-relative:text;mso-position-vertical:absolute;mso-position-vertical-relative:text;mso-width-percent:400;mso-height-percent:0;mso-width-relative:margin;mso-height-relative:margin;v-text-anchor:top" o:gfxdata="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">
+              <v:shape id="_x0000_s1036" type="#_x0000_t202" style="position:absolute;margin-left:253.25pt;margin-top:-46.05pt;width:165pt;height:39.9pt;z-index:251679744;visibility:visible;mso-wrap-style:square;mso-width-percent:400;mso-height-percent:0;mso-wrap-distance-left:9pt;mso-wrap-distance-top:0;mso-wrap-distance-right:9pt;mso-wrap-distance-bottom:0;mso-position-horizontal:absolute;mso-position-horizontal-relative:text;mso-position-vertical:absolute;mso-position-vertical-relative:text;mso-width-percent:400;mso-height-percent:0;mso-width-relative:margin;mso-height-relative:margin;v-text-anchor:top" o:gfxdata="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">
                 <v:textbox>
                   <w:txbxContent>
                     <w:p>
@@ -28564,7 +27856,7 @@
           <w:lang w:val="en-GB"/>
         </w:rPr>
         <w:sectPr>
-          <w:headerReference w:type="default" r:id="rId23"/>
+          <w:headerReference w:type="default" r:id="rId22"/>
           <w:pgSz w:w="11907" w:h="16839" w:code="9"/>
           <w:pgMar w:top="1440" w:right="1800" w:bottom="1440" w:left="1800" w:header="708" w:footer="708" w:gutter="0"/>
           <w:pgNumType w:start="1"/>
@@ -28682,7 +27974,7 @@
           </mc:Choice>
           <mc:Fallback>
             <w:pict>
-              <v:shape id="_x0000_s1038" type="#_x0000_t202" style="position:absolute;margin-left:167.3pt;margin-top:-42.1pt;width:164.6pt;height:39.9pt;z-index:251680768;visibility:visible;mso-wrap-style:square;mso-width-percent:400;mso-height-percent:0;mso-wrap-distance-left:9pt;mso-wrap-distance-top:0;mso-wrap-distance-right:9pt;mso-wrap-distance-bottom:0;mso-position-horizontal:absolute;mso-position-horizontal-relative:text;mso-position-vertical:absolute;mso-position-vertical-relative:text;mso-width-percent:400;mso-height-percent:0;mso-width-relative:margin;mso-height-relative:margin;v-text-anchor:top" o:gfxdata="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">
+              <v:shape id="_x0000_s1037" type="#_x0000_t202" style="position:absolute;margin-left:167.3pt;margin-top:-42.1pt;width:164.6pt;height:39.9pt;z-index:251680768;visibility:visible;mso-wrap-style:square;mso-width-percent:400;mso-height-percent:0;mso-wrap-distance-left:9pt;mso-wrap-distance-top:0;mso-wrap-distance-right:9pt;mso-wrap-distance-bottom:0;mso-position-horizontal:absolute;mso-position-horizontal-relative:text;mso-position-vertical:absolute;mso-position-vertical-relative:text;mso-width-percent:400;mso-height-percent:0;mso-width-relative:margin;mso-height-relative:margin;v-text-anchor:top" o:gfxdata="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">
                 <v:textbox>
                   <w:txbxContent>
                     <w:p>
@@ -29154,7 +28446,7 @@
           </mc:Choice>
           <mc:Fallback>
             <w:pict>
-              <v:shape id="Text Box 77" o:spid="_x0000_s1039" type="#_x0000_t202" style="position:absolute;margin-left:21pt;margin-top:5.6pt;width:4in;height:88.95pt;z-index:251670528;visibility:visible;mso-wrap-style:square;mso-width-percent:0;mso-height-percent:0;mso-wrap-distance-left:9pt;mso-wrap-distance-top:0;mso-wrap-distance-right:9pt;mso-wrap-distance-bottom:0;mso-position-horizontal:absolute;mso-position-horizontal-relative:text;mso-position-vertical:absolute;mso-position-vertical-relative:text;mso-width-percent:0;mso-height-percent:0;mso-width-relative:page;mso-height-relative:page;v-text-anchor:top" o:gfxdata="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">
+              <v:shape id="Text Box 77" o:spid="_x0000_s1038" type="#_x0000_t202" style="position:absolute;margin-left:21pt;margin-top:5.6pt;width:4in;height:88.95pt;z-index:251670528;visibility:visible;mso-wrap-style:square;mso-width-percent:0;mso-height-percent:0;mso-wrap-distance-left:9pt;mso-wrap-distance-top:0;mso-wrap-distance-right:9pt;mso-wrap-distance-bottom:0;mso-position-horizontal:absolute;mso-position-horizontal-relative:text;mso-position-vertical:absolute;mso-position-vertical-relative:text;mso-width-percent:0;mso-height-percent:0;mso-width-relative:page;mso-height-relative:page;v-text-anchor:top" o:gfxdata="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">
                 <v:textbox>
                   <w:txbxContent>
                     <w:p>
@@ -29411,19 +28703,240 @@
     <w:p>
       <w:pPr>
         <w:rPr>
+          <w:sz w:val="24"/>
+          <w:szCs w:val="24"/>
+          <w:lang w:val="en-GB"/>
+        </w:rPr>
+      </w:pPr>
+      <w:r>
+        <w:rPr>
           <w:b/>
           <w:sz w:val="24"/>
           <w:szCs w:val="24"/>
           <w:lang w:val="en-GB"/>
         </w:rPr>
+        <w:t xml:space="preserve">[1] </w:t>
+      </w:r>
+      <w:r>
+        <w:rPr>
+          <w:sz w:val="24"/>
+          <w:szCs w:val="24"/>
+          <w:lang w:val="en-GB"/>
+        </w:rPr>
+        <w:t xml:space="preserve">M. S. </w:t>
+      </w:r>
+      <w:proofErr w:type="spellStart"/>
+      <w:r>
+        <w:rPr>
+          <w:sz w:val="24"/>
+          <w:szCs w:val="24"/>
+          <w:lang w:val="en-GB"/>
+        </w:rPr>
+        <w:t>Astriani</w:t>
+      </w:r>
+      <w:proofErr w:type="spellEnd"/>
+      <w:r>
+        <w:rPr>
+          <w:sz w:val="24"/>
+          <w:szCs w:val="24"/>
+          <w:lang w:val="en-GB"/>
+        </w:rPr>
+        <w:t xml:space="preserve">, G. P. Kusuma, Y. </w:t>
+      </w:r>
+      <w:proofErr w:type="spellStart"/>
+      <w:r>
+        <w:rPr>
+          <w:sz w:val="24"/>
+          <w:szCs w:val="24"/>
+          <w:lang w:val="en-GB"/>
+        </w:rPr>
+        <w:t>Heryadi</w:t>
+      </w:r>
+      <w:proofErr w:type="spellEnd"/>
+      <w:r>
+        <w:rPr>
+          <w:sz w:val="24"/>
+          <w:szCs w:val="24"/>
+          <w:lang w:val="en-GB"/>
+        </w:rPr>
+        <w:t xml:space="preserve">, E. </w:t>
+      </w:r>
+      <w:proofErr w:type="spellStart"/>
+      <w:r>
+        <w:rPr>
+          <w:sz w:val="24"/>
+          <w:szCs w:val="24"/>
+          <w:lang w:val="en-GB"/>
+        </w:rPr>
+        <w:t>Abdurachman</w:t>
+      </w:r>
+      <w:proofErr w:type="spellEnd"/>
+      <w:r>
+        <w:rPr>
+          <w:sz w:val="24"/>
+          <w:szCs w:val="24"/>
+          <w:lang w:val="en-GB"/>
+        </w:rPr>
+        <w:t xml:space="preserve">, “Smartphone sensors selection using decision tree and KNN to detect movements in Virtual Reality Application”, in </w:t>
+      </w:r>
+      <w:r>
+        <w:rPr>
+          <w:i/>
+          <w:sz w:val="24"/>
+          <w:szCs w:val="24"/>
+          <w:lang w:val="en-GB"/>
+        </w:rPr>
+        <w:t>2017 International Conf</w:t>
+      </w:r>
+      <w:r>
+        <w:rPr>
+          <w:i/>
+          <w:sz w:val="24"/>
+          <w:szCs w:val="24"/>
+          <w:lang w:val="en-GB"/>
+        </w:rPr>
+        <w:t>erence on Applied Computer and Communication Technologies (</w:t>
+      </w:r>
+      <w:proofErr w:type="spellStart"/>
+      <w:r>
+        <w:rPr>
+          <w:i/>
+          <w:sz w:val="24"/>
+          <w:szCs w:val="24"/>
+          <w:lang w:val="en-GB"/>
+        </w:rPr>
+        <w:t>ComCom</w:t>
+      </w:r>
+      <w:proofErr w:type="spellEnd"/>
+      <w:r>
+        <w:rPr>
+          <w:i/>
+          <w:sz w:val="24"/>
+          <w:szCs w:val="24"/>
+          <w:lang w:val="en-GB"/>
+        </w:rPr>
+        <w:t>)</w:t>
+      </w:r>
+      <w:r>
+        <w:rPr>
+          <w:sz w:val="24"/>
+          <w:szCs w:val="24"/>
+          <w:lang w:val="en-GB"/>
+        </w:rPr>
+        <w:t>, IEEE, 2017.</w:t>
+      </w:r>
+    </w:p>
+    <w:p>
+      <w:pPr>
+        <w:rPr>
+          <w:sz w:val="24"/>
+          <w:szCs w:val="24"/>
+          <w:lang w:val="en-GB"/>
+        </w:rPr>
+      </w:pPr>
+    </w:p>
+    <w:p>
+      <w:pPr>
+        <w:rPr>
+          <w:sz w:val="24"/>
+          <w:szCs w:val="24"/>
+          <w:lang w:val="en-GB"/>
+        </w:rPr>
+      </w:pPr>
+      <w:r>
+        <w:rPr>
+          <w:sz w:val="24"/>
+          <w:szCs w:val="24"/>
+          <w:lang w:val="en-GB"/>
+        </w:rPr>
+        <w:t xml:space="preserve">[2] G. </w:t>
+      </w:r>
+      <w:proofErr w:type="spellStart"/>
+      <w:r>
+        <w:rPr>
+          <w:sz w:val="24"/>
+          <w:szCs w:val="24"/>
+          <w:lang w:val="en-GB"/>
+        </w:rPr>
+        <w:t>Cybenko</w:t>
+      </w:r>
+      <w:proofErr w:type="spellEnd"/>
+      <w:r>
+        <w:rPr>
+          <w:sz w:val="24"/>
+          <w:szCs w:val="24"/>
+          <w:lang w:val="en-GB"/>
+        </w:rPr>
+        <w:t xml:space="preserve">, “Approximation by superpositions of sigmoidal function”, </w:t>
+      </w:r>
+      <w:r>
+        <w:rPr>
+          <w:i/>
+          <w:sz w:val="24"/>
+          <w:szCs w:val="24"/>
+          <w:lang w:val="en-GB"/>
+        </w:rPr>
+        <w:t>Mathematics of Control, Signals, and Systems</w:t>
+      </w:r>
+      <w:r>
+        <w:rPr>
+          <w:sz w:val="24"/>
+          <w:szCs w:val="24"/>
+          <w:lang w:val="en-GB"/>
+        </w:rPr>
+        <w:t xml:space="preserve">, vol. </w:t>
+      </w:r>
+      <w:proofErr w:type="gramStart"/>
+      <w:r>
+        <w:rPr>
+          <w:sz w:val="24"/>
+          <w:szCs w:val="24"/>
+          <w:lang w:val="en-GB"/>
+        </w:rPr>
+        <w:t>2,  no.</w:t>
+      </w:r>
+      <w:proofErr w:type="gramEnd"/>
+      <w:r>
+        <w:rPr>
+          <w:sz w:val="24"/>
+          <w:szCs w:val="24"/>
+          <w:lang w:val="en-GB"/>
+        </w:rPr>
+        <w:t xml:space="preserve"> 4, pp. 303-314, 1989.</w:t>
+      </w:r>
+    </w:p>
+    <w:p>
+      <w:pPr>
+        <w:rPr>
+          <w:sz w:val="24"/>
+          <w:szCs w:val="24"/>
+          <w:lang w:val="en-GB"/>
+        </w:rPr>
+      </w:pPr>
+    </w:p>
+    <w:p>
+      <w:pPr>
+        <w:rPr>
+          <w:sz w:val="24"/>
+          <w:szCs w:val="24"/>
+          <w:lang w:val="en-GB"/>
+        </w:rPr>
         <w:sectPr>
-          <w:headerReference w:type="default" r:id="rId24"/>
+          <w:headerReference w:type="default" r:id="rId23"/>
           <w:pgSz w:w="11907" w:h="16839" w:code="9"/>
           <w:pgMar w:top="1440" w:right="1800" w:bottom="1440" w:left="1800" w:header="708" w:footer="708" w:gutter="0"/>
           <w:cols w:space="708"/>
           <w:docGrid w:linePitch="360"/>
         </w:sectPr>
       </w:pPr>
+      <w:r>
+        <w:rPr>
+          <w:sz w:val="24"/>
+          <w:szCs w:val="24"/>
+          <w:lang w:val="en-GB"/>
+        </w:rPr>
+        <w:t xml:space="preserve">[3] </w:t>
+      </w:r>
     </w:p>
     <w:tbl>
       <w:tblPr>
@@ -29818,7 +29331,7 @@
           </mc:Choice>
           <mc:Fallback>
             <w:pict>
-              <v:shape id="Text Box 63" o:spid="_x0000_s1040" type="#_x0000_t202" style="position:absolute;margin-left:369.35pt;margin-top:3.1pt;width:101pt;height:29pt;z-index:251662336;visibility:visible;mso-wrap-style:square;mso-width-percent:0;mso-height-percent:0;mso-wrap-distance-left:9pt;mso-wrap-distance-top:0;mso-wrap-distance-right:9pt;mso-wrap-distance-bottom:0;mso-position-horizontal:absolute;mso-position-horizontal-relative:text;mso-position-vertical:absolute;mso-position-vertical-relative:text;mso-width-percent:0;mso-height-percent:0;mso-width-relative:page;mso-height-relative:page;v-text-anchor:top" o:gfxdata="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">
+              <v:shape id="Text Box 63" o:spid="_x0000_s1039" type="#_x0000_t202" style="position:absolute;margin-left:369.35pt;margin-top:3.1pt;width:101pt;height:29pt;z-index:251662336;visibility:visible;mso-wrap-style:square;mso-width-percent:0;mso-height-percent:0;mso-wrap-distance-left:9pt;mso-wrap-distance-top:0;mso-wrap-distance-right:9pt;mso-wrap-distance-bottom:0;mso-position-horizontal:absolute;mso-position-horizontal-relative:text;mso-position-vertical:absolute;mso-position-vertical-relative:text;mso-width-percent:0;mso-height-percent:0;mso-width-relative:page;mso-height-relative:page;v-text-anchor:top" o:gfxdata="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">
                 <v:textbox>
                   <w:txbxContent>
                     <w:p>
@@ -30167,7 +29680,7 @@
           </mc:Choice>
           <mc:Fallback>
             <w:pict>
-              <v:shape id="Text Box 64" o:spid="_x0000_s1041" type="#_x0000_t202" style="position:absolute;margin-left:205.35pt;margin-top:13.2pt;width:101pt;height:136.5pt;z-index:251663360;visibility:visible;mso-wrap-style:square;mso-width-percent:0;mso-height-percent:0;mso-wrap-distance-left:9pt;mso-wrap-distance-top:0;mso-wrap-distance-right:9pt;mso-wrap-distance-bottom:0;mso-position-horizontal:absolute;mso-position-horizontal-relative:text;mso-position-vertical:absolute;mso-position-vertical-relative:text;mso-width-percent:0;mso-height-percent:0;mso-width-relative:page;mso-height-relative:page;v-text-anchor:top" o:gfxdata="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">
+              <v:shape id="Text Box 64" o:spid="_x0000_s1040" type="#_x0000_t202" style="position:absolute;margin-left:205.35pt;margin-top:13.2pt;width:101pt;height:136.5pt;z-index:251663360;visibility:visible;mso-wrap-style:square;mso-width-percent:0;mso-height-percent:0;mso-wrap-distance-left:9pt;mso-wrap-distance-top:0;mso-wrap-distance-right:9pt;mso-wrap-distance-bottom:0;mso-position-horizontal:absolute;mso-position-horizontal-relative:text;mso-position-vertical:absolute;mso-position-vertical-relative:text;mso-width-percent:0;mso-height-percent:0;mso-width-relative:page;mso-height-relative:page;v-text-anchor:top" o:gfxdata="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">
                 <v:textbox>
                   <w:txbxContent>
                     <w:p>
@@ -30258,7 +29771,7 @@
       </w:r>
     </w:p>
     <w:sectPr>
-      <w:headerReference w:type="default" r:id="rId25"/>
+      <w:headerReference w:type="default" r:id="rId24"/>
       <w:pgSz w:w="11907" w:h="16839" w:code="9"/>
       <w:pgMar w:top="1440" w:right="1800" w:bottom="1440" w:left="1800" w:header="708" w:footer="708" w:gutter="0"/>
       <w:cols w:space="708"/>
@@ -32914,6 +32427,16 @@
       <w:iCs/>
     </w:rPr>
   </w:style>
+  <w:style w:type="character" w:styleId="PlaceholderText">
+    <w:name w:val="Placeholder Text"/>
+    <w:basedOn w:val="DefaultParagraphFont"/>
+    <w:uiPriority w:val="99"/>
+    <w:semiHidden/>
+    <w:rsid w:val="007778E5"/>
+    <w:rPr>
+      <w:color w:val="808080"/>
+    </w:rPr>
+  </w:style>
 </w:styles>
 </file>
 
@@ -33267,7 +32790,7 @@
     </b:Author>
     <b:ConferenceName>Proceedings of the 11th international joint conference on Artificial intelligence</b:ConferenceName>
     <b:City>Detroit, Michigan</b:City>
-    <b:RefOrder>2</b:RefOrder>
+    <b:RefOrder>3</b:RefOrder>
   </b:Source>
   <b:Source>
     <b:Tag>Backprop</b:Tag>
@@ -33287,7 +32810,7 @@
     <b:Year>2001</b:Year>
     <b:City>Aberdeen</b:City>
     <b:Publisher>Robert Gordon University</b:Publisher>
-    <b:RefOrder>1</b:RefOrder>
+    <b:RefOrder>4</b:RefOrder>
   </b:Source>
   <b:Source>
     <b:Tag>GenAlgo</b:Tag>
@@ -33319,7 +32842,7 @@
     <b:Year>1998</b:Year>
     <b:City>San Francisco</b:City>
     <b:Publisher>Morgan Kaufmann</b:Publisher>
-    <b:RefOrder>2</b:RefOrder>
+    <b:RefOrder>5</b:RefOrder>
   </b:Source>
   <b:Source>
     <b:Tag>Mic15</b:Tag>
@@ -33339,7 +32862,7 @@
         </b:NameList>
       </b:Author>
     </b:Author>
-    <b:RefOrder>3</b:RefOrder>
+    <b:RefOrder>6</b:RefOrder>
   </b:Source>
   <b:Source>
     <b:Tag>Dev12</b:Tag>
@@ -33382,7 +32905,7 @@
         </b:NameList>
       </b:Author>
     </b:Author>
-    <b:RefOrder>4</b:RefOrder>
+    <b:RefOrder>7</b:RefOrder>
   </b:Source>
   <b:Source>
     <b:Tag>Hay07</b:Tag>
@@ -33408,7 +32931,7 @@
         </b:NameList>
       </b:Author>
     </b:Author>
-    <b:RefOrder>5</b:RefOrder>
+    <b:RefOrder>8</b:RefOrder>
   </b:Source>
   <b:Source>
     <b:Tag>Dry04</b:Tag>
@@ -33425,7 +32948,7 @@
         <b:Corporate>Engineering ToolBox</b:Corporate>
       </b:Author>
     </b:Author>
-    <b:RefOrder>6</b:RefOrder>
+    <b:RefOrder>9</b:RefOrder>
   </b:Source>
   <b:Source>
     <b:Tag>Møl93</b:Tag>
@@ -33448,7 +32971,7 @@
         </b:NameList>
       </b:Author>
     </b:Author>
-    <b:RefOrder>7</b:RefOrder>
+    <b:RefOrder>10</b:RefOrder>
   </b:Source>
   <b:Source>
     <b:Tag>Lin80</b:Tag>
@@ -33478,7 +33001,7 @@
         </b:NameList>
       </b:Author>
     </b:Author>
-    <b:RefOrder>8</b:RefOrder>
+    <b:RefOrder>11</b:RefOrder>
   </b:Source>
   <b:Source>
     <b:Tag>Rua06</b:Tag>
@@ -33516,7 +33039,7 @@
         </b:NameList>
       </b:Author>
     </b:Author>
-    <b:RefOrder>9</b:RefOrder>
+    <b:RefOrder>12</b:RefOrder>
   </b:Source>
   <b:Source>
     <b:Tag>Lev44</b:Tag>
@@ -33537,7 +33060,7 @@
         </b:NameList>
       </b:Author>
     </b:Author>
-    <b:RefOrder>10</b:RefOrder>
+    <b:RefOrder>13</b:RefOrder>
   </b:Source>
   <b:Source>
     <b:Tag>Mar63</b:Tag>
@@ -33558,13 +33081,36 @@
         </b:NameList>
       </b:Author>
     </b:Author>
-    <b:RefOrder>11</b:RefOrder>
+    <b:RefOrder>14</b:RefOrder>
+  </b:Source>
+  <b:Source>
+    <b:Tag>Alt92</b:Tag>
+    <b:SourceType>JournalArticle</b:SourceType>
+    <b:Guid>{5D3D3596-DB4D-4175-A918-8E77EDCF105C}</b:Guid>
+    <b:Title>An Introduction to Kernel and Nearest-Neighbor Nonparametric Regression</b:Title>
+    <b:Year>1992</b:Year>
+    <b:JournalName>The American Statistician</b:JournalName>
+    <b:Pages>175-185</b:Pages>
+    <b:Volume>46</b:Volume>
+    <b:Issue>3</b:Issue>
+    <b:Author>
+      <b:Author>
+        <b:NameList>
+          <b:Person>
+            <b:Last>Altman</b:Last>
+            <b:Middle>S</b:Middle>
+            <b:First>N</b:First>
+          </b:Person>
+        </b:NameList>
+      </b:Author>
+    </b:Author>
+    <b:RefOrder>2</b:RefOrder>
   </b:Source>
 </b:Sources>
 </file>
 
 <file path=customXml/itemProps1.xml><?xml version="1.0" encoding="utf-8"?>
-<ds:datastoreItem xmlns:ds="http://schemas.openxmlformats.org/officeDocument/2006/customXml" ds:itemID="{76200881-2A5A-4F5C-B550-FD64352CDC70}">
+<ds:datastoreItem xmlns:ds="http://schemas.openxmlformats.org/officeDocument/2006/customXml" ds:itemID="{BF82DD62-A67E-4D1A-99B8-AD77AF8486D5}">
   <ds:schemaRefs>
     <ds:schemaRef ds:uri="http://schemas.openxmlformats.org/officeDocument/2006/bibliography"/>
   </ds:schemaRefs>

</xml_diff>

<commit_message>
started design section of report
</commit_message>
<xml_diff>
--- a/Reports/Final Report/FinalReportTemplate_2018.docx
+++ b/Reports/Final Report/FinalReportTemplate_2018.docx
@@ -21249,19 +21249,7 @@
               <w:szCs w:val="24"/>
               <w:lang w:val="en-GB"/>
             </w:rPr>
-            <m:t xml:space="preserve">        </m:t>
-          </m:r>
-          <m:r>
-            <m:rPr>
-              <m:sty m:val="bi"/>
-            </m:rPr>
-            <w:rPr>
-              <w:rFonts w:ascii="Cambria Math" w:hAnsi="Cambria Math"/>
-              <w:sz w:val="24"/>
-              <w:szCs w:val="24"/>
-              <w:lang w:val="en-GB"/>
-            </w:rPr>
-            <m:t xml:space="preserve">                              </m:t>
+            <m:t xml:space="preserve">                                      </m:t>
           </m:r>
           <m:r>
             <m:rPr>
@@ -21273,19 +21261,7 @@
               <w:szCs w:val="24"/>
               <w:lang w:val="en-GB"/>
             </w:rPr>
-            <m:t xml:space="preserve"> (1</m:t>
-          </m:r>
-          <m:r>
-            <m:rPr>
-              <m:sty m:val="b"/>
-            </m:rPr>
-            <w:rPr>
-              <w:rFonts w:ascii="Cambria Math" w:hAnsi="Cambria Math"/>
-              <w:sz w:val="24"/>
-              <w:szCs w:val="24"/>
-              <w:lang w:val="en-GB"/>
-            </w:rPr>
-            <m:t>)</m:t>
+            <m:t xml:space="preserve"> (1)</m:t>
           </m:r>
         </m:oMath>
       </m:oMathPara>
@@ -22275,25 +22251,14 @@
         <w:lastRenderedPageBreak/>
         <w:t>function of a neuron in the MLP must be differentiable. The main issue with the backpropagation algorithm is that the weights in the MLP may be trained in a way that an optimum solution may be found for the desired input-output relationship, but it may not be the most optimal due to the algorithm regressing to a local optimum instead of a global optimum</w:t>
       </w:r>
-      <w:proofErr w:type="gramStart"/>
-      <w:r>
-        <w:rPr>
-          <w:bCs/>
-          <w:sz w:val="24"/>
-          <w:szCs w:val="24"/>
-          <w:lang w:val="en-GB"/>
-        </w:rPr>
-        <w:t xml:space="preserve">. </w:t>
-      </w:r>
-      <w:proofErr w:type="gramEnd"/>
-      <w:r>
-        <w:rPr>
-          <w:bCs/>
-          <w:sz w:val="24"/>
-          <w:szCs w:val="24"/>
-          <w:lang w:val="en-GB"/>
-        </w:rPr>
-        <w:t>Another issue is that the backpropagation algorithm does not perform well if plateaus are present during the training phase</w:t>
+      <w:r>
+        <w:rPr>
+          <w:bCs/>
+          <w:sz w:val="24"/>
+          <w:szCs w:val="24"/>
+          <w:lang w:val="en-GB"/>
+        </w:rPr>
+        <w:t>. Another issue is that the backpropagation algorithm does not perform well if plateaus are present during the training phase</w:t>
       </w:r>
       <w:r>
         <w:rPr>
@@ -23216,25 +23181,7 @@
           <w:szCs w:val="24"/>
           <w:lang w:val="en-GB"/>
         </w:rPr>
-        <w:t xml:space="preserve">that must be recorded by each sensor node is one of the most important steps in the system as without this recording mechanism no data can be acquired to train the VSs that accompany the system. Since the ambient temperature where the sensor nodes would be deployed is not expected to change too quickly under normal conditions, a sampling rate of 1 sample per 30 second interval was chosen. The sensor node was designed from first principles instead of using an off-the-shelf solution as cost was taken into consideration. No scaling circuit was designed as the modified Steinhart-Hart equation [12] was deemed a better software solution than using hardware to deal with converting voltages to degrees Celsius. It was found during testing that a filtering algorithm was required for the incoming values as a small bit of noise was experienced in the form of temperature anomalies </w:t>
-      </w:r>
-      <w:r>
-        <w:rPr>
-          <w:bCs/>
-          <w:sz w:val="24"/>
-          <w:szCs w:val="24"/>
-          <w:lang w:val="en-GB"/>
-        </w:rPr>
-        <w:t xml:space="preserve">due to hot air pockets moving through the buildings </w:t>
-      </w:r>
-      <w:r>
-        <w:rPr>
-          <w:bCs/>
-          <w:sz w:val="24"/>
-          <w:szCs w:val="24"/>
-          <w:lang w:val="en-GB"/>
-        </w:rPr>
-        <w:t>as well as hardware glitches that resulted in ground values being returned on very rare occasions.</w:t>
+        <w:t>that must be recorded by each sensor node is one of the most important steps in the system as without this recording mechanism no data can be acquired to train the VSs that accompany the system. Since the ambient temperature where the sensor nodes would be deployed is not expected to change too quickly under normal conditions, a sampling rate of 1 sample per 30 second interval was chosen. The sensor node was designed from first principles instead of using an off-the-shelf solution as cost was taken into consideration. No scaling circuit was designed as the modified Steinhart-Hart equation [12] was deemed a better software solution than using hardware to deal with converting voltages to degrees Celsius. It was found during testing that a filtering algorithm was required for the incoming values as a small bit of noise was experienced in the form of temperature anomalies due to hot air pockets moving through the buildings as well as hardware glitches that resulted in ground values being returned on very rare occasions.</w:t>
       </w:r>
       <w:r>
         <w:rPr>
@@ -23344,6 +23291,75 @@
     <w:p>
       <w:pPr>
         <w:rPr>
+          <w:bCs/>
+          <w:sz w:val="24"/>
+          <w:szCs w:val="24"/>
+          <w:lang w:val="en-GB"/>
+        </w:rPr>
+      </w:pPr>
+    </w:p>
+    <w:p>
+      <w:pPr>
+        <w:rPr>
+          <w:b/>
+          <w:bCs/>
+          <w:sz w:val="28"/>
+          <w:szCs w:val="28"/>
+          <w:lang w:val="en-GB"/>
+        </w:rPr>
+      </w:pPr>
+      <w:r>
+        <w:rPr>
+          <w:b/>
+          <w:bCs/>
+          <w:sz w:val="28"/>
+          <w:szCs w:val="28"/>
+          <w:lang w:val="en-GB"/>
+        </w:rPr>
+        <w:t>2.2 Virtual Sensor Algorithm</w:t>
+      </w:r>
+    </w:p>
+    <w:p>
+      <w:pPr>
+        <w:rPr>
+          <w:bCs/>
+          <w:sz w:val="24"/>
+          <w:szCs w:val="24"/>
+          <w:lang w:val="en-GB"/>
+        </w:rPr>
+      </w:pPr>
+      <w:r>
+        <w:rPr>
+          <w:bCs/>
+          <w:sz w:val="24"/>
+          <w:szCs w:val="24"/>
+          <w:lang w:val="en-GB"/>
+        </w:rPr>
+        <w:t xml:space="preserve">For the virtual sensor algorithm, only the MLP methods were considered while SOM and KNN were discounted due to the lack of ability for the SOM algorithm or KNN algorithm to perform or otherwise find a regression model. An algorithm was implemented to iterate through various topologies based on number of hidden nodes as well as hidden layers to determine an optimal middle ground where an acceptable accuracy was reached by the MLP while taking training time into consideration. Iterations took the average final error over 20 tries per topology and the optimum </w:t>
+      </w:r>
+      <w:r>
+        <w:rPr>
+          <w:bCs/>
+          <w:sz w:val="24"/>
+          <w:szCs w:val="24"/>
+          <w:lang w:val="en-GB"/>
+        </w:rPr>
+        <w:lastRenderedPageBreak/>
+        <w:t>topology was then used for the final MLP. All algorithms were designed, implemented and tested in Python</w:t>
+      </w:r>
+      <w:r>
+        <w:rPr>
+          <w:bCs/>
+          <w:sz w:val="24"/>
+          <w:szCs w:val="24"/>
+          <w:lang w:val="en-GB"/>
+        </w:rPr>
+        <w:t>.</w:t>
+      </w:r>
+    </w:p>
+    <w:p>
+      <w:pPr>
+        <w:rPr>
           <w:b/>
           <w:bCs/>
           <w:sz w:val="36"/>
@@ -23370,7 +23386,27 @@
           <w:szCs w:val="28"/>
           <w:lang w:val="en-GB"/>
         </w:rPr>
-        <w:t>2.2 Virtual Sensor Training</w:t>
+        <w:t>2.</w:t>
+      </w:r>
+      <w:r>
+        <w:rPr>
+          <w:b/>
+          <w:bCs/>
+          <w:sz w:val="28"/>
+          <w:szCs w:val="28"/>
+          <w:lang w:val="en-GB"/>
+        </w:rPr>
+        <w:t>3</w:t>
+      </w:r>
+      <w:r>
+        <w:rPr>
+          <w:b/>
+          <w:bCs/>
+          <w:sz w:val="28"/>
+          <w:szCs w:val="28"/>
+          <w:lang w:val="en-GB"/>
+        </w:rPr>
+        <w:t xml:space="preserve"> Virtual Sensor Training</w:t>
       </w:r>
     </w:p>
     <w:p>
@@ -23851,6 +23887,158 @@
         </w:rPr>
         <w:t xml:space="preserve"> An initial population of randomly initialised neural networks is instanced with </w:t>
       </w:r>
+      <w:r>
+        <w:rPr>
+          <w:bCs/>
+          <w:sz w:val="24"/>
+          <w:szCs w:val="24"/>
+          <w:lang w:val="en-GB"/>
+        </w:rPr>
+        <w:t>t</w:t>
+      </w:r>
+      <w:r>
+        <w:rPr>
+          <w:bCs/>
+          <w:sz w:val="24"/>
+          <w:szCs w:val="24"/>
+          <w:lang w:val="en-GB"/>
+        </w:rPr>
+        <w:t>he above</w:t>
+      </w:r>
+      <w:r>
+        <w:rPr>
+          <w:bCs/>
+          <w:sz w:val="24"/>
+          <w:szCs w:val="24"/>
+          <w:lang w:val="en-GB"/>
+        </w:rPr>
+        <w:t xml:space="preserve"> normalisation kept</w:t>
+      </w:r>
+      <w:r>
+        <w:rPr>
+          <w:bCs/>
+          <w:sz w:val="24"/>
+          <w:szCs w:val="24"/>
+          <w:lang w:val="en-GB"/>
+        </w:rPr>
+        <w:t xml:space="preserve"> in mind.</w:t>
+      </w:r>
+    </w:p>
+    <w:p>
+      <w:pPr>
+        <w:rPr>
+          <w:bCs/>
+          <w:sz w:val="24"/>
+          <w:szCs w:val="24"/>
+          <w:lang w:val="en-GB"/>
+        </w:rPr>
+      </w:pPr>
+    </w:p>
+    <w:p>
+      <w:pPr>
+        <w:rPr>
+          <w:b/>
+          <w:bCs/>
+          <w:sz w:val="24"/>
+          <w:szCs w:val="24"/>
+          <w:lang w:val="en-GB"/>
+        </w:rPr>
+      </w:pPr>
+      <w:r>
+        <w:rPr>
+          <w:b/>
+          <w:bCs/>
+          <w:sz w:val="24"/>
+          <w:szCs w:val="24"/>
+          <w:lang w:val="en-GB"/>
+        </w:rPr>
+        <w:t>2.</w:t>
+      </w:r>
+      <w:r>
+        <w:rPr>
+          <w:b/>
+          <w:bCs/>
+          <w:sz w:val="24"/>
+          <w:szCs w:val="24"/>
+          <w:lang w:val="en-GB"/>
+        </w:rPr>
+        <w:t>3</w:t>
+      </w:r>
+      <w:r>
+        <w:rPr>
+          <w:b/>
+          <w:bCs/>
+          <w:sz w:val="24"/>
+          <w:szCs w:val="24"/>
+          <w:lang w:val="en-GB"/>
+        </w:rPr>
+        <w:t>.1 Forward propagation</w:t>
+      </w:r>
+    </w:p>
+    <w:p>
+      <w:pPr>
+        <w:rPr>
+          <w:bCs/>
+          <w:sz w:val="24"/>
+          <w:szCs w:val="24"/>
+          <w:lang w:val="en-GB"/>
+        </w:rPr>
+      </w:pPr>
+    </w:p>
+    <w:p>
+      <w:pPr>
+        <w:rPr>
+          <w:bCs/>
+          <w:sz w:val="24"/>
+          <w:szCs w:val="24"/>
+          <w:lang w:val="en-GB"/>
+        </w:rPr>
+      </w:pPr>
+      <w:r>
+        <w:rPr>
+          <w:bCs/>
+          <w:sz w:val="24"/>
+          <w:szCs w:val="24"/>
+          <w:lang w:val="en-GB"/>
+        </w:rPr>
+        <w:t xml:space="preserve">Forward propagation in the MLP consists of giving the appropriate input nodes the correct input values and then propagating these values forward through the MLP through a series of nodes and layers where each node </w:t>
+      </w:r>
+      <w:r>
+        <w:rPr>
+          <w:bCs/>
+          <w:sz w:val="24"/>
+          <w:szCs w:val="24"/>
+          <w:lang w:val="en-GB"/>
+        </w:rPr>
+        <w:t>sums all incoming inputs then activates by using</w:t>
+      </w:r>
+      <w:r>
+        <w:rPr>
+          <w:bCs/>
+          <w:sz w:val="24"/>
+          <w:szCs w:val="24"/>
+          <w:lang w:val="en-GB"/>
+        </w:rPr>
+        <w:t xml:space="preserve"> an activation function defined</w:t>
+      </w:r>
+      <w:r>
+        <w:rPr>
+          <w:bCs/>
+          <w:sz w:val="24"/>
+          <w:szCs w:val="24"/>
+          <w:lang w:val="en-GB"/>
+        </w:rPr>
+        <w:t xml:space="preserve"> in this project</w:t>
+      </w:r>
+      <w:r>
+        <w:rPr>
+          <w:bCs/>
+          <w:sz w:val="24"/>
+          <w:szCs w:val="24"/>
+          <w:lang w:val="en-GB"/>
+        </w:rPr>
+        <w:t xml:space="preserve"> by the </w:t>
+      </w:r>
       <w:proofErr w:type="spellStart"/>
       <w:r>
         <w:rPr>
@@ -23859,7 +24047,7 @@
           <w:szCs w:val="24"/>
           <w:lang w:val="en-GB"/>
         </w:rPr>
-        <w:t>he</w:t>
+        <w:t>Softsign</w:t>
       </w:r>
       <w:proofErr w:type="spellEnd"/>
       <w:r>
@@ -23869,103 +24057,7 @@
           <w:szCs w:val="24"/>
           <w:lang w:val="en-GB"/>
         </w:rPr>
-        <w:t xml:space="preserve"> above in mind.</w:t>
-      </w:r>
-    </w:p>
-    <w:p>
-      <w:pPr>
-        <w:rPr>
-          <w:bCs/>
-          <w:sz w:val="24"/>
-          <w:szCs w:val="24"/>
-          <w:lang w:val="en-GB"/>
-        </w:rPr>
-      </w:pPr>
-    </w:p>
-    <w:p>
-      <w:pPr>
-        <w:rPr>
-          <w:b/>
-          <w:bCs/>
-          <w:sz w:val="24"/>
-          <w:szCs w:val="24"/>
-          <w:lang w:val="en-GB"/>
-        </w:rPr>
-      </w:pPr>
-      <w:r>
-        <w:rPr>
-          <w:b/>
-          <w:bCs/>
-          <w:sz w:val="24"/>
-          <w:szCs w:val="24"/>
-          <w:lang w:val="en-GB"/>
-        </w:rPr>
-        <w:t>2.2.1 Forward propagation</w:t>
-      </w:r>
-    </w:p>
-    <w:p>
-      <w:pPr>
-        <w:rPr>
-          <w:bCs/>
-          <w:sz w:val="24"/>
-          <w:szCs w:val="24"/>
-          <w:lang w:val="en-GB"/>
-        </w:rPr>
-      </w:pPr>
-    </w:p>
-    <w:p>
-      <w:pPr>
-        <w:rPr>
-          <w:bCs/>
-          <w:sz w:val="24"/>
-          <w:szCs w:val="24"/>
-          <w:lang w:val="en-GB"/>
-        </w:rPr>
-      </w:pPr>
-      <w:r>
-        <w:rPr>
-          <w:bCs/>
-          <w:sz w:val="24"/>
-          <w:szCs w:val="24"/>
-          <w:lang w:val="en-GB"/>
-        </w:rPr>
-        <w:t xml:space="preserve">Forward propagation in the MLP consists of giving the appropriate input nodes the correct input values and then propagating these values forward through the MLP through a series of nodes and layers where each node </w:t>
-      </w:r>
-      <w:r>
-        <w:rPr>
-          <w:bCs/>
-          <w:sz w:val="24"/>
-          <w:szCs w:val="24"/>
-          <w:lang w:val="en-GB"/>
-        </w:rPr>
-        <w:t>sums all incoming inputs then activates by using</w:t>
-      </w:r>
-      <w:r>
-        <w:rPr>
-          <w:bCs/>
-          <w:sz w:val="24"/>
-          <w:szCs w:val="24"/>
-          <w:lang w:val="en-GB"/>
-        </w:rPr>
-        <w:t xml:space="preserve"> an activation function defined</w:t>
-      </w:r>
-      <w:r>
-        <w:rPr>
-          <w:bCs/>
-          <w:sz w:val="24"/>
-          <w:szCs w:val="24"/>
-          <w:lang w:val="en-GB"/>
-        </w:rPr>
-        <w:t xml:space="preserve"> in this project</w:t>
-      </w:r>
-      <w:r>
-        <w:rPr>
-          <w:bCs/>
-          <w:sz w:val="24"/>
-          <w:szCs w:val="24"/>
-          <w:lang w:val="en-GB"/>
-        </w:rPr>
-        <w:t xml:space="preserve"> by the modified sigmoid function as</w:t>
+        <w:t xml:space="preserve"> function as</w:t>
       </w:r>
     </w:p>
     <w:p>
@@ -24156,6 +24248,53 @@
         </w:rPr>
         <w:t>until ultimately arriving at the output node with the predicted value.</w:t>
       </w:r>
+      <w:r>
+        <w:rPr>
+          <w:bCs/>
+          <w:sz w:val="24"/>
+          <w:szCs w:val="24"/>
+          <w:lang w:val="en-GB"/>
+        </w:rPr>
+        <w:t xml:space="preserve"> The modified </w:t>
+      </w:r>
+      <w:proofErr w:type="spellStart"/>
+      <w:r>
+        <w:rPr>
+          <w:bCs/>
+          <w:sz w:val="24"/>
+          <w:szCs w:val="24"/>
+          <w:lang w:val="en-GB"/>
+        </w:rPr>
+        <w:t>Softsign</w:t>
+      </w:r>
+      <w:proofErr w:type="spellEnd"/>
+      <w:r>
+        <w:rPr>
+          <w:bCs/>
+          <w:sz w:val="24"/>
+          <w:szCs w:val="24"/>
+          <w:lang w:val="en-GB"/>
+        </w:rPr>
+        <w:t xml:space="preserve"> function was chosen due to its faster computation speed as compared to the sigmoid activation function </w:t>
+      </w:r>
+      <w:r>
+        <w:rPr>
+          <w:bCs/>
+          <w:sz w:val="24"/>
+          <w:szCs w:val="24"/>
+          <w:lang w:val="en-GB"/>
+        </w:rPr>
+        <w:t>and</w:t>
+      </w:r>
+      <w:r>
+        <w:rPr>
+          <w:bCs/>
+          <w:sz w:val="24"/>
+          <w:szCs w:val="24"/>
+          <w:lang w:val="en-GB"/>
+        </w:rPr>
+        <w:t xml:space="preserve"> tanh activation function.</w:t>
+      </w:r>
     </w:p>
     <w:p>
       <w:pPr>
@@ -24185,11 +24324,9 @@
           <w:szCs w:val="24"/>
           <w:lang w:val="en-GB"/>
         </w:rPr>
-        <w:t>2.2.2 Loss function</w:t>
-      </w:r>
-    </w:p>
-    <w:p>
-      <w:pPr>
+        <w:t>2.</w:t>
+      </w:r>
+      <w:r>
         <w:rPr>
           <w:b/>
           <w:bCs/>
@@ -24197,6 +24334,48 @@
           <w:szCs w:val="24"/>
           <w:lang w:val="en-GB"/>
         </w:rPr>
+        <w:t>3</w:t>
+      </w:r>
+      <w:r>
+        <w:rPr>
+          <w:b/>
+          <w:bCs/>
+          <w:sz w:val="24"/>
+          <w:szCs w:val="24"/>
+          <w:lang w:val="en-GB"/>
+        </w:rPr>
+        <w:t>.</w:t>
+      </w:r>
+      <w:r>
+        <w:rPr>
+          <w:b/>
+          <w:bCs/>
+          <w:sz w:val="24"/>
+          <w:szCs w:val="24"/>
+          <w:lang w:val="en-GB"/>
+        </w:rPr>
+        <w:t>2</w:t>
+      </w:r>
+      <w:r>
+        <w:rPr>
+          <w:b/>
+          <w:bCs/>
+          <w:sz w:val="24"/>
+          <w:szCs w:val="24"/>
+          <w:lang w:val="en-GB"/>
+        </w:rPr>
+        <w:t xml:space="preserve"> Loss function</w:t>
+      </w:r>
+    </w:p>
+    <w:p>
+      <w:pPr>
+        <w:rPr>
+          <w:b/>
+          <w:bCs/>
+          <w:sz w:val="24"/>
+          <w:szCs w:val="24"/>
+          <w:lang w:val="en-GB"/>
+        </w:rPr>
       </w:pPr>
     </w:p>
     <w:p>
@@ -24291,11 +24470,9 @@
           <w:szCs w:val="24"/>
           <w:lang w:val="en-GB"/>
         </w:rPr>
-        <w:t>2.2.2 Fittest population selection and mating</w:t>
-      </w:r>
-    </w:p>
-    <w:p>
-      <w:pPr>
+        <w:t>2.</w:t>
+      </w:r>
+      <w:r>
         <w:rPr>
           <w:b/>
           <w:bCs/>
@@ -24303,6 +24480,48 @@
           <w:szCs w:val="24"/>
           <w:lang w:val="en-GB"/>
         </w:rPr>
+        <w:t>3</w:t>
+      </w:r>
+      <w:r>
+        <w:rPr>
+          <w:b/>
+          <w:bCs/>
+          <w:sz w:val="24"/>
+          <w:szCs w:val="24"/>
+          <w:lang w:val="en-GB"/>
+        </w:rPr>
+        <w:t>.</w:t>
+      </w:r>
+      <w:r>
+        <w:rPr>
+          <w:b/>
+          <w:bCs/>
+          <w:sz w:val="24"/>
+          <w:szCs w:val="24"/>
+          <w:lang w:val="en-GB"/>
+        </w:rPr>
+        <w:t>3</w:t>
+      </w:r>
+      <w:r>
+        <w:rPr>
+          <w:b/>
+          <w:bCs/>
+          <w:sz w:val="24"/>
+          <w:szCs w:val="24"/>
+          <w:lang w:val="en-GB"/>
+        </w:rPr>
+        <w:t xml:space="preserve"> Fittest population selection and mating</w:t>
+      </w:r>
+    </w:p>
+    <w:p>
+      <w:pPr>
+        <w:rPr>
+          <w:b/>
+          <w:bCs/>
+          <w:sz w:val="24"/>
+          <w:szCs w:val="24"/>
+          <w:lang w:val="en-GB"/>
+        </w:rPr>
       </w:pPr>
     </w:p>
     <w:p>
@@ -24322,76 +24541,97 @@
           <w:lang w:val="en-GB"/>
         </w:rPr>
         <w:t>Following on from the error calculation, the fittest neural networks are selected for breeding. Parents are then randomly selected, irrespective of which parent is the most fit in the fittest population, for breeding. Weights are randomly selected across both parent’s weight arrays to complete a child neural network’s weight array with a small chance to completely randomise a single weight in the array to act as a mutator until the original population size is reached. This is repeated over a specified number of epochs until a candidate neural network emerges for a specific VS.</w:t>
-      </w:r>
-    </w:p>
-    <w:p>
-      <w:pPr>
-        <w:rPr>
-          <w:bCs/>
-          <w:sz w:val="24"/>
-          <w:szCs w:val="24"/>
-          <w:lang w:val="en-GB"/>
-        </w:rPr>
-      </w:pPr>
-    </w:p>
-    <w:p>
-      <w:pPr>
-        <w:rPr>
-          <w:bCs/>
-          <w:sz w:val="24"/>
-          <w:szCs w:val="24"/>
-          <w:lang w:val="en-GB"/>
-        </w:rPr>
-      </w:pPr>
-      <w:r>
-        <w:rPr>
-          <w:b/>
-          <w:bCs/>
-          <w:sz w:val="24"/>
-          <w:szCs w:val="24"/>
-          <w:lang w:val="en-GB"/>
-        </w:rPr>
-        <w:t>2.3 Virtual Sensor</w:t>
-      </w:r>
-    </w:p>
-    <w:p>
-      <w:pPr>
-        <w:rPr>
-          <w:bCs/>
-          <w:sz w:val="24"/>
-          <w:szCs w:val="24"/>
-          <w:lang w:val="en-GB"/>
-        </w:rPr>
-      </w:pPr>
-    </w:p>
-    <w:p>
-      <w:pPr>
-        <w:rPr>
-          <w:bCs/>
-          <w:sz w:val="24"/>
-          <w:szCs w:val="24"/>
-          <w:lang w:val="en-GB"/>
-        </w:rPr>
-      </w:pPr>
-      <w:r>
-        <w:rPr>
-          <w:bCs/>
-          <w:sz w:val="24"/>
-          <w:szCs w:val="24"/>
-          <w:lang w:val="en-GB"/>
-        </w:rPr>
-        <w:t>The VSs are deployed on both the server and the sensor nodes, applying the weights that have been found through the training phase. As such, the readings from the VS on the sensor node should not differ much or at all from the VS deployed on the servers. The system will identify if a sensor node is not communicating with the server and use the appropriate VS to take over sen</w:t>
       </w:r>
       <w:bookmarkStart w:id="3" w:name="_GoBack"/>
       <w:bookmarkEnd w:id="3"/>
-      <w:r>
-        <w:rPr>
-          <w:bCs/>
-          <w:sz w:val="24"/>
-          <w:szCs w:val="24"/>
-          <w:lang w:val="en-GB"/>
-        </w:rPr>
-        <w:t>sing operations until the sensor node is able to reconnect to the network.</w:t>
+    </w:p>
+    <w:p>
+      <w:pPr>
+        <w:rPr>
+          <w:bCs/>
+          <w:sz w:val="24"/>
+          <w:szCs w:val="24"/>
+          <w:lang w:val="en-GB"/>
+        </w:rPr>
+      </w:pPr>
+    </w:p>
+    <w:p>
+      <w:pPr>
+        <w:rPr>
+          <w:bCs/>
+          <w:sz w:val="24"/>
+          <w:szCs w:val="24"/>
+          <w:lang w:val="en-GB"/>
+        </w:rPr>
+      </w:pPr>
+      <w:r>
+        <w:rPr>
+          <w:b/>
+          <w:bCs/>
+          <w:sz w:val="24"/>
+          <w:szCs w:val="24"/>
+          <w:lang w:val="en-GB"/>
+        </w:rPr>
+        <w:t>2.</w:t>
+      </w:r>
+      <w:r>
+        <w:rPr>
+          <w:b/>
+          <w:bCs/>
+          <w:sz w:val="24"/>
+          <w:szCs w:val="24"/>
+          <w:lang w:val="en-GB"/>
+        </w:rPr>
+        <w:t>4</w:t>
+      </w:r>
+      <w:r>
+        <w:rPr>
+          <w:b/>
+          <w:bCs/>
+          <w:sz w:val="24"/>
+          <w:szCs w:val="24"/>
+          <w:lang w:val="en-GB"/>
+        </w:rPr>
+        <w:t xml:space="preserve"> Virtual Sensor</w:t>
+      </w:r>
+      <w:r>
+        <w:rPr>
+          <w:b/>
+          <w:bCs/>
+          <w:sz w:val="24"/>
+          <w:szCs w:val="24"/>
+          <w:lang w:val="en-GB"/>
+        </w:rPr>
+        <w:t xml:space="preserve"> Implementation</w:t>
+      </w:r>
+    </w:p>
+    <w:p>
+      <w:pPr>
+        <w:rPr>
+          <w:bCs/>
+          <w:sz w:val="24"/>
+          <w:szCs w:val="24"/>
+          <w:lang w:val="en-GB"/>
+        </w:rPr>
+      </w:pPr>
+    </w:p>
+    <w:p>
+      <w:pPr>
+        <w:rPr>
+          <w:bCs/>
+          <w:sz w:val="24"/>
+          <w:szCs w:val="24"/>
+          <w:lang w:val="en-GB"/>
+        </w:rPr>
+      </w:pPr>
+      <w:r>
+        <w:rPr>
+          <w:bCs/>
+          <w:sz w:val="24"/>
+          <w:szCs w:val="24"/>
+          <w:lang w:val="en-GB"/>
+        </w:rPr>
+        <w:t>The VSs are deployed on both the server and the sensor nodes, applying the weights that have been found through the training phase. As such, the readings from the VS on the sensor node should not differ much or at all from the VS deployed on the servers. The system will identify if a sensor node is not communicating with the server and use the appropriate VS to take over sensing operations until the sensor node is able to reconnect to the network.</w:t>
       </w:r>
       <w:r>
         <w:rPr>
@@ -24608,6 +24848,14 @@
           <w:lang w:val="en-GB"/>
         </w:rPr>
         <w:t>. Each major functional block is discussed in terms of the design, simulation, performance, evaluation and optimisation where applicable</w:t>
+      </w:r>
+      <w:r>
+        <w:rPr>
+          <w:sz w:val="24"/>
+          <w:szCs w:val="24"/>
+          <w:lang w:val="en-GB"/>
+        </w:rPr>
+        <w:t>.</w:t>
       </w:r>
     </w:p>
     <w:p>
@@ -24894,9 +25142,21 @@
           <w:tab w:val="left" w:pos="7920"/>
         </w:tabs>
         <w:rPr>
-          <w:lang w:val="en-GB"/>
-        </w:rPr>
-      </w:pPr>
+          <w:b/>
+          <w:sz w:val="28"/>
+          <w:szCs w:val="24"/>
+          <w:lang w:val="en-GB"/>
+        </w:rPr>
+      </w:pPr>
+      <w:r>
+        <w:rPr>
+          <w:b/>
+          <w:sz w:val="28"/>
+          <w:szCs w:val="24"/>
+          <w:lang w:val="en-GB"/>
+        </w:rPr>
+        <w:t xml:space="preserve">3.1 </w:t>
+      </w:r>
     </w:p>
     <w:p>
       <w:pPr>
@@ -36386,7 +36646,7 @@
 </file>
 
 <file path=customXml/itemProps1.xml><?xml version="1.0" encoding="utf-8"?>
-<ds:datastoreItem xmlns:ds="http://schemas.openxmlformats.org/officeDocument/2006/customXml" ds:itemID="{D3DF6ADA-A15A-4422-825E-FECEEC528F9D}">
+<ds:datastoreItem xmlns:ds="http://schemas.openxmlformats.org/officeDocument/2006/customXml" ds:itemID="{DC8E2A8B-B746-4485-A231-56C754C92DEB}">
   <ds:schemaRefs>
     <ds:schemaRef ds:uri="http://schemas.openxmlformats.org/officeDocument/2006/bibliography"/>
   </ds:schemaRefs>

</xml_diff>

<commit_message>
Added some subsections to final report regarding hardware design
</commit_message>
<xml_diff>
--- a/Reports/Final Report/FinalReportTemplate_2018.docx
+++ b/Reports/Final Report/FinalReportTemplate_2018.docx
@@ -20076,6 +20076,7 @@
         <w:jc w:val="both"/>
         <w:rPr>
           <w:b/>
+          <w:i/>
           <w:sz w:val="24"/>
           <w:szCs w:val="24"/>
           <w:lang w:val="en-GB"/>
@@ -20084,6 +20085,7 @@
       <w:r>
         <w:rPr>
           <w:b/>
+          <w:i/>
           <w:sz w:val="24"/>
           <w:szCs w:val="24"/>
           <w:lang w:val="en-GB"/>
@@ -20459,6 +20461,7 @@
         <w:rPr>
           <w:b/>
           <w:bCs/>
+          <w:i/>
           <w:sz w:val="24"/>
           <w:szCs w:val="24"/>
           <w:lang w:val="en-GB"/>
@@ -20468,6 +20471,7 @@
         <w:rPr>
           <w:b/>
           <w:bCs/>
+          <w:i/>
           <w:sz w:val="24"/>
           <w:szCs w:val="24"/>
           <w:lang w:val="en-GB"/>
@@ -21629,6 +21633,7 @@
         <w:jc w:val="both"/>
         <w:rPr>
           <w:bCs/>
+          <w:i/>
           <w:sz w:val="24"/>
           <w:szCs w:val="24"/>
           <w:lang w:val="en-GB"/>
@@ -21644,6 +21649,7 @@
         <w:rPr>
           <w:b/>
           <w:bCs/>
+          <w:i/>
           <w:sz w:val="24"/>
           <w:szCs w:val="24"/>
           <w:lang w:val="en-GB"/>
@@ -21653,6 +21659,7 @@
         <w:rPr>
           <w:b/>
           <w:bCs/>
+          <w:i/>
           <w:sz w:val="24"/>
           <w:szCs w:val="24"/>
           <w:lang w:val="en-GB"/>
@@ -22092,6 +22099,7 @@
         <w:rPr>
           <w:b/>
           <w:bCs/>
+          <w:i/>
           <w:sz w:val="24"/>
           <w:szCs w:val="24"/>
           <w:lang w:val="en-GB"/>
@@ -22101,6 +22109,7 @@
         <w:rPr>
           <w:b/>
           <w:bCs/>
+          <w:i/>
           <w:sz w:val="24"/>
           <w:szCs w:val="24"/>
           <w:lang w:val="en-GB"/>
@@ -24024,6 +24033,7 @@
         <w:rPr>
           <w:b/>
           <w:bCs/>
+          <w:i/>
           <w:sz w:val="24"/>
           <w:szCs w:val="24"/>
           <w:lang w:val="en-GB"/>
@@ -24033,6 +24043,7 @@
         <w:rPr>
           <w:b/>
           <w:bCs/>
+          <w:i/>
           <w:sz w:val="24"/>
           <w:szCs w:val="24"/>
           <w:lang w:val="en-GB"/>
@@ -24043,6 +24054,7 @@
         <w:rPr>
           <w:b/>
           <w:bCs/>
+          <w:i/>
           <w:sz w:val="24"/>
           <w:szCs w:val="24"/>
           <w:lang w:val="en-GB"/>
@@ -24053,6 +24065,7 @@
         <w:rPr>
           <w:b/>
           <w:bCs/>
+          <w:i/>
           <w:sz w:val="24"/>
           <w:szCs w:val="24"/>
           <w:lang w:val="en-GB"/>
@@ -24357,7 +24370,7 @@
           <w:szCs w:val="24"/>
           <w:lang w:val="en-GB"/>
         </w:rPr>
-        <w:t xml:space="preserve"> The modified </w:t>
+        <w:t xml:space="preserve"> The </w:t>
       </w:r>
       <w:proofErr w:type="spellStart"/>
       <w:r>
@@ -24413,6 +24426,7 @@
         <w:rPr>
           <w:b/>
           <w:bCs/>
+          <w:i/>
           <w:sz w:val="24"/>
           <w:szCs w:val="24"/>
           <w:lang w:val="en-GB"/>
@@ -24422,6 +24436,7 @@
         <w:rPr>
           <w:b/>
           <w:bCs/>
+          <w:i/>
           <w:sz w:val="24"/>
           <w:szCs w:val="24"/>
           <w:lang w:val="en-GB"/>
@@ -24432,6 +24447,7 @@
         <w:rPr>
           <w:b/>
           <w:bCs/>
+          <w:i/>
           <w:sz w:val="24"/>
           <w:szCs w:val="24"/>
           <w:lang w:val="en-GB"/>
@@ -24442,6 +24458,7 @@
         <w:rPr>
           <w:b/>
           <w:bCs/>
+          <w:i/>
           <w:sz w:val="24"/>
           <w:szCs w:val="24"/>
           <w:lang w:val="en-GB"/>
@@ -24452,6 +24469,7 @@
         <w:rPr>
           <w:b/>
           <w:bCs/>
+          <w:i/>
           <w:sz w:val="24"/>
           <w:szCs w:val="24"/>
           <w:lang w:val="en-GB"/>
@@ -24462,6 +24480,7 @@
         <w:rPr>
           <w:b/>
           <w:bCs/>
+          <w:i/>
           <w:sz w:val="24"/>
           <w:szCs w:val="24"/>
           <w:lang w:val="en-GB"/>
@@ -24559,6 +24578,7 @@
         <w:rPr>
           <w:b/>
           <w:bCs/>
+          <w:i/>
           <w:sz w:val="24"/>
           <w:szCs w:val="24"/>
           <w:lang w:val="en-GB"/>
@@ -24568,6 +24588,7 @@
         <w:rPr>
           <w:b/>
           <w:bCs/>
+          <w:i/>
           <w:sz w:val="24"/>
           <w:szCs w:val="24"/>
           <w:lang w:val="en-GB"/>
@@ -24578,6 +24599,7 @@
         <w:rPr>
           <w:b/>
           <w:bCs/>
+          <w:i/>
           <w:sz w:val="24"/>
           <w:szCs w:val="24"/>
           <w:lang w:val="en-GB"/>
@@ -24588,6 +24610,7 @@
         <w:rPr>
           <w:b/>
           <w:bCs/>
+          <w:i/>
           <w:sz w:val="24"/>
           <w:szCs w:val="24"/>
           <w:lang w:val="en-GB"/>
@@ -24598,6 +24621,7 @@
         <w:rPr>
           <w:b/>
           <w:bCs/>
+          <w:i/>
           <w:sz w:val="24"/>
           <w:szCs w:val="24"/>
           <w:lang w:val="en-GB"/>
@@ -24608,6 +24632,7 @@
         <w:rPr>
           <w:b/>
           <w:bCs/>
+          <w:i/>
           <w:sz w:val="24"/>
           <w:szCs w:val="24"/>
           <w:lang w:val="en-GB"/>
@@ -25499,43 +25524,7 @@
                 <w:szCs w:val="24"/>
                 <w:lang w:val="en-GB"/>
               </w:rPr>
-              <m:t>Resolution</m:t>
-            </m:r>
-            <m:r>
-              <w:rPr>
-                <w:rFonts w:ascii="Cambria Math" w:hAnsi="Cambria Math"/>
-                <w:sz w:val="24"/>
-                <w:szCs w:val="24"/>
-                <w:lang w:val="en-GB"/>
-              </w:rPr>
-              <m:t xml:space="preserve"> </m:t>
-            </m:r>
-            <m:r>
-              <w:rPr>
-                <w:rFonts w:ascii="Cambria Math" w:hAnsi="Cambria Math"/>
-                <w:sz w:val="24"/>
-                <w:szCs w:val="24"/>
-                <w:lang w:val="en-GB"/>
-              </w:rPr>
-              <m:t>ofthe</m:t>
-            </m:r>
-            <m:r>
-              <w:rPr>
-                <w:rFonts w:ascii="Cambria Math" w:hAnsi="Cambria Math"/>
-                <w:sz w:val="24"/>
-                <w:szCs w:val="24"/>
-                <w:lang w:val="en-GB"/>
-              </w:rPr>
-              <m:t xml:space="preserve"> </m:t>
-            </m:r>
-            <m:r>
-              <w:rPr>
-                <w:rFonts w:ascii="Cambria Math" w:hAnsi="Cambria Math"/>
-                <w:sz w:val="24"/>
-                <w:szCs w:val="24"/>
-                <w:lang w:val="en-GB"/>
-              </w:rPr>
-              <m:t>ADC</m:t>
+              <m:t>Resolution ofthe ADC</m:t>
             </m:r>
             <m:ctrlPr>
               <w:rPr>
@@ -25555,25 +25544,7 @@
                 <w:szCs w:val="24"/>
                 <w:lang w:val="en-GB"/>
               </w:rPr>
-              <m:t>System</m:t>
-            </m:r>
-            <m:r>
-              <w:rPr>
-                <w:rFonts w:ascii="Cambria Math" w:hAnsi="Cambria Math"/>
-                <w:sz w:val="24"/>
-                <w:szCs w:val="24"/>
-                <w:lang w:val="en-GB"/>
-              </w:rPr>
-              <m:t xml:space="preserve"> </m:t>
-            </m:r>
-            <m:r>
-              <w:rPr>
-                <w:rFonts w:ascii="Cambria Math" w:hAnsi="Cambria Math"/>
-                <w:sz w:val="24"/>
-                <w:szCs w:val="24"/>
-                <w:lang w:val="en-GB"/>
-              </w:rPr>
-              <m:t>Voltage</m:t>
+              <m:t>System Voltage</m:t>
             </m:r>
             <m:ctrlPr>
               <w:rPr>
@@ -25614,25 +25585,7 @@
                 <w:szCs w:val="24"/>
                 <w:lang w:val="en-GB"/>
               </w:rPr>
-              <m:t>ADC</m:t>
-            </m:r>
-            <m:r>
-              <w:rPr>
-                <w:rFonts w:ascii="Cambria Math" w:hAnsi="Cambria Math"/>
-                <w:sz w:val="24"/>
-                <w:szCs w:val="24"/>
-                <w:lang w:val="en-GB"/>
-              </w:rPr>
-              <m:t xml:space="preserve"> </m:t>
-            </m:r>
-            <m:r>
-              <w:rPr>
-                <w:rFonts w:ascii="Cambria Math" w:hAnsi="Cambria Math"/>
-                <w:sz w:val="24"/>
-                <w:szCs w:val="24"/>
-                <w:lang w:val="en-GB"/>
-              </w:rPr>
-              <m:t>Reading</m:t>
+              <m:t>ADC Reading</m:t>
             </m:r>
             <m:ctrlPr>
               <w:rPr>
@@ -25652,43 +25605,7 @@
                 <w:szCs w:val="24"/>
                 <w:lang w:val="en-GB"/>
               </w:rPr>
-              <m:t>Analog</m:t>
-            </m:r>
-            <m:r>
-              <w:rPr>
-                <w:rFonts w:ascii="Cambria Math" w:hAnsi="Cambria Math"/>
-                <w:sz w:val="24"/>
-                <w:szCs w:val="24"/>
-                <w:lang w:val="en-GB"/>
-              </w:rPr>
-              <m:t xml:space="preserve"> V</m:t>
-            </m:r>
-            <m:r>
-              <w:rPr>
-                <w:rFonts w:ascii="Cambria Math" w:hAnsi="Cambria Math"/>
-                <w:sz w:val="24"/>
-                <w:szCs w:val="24"/>
-                <w:lang w:val="en-GB"/>
-              </w:rPr>
-              <m:t>oltage</m:t>
-            </m:r>
-            <m:r>
-              <w:rPr>
-                <w:rFonts w:ascii="Cambria Math" w:hAnsi="Cambria Math"/>
-                <w:sz w:val="24"/>
-                <w:szCs w:val="24"/>
-                <w:lang w:val="en-GB"/>
-              </w:rPr>
-              <m:t xml:space="preserve"> M</m:t>
-            </m:r>
-            <m:r>
-              <w:rPr>
-                <w:rFonts w:ascii="Cambria Math" w:hAnsi="Cambria Math"/>
-                <w:sz w:val="24"/>
-                <w:szCs w:val="24"/>
-                <w:lang w:val="en-GB"/>
-              </w:rPr>
-              <m:t>easured</m:t>
+              <m:t>Analog Voltage Measured</m:t>
             </m:r>
             <m:ctrlPr>
               <w:rPr>
@@ -26686,25 +26603,7 @@
             <w:szCs w:val="24"/>
             <w:lang w:val="en-GB"/>
           </w:rPr>
-          <m:t>=ADC</m:t>
-        </m:r>
-        <m:r>
-          <w:rPr>
-            <w:rFonts w:ascii="Cambria Math" w:hAnsi="Cambria Math"/>
-            <w:sz w:val="24"/>
-            <w:szCs w:val="24"/>
-            <w:lang w:val="en-GB"/>
-          </w:rPr>
-          <m:t xml:space="preserve"> </m:t>
-        </m:r>
-        <m:r>
-          <w:rPr>
-            <w:rFonts w:ascii="Cambria Math" w:hAnsi="Cambria Math"/>
-            <w:sz w:val="24"/>
-            <w:szCs w:val="24"/>
-            <w:lang w:val="en-GB"/>
-          </w:rPr>
-          <m:t>Reading</m:t>
+          <m:t>=ADC Reading</m:t>
         </m:r>
       </m:oMath>
       <w:r>
@@ -28428,6 +28327,7 @@
       <w:pPr>
         <w:rPr>
           <w:b/>
+          <w:i/>
           <w:sz w:val="24"/>
           <w:szCs w:val="24"/>
         </w:rPr>
@@ -28435,6 +28335,7 @@
       <w:r>
         <w:rPr>
           <w:b/>
+          <w:i/>
           <w:sz w:val="24"/>
           <w:szCs w:val="24"/>
         </w:rPr>
@@ -28875,6 +28776,7 @@
       <w:pPr>
         <w:rPr>
           <w:b/>
+          <w:i/>
           <w:sz w:val="24"/>
           <w:szCs w:val="24"/>
         </w:rPr>
@@ -28882,6 +28784,7 @@
       <w:r>
         <w:rPr>
           <w:b/>
+          <w:i/>
           <w:sz w:val="24"/>
           <w:szCs w:val="24"/>
         </w:rPr>
@@ -29226,8 +29129,6 @@
         </w:rPr>
         <w:t>3.4 FINAL SENSOR NODE CIRCUIT</w:t>
       </w:r>
-      <w:bookmarkStart w:id="3" w:name="_GoBack"/>
-      <w:bookmarkEnd w:id="3"/>
     </w:p>
     <w:p>
       <w:pPr>
@@ -29275,6 +29176,1194 @@
         </w:rPr>
         <w:t>. The schematic is shown in figure</w:t>
       </w:r>
+      <w:r>
+        <w:rPr>
+          <w:sz w:val="24"/>
+          <w:szCs w:val="24"/>
+        </w:rPr>
+        <w:t xml:space="preserve"> 3.3</w:t>
+      </w:r>
+      <w:r>
+        <w:rPr>
+          <w:sz w:val="24"/>
+          <w:szCs w:val="24"/>
+        </w:rPr>
+        <w:t xml:space="preserve"> and the stripboard design, done in Fritzing, in figure 3.5</w:t>
+      </w:r>
+      <w:r>
+        <w:rPr>
+          <w:sz w:val="24"/>
+          <w:szCs w:val="24"/>
+        </w:rPr>
+        <w:t>. There is a single power line and ground line shared between all components in the circuitry.</w:t>
+      </w:r>
+    </w:p>
+    <w:p>
+      <w:pPr>
+        <w:rPr>
+          <w:sz w:val="24"/>
+          <w:szCs w:val="24"/>
+        </w:rPr>
+      </w:pPr>
+    </w:p>
+    <w:p>
+      <w:pPr>
+        <w:rPr>
+          <w:sz w:val="24"/>
+          <w:szCs w:val="24"/>
+        </w:rPr>
+      </w:pPr>
+      <w:r>
+        <w:rPr>
+          <w:noProof/>
+          <w:sz w:val="24"/>
+          <w:szCs w:val="24"/>
+        </w:rPr>
+        <w:drawing>
+          <wp:inline distT="0" distB="0" distL="0" distR="0">
+            <wp:extent cx="5274945" cy="3326130"/>
+            <wp:effectExtent l="0" t="0" r="1905" b="7620"/>
+            <wp:docPr id="20" name="Picture 20"/>
+            <wp:cNvGraphicFramePr>
+              <a:graphicFrameLocks xmlns:a="http://schemas.openxmlformats.org/drawingml/2006/main" noChangeAspect="1"/>
+            </wp:cNvGraphicFramePr>
+            <a:graphic xmlns:a="http://schemas.openxmlformats.org/drawingml/2006/main">
+              <a:graphicData uri="http://schemas.openxmlformats.org/drawingml/2006/picture">
+                <pic:pic xmlns:pic="http://schemas.openxmlformats.org/drawingml/2006/picture">
+                  <pic:nvPicPr>
+                    <pic:cNvPr id="20" name="Full_circuit_schematic.png"/>
+                    <pic:cNvPicPr/>
+                  </pic:nvPicPr>
+                  <pic:blipFill>
+                    <a:blip r:embed="rId26">
+                      <a:extLst>
+                        <a:ext uri="{28A0092B-C50C-407E-A947-70E740481C1C}">
+                          <a14:useLocalDpi xmlns:a14="http://schemas.microsoft.com/office/drawing/2010/main" val="0"/>
+                        </a:ext>
+                      </a:extLst>
+                    </a:blip>
+                    <a:stretch>
+                      <a:fillRect/>
+                    </a:stretch>
+                  </pic:blipFill>
+                  <pic:spPr>
+                    <a:xfrm>
+                      <a:off x="0" y="0"/>
+                      <a:ext cx="5274945" cy="3326130"/>
+                    </a:xfrm>
+                    <a:prstGeom prst="rect">
+                      <a:avLst/>
+                    </a:prstGeom>
+                  </pic:spPr>
+                </pic:pic>
+              </a:graphicData>
+            </a:graphic>
+          </wp:inline>
+        </w:drawing>
+      </w:r>
+    </w:p>
+    <w:p>
+      <w:pPr>
+        <w:rPr>
+          <w:b/>
+          <w:sz w:val="24"/>
+          <w:szCs w:val="24"/>
+        </w:rPr>
+      </w:pPr>
+      <w:r>
+        <w:rPr>
+          <w:b/>
+          <w:sz w:val="24"/>
+          <w:szCs w:val="24"/>
+        </w:rPr>
+        <w:t>Figure 3.3. Full circuit schematic of the sensor node.</w:t>
+      </w:r>
+    </w:p>
+    <w:p>
+      <w:pPr>
+        <w:rPr>
+          <w:b/>
+          <w:sz w:val="24"/>
+          <w:szCs w:val="24"/>
+        </w:rPr>
+      </w:pPr>
+    </w:p>
+    <w:p>
+      <w:pPr>
+        <w:rPr>
+          <w:b/>
+          <w:sz w:val="24"/>
+          <w:szCs w:val="24"/>
+        </w:rPr>
+      </w:pPr>
+      <w:r>
+        <w:rPr>
+          <w:b/>
+          <w:noProof/>
+          <w:sz w:val="24"/>
+          <w:szCs w:val="24"/>
+        </w:rPr>
+        <w:lastRenderedPageBreak/>
+        <w:drawing>
+          <wp:inline distT="0" distB="0" distL="0" distR="0">
+            <wp:extent cx="4772691" cy="4153480"/>
+            <wp:effectExtent l="0" t="0" r="8890" b="0"/>
+            <wp:docPr id="25" name="Picture 25"/>
+            <wp:cNvGraphicFramePr>
+              <a:graphicFrameLocks xmlns:a="http://schemas.openxmlformats.org/drawingml/2006/main" noChangeAspect="1"/>
+            </wp:cNvGraphicFramePr>
+            <a:graphic xmlns:a="http://schemas.openxmlformats.org/drawingml/2006/main">
+              <a:graphicData uri="http://schemas.openxmlformats.org/drawingml/2006/picture">
+                <pic:pic xmlns:pic="http://schemas.openxmlformats.org/drawingml/2006/picture">
+                  <pic:nvPicPr>
+                    <pic:cNvPr id="25" name="stripboard_design.png"/>
+                    <pic:cNvPicPr/>
+                  </pic:nvPicPr>
+                  <pic:blipFill>
+                    <a:blip r:embed="rId27">
+                      <a:extLst>
+                        <a:ext uri="{28A0092B-C50C-407E-A947-70E740481C1C}">
+                          <a14:useLocalDpi xmlns:a14="http://schemas.microsoft.com/office/drawing/2010/main" val="0"/>
+                        </a:ext>
+                      </a:extLst>
+                    </a:blip>
+                    <a:stretch>
+                      <a:fillRect/>
+                    </a:stretch>
+                  </pic:blipFill>
+                  <pic:spPr>
+                    <a:xfrm>
+                      <a:off x="0" y="0"/>
+                      <a:ext cx="4772691" cy="4153480"/>
+                    </a:xfrm>
+                    <a:prstGeom prst="rect">
+                      <a:avLst/>
+                    </a:prstGeom>
+                  </pic:spPr>
+                </pic:pic>
+              </a:graphicData>
+            </a:graphic>
+          </wp:inline>
+        </w:drawing>
+      </w:r>
+    </w:p>
+    <w:p>
+      <w:pPr>
+        <w:rPr>
+          <w:b/>
+          <w:sz w:val="24"/>
+          <w:szCs w:val="24"/>
+        </w:rPr>
+      </w:pPr>
+      <w:r>
+        <w:rPr>
+          <w:b/>
+          <w:sz w:val="24"/>
+          <w:szCs w:val="24"/>
+        </w:rPr>
+        <w:t>Figure 3.4. Stripboard design of the sensor node</w:t>
+      </w:r>
+      <w:r>
+        <w:rPr>
+          <w:b/>
+          <w:sz w:val="24"/>
+          <w:szCs w:val="24"/>
+        </w:rPr>
+        <w:t xml:space="preserve"> done in Fritzing</w:t>
+      </w:r>
+    </w:p>
+    <w:p>
+      <w:pPr>
+        <w:rPr>
+          <w:b/>
+          <w:sz w:val="24"/>
+          <w:szCs w:val="24"/>
+        </w:rPr>
+      </w:pPr>
+    </w:p>
+    <w:p>
+      <w:pPr>
+        <w:rPr>
+          <w:sz w:val="24"/>
+          <w:szCs w:val="24"/>
+        </w:rPr>
+      </w:pPr>
+      <w:r>
+        <w:rPr>
+          <w:sz w:val="24"/>
+          <w:szCs w:val="24"/>
+        </w:rPr>
+        <w:t xml:space="preserve">Due to the Fritzing software not including an ESP8266 </w:t>
+      </w:r>
+      <w:proofErr w:type="spellStart"/>
+      <w:r>
+        <w:rPr>
+          <w:sz w:val="24"/>
+          <w:szCs w:val="24"/>
+        </w:rPr>
+        <w:t>WiFi</w:t>
+      </w:r>
+      <w:proofErr w:type="spellEnd"/>
+      <w:r>
+        <w:rPr>
+          <w:sz w:val="24"/>
+          <w:szCs w:val="24"/>
+        </w:rPr>
+        <w:t xml:space="preserve"> module it must be noted that the 8 pin holders in figure 3.4 in the top right section that are in a 4x4 configuration of the stripboard were reserved for the pins of the</w:t>
+      </w:r>
+      <w:r>
+        <w:rPr>
+          <w:sz w:val="24"/>
+          <w:szCs w:val="24"/>
+        </w:rPr>
+        <w:t xml:space="preserve"> </w:t>
+      </w:r>
+      <w:r>
+        <w:rPr>
+          <w:sz w:val="24"/>
+          <w:szCs w:val="24"/>
+        </w:rPr>
+        <w:t xml:space="preserve">ESP8266 </w:t>
+      </w:r>
+      <w:proofErr w:type="spellStart"/>
+      <w:r>
+        <w:rPr>
+          <w:sz w:val="24"/>
+          <w:szCs w:val="24"/>
+        </w:rPr>
+        <w:t>WiFi</w:t>
+      </w:r>
+      <w:proofErr w:type="spellEnd"/>
+      <w:r>
+        <w:rPr>
+          <w:sz w:val="24"/>
+          <w:szCs w:val="24"/>
+        </w:rPr>
+        <w:t xml:space="preserve"> module. The five pins in the bottom left are reserved for the PICKIT3 programming device that is required to program the PIC32.</w:t>
+      </w:r>
+    </w:p>
+    <w:p>
+      <w:pPr>
+        <w:rPr>
+          <w:b/>
+          <w:sz w:val="24"/>
+          <w:szCs w:val="24"/>
+        </w:rPr>
+      </w:pPr>
+    </w:p>
+    <w:p>
+      <w:pPr>
+        <w:rPr>
+          <w:b/>
+          <w:sz w:val="28"/>
+          <w:szCs w:val="28"/>
+        </w:rPr>
+      </w:pPr>
+      <w:r>
+        <w:rPr>
+          <w:b/>
+          <w:sz w:val="28"/>
+          <w:szCs w:val="28"/>
+        </w:rPr>
+        <w:t xml:space="preserve">3.5 </w:t>
+      </w:r>
+      <w:r>
+        <w:rPr>
+          <w:b/>
+          <w:sz w:val="28"/>
+          <w:szCs w:val="28"/>
+        </w:rPr>
+        <w:t>MICROCONTROLLER SOFTWARE</w:t>
+      </w:r>
+    </w:p>
+    <w:p>
+      <w:pPr>
+        <w:rPr>
+          <w:sz w:val="24"/>
+          <w:szCs w:val="24"/>
+        </w:rPr>
+      </w:pPr>
+    </w:p>
+    <w:p>
+      <w:pPr>
+        <w:rPr>
+          <w:sz w:val="24"/>
+          <w:szCs w:val="24"/>
+        </w:rPr>
+      </w:pPr>
+      <w:r>
+        <w:rPr>
+          <w:sz w:val="24"/>
+          <w:szCs w:val="24"/>
+        </w:rPr>
+        <w:t xml:space="preserve">The Harmony framework was used to initialize the clock speed and peripherals to the required states to perform specific operations, specifically USART communication and PLL clock required for the ADC. The ADC was configured manually using information provided by the datasheet. A workflow engine was considered </w:t>
+      </w:r>
+      <w:r>
+        <w:rPr>
+          <w:sz w:val="24"/>
+          <w:szCs w:val="24"/>
+        </w:rPr>
+        <w:t>but due to the unpredictability of peripheral interrupts interrupting the program flow, a state machine was implemented to ensure no important functions would be interrupted</w:t>
+      </w:r>
+      <w:r>
+        <w:rPr>
+          <w:sz w:val="24"/>
+          <w:szCs w:val="24"/>
+        </w:rPr>
+        <w:t xml:space="preserve"> during important functions</w:t>
+      </w:r>
+      <w:r>
+        <w:rPr>
+          <w:sz w:val="24"/>
+          <w:szCs w:val="24"/>
+        </w:rPr>
+        <w:t xml:space="preserve">. </w:t>
+      </w:r>
+      <w:r>
+        <w:rPr>
+          <w:sz w:val="24"/>
+          <w:szCs w:val="24"/>
+        </w:rPr>
+        <w:t xml:space="preserve">The </w:t>
+      </w:r>
+      <w:r>
+        <w:rPr>
+          <w:sz w:val="24"/>
+          <w:szCs w:val="24"/>
+        </w:rPr>
+        <w:t>design of the state machine is shown in figure 3.</w:t>
+      </w:r>
+      <w:r>
+        <w:rPr>
+          <w:sz w:val="24"/>
+          <w:szCs w:val="24"/>
+        </w:rPr>
+        <w:t>5</w:t>
+      </w:r>
+      <w:r>
+        <w:rPr>
+          <w:sz w:val="24"/>
+          <w:szCs w:val="24"/>
+        </w:rPr>
+        <w:t>.</w:t>
+      </w:r>
+    </w:p>
+    <w:p>
+      <w:pPr>
+        <w:rPr>
+          <w:sz w:val="24"/>
+          <w:szCs w:val="24"/>
+        </w:rPr>
+      </w:pPr>
+    </w:p>
+    <w:p>
+      <w:pPr>
+        <w:jc w:val="center"/>
+        <w:rPr>
+          <w:sz w:val="24"/>
+          <w:szCs w:val="24"/>
+        </w:rPr>
+      </w:pPr>
+      <w:r>
+        <w:rPr>
+          <w:noProof/>
+          <w:sz w:val="24"/>
+          <w:szCs w:val="24"/>
+        </w:rPr>
+        <w:lastRenderedPageBreak/>
+        <w:drawing>
+          <wp:inline distT="0" distB="0" distL="0" distR="0">
+            <wp:extent cx="4676775" cy="5534025"/>
+            <wp:effectExtent l="0" t="0" r="9525" b="9525"/>
+            <wp:docPr id="26" name="Picture 26"/>
+            <wp:cNvGraphicFramePr>
+              <a:graphicFrameLocks xmlns:a="http://schemas.openxmlformats.org/drawingml/2006/main" noChangeAspect="1"/>
+            </wp:cNvGraphicFramePr>
+            <a:graphic xmlns:a="http://schemas.openxmlformats.org/drawingml/2006/main">
+              <a:graphicData uri="http://schemas.openxmlformats.org/drawingml/2006/picture">
+                <pic:pic xmlns:pic="http://schemas.openxmlformats.org/drawingml/2006/picture">
+                  <pic:nvPicPr>
+                    <pic:cNvPr id="26" name="Microcontroller Software.png"/>
+                    <pic:cNvPicPr/>
+                  </pic:nvPicPr>
+                  <pic:blipFill>
+                    <a:blip r:embed="rId28">
+                      <a:extLst>
+                        <a:ext uri="{28A0092B-C50C-407E-A947-70E740481C1C}">
+                          <a14:useLocalDpi xmlns:a14="http://schemas.microsoft.com/office/drawing/2010/main" val="0"/>
+                        </a:ext>
+                      </a:extLst>
+                    </a:blip>
+                    <a:stretch>
+                      <a:fillRect/>
+                    </a:stretch>
+                  </pic:blipFill>
+                  <pic:spPr>
+                    <a:xfrm>
+                      <a:off x="0" y="0"/>
+                      <a:ext cx="4676775" cy="5534025"/>
+                    </a:xfrm>
+                    <a:prstGeom prst="rect">
+                      <a:avLst/>
+                    </a:prstGeom>
+                  </pic:spPr>
+                </pic:pic>
+              </a:graphicData>
+            </a:graphic>
+          </wp:inline>
+        </w:drawing>
+      </w:r>
+    </w:p>
+    <w:p>
+      <w:pPr>
+        <w:rPr>
+          <w:sz w:val="24"/>
+          <w:szCs w:val="24"/>
+        </w:rPr>
+      </w:pPr>
+      <w:r>
+        <w:rPr>
+          <w:b/>
+          <w:sz w:val="24"/>
+          <w:szCs w:val="24"/>
+        </w:rPr>
+        <w:t>Figure 3.5</w:t>
+      </w:r>
+      <w:r>
+        <w:rPr>
+          <w:b/>
+          <w:sz w:val="24"/>
+          <w:szCs w:val="24"/>
+        </w:rPr>
+        <w:t>. Microcontroller State Machine</w:t>
+      </w:r>
+      <w:r>
+        <w:rPr>
+          <w:b/>
+          <w:sz w:val="24"/>
+          <w:szCs w:val="24"/>
+        </w:rPr>
+        <w:t>.</w:t>
+      </w:r>
+    </w:p>
+    <w:p>
+      <w:pPr>
+        <w:rPr>
+          <w:sz w:val="24"/>
+          <w:szCs w:val="24"/>
+        </w:rPr>
+      </w:pPr>
+    </w:p>
+    <w:p>
+      <w:pPr>
+        <w:rPr>
+          <w:b/>
+          <w:i/>
+          <w:sz w:val="24"/>
+          <w:szCs w:val="24"/>
+        </w:rPr>
+      </w:pPr>
+      <w:r>
+        <w:rPr>
+          <w:b/>
+          <w:i/>
+          <w:sz w:val="24"/>
+          <w:szCs w:val="24"/>
+        </w:rPr>
+        <w:t xml:space="preserve">3.5.1 </w:t>
+      </w:r>
+      <w:r>
+        <w:rPr>
+          <w:b/>
+          <w:i/>
+          <w:sz w:val="24"/>
+          <w:szCs w:val="24"/>
+        </w:rPr>
+        <w:t xml:space="preserve">System </w:t>
+      </w:r>
+      <w:proofErr w:type="spellStart"/>
+      <w:r>
+        <w:rPr>
+          <w:b/>
+          <w:i/>
+          <w:sz w:val="24"/>
+          <w:szCs w:val="24"/>
+        </w:rPr>
+        <w:t>Initialisation</w:t>
+      </w:r>
+      <w:proofErr w:type="spellEnd"/>
+    </w:p>
+    <w:p>
+      <w:pPr>
+        <w:rPr>
+          <w:sz w:val="24"/>
+          <w:szCs w:val="24"/>
+        </w:rPr>
+      </w:pPr>
+      <w:r>
+        <w:rPr>
+          <w:sz w:val="24"/>
+          <w:szCs w:val="24"/>
+        </w:rPr>
+        <w:t>The microcontrollers initial state involves initializing all data structures</w:t>
+      </w:r>
+      <w:r>
+        <w:rPr>
+          <w:sz w:val="24"/>
+          <w:szCs w:val="24"/>
+        </w:rPr>
+        <w:t xml:space="preserve"> that were used as well as the</w:t>
+      </w:r>
+      <w:r>
+        <w:rPr>
+          <w:sz w:val="24"/>
+          <w:szCs w:val="24"/>
+        </w:rPr>
+        <w:t xml:space="preserve"> system clocks and pin configurations. The Harmony framework was used to set the pin configuration of the system shown in table 3.4</w:t>
+      </w:r>
+    </w:p>
+    <w:p>
+      <w:pPr>
+        <w:rPr>
+          <w:sz w:val="24"/>
+          <w:szCs w:val="24"/>
+        </w:rPr>
+      </w:pPr>
+    </w:p>
+    <w:tbl>
+      <w:tblPr>
+        <w:tblStyle w:val="TableGrid"/>
+        <w:tblW w:w="0" w:type="auto"/>
+        <w:tblLook w:val="04A0" w:firstRow="1" w:lastRow="0" w:firstColumn="1" w:lastColumn="0" w:noHBand="0" w:noVBand="1"/>
+      </w:tblPr>
+      <w:tblGrid>
+        <w:gridCol w:w="4148"/>
+        <w:gridCol w:w="4149"/>
+      </w:tblGrid>
+      <w:tr>
+        <w:tc>
+          <w:tcPr>
+            <w:tcW w:w="4148" w:type="dxa"/>
+          </w:tcPr>
+          <w:p>
+            <w:pPr>
+              <w:rPr>
+                <w:b/>
+                <w:sz w:val="24"/>
+                <w:szCs w:val="24"/>
+              </w:rPr>
+            </w:pPr>
+            <w:r>
+              <w:rPr>
+                <w:b/>
+                <w:sz w:val="24"/>
+                <w:szCs w:val="24"/>
+              </w:rPr>
+              <w:t>Pin number</w:t>
+            </w:r>
+          </w:p>
+        </w:tc>
+        <w:tc>
+          <w:tcPr>
+            <w:tcW w:w="4149" w:type="dxa"/>
+          </w:tcPr>
+          <w:p>
+            <w:pPr>
+              <w:rPr>
+                <w:b/>
+                <w:sz w:val="24"/>
+                <w:szCs w:val="24"/>
+              </w:rPr>
+            </w:pPr>
+            <w:r>
+              <w:rPr>
+                <w:b/>
+                <w:sz w:val="24"/>
+                <w:szCs w:val="24"/>
+              </w:rPr>
+              <w:t>Function</w:t>
+            </w:r>
+          </w:p>
+        </w:tc>
+      </w:tr>
+      <w:tr>
+        <w:tc>
+          <w:tcPr>
+            <w:tcW w:w="4148" w:type="dxa"/>
+          </w:tcPr>
+          <w:p>
+            <w:pPr>
+              <w:rPr>
+                <w:sz w:val="24"/>
+                <w:szCs w:val="24"/>
+              </w:rPr>
+            </w:pPr>
+            <w:r>
+              <w:rPr>
+                <w:sz w:val="24"/>
+                <w:szCs w:val="24"/>
+              </w:rPr>
+              <w:t>2</w:t>
+            </w:r>
+          </w:p>
+        </w:tc>
+        <w:tc>
+          <w:tcPr>
+            <w:tcW w:w="4149" w:type="dxa"/>
+          </w:tcPr>
+          <w:p>
+            <w:pPr>
+              <w:rPr>
+                <w:sz w:val="24"/>
+                <w:szCs w:val="24"/>
+              </w:rPr>
+            </w:pPr>
+            <w:r>
+              <w:rPr>
+                <w:sz w:val="24"/>
+                <w:szCs w:val="24"/>
+              </w:rPr>
+              <w:t>Analog Input 0</w:t>
+            </w:r>
+          </w:p>
+        </w:tc>
+      </w:tr>
+      <w:tr>
+        <w:tc>
+          <w:tcPr>
+            <w:tcW w:w="4148" w:type="dxa"/>
+          </w:tcPr>
+          <w:p>
+            <w:pPr>
+              <w:rPr>
+                <w:sz w:val="24"/>
+                <w:szCs w:val="24"/>
+              </w:rPr>
+            </w:pPr>
+            <w:r>
+              <w:rPr>
+                <w:sz w:val="24"/>
+                <w:szCs w:val="24"/>
+              </w:rPr>
+              <w:t>3</w:t>
+            </w:r>
+          </w:p>
+        </w:tc>
+        <w:tc>
+          <w:tcPr>
+            <w:tcW w:w="4149" w:type="dxa"/>
+          </w:tcPr>
+          <w:p>
+            <w:pPr>
+              <w:rPr>
+                <w:sz w:val="24"/>
+                <w:szCs w:val="24"/>
+              </w:rPr>
+            </w:pPr>
+            <w:r>
+              <w:rPr>
+                <w:sz w:val="24"/>
+                <w:szCs w:val="24"/>
+              </w:rPr>
+              <w:t>Analog Input 1</w:t>
+            </w:r>
+          </w:p>
+        </w:tc>
+      </w:tr>
+      <w:tr>
+        <w:tc>
+          <w:tcPr>
+            <w:tcW w:w="4148" w:type="dxa"/>
+          </w:tcPr>
+          <w:p>
+            <w:pPr>
+              <w:rPr>
+                <w:sz w:val="24"/>
+                <w:szCs w:val="24"/>
+              </w:rPr>
+            </w:pPr>
+            <w:r>
+              <w:rPr>
+                <w:sz w:val="24"/>
+                <w:szCs w:val="24"/>
+              </w:rPr>
+              <w:t>18</w:t>
+            </w:r>
+          </w:p>
+        </w:tc>
+        <w:tc>
+          <w:tcPr>
+            <w:tcW w:w="4149" w:type="dxa"/>
+          </w:tcPr>
+          <w:p>
+            <w:pPr>
+              <w:rPr>
+                <w:sz w:val="24"/>
+                <w:szCs w:val="24"/>
+              </w:rPr>
+            </w:pPr>
+            <w:r>
+              <w:rPr>
+                <w:sz w:val="24"/>
+                <w:szCs w:val="24"/>
+              </w:rPr>
+              <w:t>USART Transmit 0</w:t>
+            </w:r>
+          </w:p>
+        </w:tc>
+      </w:tr>
+      <w:tr>
+        <w:tc>
+          <w:tcPr>
+            <w:tcW w:w="4148" w:type="dxa"/>
+          </w:tcPr>
+          <w:p>
+            <w:pPr>
+              <w:rPr>
+                <w:sz w:val="24"/>
+                <w:szCs w:val="24"/>
+              </w:rPr>
+            </w:pPr>
+            <w:r>
+              <w:rPr>
+                <w:sz w:val="24"/>
+                <w:szCs w:val="24"/>
+              </w:rPr>
+              <w:t>19</w:t>
+            </w:r>
+          </w:p>
+        </w:tc>
+        <w:tc>
+          <w:tcPr>
+            <w:tcW w:w="4149" w:type="dxa"/>
+          </w:tcPr>
+          <w:p>
+            <w:pPr>
+              <w:rPr>
+                <w:sz w:val="24"/>
+                <w:szCs w:val="24"/>
+              </w:rPr>
+            </w:pPr>
+            <w:r>
+              <w:rPr>
+                <w:sz w:val="24"/>
+                <w:szCs w:val="24"/>
+              </w:rPr>
+              <w:t>USART Receive 1</w:t>
+            </w:r>
+          </w:p>
+        </w:tc>
+      </w:tr>
+    </w:tbl>
+    <w:p>
+      <w:pPr>
+        <w:rPr>
+          <w:b/>
+          <w:sz w:val="24"/>
+          <w:szCs w:val="24"/>
+        </w:rPr>
+      </w:pPr>
+      <w:r>
+        <w:rPr>
+          <w:b/>
+          <w:sz w:val="24"/>
+          <w:szCs w:val="24"/>
+        </w:rPr>
+        <w:t>Table 3.4. PIC32 pin configuration.</w:t>
+      </w:r>
+    </w:p>
+    <w:p>
+      <w:pPr>
+        <w:autoSpaceDE/>
+        <w:autoSpaceDN/>
+        <w:adjustRightInd/>
+        <w:rPr>
+          <w:sz w:val="24"/>
+          <w:szCs w:val="24"/>
+        </w:rPr>
+      </w:pPr>
+      <w:r>
+        <w:rPr>
+          <w:sz w:val="24"/>
+          <w:szCs w:val="24"/>
+        </w:rPr>
+        <w:br w:type="page"/>
+      </w:r>
+    </w:p>
+    <w:p>
+      <w:pPr>
+        <w:rPr>
+          <w:sz w:val="24"/>
+          <w:szCs w:val="24"/>
+        </w:rPr>
+      </w:pPr>
+      <w:r>
+        <w:rPr>
+          <w:sz w:val="24"/>
+          <w:szCs w:val="24"/>
+        </w:rPr>
+        <w:lastRenderedPageBreak/>
+        <w:t>The following settings were used in setting up the USART communication with the PIC32 microcontroller:</w:t>
+      </w:r>
+    </w:p>
+    <w:p>
+      <w:pPr>
+        <w:rPr>
+          <w:sz w:val="24"/>
+          <w:szCs w:val="24"/>
+        </w:rPr>
+      </w:pPr>
+    </w:p>
+    <w:p>
+      <w:pPr>
+        <w:pStyle w:val="ListParagraph"/>
+        <w:numPr>
+          <w:ilvl w:val="0"/>
+          <w:numId w:val="17"/>
+        </w:numPr>
+        <w:rPr>
+          <w:sz w:val="24"/>
+          <w:szCs w:val="24"/>
+        </w:rPr>
+      </w:pPr>
+      <w:r>
+        <w:rPr>
+          <w:sz w:val="24"/>
+          <w:szCs w:val="24"/>
+        </w:rPr>
+        <w:t>Static driver implementation</w:t>
+      </w:r>
+    </w:p>
+    <w:p>
+      <w:pPr>
+        <w:pStyle w:val="ListParagraph"/>
+        <w:numPr>
+          <w:ilvl w:val="0"/>
+          <w:numId w:val="17"/>
+        </w:numPr>
+        <w:rPr>
+          <w:sz w:val="24"/>
+          <w:szCs w:val="24"/>
+        </w:rPr>
+      </w:pPr>
+      <w:r>
+        <w:rPr>
+          <w:sz w:val="24"/>
+          <w:szCs w:val="24"/>
+        </w:rPr>
+        <w:t>Interrupt Mode</w:t>
+      </w:r>
+    </w:p>
+    <w:p>
+      <w:pPr>
+        <w:pStyle w:val="ListParagraph"/>
+        <w:numPr>
+          <w:ilvl w:val="0"/>
+          <w:numId w:val="17"/>
+        </w:numPr>
+        <w:rPr>
+          <w:sz w:val="24"/>
+          <w:szCs w:val="24"/>
+        </w:rPr>
+      </w:pPr>
+      <w:r>
+        <w:rPr>
+          <w:sz w:val="24"/>
+          <w:szCs w:val="24"/>
+        </w:rPr>
+        <w:t>Byte model support</w:t>
+      </w:r>
+    </w:p>
+    <w:p>
+      <w:pPr>
+        <w:pStyle w:val="ListParagraph"/>
+        <w:numPr>
+          <w:ilvl w:val="0"/>
+          <w:numId w:val="17"/>
+        </w:numPr>
+        <w:rPr>
+          <w:sz w:val="24"/>
+          <w:szCs w:val="24"/>
+        </w:rPr>
+      </w:pPr>
+      <w:r>
+        <w:rPr>
+          <w:sz w:val="24"/>
+          <w:szCs w:val="24"/>
+        </w:rPr>
+        <w:t>Baud rate: 115200</w:t>
+      </w:r>
+      <w:r>
+        <w:rPr>
+          <w:sz w:val="24"/>
+          <w:szCs w:val="24"/>
+        </w:rPr>
+        <w:t xml:space="preserve"> (required for communication with ESP8266 </w:t>
+      </w:r>
+      <w:proofErr w:type="spellStart"/>
+      <w:r>
+        <w:rPr>
+          <w:sz w:val="24"/>
+          <w:szCs w:val="24"/>
+        </w:rPr>
+        <w:t>WiFi</w:t>
+      </w:r>
+      <w:proofErr w:type="spellEnd"/>
+      <w:r>
+        <w:rPr>
+          <w:sz w:val="24"/>
+          <w:szCs w:val="24"/>
+        </w:rPr>
+        <w:t xml:space="preserve"> module)</w:t>
+      </w:r>
+    </w:p>
+    <w:p>
+      <w:pPr>
+        <w:pStyle w:val="ListParagraph"/>
+        <w:numPr>
+          <w:ilvl w:val="0"/>
+          <w:numId w:val="17"/>
+        </w:numPr>
+        <w:rPr>
+          <w:sz w:val="24"/>
+          <w:szCs w:val="24"/>
+        </w:rPr>
+      </w:pPr>
+      <w:r>
+        <w:rPr>
+          <w:sz w:val="24"/>
+          <w:szCs w:val="24"/>
+        </w:rPr>
+        <w:t>Interrupt priority level: 1</w:t>
+      </w:r>
+    </w:p>
+    <w:p>
+      <w:pPr>
+        <w:pStyle w:val="ListParagraph"/>
+        <w:numPr>
+          <w:ilvl w:val="0"/>
+          <w:numId w:val="17"/>
+        </w:numPr>
+        <w:rPr>
+          <w:sz w:val="24"/>
+          <w:szCs w:val="24"/>
+        </w:rPr>
+      </w:pPr>
+      <w:r>
+        <w:rPr>
+          <w:sz w:val="24"/>
+          <w:szCs w:val="24"/>
+        </w:rPr>
+        <w:t>Operation mode: normal USART operation mode</w:t>
+      </w:r>
+    </w:p>
+    <w:p>
+      <w:pPr>
+        <w:pStyle w:val="ListParagraph"/>
+        <w:numPr>
+          <w:ilvl w:val="0"/>
+          <w:numId w:val="17"/>
+        </w:numPr>
+        <w:rPr>
+          <w:sz w:val="24"/>
+          <w:szCs w:val="24"/>
+        </w:rPr>
+      </w:pPr>
+      <w:r>
+        <w:rPr>
+          <w:sz w:val="24"/>
+          <w:szCs w:val="24"/>
+        </w:rPr>
+        <w:t xml:space="preserve">No handshake </w:t>
+      </w:r>
+      <w:proofErr w:type="gramStart"/>
+      <w:r>
+        <w:rPr>
+          <w:sz w:val="24"/>
+          <w:szCs w:val="24"/>
+        </w:rPr>
+        <w:t>protocol</w:t>
+      </w:r>
+      <w:proofErr w:type="gramEnd"/>
+    </w:p>
+    <w:p>
+      <w:pPr>
+        <w:pStyle w:val="ListParagraph"/>
+        <w:numPr>
+          <w:ilvl w:val="0"/>
+          <w:numId w:val="17"/>
+        </w:numPr>
+        <w:rPr>
+          <w:sz w:val="24"/>
+          <w:szCs w:val="24"/>
+        </w:rPr>
+      </w:pPr>
+      <w:r>
+        <w:rPr>
+          <w:sz w:val="24"/>
+          <w:szCs w:val="24"/>
+        </w:rPr>
+        <w:t>Line control: 8 data bits, no parity bit, 1 stop bit (8-N-1)</w:t>
+      </w:r>
+    </w:p>
+    <w:p>
+      <w:pPr>
+        <w:rPr>
+          <w:sz w:val="24"/>
+          <w:szCs w:val="24"/>
+        </w:rPr>
+      </w:pPr>
+    </w:p>
+    <w:p>
+      <w:pPr>
+        <w:rPr>
+          <w:sz w:val="24"/>
+          <w:szCs w:val="24"/>
+        </w:rPr>
+      </w:pPr>
+      <w:r>
+        <w:rPr>
+          <w:sz w:val="24"/>
+          <w:szCs w:val="24"/>
+        </w:rPr>
+        <w:t>The following settings were used in setting up the ADC for sensor data acquisition:</w:t>
+      </w:r>
+    </w:p>
+    <w:p>
+      <w:pPr>
+        <w:pStyle w:val="ListParagraph"/>
+        <w:numPr>
+          <w:ilvl w:val="0"/>
+          <w:numId w:val="18"/>
+        </w:numPr>
+        <w:rPr>
+          <w:sz w:val="24"/>
+          <w:szCs w:val="24"/>
+        </w:rPr>
+      </w:pPr>
+      <w:r>
+        <w:rPr>
+          <w:sz w:val="24"/>
+          <w:szCs w:val="24"/>
+        </w:rPr>
+        <w:t>Pin2 and Pin3 set to analog</w:t>
+      </w:r>
+    </w:p>
+    <w:p>
+      <w:pPr>
+        <w:pStyle w:val="ListParagraph"/>
+        <w:numPr>
+          <w:ilvl w:val="0"/>
+          <w:numId w:val="18"/>
+        </w:numPr>
+        <w:rPr>
+          <w:sz w:val="24"/>
+          <w:szCs w:val="24"/>
+        </w:rPr>
+      </w:pPr>
+      <w:r>
+        <w:rPr>
+          <w:sz w:val="24"/>
+          <w:szCs w:val="24"/>
+        </w:rPr>
+        <w:t>Pin2 and Pin3 set to input</w:t>
+      </w:r>
+    </w:p>
+    <w:p>
+      <w:pPr>
+        <w:pStyle w:val="ListParagraph"/>
+        <w:numPr>
+          <w:ilvl w:val="0"/>
+          <w:numId w:val="18"/>
+        </w:numPr>
+        <w:rPr>
+          <w:sz w:val="24"/>
+          <w:szCs w:val="24"/>
+        </w:rPr>
+      </w:pPr>
+      <w:r>
+        <w:rPr>
+          <w:sz w:val="24"/>
+          <w:szCs w:val="24"/>
+        </w:rPr>
+        <w:t>Internal counter set to 16</w:t>
+      </w:r>
+    </w:p>
+    <w:p>
+      <w:pPr>
+        <w:pStyle w:val="ListParagraph"/>
+        <w:numPr>
+          <w:ilvl w:val="0"/>
+          <w:numId w:val="18"/>
+        </w:numPr>
+        <w:rPr>
+          <w:sz w:val="24"/>
+          <w:szCs w:val="24"/>
+        </w:rPr>
+      </w:pPr>
+      <w:r>
+        <w:rPr>
+          <w:sz w:val="24"/>
+          <w:szCs w:val="24"/>
+        </w:rPr>
+        <w:t>Set voltage reference to Pin27 and Pin28</w:t>
+      </w:r>
+    </w:p>
+    <w:p>
+      <w:pPr>
+        <w:pStyle w:val="ListParagraph"/>
+        <w:numPr>
+          <w:ilvl w:val="0"/>
+          <w:numId w:val="18"/>
+        </w:numPr>
+        <w:rPr>
+          <w:sz w:val="24"/>
+          <w:szCs w:val="24"/>
+        </w:rPr>
+      </w:pPr>
+      <w:r>
+        <w:rPr>
+          <w:sz w:val="24"/>
+          <w:szCs w:val="24"/>
+        </w:rPr>
+        <w:t xml:space="preserve">Set acquisition time to </w:t>
+      </w:r>
+      <w:r>
+        <w:rPr>
+          <w:sz w:val="24"/>
+          <w:szCs w:val="24"/>
+        </w:rPr>
+        <w:t>3.841us</w:t>
+      </w:r>
+      <w:r>
+        <w:rPr>
+          <w:sz w:val="24"/>
+          <w:szCs w:val="24"/>
+        </w:rPr>
+        <w:t xml:space="preserve"> (based on PIC32 datasheet suggestion)</w:t>
+      </w:r>
+    </w:p>
+    <w:p>
+      <w:pPr>
+        <w:pStyle w:val="ListParagraph"/>
+        <w:numPr>
+          <w:ilvl w:val="0"/>
+          <w:numId w:val="18"/>
+        </w:numPr>
+        <w:rPr>
+          <w:sz w:val="24"/>
+          <w:szCs w:val="24"/>
+        </w:rPr>
+      </w:pPr>
+      <w:r>
+        <w:rPr>
+          <w:sz w:val="24"/>
+          <w:szCs w:val="24"/>
+        </w:rPr>
+        <w:t>Enable ADC</w:t>
+      </w:r>
+      <w:bookmarkStart w:id="3" w:name="_GoBack"/>
+      <w:bookmarkEnd w:id="3"/>
     </w:p>
     <w:p>
       <w:pPr>
@@ -34826,7 +35915,7 @@
           <w:lang w:val="en-GB"/>
         </w:rPr>
         <w:sectPr>
-          <w:headerReference w:type="default" r:id="rId26"/>
+          <w:headerReference w:type="default" r:id="rId29"/>
           <w:pgSz w:w="11907" w:h="16839" w:code="9"/>
           <w:pgMar w:top="1440" w:right="1800" w:bottom="1440" w:left="1800" w:header="708" w:footer="708" w:gutter="0"/>
           <w:pgNumType w:start="1"/>
@@ -36401,7 +37490,7 @@
         </w:rPr>
         <w:t xml:space="preserve">[10] M. Harvey, “Let’s evolve a neural network with a genetic algorithm-code included”, 2017.  [Online]. Available: </w:t>
       </w:r>
-      <w:hyperlink r:id="rId27" w:history="1">
+      <w:hyperlink r:id="rId30" w:history="1">
         <w:r>
           <w:rPr>
             <w:rStyle w:val="Hyperlink"/>
@@ -36538,7 +37627,7 @@
           <w:lang w:val="en-GB"/>
         </w:rPr>
         <w:sectPr>
-          <w:headerReference w:type="default" r:id="rId28"/>
+          <w:headerReference w:type="default" r:id="rId31"/>
           <w:pgSz w:w="11907" w:h="16839" w:code="9"/>
           <w:pgMar w:top="1440" w:right="1800" w:bottom="1440" w:left="1800" w:header="708" w:footer="708" w:gutter="0"/>
           <w:cols w:space="708"/>
@@ -37404,7 +38493,7 @@
       </w:r>
     </w:p>
     <w:sectPr>
-      <w:headerReference w:type="default" r:id="rId29"/>
+      <w:headerReference w:type="default" r:id="rId32"/>
       <w:pgSz w:w="11907" w:h="16839" w:code="9"/>
       <w:pgMar w:top="1440" w:right="1800" w:bottom="1440" w:left="1800" w:header="708" w:footer="708" w:gutter="0"/>
       <w:cols w:space="708"/>
@@ -38923,6 +40012,119 @@
     </w:lvl>
   </w:abstractNum>
   <w:abstractNum w:abstractNumId="11" w15:restartNumberingAfterBreak="0">
+    <w:nsid w:val="55992390"/>
+    <w:multiLevelType w:val="hybridMultilevel"/>
+    <w:tmpl w:val="EED64A9C"/>
+    <w:lvl w:ilvl="0" w:tplc="1C090001">
+      <w:start w:val="1"/>
+      <w:numFmt w:val="bullet"/>
+      <w:lvlText w:val=""/>
+      <w:lvlJc w:val="left"/>
+      <w:pPr>
+        <w:ind w:left="720" w:hanging="360"/>
+      </w:pPr>
+      <w:rPr>
+        <w:rFonts w:ascii="Symbol" w:hAnsi="Symbol" w:hint="default"/>
+      </w:rPr>
+    </w:lvl>
+    <w:lvl w:ilvl="1" w:tplc="1C090003" w:tentative="1">
+      <w:start w:val="1"/>
+      <w:numFmt w:val="bullet"/>
+      <w:lvlText w:val="o"/>
+      <w:lvlJc w:val="left"/>
+      <w:pPr>
+        <w:ind w:left="1440" w:hanging="360"/>
+      </w:pPr>
+      <w:rPr>
+        <w:rFonts w:ascii="Courier New" w:hAnsi="Courier New" w:cs="Courier New" w:hint="default"/>
+      </w:rPr>
+    </w:lvl>
+    <w:lvl w:ilvl="2" w:tplc="1C090005" w:tentative="1">
+      <w:start w:val="1"/>
+      <w:numFmt w:val="bullet"/>
+      <w:lvlText w:val=""/>
+      <w:lvlJc w:val="left"/>
+      <w:pPr>
+        <w:ind w:left="2160" w:hanging="360"/>
+      </w:pPr>
+      <w:rPr>
+        <w:rFonts w:ascii="Wingdings" w:hAnsi="Wingdings" w:hint="default"/>
+      </w:rPr>
+    </w:lvl>
+    <w:lvl w:ilvl="3" w:tplc="1C090001" w:tentative="1">
+      <w:start w:val="1"/>
+      <w:numFmt w:val="bullet"/>
+      <w:lvlText w:val=""/>
+      <w:lvlJc w:val="left"/>
+      <w:pPr>
+        <w:ind w:left="2880" w:hanging="360"/>
+      </w:pPr>
+      <w:rPr>
+        <w:rFonts w:ascii="Symbol" w:hAnsi="Symbol" w:hint="default"/>
+      </w:rPr>
+    </w:lvl>
+    <w:lvl w:ilvl="4" w:tplc="1C090003" w:tentative="1">
+      <w:start w:val="1"/>
+      <w:numFmt w:val="bullet"/>
+      <w:lvlText w:val="o"/>
+      <w:lvlJc w:val="left"/>
+      <w:pPr>
+        <w:ind w:left="3600" w:hanging="360"/>
+      </w:pPr>
+      <w:rPr>
+        <w:rFonts w:ascii="Courier New" w:hAnsi="Courier New" w:cs="Courier New" w:hint="default"/>
+      </w:rPr>
+    </w:lvl>
+    <w:lvl w:ilvl="5" w:tplc="1C090005" w:tentative="1">
+      <w:start w:val="1"/>
+      <w:numFmt w:val="bullet"/>
+      <w:lvlText w:val=""/>
+      <w:lvlJc w:val="left"/>
+      <w:pPr>
+        <w:ind w:left="4320" w:hanging="360"/>
+      </w:pPr>
+      <w:rPr>
+        <w:rFonts w:ascii="Wingdings" w:hAnsi="Wingdings" w:hint="default"/>
+      </w:rPr>
+    </w:lvl>
+    <w:lvl w:ilvl="6" w:tplc="1C090001" w:tentative="1">
+      <w:start w:val="1"/>
+      <w:numFmt w:val="bullet"/>
+      <w:lvlText w:val=""/>
+      <w:lvlJc w:val="left"/>
+      <w:pPr>
+        <w:ind w:left="5040" w:hanging="360"/>
+      </w:pPr>
+      <w:rPr>
+        <w:rFonts w:ascii="Symbol" w:hAnsi="Symbol" w:hint="default"/>
+      </w:rPr>
+    </w:lvl>
+    <w:lvl w:ilvl="7" w:tplc="1C090003" w:tentative="1">
+      <w:start w:val="1"/>
+      <w:numFmt w:val="bullet"/>
+      <w:lvlText w:val="o"/>
+      <w:lvlJc w:val="left"/>
+      <w:pPr>
+        <w:ind w:left="5760" w:hanging="360"/>
+      </w:pPr>
+      <w:rPr>
+        <w:rFonts w:ascii="Courier New" w:hAnsi="Courier New" w:cs="Courier New" w:hint="default"/>
+      </w:rPr>
+    </w:lvl>
+    <w:lvl w:ilvl="8" w:tplc="1C090005" w:tentative="1">
+      <w:start w:val="1"/>
+      <w:numFmt w:val="bullet"/>
+      <w:lvlText w:val=""/>
+      <w:lvlJc w:val="left"/>
+      <w:pPr>
+        <w:ind w:left="6480" w:hanging="360"/>
+      </w:pPr>
+      <w:rPr>
+        <w:rFonts w:ascii="Wingdings" w:hAnsi="Wingdings" w:hint="default"/>
+      </w:rPr>
+    </w:lvl>
+  </w:abstractNum>
+  <w:abstractNum w:abstractNumId="12" w15:restartNumberingAfterBreak="0">
     <w:nsid w:val="583A74E6"/>
     <w:multiLevelType w:val="hybridMultilevel"/>
     <w:tmpl w:val="7B8C4D0A"/>
@@ -39011,7 +40213,7 @@
       </w:pPr>
     </w:lvl>
   </w:abstractNum>
-  <w:abstractNum w:abstractNumId="12" w15:restartNumberingAfterBreak="0">
+  <w:abstractNum w:abstractNumId="13" w15:restartNumberingAfterBreak="0">
     <w:nsid w:val="5CB714DC"/>
     <w:multiLevelType w:val="hybridMultilevel"/>
     <w:tmpl w:val="CCCE7BDA"/>
@@ -39124,10 +40326,10 @@
       </w:rPr>
     </w:lvl>
   </w:abstractNum>
-  <w:abstractNum w:abstractNumId="13" w15:restartNumberingAfterBreak="0">
-    <w:nsid w:val="61BE0610"/>
+  <w:abstractNum w:abstractNumId="14" w15:restartNumberingAfterBreak="0">
+    <w:nsid w:val="5E1B73F6"/>
     <w:multiLevelType w:val="hybridMultilevel"/>
-    <w:tmpl w:val="86A862E2"/>
+    <w:tmpl w:val="EF900FA2"/>
     <w:lvl w:ilvl="0" w:tplc="1C090001">
       <w:start w:val="1"/>
       <w:numFmt w:val="bullet"/>
@@ -39237,7 +40439,120 @@
       </w:rPr>
     </w:lvl>
   </w:abstractNum>
-  <w:abstractNum w:abstractNumId="14" w15:restartNumberingAfterBreak="0">
+  <w:abstractNum w:abstractNumId="15" w15:restartNumberingAfterBreak="0">
+    <w:nsid w:val="61BE0610"/>
+    <w:multiLevelType w:val="hybridMultilevel"/>
+    <w:tmpl w:val="86A862E2"/>
+    <w:lvl w:ilvl="0" w:tplc="1C090001">
+      <w:start w:val="1"/>
+      <w:numFmt w:val="bullet"/>
+      <w:lvlText w:val=""/>
+      <w:lvlJc w:val="left"/>
+      <w:pPr>
+        <w:ind w:left="720" w:hanging="360"/>
+      </w:pPr>
+      <w:rPr>
+        <w:rFonts w:ascii="Symbol" w:hAnsi="Symbol" w:hint="default"/>
+      </w:rPr>
+    </w:lvl>
+    <w:lvl w:ilvl="1" w:tplc="1C090003" w:tentative="1">
+      <w:start w:val="1"/>
+      <w:numFmt w:val="bullet"/>
+      <w:lvlText w:val="o"/>
+      <w:lvlJc w:val="left"/>
+      <w:pPr>
+        <w:ind w:left="1440" w:hanging="360"/>
+      </w:pPr>
+      <w:rPr>
+        <w:rFonts w:ascii="Courier New" w:hAnsi="Courier New" w:cs="Courier New" w:hint="default"/>
+      </w:rPr>
+    </w:lvl>
+    <w:lvl w:ilvl="2" w:tplc="1C090005" w:tentative="1">
+      <w:start w:val="1"/>
+      <w:numFmt w:val="bullet"/>
+      <w:lvlText w:val=""/>
+      <w:lvlJc w:val="left"/>
+      <w:pPr>
+        <w:ind w:left="2160" w:hanging="360"/>
+      </w:pPr>
+      <w:rPr>
+        <w:rFonts w:ascii="Wingdings" w:hAnsi="Wingdings" w:hint="default"/>
+      </w:rPr>
+    </w:lvl>
+    <w:lvl w:ilvl="3" w:tplc="1C090001" w:tentative="1">
+      <w:start w:val="1"/>
+      <w:numFmt w:val="bullet"/>
+      <w:lvlText w:val=""/>
+      <w:lvlJc w:val="left"/>
+      <w:pPr>
+        <w:ind w:left="2880" w:hanging="360"/>
+      </w:pPr>
+      <w:rPr>
+        <w:rFonts w:ascii="Symbol" w:hAnsi="Symbol" w:hint="default"/>
+      </w:rPr>
+    </w:lvl>
+    <w:lvl w:ilvl="4" w:tplc="1C090003" w:tentative="1">
+      <w:start w:val="1"/>
+      <w:numFmt w:val="bullet"/>
+      <w:lvlText w:val="o"/>
+      <w:lvlJc w:val="left"/>
+      <w:pPr>
+        <w:ind w:left="3600" w:hanging="360"/>
+      </w:pPr>
+      <w:rPr>
+        <w:rFonts w:ascii="Courier New" w:hAnsi="Courier New" w:cs="Courier New" w:hint="default"/>
+      </w:rPr>
+    </w:lvl>
+    <w:lvl w:ilvl="5" w:tplc="1C090005" w:tentative="1">
+      <w:start w:val="1"/>
+      <w:numFmt w:val="bullet"/>
+      <w:lvlText w:val=""/>
+      <w:lvlJc w:val="left"/>
+      <w:pPr>
+        <w:ind w:left="4320" w:hanging="360"/>
+      </w:pPr>
+      <w:rPr>
+        <w:rFonts w:ascii="Wingdings" w:hAnsi="Wingdings" w:hint="default"/>
+      </w:rPr>
+    </w:lvl>
+    <w:lvl w:ilvl="6" w:tplc="1C090001" w:tentative="1">
+      <w:start w:val="1"/>
+      <w:numFmt w:val="bullet"/>
+      <w:lvlText w:val=""/>
+      <w:lvlJc w:val="left"/>
+      <w:pPr>
+        <w:ind w:left="5040" w:hanging="360"/>
+      </w:pPr>
+      <w:rPr>
+        <w:rFonts w:ascii="Symbol" w:hAnsi="Symbol" w:hint="default"/>
+      </w:rPr>
+    </w:lvl>
+    <w:lvl w:ilvl="7" w:tplc="1C090003" w:tentative="1">
+      <w:start w:val="1"/>
+      <w:numFmt w:val="bullet"/>
+      <w:lvlText w:val="o"/>
+      <w:lvlJc w:val="left"/>
+      <w:pPr>
+        <w:ind w:left="5760" w:hanging="360"/>
+      </w:pPr>
+      <w:rPr>
+        <w:rFonts w:ascii="Courier New" w:hAnsi="Courier New" w:cs="Courier New" w:hint="default"/>
+      </w:rPr>
+    </w:lvl>
+    <w:lvl w:ilvl="8" w:tplc="1C090005" w:tentative="1">
+      <w:start w:val="1"/>
+      <w:numFmt w:val="bullet"/>
+      <w:lvlText w:val=""/>
+      <w:lvlJc w:val="left"/>
+      <w:pPr>
+        <w:ind w:left="6480" w:hanging="360"/>
+      </w:pPr>
+      <w:rPr>
+        <w:rFonts w:ascii="Wingdings" w:hAnsi="Wingdings" w:hint="default"/>
+      </w:rPr>
+    </w:lvl>
+  </w:abstractNum>
+  <w:abstractNum w:abstractNumId="16" w15:restartNumberingAfterBreak="0">
     <w:nsid w:val="77426DF5"/>
     <w:multiLevelType w:val="hybridMultilevel"/>
     <w:tmpl w:val="5504FA36"/>
@@ -39326,7 +40641,7 @@
       </w:pPr>
     </w:lvl>
   </w:abstractNum>
-  <w:abstractNum w:abstractNumId="15" w15:restartNumberingAfterBreak="0">
+  <w:abstractNum w:abstractNumId="17" w15:restartNumberingAfterBreak="0">
     <w:nsid w:val="7DE92E2E"/>
     <w:multiLevelType w:val="multilevel"/>
     <w:tmpl w:val="9B2A29C6"/>
@@ -39464,7 +40779,7 @@
     <w:abstractNumId w:val="8"/>
   </w:num>
   <w:num w:numId="4">
-    <w:abstractNumId w:val="11"/>
+    <w:abstractNumId w:val="12"/>
   </w:num>
   <w:num w:numId="5">
     <w:abstractNumId w:val="1"/>
@@ -39476,16 +40791,16 @@
     <w:abstractNumId w:val="3"/>
   </w:num>
   <w:num w:numId="8">
-    <w:abstractNumId w:val="14"/>
+    <w:abstractNumId w:val="16"/>
   </w:num>
   <w:num w:numId="9">
     <w:abstractNumId w:val="9"/>
   </w:num>
   <w:num w:numId="10">
-    <w:abstractNumId w:val="13"/>
+    <w:abstractNumId w:val="15"/>
   </w:num>
   <w:num w:numId="11">
-    <w:abstractNumId w:val="12"/>
+    <w:abstractNumId w:val="13"/>
   </w:num>
   <w:num w:numId="12">
     <w:abstractNumId w:val="5"/>
@@ -39497,10 +40812,16 @@
     <w:abstractNumId w:val="7"/>
   </w:num>
   <w:num w:numId="15">
-    <w:abstractNumId w:val="15"/>
+    <w:abstractNumId w:val="17"/>
   </w:num>
   <w:num w:numId="16">
     <w:abstractNumId w:val="10"/>
+  </w:num>
+  <w:num w:numId="17">
+    <w:abstractNumId w:val="11"/>
+  </w:num>
+  <w:num w:numId="18">
+    <w:abstractNumId w:val="14"/>
   </w:num>
 </w:numbering>
 </file>
@@ -39877,6 +41198,7 @@
   <w:style w:type="character" w:default="1" w:styleId="DefaultParagraphFont">
     <w:name w:val="Default Paragraph Font"/>
     <w:uiPriority w:val="1"/>
+    <w:semiHidden/>
     <w:unhideWhenUsed/>
   </w:style>
   <w:style w:type="table" w:default="1" w:styleId="TableNormal">
@@ -40924,7 +42246,7 @@
 </file>
 
 <file path=customXml/itemProps1.xml><?xml version="1.0" encoding="utf-8"?>
-<ds:datastoreItem xmlns:ds="http://schemas.openxmlformats.org/officeDocument/2006/customXml" ds:itemID="{E2E70907-C7F7-4A0C-91E7-23546D9A078A}">
+<ds:datastoreItem xmlns:ds="http://schemas.openxmlformats.org/officeDocument/2006/customXml" ds:itemID="{9BB44B82-C1C8-4B6A-BC00-D53450AF1200}">
   <ds:schemaRefs>
     <ds:schemaRef ds:uri="http://schemas.openxmlformats.org/officeDocument/2006/bibliography"/>
   </ds:schemaRefs>

</xml_diff>

<commit_message>
Added all the images and other crap in the report
</commit_message>
<xml_diff>
--- a/Reports/Final Report/FinalReportTemplate_2018.docx
+++ b/Reports/Final Report/FinalReportTemplate_2018.docx
@@ -39101,7 +39101,23 @@
           <w:szCs w:val="24"/>
           <w:lang w:val="en-GB"/>
         </w:rPr>
-        <w:t>The MLP neural network is the core feature required to implement the VSs in the WSN. The design and implementation of the chosen training algorithm as well as the simulations to choose an optimal MLP topology in terms of training time and accuracy are described in this section.</w:t>
+        <w:t>The MLP neural network is the core feature required to implement the VSs in the WSN. The design and implementation of the chosen training algorithm</w:t>
+      </w:r>
+      <w:r>
+        <w:rPr>
+          <w:sz w:val="24"/>
+          <w:szCs w:val="24"/>
+          <w:lang w:val="en-GB"/>
+        </w:rPr>
+        <w:t>, neural network</w:t>
+      </w:r>
+      <w:r>
+        <w:rPr>
+          <w:sz w:val="24"/>
+          <w:szCs w:val="24"/>
+          <w:lang w:val="en-GB"/>
+        </w:rPr>
+        <w:t xml:space="preserve"> as well as the simulations to choose an optimal MLP topology in terms of training time and accuracy are described in this section.</w:t>
       </w:r>
     </w:p>
     <w:p>
@@ -39235,17 +39251,7 @@
           <w:szCs w:val="24"/>
           <w:lang w:val="en-GB"/>
         </w:rPr>
-        <w:t xml:space="preserve"> Each layer, including all hidden layers, is constructed individually until the output layer is reached. Once the neural network is constructed with random weights applied, it is returned to the program that called the neural network constructor. It takes two parameters to determine the hidden topology of the neural network which will always have 3 input nodes and 1 output node</w:t>
-      </w:r>
-      <w:bookmarkStart w:id="3" w:name="_GoBack"/>
-      <w:bookmarkEnd w:id="3"/>
-      <w:r>
-        <w:rPr>
-          <w:sz w:val="24"/>
-          <w:szCs w:val="24"/>
-          <w:lang w:val="en-GB"/>
-        </w:rPr>
-        <w:t>:</w:t>
+        <w:t xml:space="preserve"> Each layer, including all hidden layers, is constructed individually until the output layer is reached. Once the neural network is constructed with random weights applied, it is returned to the program that called the neural network constructor. It takes two parameters to determine the hidden topology of the neural network which will always have 3 input nodes and 1 output node:</w:t>
       </w:r>
     </w:p>
     <w:p>
@@ -39496,6 +39502,2327 @@
     </w:p>
     <w:p>
       <w:pPr>
+        <w:autoSpaceDE/>
+        <w:autoSpaceDN/>
+        <w:adjustRightInd/>
+        <w:rPr>
+          <w:b/>
+          <w:sz w:val="28"/>
+          <w:szCs w:val="28"/>
+          <w:lang w:val="en-GB"/>
+        </w:rPr>
+      </w:pPr>
+      <w:r>
+        <w:rPr>
+          <w:b/>
+          <w:sz w:val="28"/>
+          <w:szCs w:val="28"/>
+          <w:lang w:val="en-GB"/>
+        </w:rPr>
+        <w:br w:type="page"/>
+      </w:r>
+    </w:p>
+    <w:p>
+      <w:pPr>
+        <w:autoSpaceDE/>
+        <w:autoSpaceDN/>
+        <w:adjustRightInd/>
+        <w:rPr>
+          <w:b/>
+          <w:sz w:val="28"/>
+          <w:szCs w:val="28"/>
+          <w:lang w:val="en-GB"/>
+        </w:rPr>
+      </w:pPr>
+    </w:p>
+    <w:p>
+      <w:pPr>
+        <w:autoSpaceDE/>
+        <w:autoSpaceDN/>
+        <w:adjustRightInd/>
+        <w:rPr>
+          <w:sz w:val="24"/>
+          <w:szCs w:val="24"/>
+          <w:lang w:val="en-GB"/>
+        </w:rPr>
+      </w:pPr>
+      <w:r>
+        <w:rPr>
+          <w:sz w:val="24"/>
+          <w:szCs w:val="24"/>
+          <w:lang w:val="en-GB"/>
+        </w:rPr>
+        <w:t xml:space="preserve">The output can be described mathematically as the sum and products of the inputs, weights and activation </w:t>
+      </w:r>
+      <w:r>
+        <w:rPr>
+          <w:sz w:val="24"/>
+          <w:szCs w:val="24"/>
+          <w:lang w:val="en-GB"/>
+        </w:rPr>
+        <w:t>functions. The mathematical model is described as:</w:t>
+      </w:r>
+    </w:p>
+    <w:p>
+      <w:pPr>
+        <w:autoSpaceDE/>
+        <w:autoSpaceDN/>
+        <w:adjustRightInd/>
+        <w:rPr>
+          <w:sz w:val="24"/>
+          <w:szCs w:val="24"/>
+          <w:lang w:val="en-GB"/>
+        </w:rPr>
+      </w:pPr>
+    </w:p>
+    <w:p>
+      <w:pPr>
+        <w:autoSpaceDE/>
+        <w:autoSpaceDN/>
+        <w:adjustRightInd/>
+        <w:rPr>
+          <w:sz w:val="24"/>
+          <w:szCs w:val="24"/>
+          <w:lang w:val="en-GB"/>
+        </w:rPr>
+      </w:pPr>
+      <w:r>
+        <w:rPr>
+          <w:sz w:val="24"/>
+          <w:szCs w:val="24"/>
+          <w:lang w:val="en-GB"/>
+        </w:rPr>
+        <w:t>For each node in the input layer:</w:t>
+      </w:r>
+    </w:p>
+    <w:p>
+      <w:pPr>
+        <w:autoSpaceDE/>
+        <w:autoSpaceDN/>
+        <w:adjustRightInd/>
+        <w:jc w:val="right"/>
+        <w:rPr>
+          <w:sz w:val="24"/>
+          <w:szCs w:val="24"/>
+          <w:lang w:val="en-GB"/>
+        </w:rPr>
+      </w:pPr>
+      <m:oMath>
+        <m:sSub>
+          <m:sSubPr>
+            <m:ctrlPr>
+              <w:rPr>
+                <w:rFonts w:ascii="Cambria Math" w:hAnsi="Cambria Math"/>
+                <w:i/>
+                <w:sz w:val="24"/>
+                <w:szCs w:val="24"/>
+                <w:lang w:val="en-GB"/>
+              </w:rPr>
+            </m:ctrlPr>
+          </m:sSubPr>
+          <m:e>
+            <m:r>
+              <w:rPr>
+                <w:rFonts w:ascii="Cambria Math" w:hAnsi="Cambria Math"/>
+                <w:sz w:val="24"/>
+                <w:szCs w:val="24"/>
+                <w:lang w:val="en-GB"/>
+              </w:rPr>
+              <m:t>a</m:t>
+            </m:r>
+          </m:e>
+          <m:sub>
+            <m:r>
+              <w:rPr>
+                <w:rFonts w:ascii="Cambria Math" w:hAnsi="Cambria Math"/>
+                <w:sz w:val="24"/>
+                <w:szCs w:val="24"/>
+                <w:lang w:val="en-GB"/>
+              </w:rPr>
+              <m:t>1</m:t>
+            </m:r>
+            <m:r>
+              <w:rPr>
+                <w:rFonts w:ascii="Cambria Math" w:hAnsi="Cambria Math"/>
+                <w:sz w:val="24"/>
+                <w:szCs w:val="24"/>
+                <w:lang w:val="en-GB"/>
+              </w:rPr>
+              <m:t>,</m:t>
+            </m:r>
+            <m:r>
+              <w:rPr>
+                <w:rFonts w:ascii="Cambria Math" w:hAnsi="Cambria Math"/>
+                <w:sz w:val="24"/>
+                <w:szCs w:val="24"/>
+                <w:lang w:val="en-GB"/>
+              </w:rPr>
+              <m:t>i</m:t>
+            </m:r>
+          </m:sub>
+        </m:sSub>
+        <m:r>
+          <w:rPr>
+            <w:rFonts w:ascii="Cambria Math" w:hAnsi="Cambria Math"/>
+            <w:sz w:val="24"/>
+            <w:szCs w:val="24"/>
+            <w:lang w:val="en-GB"/>
+          </w:rPr>
+          <m:t>=</m:t>
+        </m:r>
+        <m:f>
+          <m:fPr>
+            <m:ctrlPr>
+              <w:rPr>
+                <w:rFonts w:ascii="Cambria Math" w:hAnsi="Cambria Math"/>
+                <w:sz w:val="24"/>
+                <w:szCs w:val="24"/>
+                <w:lang w:val="en-GB"/>
+              </w:rPr>
+            </m:ctrlPr>
+          </m:fPr>
+          <m:num>
+            <m:sSub>
+              <m:sSubPr>
+                <m:ctrlPr>
+                  <w:rPr>
+                    <w:rFonts w:ascii="Cambria Math" w:hAnsi="Cambria Math"/>
+                    <w:i/>
+                    <w:sz w:val="24"/>
+                    <w:szCs w:val="24"/>
+                    <w:lang w:val="en-GB"/>
+                  </w:rPr>
+                </m:ctrlPr>
+              </m:sSubPr>
+              <m:e>
+                <m:r>
+                  <w:rPr>
+                    <w:rFonts w:ascii="Cambria Math" w:hAnsi="Cambria Math"/>
+                    <w:sz w:val="24"/>
+                    <w:szCs w:val="24"/>
+                    <w:lang w:val="en-GB"/>
+                  </w:rPr>
+                  <m:t>x</m:t>
+                </m:r>
+              </m:e>
+              <m:sub>
+                <m:r>
+                  <w:rPr>
+                    <w:rFonts w:ascii="Cambria Math" w:hAnsi="Cambria Math"/>
+                    <w:sz w:val="24"/>
+                    <w:szCs w:val="24"/>
+                    <w:lang w:val="en-GB"/>
+                  </w:rPr>
+                  <m:t>1,</m:t>
+                </m:r>
+                <m:r>
+                  <w:rPr>
+                    <w:rFonts w:ascii="Cambria Math" w:hAnsi="Cambria Math"/>
+                    <w:sz w:val="24"/>
+                    <w:szCs w:val="24"/>
+                    <w:lang w:val="en-GB"/>
+                  </w:rPr>
+                  <m:t>i</m:t>
+                </m:r>
+              </m:sub>
+            </m:sSub>
+            <m:ctrlPr>
+              <w:rPr>
+                <w:rFonts w:ascii="Cambria Math" w:hAnsi="Cambria Math"/>
+                <w:i/>
+                <w:sz w:val="24"/>
+                <w:szCs w:val="24"/>
+                <w:lang w:val="en-GB"/>
+              </w:rPr>
+            </m:ctrlPr>
+          </m:num>
+          <m:den>
+            <m:r>
+              <w:rPr>
+                <w:rFonts w:ascii="Cambria Math" w:hAnsi="Cambria Math"/>
+                <w:sz w:val="24"/>
+                <w:szCs w:val="24"/>
+                <w:lang w:val="en-GB"/>
+              </w:rPr>
+              <m:t>1+</m:t>
+            </m:r>
+            <m:d>
+              <m:dPr>
+                <m:begChr m:val="|"/>
+                <m:endChr m:val="|"/>
+                <m:ctrlPr>
+                  <w:rPr>
+                    <w:rFonts w:ascii="Cambria Math" w:hAnsi="Cambria Math"/>
+                    <w:i/>
+                    <w:sz w:val="24"/>
+                    <w:szCs w:val="24"/>
+                    <w:lang w:val="en-GB"/>
+                  </w:rPr>
+                </m:ctrlPr>
+              </m:dPr>
+              <m:e>
+                <m:sSub>
+                  <m:sSubPr>
+                    <m:ctrlPr>
+                      <w:rPr>
+                        <w:rFonts w:ascii="Cambria Math" w:hAnsi="Cambria Math"/>
+                        <w:i/>
+                        <w:sz w:val="24"/>
+                        <w:szCs w:val="24"/>
+                        <w:lang w:val="en-GB"/>
+                      </w:rPr>
+                    </m:ctrlPr>
+                  </m:sSubPr>
+                  <m:e>
+                    <m:r>
+                      <w:rPr>
+                        <w:rFonts w:ascii="Cambria Math" w:hAnsi="Cambria Math"/>
+                        <w:sz w:val="24"/>
+                        <w:szCs w:val="24"/>
+                        <w:lang w:val="en-GB"/>
+                      </w:rPr>
+                      <m:t>x</m:t>
+                    </m:r>
+                  </m:e>
+                  <m:sub>
+                    <m:r>
+                      <w:rPr>
+                        <w:rFonts w:ascii="Cambria Math" w:hAnsi="Cambria Math"/>
+                        <w:sz w:val="24"/>
+                        <w:szCs w:val="24"/>
+                        <w:lang w:val="en-GB"/>
+                      </w:rPr>
+                      <m:t>1,</m:t>
+                    </m:r>
+                    <m:r>
+                      <w:rPr>
+                        <w:rFonts w:ascii="Cambria Math" w:hAnsi="Cambria Math"/>
+                        <w:sz w:val="24"/>
+                        <w:szCs w:val="24"/>
+                        <w:lang w:val="en-GB"/>
+                      </w:rPr>
+                      <m:t>i</m:t>
+                    </m:r>
+                  </m:sub>
+                </m:sSub>
+              </m:e>
+            </m:d>
+            <m:ctrlPr>
+              <w:rPr>
+                <w:rFonts w:ascii="Cambria Math" w:hAnsi="Cambria Math"/>
+                <w:i/>
+                <w:sz w:val="24"/>
+                <w:szCs w:val="24"/>
+                <w:lang w:val="en-GB"/>
+              </w:rPr>
+            </m:ctrlPr>
+          </m:den>
+        </m:f>
+      </m:oMath>
+      <w:r>
+        <w:rPr>
+          <w:sz w:val="24"/>
+          <w:szCs w:val="24"/>
+          <w:lang w:val="en-GB"/>
+        </w:rPr>
+        <w:tab/>
+      </w:r>
+      <w:r>
+        <w:rPr>
+          <w:sz w:val="24"/>
+          <w:szCs w:val="24"/>
+          <w:lang w:val="en-GB"/>
+        </w:rPr>
+        <w:tab/>
+      </w:r>
+      <w:r>
+        <w:rPr>
+          <w:sz w:val="24"/>
+          <w:szCs w:val="24"/>
+          <w:lang w:val="en-GB"/>
+        </w:rPr>
+        <w:tab/>
+      </w:r>
+      <w:r>
+        <w:rPr>
+          <w:sz w:val="24"/>
+          <w:szCs w:val="24"/>
+          <w:lang w:val="en-GB"/>
+        </w:rPr>
+        <w:tab/>
+      </w:r>
+      <w:r>
+        <w:rPr>
+          <w:sz w:val="24"/>
+          <w:szCs w:val="24"/>
+          <w:lang w:val="en-GB"/>
+        </w:rPr>
+        <w:tab/>
+        <w:t>(3.11)</w:t>
+      </w:r>
+    </w:p>
+    <w:p>
+      <w:pPr>
+        <w:autoSpaceDE/>
+        <w:autoSpaceDN/>
+        <w:adjustRightInd/>
+        <w:rPr>
+          <w:sz w:val="24"/>
+          <w:szCs w:val="24"/>
+          <w:lang w:val="en-GB"/>
+        </w:rPr>
+      </w:pPr>
+      <w:r>
+        <w:rPr>
+          <w:sz w:val="24"/>
+          <w:szCs w:val="24"/>
+          <w:lang w:val="en-GB"/>
+        </w:rPr>
+        <w:t>where:</w:t>
+      </w:r>
+    </w:p>
+    <w:p>
+      <w:pPr>
+        <w:pStyle w:val="ListParagraph"/>
+        <w:numPr>
+          <w:ilvl w:val="0"/>
+          <w:numId w:val="26"/>
+        </w:numPr>
+        <w:autoSpaceDE/>
+        <w:autoSpaceDN/>
+        <w:adjustRightInd/>
+        <w:rPr>
+          <w:sz w:val="24"/>
+          <w:szCs w:val="24"/>
+          <w:lang w:val="en-GB"/>
+        </w:rPr>
+      </w:pPr>
+      <m:oMath>
+        <m:sSub>
+          <m:sSubPr>
+            <m:ctrlPr>
+              <w:rPr>
+                <w:rFonts w:ascii="Cambria Math" w:hAnsi="Cambria Math"/>
+                <w:i/>
+                <w:sz w:val="24"/>
+                <w:szCs w:val="24"/>
+                <w:lang w:val="en-GB"/>
+              </w:rPr>
+            </m:ctrlPr>
+          </m:sSubPr>
+          <m:e>
+            <m:r>
+              <w:rPr>
+                <w:rFonts w:ascii="Cambria Math" w:hAnsi="Cambria Math"/>
+                <w:sz w:val="24"/>
+                <w:szCs w:val="24"/>
+                <w:lang w:val="en-GB"/>
+              </w:rPr>
+              <m:t>a</m:t>
+            </m:r>
+          </m:e>
+          <m:sub>
+            <m:r>
+              <w:rPr>
+                <w:rFonts w:ascii="Cambria Math" w:hAnsi="Cambria Math"/>
+                <w:sz w:val="24"/>
+                <w:szCs w:val="24"/>
+                <w:lang w:val="en-GB"/>
+              </w:rPr>
+              <m:t>1,</m:t>
+            </m:r>
+            <m:r>
+              <w:rPr>
+                <w:rFonts w:ascii="Cambria Math" w:hAnsi="Cambria Math"/>
+                <w:sz w:val="24"/>
+                <w:szCs w:val="24"/>
+                <w:lang w:val="en-GB"/>
+              </w:rPr>
+              <m:t>i</m:t>
+            </m:r>
+          </m:sub>
+        </m:sSub>
+      </m:oMath>
+      <w:r>
+        <w:rPr>
+          <w:sz w:val="24"/>
+          <w:szCs w:val="24"/>
+          <w:lang w:val="en-GB"/>
+        </w:rPr>
+        <w:t xml:space="preserve"> is the resulting output after an input has been put through the </w:t>
+      </w:r>
+      <w:proofErr w:type="spellStart"/>
+      <w:r>
+        <w:rPr>
+          <w:sz w:val="24"/>
+          <w:szCs w:val="24"/>
+          <w:lang w:val="en-GB"/>
+        </w:rPr>
+        <w:t>softmax</w:t>
+      </w:r>
+      <w:proofErr w:type="spellEnd"/>
+      <w:r>
+        <w:rPr>
+          <w:sz w:val="24"/>
+          <w:szCs w:val="24"/>
+          <w:lang w:val="en-GB"/>
+        </w:rPr>
+        <w:t xml:space="preserve"> </w:t>
+      </w:r>
+      <w:r>
+        <w:rPr>
+          <w:sz w:val="24"/>
+          <w:szCs w:val="24"/>
+          <w:lang w:val="en-GB"/>
+        </w:rPr>
+        <w:t xml:space="preserve">activation </w:t>
+      </w:r>
+      <w:proofErr w:type="gramStart"/>
+      <w:r>
+        <w:rPr>
+          <w:sz w:val="24"/>
+          <w:szCs w:val="24"/>
+          <w:lang w:val="en-GB"/>
+        </w:rPr>
+        <w:t>function</w:t>
+      </w:r>
+      <w:r>
+        <w:rPr>
+          <w:sz w:val="24"/>
+          <w:szCs w:val="24"/>
+          <w:lang w:val="en-GB"/>
+        </w:rPr>
+        <w:t>.</w:t>
+      </w:r>
+      <w:proofErr w:type="gramEnd"/>
+    </w:p>
+    <w:p>
+      <w:pPr>
+        <w:pStyle w:val="ListParagraph"/>
+        <w:numPr>
+          <w:ilvl w:val="0"/>
+          <w:numId w:val="26"/>
+        </w:numPr>
+        <w:autoSpaceDE/>
+        <w:autoSpaceDN/>
+        <w:adjustRightInd/>
+        <w:rPr>
+          <w:sz w:val="24"/>
+          <w:szCs w:val="24"/>
+          <w:lang w:val="en-GB"/>
+        </w:rPr>
+      </w:pPr>
+      <m:oMath>
+        <m:sSub>
+          <m:sSubPr>
+            <m:ctrlPr>
+              <w:rPr>
+                <w:rFonts w:ascii="Cambria Math" w:hAnsi="Cambria Math"/>
+                <w:i/>
+                <w:sz w:val="24"/>
+                <w:szCs w:val="24"/>
+                <w:lang w:val="en-GB"/>
+              </w:rPr>
+            </m:ctrlPr>
+          </m:sSubPr>
+          <m:e>
+            <m:r>
+              <w:rPr>
+                <w:rFonts w:ascii="Cambria Math" w:hAnsi="Cambria Math"/>
+                <w:sz w:val="24"/>
+                <w:szCs w:val="24"/>
+                <w:lang w:val="en-GB"/>
+              </w:rPr>
+              <m:t>x</m:t>
+            </m:r>
+          </m:e>
+          <m:sub>
+            <m:r>
+              <w:rPr>
+                <w:rFonts w:ascii="Cambria Math" w:hAnsi="Cambria Math"/>
+                <w:sz w:val="24"/>
+                <w:szCs w:val="24"/>
+                <w:lang w:val="en-GB"/>
+              </w:rPr>
+              <m:t>1,</m:t>
+            </m:r>
+            <m:r>
+              <w:rPr>
+                <w:rFonts w:ascii="Cambria Math" w:hAnsi="Cambria Math"/>
+                <w:sz w:val="24"/>
+                <w:szCs w:val="24"/>
+                <w:lang w:val="en-GB"/>
+              </w:rPr>
+              <m:t>i</m:t>
+            </m:r>
+          </m:sub>
+        </m:sSub>
+        <m:r>
+          <w:rPr>
+            <w:rFonts w:ascii="Cambria Math" w:hAnsi="Cambria Math"/>
+            <w:sz w:val="24"/>
+            <w:szCs w:val="24"/>
+            <w:lang w:val="en-GB"/>
+          </w:rPr>
+          <m:t xml:space="preserve"> </m:t>
+        </m:r>
+      </m:oMath>
+      <w:r>
+        <w:rPr>
+          <w:sz w:val="24"/>
+          <w:szCs w:val="24"/>
+          <w:lang w:val="en-GB"/>
+        </w:rPr>
+        <w:t xml:space="preserve">is the normalised input to the input </w:t>
+      </w:r>
+      <w:proofErr w:type="gramStart"/>
+      <w:r>
+        <w:rPr>
+          <w:sz w:val="24"/>
+          <w:szCs w:val="24"/>
+          <w:lang w:val="en-GB"/>
+        </w:rPr>
+        <w:t>node.</w:t>
+      </w:r>
+      <w:proofErr w:type="gramEnd"/>
+    </w:p>
+    <w:p>
+      <w:pPr>
+        <w:autoSpaceDE/>
+        <w:autoSpaceDN/>
+        <w:adjustRightInd/>
+        <w:rPr>
+          <w:sz w:val="24"/>
+          <w:szCs w:val="24"/>
+          <w:lang w:val="en-GB"/>
+        </w:rPr>
+      </w:pPr>
+    </w:p>
+    <w:p>
+      <w:pPr>
+        <w:autoSpaceDE/>
+        <w:autoSpaceDN/>
+        <w:adjustRightInd/>
+        <w:rPr>
+          <w:sz w:val="24"/>
+          <w:szCs w:val="24"/>
+          <w:lang w:val="en-GB"/>
+        </w:rPr>
+      </w:pPr>
+      <w:r>
+        <w:rPr>
+          <w:sz w:val="24"/>
+          <w:szCs w:val="24"/>
+          <w:lang w:val="en-GB"/>
+        </w:rPr>
+        <w:t xml:space="preserve">For each node in the </w:t>
+      </w:r>
+      <w:r>
+        <w:rPr>
+          <w:sz w:val="24"/>
+          <w:szCs w:val="24"/>
+          <w:lang w:val="en-GB"/>
+        </w:rPr>
+        <w:t>hidden</w:t>
+      </w:r>
+      <w:r>
+        <w:rPr>
+          <w:sz w:val="24"/>
+          <w:szCs w:val="24"/>
+          <w:lang w:val="en-GB"/>
+        </w:rPr>
+        <w:t xml:space="preserve"> layer:</w:t>
+      </w:r>
+    </w:p>
+    <w:p>
+      <w:pPr>
+        <w:autoSpaceDE/>
+        <w:autoSpaceDN/>
+        <w:adjustRightInd/>
+        <w:rPr>
+          <w:sz w:val="24"/>
+          <w:szCs w:val="24"/>
+          <w:lang w:val="en-GB"/>
+        </w:rPr>
+      </w:pPr>
+      <m:oMathPara>
+        <m:oMathParaPr>
+          <m:jc m:val="right"/>
+        </m:oMathParaPr>
+        <m:oMath>
+          <m:sSub>
+            <m:sSubPr>
+              <m:ctrlPr>
+                <w:rPr>
+                  <w:rFonts w:ascii="Cambria Math" w:hAnsi="Cambria Math"/>
+                  <w:i/>
+                  <w:sz w:val="24"/>
+                  <w:szCs w:val="24"/>
+                  <w:lang w:val="en-GB"/>
+                </w:rPr>
+              </m:ctrlPr>
+            </m:sSubPr>
+            <m:e>
+              <m:r>
+                <w:rPr>
+                  <w:rFonts w:ascii="Cambria Math" w:hAnsi="Cambria Math"/>
+                  <w:sz w:val="24"/>
+                  <w:szCs w:val="24"/>
+                  <w:lang w:val="en-GB"/>
+                </w:rPr>
+                <m:t>x</m:t>
+              </m:r>
+            </m:e>
+            <m:sub>
+              <m:r>
+                <w:rPr>
+                  <w:rFonts w:ascii="Cambria Math" w:hAnsi="Cambria Math"/>
+                  <w:sz w:val="24"/>
+                  <w:szCs w:val="24"/>
+                  <w:lang w:val="en-GB"/>
+                </w:rPr>
+                <m:t>2</m:t>
+              </m:r>
+              <m:r>
+                <w:rPr>
+                  <w:rFonts w:ascii="Cambria Math" w:hAnsi="Cambria Math"/>
+                  <w:sz w:val="24"/>
+                  <w:szCs w:val="24"/>
+                  <w:lang w:val="en-GB"/>
+                </w:rPr>
+                <m:t>,</m:t>
+              </m:r>
+              <m:r>
+                <w:rPr>
+                  <w:rFonts w:ascii="Cambria Math" w:hAnsi="Cambria Math"/>
+                  <w:sz w:val="24"/>
+                  <w:szCs w:val="24"/>
+                  <w:lang w:val="en-GB"/>
+                </w:rPr>
+                <m:t>i</m:t>
+              </m:r>
+            </m:sub>
+          </m:sSub>
+          <m:r>
+            <w:rPr>
+              <w:rFonts w:ascii="Cambria Math" w:hAnsi="Cambria Math"/>
+              <w:sz w:val="24"/>
+              <w:szCs w:val="24"/>
+              <w:lang w:val="en-GB"/>
+            </w:rPr>
+            <m:t>=</m:t>
+          </m:r>
+          <m:nary>
+            <m:naryPr>
+              <m:chr m:val="∑"/>
+              <m:ctrlPr>
+                <w:rPr>
+                  <w:rFonts w:ascii="Cambria Math" w:hAnsi="Cambria Math"/>
+                  <w:sz w:val="24"/>
+                  <w:szCs w:val="24"/>
+                  <w:lang w:val="en-GB"/>
+                </w:rPr>
+              </m:ctrlPr>
+            </m:naryPr>
+            <m:sub>
+              <m:r>
+                <w:rPr>
+                  <w:rFonts w:ascii="Cambria Math" w:hAnsi="Cambria Math"/>
+                  <w:sz w:val="24"/>
+                  <w:szCs w:val="24"/>
+                  <w:lang w:val="en-GB"/>
+                </w:rPr>
+                <m:t>i=</m:t>
+              </m:r>
+              <m:r>
+                <w:rPr>
+                  <w:rFonts w:ascii="Cambria Math" w:hAnsi="Cambria Math"/>
+                  <w:sz w:val="24"/>
+                  <w:szCs w:val="24"/>
+                  <w:lang w:val="en-GB"/>
+                </w:rPr>
+                <m:t>1</m:t>
+              </m:r>
+              <m:ctrlPr>
+                <w:rPr>
+                  <w:rFonts w:ascii="Cambria Math" w:hAnsi="Cambria Math"/>
+                  <w:i/>
+                  <w:sz w:val="24"/>
+                  <w:szCs w:val="24"/>
+                  <w:lang w:val="en-GB"/>
+                </w:rPr>
+              </m:ctrlPr>
+            </m:sub>
+            <m:sup>
+              <m:r>
+                <w:rPr>
+                  <w:rFonts w:ascii="Cambria Math" w:hAnsi="Cambria Math"/>
+                  <w:sz w:val="24"/>
+                  <w:szCs w:val="24"/>
+                  <w:lang w:val="en-GB"/>
+                </w:rPr>
+                <m:t>N</m:t>
+              </m:r>
+              <m:ctrlPr>
+                <w:rPr>
+                  <w:rFonts w:ascii="Cambria Math" w:hAnsi="Cambria Math"/>
+                  <w:i/>
+                  <w:sz w:val="24"/>
+                  <w:szCs w:val="24"/>
+                  <w:lang w:val="en-GB"/>
+                </w:rPr>
+              </m:ctrlPr>
+            </m:sup>
+            <m:e>
+              <m:nary>
+                <m:naryPr>
+                  <m:chr m:val="∑"/>
+                  <m:ctrlPr>
+                    <w:rPr>
+                      <w:rFonts w:ascii="Cambria Math" w:hAnsi="Cambria Math"/>
+                      <w:sz w:val="24"/>
+                      <w:szCs w:val="24"/>
+                      <w:lang w:val="en-GB"/>
+                    </w:rPr>
+                  </m:ctrlPr>
+                </m:naryPr>
+                <m:sub>
+                  <m:r>
+                    <w:rPr>
+                      <w:rFonts w:ascii="Cambria Math" w:hAnsi="Cambria Math"/>
+                      <w:sz w:val="24"/>
+                      <w:szCs w:val="24"/>
+                      <w:lang w:val="en-GB"/>
+                    </w:rPr>
+                    <m:t>j=</m:t>
+                  </m:r>
+                  <m:r>
+                    <w:rPr>
+                      <w:rFonts w:ascii="Cambria Math" w:hAnsi="Cambria Math"/>
+                      <w:sz w:val="24"/>
+                      <w:szCs w:val="24"/>
+                      <w:lang w:val="en-GB"/>
+                    </w:rPr>
+                    <m:t>1</m:t>
+                  </m:r>
+                  <m:ctrlPr>
+                    <w:rPr>
+                      <w:rFonts w:ascii="Cambria Math" w:hAnsi="Cambria Math"/>
+                      <w:i/>
+                      <w:sz w:val="24"/>
+                      <w:szCs w:val="24"/>
+                      <w:lang w:val="en-GB"/>
+                    </w:rPr>
+                  </m:ctrlPr>
+                </m:sub>
+                <m:sup>
+                  <m:r>
+                    <w:rPr>
+                      <w:rFonts w:ascii="Cambria Math" w:hAnsi="Cambria Math"/>
+                      <w:sz w:val="24"/>
+                      <w:szCs w:val="24"/>
+                      <w:lang w:val="en-GB"/>
+                    </w:rPr>
+                    <m:t>3</m:t>
+                  </m:r>
+                  <m:ctrlPr>
+                    <w:rPr>
+                      <w:rFonts w:ascii="Cambria Math" w:hAnsi="Cambria Math"/>
+                      <w:i/>
+                      <w:sz w:val="24"/>
+                      <w:szCs w:val="24"/>
+                      <w:lang w:val="en-GB"/>
+                    </w:rPr>
+                  </m:ctrlPr>
+                </m:sup>
+                <m:e>
+                  <m:sSub>
+                    <m:sSubPr>
+                      <m:ctrlPr>
+                        <w:rPr>
+                          <w:rFonts w:ascii="Cambria Math" w:hAnsi="Cambria Math"/>
+                          <w:i/>
+                          <w:sz w:val="24"/>
+                          <w:szCs w:val="24"/>
+                          <w:lang w:val="en-GB"/>
+                        </w:rPr>
+                      </m:ctrlPr>
+                    </m:sSubPr>
+                    <m:e>
+                      <m:r>
+                        <w:rPr>
+                          <w:rFonts w:ascii="Cambria Math" w:hAnsi="Cambria Math"/>
+                          <w:sz w:val="24"/>
+                          <w:szCs w:val="24"/>
+                          <w:lang w:val="en-GB"/>
+                        </w:rPr>
+                        <m:t>w</m:t>
+                      </m:r>
+                    </m:e>
+                    <m:sub>
+                      <m:r>
+                        <w:rPr>
+                          <w:rFonts w:ascii="Cambria Math" w:hAnsi="Cambria Math"/>
+                          <w:sz w:val="24"/>
+                          <w:szCs w:val="24"/>
+                          <w:lang w:val="en-GB"/>
+                        </w:rPr>
+                        <m:t>i,j</m:t>
+                      </m:r>
+                    </m:sub>
+                  </m:sSub>
+                  <m:sSub>
+                    <m:sSubPr>
+                      <m:ctrlPr>
+                        <w:rPr>
+                          <w:rFonts w:ascii="Cambria Math" w:hAnsi="Cambria Math"/>
+                          <w:i/>
+                          <w:sz w:val="24"/>
+                          <w:szCs w:val="24"/>
+                          <w:lang w:val="en-GB"/>
+                        </w:rPr>
+                      </m:ctrlPr>
+                    </m:sSubPr>
+                    <m:e>
+                      <m:r>
+                        <w:rPr>
+                          <w:rFonts w:ascii="Cambria Math" w:hAnsi="Cambria Math"/>
+                          <w:sz w:val="24"/>
+                          <w:szCs w:val="24"/>
+                          <w:lang w:val="en-GB"/>
+                        </w:rPr>
+                        <m:t>a</m:t>
+                      </m:r>
+                    </m:e>
+                    <m:sub>
+                      <m:r>
+                        <w:rPr>
+                          <w:rFonts w:ascii="Cambria Math" w:hAnsi="Cambria Math"/>
+                          <w:sz w:val="24"/>
+                          <w:szCs w:val="24"/>
+                          <w:lang w:val="en-GB"/>
+                        </w:rPr>
+                        <m:t>1</m:t>
+                      </m:r>
+                      <m:r>
+                        <w:rPr>
+                          <w:rFonts w:ascii="Cambria Math" w:hAnsi="Cambria Math"/>
+                          <w:sz w:val="24"/>
+                          <w:szCs w:val="24"/>
+                          <w:lang w:val="en-GB"/>
+                        </w:rPr>
+                        <m:t>,</m:t>
+                      </m:r>
+                      <m:r>
+                        <w:rPr>
+                          <w:rFonts w:ascii="Cambria Math" w:hAnsi="Cambria Math"/>
+                          <w:sz w:val="24"/>
+                          <w:szCs w:val="24"/>
+                          <w:lang w:val="en-GB"/>
+                        </w:rPr>
+                        <m:t>i</m:t>
+                      </m:r>
+                    </m:sub>
+                  </m:sSub>
+                  <m:ctrlPr>
+                    <w:rPr>
+                      <w:rFonts w:ascii="Cambria Math" w:hAnsi="Cambria Math"/>
+                      <w:i/>
+                      <w:sz w:val="24"/>
+                      <w:szCs w:val="24"/>
+                      <w:lang w:val="en-GB"/>
+                    </w:rPr>
+                  </m:ctrlPr>
+                </m:e>
+              </m:nary>
+              <m:ctrlPr>
+                <w:rPr>
+                  <w:rFonts w:ascii="Cambria Math" w:hAnsi="Cambria Math"/>
+                  <w:i/>
+                  <w:sz w:val="24"/>
+                  <w:szCs w:val="24"/>
+                  <w:lang w:val="en-GB"/>
+                </w:rPr>
+              </m:ctrlPr>
+            </m:e>
+          </m:nary>
+          <m:r>
+            <w:rPr>
+              <w:rFonts w:ascii="Cambria Math" w:hAnsi="Cambria Math"/>
+              <w:sz w:val="24"/>
+              <w:szCs w:val="24"/>
+              <w:lang w:val="en-GB"/>
+            </w:rPr>
+            <m:t xml:space="preserve">                                          (3.12)</m:t>
+          </m:r>
+        </m:oMath>
+      </m:oMathPara>
+    </w:p>
+    <w:p>
+      <w:pPr>
+        <w:autoSpaceDE/>
+        <w:autoSpaceDN/>
+        <w:adjustRightInd/>
+        <w:rPr>
+          <w:sz w:val="24"/>
+          <w:szCs w:val="24"/>
+          <w:lang w:val="en-GB"/>
+        </w:rPr>
+      </w:pPr>
+    </w:p>
+    <w:p>
+      <w:pPr>
+        <w:autoSpaceDE/>
+        <w:autoSpaceDN/>
+        <w:adjustRightInd/>
+        <w:rPr>
+          <w:sz w:val="24"/>
+          <w:szCs w:val="24"/>
+          <w:lang w:val="en-GB"/>
+        </w:rPr>
+      </w:pPr>
+      <w:r>
+        <w:rPr>
+          <w:sz w:val="24"/>
+          <w:szCs w:val="24"/>
+          <w:lang w:val="en-GB"/>
+        </w:rPr>
+        <w:t>And</w:t>
+      </w:r>
+    </w:p>
+    <w:p>
+      <w:pPr>
+        <w:autoSpaceDE/>
+        <w:autoSpaceDN/>
+        <w:adjustRightInd/>
+        <w:jc w:val="right"/>
+        <w:rPr>
+          <w:sz w:val="24"/>
+          <w:szCs w:val="24"/>
+          <w:lang w:val="en-GB"/>
+        </w:rPr>
+      </w:pPr>
+      <m:oMath>
+        <m:sSub>
+          <m:sSubPr>
+            <m:ctrlPr>
+              <w:rPr>
+                <w:rFonts w:ascii="Cambria Math" w:hAnsi="Cambria Math"/>
+                <w:i/>
+                <w:sz w:val="24"/>
+                <w:szCs w:val="24"/>
+                <w:lang w:val="en-GB"/>
+              </w:rPr>
+            </m:ctrlPr>
+          </m:sSubPr>
+          <m:e>
+            <m:r>
+              <w:rPr>
+                <w:rFonts w:ascii="Cambria Math" w:hAnsi="Cambria Math"/>
+                <w:sz w:val="24"/>
+                <w:szCs w:val="24"/>
+                <w:lang w:val="en-GB"/>
+              </w:rPr>
+              <m:t>a</m:t>
+            </m:r>
+          </m:e>
+          <m:sub>
+            <m:r>
+              <w:rPr>
+                <w:rFonts w:ascii="Cambria Math" w:hAnsi="Cambria Math"/>
+                <w:sz w:val="24"/>
+                <w:szCs w:val="24"/>
+                <w:lang w:val="en-GB"/>
+              </w:rPr>
+              <m:t>2,i</m:t>
+            </m:r>
+          </m:sub>
+        </m:sSub>
+        <m:r>
+          <w:rPr>
+            <w:rFonts w:ascii="Cambria Math" w:hAnsi="Cambria Math"/>
+            <w:sz w:val="24"/>
+            <w:szCs w:val="24"/>
+            <w:lang w:val="en-GB"/>
+          </w:rPr>
+          <m:t>=</m:t>
+        </m:r>
+        <m:f>
+          <m:fPr>
+            <m:ctrlPr>
+              <w:rPr>
+                <w:rFonts w:ascii="Cambria Math" w:hAnsi="Cambria Math"/>
+                <w:sz w:val="24"/>
+                <w:szCs w:val="24"/>
+                <w:lang w:val="en-GB"/>
+              </w:rPr>
+            </m:ctrlPr>
+          </m:fPr>
+          <m:num>
+            <m:sSub>
+              <m:sSubPr>
+                <m:ctrlPr>
+                  <w:rPr>
+                    <w:rFonts w:ascii="Cambria Math" w:hAnsi="Cambria Math"/>
+                    <w:i/>
+                    <w:sz w:val="24"/>
+                    <w:szCs w:val="24"/>
+                    <w:lang w:val="en-GB"/>
+                  </w:rPr>
+                </m:ctrlPr>
+              </m:sSubPr>
+              <m:e>
+                <m:r>
+                  <w:rPr>
+                    <w:rFonts w:ascii="Cambria Math" w:hAnsi="Cambria Math"/>
+                    <w:sz w:val="24"/>
+                    <w:szCs w:val="24"/>
+                    <w:lang w:val="en-GB"/>
+                  </w:rPr>
+                  <m:t>x</m:t>
+                </m:r>
+              </m:e>
+              <m:sub>
+                <m:r>
+                  <w:rPr>
+                    <w:rFonts w:ascii="Cambria Math" w:hAnsi="Cambria Math"/>
+                    <w:sz w:val="24"/>
+                    <w:szCs w:val="24"/>
+                    <w:lang w:val="en-GB"/>
+                  </w:rPr>
+                  <m:t>2,i</m:t>
+                </m:r>
+              </m:sub>
+            </m:sSub>
+            <m:ctrlPr>
+              <w:rPr>
+                <w:rFonts w:ascii="Cambria Math" w:hAnsi="Cambria Math"/>
+                <w:i/>
+                <w:sz w:val="24"/>
+                <w:szCs w:val="24"/>
+                <w:lang w:val="en-GB"/>
+              </w:rPr>
+            </m:ctrlPr>
+          </m:num>
+          <m:den>
+            <m:r>
+              <w:rPr>
+                <w:rFonts w:ascii="Cambria Math" w:hAnsi="Cambria Math"/>
+                <w:sz w:val="24"/>
+                <w:szCs w:val="24"/>
+                <w:lang w:val="en-GB"/>
+              </w:rPr>
+              <m:t>1+</m:t>
+            </m:r>
+            <m:d>
+              <m:dPr>
+                <m:begChr m:val="|"/>
+                <m:endChr m:val="|"/>
+                <m:ctrlPr>
+                  <w:rPr>
+                    <w:rFonts w:ascii="Cambria Math" w:hAnsi="Cambria Math"/>
+                    <w:i/>
+                    <w:sz w:val="24"/>
+                    <w:szCs w:val="24"/>
+                    <w:lang w:val="en-GB"/>
+                  </w:rPr>
+                </m:ctrlPr>
+              </m:dPr>
+              <m:e>
+                <m:sSub>
+                  <m:sSubPr>
+                    <m:ctrlPr>
+                      <w:rPr>
+                        <w:rFonts w:ascii="Cambria Math" w:hAnsi="Cambria Math"/>
+                        <w:i/>
+                        <w:sz w:val="24"/>
+                        <w:szCs w:val="24"/>
+                        <w:lang w:val="en-GB"/>
+                      </w:rPr>
+                    </m:ctrlPr>
+                  </m:sSubPr>
+                  <m:e>
+                    <m:r>
+                      <w:rPr>
+                        <w:rFonts w:ascii="Cambria Math" w:hAnsi="Cambria Math"/>
+                        <w:sz w:val="24"/>
+                        <w:szCs w:val="24"/>
+                        <w:lang w:val="en-GB"/>
+                      </w:rPr>
+                      <m:t>x</m:t>
+                    </m:r>
+                  </m:e>
+                  <m:sub>
+                    <m:r>
+                      <w:rPr>
+                        <w:rFonts w:ascii="Cambria Math" w:hAnsi="Cambria Math"/>
+                        <w:sz w:val="24"/>
+                        <w:szCs w:val="24"/>
+                        <w:lang w:val="en-GB"/>
+                      </w:rPr>
+                      <m:t>2,i</m:t>
+                    </m:r>
+                  </m:sub>
+                </m:sSub>
+              </m:e>
+            </m:d>
+            <m:ctrlPr>
+              <w:rPr>
+                <w:rFonts w:ascii="Cambria Math" w:hAnsi="Cambria Math"/>
+                <w:i/>
+                <w:sz w:val="24"/>
+                <w:szCs w:val="24"/>
+                <w:lang w:val="en-GB"/>
+              </w:rPr>
+            </m:ctrlPr>
+          </m:den>
+        </m:f>
+      </m:oMath>
+      <w:r>
+        <w:rPr>
+          <w:sz w:val="24"/>
+          <w:szCs w:val="24"/>
+          <w:lang w:val="en-GB"/>
+        </w:rPr>
+        <w:tab/>
+      </w:r>
+      <w:r>
+        <w:rPr>
+          <w:sz w:val="24"/>
+          <w:szCs w:val="24"/>
+          <w:lang w:val="en-GB"/>
+        </w:rPr>
+        <w:tab/>
+      </w:r>
+      <w:r>
+        <w:rPr>
+          <w:sz w:val="24"/>
+          <w:szCs w:val="24"/>
+          <w:lang w:val="en-GB"/>
+        </w:rPr>
+        <w:tab/>
+      </w:r>
+      <w:r>
+        <w:rPr>
+          <w:sz w:val="24"/>
+          <w:szCs w:val="24"/>
+          <w:lang w:val="en-GB"/>
+        </w:rPr>
+        <w:t xml:space="preserve">    </w:t>
+      </w:r>
+      <w:r>
+        <w:rPr>
+          <w:sz w:val="24"/>
+          <w:szCs w:val="24"/>
+          <w:lang w:val="en-GB"/>
+        </w:rPr>
+        <w:tab/>
+      </w:r>
+      <w:r>
+        <w:rPr>
+          <w:sz w:val="24"/>
+          <w:szCs w:val="24"/>
+          <w:lang w:val="en-GB"/>
+        </w:rPr>
+        <w:tab/>
+        <w:t>(3.13)</w:t>
+      </w:r>
+    </w:p>
+    <w:p>
+      <w:pPr>
+        <w:autoSpaceDE/>
+        <w:autoSpaceDN/>
+        <w:adjustRightInd/>
+        <w:rPr>
+          <w:sz w:val="24"/>
+          <w:szCs w:val="24"/>
+          <w:lang w:val="en-GB"/>
+        </w:rPr>
+      </w:pPr>
+    </w:p>
+    <w:p>
+      <w:pPr>
+        <w:autoSpaceDE/>
+        <w:autoSpaceDN/>
+        <w:adjustRightInd/>
+        <w:rPr>
+          <w:sz w:val="24"/>
+          <w:szCs w:val="24"/>
+          <w:lang w:val="en-GB"/>
+        </w:rPr>
+      </w:pPr>
+    </w:p>
+    <w:p>
+      <w:pPr>
+        <w:autoSpaceDE/>
+        <w:autoSpaceDN/>
+        <w:adjustRightInd/>
+        <w:rPr>
+          <w:sz w:val="24"/>
+          <w:szCs w:val="24"/>
+          <w:lang w:val="en-GB"/>
+        </w:rPr>
+      </w:pPr>
+      <w:r>
+        <w:rPr>
+          <w:sz w:val="24"/>
+          <w:szCs w:val="24"/>
+          <w:lang w:val="en-GB"/>
+        </w:rPr>
+        <w:t>where:</w:t>
+      </w:r>
+    </w:p>
+    <w:p>
+      <w:pPr>
+        <w:pStyle w:val="ListParagraph"/>
+        <w:numPr>
+          <w:ilvl w:val="0"/>
+          <w:numId w:val="25"/>
+        </w:numPr>
+        <w:autoSpaceDE/>
+        <w:autoSpaceDN/>
+        <w:adjustRightInd/>
+        <w:rPr>
+          <w:sz w:val="24"/>
+          <w:szCs w:val="24"/>
+          <w:lang w:val="en-GB"/>
+        </w:rPr>
+      </w:pPr>
+      <m:oMath>
+        <m:sSub>
+          <m:sSubPr>
+            <m:ctrlPr>
+              <w:rPr>
+                <w:rFonts w:ascii="Cambria Math" w:hAnsi="Cambria Math"/>
+                <w:i/>
+                <w:sz w:val="24"/>
+                <w:szCs w:val="24"/>
+                <w:lang w:val="en-GB"/>
+              </w:rPr>
+            </m:ctrlPr>
+          </m:sSubPr>
+          <m:e>
+            <m:r>
+              <w:rPr>
+                <w:rFonts w:ascii="Cambria Math" w:hAnsi="Cambria Math"/>
+                <w:sz w:val="24"/>
+                <w:szCs w:val="24"/>
+                <w:lang w:val="en-GB"/>
+              </w:rPr>
+              <m:t>a</m:t>
+            </m:r>
+          </m:e>
+          <m:sub>
+            <m:r>
+              <w:rPr>
+                <w:rFonts w:ascii="Cambria Math" w:hAnsi="Cambria Math"/>
+                <w:sz w:val="24"/>
+                <w:szCs w:val="24"/>
+                <w:lang w:val="en-GB"/>
+              </w:rPr>
+              <m:t>2,</m:t>
+            </m:r>
+            <m:r>
+              <w:rPr>
+                <w:rFonts w:ascii="Cambria Math" w:hAnsi="Cambria Math"/>
+                <w:sz w:val="24"/>
+                <w:szCs w:val="24"/>
+                <w:lang w:val="en-GB"/>
+              </w:rPr>
+              <m:t>i</m:t>
+            </m:r>
+          </m:sub>
+        </m:sSub>
+      </m:oMath>
+      <w:r>
+        <w:rPr>
+          <w:sz w:val="24"/>
+          <w:szCs w:val="24"/>
+          <w:lang w:val="en-GB"/>
+        </w:rPr>
+        <w:t xml:space="preserve"> </w:t>
+      </w:r>
+      <w:r>
+        <w:rPr>
+          <w:sz w:val="24"/>
+          <w:szCs w:val="24"/>
+          <w:lang w:val="en-GB"/>
+        </w:rPr>
+        <w:t xml:space="preserve">is the resulting output after </w:t>
+      </w:r>
+      <w:r>
+        <w:rPr>
+          <w:sz w:val="24"/>
+          <w:szCs w:val="24"/>
+          <w:lang w:val="en-GB"/>
+        </w:rPr>
+        <w:t>the</w:t>
+      </w:r>
+      <w:r>
+        <w:rPr>
+          <w:sz w:val="24"/>
+          <w:szCs w:val="24"/>
+          <w:lang w:val="en-GB"/>
+        </w:rPr>
+        <w:t xml:space="preserve"> input</w:t>
+      </w:r>
+      <w:r>
+        <w:rPr>
+          <w:sz w:val="24"/>
+          <w:szCs w:val="24"/>
+          <w:lang w:val="en-GB"/>
+        </w:rPr>
+        <w:t>s have been summed and multiplied</w:t>
+      </w:r>
+      <w:r>
+        <w:rPr>
+          <w:sz w:val="24"/>
+          <w:szCs w:val="24"/>
+          <w:lang w:val="en-GB"/>
+        </w:rPr>
+        <w:t xml:space="preserve"> with the weights then put through the </w:t>
+      </w:r>
+      <w:proofErr w:type="spellStart"/>
+      <w:r>
+        <w:rPr>
+          <w:sz w:val="24"/>
+          <w:szCs w:val="24"/>
+          <w:lang w:val="en-GB"/>
+        </w:rPr>
+        <w:t>softmax</w:t>
+      </w:r>
+      <w:proofErr w:type="spellEnd"/>
+      <w:r>
+        <w:rPr>
+          <w:sz w:val="24"/>
+          <w:szCs w:val="24"/>
+          <w:lang w:val="en-GB"/>
+        </w:rPr>
+        <w:t xml:space="preserve"> activation </w:t>
+      </w:r>
+      <w:proofErr w:type="gramStart"/>
+      <w:r>
+        <w:rPr>
+          <w:sz w:val="24"/>
+          <w:szCs w:val="24"/>
+          <w:lang w:val="en-GB"/>
+        </w:rPr>
+        <w:t>function</w:t>
+      </w:r>
+      <w:r>
+        <w:rPr>
+          <w:sz w:val="24"/>
+          <w:szCs w:val="24"/>
+          <w:lang w:val="en-GB"/>
+        </w:rPr>
+        <w:t>.</w:t>
+      </w:r>
+      <w:proofErr w:type="gramEnd"/>
+    </w:p>
+    <w:p>
+      <w:pPr>
+        <w:pStyle w:val="ListParagraph"/>
+        <w:numPr>
+          <w:ilvl w:val="0"/>
+          <w:numId w:val="25"/>
+        </w:numPr>
+        <w:autoSpaceDE/>
+        <w:autoSpaceDN/>
+        <w:adjustRightInd/>
+        <w:rPr>
+          <w:sz w:val="24"/>
+          <w:szCs w:val="24"/>
+          <w:lang w:val="en-GB"/>
+        </w:rPr>
+      </w:pPr>
+      <m:oMath>
+        <m:sSub>
+          <m:sSubPr>
+            <m:ctrlPr>
+              <w:rPr>
+                <w:rFonts w:ascii="Cambria Math" w:hAnsi="Cambria Math"/>
+                <w:i/>
+                <w:sz w:val="24"/>
+                <w:szCs w:val="24"/>
+                <w:lang w:val="en-GB"/>
+              </w:rPr>
+            </m:ctrlPr>
+          </m:sSubPr>
+          <m:e>
+            <m:r>
+              <w:rPr>
+                <w:rFonts w:ascii="Cambria Math" w:hAnsi="Cambria Math"/>
+                <w:sz w:val="24"/>
+                <w:szCs w:val="24"/>
+                <w:lang w:val="en-GB"/>
+              </w:rPr>
+              <m:t>x</m:t>
+            </m:r>
+          </m:e>
+          <m:sub>
+            <m:r>
+              <w:rPr>
+                <w:rFonts w:ascii="Cambria Math" w:hAnsi="Cambria Math"/>
+                <w:sz w:val="24"/>
+                <w:szCs w:val="24"/>
+                <w:lang w:val="en-GB"/>
+              </w:rPr>
+              <m:t>2,i</m:t>
+            </m:r>
+          </m:sub>
+        </m:sSub>
+        <m:r>
+          <w:rPr>
+            <w:rFonts w:ascii="Cambria Math" w:hAnsi="Cambria Math"/>
+            <w:sz w:val="24"/>
+            <w:szCs w:val="24"/>
+            <w:lang w:val="en-GB"/>
+          </w:rPr>
+          <m:t xml:space="preserve"> </m:t>
+        </m:r>
+      </m:oMath>
+      <w:r>
+        <w:rPr>
+          <w:sz w:val="24"/>
+          <w:szCs w:val="24"/>
+          <w:lang w:val="en-GB"/>
+        </w:rPr>
+        <w:t>is the result of the</w:t>
+      </w:r>
+      <w:r>
+        <w:rPr>
+          <w:sz w:val="24"/>
+          <w:szCs w:val="24"/>
+          <w:lang w:val="en-GB"/>
+        </w:rPr>
+        <w:t xml:space="preserve"> sums of the</w:t>
+      </w:r>
+      <w:r>
+        <w:rPr>
+          <w:sz w:val="24"/>
+          <w:szCs w:val="24"/>
+          <w:lang w:val="en-GB"/>
+        </w:rPr>
+        <w:t xml:space="preserve"> input</w:t>
+      </w:r>
+      <w:r>
+        <w:rPr>
+          <w:sz w:val="24"/>
+          <w:szCs w:val="24"/>
+          <w:lang w:val="en-GB"/>
+        </w:rPr>
+        <w:t>s</w:t>
+      </w:r>
+      <w:r>
+        <w:rPr>
+          <w:sz w:val="24"/>
+          <w:szCs w:val="24"/>
+          <w:lang w:val="en-GB"/>
+        </w:rPr>
+        <w:t xml:space="preserve"> multiplied by the </w:t>
+      </w:r>
+      <w:proofErr w:type="gramStart"/>
+      <w:r>
+        <w:rPr>
+          <w:sz w:val="24"/>
+          <w:szCs w:val="24"/>
+          <w:lang w:val="en-GB"/>
+        </w:rPr>
+        <w:t>weights.</w:t>
+      </w:r>
+      <w:proofErr w:type="gramEnd"/>
+    </w:p>
+    <w:p>
+      <w:pPr>
+        <w:pStyle w:val="ListParagraph"/>
+        <w:numPr>
+          <w:ilvl w:val="0"/>
+          <w:numId w:val="25"/>
+        </w:numPr>
+        <w:autoSpaceDE/>
+        <w:autoSpaceDN/>
+        <w:adjustRightInd/>
+        <w:rPr>
+          <w:sz w:val="24"/>
+          <w:szCs w:val="24"/>
+          <w:lang w:val="en-GB"/>
+        </w:rPr>
+      </w:pPr>
+      <m:oMath>
+        <m:sSub>
+          <m:sSubPr>
+            <m:ctrlPr>
+              <w:rPr>
+                <w:rFonts w:ascii="Cambria Math" w:hAnsi="Cambria Math"/>
+                <w:i/>
+                <w:sz w:val="24"/>
+                <w:szCs w:val="24"/>
+                <w:lang w:val="en-GB"/>
+              </w:rPr>
+            </m:ctrlPr>
+          </m:sSubPr>
+          <m:e>
+            <m:r>
+              <w:rPr>
+                <w:rFonts w:ascii="Cambria Math" w:hAnsi="Cambria Math"/>
+                <w:sz w:val="24"/>
+                <w:szCs w:val="24"/>
+                <w:lang w:val="en-GB"/>
+              </w:rPr>
+              <m:t>w</m:t>
+            </m:r>
+          </m:e>
+          <m:sub>
+            <m:r>
+              <w:rPr>
+                <w:rFonts w:ascii="Cambria Math" w:hAnsi="Cambria Math"/>
+                <w:sz w:val="24"/>
+                <w:szCs w:val="24"/>
+                <w:lang w:val="en-GB"/>
+              </w:rPr>
+              <m:t>i,j</m:t>
+            </m:r>
+          </m:sub>
+        </m:sSub>
+      </m:oMath>
+      <w:r>
+        <w:rPr>
+          <w:sz w:val="24"/>
+          <w:szCs w:val="24"/>
+          <w:lang w:val="en-GB"/>
+        </w:rPr>
+        <w:t xml:space="preserve"> is the weight associated with the </w:t>
+      </w:r>
+      <w:proofErr w:type="gramStart"/>
+      <w:r>
+        <w:rPr>
+          <w:sz w:val="24"/>
+          <w:szCs w:val="24"/>
+          <w:lang w:val="en-GB"/>
+        </w:rPr>
+        <w:t>input</w:t>
+      </w:r>
+      <w:r>
+        <w:rPr>
+          <w:sz w:val="24"/>
+          <w:szCs w:val="24"/>
+          <w:lang w:val="en-GB"/>
+        </w:rPr>
+        <w:t>.</w:t>
+      </w:r>
+      <w:proofErr w:type="gramEnd"/>
+    </w:p>
+    <w:p>
+      <w:pPr>
+        <w:pStyle w:val="ListParagraph"/>
+        <w:numPr>
+          <w:ilvl w:val="0"/>
+          <w:numId w:val="25"/>
+        </w:numPr>
+        <w:autoSpaceDE/>
+        <w:autoSpaceDN/>
+        <w:adjustRightInd/>
+        <w:rPr>
+          <w:sz w:val="24"/>
+          <w:szCs w:val="24"/>
+          <w:lang w:val="en-GB"/>
+        </w:rPr>
+      </w:pPr>
+      <m:oMath>
+        <m:sSub>
+          <m:sSubPr>
+            <m:ctrlPr>
+              <w:rPr>
+                <w:rFonts w:ascii="Cambria Math" w:hAnsi="Cambria Math"/>
+                <w:i/>
+                <w:sz w:val="24"/>
+                <w:szCs w:val="24"/>
+                <w:lang w:val="en-GB"/>
+              </w:rPr>
+            </m:ctrlPr>
+          </m:sSubPr>
+          <m:e>
+            <m:r>
+              <w:rPr>
+                <w:rFonts w:ascii="Cambria Math" w:hAnsi="Cambria Math"/>
+                <w:sz w:val="24"/>
+                <w:szCs w:val="24"/>
+                <w:lang w:val="en-GB"/>
+              </w:rPr>
+              <m:t>a</m:t>
+            </m:r>
+          </m:e>
+          <m:sub>
+            <m:r>
+              <w:rPr>
+                <w:rFonts w:ascii="Cambria Math" w:hAnsi="Cambria Math"/>
+                <w:sz w:val="24"/>
+                <w:szCs w:val="24"/>
+                <w:lang w:val="en-GB"/>
+              </w:rPr>
+              <m:t>2,</m:t>
+            </m:r>
+            <m:r>
+              <w:rPr>
+                <w:rFonts w:ascii="Cambria Math" w:hAnsi="Cambria Math"/>
+                <w:sz w:val="24"/>
+                <w:szCs w:val="24"/>
+                <w:lang w:val="en-GB"/>
+              </w:rPr>
+              <m:t>i</m:t>
+            </m:r>
+          </m:sub>
+        </m:sSub>
+      </m:oMath>
+      <w:r>
+        <w:rPr>
+          <w:sz w:val="24"/>
+          <w:szCs w:val="24"/>
+          <w:lang w:val="en-GB"/>
+        </w:rPr>
+        <w:t xml:space="preserve"> is the </w:t>
+      </w:r>
+      <w:r>
+        <w:rPr>
+          <w:sz w:val="24"/>
+          <w:szCs w:val="24"/>
+          <w:lang w:val="en-GB"/>
+        </w:rPr>
+        <w:t>resulting sum.</w:t>
+      </w:r>
+    </w:p>
+    <w:p>
+      <w:pPr>
+        <w:pStyle w:val="ListParagraph"/>
+        <w:numPr>
+          <w:ilvl w:val="0"/>
+          <w:numId w:val="25"/>
+        </w:numPr>
+        <w:autoSpaceDE/>
+        <w:autoSpaceDN/>
+        <w:adjustRightInd/>
+        <w:rPr>
+          <w:sz w:val="24"/>
+          <w:szCs w:val="24"/>
+          <w:lang w:val="en-GB"/>
+        </w:rPr>
+      </w:pPr>
+      <m:oMath>
+        <m:r>
+          <w:rPr>
+            <w:rFonts w:ascii="Cambria Math" w:hAnsi="Cambria Math"/>
+            <w:sz w:val="24"/>
+            <w:szCs w:val="24"/>
+            <w:lang w:val="en-GB"/>
+          </w:rPr>
+          <m:t xml:space="preserve">N is the number of hidden nodes in the </m:t>
+        </m:r>
+        <m:r>
+          <w:rPr>
+            <w:rFonts w:ascii="Cambria Math" w:hAnsi="Cambria Math"/>
+            <w:sz w:val="24"/>
+            <w:szCs w:val="24"/>
+            <w:lang w:val="en-GB"/>
+          </w:rPr>
+          <m:t>hidden</m:t>
+        </m:r>
+        <m:r>
+          <w:rPr>
+            <w:rFonts w:ascii="Cambria Math" w:hAnsi="Cambria Math"/>
+            <w:sz w:val="24"/>
+            <w:szCs w:val="24"/>
+            <w:lang w:val="en-GB"/>
+          </w:rPr>
+          <m:t xml:space="preserve"> layer</m:t>
+        </m:r>
+      </m:oMath>
+      <w:r>
+        <w:rPr>
+          <w:sz w:val="24"/>
+          <w:szCs w:val="24"/>
+          <w:lang w:val="en-GB"/>
+        </w:rPr>
+        <w:t xml:space="preserve"> not including the bias node if it is the first hidden layer.</w:t>
+      </w:r>
+      <w:bookmarkStart w:id="3" w:name="_GoBack"/>
+      <w:bookmarkEnd w:id="3"/>
+    </w:p>
+    <w:p>
+      <w:pPr>
+        <w:autoSpaceDE/>
+        <w:autoSpaceDN/>
+        <w:adjustRightInd/>
+        <w:rPr>
+          <w:b/>
+          <w:sz w:val="28"/>
+          <w:szCs w:val="28"/>
+          <w:lang w:val="en-GB"/>
+        </w:rPr>
+      </w:pPr>
+    </w:p>
+    <w:p>
+      <w:pPr>
+        <w:autoSpaceDE/>
+        <w:autoSpaceDN/>
+        <w:adjustRightInd/>
+        <w:rPr>
+          <w:sz w:val="24"/>
+          <w:szCs w:val="24"/>
+          <w:lang w:val="en-GB"/>
+        </w:rPr>
+      </w:pPr>
+      <w:r>
+        <w:rPr>
+          <w:sz w:val="24"/>
+          <w:szCs w:val="24"/>
+          <w:lang w:val="en-GB"/>
+        </w:rPr>
+        <w:t>For the output node in the output layer</w:t>
+      </w:r>
+      <w:r>
+        <w:rPr>
+          <w:sz w:val="24"/>
+          <w:szCs w:val="24"/>
+          <w:lang w:val="en-GB"/>
+        </w:rPr>
+        <w:t xml:space="preserve"> a linear activation is used and thus</w:t>
+      </w:r>
+      <w:r>
+        <w:rPr>
+          <w:sz w:val="24"/>
+          <w:szCs w:val="24"/>
+          <w:lang w:val="en-GB"/>
+        </w:rPr>
+        <w:t>:</w:t>
+      </w:r>
+    </w:p>
+    <w:p>
+      <w:pPr>
+        <w:autoSpaceDE/>
+        <w:autoSpaceDN/>
+        <w:adjustRightInd/>
+        <w:rPr>
+          <w:sz w:val="24"/>
+          <w:szCs w:val="24"/>
+          <w:lang w:val="en-GB"/>
+        </w:rPr>
+      </w:pPr>
+      <m:oMathPara>
+        <m:oMathParaPr>
+          <m:jc m:val="right"/>
+        </m:oMathParaPr>
+        <m:oMath>
+          <m:sSub>
+            <m:sSubPr>
+              <m:ctrlPr>
+                <w:rPr>
+                  <w:rFonts w:ascii="Cambria Math" w:hAnsi="Cambria Math"/>
+                  <w:i/>
+                  <w:sz w:val="24"/>
+                  <w:szCs w:val="24"/>
+                  <w:lang w:val="en-GB"/>
+                </w:rPr>
+              </m:ctrlPr>
+            </m:sSubPr>
+            <m:e>
+              <m:r>
+                <w:rPr>
+                  <w:rFonts w:ascii="Cambria Math" w:hAnsi="Cambria Math"/>
+                  <w:sz w:val="24"/>
+                  <w:szCs w:val="24"/>
+                  <w:lang w:val="en-GB"/>
+                </w:rPr>
+                <m:t>a</m:t>
+              </m:r>
+            </m:e>
+            <m:sub>
+              <m:r>
+                <w:rPr>
+                  <w:rFonts w:ascii="Cambria Math" w:hAnsi="Cambria Math"/>
+                  <w:sz w:val="24"/>
+                  <w:szCs w:val="24"/>
+                  <w:lang w:val="en-GB"/>
+                </w:rPr>
+                <m:t>3</m:t>
+              </m:r>
+            </m:sub>
+          </m:sSub>
+          <m:r>
+            <w:rPr>
+              <w:rFonts w:ascii="Cambria Math" w:hAnsi="Cambria Math"/>
+              <w:sz w:val="24"/>
+              <w:szCs w:val="24"/>
+              <w:lang w:val="en-GB"/>
+            </w:rPr>
+            <m:t>=</m:t>
+          </m:r>
+          <m:nary>
+            <m:naryPr>
+              <m:chr m:val="∑"/>
+              <m:ctrlPr>
+                <w:rPr>
+                  <w:rFonts w:ascii="Cambria Math" w:hAnsi="Cambria Math"/>
+                  <w:sz w:val="24"/>
+                  <w:szCs w:val="24"/>
+                  <w:lang w:val="en-GB"/>
+                </w:rPr>
+              </m:ctrlPr>
+            </m:naryPr>
+            <m:sub>
+              <m:r>
+                <w:rPr>
+                  <w:rFonts w:ascii="Cambria Math" w:hAnsi="Cambria Math"/>
+                  <w:sz w:val="24"/>
+                  <w:szCs w:val="24"/>
+                  <w:lang w:val="en-GB"/>
+                </w:rPr>
+                <m:t>i=1</m:t>
+              </m:r>
+              <m:ctrlPr>
+                <w:rPr>
+                  <w:rFonts w:ascii="Cambria Math" w:hAnsi="Cambria Math"/>
+                  <w:i/>
+                  <w:sz w:val="24"/>
+                  <w:szCs w:val="24"/>
+                  <w:lang w:val="en-GB"/>
+                </w:rPr>
+              </m:ctrlPr>
+            </m:sub>
+            <m:sup>
+              <m:r>
+                <w:rPr>
+                  <w:rFonts w:ascii="Cambria Math" w:hAnsi="Cambria Math"/>
+                  <w:sz w:val="24"/>
+                  <w:szCs w:val="24"/>
+                  <w:lang w:val="en-GB"/>
+                </w:rPr>
+                <m:t>N</m:t>
+              </m:r>
+              <m:ctrlPr>
+                <w:rPr>
+                  <w:rFonts w:ascii="Cambria Math" w:hAnsi="Cambria Math"/>
+                  <w:i/>
+                  <w:sz w:val="24"/>
+                  <w:szCs w:val="24"/>
+                  <w:lang w:val="en-GB"/>
+                </w:rPr>
+              </m:ctrlPr>
+            </m:sup>
+            <m:e>
+              <m:sSub>
+                <m:sSubPr>
+                  <m:ctrlPr>
+                    <w:rPr>
+                      <w:rFonts w:ascii="Cambria Math" w:hAnsi="Cambria Math"/>
+                      <w:i/>
+                      <w:sz w:val="24"/>
+                      <w:szCs w:val="24"/>
+                      <w:lang w:val="en-GB"/>
+                    </w:rPr>
+                  </m:ctrlPr>
+                </m:sSubPr>
+                <m:e>
+                  <m:r>
+                    <w:rPr>
+                      <w:rFonts w:ascii="Cambria Math" w:hAnsi="Cambria Math"/>
+                      <w:sz w:val="24"/>
+                      <w:szCs w:val="24"/>
+                      <w:lang w:val="en-GB"/>
+                    </w:rPr>
+                    <m:t>w</m:t>
+                  </m:r>
+                </m:e>
+                <m:sub>
+                  <m:r>
+                    <w:rPr>
+                      <w:rFonts w:ascii="Cambria Math" w:hAnsi="Cambria Math"/>
+                      <w:sz w:val="24"/>
+                      <w:szCs w:val="24"/>
+                      <w:lang w:val="en-GB"/>
+                    </w:rPr>
+                    <m:t>i</m:t>
+                  </m:r>
+                </m:sub>
+              </m:sSub>
+              <m:sSub>
+                <m:sSubPr>
+                  <m:ctrlPr>
+                    <w:rPr>
+                      <w:rFonts w:ascii="Cambria Math" w:hAnsi="Cambria Math"/>
+                      <w:i/>
+                      <w:sz w:val="24"/>
+                      <w:szCs w:val="24"/>
+                      <w:lang w:val="en-GB"/>
+                    </w:rPr>
+                  </m:ctrlPr>
+                </m:sSubPr>
+                <m:e>
+                  <m:r>
+                    <w:rPr>
+                      <w:rFonts w:ascii="Cambria Math" w:hAnsi="Cambria Math"/>
+                      <w:sz w:val="24"/>
+                      <w:szCs w:val="24"/>
+                      <w:lang w:val="en-GB"/>
+                    </w:rPr>
+                    <m:t>a</m:t>
+                  </m:r>
+                </m:e>
+                <m:sub>
+                  <m:r>
+                    <w:rPr>
+                      <w:rFonts w:ascii="Cambria Math" w:hAnsi="Cambria Math"/>
+                      <w:sz w:val="24"/>
+                      <w:szCs w:val="24"/>
+                      <w:lang w:val="en-GB"/>
+                    </w:rPr>
+                    <m:t>2,i</m:t>
+                  </m:r>
+                </m:sub>
+              </m:sSub>
+              <m:ctrlPr>
+                <w:rPr>
+                  <w:rFonts w:ascii="Cambria Math" w:hAnsi="Cambria Math"/>
+                  <w:i/>
+                  <w:sz w:val="24"/>
+                  <w:szCs w:val="24"/>
+                  <w:lang w:val="en-GB"/>
+                </w:rPr>
+              </m:ctrlPr>
+            </m:e>
+          </m:nary>
+          <m:r>
+            <w:rPr>
+              <w:rFonts w:ascii="Cambria Math" w:hAnsi="Cambria Math"/>
+              <w:sz w:val="24"/>
+              <w:szCs w:val="24"/>
+              <w:lang w:val="en-GB"/>
+            </w:rPr>
+            <m:t xml:space="preserve">                                                  (3.14)</m:t>
+          </m:r>
+        </m:oMath>
+      </m:oMathPara>
+    </w:p>
+    <w:p>
+      <w:pPr>
+        <w:autoSpaceDE/>
+        <w:autoSpaceDN/>
+        <w:adjustRightInd/>
+        <w:rPr>
+          <w:sz w:val="24"/>
+          <w:szCs w:val="24"/>
+          <w:lang w:val="en-GB"/>
+        </w:rPr>
+      </w:pPr>
+      <w:r>
+        <w:rPr>
+          <w:sz w:val="24"/>
+          <w:szCs w:val="24"/>
+          <w:lang w:val="en-GB"/>
+        </w:rPr>
+        <w:t>where:</w:t>
+      </w:r>
+    </w:p>
+    <w:p>
+      <w:pPr>
+        <w:pStyle w:val="ListParagraph"/>
+        <w:numPr>
+          <w:ilvl w:val="0"/>
+          <w:numId w:val="27"/>
+        </w:numPr>
+        <w:autoSpaceDE/>
+        <w:autoSpaceDN/>
+        <w:adjustRightInd/>
+        <w:rPr>
+          <w:sz w:val="24"/>
+          <w:szCs w:val="24"/>
+          <w:lang w:val="en-GB"/>
+        </w:rPr>
+      </w:pPr>
+      <m:oMath>
+        <m:sSub>
+          <m:sSubPr>
+            <m:ctrlPr>
+              <w:rPr>
+                <w:rFonts w:ascii="Cambria Math" w:hAnsi="Cambria Math"/>
+                <w:i/>
+                <w:sz w:val="24"/>
+                <w:szCs w:val="24"/>
+                <w:lang w:val="en-GB"/>
+              </w:rPr>
+            </m:ctrlPr>
+          </m:sSubPr>
+          <m:e>
+            <m:r>
+              <w:rPr>
+                <w:rFonts w:ascii="Cambria Math" w:hAnsi="Cambria Math"/>
+                <w:sz w:val="24"/>
+                <w:szCs w:val="24"/>
+                <w:lang w:val="en-GB"/>
+              </w:rPr>
+              <m:t>a</m:t>
+            </m:r>
+          </m:e>
+          <m:sub>
+            <m:r>
+              <w:rPr>
+                <w:rFonts w:ascii="Cambria Math" w:hAnsi="Cambria Math"/>
+                <w:sz w:val="24"/>
+                <w:szCs w:val="24"/>
+                <w:lang w:val="en-GB"/>
+              </w:rPr>
+              <m:t>3</m:t>
+            </m:r>
+          </m:sub>
+        </m:sSub>
+      </m:oMath>
+      <w:r>
+        <w:rPr>
+          <w:sz w:val="24"/>
+          <w:szCs w:val="24"/>
+          <w:lang w:val="en-GB"/>
+        </w:rPr>
+        <w:t xml:space="preserve"> is the resulting output after the inputs have been multiplied with the weights and summed </w:t>
+      </w:r>
+      <w:proofErr w:type="gramStart"/>
+      <w:r>
+        <w:rPr>
+          <w:sz w:val="24"/>
+          <w:szCs w:val="24"/>
+          <w:lang w:val="en-GB"/>
+        </w:rPr>
+        <w:t>together.</w:t>
+      </w:r>
+      <w:proofErr w:type="gramEnd"/>
+      <w:r>
+        <w:rPr>
+          <w:sz w:val="24"/>
+          <w:szCs w:val="24"/>
+          <w:lang w:val="en-GB"/>
+        </w:rPr>
+        <w:t xml:space="preserve"> </w:t>
+      </w:r>
+      <m:oMath>
+        <m:r>
+          <w:rPr>
+            <w:rFonts w:ascii="Cambria Math" w:hAnsi="Cambria Math"/>
+            <w:sz w:val="24"/>
+            <w:szCs w:val="24"/>
+            <w:lang w:val="en-GB"/>
+          </w:rPr>
+          <m:t>N</m:t>
+        </m:r>
+      </m:oMath>
+      <w:r>
+        <w:rPr>
+          <w:sz w:val="24"/>
+          <w:szCs w:val="24"/>
+          <w:lang w:val="en-GB"/>
+        </w:rPr>
+        <w:t xml:space="preserve"> is the number of hidden nodes in the previous layer.</w:t>
+      </w:r>
+    </w:p>
+    <w:p>
+      <w:pPr>
+        <w:pStyle w:val="ListParagraph"/>
+        <w:numPr>
+          <w:ilvl w:val="0"/>
+          <w:numId w:val="27"/>
+        </w:numPr>
+        <w:autoSpaceDE/>
+        <w:autoSpaceDN/>
+        <w:adjustRightInd/>
+        <w:rPr>
+          <w:sz w:val="24"/>
+          <w:szCs w:val="24"/>
+          <w:lang w:val="en-GB"/>
+        </w:rPr>
+      </w:pPr>
+      <m:oMath>
+        <m:sSub>
+          <m:sSubPr>
+            <m:ctrlPr>
+              <w:rPr>
+                <w:rFonts w:ascii="Cambria Math" w:hAnsi="Cambria Math"/>
+                <w:i/>
+                <w:sz w:val="24"/>
+                <w:szCs w:val="24"/>
+                <w:lang w:val="en-GB"/>
+              </w:rPr>
+            </m:ctrlPr>
+          </m:sSubPr>
+          <m:e>
+            <m:r>
+              <w:rPr>
+                <w:rFonts w:ascii="Cambria Math" w:hAnsi="Cambria Math"/>
+                <w:sz w:val="24"/>
+                <w:szCs w:val="24"/>
+                <w:lang w:val="en-GB"/>
+              </w:rPr>
+              <m:t>w</m:t>
+            </m:r>
+          </m:e>
+          <m:sub>
+            <m:r>
+              <w:rPr>
+                <w:rFonts w:ascii="Cambria Math" w:hAnsi="Cambria Math"/>
+                <w:sz w:val="24"/>
+                <w:szCs w:val="24"/>
+                <w:lang w:val="en-GB"/>
+              </w:rPr>
+              <m:t>i</m:t>
+            </m:r>
+          </m:sub>
+        </m:sSub>
+      </m:oMath>
+      <w:r>
+        <w:rPr>
+          <w:sz w:val="24"/>
+          <w:szCs w:val="24"/>
+          <w:lang w:val="en-GB"/>
+        </w:rPr>
+        <w:t xml:space="preserve"> is the weight associated with the </w:t>
+      </w:r>
+      <w:proofErr w:type="gramStart"/>
+      <w:r>
+        <w:rPr>
+          <w:sz w:val="24"/>
+          <w:szCs w:val="24"/>
+          <w:lang w:val="en-GB"/>
+        </w:rPr>
+        <w:t>input.</w:t>
+      </w:r>
+      <w:proofErr w:type="gramEnd"/>
+    </w:p>
+    <w:p>
+      <w:pPr>
+        <w:pStyle w:val="ListParagraph"/>
+        <w:numPr>
+          <w:ilvl w:val="0"/>
+          <w:numId w:val="27"/>
+        </w:numPr>
+        <w:autoSpaceDE/>
+        <w:autoSpaceDN/>
+        <w:adjustRightInd/>
+        <w:rPr>
+          <w:sz w:val="24"/>
+          <w:szCs w:val="24"/>
+          <w:lang w:val="en-GB"/>
+        </w:rPr>
+      </w:pPr>
+      <m:oMath>
+        <m:r>
+          <w:rPr>
+            <w:rFonts w:ascii="Cambria Math" w:hAnsi="Cambria Math"/>
+            <w:sz w:val="24"/>
+            <w:szCs w:val="24"/>
+            <w:lang w:val="en-GB"/>
+          </w:rPr>
+          <m:t>N</m:t>
+        </m:r>
+      </m:oMath>
+      <w:r>
+        <w:rPr>
+          <w:sz w:val="24"/>
+          <w:szCs w:val="24"/>
+          <w:lang w:val="en-GB"/>
+        </w:rPr>
+        <w:t xml:space="preserve"> is the number of nodes in the previous layer including the bias node</w:t>
+      </w:r>
+      <w:r>
+        <w:rPr>
+          <w:sz w:val="24"/>
+          <w:szCs w:val="24"/>
+          <w:lang w:val="en-GB"/>
+        </w:rPr>
+        <w:t>.</w:t>
+      </w:r>
+    </w:p>
+    <w:p>
+      <w:pPr>
+        <w:autoSpaceDE/>
+        <w:autoSpaceDN/>
+        <w:adjustRightInd/>
+        <w:rPr>
+          <w:sz w:val="24"/>
+          <w:szCs w:val="24"/>
+          <w:lang w:val="en-GB"/>
+        </w:rPr>
+      </w:pPr>
+    </w:p>
+    <w:p>
+      <w:pPr>
+        <w:autoSpaceDE/>
+        <w:autoSpaceDN/>
+        <w:adjustRightInd/>
+        <w:rPr>
+          <w:sz w:val="24"/>
+          <w:szCs w:val="24"/>
+          <w:lang w:val="en-GB"/>
+        </w:rPr>
+      </w:pPr>
+      <w:r>
+        <w:rPr>
+          <w:sz w:val="24"/>
+          <w:szCs w:val="24"/>
+          <w:lang w:val="en-GB"/>
+        </w:rPr>
+        <w:t xml:space="preserve">In addition to the above, </w:t>
+      </w:r>
+      <w:r>
+        <w:rPr>
+          <w:sz w:val="24"/>
+          <w:szCs w:val="24"/>
+          <w:lang w:val="en-GB"/>
+        </w:rPr>
+        <w:t xml:space="preserve">the input layer and </w:t>
+      </w:r>
+      <w:r>
+        <w:rPr>
+          <w:sz w:val="24"/>
+          <w:szCs w:val="24"/>
+          <w:lang w:val="en-GB"/>
+        </w:rPr>
+        <w:t>every hidden layer has a bias node included that is not connected to the previous layer</w:t>
+      </w:r>
+      <w:r>
+        <w:rPr>
+          <w:sz w:val="24"/>
+          <w:szCs w:val="24"/>
+          <w:lang w:val="en-GB"/>
+        </w:rPr>
+        <w:t xml:space="preserve">. </w:t>
+      </w:r>
+      <w:r>
+        <w:rPr>
+          <w:sz w:val="24"/>
+          <w:szCs w:val="24"/>
+          <w:lang w:val="en-GB"/>
+        </w:rPr>
+        <w:t>This is implemented to increase the flexibility of the model to fit the data and to allow the network to fit data if in the unlikely scenario all the input features are equal to 0.</w:t>
+      </w:r>
+      <w:r>
+        <w:rPr>
+          <w:sz w:val="24"/>
+          <w:szCs w:val="24"/>
+          <w:lang w:val="en-GB"/>
+        </w:rPr>
+        <w:t xml:space="preserve"> The output from the bias node will always be equal to 1.0.</w:t>
+      </w:r>
+    </w:p>
+    <w:p>
+      <w:pPr>
+        <w:autoSpaceDE/>
+        <w:autoSpaceDN/>
+        <w:adjustRightInd/>
+        <w:rPr>
+          <w:sz w:val="24"/>
+          <w:szCs w:val="24"/>
+          <w:lang w:val="en-GB"/>
+        </w:rPr>
+      </w:pPr>
+    </w:p>
+    <w:p>
+      <w:pPr>
         <w:numPr>
           <w:ilvl w:val="12"/>
           <w:numId w:val="0"/>
@@ -39516,6 +41843,7 @@
         </w:tabs>
         <w:rPr>
           <w:b/>
+          <w:i/>
           <w:sz w:val="28"/>
           <w:szCs w:val="28"/>
           <w:lang w:val="en-GB"/>
@@ -39524,29 +41852,13 @@
       <w:r>
         <w:rPr>
           <w:b/>
+          <w:i/>
           <w:sz w:val="28"/>
           <w:szCs w:val="28"/>
           <w:lang w:val="en-GB"/>
         </w:rPr>
-        <w:t>3.7</w:t>
-      </w:r>
-      <w:r>
-        <w:rPr>
-          <w:b/>
-          <w:sz w:val="28"/>
-          <w:szCs w:val="28"/>
-          <w:lang w:val="en-GB"/>
-        </w:rPr>
-        <w:t xml:space="preserve"> </w:t>
-      </w:r>
-      <w:r>
-        <w:rPr>
-          <w:b/>
-          <w:sz w:val="28"/>
-          <w:szCs w:val="28"/>
-          <w:lang w:val="en-GB"/>
-        </w:rPr>
-        <w:t>Design summary</w:t>
+        <w:lastRenderedPageBreak/>
+        <w:t>3.7.2 Training design</w:t>
       </w:r>
     </w:p>
     <w:p>
@@ -39570,6 +41882,139 @@
           <w:tab w:val="left" w:pos="7920"/>
         </w:tabs>
         <w:rPr>
+          <w:sz w:val="28"/>
+          <w:szCs w:val="28"/>
+          <w:lang w:val="en-GB"/>
+        </w:rPr>
+      </w:pPr>
+    </w:p>
+    <w:p>
+      <w:pPr>
+        <w:numPr>
+          <w:ilvl w:val="12"/>
+          <w:numId w:val="0"/>
+        </w:numPr>
+        <w:tabs>
+          <w:tab w:val="left" w:pos="0"/>
+          <w:tab w:val="left" w:pos="1134"/>
+          <w:tab w:val="left" w:pos="1440"/>
+          <w:tab w:val="left" w:pos="2160"/>
+          <w:tab w:val="left" w:pos="2880"/>
+          <w:tab w:val="left" w:pos="3600"/>
+          <w:tab w:val="left" w:pos="4320"/>
+          <w:tab w:val="left" w:pos="5040"/>
+          <w:tab w:val="left" w:pos="5760"/>
+          <w:tab w:val="left" w:pos="6480"/>
+          <w:tab w:val="left" w:pos="7200"/>
+          <w:tab w:val="left" w:pos="7920"/>
+        </w:tabs>
+        <w:rPr>
+          <w:sz w:val="24"/>
+          <w:szCs w:val="24"/>
+          <w:lang w:val="en-GB"/>
+        </w:rPr>
+      </w:pPr>
+      <w:r>
+        <w:rPr>
+          <w:sz w:val="24"/>
+          <w:szCs w:val="24"/>
+          <w:lang w:val="en-GB"/>
+        </w:rPr>
+        <w:t xml:space="preserve">The genetic algorithm </w:t>
+      </w:r>
+      <w:r>
+        <w:rPr>
+          <w:sz w:val="24"/>
+          <w:szCs w:val="24"/>
+          <w:lang w:val="en-GB"/>
+        </w:rPr>
+        <w:t xml:space="preserve">designed and </w:t>
+      </w:r>
+      <w:r>
+        <w:rPr>
+          <w:sz w:val="24"/>
+          <w:szCs w:val="24"/>
+          <w:lang w:val="en-GB"/>
+        </w:rPr>
+        <w:t>implemented for neuro-evolution of the MLP is described in figure 3.19.</w:t>
+      </w:r>
+    </w:p>
+    <w:p>
+      <w:pPr>
+        <w:numPr>
+          <w:ilvl w:val="12"/>
+          <w:numId w:val="0"/>
+        </w:numPr>
+        <w:tabs>
+          <w:tab w:val="left" w:pos="0"/>
+          <w:tab w:val="left" w:pos="1134"/>
+          <w:tab w:val="left" w:pos="1440"/>
+          <w:tab w:val="left" w:pos="2160"/>
+          <w:tab w:val="left" w:pos="2880"/>
+          <w:tab w:val="left" w:pos="3600"/>
+          <w:tab w:val="left" w:pos="4320"/>
+          <w:tab w:val="left" w:pos="5040"/>
+          <w:tab w:val="left" w:pos="5760"/>
+          <w:tab w:val="left" w:pos="6480"/>
+          <w:tab w:val="left" w:pos="7200"/>
+          <w:tab w:val="left" w:pos="7920"/>
+        </w:tabs>
+        <w:rPr>
+          <w:b/>
+          <w:sz w:val="28"/>
+          <w:szCs w:val="28"/>
+          <w:lang w:val="en-GB"/>
+        </w:rPr>
+      </w:pPr>
+      <w:r>
+        <w:rPr>
+          <w:b/>
+          <w:sz w:val="28"/>
+          <w:szCs w:val="28"/>
+          <w:lang w:val="en-GB"/>
+        </w:rPr>
+        <w:t>3.7</w:t>
+      </w:r>
+      <w:r>
+        <w:rPr>
+          <w:b/>
+          <w:sz w:val="28"/>
+          <w:szCs w:val="28"/>
+          <w:lang w:val="en-GB"/>
+        </w:rPr>
+        <w:t xml:space="preserve"> </w:t>
+      </w:r>
+      <w:r>
+        <w:rPr>
+          <w:b/>
+          <w:sz w:val="28"/>
+          <w:szCs w:val="28"/>
+          <w:lang w:val="en-GB"/>
+        </w:rPr>
+        <w:t>Design summary</w:t>
+      </w:r>
+    </w:p>
+    <w:p>
+      <w:pPr>
+        <w:numPr>
+          <w:ilvl w:val="12"/>
+          <w:numId w:val="0"/>
+        </w:numPr>
+        <w:tabs>
+          <w:tab w:val="left" w:pos="0"/>
+          <w:tab w:val="left" w:pos="1134"/>
+          <w:tab w:val="left" w:pos="1440"/>
+          <w:tab w:val="left" w:pos="2160"/>
+          <w:tab w:val="left" w:pos="2880"/>
+          <w:tab w:val="left" w:pos="3600"/>
+          <w:tab w:val="left" w:pos="4320"/>
+          <w:tab w:val="left" w:pos="5040"/>
+          <w:tab w:val="left" w:pos="5760"/>
+          <w:tab w:val="left" w:pos="6480"/>
+          <w:tab w:val="left" w:pos="7200"/>
+          <w:tab w:val="left" w:pos="7920"/>
+        </w:tabs>
+        <w:rPr>
           <w:b/>
           <w:sz w:val="28"/>
           <w:szCs w:val="28"/>
@@ -39605,17 +42050,7 @@
           <w:sz w:val="24"/>
           <w:lang w:val="en-GB"/>
         </w:rPr>
-        <w:t xml:space="preserve">his section summarises the project tasks and how they were implemented (see </w:t>
-      </w:r>
-      <w:r>
-        <w:rPr>
-          <w:bCs/>
-          <w:color w:val="000000"/>
-          <w:sz w:val="24"/>
-          <w:lang w:val="en-GB"/>
-        </w:rPr>
-        <w:lastRenderedPageBreak/>
-        <w:t xml:space="preserve">table </w:t>
+        <w:t xml:space="preserve">his section summarises the project tasks and how they were implemented (see table </w:t>
       </w:r>
       <w:r>
         <w:rPr>
@@ -48333,9 +50768,9 @@
     </w:lvl>
   </w:abstractNum>
   <w:abstractNum w:abstractNumId="3" w15:restartNumberingAfterBreak="0">
-    <w:nsid w:val="1B1E7BB6"/>
+    <w:nsid w:val="13001336"/>
     <w:multiLevelType w:val="hybridMultilevel"/>
-    <w:tmpl w:val="6BB22856"/>
+    <w:tmpl w:val="7886435C"/>
     <w:lvl w:ilvl="0" w:tplc="1C090001">
       <w:start w:val="1"/>
       <w:numFmt w:val="bullet"/>
@@ -48446,9 +50881,9 @@
     </w:lvl>
   </w:abstractNum>
   <w:abstractNum w:abstractNumId="4" w15:restartNumberingAfterBreak="0">
-    <w:nsid w:val="20DF3D14"/>
+    <w:nsid w:val="189B295B"/>
     <w:multiLevelType w:val="hybridMultilevel"/>
-    <w:tmpl w:val="F5E85EC0"/>
+    <w:tmpl w:val="990E2A74"/>
     <w:lvl w:ilvl="0" w:tplc="1C090001">
       <w:start w:val="1"/>
       <w:numFmt w:val="bullet"/>
@@ -48559,6 +50994,232 @@
     </w:lvl>
   </w:abstractNum>
   <w:abstractNum w:abstractNumId="5" w15:restartNumberingAfterBreak="0">
+    <w:nsid w:val="1B1E7BB6"/>
+    <w:multiLevelType w:val="hybridMultilevel"/>
+    <w:tmpl w:val="6BB22856"/>
+    <w:lvl w:ilvl="0" w:tplc="1C090001">
+      <w:start w:val="1"/>
+      <w:numFmt w:val="bullet"/>
+      <w:lvlText w:val=""/>
+      <w:lvlJc w:val="left"/>
+      <w:pPr>
+        <w:ind w:left="720" w:hanging="360"/>
+      </w:pPr>
+      <w:rPr>
+        <w:rFonts w:ascii="Symbol" w:hAnsi="Symbol" w:hint="default"/>
+      </w:rPr>
+    </w:lvl>
+    <w:lvl w:ilvl="1" w:tplc="1C090003" w:tentative="1">
+      <w:start w:val="1"/>
+      <w:numFmt w:val="bullet"/>
+      <w:lvlText w:val="o"/>
+      <w:lvlJc w:val="left"/>
+      <w:pPr>
+        <w:ind w:left="1440" w:hanging="360"/>
+      </w:pPr>
+      <w:rPr>
+        <w:rFonts w:ascii="Courier New" w:hAnsi="Courier New" w:cs="Courier New" w:hint="default"/>
+      </w:rPr>
+    </w:lvl>
+    <w:lvl w:ilvl="2" w:tplc="1C090005" w:tentative="1">
+      <w:start w:val="1"/>
+      <w:numFmt w:val="bullet"/>
+      <w:lvlText w:val=""/>
+      <w:lvlJc w:val="left"/>
+      <w:pPr>
+        <w:ind w:left="2160" w:hanging="360"/>
+      </w:pPr>
+      <w:rPr>
+        <w:rFonts w:ascii="Wingdings" w:hAnsi="Wingdings" w:hint="default"/>
+      </w:rPr>
+    </w:lvl>
+    <w:lvl w:ilvl="3" w:tplc="1C090001" w:tentative="1">
+      <w:start w:val="1"/>
+      <w:numFmt w:val="bullet"/>
+      <w:lvlText w:val=""/>
+      <w:lvlJc w:val="left"/>
+      <w:pPr>
+        <w:ind w:left="2880" w:hanging="360"/>
+      </w:pPr>
+      <w:rPr>
+        <w:rFonts w:ascii="Symbol" w:hAnsi="Symbol" w:hint="default"/>
+      </w:rPr>
+    </w:lvl>
+    <w:lvl w:ilvl="4" w:tplc="1C090003" w:tentative="1">
+      <w:start w:val="1"/>
+      <w:numFmt w:val="bullet"/>
+      <w:lvlText w:val="o"/>
+      <w:lvlJc w:val="left"/>
+      <w:pPr>
+        <w:ind w:left="3600" w:hanging="360"/>
+      </w:pPr>
+      <w:rPr>
+        <w:rFonts w:ascii="Courier New" w:hAnsi="Courier New" w:cs="Courier New" w:hint="default"/>
+      </w:rPr>
+    </w:lvl>
+    <w:lvl w:ilvl="5" w:tplc="1C090005" w:tentative="1">
+      <w:start w:val="1"/>
+      <w:numFmt w:val="bullet"/>
+      <w:lvlText w:val=""/>
+      <w:lvlJc w:val="left"/>
+      <w:pPr>
+        <w:ind w:left="4320" w:hanging="360"/>
+      </w:pPr>
+      <w:rPr>
+        <w:rFonts w:ascii="Wingdings" w:hAnsi="Wingdings" w:hint="default"/>
+      </w:rPr>
+    </w:lvl>
+    <w:lvl w:ilvl="6" w:tplc="1C090001" w:tentative="1">
+      <w:start w:val="1"/>
+      <w:numFmt w:val="bullet"/>
+      <w:lvlText w:val=""/>
+      <w:lvlJc w:val="left"/>
+      <w:pPr>
+        <w:ind w:left="5040" w:hanging="360"/>
+      </w:pPr>
+      <w:rPr>
+        <w:rFonts w:ascii="Symbol" w:hAnsi="Symbol" w:hint="default"/>
+      </w:rPr>
+    </w:lvl>
+    <w:lvl w:ilvl="7" w:tplc="1C090003" w:tentative="1">
+      <w:start w:val="1"/>
+      <w:numFmt w:val="bullet"/>
+      <w:lvlText w:val="o"/>
+      <w:lvlJc w:val="left"/>
+      <w:pPr>
+        <w:ind w:left="5760" w:hanging="360"/>
+      </w:pPr>
+      <w:rPr>
+        <w:rFonts w:ascii="Courier New" w:hAnsi="Courier New" w:cs="Courier New" w:hint="default"/>
+      </w:rPr>
+    </w:lvl>
+    <w:lvl w:ilvl="8" w:tplc="1C090005" w:tentative="1">
+      <w:start w:val="1"/>
+      <w:numFmt w:val="bullet"/>
+      <w:lvlText w:val=""/>
+      <w:lvlJc w:val="left"/>
+      <w:pPr>
+        <w:ind w:left="6480" w:hanging="360"/>
+      </w:pPr>
+      <w:rPr>
+        <w:rFonts w:ascii="Wingdings" w:hAnsi="Wingdings" w:hint="default"/>
+      </w:rPr>
+    </w:lvl>
+  </w:abstractNum>
+  <w:abstractNum w:abstractNumId="6" w15:restartNumberingAfterBreak="0">
+    <w:nsid w:val="20DF3D14"/>
+    <w:multiLevelType w:val="hybridMultilevel"/>
+    <w:tmpl w:val="F5E85EC0"/>
+    <w:lvl w:ilvl="0" w:tplc="1C090001">
+      <w:start w:val="1"/>
+      <w:numFmt w:val="bullet"/>
+      <w:lvlText w:val=""/>
+      <w:lvlJc w:val="left"/>
+      <w:pPr>
+        <w:ind w:left="720" w:hanging="360"/>
+      </w:pPr>
+      <w:rPr>
+        <w:rFonts w:ascii="Symbol" w:hAnsi="Symbol" w:hint="default"/>
+      </w:rPr>
+    </w:lvl>
+    <w:lvl w:ilvl="1" w:tplc="1C090003" w:tentative="1">
+      <w:start w:val="1"/>
+      <w:numFmt w:val="bullet"/>
+      <w:lvlText w:val="o"/>
+      <w:lvlJc w:val="left"/>
+      <w:pPr>
+        <w:ind w:left="1440" w:hanging="360"/>
+      </w:pPr>
+      <w:rPr>
+        <w:rFonts w:ascii="Courier New" w:hAnsi="Courier New" w:cs="Courier New" w:hint="default"/>
+      </w:rPr>
+    </w:lvl>
+    <w:lvl w:ilvl="2" w:tplc="1C090005" w:tentative="1">
+      <w:start w:val="1"/>
+      <w:numFmt w:val="bullet"/>
+      <w:lvlText w:val=""/>
+      <w:lvlJc w:val="left"/>
+      <w:pPr>
+        <w:ind w:left="2160" w:hanging="360"/>
+      </w:pPr>
+      <w:rPr>
+        <w:rFonts w:ascii="Wingdings" w:hAnsi="Wingdings" w:hint="default"/>
+      </w:rPr>
+    </w:lvl>
+    <w:lvl w:ilvl="3" w:tplc="1C090001" w:tentative="1">
+      <w:start w:val="1"/>
+      <w:numFmt w:val="bullet"/>
+      <w:lvlText w:val=""/>
+      <w:lvlJc w:val="left"/>
+      <w:pPr>
+        <w:ind w:left="2880" w:hanging="360"/>
+      </w:pPr>
+      <w:rPr>
+        <w:rFonts w:ascii="Symbol" w:hAnsi="Symbol" w:hint="default"/>
+      </w:rPr>
+    </w:lvl>
+    <w:lvl w:ilvl="4" w:tplc="1C090003" w:tentative="1">
+      <w:start w:val="1"/>
+      <w:numFmt w:val="bullet"/>
+      <w:lvlText w:val="o"/>
+      <w:lvlJc w:val="left"/>
+      <w:pPr>
+        <w:ind w:left="3600" w:hanging="360"/>
+      </w:pPr>
+      <w:rPr>
+        <w:rFonts w:ascii="Courier New" w:hAnsi="Courier New" w:cs="Courier New" w:hint="default"/>
+      </w:rPr>
+    </w:lvl>
+    <w:lvl w:ilvl="5" w:tplc="1C090005" w:tentative="1">
+      <w:start w:val="1"/>
+      <w:numFmt w:val="bullet"/>
+      <w:lvlText w:val=""/>
+      <w:lvlJc w:val="left"/>
+      <w:pPr>
+        <w:ind w:left="4320" w:hanging="360"/>
+      </w:pPr>
+      <w:rPr>
+        <w:rFonts w:ascii="Wingdings" w:hAnsi="Wingdings" w:hint="default"/>
+      </w:rPr>
+    </w:lvl>
+    <w:lvl w:ilvl="6" w:tplc="1C090001" w:tentative="1">
+      <w:start w:val="1"/>
+      <w:numFmt w:val="bullet"/>
+      <w:lvlText w:val=""/>
+      <w:lvlJc w:val="left"/>
+      <w:pPr>
+        <w:ind w:left="5040" w:hanging="360"/>
+      </w:pPr>
+      <w:rPr>
+        <w:rFonts w:ascii="Symbol" w:hAnsi="Symbol" w:hint="default"/>
+      </w:rPr>
+    </w:lvl>
+    <w:lvl w:ilvl="7" w:tplc="1C090003" w:tentative="1">
+      <w:start w:val="1"/>
+      <w:numFmt w:val="bullet"/>
+      <w:lvlText w:val="o"/>
+      <w:lvlJc w:val="left"/>
+      <w:pPr>
+        <w:ind w:left="5760" w:hanging="360"/>
+      </w:pPr>
+      <w:rPr>
+        <w:rFonts w:ascii="Courier New" w:hAnsi="Courier New" w:cs="Courier New" w:hint="default"/>
+      </w:rPr>
+    </w:lvl>
+    <w:lvl w:ilvl="8" w:tplc="1C090005" w:tentative="1">
+      <w:start w:val="1"/>
+      <w:numFmt w:val="bullet"/>
+      <w:lvlText w:val=""/>
+      <w:lvlJc w:val="left"/>
+      <w:pPr>
+        <w:ind w:left="6480" w:hanging="360"/>
+      </w:pPr>
+      <w:rPr>
+        <w:rFonts w:ascii="Wingdings" w:hAnsi="Wingdings" w:hint="default"/>
+      </w:rPr>
+    </w:lvl>
+  </w:abstractNum>
+  <w:abstractNum w:abstractNumId="7" w15:restartNumberingAfterBreak="0">
     <w:nsid w:val="21B43F61"/>
     <w:multiLevelType w:val="hybridMultilevel"/>
     <w:tmpl w:val="5804E324"/>
@@ -48647,7 +51308,7 @@
       </w:pPr>
     </w:lvl>
   </w:abstractNum>
-  <w:abstractNum w:abstractNumId="6" w15:restartNumberingAfterBreak="0">
+  <w:abstractNum w:abstractNumId="8" w15:restartNumberingAfterBreak="0">
     <w:nsid w:val="2FAF7F9B"/>
     <w:multiLevelType w:val="hybridMultilevel"/>
     <w:tmpl w:val="BBC28212"/>
@@ -48788,7 +51449,7 @@
       </w:rPr>
     </w:lvl>
   </w:abstractNum>
-  <w:abstractNum w:abstractNumId="7" w15:restartNumberingAfterBreak="0">
+  <w:abstractNum w:abstractNumId="9" w15:restartNumberingAfterBreak="0">
     <w:nsid w:val="3427703C"/>
     <w:multiLevelType w:val="hybridMultilevel"/>
     <w:tmpl w:val="E85E11FE"/>
@@ -48874,7 +51535,7 @@
       </w:pPr>
     </w:lvl>
   </w:abstractNum>
-  <w:abstractNum w:abstractNumId="8" w15:restartNumberingAfterBreak="0">
+  <w:abstractNum w:abstractNumId="10" w15:restartNumberingAfterBreak="0">
     <w:nsid w:val="3ABD1654"/>
     <w:multiLevelType w:val="hybridMultilevel"/>
     <w:tmpl w:val="6ED2DD2E"/>
@@ -48963,7 +51624,7 @@
       </w:pPr>
     </w:lvl>
   </w:abstractNum>
-  <w:abstractNum w:abstractNumId="9" w15:restartNumberingAfterBreak="0">
+  <w:abstractNum w:abstractNumId="11" w15:restartNumberingAfterBreak="0">
     <w:nsid w:val="44DC6332"/>
     <w:multiLevelType w:val="hybridMultilevel"/>
     <w:tmpl w:val="76E6CD9A"/>
@@ -49053,7 +51714,7 @@
       </w:pPr>
     </w:lvl>
   </w:abstractNum>
-  <w:abstractNum w:abstractNumId="10" w15:restartNumberingAfterBreak="0">
+  <w:abstractNum w:abstractNumId="12" w15:restartNumberingAfterBreak="0">
     <w:nsid w:val="4555019E"/>
     <w:multiLevelType w:val="hybridMultilevel"/>
     <w:tmpl w:val="C8D2CB8E"/>
@@ -49142,7 +51803,7 @@
       </w:pPr>
     </w:lvl>
   </w:abstractNum>
-  <w:abstractNum w:abstractNumId="11" w15:restartNumberingAfterBreak="0">
+  <w:abstractNum w:abstractNumId="13" w15:restartNumberingAfterBreak="0">
     <w:nsid w:val="47EA135B"/>
     <w:multiLevelType w:val="multilevel"/>
     <w:tmpl w:val="703E9E5A"/>
@@ -49263,7 +51924,7 @@
       </w:rPr>
     </w:lvl>
   </w:abstractNum>
-  <w:abstractNum w:abstractNumId="12" w15:restartNumberingAfterBreak="0">
+  <w:abstractNum w:abstractNumId="14" w15:restartNumberingAfterBreak="0">
     <w:nsid w:val="4E0F573E"/>
     <w:multiLevelType w:val="hybridMultilevel"/>
     <w:tmpl w:val="44CA8936"/>
@@ -49376,7 +52037,7 @@
       </w:rPr>
     </w:lvl>
   </w:abstractNum>
-  <w:abstractNum w:abstractNumId="13" w15:restartNumberingAfterBreak="0">
+  <w:abstractNum w:abstractNumId="15" w15:restartNumberingAfterBreak="0">
     <w:nsid w:val="54B44A26"/>
     <w:multiLevelType w:val="hybridMultilevel"/>
     <w:tmpl w:val="CE540582"/>
@@ -49489,7 +52150,7 @@
       </w:rPr>
     </w:lvl>
   </w:abstractNum>
-  <w:abstractNum w:abstractNumId="14" w15:restartNumberingAfterBreak="0">
+  <w:abstractNum w:abstractNumId="16" w15:restartNumberingAfterBreak="0">
     <w:nsid w:val="55992390"/>
     <w:multiLevelType w:val="hybridMultilevel"/>
     <w:tmpl w:val="EED64A9C"/>
@@ -49602,7 +52263,7 @@
       </w:rPr>
     </w:lvl>
   </w:abstractNum>
-  <w:abstractNum w:abstractNumId="15" w15:restartNumberingAfterBreak="0">
+  <w:abstractNum w:abstractNumId="17" w15:restartNumberingAfterBreak="0">
     <w:nsid w:val="583A74E6"/>
     <w:multiLevelType w:val="hybridMultilevel"/>
     <w:tmpl w:val="7B8C4D0A"/>
@@ -49691,7 +52352,7 @@
       </w:pPr>
     </w:lvl>
   </w:abstractNum>
-  <w:abstractNum w:abstractNumId="16" w15:restartNumberingAfterBreak="0">
+  <w:abstractNum w:abstractNumId="18" w15:restartNumberingAfterBreak="0">
     <w:nsid w:val="5CB714DC"/>
     <w:multiLevelType w:val="hybridMultilevel"/>
     <w:tmpl w:val="CCCE7BDA"/>
@@ -49804,7 +52465,7 @@
       </w:rPr>
     </w:lvl>
   </w:abstractNum>
-  <w:abstractNum w:abstractNumId="17" w15:restartNumberingAfterBreak="0">
+  <w:abstractNum w:abstractNumId="19" w15:restartNumberingAfterBreak="0">
     <w:nsid w:val="5E1B73F6"/>
     <w:multiLevelType w:val="hybridMultilevel"/>
     <w:tmpl w:val="EF900FA2"/>
@@ -49917,7 +52578,7 @@
       </w:rPr>
     </w:lvl>
   </w:abstractNum>
-  <w:abstractNum w:abstractNumId="18" w15:restartNumberingAfterBreak="0">
+  <w:abstractNum w:abstractNumId="20" w15:restartNumberingAfterBreak="0">
     <w:nsid w:val="61BE0610"/>
     <w:multiLevelType w:val="hybridMultilevel"/>
     <w:tmpl w:val="86A862E2"/>
@@ -50030,7 +52691,7 @@
       </w:rPr>
     </w:lvl>
   </w:abstractNum>
-  <w:abstractNum w:abstractNumId="19" w15:restartNumberingAfterBreak="0">
+  <w:abstractNum w:abstractNumId="21" w15:restartNumberingAfterBreak="0">
     <w:nsid w:val="70320BD7"/>
     <w:multiLevelType w:val="hybridMultilevel"/>
     <w:tmpl w:val="E52AFB72"/>
@@ -50143,7 +52804,7 @@
       </w:rPr>
     </w:lvl>
   </w:abstractNum>
-  <w:abstractNum w:abstractNumId="20" w15:restartNumberingAfterBreak="0">
+  <w:abstractNum w:abstractNumId="22" w15:restartNumberingAfterBreak="0">
     <w:nsid w:val="77426DF5"/>
     <w:multiLevelType w:val="hybridMultilevel"/>
     <w:tmpl w:val="5504FA36"/>
@@ -50232,10 +52893,10 @@
       </w:pPr>
     </w:lvl>
   </w:abstractNum>
-  <w:abstractNum w:abstractNumId="21" w15:restartNumberingAfterBreak="0">
-    <w:nsid w:val="7C8A0E1A"/>
+  <w:abstractNum w:abstractNumId="23" w15:restartNumberingAfterBreak="0">
+    <w:nsid w:val="79395F8B"/>
     <w:multiLevelType w:val="hybridMultilevel"/>
-    <w:tmpl w:val="715E9A3E"/>
+    <w:tmpl w:val="3EACBFAE"/>
     <w:lvl w:ilvl="0" w:tplc="1C090001">
       <w:start w:val="1"/>
       <w:numFmt w:val="bullet"/>
@@ -50345,10 +53006,10 @@
       </w:rPr>
     </w:lvl>
   </w:abstractNum>
-  <w:abstractNum w:abstractNumId="22" w15:restartNumberingAfterBreak="0">
-    <w:nsid w:val="7CBF067B"/>
+  <w:abstractNum w:abstractNumId="24" w15:restartNumberingAfterBreak="0">
+    <w:nsid w:val="7C8A0E1A"/>
     <w:multiLevelType w:val="hybridMultilevel"/>
-    <w:tmpl w:val="BF9C45DC"/>
+    <w:tmpl w:val="715E9A3E"/>
     <w:lvl w:ilvl="0" w:tplc="1C090001">
       <w:start w:val="1"/>
       <w:numFmt w:val="bullet"/>
@@ -50458,7 +53119,120 @@
       </w:rPr>
     </w:lvl>
   </w:abstractNum>
-  <w:abstractNum w:abstractNumId="23" w15:restartNumberingAfterBreak="0">
+  <w:abstractNum w:abstractNumId="25" w15:restartNumberingAfterBreak="0">
+    <w:nsid w:val="7CBF067B"/>
+    <w:multiLevelType w:val="hybridMultilevel"/>
+    <w:tmpl w:val="BF9C45DC"/>
+    <w:lvl w:ilvl="0" w:tplc="1C090001">
+      <w:start w:val="1"/>
+      <w:numFmt w:val="bullet"/>
+      <w:lvlText w:val=""/>
+      <w:lvlJc w:val="left"/>
+      <w:pPr>
+        <w:ind w:left="720" w:hanging="360"/>
+      </w:pPr>
+      <w:rPr>
+        <w:rFonts w:ascii="Symbol" w:hAnsi="Symbol" w:hint="default"/>
+      </w:rPr>
+    </w:lvl>
+    <w:lvl w:ilvl="1" w:tplc="1C090003" w:tentative="1">
+      <w:start w:val="1"/>
+      <w:numFmt w:val="bullet"/>
+      <w:lvlText w:val="o"/>
+      <w:lvlJc w:val="left"/>
+      <w:pPr>
+        <w:ind w:left="1440" w:hanging="360"/>
+      </w:pPr>
+      <w:rPr>
+        <w:rFonts w:ascii="Courier New" w:hAnsi="Courier New" w:cs="Courier New" w:hint="default"/>
+      </w:rPr>
+    </w:lvl>
+    <w:lvl w:ilvl="2" w:tplc="1C090005" w:tentative="1">
+      <w:start w:val="1"/>
+      <w:numFmt w:val="bullet"/>
+      <w:lvlText w:val=""/>
+      <w:lvlJc w:val="left"/>
+      <w:pPr>
+        <w:ind w:left="2160" w:hanging="360"/>
+      </w:pPr>
+      <w:rPr>
+        <w:rFonts w:ascii="Wingdings" w:hAnsi="Wingdings" w:hint="default"/>
+      </w:rPr>
+    </w:lvl>
+    <w:lvl w:ilvl="3" w:tplc="1C090001" w:tentative="1">
+      <w:start w:val="1"/>
+      <w:numFmt w:val="bullet"/>
+      <w:lvlText w:val=""/>
+      <w:lvlJc w:val="left"/>
+      <w:pPr>
+        <w:ind w:left="2880" w:hanging="360"/>
+      </w:pPr>
+      <w:rPr>
+        <w:rFonts w:ascii="Symbol" w:hAnsi="Symbol" w:hint="default"/>
+      </w:rPr>
+    </w:lvl>
+    <w:lvl w:ilvl="4" w:tplc="1C090003" w:tentative="1">
+      <w:start w:val="1"/>
+      <w:numFmt w:val="bullet"/>
+      <w:lvlText w:val="o"/>
+      <w:lvlJc w:val="left"/>
+      <w:pPr>
+        <w:ind w:left="3600" w:hanging="360"/>
+      </w:pPr>
+      <w:rPr>
+        <w:rFonts w:ascii="Courier New" w:hAnsi="Courier New" w:cs="Courier New" w:hint="default"/>
+      </w:rPr>
+    </w:lvl>
+    <w:lvl w:ilvl="5" w:tplc="1C090005" w:tentative="1">
+      <w:start w:val="1"/>
+      <w:numFmt w:val="bullet"/>
+      <w:lvlText w:val=""/>
+      <w:lvlJc w:val="left"/>
+      <w:pPr>
+        <w:ind w:left="4320" w:hanging="360"/>
+      </w:pPr>
+      <w:rPr>
+        <w:rFonts w:ascii="Wingdings" w:hAnsi="Wingdings" w:hint="default"/>
+      </w:rPr>
+    </w:lvl>
+    <w:lvl w:ilvl="6" w:tplc="1C090001" w:tentative="1">
+      <w:start w:val="1"/>
+      <w:numFmt w:val="bullet"/>
+      <w:lvlText w:val=""/>
+      <w:lvlJc w:val="left"/>
+      <w:pPr>
+        <w:ind w:left="5040" w:hanging="360"/>
+      </w:pPr>
+      <w:rPr>
+        <w:rFonts w:ascii="Symbol" w:hAnsi="Symbol" w:hint="default"/>
+      </w:rPr>
+    </w:lvl>
+    <w:lvl w:ilvl="7" w:tplc="1C090003" w:tentative="1">
+      <w:start w:val="1"/>
+      <w:numFmt w:val="bullet"/>
+      <w:lvlText w:val="o"/>
+      <w:lvlJc w:val="left"/>
+      <w:pPr>
+        <w:ind w:left="5760" w:hanging="360"/>
+      </w:pPr>
+      <w:rPr>
+        <w:rFonts w:ascii="Courier New" w:hAnsi="Courier New" w:cs="Courier New" w:hint="default"/>
+      </w:rPr>
+    </w:lvl>
+    <w:lvl w:ilvl="8" w:tplc="1C090005" w:tentative="1">
+      <w:start w:val="1"/>
+      <w:numFmt w:val="bullet"/>
+      <w:lvlText w:val=""/>
+      <w:lvlJc w:val="left"/>
+      <w:pPr>
+        <w:ind w:left="6480" w:hanging="360"/>
+      </w:pPr>
+      <w:rPr>
+        <w:rFonts w:ascii="Wingdings" w:hAnsi="Wingdings" w:hint="default"/>
+      </w:rPr>
+    </w:lvl>
+  </w:abstractNum>
+  <w:abstractNum w:abstractNumId="26" w15:restartNumberingAfterBreak="0">
     <w:nsid w:val="7DE92E2E"/>
     <w:multiLevelType w:val="multilevel"/>
     <w:tmpl w:val="9B2A29C6"/>
@@ -50590,72 +53364,81 @@
     </w:lvlOverride>
   </w:num>
   <w:num w:numId="2">
-    <w:abstractNumId w:val="6"/>
+    <w:abstractNumId w:val="8"/>
   </w:num>
   <w:num w:numId="3">
-    <w:abstractNumId w:val="10"/>
+    <w:abstractNumId w:val="12"/>
   </w:num>
   <w:num w:numId="4">
-    <w:abstractNumId w:val="15"/>
+    <w:abstractNumId w:val="17"/>
   </w:num>
   <w:num w:numId="5">
     <w:abstractNumId w:val="1"/>
   </w:num>
   <w:num w:numId="6">
-    <w:abstractNumId w:val="8"/>
+    <w:abstractNumId w:val="10"/>
   </w:num>
   <w:num w:numId="7">
-    <w:abstractNumId w:val="5"/>
+    <w:abstractNumId w:val="7"/>
   </w:num>
   <w:num w:numId="8">
+    <w:abstractNumId w:val="22"/>
+  </w:num>
+  <w:num w:numId="9">
+    <w:abstractNumId w:val="13"/>
+  </w:num>
+  <w:num w:numId="10">
     <w:abstractNumId w:val="20"/>
   </w:num>
-  <w:num w:numId="9">
-    <w:abstractNumId w:val="11"/>
-  </w:num>
-  <w:num w:numId="10">
+  <w:num w:numId="11">
     <w:abstractNumId w:val="18"/>
   </w:num>
-  <w:num w:numId="11">
-    <w:abstractNumId w:val="16"/>
-  </w:num>
   <w:num w:numId="12">
-    <w:abstractNumId w:val="7"/>
+    <w:abstractNumId w:val="9"/>
   </w:num>
   <w:num w:numId="13">
     <w:abstractNumId w:val="2"/>
   </w:num>
   <w:num w:numId="14">
-    <w:abstractNumId w:val="9"/>
+    <w:abstractNumId w:val="11"/>
   </w:num>
   <w:num w:numId="15">
+    <w:abstractNumId w:val="26"/>
+  </w:num>
+  <w:num w:numId="16">
+    <w:abstractNumId w:val="15"/>
+  </w:num>
+  <w:num w:numId="17">
+    <w:abstractNumId w:val="16"/>
+  </w:num>
+  <w:num w:numId="18">
+    <w:abstractNumId w:val="19"/>
+  </w:num>
+  <w:num w:numId="19">
+    <w:abstractNumId w:val="21"/>
+  </w:num>
+  <w:num w:numId="20">
+    <w:abstractNumId w:val="24"/>
+  </w:num>
+  <w:num w:numId="21">
+    <w:abstractNumId w:val="25"/>
+  </w:num>
+  <w:num w:numId="22">
+    <w:abstractNumId w:val="14"/>
+  </w:num>
+  <w:num w:numId="23">
+    <w:abstractNumId w:val="6"/>
+  </w:num>
+  <w:num w:numId="24">
+    <w:abstractNumId w:val="5"/>
+  </w:num>
+  <w:num w:numId="25">
+    <w:abstractNumId w:val="4"/>
+  </w:num>
+  <w:num w:numId="26">
     <w:abstractNumId w:val="23"/>
   </w:num>
-  <w:num w:numId="16">
-    <w:abstractNumId w:val="13"/>
-  </w:num>
-  <w:num w:numId="17">
-    <w:abstractNumId w:val="14"/>
-  </w:num>
-  <w:num w:numId="18">
-    <w:abstractNumId w:val="17"/>
-  </w:num>
-  <w:num w:numId="19">
-    <w:abstractNumId w:val="19"/>
-  </w:num>
-  <w:num w:numId="20">
-    <w:abstractNumId w:val="21"/>
-  </w:num>
-  <w:num w:numId="21">
-    <w:abstractNumId w:val="22"/>
-  </w:num>
-  <w:num w:numId="22">
-    <w:abstractNumId w:val="12"/>
-  </w:num>
-  <w:num w:numId="23">
-    <w:abstractNumId w:val="4"/>
-  </w:num>
-  <w:num w:numId="24">
+  <w:num w:numId="27">
     <w:abstractNumId w:val="3"/>
   </w:num>
 </w:numbering>
@@ -52081,7 +54864,7 @@
 </file>
 
 <file path=customXml/itemProps1.xml><?xml version="1.0" encoding="utf-8"?>
-<ds:datastoreItem xmlns:ds="http://schemas.openxmlformats.org/officeDocument/2006/customXml" ds:itemID="{BB5FE31A-892C-4D0A-BF65-15A1237A7054}">
+<ds:datastoreItem xmlns:ds="http://schemas.openxmlformats.org/officeDocument/2006/customXml" ds:itemID="{0D2BCA5D-F4FE-4892-886E-3F2BDF7CF525}">
   <ds:schemaRefs>
     <ds:schemaRef ds:uri="http://schemas.openxmlformats.org/officeDocument/2006/bibliography"/>
   </ds:schemaRefs>

</xml_diff>

<commit_message>
Finished design section, gotta do data design now RIP ME
</commit_message>
<xml_diff>
--- a/Reports/Final Report/FinalReportTemplate_2018.docx
+++ b/Reports/Final Report/FinalReportTemplate_2018.docx
@@ -25675,7 +25675,23 @@
           <w:lang w:val="en-GB"/>
         </w:rPr>
         <w:tab/>
-        <w:t>(3.1)</w:t>
+        <w:t>(</w:t>
+      </w:r>
+      <w:r>
+        <w:rPr>
+          <w:sz w:val="24"/>
+          <w:szCs w:val="24"/>
+          <w:lang w:val="en-GB"/>
+        </w:rPr>
+        <w:t>1</w:t>
+      </w:r>
+      <w:r>
+        <w:rPr>
+          <w:sz w:val="24"/>
+          <w:szCs w:val="24"/>
+          <w:lang w:val="en-GB"/>
+        </w:rPr>
+        <w:t>)</w:t>
       </w:r>
     </w:p>
     <w:p>
@@ -26035,7 +26051,23 @@
           <w:lang w:val="en-GB"/>
         </w:rPr>
         <w:tab/>
-        <w:t>(3.2)</w:t>
+        <w:t>(</w:t>
+      </w:r>
+      <w:r>
+        <w:rPr>
+          <w:sz w:val="24"/>
+          <w:szCs w:val="24"/>
+          <w:lang w:val="en-GB"/>
+        </w:rPr>
+        <w:t>2</w:t>
+      </w:r>
+      <w:r>
+        <w:rPr>
+          <w:sz w:val="24"/>
+          <w:szCs w:val="24"/>
+          <w:lang w:val="en-GB"/>
+        </w:rPr>
+        <w:t>)</w:t>
       </w:r>
     </w:p>
     <w:p>
@@ -26654,7 +26686,23 @@
           <w:lang w:val="en-GB"/>
         </w:rPr>
         <w:tab/>
-        <w:t>(3.3)</w:t>
+        <w:t>(</w:t>
+      </w:r>
+      <w:r>
+        <w:rPr>
+          <w:sz w:val="24"/>
+          <w:szCs w:val="24"/>
+          <w:lang w:val="en-GB"/>
+        </w:rPr>
+        <w:t>3</w:t>
+      </w:r>
+      <w:r>
+        <w:rPr>
+          <w:sz w:val="24"/>
+          <w:szCs w:val="24"/>
+          <w:lang w:val="en-GB"/>
+        </w:rPr>
+        <w:t>)</w:t>
       </w:r>
     </w:p>
     <w:p>
@@ -32068,7 +32116,23 @@
           <w:lang w:val="en-GB"/>
         </w:rPr>
         <w:tab/>
-        <w:t>(3.4)</w:t>
+        <w:t>(</w:t>
+      </w:r>
+      <w:r>
+        <w:rPr>
+          <w:sz w:val="24"/>
+          <w:szCs w:val="24"/>
+          <w:lang w:val="en-GB"/>
+        </w:rPr>
+        <w:t>4</w:t>
+      </w:r>
+      <w:r>
+        <w:rPr>
+          <w:sz w:val="24"/>
+          <w:szCs w:val="24"/>
+          <w:lang w:val="en-GB"/>
+        </w:rPr>
+        <w:t>)</w:t>
       </w:r>
     </w:p>
     <w:p>
@@ -33147,7 +33211,23 @@
           <w:lang w:val="en-GB"/>
         </w:rPr>
         <w:tab/>
-        <w:t>(3.5)</w:t>
+        <w:t>(</w:t>
+      </w:r>
+      <w:r>
+        <w:rPr>
+          <w:sz w:val="24"/>
+          <w:szCs w:val="24"/>
+          <w:lang w:val="en-GB"/>
+        </w:rPr>
+        <w:t>5</w:t>
+      </w:r>
+      <w:r>
+        <w:rPr>
+          <w:sz w:val="24"/>
+          <w:szCs w:val="24"/>
+          <w:lang w:val="en-GB"/>
+        </w:rPr>
+        <w:t>)</w:t>
       </w:r>
     </w:p>
     <w:p>
@@ -36225,7 +36305,23 @@
           <w:szCs w:val="24"/>
           <w:lang w:val="en-GB"/>
         </w:rPr>
-        <w:t>(3.6)</w:t>
+        <w:t>(</w:t>
+      </w:r>
+      <w:r>
+        <w:rPr>
+          <w:sz w:val="24"/>
+          <w:szCs w:val="24"/>
+          <w:lang w:val="en-GB"/>
+        </w:rPr>
+        <w:t>6</w:t>
+      </w:r>
+      <w:r>
+        <w:rPr>
+          <w:sz w:val="24"/>
+          <w:szCs w:val="24"/>
+          <w:lang w:val="en-GB"/>
+        </w:rPr>
+        <w:t>)</w:t>
       </w:r>
     </w:p>
     <w:p>
@@ -36566,7 +36662,23 @@
           <w:lang w:val="en-GB"/>
         </w:rPr>
         <w:tab/>
-        <w:t>(3.7)</w:t>
+        <w:t>(</w:t>
+      </w:r>
+      <w:r>
+        <w:rPr>
+          <w:sz w:val="24"/>
+          <w:szCs w:val="24"/>
+          <w:lang w:val="en-GB"/>
+        </w:rPr>
+        <w:t>7</w:t>
+      </w:r>
+      <w:r>
+        <w:rPr>
+          <w:sz w:val="24"/>
+          <w:szCs w:val="24"/>
+          <w:lang w:val="en-GB"/>
+        </w:rPr>
+        <w:t>)</w:t>
       </w:r>
     </w:p>
     <w:p>
@@ -36624,25 +36736,7 @@
             <w:szCs w:val="24"/>
             <w:lang w:val="en-GB"/>
           </w:rPr>
-          <m:t>K</m:t>
-        </m:r>
-        <m:r>
-          <w:rPr>
-            <w:rFonts w:ascii="Cambria Math" w:hAnsi="Cambria Math"/>
-            <w:sz w:val="24"/>
-            <w:szCs w:val="24"/>
-            <w:lang w:val="en-GB"/>
-          </w:rPr>
-          <m:t>[n]</m:t>
-        </m:r>
-        <m:r>
-          <w:rPr>
-            <w:rFonts w:ascii="Cambria Math" w:hAnsi="Cambria Math"/>
-            <w:sz w:val="24"/>
-            <w:szCs w:val="24"/>
-            <w:lang w:val="en-GB"/>
-          </w:rPr>
-          <m:t>=</m:t>
+          <m:t>K[n]=</m:t>
         </m:r>
         <m:f>
           <m:fPr>
@@ -36930,7 +37024,23 @@
           <w:szCs w:val="24"/>
           <w:lang w:val="en-GB"/>
         </w:rPr>
-        <w:t>(3.8)</w:t>
+        <w:t>(</w:t>
+      </w:r>
+      <w:r>
+        <w:rPr>
+          <w:sz w:val="24"/>
+          <w:szCs w:val="24"/>
+          <w:lang w:val="en-GB"/>
+        </w:rPr>
+        <w:t>8</w:t>
+      </w:r>
+      <w:r>
+        <w:rPr>
+          <w:sz w:val="24"/>
+          <w:szCs w:val="24"/>
+          <w:lang w:val="en-GB"/>
+        </w:rPr>
+        <w:t>)</w:t>
       </w:r>
     </w:p>
     <w:p>
@@ -37300,7 +37410,23 @@
           <w:lang w:val="en-GB"/>
         </w:rPr>
         <w:tab/>
-        <w:t>(3.9)</w:t>
+        <w:t>(</w:t>
+      </w:r>
+      <w:r>
+        <w:rPr>
+          <w:sz w:val="24"/>
+          <w:szCs w:val="24"/>
+          <w:lang w:val="en-GB"/>
+        </w:rPr>
+        <w:t>9</w:t>
+      </w:r>
+      <w:r>
+        <w:rPr>
+          <w:sz w:val="24"/>
+          <w:szCs w:val="24"/>
+          <w:lang w:val="en-GB"/>
+        </w:rPr>
+        <w:t>)</w:t>
       </w:r>
     </w:p>
     <w:p>
@@ -37590,7 +37716,23 @@
           <w:lang w:val="en-GB"/>
         </w:rPr>
         <w:tab/>
-        <w:t>(3.10)</w:t>
+        <w:t>(</w:t>
+      </w:r>
+      <w:r>
+        <w:rPr>
+          <w:sz w:val="24"/>
+          <w:szCs w:val="24"/>
+          <w:lang w:val="en-GB"/>
+        </w:rPr>
+        <w:t>10</w:t>
+      </w:r>
+      <w:r>
+        <w:rPr>
+          <w:sz w:val="24"/>
+          <w:szCs w:val="24"/>
+          <w:lang w:val="en-GB"/>
+        </w:rPr>
+        <w:t>)</w:t>
       </w:r>
     </w:p>
     <w:p>
@@ -39540,6 +39682,7 @@
         <w:autoSpaceDE/>
         <w:autoSpaceDN/>
         <w:adjustRightInd/>
+        <w:jc w:val="both"/>
         <w:rPr>
           <w:sz w:val="24"/>
           <w:szCs w:val="24"/>
@@ -39639,25 +39782,7 @@
                 <w:szCs w:val="24"/>
                 <w:lang w:val="en-GB"/>
               </w:rPr>
-              <m:t>1</m:t>
-            </m:r>
-            <m:r>
-              <w:rPr>
-                <w:rFonts w:ascii="Cambria Math" w:hAnsi="Cambria Math"/>
-                <w:sz w:val="24"/>
-                <w:szCs w:val="24"/>
-                <w:lang w:val="en-GB"/>
-              </w:rPr>
-              <m:t>,</m:t>
-            </m:r>
-            <m:r>
-              <w:rPr>
-                <w:rFonts w:ascii="Cambria Math" w:hAnsi="Cambria Math"/>
-                <w:sz w:val="24"/>
-                <w:szCs w:val="24"/>
-                <w:lang w:val="en-GB"/>
-              </w:rPr>
-              <m:t>i</m:t>
+              <m:t>1,i</m:t>
             </m:r>
           </m:sub>
         </m:sSub>
@@ -39713,16 +39838,7 @@
                     <w:szCs w:val="24"/>
                     <w:lang w:val="en-GB"/>
                   </w:rPr>
-                  <m:t>1,</m:t>
-                </m:r>
-                <m:r>
-                  <w:rPr>
-                    <w:rFonts w:ascii="Cambria Math" w:hAnsi="Cambria Math"/>
-                    <w:sz w:val="24"/>
-                    <w:szCs w:val="24"/>
-                    <w:lang w:val="en-GB"/>
-                  </w:rPr>
-                  <m:t>i</m:t>
+                  <m:t>1,i</m:t>
                 </m:r>
               </m:sub>
             </m:sSub>
@@ -39792,16 +39908,7 @@
                         <w:szCs w:val="24"/>
                         <w:lang w:val="en-GB"/>
                       </w:rPr>
-                      <m:t>1,</m:t>
-                    </m:r>
-                    <m:r>
-                      <w:rPr>
-                        <w:rFonts w:ascii="Cambria Math" w:hAnsi="Cambria Math"/>
-                        <w:sz w:val="24"/>
-                        <w:szCs w:val="24"/>
-                        <w:lang w:val="en-GB"/>
-                      </w:rPr>
-                      <m:t>i</m:t>
+                      <m:t>1,i</m:t>
                     </m:r>
                   </m:sub>
                 </m:sSub>
@@ -39858,7 +39965,23 @@
           <w:lang w:val="en-GB"/>
         </w:rPr>
         <w:tab/>
-        <w:t>(3.11)</w:t>
+        <w:t>(</w:t>
+      </w:r>
+      <w:r>
+        <w:rPr>
+          <w:sz w:val="24"/>
+          <w:szCs w:val="24"/>
+          <w:lang w:val="en-GB"/>
+        </w:rPr>
+        <w:t>11</w:t>
+      </w:r>
+      <w:r>
+        <w:rPr>
+          <w:sz w:val="24"/>
+          <w:szCs w:val="24"/>
+          <w:lang w:val="en-GB"/>
+        </w:rPr>
+        <w:t>)</w:t>
       </w:r>
     </w:p>
     <w:p>
@@ -39929,16 +40052,7 @@
                 <w:szCs w:val="24"/>
                 <w:lang w:val="en-GB"/>
               </w:rPr>
-              <m:t>1,</m:t>
-            </m:r>
-            <m:r>
-              <w:rPr>
-                <w:rFonts w:ascii="Cambria Math" w:hAnsi="Cambria Math"/>
-                <w:sz w:val="24"/>
-                <w:szCs w:val="24"/>
-                <w:lang w:val="en-GB"/>
-              </w:rPr>
-              <m:t>i</m:t>
+              <m:t>1,i</m:t>
             </m:r>
           </m:sub>
         </m:sSub>
@@ -40044,16 +40158,7 @@
                 <w:szCs w:val="24"/>
                 <w:lang w:val="en-GB"/>
               </w:rPr>
-              <m:t>1,</m:t>
-            </m:r>
-            <m:r>
-              <w:rPr>
-                <w:rFonts w:ascii="Cambria Math" w:hAnsi="Cambria Math"/>
-                <w:sz w:val="24"/>
-                <w:szCs w:val="24"/>
-                <w:lang w:val="en-GB"/>
-              </w:rPr>
-              <m:t>i</m:t>
+              <m:t>1,i</m:t>
             </m:r>
           </m:sub>
         </m:sSub>
@@ -40181,25 +40286,7 @@
                   <w:szCs w:val="24"/>
                   <w:lang w:val="en-GB"/>
                 </w:rPr>
-                <m:t>2</m:t>
-              </m:r>
-              <m:r>
-                <w:rPr>
-                  <w:rFonts w:ascii="Cambria Math" w:hAnsi="Cambria Math"/>
-                  <w:sz w:val="24"/>
-                  <w:szCs w:val="24"/>
-                  <w:lang w:val="en-GB"/>
-                </w:rPr>
-                <m:t>,</m:t>
-              </m:r>
-              <m:r>
-                <w:rPr>
-                  <w:rFonts w:ascii="Cambria Math" w:hAnsi="Cambria Math"/>
-                  <w:sz w:val="24"/>
-                  <w:szCs w:val="24"/>
-                  <w:lang w:val="en-GB"/>
-                </w:rPr>
-                <m:t>i</m:t>
+                <m:t>2,i</m:t>
               </m:r>
             </m:sub>
           </m:sSub>
@@ -40232,16 +40319,7 @@
                   <w:szCs w:val="24"/>
                   <w:lang w:val="en-GB"/>
                 </w:rPr>
-                <m:t>i=</m:t>
-              </m:r>
-              <m:r>
-                <w:rPr>
-                  <w:rFonts w:ascii="Cambria Math" w:hAnsi="Cambria Math"/>
-                  <w:sz w:val="24"/>
-                  <w:szCs w:val="24"/>
-                  <w:lang w:val="en-GB"/>
-                </w:rPr>
-                <m:t>1</m:t>
+                <m:t>i=1</m:t>
               </m:r>
               <m:ctrlPr>
                 <w:rPr>
@@ -40294,16 +40372,7 @@
                       <w:szCs w:val="24"/>
                       <w:lang w:val="en-GB"/>
                     </w:rPr>
-                    <m:t>j=</m:t>
-                  </m:r>
-                  <m:r>
-                    <w:rPr>
-                      <w:rFonts w:ascii="Cambria Math" w:hAnsi="Cambria Math"/>
-                      <w:sz w:val="24"/>
-                      <w:szCs w:val="24"/>
-                      <w:lang w:val="en-GB"/>
-                    </w:rPr>
-                    <m:t>1</m:t>
+                    <m:t>j=1</m:t>
                   </m:r>
                   <m:ctrlPr>
                     <w:rPr>
@@ -40402,25 +40471,7 @@
                           <w:szCs w:val="24"/>
                           <w:lang w:val="en-GB"/>
                         </w:rPr>
-                        <m:t>1</m:t>
-                      </m:r>
-                      <m:r>
-                        <w:rPr>
-                          <w:rFonts w:ascii="Cambria Math" w:hAnsi="Cambria Math"/>
-                          <w:sz w:val="24"/>
-                          <w:szCs w:val="24"/>
-                          <w:lang w:val="en-GB"/>
-                        </w:rPr>
-                        <m:t>,</m:t>
-                      </m:r>
-                      <m:r>
-                        <w:rPr>
-                          <w:rFonts w:ascii="Cambria Math" w:hAnsi="Cambria Math"/>
-                          <w:sz w:val="24"/>
-                          <w:szCs w:val="24"/>
-                          <w:lang w:val="en-GB"/>
-                        </w:rPr>
-                        <m:t>i</m:t>
+                        <m:t>1,i</m:t>
                       </m:r>
                     </m:sub>
                   </m:sSub>
@@ -40453,7 +40504,25 @@
               <w:szCs w:val="24"/>
               <w:lang w:val="en-GB"/>
             </w:rPr>
-            <m:t xml:space="preserve">                                          (3.12)</m:t>
+            <m:t xml:space="preserve">                                          (</m:t>
+          </m:r>
+          <m:r>
+            <w:rPr>
+              <w:rFonts w:ascii="Cambria Math" w:hAnsi="Cambria Math"/>
+              <w:sz w:val="24"/>
+              <w:szCs w:val="24"/>
+              <w:lang w:val="en-GB"/>
+            </w:rPr>
+            <m:t>12</m:t>
+          </m:r>
+          <m:r>
+            <w:rPr>
+              <w:rFonts w:ascii="Cambria Math" w:hAnsi="Cambria Math"/>
+              <w:sz w:val="24"/>
+              <w:szCs w:val="24"/>
+              <w:lang w:val="en-GB"/>
+            </w:rPr>
+            <m:t>)</m:t>
           </m:r>
         </m:oMath>
       </m:oMathPara>
@@ -40725,7 +40794,23 @@
           <w:lang w:val="en-GB"/>
         </w:rPr>
         <w:tab/>
-        <w:t>(3.13)</w:t>
+        <w:t>(</w:t>
+      </w:r>
+      <w:r>
+        <w:rPr>
+          <w:sz w:val="24"/>
+          <w:szCs w:val="24"/>
+          <w:lang w:val="en-GB"/>
+        </w:rPr>
+        <w:t>13</w:t>
+      </w:r>
+      <w:r>
+        <w:rPr>
+          <w:sz w:val="24"/>
+          <w:szCs w:val="24"/>
+          <w:lang w:val="en-GB"/>
+        </w:rPr>
+        <w:t>)</w:t>
       </w:r>
     </w:p>
     <w:p>
@@ -40782,6 +40867,7 @@
         <w:autoSpaceDE/>
         <w:autoSpaceDN/>
         <w:adjustRightInd/>
+        <w:jc w:val="both"/>
         <w:rPr>
           <w:sz w:val="24"/>
           <w:szCs w:val="24"/>
@@ -40820,16 +40906,7 @@
                 <w:szCs w:val="24"/>
                 <w:lang w:val="en-GB"/>
               </w:rPr>
-              <m:t>2,</m:t>
-            </m:r>
-            <m:r>
-              <w:rPr>
-                <w:rFonts w:ascii="Cambria Math" w:hAnsi="Cambria Math"/>
-                <w:sz w:val="24"/>
-                <w:szCs w:val="24"/>
-                <w:lang w:val="en-GB"/>
-              </w:rPr>
-              <m:t>i</m:t>
+              <m:t>2,i</m:t>
             </m:r>
           </m:sub>
         </m:sSub>
@@ -40929,6 +41006,7 @@
         <w:autoSpaceDE/>
         <w:autoSpaceDN/>
         <w:adjustRightInd/>
+        <w:jc w:val="both"/>
         <w:rPr>
           <w:sz w:val="24"/>
           <w:szCs w:val="24"/>
@@ -41042,6 +41120,7 @@
         <w:autoSpaceDE/>
         <w:autoSpaceDN/>
         <w:adjustRightInd/>
+        <w:jc w:val="both"/>
         <w:rPr>
           <w:sz w:val="24"/>
           <w:szCs w:val="24"/>
@@ -41122,6 +41201,7 @@
         <w:autoSpaceDE/>
         <w:autoSpaceDN/>
         <w:adjustRightInd/>
+        <w:jc w:val="both"/>
         <w:rPr>
           <w:sz w:val="24"/>
           <w:szCs w:val="24"/>
@@ -41160,16 +41240,7 @@
                 <w:szCs w:val="24"/>
                 <w:lang w:val="en-GB"/>
               </w:rPr>
-              <m:t>2,</m:t>
-            </m:r>
-            <m:r>
-              <w:rPr>
-                <w:rFonts w:ascii="Cambria Math" w:hAnsi="Cambria Math"/>
-                <w:sz w:val="24"/>
-                <w:szCs w:val="24"/>
-                <w:lang w:val="en-GB"/>
-              </w:rPr>
-              <m:t>i</m:t>
+              <m:t>2,i</m:t>
             </m:r>
           </m:sub>
         </m:sSub>
@@ -41201,6 +41272,7 @@
         <w:autoSpaceDE/>
         <w:autoSpaceDN/>
         <w:adjustRightInd/>
+        <w:jc w:val="both"/>
         <w:rPr>
           <w:sz w:val="24"/>
           <w:szCs w:val="24"/>
@@ -41215,25 +41287,7 @@
             <w:szCs w:val="24"/>
             <w:lang w:val="en-GB"/>
           </w:rPr>
-          <m:t xml:space="preserve">N is the number of hidden nodes in the </m:t>
-        </m:r>
-        <m:r>
-          <w:rPr>
-            <w:rFonts w:ascii="Cambria Math" w:hAnsi="Cambria Math"/>
-            <w:sz w:val="24"/>
-            <w:szCs w:val="24"/>
-            <w:lang w:val="en-GB"/>
-          </w:rPr>
-          <m:t>hidden</m:t>
-        </m:r>
-        <m:r>
-          <w:rPr>
-            <w:rFonts w:ascii="Cambria Math" w:hAnsi="Cambria Math"/>
-            <w:sz w:val="24"/>
-            <w:szCs w:val="24"/>
-            <w:lang w:val="en-GB"/>
-          </w:rPr>
-          <m:t xml:space="preserve"> layer</m:t>
+          <m:t>N is the number of hidden nodes in the hidden layer</m:t>
         </m:r>
       </m:oMath>
       <w:r>
@@ -41244,8 +41298,6 @@
         </w:rPr>
         <w:t xml:space="preserve"> not including the bias node if it is the first hidden layer.</w:t>
       </w:r>
-      <w:bookmarkStart w:id="3" w:name="_GoBack"/>
-      <w:bookmarkEnd w:id="3"/>
     </w:p>
     <w:p>
       <w:pPr>
@@ -41497,7 +41549,25 @@
               <w:szCs w:val="24"/>
               <w:lang w:val="en-GB"/>
             </w:rPr>
-            <m:t xml:space="preserve">                                                  (3.14)</m:t>
+            <m:t xml:space="preserve">                                                  (</m:t>
+          </m:r>
+          <m:r>
+            <w:rPr>
+              <w:rFonts w:ascii="Cambria Math" w:hAnsi="Cambria Math"/>
+              <w:sz w:val="24"/>
+              <w:szCs w:val="24"/>
+              <w:lang w:val="en-GB"/>
+            </w:rPr>
+            <m:t>14</m:t>
+          </m:r>
+          <m:r>
+            <w:rPr>
+              <w:rFonts w:ascii="Cambria Math" w:hAnsi="Cambria Math"/>
+              <w:sz w:val="24"/>
+              <w:szCs w:val="24"/>
+              <w:lang w:val="en-GB"/>
+            </w:rPr>
+            <m:t>)</m:t>
           </m:r>
         </m:oMath>
       </m:oMathPara>
@@ -41754,6 +41824,7 @@
         <w:autoSpaceDE/>
         <w:autoSpaceDN/>
         <w:adjustRightInd/>
+        <w:jc w:val="both"/>
         <w:rPr>
           <w:sz w:val="24"/>
           <w:szCs w:val="24"/>
@@ -41938,6 +42009,3491 @@
         </w:rPr>
         <w:t>implemented for neuro-evolution of the MLP is described in figure 3.19.</w:t>
       </w:r>
+      <w:r>
+        <w:rPr>
+          <w:sz w:val="24"/>
+          <w:szCs w:val="24"/>
+          <w:lang w:val="en-GB"/>
+        </w:rPr>
+        <w:t xml:space="preserve"> There are four main steps</w:t>
+      </w:r>
+      <w:r>
+        <w:rPr>
+          <w:sz w:val="24"/>
+          <w:szCs w:val="24"/>
+          <w:lang w:val="en-GB"/>
+        </w:rPr>
+        <w:t xml:space="preserve"> in the genetic algorithm</w:t>
+      </w:r>
+      <w:r>
+        <w:rPr>
+          <w:sz w:val="24"/>
+          <w:szCs w:val="24"/>
+          <w:lang w:val="en-GB"/>
+        </w:rPr>
+        <w:t xml:space="preserve">, namely the </w:t>
+      </w:r>
+      <w:r>
+        <w:rPr>
+          <w:sz w:val="24"/>
+          <w:szCs w:val="24"/>
+          <w:lang w:val="en-GB"/>
+        </w:rPr>
+        <w:t xml:space="preserve">forward propagation, </w:t>
+      </w:r>
+      <w:r>
+        <w:rPr>
+          <w:sz w:val="24"/>
+          <w:szCs w:val="24"/>
+          <w:lang w:val="en-GB"/>
+        </w:rPr>
+        <w:t>prediction</w:t>
+      </w:r>
+      <w:r>
+        <w:rPr>
+          <w:sz w:val="24"/>
+          <w:szCs w:val="24"/>
+          <w:lang w:val="en-GB"/>
+        </w:rPr>
+        <w:t xml:space="preserve">, error calculation, </w:t>
+      </w:r>
+      <w:r>
+        <w:rPr>
+          <w:sz w:val="24"/>
+          <w:szCs w:val="24"/>
+          <w:lang w:val="en-GB"/>
+        </w:rPr>
+        <w:t xml:space="preserve">parent </w:t>
+      </w:r>
+      <w:r>
+        <w:rPr>
+          <w:sz w:val="24"/>
+          <w:szCs w:val="24"/>
+          <w:lang w:val="en-GB"/>
+        </w:rPr>
+        <w:t xml:space="preserve">selection and </w:t>
+      </w:r>
+      <w:r>
+        <w:rPr>
+          <w:sz w:val="24"/>
+          <w:szCs w:val="24"/>
+          <w:lang w:val="en-GB"/>
+        </w:rPr>
+        <w:t xml:space="preserve">finally </w:t>
+      </w:r>
+      <w:r>
+        <w:rPr>
+          <w:sz w:val="24"/>
+          <w:szCs w:val="24"/>
+          <w:lang w:val="en-GB"/>
+        </w:rPr>
+        <w:t>repopulation which are described in more detail in this section.</w:t>
+      </w:r>
+    </w:p>
+    <w:p>
+      <w:pPr>
+        <w:numPr>
+          <w:ilvl w:val="12"/>
+          <w:numId w:val="0"/>
+        </w:numPr>
+        <w:tabs>
+          <w:tab w:val="left" w:pos="0"/>
+          <w:tab w:val="left" w:pos="1134"/>
+          <w:tab w:val="left" w:pos="1440"/>
+          <w:tab w:val="left" w:pos="2160"/>
+          <w:tab w:val="left" w:pos="2880"/>
+          <w:tab w:val="left" w:pos="3600"/>
+          <w:tab w:val="left" w:pos="4320"/>
+          <w:tab w:val="left" w:pos="5040"/>
+          <w:tab w:val="left" w:pos="5760"/>
+          <w:tab w:val="left" w:pos="6480"/>
+          <w:tab w:val="left" w:pos="7200"/>
+          <w:tab w:val="left" w:pos="7920"/>
+        </w:tabs>
+        <w:rPr>
+          <w:sz w:val="24"/>
+          <w:szCs w:val="24"/>
+          <w:lang w:val="en-GB"/>
+        </w:rPr>
+      </w:pPr>
+    </w:p>
+    <w:p>
+      <w:pPr>
+        <w:numPr>
+          <w:ilvl w:val="12"/>
+          <w:numId w:val="0"/>
+        </w:numPr>
+        <w:tabs>
+          <w:tab w:val="left" w:pos="0"/>
+          <w:tab w:val="left" w:pos="1134"/>
+          <w:tab w:val="left" w:pos="1440"/>
+          <w:tab w:val="left" w:pos="2160"/>
+          <w:tab w:val="left" w:pos="2880"/>
+          <w:tab w:val="left" w:pos="3600"/>
+          <w:tab w:val="left" w:pos="4320"/>
+          <w:tab w:val="left" w:pos="5040"/>
+          <w:tab w:val="left" w:pos="5760"/>
+          <w:tab w:val="left" w:pos="6480"/>
+          <w:tab w:val="left" w:pos="7200"/>
+          <w:tab w:val="left" w:pos="7920"/>
+        </w:tabs>
+        <w:rPr>
+          <w:sz w:val="24"/>
+          <w:szCs w:val="24"/>
+          <w:lang w:val="en-GB"/>
+        </w:rPr>
+      </w:pPr>
+      <w:r>
+        <w:rPr>
+          <w:noProof/>
+          <w:sz w:val="24"/>
+          <w:szCs w:val="24"/>
+          <w:lang w:val="en-GB"/>
+        </w:rPr>
+        <w:drawing>
+          <wp:inline distT="0" distB="0" distL="0" distR="0">
+            <wp:extent cx="5105400" cy="6867525"/>
+            <wp:effectExtent l="0" t="0" r="0" b="9525"/>
+            <wp:docPr id="51" name="Picture 51"/>
+            <wp:cNvGraphicFramePr>
+              <a:graphicFrameLocks xmlns:a="http://schemas.openxmlformats.org/drawingml/2006/main" noChangeAspect="1"/>
+            </wp:cNvGraphicFramePr>
+            <a:graphic xmlns:a="http://schemas.openxmlformats.org/drawingml/2006/main">
+              <a:graphicData uri="http://schemas.openxmlformats.org/drawingml/2006/picture">
+                <pic:pic xmlns:pic="http://schemas.openxmlformats.org/drawingml/2006/picture">
+                  <pic:nvPicPr>
+                    <pic:cNvPr id="51" name="Training_Design.png"/>
+                    <pic:cNvPicPr/>
+                  </pic:nvPicPr>
+                  <pic:blipFill>
+                    <a:blip r:embed="rId45">
+                      <a:extLst>
+                        <a:ext uri="{28A0092B-C50C-407E-A947-70E740481C1C}">
+                          <a14:useLocalDpi xmlns:a14="http://schemas.microsoft.com/office/drawing/2010/main" val="0"/>
+                        </a:ext>
+                      </a:extLst>
+                    </a:blip>
+                    <a:stretch>
+                      <a:fillRect/>
+                    </a:stretch>
+                  </pic:blipFill>
+                  <pic:spPr>
+                    <a:xfrm>
+                      <a:off x="0" y="0"/>
+                      <a:ext cx="5105400" cy="6867525"/>
+                    </a:xfrm>
+                    <a:prstGeom prst="rect">
+                      <a:avLst/>
+                    </a:prstGeom>
+                  </pic:spPr>
+                </pic:pic>
+              </a:graphicData>
+            </a:graphic>
+          </wp:inline>
+        </w:drawing>
+      </w:r>
+    </w:p>
+    <w:p>
+      <w:pPr>
+        <w:numPr>
+          <w:ilvl w:val="12"/>
+          <w:numId w:val="0"/>
+        </w:numPr>
+        <w:tabs>
+          <w:tab w:val="left" w:pos="0"/>
+          <w:tab w:val="left" w:pos="1134"/>
+          <w:tab w:val="left" w:pos="1440"/>
+          <w:tab w:val="left" w:pos="2160"/>
+          <w:tab w:val="left" w:pos="2880"/>
+          <w:tab w:val="left" w:pos="3600"/>
+          <w:tab w:val="left" w:pos="4320"/>
+          <w:tab w:val="left" w:pos="5040"/>
+          <w:tab w:val="left" w:pos="5760"/>
+          <w:tab w:val="left" w:pos="6480"/>
+          <w:tab w:val="left" w:pos="7200"/>
+          <w:tab w:val="left" w:pos="7920"/>
+        </w:tabs>
+        <w:rPr>
+          <w:b/>
+          <w:sz w:val="24"/>
+          <w:szCs w:val="24"/>
+          <w:lang w:val="en-GB"/>
+        </w:rPr>
+      </w:pPr>
+      <w:r>
+        <w:rPr>
+          <w:b/>
+          <w:sz w:val="24"/>
+          <w:szCs w:val="24"/>
+          <w:lang w:val="en-GB"/>
+        </w:rPr>
+        <w:t>Figure 3.19. Genetic algorithm training block diagram.</w:t>
+      </w:r>
+    </w:p>
+    <w:p>
+      <w:pPr>
+        <w:numPr>
+          <w:ilvl w:val="12"/>
+          <w:numId w:val="0"/>
+        </w:numPr>
+        <w:tabs>
+          <w:tab w:val="left" w:pos="0"/>
+          <w:tab w:val="left" w:pos="1134"/>
+          <w:tab w:val="left" w:pos="1440"/>
+          <w:tab w:val="left" w:pos="2160"/>
+          <w:tab w:val="left" w:pos="2880"/>
+          <w:tab w:val="left" w:pos="3600"/>
+          <w:tab w:val="left" w:pos="4320"/>
+          <w:tab w:val="left" w:pos="5040"/>
+          <w:tab w:val="left" w:pos="5760"/>
+          <w:tab w:val="left" w:pos="6480"/>
+          <w:tab w:val="left" w:pos="7200"/>
+          <w:tab w:val="left" w:pos="7920"/>
+        </w:tabs>
+        <w:rPr>
+          <w:b/>
+          <w:sz w:val="24"/>
+          <w:szCs w:val="24"/>
+          <w:lang w:val="en-GB"/>
+        </w:rPr>
+      </w:pPr>
+    </w:p>
+    <w:p>
+      <w:pPr>
+        <w:autoSpaceDE/>
+        <w:autoSpaceDN/>
+        <w:adjustRightInd/>
+        <w:rPr>
+          <w:sz w:val="24"/>
+          <w:szCs w:val="24"/>
+          <w:lang w:val="en-GB"/>
+        </w:rPr>
+      </w:pPr>
+      <w:r>
+        <w:rPr>
+          <w:sz w:val="24"/>
+          <w:szCs w:val="24"/>
+          <w:lang w:val="en-GB"/>
+        </w:rPr>
+        <w:br w:type="page"/>
+      </w:r>
+      <w:r>
+        <w:rPr>
+          <w:sz w:val="24"/>
+          <w:szCs w:val="24"/>
+          <w:lang w:val="en-GB"/>
+        </w:rPr>
+        <w:lastRenderedPageBreak/>
+        <w:t>The input parameters of the training algorithm are</w:t>
+      </w:r>
+    </w:p>
+    <w:p>
+      <w:pPr>
+        <w:pStyle w:val="ListParagraph"/>
+        <w:tabs>
+          <w:tab w:val="left" w:pos="0"/>
+          <w:tab w:val="left" w:pos="1134"/>
+          <w:tab w:val="left" w:pos="1440"/>
+          <w:tab w:val="left" w:pos="2160"/>
+          <w:tab w:val="left" w:pos="2880"/>
+          <w:tab w:val="left" w:pos="3600"/>
+          <w:tab w:val="left" w:pos="4320"/>
+          <w:tab w:val="left" w:pos="5040"/>
+          <w:tab w:val="left" w:pos="5760"/>
+          <w:tab w:val="left" w:pos="6480"/>
+          <w:tab w:val="left" w:pos="7200"/>
+          <w:tab w:val="left" w:pos="7920"/>
+        </w:tabs>
+        <w:jc w:val="both"/>
+        <w:rPr>
+          <w:sz w:val="24"/>
+          <w:szCs w:val="24"/>
+          <w:lang w:val="en-GB"/>
+        </w:rPr>
+      </w:pPr>
+    </w:p>
+    <w:p>
+      <w:pPr>
+        <w:pStyle w:val="ListParagraph"/>
+        <w:numPr>
+          <w:ilvl w:val="0"/>
+          <w:numId w:val="29"/>
+        </w:numPr>
+        <w:tabs>
+          <w:tab w:val="left" w:pos="0"/>
+          <w:tab w:val="left" w:pos="1134"/>
+          <w:tab w:val="left" w:pos="1440"/>
+          <w:tab w:val="left" w:pos="2160"/>
+          <w:tab w:val="left" w:pos="2880"/>
+          <w:tab w:val="left" w:pos="3600"/>
+          <w:tab w:val="left" w:pos="4320"/>
+          <w:tab w:val="left" w:pos="5040"/>
+          <w:tab w:val="left" w:pos="5760"/>
+          <w:tab w:val="left" w:pos="6480"/>
+          <w:tab w:val="left" w:pos="7200"/>
+          <w:tab w:val="left" w:pos="7920"/>
+        </w:tabs>
+        <w:jc w:val="both"/>
+        <w:rPr>
+          <w:sz w:val="24"/>
+          <w:szCs w:val="24"/>
+          <w:lang w:val="en-GB"/>
+        </w:rPr>
+      </w:pPr>
+      <w:r>
+        <w:rPr>
+          <w:sz w:val="24"/>
+          <w:szCs w:val="24"/>
+          <w:lang w:val="en-GB"/>
+        </w:rPr>
+        <w:t>The number of MLPs to initiate in the population</w:t>
+      </w:r>
+    </w:p>
+    <w:p>
+      <w:pPr>
+        <w:pStyle w:val="ListParagraph"/>
+        <w:numPr>
+          <w:ilvl w:val="0"/>
+          <w:numId w:val="29"/>
+        </w:numPr>
+        <w:tabs>
+          <w:tab w:val="left" w:pos="0"/>
+          <w:tab w:val="left" w:pos="1134"/>
+          <w:tab w:val="left" w:pos="1440"/>
+          <w:tab w:val="left" w:pos="2160"/>
+          <w:tab w:val="left" w:pos="2880"/>
+          <w:tab w:val="left" w:pos="3600"/>
+          <w:tab w:val="left" w:pos="4320"/>
+          <w:tab w:val="left" w:pos="5040"/>
+          <w:tab w:val="left" w:pos="5760"/>
+          <w:tab w:val="left" w:pos="6480"/>
+          <w:tab w:val="left" w:pos="7200"/>
+          <w:tab w:val="left" w:pos="7920"/>
+        </w:tabs>
+        <w:jc w:val="both"/>
+        <w:rPr>
+          <w:sz w:val="24"/>
+          <w:szCs w:val="24"/>
+          <w:lang w:val="en-GB"/>
+        </w:rPr>
+      </w:pPr>
+      <w:r>
+        <w:rPr>
+          <w:sz w:val="24"/>
+          <w:szCs w:val="24"/>
+          <w:lang w:val="en-GB"/>
+        </w:rPr>
+        <w:t>The number of hidden nodes per hidden layer in each MLP</w:t>
+      </w:r>
+    </w:p>
+    <w:p>
+      <w:pPr>
+        <w:pStyle w:val="ListParagraph"/>
+        <w:numPr>
+          <w:ilvl w:val="0"/>
+          <w:numId w:val="29"/>
+        </w:numPr>
+        <w:tabs>
+          <w:tab w:val="left" w:pos="0"/>
+          <w:tab w:val="left" w:pos="1134"/>
+          <w:tab w:val="left" w:pos="1440"/>
+          <w:tab w:val="left" w:pos="2160"/>
+          <w:tab w:val="left" w:pos="2880"/>
+          <w:tab w:val="left" w:pos="3600"/>
+          <w:tab w:val="left" w:pos="4320"/>
+          <w:tab w:val="left" w:pos="5040"/>
+          <w:tab w:val="left" w:pos="5760"/>
+          <w:tab w:val="left" w:pos="6480"/>
+          <w:tab w:val="left" w:pos="7200"/>
+          <w:tab w:val="left" w:pos="7920"/>
+        </w:tabs>
+        <w:jc w:val="both"/>
+        <w:rPr>
+          <w:sz w:val="24"/>
+          <w:szCs w:val="24"/>
+          <w:lang w:val="en-GB"/>
+        </w:rPr>
+      </w:pPr>
+      <w:r>
+        <w:rPr>
+          <w:sz w:val="24"/>
+          <w:szCs w:val="24"/>
+          <w:lang w:val="en-GB"/>
+        </w:rPr>
+        <w:t>The number of hidden layers per MLP</w:t>
+      </w:r>
+    </w:p>
+    <w:p>
+      <w:pPr>
+        <w:pStyle w:val="ListParagraph"/>
+        <w:numPr>
+          <w:ilvl w:val="0"/>
+          <w:numId w:val="29"/>
+        </w:numPr>
+        <w:tabs>
+          <w:tab w:val="left" w:pos="0"/>
+          <w:tab w:val="left" w:pos="1134"/>
+          <w:tab w:val="left" w:pos="1440"/>
+          <w:tab w:val="left" w:pos="2160"/>
+          <w:tab w:val="left" w:pos="2880"/>
+          <w:tab w:val="left" w:pos="3600"/>
+          <w:tab w:val="left" w:pos="4320"/>
+          <w:tab w:val="left" w:pos="5040"/>
+          <w:tab w:val="left" w:pos="5760"/>
+          <w:tab w:val="left" w:pos="6480"/>
+          <w:tab w:val="left" w:pos="7200"/>
+          <w:tab w:val="left" w:pos="7920"/>
+        </w:tabs>
+        <w:jc w:val="both"/>
+        <w:rPr>
+          <w:sz w:val="24"/>
+          <w:szCs w:val="24"/>
+          <w:lang w:val="en-GB"/>
+        </w:rPr>
+      </w:pPr>
+      <w:r>
+        <w:rPr>
+          <w:sz w:val="24"/>
+          <w:szCs w:val="24"/>
+          <w:lang w:val="en-GB"/>
+        </w:rPr>
+        <w:t>The number of training epochs</w:t>
+      </w:r>
+    </w:p>
+    <w:p>
+      <w:pPr>
+        <w:pStyle w:val="ListParagraph"/>
+        <w:numPr>
+          <w:ilvl w:val="0"/>
+          <w:numId w:val="29"/>
+        </w:numPr>
+        <w:tabs>
+          <w:tab w:val="left" w:pos="0"/>
+          <w:tab w:val="left" w:pos="1134"/>
+          <w:tab w:val="left" w:pos="1440"/>
+          <w:tab w:val="left" w:pos="2160"/>
+          <w:tab w:val="left" w:pos="2880"/>
+          <w:tab w:val="left" w:pos="3600"/>
+          <w:tab w:val="left" w:pos="4320"/>
+          <w:tab w:val="left" w:pos="5040"/>
+          <w:tab w:val="left" w:pos="5760"/>
+          <w:tab w:val="left" w:pos="6480"/>
+          <w:tab w:val="left" w:pos="7200"/>
+          <w:tab w:val="left" w:pos="7920"/>
+        </w:tabs>
+        <w:jc w:val="both"/>
+        <w:rPr>
+          <w:sz w:val="24"/>
+          <w:szCs w:val="24"/>
+          <w:lang w:val="en-GB"/>
+        </w:rPr>
+      </w:pPr>
+      <w:r>
+        <w:rPr>
+          <w:sz w:val="24"/>
+          <w:szCs w:val="24"/>
+          <w:lang w:val="en-GB"/>
+        </w:rPr>
+        <w:t>The sensor dataset that must be used</w:t>
+      </w:r>
+    </w:p>
+    <w:p>
+      <w:pPr>
+        <w:tabs>
+          <w:tab w:val="left" w:pos="0"/>
+          <w:tab w:val="left" w:pos="1134"/>
+          <w:tab w:val="left" w:pos="1440"/>
+          <w:tab w:val="left" w:pos="2160"/>
+          <w:tab w:val="left" w:pos="2880"/>
+          <w:tab w:val="left" w:pos="3600"/>
+          <w:tab w:val="left" w:pos="4320"/>
+          <w:tab w:val="left" w:pos="5040"/>
+          <w:tab w:val="left" w:pos="5760"/>
+          <w:tab w:val="left" w:pos="6480"/>
+          <w:tab w:val="left" w:pos="7200"/>
+          <w:tab w:val="left" w:pos="7920"/>
+        </w:tabs>
+        <w:rPr>
+          <w:sz w:val="24"/>
+          <w:szCs w:val="24"/>
+          <w:lang w:val="en-GB"/>
+        </w:rPr>
+      </w:pPr>
+    </w:p>
+    <w:p>
+      <w:pPr>
+        <w:tabs>
+          <w:tab w:val="left" w:pos="0"/>
+          <w:tab w:val="left" w:pos="1134"/>
+          <w:tab w:val="left" w:pos="1440"/>
+          <w:tab w:val="left" w:pos="2160"/>
+          <w:tab w:val="left" w:pos="2880"/>
+          <w:tab w:val="left" w:pos="3600"/>
+          <w:tab w:val="left" w:pos="4320"/>
+          <w:tab w:val="left" w:pos="5040"/>
+          <w:tab w:val="left" w:pos="5760"/>
+          <w:tab w:val="left" w:pos="6480"/>
+          <w:tab w:val="left" w:pos="7200"/>
+          <w:tab w:val="left" w:pos="7920"/>
+        </w:tabs>
+        <w:jc w:val="both"/>
+        <w:rPr>
+          <w:sz w:val="24"/>
+          <w:szCs w:val="24"/>
+          <w:lang w:val="en-GB"/>
+        </w:rPr>
+      </w:pPr>
+      <w:r>
+        <w:rPr>
+          <w:sz w:val="24"/>
+          <w:szCs w:val="24"/>
+          <w:lang w:val="en-GB"/>
+        </w:rPr>
+        <w:t>The dataset used for training the MLP is previously collected sensor data</w:t>
+      </w:r>
+      <w:r>
+        <w:rPr>
+          <w:sz w:val="24"/>
+          <w:szCs w:val="24"/>
+          <w:lang w:val="en-GB"/>
+        </w:rPr>
+        <w:t xml:space="preserve"> from the implemented WSN</w:t>
+      </w:r>
+      <w:r>
+        <w:rPr>
+          <w:sz w:val="24"/>
+          <w:szCs w:val="24"/>
+          <w:lang w:val="en-GB"/>
+        </w:rPr>
+        <w:t>. The dataset is randomly split into 60% training data with targets and 40% test data with targets</w:t>
+      </w:r>
+      <w:r>
+        <w:rPr>
+          <w:sz w:val="24"/>
+          <w:szCs w:val="24"/>
+          <w:lang w:val="en-GB"/>
+        </w:rPr>
+        <w:t xml:space="preserve"> using the algorithm described in </w:t>
+      </w:r>
+      <w:r>
+        <w:rPr>
+          <w:sz w:val="24"/>
+          <w:szCs w:val="24"/>
+          <w:lang w:val="en-GB"/>
+        </w:rPr>
+        <w:t xml:space="preserve">the block diagram of </w:t>
+      </w:r>
+      <w:r>
+        <w:rPr>
+          <w:sz w:val="24"/>
+          <w:szCs w:val="24"/>
+          <w:lang w:val="en-GB"/>
+        </w:rPr>
+        <w:t>figure 3.20.</w:t>
+      </w:r>
+    </w:p>
+    <w:p>
+      <w:pPr>
+        <w:tabs>
+          <w:tab w:val="left" w:pos="0"/>
+          <w:tab w:val="left" w:pos="1134"/>
+          <w:tab w:val="left" w:pos="1440"/>
+          <w:tab w:val="left" w:pos="2160"/>
+          <w:tab w:val="left" w:pos="2880"/>
+          <w:tab w:val="left" w:pos="3600"/>
+          <w:tab w:val="left" w:pos="4320"/>
+          <w:tab w:val="left" w:pos="5040"/>
+          <w:tab w:val="left" w:pos="5760"/>
+          <w:tab w:val="left" w:pos="6480"/>
+          <w:tab w:val="left" w:pos="7200"/>
+          <w:tab w:val="left" w:pos="7920"/>
+        </w:tabs>
+        <w:rPr>
+          <w:sz w:val="24"/>
+          <w:szCs w:val="24"/>
+          <w:lang w:val="en-GB"/>
+        </w:rPr>
+      </w:pPr>
+    </w:p>
+    <w:p>
+      <w:pPr>
+        <w:tabs>
+          <w:tab w:val="left" w:pos="0"/>
+          <w:tab w:val="left" w:pos="1134"/>
+          <w:tab w:val="left" w:pos="1440"/>
+          <w:tab w:val="left" w:pos="2160"/>
+          <w:tab w:val="left" w:pos="2880"/>
+          <w:tab w:val="left" w:pos="3600"/>
+          <w:tab w:val="left" w:pos="4320"/>
+          <w:tab w:val="left" w:pos="5040"/>
+          <w:tab w:val="left" w:pos="5760"/>
+          <w:tab w:val="left" w:pos="6480"/>
+          <w:tab w:val="left" w:pos="7200"/>
+          <w:tab w:val="left" w:pos="7920"/>
+        </w:tabs>
+        <w:rPr>
+          <w:sz w:val="24"/>
+          <w:szCs w:val="24"/>
+          <w:lang w:val="en-GB"/>
+        </w:rPr>
+      </w:pPr>
+      <w:r>
+        <w:rPr>
+          <w:noProof/>
+          <w:sz w:val="24"/>
+          <w:szCs w:val="24"/>
+          <w:lang w:val="en-GB"/>
+        </w:rPr>
+        <w:drawing>
+          <wp:inline distT="0" distB="0" distL="0" distR="0">
+            <wp:extent cx="4943475" cy="3248025"/>
+            <wp:effectExtent l="0" t="0" r="9525" b="9525"/>
+            <wp:docPr id="52" name="Picture 52"/>
+            <wp:cNvGraphicFramePr>
+              <a:graphicFrameLocks xmlns:a="http://schemas.openxmlformats.org/drawingml/2006/main" noChangeAspect="1"/>
+            </wp:cNvGraphicFramePr>
+            <a:graphic xmlns:a="http://schemas.openxmlformats.org/drawingml/2006/main">
+              <a:graphicData uri="http://schemas.openxmlformats.org/drawingml/2006/picture">
+                <pic:pic xmlns:pic="http://schemas.openxmlformats.org/drawingml/2006/picture">
+                  <pic:nvPicPr>
+                    <pic:cNvPr id="52" name="Data extraction.png"/>
+                    <pic:cNvPicPr/>
+                  </pic:nvPicPr>
+                  <pic:blipFill>
+                    <a:blip r:embed="rId46">
+                      <a:extLst>
+                        <a:ext uri="{28A0092B-C50C-407E-A947-70E740481C1C}">
+                          <a14:useLocalDpi xmlns:a14="http://schemas.microsoft.com/office/drawing/2010/main" val="0"/>
+                        </a:ext>
+                      </a:extLst>
+                    </a:blip>
+                    <a:stretch>
+                      <a:fillRect/>
+                    </a:stretch>
+                  </pic:blipFill>
+                  <pic:spPr>
+                    <a:xfrm>
+                      <a:off x="0" y="0"/>
+                      <a:ext cx="4943475" cy="3248025"/>
+                    </a:xfrm>
+                    <a:prstGeom prst="rect">
+                      <a:avLst/>
+                    </a:prstGeom>
+                  </pic:spPr>
+                </pic:pic>
+              </a:graphicData>
+            </a:graphic>
+          </wp:inline>
+        </w:drawing>
+      </w:r>
+    </w:p>
+    <w:p>
+      <w:pPr>
+        <w:tabs>
+          <w:tab w:val="left" w:pos="0"/>
+          <w:tab w:val="left" w:pos="1134"/>
+          <w:tab w:val="left" w:pos="1440"/>
+          <w:tab w:val="left" w:pos="2160"/>
+          <w:tab w:val="left" w:pos="2880"/>
+          <w:tab w:val="left" w:pos="3600"/>
+          <w:tab w:val="left" w:pos="4320"/>
+          <w:tab w:val="left" w:pos="5040"/>
+          <w:tab w:val="left" w:pos="5760"/>
+          <w:tab w:val="left" w:pos="6480"/>
+          <w:tab w:val="left" w:pos="7200"/>
+          <w:tab w:val="left" w:pos="7920"/>
+        </w:tabs>
+        <w:rPr>
+          <w:b/>
+          <w:sz w:val="24"/>
+          <w:szCs w:val="24"/>
+          <w:lang w:val="en-GB"/>
+        </w:rPr>
+      </w:pPr>
+      <w:r>
+        <w:rPr>
+          <w:b/>
+          <w:sz w:val="24"/>
+          <w:szCs w:val="24"/>
+          <w:lang w:val="en-GB"/>
+        </w:rPr>
+        <w:t>Figure 3.20</w:t>
+      </w:r>
+      <w:r>
+        <w:rPr>
+          <w:b/>
+          <w:sz w:val="24"/>
+          <w:szCs w:val="24"/>
+          <w:lang w:val="en-GB"/>
+        </w:rPr>
+        <w:t>.</w:t>
+      </w:r>
+      <w:r>
+        <w:rPr>
+          <w:b/>
+          <w:sz w:val="24"/>
+          <w:szCs w:val="24"/>
+          <w:lang w:val="en-GB"/>
+        </w:rPr>
+        <w:t xml:space="preserve"> Splitting data into training and test data.</w:t>
+      </w:r>
+    </w:p>
+    <w:p>
+      <w:pPr>
+        <w:autoSpaceDE/>
+        <w:autoSpaceDN/>
+        <w:adjustRightInd/>
+        <w:rPr>
+          <w:b/>
+          <w:sz w:val="24"/>
+          <w:szCs w:val="24"/>
+          <w:lang w:val="en-GB"/>
+        </w:rPr>
+      </w:pPr>
+      <w:r>
+        <w:rPr>
+          <w:b/>
+          <w:sz w:val="24"/>
+          <w:szCs w:val="24"/>
+          <w:lang w:val="en-GB"/>
+        </w:rPr>
+        <w:br w:type="page"/>
+      </w:r>
+    </w:p>
+    <w:p>
+      <w:pPr>
+        <w:tabs>
+          <w:tab w:val="left" w:pos="0"/>
+          <w:tab w:val="left" w:pos="1134"/>
+          <w:tab w:val="left" w:pos="1440"/>
+          <w:tab w:val="left" w:pos="2160"/>
+          <w:tab w:val="left" w:pos="2880"/>
+          <w:tab w:val="left" w:pos="3600"/>
+          <w:tab w:val="left" w:pos="4320"/>
+          <w:tab w:val="left" w:pos="5040"/>
+          <w:tab w:val="left" w:pos="5760"/>
+          <w:tab w:val="left" w:pos="6480"/>
+          <w:tab w:val="left" w:pos="7200"/>
+          <w:tab w:val="left" w:pos="7920"/>
+        </w:tabs>
+        <w:rPr>
+          <w:b/>
+          <w:sz w:val="24"/>
+          <w:szCs w:val="24"/>
+          <w:lang w:val="en-GB"/>
+        </w:rPr>
+      </w:pPr>
+    </w:p>
+    <w:p>
+      <w:pPr>
+        <w:tabs>
+          <w:tab w:val="left" w:pos="0"/>
+          <w:tab w:val="left" w:pos="1134"/>
+          <w:tab w:val="left" w:pos="1440"/>
+          <w:tab w:val="left" w:pos="2160"/>
+          <w:tab w:val="left" w:pos="2880"/>
+          <w:tab w:val="left" w:pos="3600"/>
+          <w:tab w:val="left" w:pos="4320"/>
+          <w:tab w:val="left" w:pos="5040"/>
+          <w:tab w:val="left" w:pos="5760"/>
+          <w:tab w:val="left" w:pos="6480"/>
+          <w:tab w:val="left" w:pos="7200"/>
+          <w:tab w:val="left" w:pos="7920"/>
+        </w:tabs>
+        <w:rPr>
+          <w:b/>
+          <w:sz w:val="24"/>
+          <w:szCs w:val="24"/>
+          <w:lang w:val="en-GB"/>
+        </w:rPr>
+      </w:pPr>
+      <w:r>
+        <w:rPr>
+          <w:b/>
+          <w:sz w:val="24"/>
+          <w:szCs w:val="24"/>
+          <w:lang w:val="en-GB"/>
+        </w:rPr>
+        <w:t>Prediction</w:t>
+      </w:r>
+    </w:p>
+    <w:p>
+      <w:pPr>
+        <w:tabs>
+          <w:tab w:val="left" w:pos="0"/>
+          <w:tab w:val="left" w:pos="1134"/>
+          <w:tab w:val="left" w:pos="1440"/>
+          <w:tab w:val="left" w:pos="2160"/>
+          <w:tab w:val="left" w:pos="2880"/>
+          <w:tab w:val="left" w:pos="3600"/>
+          <w:tab w:val="left" w:pos="4320"/>
+          <w:tab w:val="left" w:pos="5040"/>
+          <w:tab w:val="left" w:pos="5760"/>
+          <w:tab w:val="left" w:pos="6480"/>
+          <w:tab w:val="left" w:pos="7200"/>
+          <w:tab w:val="left" w:pos="7920"/>
+        </w:tabs>
+        <w:rPr>
+          <w:b/>
+          <w:sz w:val="24"/>
+          <w:szCs w:val="24"/>
+          <w:lang w:val="en-GB"/>
+        </w:rPr>
+      </w:pPr>
+    </w:p>
+    <w:p>
+      <w:pPr>
+        <w:tabs>
+          <w:tab w:val="left" w:pos="0"/>
+          <w:tab w:val="left" w:pos="1134"/>
+          <w:tab w:val="left" w:pos="1440"/>
+          <w:tab w:val="left" w:pos="2160"/>
+          <w:tab w:val="left" w:pos="2880"/>
+          <w:tab w:val="left" w:pos="3600"/>
+          <w:tab w:val="left" w:pos="4320"/>
+          <w:tab w:val="left" w:pos="5040"/>
+          <w:tab w:val="left" w:pos="5760"/>
+          <w:tab w:val="left" w:pos="6480"/>
+          <w:tab w:val="left" w:pos="7200"/>
+          <w:tab w:val="left" w:pos="7920"/>
+        </w:tabs>
+        <w:rPr>
+          <w:sz w:val="24"/>
+          <w:szCs w:val="24"/>
+          <w:lang w:val="en-GB"/>
+        </w:rPr>
+      </w:pPr>
+      <w:r>
+        <w:rPr>
+          <w:sz w:val="24"/>
+          <w:szCs w:val="24"/>
+          <w:lang w:val="en-GB"/>
+        </w:rPr>
+        <w:t>The prediction of a value involves an initial forward propagation described by figure 3.21 and equations 11-14.</w:t>
+      </w:r>
+    </w:p>
+    <w:p>
+      <w:pPr>
+        <w:tabs>
+          <w:tab w:val="left" w:pos="0"/>
+          <w:tab w:val="left" w:pos="1134"/>
+          <w:tab w:val="left" w:pos="1440"/>
+          <w:tab w:val="left" w:pos="2160"/>
+          <w:tab w:val="left" w:pos="2880"/>
+          <w:tab w:val="left" w:pos="3600"/>
+          <w:tab w:val="left" w:pos="4320"/>
+          <w:tab w:val="left" w:pos="5040"/>
+          <w:tab w:val="left" w:pos="5760"/>
+          <w:tab w:val="left" w:pos="6480"/>
+          <w:tab w:val="left" w:pos="7200"/>
+          <w:tab w:val="left" w:pos="7920"/>
+        </w:tabs>
+        <w:rPr>
+          <w:b/>
+          <w:sz w:val="24"/>
+          <w:szCs w:val="24"/>
+          <w:lang w:val="en-GB"/>
+        </w:rPr>
+      </w:pPr>
+      <w:r>
+        <w:rPr>
+          <w:b/>
+          <w:noProof/>
+          <w:sz w:val="24"/>
+          <w:szCs w:val="24"/>
+          <w:lang w:val="en-GB"/>
+        </w:rPr>
+        <w:drawing>
+          <wp:inline distT="0" distB="0" distL="0" distR="0">
+            <wp:extent cx="5274945" cy="5354955"/>
+            <wp:effectExtent l="0" t="0" r="1905" b="0"/>
+            <wp:docPr id="54" name="Picture 54"/>
+            <wp:cNvGraphicFramePr>
+              <a:graphicFrameLocks xmlns:a="http://schemas.openxmlformats.org/drawingml/2006/main" noChangeAspect="1"/>
+            </wp:cNvGraphicFramePr>
+            <a:graphic xmlns:a="http://schemas.openxmlformats.org/drawingml/2006/main">
+              <a:graphicData uri="http://schemas.openxmlformats.org/drawingml/2006/picture">
+                <pic:pic xmlns:pic="http://schemas.openxmlformats.org/drawingml/2006/picture">
+                  <pic:nvPicPr>
+                    <pic:cNvPr id="54" name="Forward_propagation.png"/>
+                    <pic:cNvPicPr/>
+                  </pic:nvPicPr>
+                  <pic:blipFill>
+                    <a:blip r:embed="rId47">
+                      <a:extLst>
+                        <a:ext uri="{28A0092B-C50C-407E-A947-70E740481C1C}">
+                          <a14:useLocalDpi xmlns:a14="http://schemas.microsoft.com/office/drawing/2010/main" val="0"/>
+                        </a:ext>
+                      </a:extLst>
+                    </a:blip>
+                    <a:stretch>
+                      <a:fillRect/>
+                    </a:stretch>
+                  </pic:blipFill>
+                  <pic:spPr>
+                    <a:xfrm>
+                      <a:off x="0" y="0"/>
+                      <a:ext cx="5274945" cy="5354955"/>
+                    </a:xfrm>
+                    <a:prstGeom prst="rect">
+                      <a:avLst/>
+                    </a:prstGeom>
+                  </pic:spPr>
+                </pic:pic>
+              </a:graphicData>
+            </a:graphic>
+          </wp:inline>
+        </w:drawing>
+      </w:r>
+    </w:p>
+    <w:p>
+      <w:pPr>
+        <w:tabs>
+          <w:tab w:val="left" w:pos="0"/>
+          <w:tab w:val="left" w:pos="1134"/>
+          <w:tab w:val="left" w:pos="1440"/>
+          <w:tab w:val="left" w:pos="2160"/>
+          <w:tab w:val="left" w:pos="2880"/>
+          <w:tab w:val="left" w:pos="3600"/>
+          <w:tab w:val="left" w:pos="4320"/>
+          <w:tab w:val="left" w:pos="5040"/>
+          <w:tab w:val="left" w:pos="5760"/>
+          <w:tab w:val="left" w:pos="6480"/>
+          <w:tab w:val="left" w:pos="7200"/>
+          <w:tab w:val="left" w:pos="7920"/>
+        </w:tabs>
+        <w:rPr>
+          <w:b/>
+          <w:sz w:val="24"/>
+          <w:szCs w:val="24"/>
+          <w:lang w:val="en-GB"/>
+        </w:rPr>
+      </w:pPr>
+      <w:r>
+        <w:rPr>
+          <w:b/>
+          <w:sz w:val="24"/>
+          <w:szCs w:val="24"/>
+          <w:lang w:val="en-GB"/>
+        </w:rPr>
+        <w:t>Figure 3.21. Prediction block diagram.</w:t>
+      </w:r>
+    </w:p>
+    <w:p>
+      <w:pPr>
+        <w:tabs>
+          <w:tab w:val="left" w:pos="0"/>
+          <w:tab w:val="left" w:pos="1134"/>
+          <w:tab w:val="left" w:pos="1440"/>
+          <w:tab w:val="left" w:pos="2160"/>
+          <w:tab w:val="left" w:pos="2880"/>
+          <w:tab w:val="left" w:pos="3600"/>
+          <w:tab w:val="left" w:pos="4320"/>
+          <w:tab w:val="left" w:pos="5040"/>
+          <w:tab w:val="left" w:pos="5760"/>
+          <w:tab w:val="left" w:pos="6480"/>
+          <w:tab w:val="left" w:pos="7200"/>
+          <w:tab w:val="left" w:pos="7920"/>
+        </w:tabs>
+        <w:rPr>
+          <w:b/>
+          <w:sz w:val="24"/>
+          <w:szCs w:val="24"/>
+          <w:lang w:val="en-GB"/>
+        </w:rPr>
+      </w:pPr>
+    </w:p>
+    <w:p>
+      <w:pPr>
+        <w:autoSpaceDE/>
+        <w:autoSpaceDN/>
+        <w:adjustRightInd/>
+        <w:rPr>
+          <w:b/>
+          <w:sz w:val="24"/>
+          <w:szCs w:val="24"/>
+          <w:lang w:val="en-GB"/>
+        </w:rPr>
+      </w:pPr>
+      <w:r>
+        <w:rPr>
+          <w:sz w:val="24"/>
+          <w:szCs w:val="24"/>
+          <w:lang w:val="en-GB"/>
+        </w:rPr>
+        <w:t xml:space="preserve">Each prediction is based on three input parameters which are the other two sensor node inputs in the WSN and the time that those data points were collected during the day. </w:t>
+      </w:r>
+      <w:r>
+        <w:rPr>
+          <w:sz w:val="24"/>
+          <w:szCs w:val="24"/>
+          <w:lang w:val="en-GB"/>
+        </w:rPr>
+        <w:t>The prediction value aims to emulate the value that the sensor it is associated with in the WSN would sense.</w:t>
+      </w:r>
+      <w:r>
+        <w:rPr>
+          <w:b/>
+          <w:sz w:val="24"/>
+          <w:szCs w:val="24"/>
+          <w:lang w:val="en-GB"/>
+        </w:rPr>
+        <w:br w:type="page"/>
+      </w:r>
+    </w:p>
+    <w:p>
+      <w:pPr>
+        <w:tabs>
+          <w:tab w:val="left" w:pos="0"/>
+          <w:tab w:val="left" w:pos="1134"/>
+          <w:tab w:val="left" w:pos="1440"/>
+          <w:tab w:val="left" w:pos="2160"/>
+          <w:tab w:val="left" w:pos="2880"/>
+          <w:tab w:val="left" w:pos="3600"/>
+          <w:tab w:val="left" w:pos="4320"/>
+          <w:tab w:val="left" w:pos="5040"/>
+          <w:tab w:val="left" w:pos="5760"/>
+          <w:tab w:val="left" w:pos="6480"/>
+          <w:tab w:val="left" w:pos="7200"/>
+          <w:tab w:val="left" w:pos="7920"/>
+        </w:tabs>
+        <w:rPr>
+          <w:b/>
+          <w:sz w:val="24"/>
+          <w:szCs w:val="24"/>
+          <w:lang w:val="en-GB"/>
+        </w:rPr>
+      </w:pPr>
+      <w:r>
+        <w:rPr>
+          <w:b/>
+          <w:sz w:val="24"/>
+          <w:szCs w:val="24"/>
+          <w:lang w:val="en-GB"/>
+        </w:rPr>
+        <w:lastRenderedPageBreak/>
+        <w:t>Forward propagation</w:t>
+      </w:r>
+    </w:p>
+    <w:p>
+      <w:pPr>
+        <w:tabs>
+          <w:tab w:val="left" w:pos="0"/>
+          <w:tab w:val="left" w:pos="1134"/>
+          <w:tab w:val="left" w:pos="1440"/>
+          <w:tab w:val="left" w:pos="2160"/>
+          <w:tab w:val="left" w:pos="2880"/>
+          <w:tab w:val="left" w:pos="3600"/>
+          <w:tab w:val="left" w:pos="4320"/>
+          <w:tab w:val="left" w:pos="5040"/>
+          <w:tab w:val="left" w:pos="5760"/>
+          <w:tab w:val="left" w:pos="6480"/>
+          <w:tab w:val="left" w:pos="7200"/>
+          <w:tab w:val="left" w:pos="7920"/>
+        </w:tabs>
+        <w:rPr>
+          <w:b/>
+          <w:sz w:val="24"/>
+          <w:szCs w:val="24"/>
+          <w:lang w:val="en-GB"/>
+        </w:rPr>
+      </w:pPr>
+    </w:p>
+    <w:p>
+      <w:pPr>
+        <w:tabs>
+          <w:tab w:val="left" w:pos="0"/>
+          <w:tab w:val="left" w:pos="1134"/>
+          <w:tab w:val="left" w:pos="1440"/>
+          <w:tab w:val="left" w:pos="2160"/>
+          <w:tab w:val="left" w:pos="2880"/>
+          <w:tab w:val="left" w:pos="3600"/>
+          <w:tab w:val="left" w:pos="4320"/>
+          <w:tab w:val="left" w:pos="5040"/>
+          <w:tab w:val="left" w:pos="5760"/>
+          <w:tab w:val="left" w:pos="6480"/>
+          <w:tab w:val="left" w:pos="7200"/>
+          <w:tab w:val="left" w:pos="7920"/>
+        </w:tabs>
+        <w:jc w:val="center"/>
+        <w:rPr>
+          <w:b/>
+          <w:sz w:val="24"/>
+          <w:szCs w:val="24"/>
+          <w:lang w:val="en-GB"/>
+        </w:rPr>
+      </w:pPr>
+      <w:r>
+        <w:rPr>
+          <w:b/>
+          <w:noProof/>
+          <w:sz w:val="24"/>
+          <w:szCs w:val="24"/>
+          <w:lang w:val="en-GB"/>
+        </w:rPr>
+        <w:drawing>
+          <wp:inline distT="0" distB="0" distL="0" distR="0">
+            <wp:extent cx="4114800" cy="2962275"/>
+            <wp:effectExtent l="0" t="0" r="0" b="9525"/>
+            <wp:docPr id="59" name="Picture 59"/>
+            <wp:cNvGraphicFramePr>
+              <a:graphicFrameLocks xmlns:a="http://schemas.openxmlformats.org/drawingml/2006/main" noChangeAspect="1"/>
+            </wp:cNvGraphicFramePr>
+            <a:graphic xmlns:a="http://schemas.openxmlformats.org/drawingml/2006/main">
+              <a:graphicData uri="http://schemas.openxmlformats.org/drawingml/2006/picture">
+                <pic:pic xmlns:pic="http://schemas.openxmlformats.org/drawingml/2006/picture">
+                  <pic:nvPicPr>
+                    <pic:cNvPr id="59" name="Prediction.png"/>
+                    <pic:cNvPicPr/>
+                  </pic:nvPicPr>
+                  <pic:blipFill>
+                    <a:blip r:embed="rId48">
+                      <a:extLst>
+                        <a:ext uri="{28A0092B-C50C-407E-A947-70E740481C1C}">
+                          <a14:useLocalDpi xmlns:a14="http://schemas.microsoft.com/office/drawing/2010/main" val="0"/>
+                        </a:ext>
+                      </a:extLst>
+                    </a:blip>
+                    <a:stretch>
+                      <a:fillRect/>
+                    </a:stretch>
+                  </pic:blipFill>
+                  <pic:spPr>
+                    <a:xfrm>
+                      <a:off x="0" y="0"/>
+                      <a:ext cx="4114800" cy="2962275"/>
+                    </a:xfrm>
+                    <a:prstGeom prst="rect">
+                      <a:avLst/>
+                    </a:prstGeom>
+                  </pic:spPr>
+                </pic:pic>
+              </a:graphicData>
+            </a:graphic>
+          </wp:inline>
+        </w:drawing>
+      </w:r>
+    </w:p>
+    <w:p>
+      <w:pPr>
+        <w:tabs>
+          <w:tab w:val="left" w:pos="0"/>
+          <w:tab w:val="left" w:pos="1134"/>
+          <w:tab w:val="left" w:pos="1440"/>
+          <w:tab w:val="left" w:pos="2160"/>
+          <w:tab w:val="left" w:pos="2880"/>
+          <w:tab w:val="left" w:pos="3600"/>
+          <w:tab w:val="left" w:pos="4320"/>
+          <w:tab w:val="left" w:pos="5040"/>
+          <w:tab w:val="left" w:pos="5760"/>
+          <w:tab w:val="left" w:pos="6480"/>
+          <w:tab w:val="left" w:pos="7200"/>
+          <w:tab w:val="left" w:pos="7920"/>
+        </w:tabs>
+        <w:rPr>
+          <w:b/>
+          <w:sz w:val="24"/>
+          <w:szCs w:val="24"/>
+          <w:lang w:val="en-GB"/>
+        </w:rPr>
+      </w:pPr>
+      <w:r>
+        <w:rPr>
+          <w:b/>
+          <w:sz w:val="24"/>
+          <w:szCs w:val="24"/>
+          <w:lang w:val="en-GB"/>
+        </w:rPr>
+        <w:t>Figure 3.22. Forward propagation block diagram.</w:t>
+      </w:r>
+    </w:p>
+    <w:p>
+      <w:pPr>
+        <w:tabs>
+          <w:tab w:val="left" w:pos="0"/>
+          <w:tab w:val="left" w:pos="1134"/>
+          <w:tab w:val="left" w:pos="1440"/>
+          <w:tab w:val="left" w:pos="2160"/>
+          <w:tab w:val="left" w:pos="2880"/>
+          <w:tab w:val="left" w:pos="3600"/>
+          <w:tab w:val="left" w:pos="4320"/>
+          <w:tab w:val="left" w:pos="5040"/>
+          <w:tab w:val="left" w:pos="5760"/>
+          <w:tab w:val="left" w:pos="6480"/>
+          <w:tab w:val="left" w:pos="7200"/>
+          <w:tab w:val="left" w:pos="7920"/>
+        </w:tabs>
+        <w:rPr>
+          <w:b/>
+          <w:sz w:val="24"/>
+          <w:szCs w:val="24"/>
+          <w:lang w:val="en-GB"/>
+        </w:rPr>
+      </w:pPr>
+    </w:p>
+    <w:p>
+      <w:pPr>
+        <w:tabs>
+          <w:tab w:val="left" w:pos="0"/>
+          <w:tab w:val="left" w:pos="1134"/>
+          <w:tab w:val="left" w:pos="1440"/>
+          <w:tab w:val="left" w:pos="2160"/>
+          <w:tab w:val="left" w:pos="2880"/>
+          <w:tab w:val="left" w:pos="3600"/>
+          <w:tab w:val="left" w:pos="4320"/>
+          <w:tab w:val="left" w:pos="5040"/>
+          <w:tab w:val="left" w:pos="5760"/>
+          <w:tab w:val="left" w:pos="6480"/>
+          <w:tab w:val="left" w:pos="7200"/>
+          <w:tab w:val="left" w:pos="7920"/>
+        </w:tabs>
+        <w:rPr>
+          <w:b/>
+          <w:sz w:val="24"/>
+          <w:szCs w:val="24"/>
+          <w:lang w:val="en-GB"/>
+        </w:rPr>
+      </w:pPr>
+      <w:r>
+        <w:rPr>
+          <w:b/>
+          <w:sz w:val="24"/>
+          <w:szCs w:val="24"/>
+          <w:lang w:val="en-GB"/>
+        </w:rPr>
+        <w:t>Error calculation</w:t>
+      </w:r>
+    </w:p>
+    <w:p>
+      <w:pPr>
+        <w:tabs>
+          <w:tab w:val="left" w:pos="0"/>
+          <w:tab w:val="left" w:pos="1134"/>
+          <w:tab w:val="left" w:pos="1440"/>
+          <w:tab w:val="left" w:pos="2160"/>
+          <w:tab w:val="left" w:pos="2880"/>
+          <w:tab w:val="left" w:pos="3600"/>
+          <w:tab w:val="left" w:pos="4320"/>
+          <w:tab w:val="left" w:pos="5040"/>
+          <w:tab w:val="left" w:pos="5760"/>
+          <w:tab w:val="left" w:pos="6480"/>
+          <w:tab w:val="left" w:pos="7200"/>
+          <w:tab w:val="left" w:pos="7920"/>
+        </w:tabs>
+        <w:rPr>
+          <w:sz w:val="24"/>
+          <w:szCs w:val="24"/>
+          <w:lang w:val="en-GB"/>
+        </w:rPr>
+      </w:pPr>
+    </w:p>
+    <w:p>
+      <w:pPr>
+        <w:tabs>
+          <w:tab w:val="left" w:pos="0"/>
+          <w:tab w:val="left" w:pos="1134"/>
+          <w:tab w:val="left" w:pos="1440"/>
+          <w:tab w:val="left" w:pos="2160"/>
+          <w:tab w:val="left" w:pos="2880"/>
+          <w:tab w:val="left" w:pos="3600"/>
+          <w:tab w:val="left" w:pos="4320"/>
+          <w:tab w:val="left" w:pos="5040"/>
+          <w:tab w:val="left" w:pos="5760"/>
+          <w:tab w:val="left" w:pos="6480"/>
+          <w:tab w:val="left" w:pos="7200"/>
+          <w:tab w:val="left" w:pos="7920"/>
+        </w:tabs>
+        <w:rPr>
+          <w:sz w:val="24"/>
+          <w:szCs w:val="24"/>
+          <w:lang w:val="en-GB"/>
+        </w:rPr>
+      </w:pPr>
+      <w:r>
+        <w:rPr>
+          <w:sz w:val="24"/>
+          <w:szCs w:val="24"/>
+          <w:lang w:val="en-GB"/>
+        </w:rPr>
+        <w:t>The error of each MLP is calculated</w:t>
+      </w:r>
+      <w:r>
+        <w:rPr>
+          <w:sz w:val="24"/>
+          <w:szCs w:val="24"/>
+          <w:lang w:val="en-GB"/>
+        </w:rPr>
+        <w:t xml:space="preserve"> using the mean absolute error (MAE)</w:t>
+      </w:r>
+      <w:r>
+        <w:rPr>
+          <w:sz w:val="24"/>
+          <w:szCs w:val="24"/>
+          <w:lang w:val="en-GB"/>
+        </w:rPr>
+        <w:t xml:space="preserve"> as</w:t>
+      </w:r>
+    </w:p>
+    <w:p>
+      <w:pPr>
+        <w:tabs>
+          <w:tab w:val="left" w:pos="0"/>
+          <w:tab w:val="left" w:pos="1134"/>
+          <w:tab w:val="left" w:pos="1440"/>
+          <w:tab w:val="left" w:pos="2160"/>
+          <w:tab w:val="left" w:pos="2880"/>
+          <w:tab w:val="left" w:pos="3600"/>
+          <w:tab w:val="left" w:pos="4320"/>
+          <w:tab w:val="left" w:pos="5040"/>
+          <w:tab w:val="left" w:pos="5760"/>
+          <w:tab w:val="left" w:pos="6480"/>
+          <w:tab w:val="left" w:pos="7200"/>
+          <w:tab w:val="left" w:pos="7920"/>
+        </w:tabs>
+        <w:rPr>
+          <w:sz w:val="24"/>
+          <w:szCs w:val="24"/>
+          <w:lang w:val="en-GB"/>
+        </w:rPr>
+      </w:pPr>
+    </w:p>
+    <w:p>
+      <w:pPr>
+        <w:tabs>
+          <w:tab w:val="left" w:pos="0"/>
+          <w:tab w:val="left" w:pos="1134"/>
+          <w:tab w:val="left" w:pos="1440"/>
+          <w:tab w:val="left" w:pos="2160"/>
+          <w:tab w:val="left" w:pos="2880"/>
+          <w:tab w:val="left" w:pos="3600"/>
+          <w:tab w:val="left" w:pos="4320"/>
+          <w:tab w:val="left" w:pos="5040"/>
+          <w:tab w:val="left" w:pos="5760"/>
+          <w:tab w:val="left" w:pos="6480"/>
+          <w:tab w:val="left" w:pos="7200"/>
+          <w:tab w:val="left" w:pos="7920"/>
+        </w:tabs>
+        <w:jc w:val="right"/>
+        <w:rPr>
+          <w:sz w:val="24"/>
+          <w:szCs w:val="24"/>
+          <w:lang w:val="en-GB"/>
+        </w:rPr>
+      </w:pPr>
+      <m:oMath>
+        <m:r>
+          <w:rPr>
+            <w:rFonts w:ascii="Cambria Math" w:hAnsi="Cambria Math"/>
+            <w:sz w:val="24"/>
+            <w:szCs w:val="24"/>
+            <w:lang w:val="en-GB"/>
+          </w:rPr>
+          <m:t>M</m:t>
+        </m:r>
+        <m:r>
+          <w:rPr>
+            <w:rFonts w:ascii="Cambria Math" w:hAnsi="Cambria Math"/>
+            <w:sz w:val="24"/>
+            <w:szCs w:val="24"/>
+            <w:lang w:val="en-GB"/>
+          </w:rPr>
+          <m:t>A</m:t>
+        </m:r>
+        <m:r>
+          <w:rPr>
+            <w:rFonts w:ascii="Cambria Math" w:hAnsi="Cambria Math"/>
+            <w:sz w:val="24"/>
+            <w:szCs w:val="24"/>
+            <w:lang w:val="en-GB"/>
+          </w:rPr>
+          <m:t>E</m:t>
+        </m:r>
+        <m:r>
+          <w:rPr>
+            <w:rFonts w:ascii="Cambria Math" w:hAnsi="Cambria Math"/>
+            <w:sz w:val="24"/>
+            <w:szCs w:val="24"/>
+            <w:lang w:val="en-GB"/>
+          </w:rPr>
+          <m:t>=</m:t>
+        </m:r>
+        <m:f>
+          <m:fPr>
+            <m:ctrlPr>
+              <w:rPr>
+                <w:rFonts w:ascii="Cambria Math" w:hAnsi="Cambria Math"/>
+                <w:sz w:val="24"/>
+                <w:szCs w:val="24"/>
+                <w:lang w:val="en-GB"/>
+              </w:rPr>
+            </m:ctrlPr>
+          </m:fPr>
+          <m:num>
+            <m:nary>
+              <m:naryPr>
+                <m:chr m:val="∑"/>
+                <m:ctrlPr>
+                  <w:rPr>
+                    <w:rFonts w:ascii="Cambria Math" w:hAnsi="Cambria Math"/>
+                    <w:sz w:val="24"/>
+                    <w:szCs w:val="24"/>
+                    <w:lang w:val="en-GB"/>
+                  </w:rPr>
+                </m:ctrlPr>
+              </m:naryPr>
+              <m:sub>
+                <m:r>
+                  <w:rPr>
+                    <w:rFonts w:ascii="Cambria Math" w:hAnsi="Cambria Math"/>
+                    <w:sz w:val="24"/>
+                    <w:szCs w:val="24"/>
+                    <w:lang w:val="en-GB"/>
+                  </w:rPr>
+                  <m:t>i=1</m:t>
+                </m:r>
+                <m:ctrlPr>
+                  <w:rPr>
+                    <w:rFonts w:ascii="Cambria Math" w:hAnsi="Cambria Math"/>
+                    <w:i/>
+                    <w:sz w:val="24"/>
+                    <w:szCs w:val="24"/>
+                    <w:lang w:val="en-GB"/>
+                  </w:rPr>
+                </m:ctrlPr>
+              </m:sub>
+              <m:sup>
+                <m:r>
+                  <w:rPr>
+                    <w:rFonts w:ascii="Cambria Math" w:hAnsi="Cambria Math"/>
+                    <w:sz w:val="24"/>
+                    <w:szCs w:val="24"/>
+                    <w:lang w:val="en-GB"/>
+                  </w:rPr>
+                  <m:t>N</m:t>
+                </m:r>
+                <m:ctrlPr>
+                  <w:rPr>
+                    <w:rFonts w:ascii="Cambria Math" w:hAnsi="Cambria Math"/>
+                    <w:i/>
+                    <w:sz w:val="24"/>
+                    <w:szCs w:val="24"/>
+                    <w:lang w:val="en-GB"/>
+                  </w:rPr>
+                </m:ctrlPr>
+              </m:sup>
+              <m:e>
+                <m:d>
+                  <m:dPr>
+                    <m:begChr m:val="|"/>
+                    <m:endChr m:val="|"/>
+                    <m:ctrlPr>
+                      <w:rPr>
+                        <w:rFonts w:ascii="Cambria Math" w:hAnsi="Cambria Math"/>
+                        <w:i/>
+                        <w:sz w:val="24"/>
+                        <w:szCs w:val="24"/>
+                        <w:lang w:val="en-GB"/>
+                      </w:rPr>
+                    </m:ctrlPr>
+                  </m:dPr>
+                  <m:e>
+                    <m:sSub>
+                      <m:sSubPr>
+                        <m:ctrlPr>
+                          <w:rPr>
+                            <w:rFonts w:ascii="Cambria Math" w:hAnsi="Cambria Math"/>
+                            <w:i/>
+                            <w:sz w:val="24"/>
+                            <w:szCs w:val="24"/>
+                            <w:lang w:val="en-GB"/>
+                          </w:rPr>
+                        </m:ctrlPr>
+                      </m:sSubPr>
+                      <m:e>
+                        <m:r>
+                          <w:rPr>
+                            <w:rFonts w:ascii="Cambria Math" w:hAnsi="Cambria Math"/>
+                            <w:sz w:val="24"/>
+                            <w:szCs w:val="24"/>
+                            <w:lang w:val="en-GB"/>
+                          </w:rPr>
+                          <m:t>p</m:t>
+                        </m:r>
+                      </m:e>
+                      <m:sub>
+                        <m:r>
+                          <w:rPr>
+                            <w:rFonts w:ascii="Cambria Math" w:hAnsi="Cambria Math"/>
+                            <w:sz w:val="24"/>
+                            <w:szCs w:val="24"/>
+                            <w:lang w:val="en-GB"/>
+                          </w:rPr>
+                          <m:t>i</m:t>
+                        </m:r>
+                      </m:sub>
+                    </m:sSub>
+                    <m:r>
+                      <w:rPr>
+                        <w:rFonts w:ascii="Cambria Math" w:hAnsi="Cambria Math"/>
+                        <w:sz w:val="24"/>
+                        <w:szCs w:val="24"/>
+                        <w:lang w:val="en-GB"/>
+                      </w:rPr>
+                      <m:t>-</m:t>
+                    </m:r>
+                    <m:sSub>
+                      <m:sSubPr>
+                        <m:ctrlPr>
+                          <w:rPr>
+                            <w:rFonts w:ascii="Cambria Math" w:hAnsi="Cambria Math"/>
+                            <w:i/>
+                            <w:sz w:val="24"/>
+                            <w:szCs w:val="24"/>
+                            <w:lang w:val="en-GB"/>
+                          </w:rPr>
+                        </m:ctrlPr>
+                      </m:sSubPr>
+                      <m:e>
+                        <m:r>
+                          <w:rPr>
+                            <w:rFonts w:ascii="Cambria Math" w:hAnsi="Cambria Math"/>
+                            <w:sz w:val="24"/>
+                            <w:szCs w:val="24"/>
+                            <w:lang w:val="en-GB"/>
+                          </w:rPr>
+                          <m:t>t</m:t>
+                        </m:r>
+                      </m:e>
+                      <m:sub>
+                        <m:r>
+                          <w:rPr>
+                            <w:rFonts w:ascii="Cambria Math" w:hAnsi="Cambria Math"/>
+                            <w:sz w:val="24"/>
+                            <w:szCs w:val="24"/>
+                            <w:lang w:val="en-GB"/>
+                          </w:rPr>
+                          <m:t>i</m:t>
+                        </m:r>
+                      </m:sub>
+                    </m:sSub>
+                  </m:e>
+                </m:d>
+                <m:ctrlPr>
+                  <w:rPr>
+                    <w:rFonts w:ascii="Cambria Math" w:hAnsi="Cambria Math"/>
+                    <w:i/>
+                    <w:sz w:val="24"/>
+                    <w:szCs w:val="24"/>
+                    <w:lang w:val="en-GB"/>
+                  </w:rPr>
+                </m:ctrlPr>
+              </m:e>
+            </m:nary>
+            <m:ctrlPr>
+              <w:rPr>
+                <w:rFonts w:ascii="Cambria Math" w:hAnsi="Cambria Math"/>
+                <w:i/>
+                <w:sz w:val="24"/>
+                <w:szCs w:val="24"/>
+                <w:lang w:val="en-GB"/>
+              </w:rPr>
+            </m:ctrlPr>
+          </m:num>
+          <m:den>
+            <m:r>
+              <w:rPr>
+                <w:rFonts w:ascii="Cambria Math" w:hAnsi="Cambria Math"/>
+                <w:sz w:val="24"/>
+                <w:szCs w:val="24"/>
+                <w:lang w:val="en-GB"/>
+              </w:rPr>
+              <m:t>N</m:t>
+            </m:r>
+            <m:ctrlPr>
+              <w:rPr>
+                <w:rFonts w:ascii="Cambria Math" w:hAnsi="Cambria Math"/>
+                <w:i/>
+                <w:sz w:val="24"/>
+                <w:szCs w:val="24"/>
+                <w:lang w:val="en-GB"/>
+              </w:rPr>
+            </m:ctrlPr>
+          </m:den>
+        </m:f>
+      </m:oMath>
+      <w:r>
+        <w:rPr>
+          <w:sz w:val="24"/>
+          <w:szCs w:val="24"/>
+          <w:lang w:val="en-GB"/>
+        </w:rPr>
+        <w:tab/>
+      </w:r>
+      <w:r>
+        <w:rPr>
+          <w:sz w:val="24"/>
+          <w:szCs w:val="24"/>
+          <w:lang w:val="en-GB"/>
+        </w:rPr>
+        <w:tab/>
+      </w:r>
+      <w:r>
+        <w:rPr>
+          <w:sz w:val="24"/>
+          <w:szCs w:val="24"/>
+          <w:lang w:val="en-GB"/>
+        </w:rPr>
+        <w:tab/>
+      </w:r>
+      <w:r>
+        <w:rPr>
+          <w:sz w:val="24"/>
+          <w:szCs w:val="24"/>
+          <w:lang w:val="en-GB"/>
+        </w:rPr>
+        <w:tab/>
+        <w:t>(</w:t>
+      </w:r>
+      <w:r>
+        <w:rPr>
+          <w:sz w:val="24"/>
+          <w:szCs w:val="24"/>
+          <w:lang w:val="en-GB"/>
+        </w:rPr>
+        <w:t>15</w:t>
+      </w:r>
+      <w:r>
+        <w:rPr>
+          <w:sz w:val="24"/>
+          <w:szCs w:val="24"/>
+          <w:lang w:val="en-GB"/>
+        </w:rPr>
+        <w:t>)</w:t>
+      </w:r>
+    </w:p>
+    <w:p>
+      <w:pPr>
+        <w:tabs>
+          <w:tab w:val="left" w:pos="0"/>
+          <w:tab w:val="left" w:pos="1134"/>
+          <w:tab w:val="left" w:pos="1440"/>
+          <w:tab w:val="left" w:pos="2160"/>
+          <w:tab w:val="left" w:pos="2880"/>
+          <w:tab w:val="left" w:pos="3600"/>
+          <w:tab w:val="left" w:pos="4320"/>
+          <w:tab w:val="left" w:pos="5040"/>
+          <w:tab w:val="left" w:pos="5760"/>
+          <w:tab w:val="left" w:pos="6480"/>
+          <w:tab w:val="left" w:pos="7200"/>
+          <w:tab w:val="left" w:pos="7920"/>
+        </w:tabs>
+        <w:rPr>
+          <w:sz w:val="24"/>
+          <w:szCs w:val="24"/>
+          <w:lang w:val="en-GB"/>
+        </w:rPr>
+      </w:pPr>
+      <w:r>
+        <w:rPr>
+          <w:sz w:val="24"/>
+          <w:szCs w:val="24"/>
+          <w:lang w:val="en-GB"/>
+        </w:rPr>
+        <w:t>where:</w:t>
+      </w:r>
+    </w:p>
+    <w:p>
+      <w:pPr>
+        <w:pStyle w:val="ListParagraph"/>
+        <w:numPr>
+          <w:ilvl w:val="0"/>
+          <w:numId w:val="30"/>
+        </w:numPr>
+        <w:tabs>
+          <w:tab w:val="left" w:pos="0"/>
+          <w:tab w:val="left" w:pos="1134"/>
+          <w:tab w:val="left" w:pos="1440"/>
+          <w:tab w:val="left" w:pos="2160"/>
+          <w:tab w:val="left" w:pos="2880"/>
+          <w:tab w:val="left" w:pos="3600"/>
+          <w:tab w:val="left" w:pos="4320"/>
+          <w:tab w:val="left" w:pos="5040"/>
+          <w:tab w:val="left" w:pos="5760"/>
+          <w:tab w:val="left" w:pos="6480"/>
+          <w:tab w:val="left" w:pos="7200"/>
+          <w:tab w:val="left" w:pos="7920"/>
+        </w:tabs>
+        <w:rPr>
+          <w:sz w:val="24"/>
+          <w:szCs w:val="24"/>
+          <w:lang w:val="en-GB"/>
+        </w:rPr>
+      </w:pPr>
+      <w:r>
+        <w:rPr>
+          <w:sz w:val="24"/>
+          <w:szCs w:val="24"/>
+          <w:lang w:val="en-GB"/>
+        </w:rPr>
+        <w:t>M</w:t>
+      </w:r>
+      <w:r>
+        <w:rPr>
+          <w:sz w:val="24"/>
+          <w:szCs w:val="24"/>
+          <w:lang w:val="en-GB"/>
+        </w:rPr>
+        <w:t>A</w:t>
+      </w:r>
+      <w:r>
+        <w:rPr>
+          <w:sz w:val="24"/>
+          <w:szCs w:val="24"/>
+          <w:lang w:val="en-GB"/>
+        </w:rPr>
+        <w:t xml:space="preserve">E is the mean </w:t>
+      </w:r>
+      <w:r>
+        <w:rPr>
+          <w:sz w:val="24"/>
+          <w:szCs w:val="24"/>
+          <w:lang w:val="en-GB"/>
+        </w:rPr>
+        <w:t>absolute</w:t>
+      </w:r>
+      <w:r>
+        <w:rPr>
+          <w:sz w:val="24"/>
+          <w:szCs w:val="24"/>
+          <w:lang w:val="en-GB"/>
+        </w:rPr>
+        <w:t xml:space="preserve"> error </w:t>
+      </w:r>
+      <w:r>
+        <w:rPr>
+          <w:sz w:val="24"/>
+          <w:szCs w:val="24"/>
+          <w:lang w:val="en-GB"/>
+        </w:rPr>
+        <w:t>of an individual MLP</w:t>
+      </w:r>
+    </w:p>
+    <w:p>
+      <w:pPr>
+        <w:pStyle w:val="ListParagraph"/>
+        <w:numPr>
+          <w:ilvl w:val="0"/>
+          <w:numId w:val="30"/>
+        </w:numPr>
+        <w:tabs>
+          <w:tab w:val="left" w:pos="0"/>
+          <w:tab w:val="left" w:pos="1134"/>
+          <w:tab w:val="left" w:pos="1440"/>
+          <w:tab w:val="left" w:pos="2160"/>
+          <w:tab w:val="left" w:pos="2880"/>
+          <w:tab w:val="left" w:pos="3600"/>
+          <w:tab w:val="left" w:pos="4320"/>
+          <w:tab w:val="left" w:pos="5040"/>
+          <w:tab w:val="left" w:pos="5760"/>
+          <w:tab w:val="left" w:pos="6480"/>
+          <w:tab w:val="left" w:pos="7200"/>
+          <w:tab w:val="left" w:pos="7920"/>
+        </w:tabs>
+        <w:rPr>
+          <w:sz w:val="24"/>
+          <w:szCs w:val="24"/>
+          <w:lang w:val="en-GB"/>
+        </w:rPr>
+      </w:pPr>
+      <w:r>
+        <w:rPr>
+          <w:sz w:val="24"/>
+          <w:szCs w:val="24"/>
+          <w:lang w:val="en-GB"/>
+        </w:rPr>
+        <w:t>N is the amount of training points</w:t>
+      </w:r>
+    </w:p>
+    <w:p>
+      <w:pPr>
+        <w:pStyle w:val="ListParagraph"/>
+        <w:numPr>
+          <w:ilvl w:val="0"/>
+          <w:numId w:val="30"/>
+        </w:numPr>
+        <w:tabs>
+          <w:tab w:val="left" w:pos="0"/>
+          <w:tab w:val="left" w:pos="1134"/>
+          <w:tab w:val="left" w:pos="1440"/>
+          <w:tab w:val="left" w:pos="2160"/>
+          <w:tab w:val="left" w:pos="2880"/>
+          <w:tab w:val="left" w:pos="3600"/>
+          <w:tab w:val="left" w:pos="4320"/>
+          <w:tab w:val="left" w:pos="5040"/>
+          <w:tab w:val="left" w:pos="5760"/>
+          <w:tab w:val="left" w:pos="6480"/>
+          <w:tab w:val="left" w:pos="7200"/>
+          <w:tab w:val="left" w:pos="7920"/>
+        </w:tabs>
+        <w:rPr>
+          <w:sz w:val="24"/>
+          <w:szCs w:val="24"/>
+          <w:lang w:val="en-GB"/>
+        </w:rPr>
+      </w:pPr>
+      <m:oMath>
+        <m:sSub>
+          <m:sSubPr>
+            <m:ctrlPr>
+              <w:rPr>
+                <w:rFonts w:ascii="Cambria Math" w:hAnsi="Cambria Math"/>
+                <w:i/>
+                <w:sz w:val="24"/>
+                <w:szCs w:val="24"/>
+                <w:lang w:val="en-GB"/>
+              </w:rPr>
+            </m:ctrlPr>
+          </m:sSubPr>
+          <m:e>
+            <m:r>
+              <w:rPr>
+                <w:rFonts w:ascii="Cambria Math" w:hAnsi="Cambria Math"/>
+                <w:sz w:val="24"/>
+                <w:szCs w:val="24"/>
+                <w:lang w:val="en-GB"/>
+              </w:rPr>
+              <m:t>p</m:t>
+            </m:r>
+          </m:e>
+          <m:sub>
+            <m:r>
+              <w:rPr>
+                <w:rFonts w:ascii="Cambria Math" w:hAnsi="Cambria Math"/>
+                <w:sz w:val="24"/>
+                <w:szCs w:val="24"/>
+                <w:lang w:val="en-GB"/>
+              </w:rPr>
+              <m:t>i</m:t>
+            </m:r>
+          </m:sub>
+        </m:sSub>
+      </m:oMath>
+      <w:r>
+        <w:rPr>
+          <w:sz w:val="24"/>
+          <w:szCs w:val="24"/>
+          <w:lang w:val="en-GB"/>
+        </w:rPr>
+        <w:t xml:space="preserve"> is the predicted value by the </w:t>
+      </w:r>
+      <w:proofErr w:type="gramStart"/>
+      <w:r>
+        <w:rPr>
+          <w:sz w:val="24"/>
+          <w:szCs w:val="24"/>
+          <w:lang w:val="en-GB"/>
+        </w:rPr>
+        <w:t>MLP</w:t>
+      </w:r>
+      <w:proofErr w:type="gramEnd"/>
+    </w:p>
+    <w:p>
+      <w:pPr>
+        <w:pStyle w:val="ListParagraph"/>
+        <w:numPr>
+          <w:ilvl w:val="0"/>
+          <w:numId w:val="30"/>
+        </w:numPr>
+        <w:tabs>
+          <w:tab w:val="left" w:pos="0"/>
+          <w:tab w:val="left" w:pos="1134"/>
+          <w:tab w:val="left" w:pos="1440"/>
+          <w:tab w:val="left" w:pos="2160"/>
+          <w:tab w:val="left" w:pos="2880"/>
+          <w:tab w:val="left" w:pos="3600"/>
+          <w:tab w:val="left" w:pos="4320"/>
+          <w:tab w:val="left" w:pos="5040"/>
+          <w:tab w:val="left" w:pos="5760"/>
+          <w:tab w:val="left" w:pos="6480"/>
+          <w:tab w:val="left" w:pos="7200"/>
+          <w:tab w:val="left" w:pos="7920"/>
+        </w:tabs>
+        <w:rPr>
+          <w:sz w:val="24"/>
+          <w:szCs w:val="24"/>
+          <w:lang w:val="en-GB"/>
+        </w:rPr>
+      </w:pPr>
+      <m:oMath>
+        <m:sSub>
+          <m:sSubPr>
+            <m:ctrlPr>
+              <w:rPr>
+                <w:rFonts w:ascii="Cambria Math" w:hAnsi="Cambria Math"/>
+                <w:i/>
+                <w:sz w:val="24"/>
+                <w:szCs w:val="24"/>
+                <w:lang w:val="en-GB"/>
+              </w:rPr>
+            </m:ctrlPr>
+          </m:sSubPr>
+          <m:e>
+            <m:r>
+              <w:rPr>
+                <w:rFonts w:ascii="Cambria Math" w:hAnsi="Cambria Math"/>
+                <w:sz w:val="24"/>
+                <w:szCs w:val="24"/>
+                <w:lang w:val="en-GB"/>
+              </w:rPr>
+              <m:t>t</m:t>
+            </m:r>
+          </m:e>
+          <m:sub>
+            <m:r>
+              <w:rPr>
+                <w:rFonts w:ascii="Cambria Math" w:hAnsi="Cambria Math"/>
+                <w:sz w:val="24"/>
+                <w:szCs w:val="24"/>
+                <w:lang w:val="en-GB"/>
+              </w:rPr>
+              <m:t>i</m:t>
+            </m:r>
+          </m:sub>
+        </m:sSub>
+      </m:oMath>
+      <w:r>
+        <w:rPr>
+          <w:sz w:val="24"/>
+          <w:szCs w:val="24"/>
+          <w:lang w:val="en-GB"/>
+        </w:rPr>
+        <w:t xml:space="preserve"> is the target value associated with the inputs to th</w:t>
+      </w:r>
+      <w:r>
+        <w:rPr>
+          <w:sz w:val="24"/>
+          <w:szCs w:val="24"/>
+          <w:lang w:val="en-GB"/>
+        </w:rPr>
+        <w:t>e</w:t>
+      </w:r>
+      <w:r>
+        <w:rPr>
+          <w:sz w:val="24"/>
+          <w:szCs w:val="24"/>
+          <w:lang w:val="en-GB"/>
+        </w:rPr>
+        <w:t xml:space="preserve"> </w:t>
+      </w:r>
+      <w:proofErr w:type="gramStart"/>
+      <w:r>
+        <w:rPr>
+          <w:sz w:val="24"/>
+          <w:szCs w:val="24"/>
+          <w:lang w:val="en-GB"/>
+        </w:rPr>
+        <w:t>MLP</w:t>
+      </w:r>
+      <w:proofErr w:type="gramEnd"/>
+    </w:p>
+    <w:p>
+      <w:pPr>
+        <w:tabs>
+          <w:tab w:val="left" w:pos="0"/>
+          <w:tab w:val="left" w:pos="1134"/>
+          <w:tab w:val="left" w:pos="1440"/>
+          <w:tab w:val="left" w:pos="2160"/>
+          <w:tab w:val="left" w:pos="2880"/>
+          <w:tab w:val="left" w:pos="3600"/>
+          <w:tab w:val="left" w:pos="4320"/>
+          <w:tab w:val="left" w:pos="5040"/>
+          <w:tab w:val="left" w:pos="5760"/>
+          <w:tab w:val="left" w:pos="6480"/>
+          <w:tab w:val="left" w:pos="7200"/>
+          <w:tab w:val="left" w:pos="7920"/>
+        </w:tabs>
+        <w:rPr>
+          <w:sz w:val="24"/>
+          <w:szCs w:val="24"/>
+          <w:lang w:val="en-GB"/>
+        </w:rPr>
+      </w:pPr>
+    </w:p>
+    <w:p>
+      <w:pPr>
+        <w:tabs>
+          <w:tab w:val="left" w:pos="0"/>
+          <w:tab w:val="left" w:pos="1134"/>
+          <w:tab w:val="left" w:pos="1440"/>
+          <w:tab w:val="left" w:pos="2160"/>
+          <w:tab w:val="left" w:pos="2880"/>
+          <w:tab w:val="left" w:pos="3600"/>
+          <w:tab w:val="left" w:pos="4320"/>
+          <w:tab w:val="left" w:pos="5040"/>
+          <w:tab w:val="left" w:pos="5760"/>
+          <w:tab w:val="left" w:pos="6480"/>
+          <w:tab w:val="left" w:pos="7200"/>
+          <w:tab w:val="left" w:pos="7920"/>
+        </w:tabs>
+        <w:rPr>
+          <w:sz w:val="24"/>
+          <w:szCs w:val="24"/>
+          <w:lang w:val="en-GB"/>
+        </w:rPr>
+      </w:pPr>
+      <w:r>
+        <w:rPr>
+          <w:sz w:val="24"/>
+          <w:szCs w:val="24"/>
+          <w:lang w:val="en-GB"/>
+        </w:rPr>
+        <w:t>MSE was an alternative error function that was considered. However, the MAE is robust to outlier values as it does not make use of the square</w:t>
+      </w:r>
+      <w:r>
+        <w:rPr>
+          <w:sz w:val="24"/>
+          <w:szCs w:val="24"/>
+          <w:lang w:val="en-GB"/>
+        </w:rPr>
+        <w:t xml:space="preserve"> as in the MSE. Furthermore, </w:t>
+      </w:r>
+      <w:r>
+        <w:rPr>
+          <w:sz w:val="24"/>
+          <w:szCs w:val="24"/>
+          <w:lang w:val="en-GB"/>
+        </w:rPr>
+        <w:t>out</w:t>
+      </w:r>
+      <w:r>
+        <w:rPr>
+          <w:sz w:val="24"/>
+          <w:szCs w:val="24"/>
+          <w:lang w:val="en-GB"/>
+        </w:rPr>
+        <w:t>lier values are not expected in the training dataset.</w:t>
+      </w:r>
+    </w:p>
+    <w:p>
+      <w:pPr>
+        <w:tabs>
+          <w:tab w:val="left" w:pos="0"/>
+          <w:tab w:val="left" w:pos="1134"/>
+          <w:tab w:val="left" w:pos="1440"/>
+          <w:tab w:val="left" w:pos="2160"/>
+          <w:tab w:val="left" w:pos="2880"/>
+          <w:tab w:val="left" w:pos="3600"/>
+          <w:tab w:val="left" w:pos="4320"/>
+          <w:tab w:val="left" w:pos="5040"/>
+          <w:tab w:val="left" w:pos="5760"/>
+          <w:tab w:val="left" w:pos="6480"/>
+          <w:tab w:val="left" w:pos="7200"/>
+          <w:tab w:val="left" w:pos="7920"/>
+        </w:tabs>
+        <w:rPr>
+          <w:sz w:val="24"/>
+          <w:szCs w:val="24"/>
+          <w:lang w:val="en-GB"/>
+        </w:rPr>
+      </w:pPr>
+    </w:p>
+    <w:p>
+      <w:pPr>
+        <w:tabs>
+          <w:tab w:val="left" w:pos="0"/>
+          <w:tab w:val="left" w:pos="1134"/>
+          <w:tab w:val="left" w:pos="1440"/>
+          <w:tab w:val="left" w:pos="2160"/>
+          <w:tab w:val="left" w:pos="2880"/>
+          <w:tab w:val="left" w:pos="3600"/>
+          <w:tab w:val="left" w:pos="4320"/>
+          <w:tab w:val="left" w:pos="5040"/>
+          <w:tab w:val="left" w:pos="5760"/>
+          <w:tab w:val="left" w:pos="6480"/>
+          <w:tab w:val="left" w:pos="7200"/>
+          <w:tab w:val="left" w:pos="7920"/>
+        </w:tabs>
+        <w:rPr>
+          <w:b/>
+          <w:sz w:val="24"/>
+          <w:szCs w:val="24"/>
+          <w:lang w:val="en-GB"/>
+        </w:rPr>
+      </w:pPr>
+      <w:r>
+        <w:rPr>
+          <w:b/>
+          <w:sz w:val="24"/>
+          <w:szCs w:val="24"/>
+          <w:lang w:val="en-GB"/>
+        </w:rPr>
+        <w:t>Selection</w:t>
+      </w:r>
+    </w:p>
+    <w:p>
+      <w:pPr>
+        <w:tabs>
+          <w:tab w:val="left" w:pos="0"/>
+          <w:tab w:val="left" w:pos="1134"/>
+          <w:tab w:val="left" w:pos="1440"/>
+          <w:tab w:val="left" w:pos="2160"/>
+          <w:tab w:val="left" w:pos="2880"/>
+          <w:tab w:val="left" w:pos="3600"/>
+          <w:tab w:val="left" w:pos="4320"/>
+          <w:tab w:val="left" w:pos="5040"/>
+          <w:tab w:val="left" w:pos="5760"/>
+          <w:tab w:val="left" w:pos="6480"/>
+          <w:tab w:val="left" w:pos="7200"/>
+          <w:tab w:val="left" w:pos="7920"/>
+        </w:tabs>
+        <w:rPr>
+          <w:sz w:val="24"/>
+          <w:szCs w:val="24"/>
+          <w:lang w:val="en-GB"/>
+        </w:rPr>
+      </w:pPr>
+    </w:p>
+    <w:p>
+      <w:pPr>
+        <w:tabs>
+          <w:tab w:val="left" w:pos="0"/>
+          <w:tab w:val="left" w:pos="1134"/>
+          <w:tab w:val="left" w:pos="1440"/>
+          <w:tab w:val="left" w:pos="2160"/>
+          <w:tab w:val="left" w:pos="2880"/>
+          <w:tab w:val="left" w:pos="3600"/>
+          <w:tab w:val="left" w:pos="4320"/>
+          <w:tab w:val="left" w:pos="5040"/>
+          <w:tab w:val="left" w:pos="5760"/>
+          <w:tab w:val="left" w:pos="6480"/>
+          <w:tab w:val="left" w:pos="7200"/>
+          <w:tab w:val="left" w:pos="7920"/>
+        </w:tabs>
+        <w:rPr>
+          <w:sz w:val="24"/>
+          <w:szCs w:val="24"/>
+          <w:lang w:val="en-GB"/>
+        </w:rPr>
+      </w:pPr>
+      <w:r>
+        <w:rPr>
+          <w:sz w:val="24"/>
+          <w:szCs w:val="24"/>
+          <w:lang w:val="en-GB"/>
+        </w:rPr>
+        <w:t>The selection of parent MLPs is done immediately after the last MLP in the population has had its MAE calculated after forward propagation of the entire training dataset is complete. The top 10% of the population is chosen to breed new MLPs.</w:t>
+      </w:r>
+      <w:r>
+        <w:rPr>
+          <w:sz w:val="24"/>
+          <w:szCs w:val="24"/>
+          <w:lang w:val="en-GB"/>
+        </w:rPr>
+        <w:t xml:space="preserve"> Th</w:t>
+      </w:r>
+      <w:r>
+        <w:rPr>
+          <w:sz w:val="24"/>
+          <w:szCs w:val="24"/>
+          <w:lang w:val="en-GB"/>
+        </w:rPr>
+        <w:t>e block diagram description of the selection process is shown in figure 3.23</w:t>
+      </w:r>
+    </w:p>
+    <w:p>
+      <w:pPr>
+        <w:autoSpaceDE/>
+        <w:autoSpaceDN/>
+        <w:adjustRightInd/>
+        <w:rPr>
+          <w:sz w:val="24"/>
+          <w:szCs w:val="24"/>
+          <w:lang w:val="en-GB"/>
+        </w:rPr>
+      </w:pPr>
+      <w:r>
+        <w:rPr>
+          <w:sz w:val="24"/>
+          <w:szCs w:val="24"/>
+          <w:lang w:val="en-GB"/>
+        </w:rPr>
+        <w:br w:type="page"/>
+      </w:r>
+    </w:p>
+    <w:p>
+      <w:pPr>
+        <w:tabs>
+          <w:tab w:val="left" w:pos="0"/>
+          <w:tab w:val="left" w:pos="1134"/>
+          <w:tab w:val="left" w:pos="1440"/>
+          <w:tab w:val="left" w:pos="2160"/>
+          <w:tab w:val="left" w:pos="2880"/>
+          <w:tab w:val="left" w:pos="3600"/>
+          <w:tab w:val="left" w:pos="4320"/>
+          <w:tab w:val="left" w:pos="5040"/>
+          <w:tab w:val="left" w:pos="5760"/>
+          <w:tab w:val="left" w:pos="6480"/>
+          <w:tab w:val="left" w:pos="7200"/>
+          <w:tab w:val="left" w:pos="7920"/>
+        </w:tabs>
+        <w:jc w:val="center"/>
+        <w:rPr>
+          <w:sz w:val="24"/>
+          <w:szCs w:val="24"/>
+          <w:lang w:val="en-GB"/>
+        </w:rPr>
+      </w:pPr>
+      <w:r>
+        <w:rPr>
+          <w:noProof/>
+          <w:sz w:val="24"/>
+          <w:szCs w:val="24"/>
+          <w:lang w:val="en-GB"/>
+        </w:rPr>
+        <w:lastRenderedPageBreak/>
+        <w:drawing>
+          <wp:inline distT="0" distB="0" distL="0" distR="0">
+            <wp:extent cx="4391025" cy="2676525"/>
+            <wp:effectExtent l="0" t="0" r="9525" b="9525"/>
+            <wp:docPr id="62" name="Picture 62"/>
+            <wp:cNvGraphicFramePr>
+              <a:graphicFrameLocks xmlns:a="http://schemas.openxmlformats.org/drawingml/2006/main" noChangeAspect="1"/>
+            </wp:cNvGraphicFramePr>
+            <a:graphic xmlns:a="http://schemas.openxmlformats.org/drawingml/2006/main">
+              <a:graphicData uri="http://schemas.openxmlformats.org/drawingml/2006/picture">
+                <pic:pic xmlns:pic="http://schemas.openxmlformats.org/drawingml/2006/picture">
+                  <pic:nvPicPr>
+                    <pic:cNvPr id="62" name="parent_choosing.png"/>
+                    <pic:cNvPicPr/>
+                  </pic:nvPicPr>
+                  <pic:blipFill>
+                    <a:blip r:embed="rId49">
+                      <a:extLst>
+                        <a:ext uri="{28A0092B-C50C-407E-A947-70E740481C1C}">
+                          <a14:useLocalDpi xmlns:a14="http://schemas.microsoft.com/office/drawing/2010/main" val="0"/>
+                        </a:ext>
+                      </a:extLst>
+                    </a:blip>
+                    <a:stretch>
+                      <a:fillRect/>
+                    </a:stretch>
+                  </pic:blipFill>
+                  <pic:spPr>
+                    <a:xfrm>
+                      <a:off x="0" y="0"/>
+                      <a:ext cx="4391025" cy="2676525"/>
+                    </a:xfrm>
+                    <a:prstGeom prst="rect">
+                      <a:avLst/>
+                    </a:prstGeom>
+                  </pic:spPr>
+                </pic:pic>
+              </a:graphicData>
+            </a:graphic>
+          </wp:inline>
+        </w:drawing>
+      </w:r>
+    </w:p>
+    <w:p>
+      <w:pPr>
+        <w:tabs>
+          <w:tab w:val="left" w:pos="0"/>
+          <w:tab w:val="left" w:pos="1134"/>
+          <w:tab w:val="left" w:pos="1440"/>
+          <w:tab w:val="left" w:pos="2160"/>
+          <w:tab w:val="left" w:pos="2880"/>
+          <w:tab w:val="left" w:pos="3600"/>
+          <w:tab w:val="left" w:pos="4320"/>
+          <w:tab w:val="left" w:pos="5040"/>
+          <w:tab w:val="left" w:pos="5760"/>
+          <w:tab w:val="left" w:pos="6480"/>
+          <w:tab w:val="left" w:pos="7200"/>
+          <w:tab w:val="left" w:pos="7920"/>
+        </w:tabs>
+        <w:rPr>
+          <w:b/>
+          <w:sz w:val="24"/>
+          <w:szCs w:val="24"/>
+          <w:lang w:val="en-GB"/>
+        </w:rPr>
+      </w:pPr>
+      <w:r>
+        <w:rPr>
+          <w:b/>
+          <w:sz w:val="24"/>
+          <w:szCs w:val="24"/>
+          <w:lang w:val="en-GB"/>
+        </w:rPr>
+        <w:t>Figure 3.23. Parent selection block diagram.</w:t>
+      </w:r>
+    </w:p>
+    <w:p>
+      <w:pPr>
+        <w:tabs>
+          <w:tab w:val="left" w:pos="0"/>
+          <w:tab w:val="left" w:pos="1134"/>
+          <w:tab w:val="left" w:pos="1440"/>
+          <w:tab w:val="left" w:pos="2160"/>
+          <w:tab w:val="left" w:pos="2880"/>
+          <w:tab w:val="left" w:pos="3600"/>
+          <w:tab w:val="left" w:pos="4320"/>
+          <w:tab w:val="left" w:pos="5040"/>
+          <w:tab w:val="left" w:pos="5760"/>
+          <w:tab w:val="left" w:pos="6480"/>
+          <w:tab w:val="left" w:pos="7200"/>
+          <w:tab w:val="left" w:pos="7920"/>
+        </w:tabs>
+        <w:rPr>
+          <w:b/>
+          <w:sz w:val="24"/>
+          <w:szCs w:val="24"/>
+          <w:lang w:val="en-GB"/>
+        </w:rPr>
+      </w:pPr>
+    </w:p>
+    <w:p>
+      <w:pPr>
+        <w:tabs>
+          <w:tab w:val="left" w:pos="0"/>
+          <w:tab w:val="left" w:pos="1134"/>
+          <w:tab w:val="left" w:pos="1440"/>
+          <w:tab w:val="left" w:pos="2160"/>
+          <w:tab w:val="left" w:pos="2880"/>
+          <w:tab w:val="left" w:pos="3600"/>
+          <w:tab w:val="left" w:pos="4320"/>
+          <w:tab w:val="left" w:pos="5040"/>
+          <w:tab w:val="left" w:pos="5760"/>
+          <w:tab w:val="left" w:pos="6480"/>
+          <w:tab w:val="left" w:pos="7200"/>
+          <w:tab w:val="left" w:pos="7920"/>
+        </w:tabs>
+        <w:rPr>
+          <w:b/>
+          <w:sz w:val="24"/>
+          <w:szCs w:val="24"/>
+          <w:lang w:val="en-GB"/>
+        </w:rPr>
+      </w:pPr>
+      <w:r>
+        <w:rPr>
+          <w:b/>
+          <w:sz w:val="24"/>
+          <w:szCs w:val="24"/>
+          <w:lang w:val="en-GB"/>
+        </w:rPr>
+        <w:t>Repopulation</w:t>
+      </w:r>
+    </w:p>
+    <w:p>
+      <w:pPr>
+        <w:tabs>
+          <w:tab w:val="left" w:pos="0"/>
+          <w:tab w:val="left" w:pos="1134"/>
+          <w:tab w:val="left" w:pos="1440"/>
+          <w:tab w:val="left" w:pos="2160"/>
+          <w:tab w:val="left" w:pos="2880"/>
+          <w:tab w:val="left" w:pos="3600"/>
+          <w:tab w:val="left" w:pos="4320"/>
+          <w:tab w:val="left" w:pos="5040"/>
+          <w:tab w:val="left" w:pos="5760"/>
+          <w:tab w:val="left" w:pos="6480"/>
+          <w:tab w:val="left" w:pos="7200"/>
+          <w:tab w:val="left" w:pos="7920"/>
+        </w:tabs>
+        <w:rPr>
+          <w:b/>
+          <w:sz w:val="24"/>
+          <w:szCs w:val="24"/>
+          <w:lang w:val="en-GB"/>
+        </w:rPr>
+      </w:pPr>
+    </w:p>
+    <w:p>
+      <w:pPr>
+        <w:tabs>
+          <w:tab w:val="left" w:pos="0"/>
+          <w:tab w:val="left" w:pos="1134"/>
+          <w:tab w:val="left" w:pos="1440"/>
+          <w:tab w:val="left" w:pos="2160"/>
+          <w:tab w:val="left" w:pos="2880"/>
+          <w:tab w:val="left" w:pos="3600"/>
+          <w:tab w:val="left" w:pos="4320"/>
+          <w:tab w:val="left" w:pos="5040"/>
+          <w:tab w:val="left" w:pos="5760"/>
+          <w:tab w:val="left" w:pos="6480"/>
+          <w:tab w:val="left" w:pos="7200"/>
+          <w:tab w:val="left" w:pos="7920"/>
+        </w:tabs>
+        <w:rPr>
+          <w:b/>
+          <w:sz w:val="24"/>
+          <w:szCs w:val="24"/>
+          <w:lang w:val="en-GB"/>
+        </w:rPr>
+      </w:pPr>
+      <w:r>
+        <w:rPr>
+          <w:b/>
+          <w:noProof/>
+          <w:sz w:val="24"/>
+          <w:szCs w:val="24"/>
+          <w:lang w:val="en-GB"/>
+        </w:rPr>
+        <w:drawing>
+          <wp:inline distT="0" distB="0" distL="0" distR="0">
+            <wp:extent cx="4943475" cy="4738255"/>
+            <wp:effectExtent l="0" t="0" r="0" b="5715"/>
+            <wp:docPr id="63" name="Picture 63"/>
+            <wp:cNvGraphicFramePr>
+              <a:graphicFrameLocks xmlns:a="http://schemas.openxmlformats.org/drawingml/2006/main" noChangeAspect="1"/>
+            </wp:cNvGraphicFramePr>
+            <a:graphic xmlns:a="http://schemas.openxmlformats.org/drawingml/2006/main">
+              <a:graphicData uri="http://schemas.openxmlformats.org/drawingml/2006/picture">
+                <pic:pic xmlns:pic="http://schemas.openxmlformats.org/drawingml/2006/picture">
+                  <pic:nvPicPr>
+                    <pic:cNvPr id="63" name="children_repopulation.png"/>
+                    <pic:cNvPicPr/>
+                  </pic:nvPicPr>
+                  <pic:blipFill>
+                    <a:blip r:embed="rId50">
+                      <a:extLst>
+                        <a:ext uri="{28A0092B-C50C-407E-A947-70E740481C1C}">
+                          <a14:useLocalDpi xmlns:a14="http://schemas.microsoft.com/office/drawing/2010/main" val="0"/>
+                        </a:ext>
+                      </a:extLst>
+                    </a:blip>
+                    <a:stretch>
+                      <a:fillRect/>
+                    </a:stretch>
+                  </pic:blipFill>
+                  <pic:spPr>
+                    <a:xfrm>
+                      <a:off x="0" y="0"/>
+                      <a:ext cx="4948872" cy="4743428"/>
+                    </a:xfrm>
+                    <a:prstGeom prst="rect">
+                      <a:avLst/>
+                    </a:prstGeom>
+                  </pic:spPr>
+                </pic:pic>
+              </a:graphicData>
+            </a:graphic>
+          </wp:inline>
+        </w:drawing>
+      </w:r>
+    </w:p>
+    <w:p>
+      <w:pPr>
+        <w:tabs>
+          <w:tab w:val="left" w:pos="0"/>
+          <w:tab w:val="left" w:pos="1134"/>
+          <w:tab w:val="left" w:pos="1440"/>
+          <w:tab w:val="left" w:pos="2160"/>
+          <w:tab w:val="left" w:pos="2880"/>
+          <w:tab w:val="left" w:pos="3600"/>
+          <w:tab w:val="left" w:pos="4320"/>
+          <w:tab w:val="left" w:pos="5040"/>
+          <w:tab w:val="left" w:pos="5760"/>
+          <w:tab w:val="left" w:pos="6480"/>
+          <w:tab w:val="left" w:pos="7200"/>
+          <w:tab w:val="left" w:pos="7920"/>
+        </w:tabs>
+        <w:rPr>
+          <w:b/>
+          <w:sz w:val="24"/>
+          <w:szCs w:val="24"/>
+          <w:lang w:val="en-GB"/>
+        </w:rPr>
+      </w:pPr>
+      <w:r>
+        <w:rPr>
+          <w:b/>
+          <w:sz w:val="24"/>
+          <w:szCs w:val="24"/>
+          <w:lang w:val="en-GB"/>
+        </w:rPr>
+        <w:t>Figure 3.24. Repopulation using most fit parents block diagram.</w:t>
+      </w:r>
+    </w:p>
+    <w:p>
+      <w:pPr>
+        <w:autoSpaceDE/>
+        <w:autoSpaceDN/>
+        <w:adjustRightInd/>
+        <w:rPr>
+          <w:b/>
+          <w:sz w:val="24"/>
+          <w:szCs w:val="24"/>
+          <w:lang w:val="en-GB"/>
+        </w:rPr>
+      </w:pPr>
+      <w:r>
+        <w:rPr>
+          <w:b/>
+          <w:sz w:val="24"/>
+          <w:szCs w:val="24"/>
+          <w:lang w:val="en-GB"/>
+        </w:rPr>
+        <w:br w:type="page"/>
+      </w:r>
+    </w:p>
+    <w:p>
+      <w:pPr>
+        <w:tabs>
+          <w:tab w:val="left" w:pos="0"/>
+          <w:tab w:val="left" w:pos="1134"/>
+          <w:tab w:val="left" w:pos="1440"/>
+          <w:tab w:val="left" w:pos="2160"/>
+          <w:tab w:val="left" w:pos="2880"/>
+          <w:tab w:val="left" w:pos="3600"/>
+          <w:tab w:val="left" w:pos="4320"/>
+          <w:tab w:val="left" w:pos="5040"/>
+          <w:tab w:val="left" w:pos="5760"/>
+          <w:tab w:val="left" w:pos="6480"/>
+          <w:tab w:val="left" w:pos="7200"/>
+          <w:tab w:val="left" w:pos="7920"/>
+        </w:tabs>
+        <w:rPr>
+          <w:sz w:val="24"/>
+          <w:szCs w:val="24"/>
+          <w:lang w:val="en-GB"/>
+        </w:rPr>
+      </w:pPr>
+      <w:r>
+        <w:rPr>
+          <w:sz w:val="24"/>
+          <w:szCs w:val="24"/>
+          <w:lang w:val="en-GB"/>
+        </w:rPr>
+        <w:lastRenderedPageBreak/>
+        <w:t xml:space="preserve">With the top 10% parent MLPs selected, breeding of child MLPs commences. For each child, two parents are randomly selected from the parent pool. The probability that a gene is copied over to the child MLP is </w:t>
+      </w:r>
+      <w:proofErr w:type="gramStart"/>
+      <w:r>
+        <w:rPr>
+          <w:sz w:val="24"/>
+          <w:szCs w:val="24"/>
+          <w:lang w:val="en-GB"/>
+        </w:rPr>
+        <w:t>calculated  using</w:t>
+      </w:r>
+      <w:proofErr w:type="gramEnd"/>
+      <w:r>
+        <w:rPr>
+          <w:sz w:val="24"/>
+          <w:szCs w:val="24"/>
+          <w:lang w:val="en-GB"/>
+        </w:rPr>
+        <w:t xml:space="preserve"> the error associated with both parents using the</w:t>
+      </w:r>
+      <w:r>
+        <w:rPr>
+          <w:sz w:val="24"/>
+          <w:szCs w:val="24"/>
+          <w:lang w:val="en-GB"/>
+        </w:rPr>
+        <w:t xml:space="preserve"> probability</w:t>
+      </w:r>
+      <w:r>
+        <w:rPr>
+          <w:sz w:val="24"/>
+          <w:szCs w:val="24"/>
+          <w:lang w:val="en-GB"/>
+        </w:rPr>
+        <w:t xml:space="preserve"> equation</w:t>
+      </w:r>
+    </w:p>
+    <w:p>
+      <w:pPr>
+        <w:tabs>
+          <w:tab w:val="left" w:pos="0"/>
+          <w:tab w:val="left" w:pos="1134"/>
+          <w:tab w:val="left" w:pos="1440"/>
+          <w:tab w:val="left" w:pos="2160"/>
+          <w:tab w:val="left" w:pos="2880"/>
+          <w:tab w:val="left" w:pos="3600"/>
+          <w:tab w:val="left" w:pos="4320"/>
+          <w:tab w:val="left" w:pos="5040"/>
+          <w:tab w:val="left" w:pos="5760"/>
+          <w:tab w:val="left" w:pos="6480"/>
+          <w:tab w:val="left" w:pos="7200"/>
+          <w:tab w:val="left" w:pos="7920"/>
+        </w:tabs>
+        <w:rPr>
+          <w:sz w:val="24"/>
+          <w:szCs w:val="24"/>
+          <w:lang w:val="en-GB"/>
+        </w:rPr>
+      </w:pPr>
+    </w:p>
+    <w:p>
+      <w:pPr>
+        <w:tabs>
+          <w:tab w:val="left" w:pos="0"/>
+          <w:tab w:val="left" w:pos="1134"/>
+          <w:tab w:val="left" w:pos="1440"/>
+          <w:tab w:val="left" w:pos="2160"/>
+          <w:tab w:val="left" w:pos="2880"/>
+          <w:tab w:val="left" w:pos="3600"/>
+          <w:tab w:val="left" w:pos="4320"/>
+          <w:tab w:val="left" w:pos="5040"/>
+          <w:tab w:val="left" w:pos="5760"/>
+          <w:tab w:val="left" w:pos="6480"/>
+          <w:tab w:val="left" w:pos="7200"/>
+          <w:tab w:val="left" w:pos="7920"/>
+        </w:tabs>
+        <w:jc w:val="right"/>
+        <w:rPr>
+          <w:sz w:val="24"/>
+          <w:szCs w:val="24"/>
+          <w:lang w:val="en-GB"/>
+        </w:rPr>
+      </w:pPr>
+      <m:oMath>
+        <m:r>
+          <w:rPr>
+            <w:rFonts w:ascii="Cambria Math" w:hAnsi="Cambria Math"/>
+            <w:sz w:val="24"/>
+            <w:szCs w:val="24"/>
+            <w:lang w:val="en-GB"/>
+          </w:rPr>
+          <m:t>P</m:t>
+        </m:r>
+        <m:d>
+          <m:dPr>
+            <m:ctrlPr>
+              <w:rPr>
+                <w:rFonts w:ascii="Cambria Math" w:hAnsi="Cambria Math"/>
+                <w:i/>
+                <w:sz w:val="24"/>
+                <w:szCs w:val="24"/>
+                <w:lang w:val="en-GB"/>
+              </w:rPr>
+            </m:ctrlPr>
+          </m:dPr>
+          <m:e>
+            <m:r>
+              <w:rPr>
+                <w:rFonts w:ascii="Cambria Math" w:hAnsi="Cambria Math"/>
+                <w:sz w:val="24"/>
+                <w:szCs w:val="24"/>
+                <w:lang w:val="en-GB"/>
+              </w:rPr>
+              <m:t>A</m:t>
+            </m:r>
+          </m:e>
+        </m:d>
+        <m:r>
+          <w:rPr>
+            <w:rFonts w:ascii="Cambria Math" w:hAnsi="Cambria Math"/>
+            <w:sz w:val="24"/>
+            <w:szCs w:val="24"/>
+            <w:lang w:val="en-GB"/>
+          </w:rPr>
+          <m:t>=1-</m:t>
+        </m:r>
+        <m:f>
+          <m:fPr>
+            <m:ctrlPr>
+              <w:rPr>
+                <w:rFonts w:ascii="Cambria Math" w:hAnsi="Cambria Math"/>
+                <w:sz w:val="24"/>
+                <w:szCs w:val="24"/>
+                <w:lang w:val="en-GB"/>
+              </w:rPr>
+            </m:ctrlPr>
+          </m:fPr>
+          <m:num>
+            <m:r>
+              <w:rPr>
+                <w:rFonts w:ascii="Cambria Math" w:hAnsi="Cambria Math"/>
+                <w:sz w:val="24"/>
+                <w:szCs w:val="24"/>
+                <w:lang w:val="en-GB"/>
+              </w:rPr>
+              <m:t>M</m:t>
+            </m:r>
+            <m:r>
+              <w:rPr>
+                <w:rFonts w:ascii="Cambria Math" w:hAnsi="Cambria Math"/>
+                <w:sz w:val="24"/>
+                <w:szCs w:val="24"/>
+                <w:lang w:val="en-GB"/>
+              </w:rPr>
+              <m:t>A</m:t>
+            </m:r>
+            <m:sSub>
+              <m:sSubPr>
+                <m:ctrlPr>
+                  <w:rPr>
+                    <w:rFonts w:ascii="Cambria Math" w:hAnsi="Cambria Math"/>
+                    <w:i/>
+                    <w:sz w:val="24"/>
+                    <w:szCs w:val="24"/>
+                    <w:lang w:val="en-GB"/>
+                  </w:rPr>
+                </m:ctrlPr>
+              </m:sSubPr>
+              <m:e>
+                <m:r>
+                  <w:rPr>
+                    <w:rFonts w:ascii="Cambria Math" w:hAnsi="Cambria Math"/>
+                    <w:sz w:val="24"/>
+                    <w:szCs w:val="24"/>
+                    <w:lang w:val="en-GB"/>
+                  </w:rPr>
+                  <m:t>E</m:t>
+                </m:r>
+              </m:e>
+              <m:sub>
+                <m:r>
+                  <w:rPr>
+                    <w:rFonts w:ascii="Cambria Math" w:hAnsi="Cambria Math"/>
+                    <w:sz w:val="24"/>
+                    <w:szCs w:val="24"/>
+                    <w:lang w:val="en-GB"/>
+                  </w:rPr>
+                  <m:t>1</m:t>
+                </m:r>
+              </m:sub>
+            </m:sSub>
+            <m:ctrlPr>
+              <w:rPr>
+                <w:rFonts w:ascii="Cambria Math" w:hAnsi="Cambria Math"/>
+                <w:i/>
+                <w:sz w:val="24"/>
+                <w:szCs w:val="24"/>
+                <w:lang w:val="en-GB"/>
+              </w:rPr>
+            </m:ctrlPr>
+          </m:num>
+          <m:den>
+            <m:sSub>
+              <m:sSubPr>
+                <m:ctrlPr>
+                  <w:rPr>
+                    <w:rFonts w:ascii="Cambria Math" w:hAnsi="Cambria Math"/>
+                    <w:i/>
+                    <w:sz w:val="24"/>
+                    <w:szCs w:val="24"/>
+                    <w:lang w:val="en-GB"/>
+                  </w:rPr>
+                </m:ctrlPr>
+              </m:sSubPr>
+              <m:e>
+                <m:r>
+                  <w:rPr>
+                    <w:rFonts w:ascii="Cambria Math" w:hAnsi="Cambria Math"/>
+                    <w:sz w:val="24"/>
+                    <w:szCs w:val="24"/>
+                    <w:lang w:val="en-GB"/>
+                  </w:rPr>
+                  <m:t>M</m:t>
+                </m:r>
+                <m:r>
+                  <w:rPr>
+                    <w:rFonts w:ascii="Cambria Math" w:hAnsi="Cambria Math"/>
+                    <w:sz w:val="24"/>
+                    <w:szCs w:val="24"/>
+                    <w:lang w:val="en-GB"/>
+                  </w:rPr>
+                  <m:t>A</m:t>
+                </m:r>
+                <m:r>
+                  <w:rPr>
+                    <w:rFonts w:ascii="Cambria Math" w:hAnsi="Cambria Math"/>
+                    <w:sz w:val="24"/>
+                    <w:szCs w:val="24"/>
+                    <w:lang w:val="en-GB"/>
+                  </w:rPr>
+                  <m:t>E</m:t>
+                </m:r>
+              </m:e>
+              <m:sub>
+                <m:r>
+                  <w:rPr>
+                    <w:rFonts w:ascii="Cambria Math" w:hAnsi="Cambria Math"/>
+                    <w:sz w:val="24"/>
+                    <w:szCs w:val="24"/>
+                    <w:lang w:val="en-GB"/>
+                  </w:rPr>
+                  <m:t>1</m:t>
+                </m:r>
+              </m:sub>
+            </m:sSub>
+            <m:r>
+              <w:rPr>
+                <w:rFonts w:ascii="Cambria Math" w:hAnsi="Cambria Math"/>
+                <w:sz w:val="24"/>
+                <w:szCs w:val="24"/>
+                <w:lang w:val="en-GB"/>
+              </w:rPr>
+              <m:t>+</m:t>
+            </m:r>
+            <m:sSub>
+              <m:sSubPr>
+                <m:ctrlPr>
+                  <w:rPr>
+                    <w:rFonts w:ascii="Cambria Math" w:hAnsi="Cambria Math"/>
+                    <w:i/>
+                    <w:sz w:val="24"/>
+                    <w:szCs w:val="24"/>
+                    <w:lang w:val="en-GB"/>
+                  </w:rPr>
+                </m:ctrlPr>
+              </m:sSubPr>
+              <m:e>
+                <m:r>
+                  <w:rPr>
+                    <w:rFonts w:ascii="Cambria Math" w:hAnsi="Cambria Math"/>
+                    <w:sz w:val="24"/>
+                    <w:szCs w:val="24"/>
+                    <w:lang w:val="en-GB"/>
+                  </w:rPr>
+                  <m:t>M</m:t>
+                </m:r>
+                <m:r>
+                  <w:rPr>
+                    <w:rFonts w:ascii="Cambria Math" w:hAnsi="Cambria Math"/>
+                    <w:sz w:val="24"/>
+                    <w:szCs w:val="24"/>
+                    <w:lang w:val="en-GB"/>
+                  </w:rPr>
+                  <m:t>A</m:t>
+                </m:r>
+                <m:r>
+                  <w:rPr>
+                    <w:rFonts w:ascii="Cambria Math" w:hAnsi="Cambria Math"/>
+                    <w:sz w:val="24"/>
+                    <w:szCs w:val="24"/>
+                    <w:lang w:val="en-GB"/>
+                  </w:rPr>
+                  <m:t>E</m:t>
+                </m:r>
+              </m:e>
+              <m:sub>
+                <m:r>
+                  <w:rPr>
+                    <w:rFonts w:ascii="Cambria Math" w:hAnsi="Cambria Math"/>
+                    <w:sz w:val="24"/>
+                    <w:szCs w:val="24"/>
+                    <w:lang w:val="en-GB"/>
+                  </w:rPr>
+                  <m:t>2</m:t>
+                </m:r>
+              </m:sub>
+            </m:sSub>
+            <m:ctrlPr>
+              <w:rPr>
+                <w:rFonts w:ascii="Cambria Math" w:hAnsi="Cambria Math"/>
+                <w:i/>
+                <w:sz w:val="24"/>
+                <w:szCs w:val="24"/>
+                <w:lang w:val="en-GB"/>
+              </w:rPr>
+            </m:ctrlPr>
+          </m:den>
+        </m:f>
+      </m:oMath>
+      <w:r>
+        <w:rPr>
+          <w:sz w:val="24"/>
+          <w:szCs w:val="24"/>
+          <w:lang w:val="en-GB"/>
+        </w:rPr>
+        <w:tab/>
+      </w:r>
+      <w:r>
+        <w:rPr>
+          <w:sz w:val="24"/>
+          <w:szCs w:val="24"/>
+          <w:lang w:val="en-GB"/>
+        </w:rPr>
+        <w:tab/>
+      </w:r>
+      <w:r>
+        <w:rPr>
+          <w:sz w:val="24"/>
+          <w:szCs w:val="24"/>
+          <w:lang w:val="en-GB"/>
+        </w:rPr>
+        <w:tab/>
+      </w:r>
+      <w:r>
+        <w:rPr>
+          <w:sz w:val="24"/>
+          <w:szCs w:val="24"/>
+          <w:lang w:val="en-GB"/>
+        </w:rPr>
+        <w:tab/>
+        <w:t>(16)</w:t>
+      </w:r>
+    </w:p>
+    <w:p>
+      <w:pPr>
+        <w:tabs>
+          <w:tab w:val="left" w:pos="0"/>
+          <w:tab w:val="left" w:pos="1134"/>
+          <w:tab w:val="left" w:pos="1440"/>
+          <w:tab w:val="left" w:pos="2160"/>
+          <w:tab w:val="left" w:pos="2880"/>
+          <w:tab w:val="left" w:pos="3600"/>
+          <w:tab w:val="left" w:pos="4320"/>
+          <w:tab w:val="left" w:pos="5040"/>
+          <w:tab w:val="left" w:pos="5760"/>
+          <w:tab w:val="left" w:pos="6480"/>
+          <w:tab w:val="left" w:pos="7200"/>
+          <w:tab w:val="left" w:pos="7920"/>
+        </w:tabs>
+        <w:rPr>
+          <w:sz w:val="24"/>
+          <w:szCs w:val="24"/>
+          <w:lang w:val="en-GB"/>
+        </w:rPr>
+      </w:pPr>
+      <w:r>
+        <w:rPr>
+          <w:sz w:val="24"/>
+          <w:szCs w:val="24"/>
+          <w:lang w:val="en-GB"/>
+        </w:rPr>
+        <w:t xml:space="preserve">where </w:t>
+      </w:r>
+      <m:oMath>
+        <m:r>
+          <w:rPr>
+            <w:rFonts w:ascii="Cambria Math" w:hAnsi="Cambria Math"/>
+            <w:sz w:val="24"/>
+            <w:szCs w:val="24"/>
+            <w:lang w:val="en-GB"/>
+          </w:rPr>
+          <m:t>MS</m:t>
+        </m:r>
+        <m:sSub>
+          <m:sSubPr>
+            <m:ctrlPr>
+              <w:rPr>
+                <w:rFonts w:ascii="Cambria Math" w:hAnsi="Cambria Math"/>
+                <w:i/>
+                <w:sz w:val="24"/>
+                <w:szCs w:val="24"/>
+                <w:lang w:val="en-GB"/>
+              </w:rPr>
+            </m:ctrlPr>
+          </m:sSubPr>
+          <m:e>
+            <m:r>
+              <w:rPr>
+                <w:rFonts w:ascii="Cambria Math" w:hAnsi="Cambria Math"/>
+                <w:sz w:val="24"/>
+                <w:szCs w:val="24"/>
+                <w:lang w:val="en-GB"/>
+              </w:rPr>
+              <m:t>E</m:t>
+            </m:r>
+          </m:e>
+          <m:sub>
+            <m:r>
+              <w:rPr>
+                <w:rFonts w:ascii="Cambria Math" w:hAnsi="Cambria Math"/>
+                <w:sz w:val="24"/>
+                <w:szCs w:val="24"/>
+                <w:lang w:val="en-GB"/>
+              </w:rPr>
+              <m:t>1</m:t>
+            </m:r>
+          </m:sub>
+        </m:sSub>
+      </m:oMath>
+      <w:r>
+        <w:rPr>
+          <w:sz w:val="24"/>
+          <w:szCs w:val="24"/>
+          <w:lang w:val="en-GB"/>
+        </w:rPr>
+        <w:t xml:space="preserve"> is the error associated with the first parent, </w:t>
+      </w:r>
+      <m:oMath>
+        <m:r>
+          <w:rPr>
+            <w:rFonts w:ascii="Cambria Math" w:hAnsi="Cambria Math"/>
+            <w:sz w:val="24"/>
+            <w:szCs w:val="24"/>
+            <w:lang w:val="en-GB"/>
+          </w:rPr>
+          <m:t>MS</m:t>
+        </m:r>
+        <m:sSub>
+          <m:sSubPr>
+            <m:ctrlPr>
+              <w:rPr>
+                <w:rFonts w:ascii="Cambria Math" w:hAnsi="Cambria Math"/>
+                <w:i/>
+                <w:sz w:val="24"/>
+                <w:szCs w:val="24"/>
+                <w:lang w:val="en-GB"/>
+              </w:rPr>
+            </m:ctrlPr>
+          </m:sSubPr>
+          <m:e>
+            <m:r>
+              <w:rPr>
+                <w:rFonts w:ascii="Cambria Math" w:hAnsi="Cambria Math"/>
+                <w:sz w:val="24"/>
+                <w:szCs w:val="24"/>
+                <w:lang w:val="en-GB"/>
+              </w:rPr>
+              <m:t>E</m:t>
+            </m:r>
+          </m:e>
+          <m:sub>
+            <m:r>
+              <w:rPr>
+                <w:rFonts w:ascii="Cambria Math" w:hAnsi="Cambria Math"/>
+                <w:sz w:val="24"/>
+                <w:szCs w:val="24"/>
+                <w:lang w:val="en-GB"/>
+              </w:rPr>
+              <m:t>2</m:t>
+            </m:r>
+          </m:sub>
+        </m:sSub>
+      </m:oMath>
+      <w:r>
+        <w:rPr>
+          <w:sz w:val="24"/>
+          <w:szCs w:val="24"/>
+          <w:lang w:val="en-GB"/>
+        </w:rPr>
+        <w:t xml:space="preserve"> is the error associated with the second parent and </w:t>
+      </w:r>
+      <m:oMath>
+        <m:r>
+          <w:rPr>
+            <w:rFonts w:ascii="Cambria Math" w:hAnsi="Cambria Math"/>
+            <w:sz w:val="24"/>
+            <w:szCs w:val="24"/>
+            <w:lang w:val="en-GB"/>
+          </w:rPr>
+          <m:t>P</m:t>
+        </m:r>
+        <m:d>
+          <m:dPr>
+            <m:ctrlPr>
+              <w:rPr>
+                <w:rFonts w:ascii="Cambria Math" w:hAnsi="Cambria Math"/>
+                <w:i/>
+                <w:sz w:val="24"/>
+                <w:szCs w:val="24"/>
+                <w:lang w:val="en-GB"/>
+              </w:rPr>
+            </m:ctrlPr>
+          </m:dPr>
+          <m:e>
+            <m:r>
+              <w:rPr>
+                <w:rFonts w:ascii="Cambria Math" w:hAnsi="Cambria Math"/>
+                <w:sz w:val="24"/>
+                <w:szCs w:val="24"/>
+                <w:lang w:val="en-GB"/>
+              </w:rPr>
+              <m:t>A</m:t>
+            </m:r>
+          </m:e>
+        </m:d>
+      </m:oMath>
+      <w:r>
+        <w:rPr>
+          <w:sz w:val="24"/>
+          <w:szCs w:val="24"/>
+          <w:lang w:val="en-GB"/>
+        </w:rPr>
+        <w:t xml:space="preserve"> is the probability of the first parent copying over a gene from its gene array to the child MLP gene array. Accordingly, the probability for the second parent to copy over a gene is</w:t>
+      </w:r>
+    </w:p>
+    <w:p>
+      <w:pPr>
+        <w:tabs>
+          <w:tab w:val="left" w:pos="0"/>
+          <w:tab w:val="left" w:pos="1134"/>
+          <w:tab w:val="left" w:pos="1440"/>
+          <w:tab w:val="left" w:pos="2160"/>
+          <w:tab w:val="left" w:pos="2880"/>
+          <w:tab w:val="left" w:pos="3600"/>
+          <w:tab w:val="left" w:pos="4320"/>
+          <w:tab w:val="left" w:pos="5040"/>
+          <w:tab w:val="left" w:pos="5760"/>
+          <w:tab w:val="left" w:pos="6480"/>
+          <w:tab w:val="left" w:pos="7200"/>
+          <w:tab w:val="left" w:pos="7920"/>
+        </w:tabs>
+        <w:rPr>
+          <w:sz w:val="24"/>
+          <w:szCs w:val="24"/>
+          <w:lang w:val="en-GB"/>
+        </w:rPr>
+      </w:pPr>
+    </w:p>
+    <w:p>
+      <w:pPr>
+        <w:tabs>
+          <w:tab w:val="left" w:pos="0"/>
+          <w:tab w:val="left" w:pos="1134"/>
+          <w:tab w:val="left" w:pos="1440"/>
+          <w:tab w:val="left" w:pos="2160"/>
+          <w:tab w:val="left" w:pos="2880"/>
+          <w:tab w:val="left" w:pos="3600"/>
+          <w:tab w:val="left" w:pos="4320"/>
+          <w:tab w:val="left" w:pos="5040"/>
+          <w:tab w:val="left" w:pos="5760"/>
+          <w:tab w:val="left" w:pos="6480"/>
+          <w:tab w:val="left" w:pos="7200"/>
+          <w:tab w:val="left" w:pos="7920"/>
+        </w:tabs>
+        <w:jc w:val="right"/>
+        <w:rPr>
+          <w:sz w:val="24"/>
+          <w:szCs w:val="24"/>
+          <w:lang w:val="en-GB"/>
+        </w:rPr>
+      </w:pPr>
+      <m:oMath>
+        <m:r>
+          <w:rPr>
+            <w:rFonts w:ascii="Cambria Math" w:hAnsi="Cambria Math"/>
+            <w:sz w:val="24"/>
+            <w:szCs w:val="24"/>
+            <w:lang w:val="en-GB"/>
+          </w:rPr>
+          <m:t>P</m:t>
+        </m:r>
+        <m:d>
+          <m:dPr>
+            <m:ctrlPr>
+              <w:rPr>
+                <w:rFonts w:ascii="Cambria Math" w:hAnsi="Cambria Math"/>
+                <w:i/>
+                <w:sz w:val="24"/>
+                <w:szCs w:val="24"/>
+                <w:lang w:val="en-GB"/>
+              </w:rPr>
+            </m:ctrlPr>
+          </m:dPr>
+          <m:e>
+            <m:r>
+              <w:rPr>
+                <w:rFonts w:ascii="Cambria Math" w:hAnsi="Cambria Math"/>
+                <w:sz w:val="24"/>
+                <w:szCs w:val="24"/>
+                <w:lang w:val="en-GB"/>
+              </w:rPr>
+              <m:t>B</m:t>
+            </m:r>
+          </m:e>
+        </m:d>
+        <m:r>
+          <w:rPr>
+            <w:rFonts w:ascii="Cambria Math" w:hAnsi="Cambria Math"/>
+            <w:sz w:val="24"/>
+            <w:szCs w:val="24"/>
+            <w:lang w:val="en-GB"/>
+          </w:rPr>
+          <m:t>=1-P</m:t>
+        </m:r>
+        <m:d>
+          <m:dPr>
+            <m:ctrlPr>
+              <w:rPr>
+                <w:rFonts w:ascii="Cambria Math" w:hAnsi="Cambria Math"/>
+                <w:i/>
+                <w:sz w:val="24"/>
+                <w:szCs w:val="24"/>
+                <w:lang w:val="en-GB"/>
+              </w:rPr>
+            </m:ctrlPr>
+          </m:dPr>
+          <m:e>
+            <m:r>
+              <w:rPr>
+                <w:rFonts w:ascii="Cambria Math" w:hAnsi="Cambria Math"/>
+                <w:sz w:val="24"/>
+                <w:szCs w:val="24"/>
+                <w:lang w:val="en-GB"/>
+              </w:rPr>
+              <m:t>A</m:t>
+            </m:r>
+          </m:e>
+        </m:d>
+      </m:oMath>
+      <w:r>
+        <w:rPr>
+          <w:sz w:val="24"/>
+          <w:szCs w:val="24"/>
+          <w:lang w:val="en-GB"/>
+        </w:rPr>
+        <w:tab/>
+      </w:r>
+      <w:r>
+        <w:rPr>
+          <w:sz w:val="24"/>
+          <w:szCs w:val="24"/>
+          <w:lang w:val="en-GB"/>
+        </w:rPr>
+        <w:tab/>
+      </w:r>
+      <w:r>
+        <w:rPr>
+          <w:sz w:val="24"/>
+          <w:szCs w:val="24"/>
+          <w:lang w:val="en-GB"/>
+        </w:rPr>
+        <w:tab/>
+      </w:r>
+      <w:r>
+        <w:rPr>
+          <w:sz w:val="24"/>
+          <w:szCs w:val="24"/>
+          <w:lang w:val="en-GB"/>
+        </w:rPr>
+        <w:tab/>
+        <w:t>(17)</w:t>
+      </w:r>
+    </w:p>
+    <w:p>
+      <w:pPr>
+        <w:tabs>
+          <w:tab w:val="left" w:pos="0"/>
+          <w:tab w:val="left" w:pos="1134"/>
+          <w:tab w:val="left" w:pos="1440"/>
+          <w:tab w:val="left" w:pos="2160"/>
+          <w:tab w:val="left" w:pos="2880"/>
+          <w:tab w:val="left" w:pos="3600"/>
+          <w:tab w:val="left" w:pos="4320"/>
+          <w:tab w:val="left" w:pos="5040"/>
+          <w:tab w:val="left" w:pos="5760"/>
+          <w:tab w:val="left" w:pos="6480"/>
+          <w:tab w:val="left" w:pos="7200"/>
+          <w:tab w:val="left" w:pos="7920"/>
+        </w:tabs>
+        <w:jc w:val="both"/>
+        <w:rPr>
+          <w:sz w:val="24"/>
+          <w:szCs w:val="24"/>
+          <w:lang w:val="en-GB"/>
+        </w:rPr>
+      </w:pPr>
+      <w:r>
+        <w:rPr>
+          <w:sz w:val="24"/>
+          <w:szCs w:val="24"/>
+          <w:lang w:val="en-GB"/>
+        </w:rPr>
+        <w:t>which allows the fitter parent</w:t>
+      </w:r>
+      <w:r>
+        <w:rPr>
+          <w:sz w:val="24"/>
+          <w:szCs w:val="24"/>
+          <w:lang w:val="en-GB"/>
+        </w:rPr>
+        <w:t xml:space="preserve"> a higher likelihood</w:t>
+      </w:r>
+      <w:r>
+        <w:rPr>
+          <w:sz w:val="24"/>
+          <w:szCs w:val="24"/>
+          <w:lang w:val="en-GB"/>
+        </w:rPr>
+        <w:t xml:space="preserve"> to copy over weights tha</w:t>
+      </w:r>
+      <w:r>
+        <w:rPr>
+          <w:sz w:val="24"/>
+          <w:szCs w:val="24"/>
+          <w:lang w:val="en-GB"/>
+        </w:rPr>
+        <w:t>t are more desirable.</w:t>
+      </w:r>
+    </w:p>
+    <w:p>
+      <w:pPr>
+        <w:tabs>
+          <w:tab w:val="left" w:pos="0"/>
+          <w:tab w:val="left" w:pos="1134"/>
+          <w:tab w:val="left" w:pos="1440"/>
+          <w:tab w:val="left" w:pos="2160"/>
+          <w:tab w:val="left" w:pos="2880"/>
+          <w:tab w:val="left" w:pos="3600"/>
+          <w:tab w:val="left" w:pos="4320"/>
+          <w:tab w:val="left" w:pos="5040"/>
+          <w:tab w:val="left" w:pos="5760"/>
+          <w:tab w:val="left" w:pos="6480"/>
+          <w:tab w:val="left" w:pos="7200"/>
+          <w:tab w:val="left" w:pos="7920"/>
+        </w:tabs>
+        <w:jc w:val="both"/>
+        <w:rPr>
+          <w:sz w:val="24"/>
+          <w:szCs w:val="24"/>
+          <w:lang w:val="en-GB"/>
+        </w:rPr>
+      </w:pPr>
+    </w:p>
+    <w:p>
+      <w:pPr>
+        <w:tabs>
+          <w:tab w:val="left" w:pos="0"/>
+          <w:tab w:val="left" w:pos="1134"/>
+          <w:tab w:val="left" w:pos="1440"/>
+          <w:tab w:val="left" w:pos="2160"/>
+          <w:tab w:val="left" w:pos="2880"/>
+          <w:tab w:val="left" w:pos="3600"/>
+          <w:tab w:val="left" w:pos="4320"/>
+          <w:tab w:val="left" w:pos="5040"/>
+          <w:tab w:val="left" w:pos="5760"/>
+          <w:tab w:val="left" w:pos="6480"/>
+          <w:tab w:val="left" w:pos="7200"/>
+          <w:tab w:val="left" w:pos="7920"/>
+        </w:tabs>
+        <w:jc w:val="both"/>
+        <w:rPr>
+          <w:sz w:val="24"/>
+          <w:szCs w:val="24"/>
+          <w:lang w:val="en-GB"/>
+        </w:rPr>
+      </w:pPr>
+      <w:r>
+        <w:rPr>
+          <w:sz w:val="24"/>
+          <w:szCs w:val="24"/>
+          <w:lang w:val="en-GB"/>
+        </w:rPr>
+        <w:t>To avoid stagnation in the population as the training epochs increase, every gene, when copied, has a small probability (&lt;=2%), to be completely randomised instead of copied over from the parent MLPs</w:t>
+      </w:r>
+      <w:r>
+        <w:rPr>
+          <w:sz w:val="24"/>
+          <w:szCs w:val="24"/>
+          <w:lang w:val="en-GB"/>
+        </w:rPr>
+        <w:t>. This ensures that there is always some diversity in the genetic pool of the MLP population.</w:t>
+      </w:r>
+    </w:p>
+    <w:p>
+      <w:pPr>
+        <w:tabs>
+          <w:tab w:val="left" w:pos="0"/>
+          <w:tab w:val="left" w:pos="1134"/>
+          <w:tab w:val="left" w:pos="1440"/>
+          <w:tab w:val="left" w:pos="2160"/>
+          <w:tab w:val="left" w:pos="2880"/>
+          <w:tab w:val="left" w:pos="3600"/>
+          <w:tab w:val="left" w:pos="4320"/>
+          <w:tab w:val="left" w:pos="5040"/>
+          <w:tab w:val="left" w:pos="5760"/>
+          <w:tab w:val="left" w:pos="6480"/>
+          <w:tab w:val="left" w:pos="7200"/>
+          <w:tab w:val="left" w:pos="7920"/>
+        </w:tabs>
+        <w:jc w:val="both"/>
+        <w:rPr>
+          <w:sz w:val="24"/>
+          <w:szCs w:val="24"/>
+          <w:lang w:val="en-GB"/>
+        </w:rPr>
+      </w:pPr>
+    </w:p>
+    <w:p>
+      <w:pPr>
+        <w:tabs>
+          <w:tab w:val="left" w:pos="0"/>
+          <w:tab w:val="left" w:pos="1134"/>
+          <w:tab w:val="left" w:pos="1440"/>
+          <w:tab w:val="left" w:pos="2160"/>
+          <w:tab w:val="left" w:pos="2880"/>
+          <w:tab w:val="left" w:pos="3600"/>
+          <w:tab w:val="left" w:pos="4320"/>
+          <w:tab w:val="left" w:pos="5040"/>
+          <w:tab w:val="left" w:pos="5760"/>
+          <w:tab w:val="left" w:pos="6480"/>
+          <w:tab w:val="left" w:pos="7200"/>
+          <w:tab w:val="left" w:pos="7920"/>
+        </w:tabs>
+        <w:jc w:val="both"/>
+        <w:rPr>
+          <w:sz w:val="24"/>
+          <w:szCs w:val="24"/>
+          <w:lang w:val="en-GB"/>
+        </w:rPr>
+      </w:pPr>
+      <w:r>
+        <w:rPr>
+          <w:sz w:val="24"/>
+          <w:szCs w:val="24"/>
+          <w:lang w:val="en-GB"/>
+        </w:rPr>
+        <w:t>Once the old population size has been reached by repopulating the new population with child MLPs, the process is repeated beginning with the forward propagation step until the specified epoch number has been reached.</w:t>
+      </w:r>
+    </w:p>
+    <w:p>
+      <w:pPr>
+        <w:tabs>
+          <w:tab w:val="left" w:pos="0"/>
+          <w:tab w:val="left" w:pos="1134"/>
+          <w:tab w:val="left" w:pos="1440"/>
+          <w:tab w:val="left" w:pos="2160"/>
+          <w:tab w:val="left" w:pos="2880"/>
+          <w:tab w:val="left" w:pos="3600"/>
+          <w:tab w:val="left" w:pos="4320"/>
+          <w:tab w:val="left" w:pos="5040"/>
+          <w:tab w:val="left" w:pos="5760"/>
+          <w:tab w:val="left" w:pos="6480"/>
+          <w:tab w:val="left" w:pos="7200"/>
+          <w:tab w:val="left" w:pos="7920"/>
+        </w:tabs>
+        <w:jc w:val="both"/>
+        <w:rPr>
+          <w:sz w:val="24"/>
+          <w:szCs w:val="24"/>
+          <w:lang w:val="en-GB"/>
+        </w:rPr>
+      </w:pPr>
+    </w:p>
+    <w:p>
+      <w:pPr>
+        <w:tabs>
+          <w:tab w:val="left" w:pos="0"/>
+          <w:tab w:val="left" w:pos="1134"/>
+          <w:tab w:val="left" w:pos="1440"/>
+          <w:tab w:val="left" w:pos="2160"/>
+          <w:tab w:val="left" w:pos="2880"/>
+          <w:tab w:val="left" w:pos="3600"/>
+          <w:tab w:val="left" w:pos="4320"/>
+          <w:tab w:val="left" w:pos="5040"/>
+          <w:tab w:val="left" w:pos="5760"/>
+          <w:tab w:val="left" w:pos="6480"/>
+          <w:tab w:val="left" w:pos="7200"/>
+          <w:tab w:val="left" w:pos="7920"/>
+        </w:tabs>
+        <w:jc w:val="both"/>
+        <w:rPr>
+          <w:b/>
+          <w:sz w:val="28"/>
+          <w:szCs w:val="28"/>
+          <w:lang w:val="en-GB"/>
+        </w:rPr>
+      </w:pPr>
+      <w:r>
+        <w:rPr>
+          <w:b/>
+          <w:sz w:val="28"/>
+          <w:szCs w:val="28"/>
+          <w:lang w:val="en-GB"/>
+        </w:rPr>
+        <w:t>3.8 DATA DESIGN</w:t>
+      </w:r>
+      <w:bookmarkStart w:id="3" w:name="_GoBack"/>
+      <w:bookmarkEnd w:id="3"/>
     </w:p>
     <w:p>
       <w:pPr>
@@ -47489,7 +51045,7 @@
           <w:lang w:val="en-GB"/>
         </w:rPr>
         <w:sectPr>
-          <w:headerReference w:type="default" r:id="rId45"/>
+          <w:headerReference w:type="default" r:id="rId51"/>
           <w:pgSz w:w="11907" w:h="16839" w:code="9"/>
           <w:pgMar w:top="1440" w:right="1800" w:bottom="1440" w:left="1800" w:header="708" w:footer="708" w:gutter="0"/>
           <w:pgNumType w:start="1"/>
@@ -49064,7 +52620,7 @@
         </w:rPr>
         <w:t xml:space="preserve">[10] M. Harvey, “Let’s evolve a neural network with a genetic algorithm-code included”, 2017.  [Online]. Available: </w:t>
       </w:r>
-      <w:hyperlink r:id="rId46" w:history="1">
+      <w:hyperlink r:id="rId52" w:history="1">
         <w:r>
           <w:rPr>
             <w:rStyle w:val="Hyperlink"/>
@@ -49201,7 +52757,7 @@
           <w:lang w:val="en-GB"/>
         </w:rPr>
         <w:sectPr>
-          <w:headerReference w:type="default" r:id="rId47"/>
+          <w:headerReference w:type="default" r:id="rId53"/>
           <w:pgSz w:w="11907" w:h="16839" w:code="9"/>
           <w:pgMar w:top="1440" w:right="1800" w:bottom="1440" w:left="1800" w:header="708" w:footer="708" w:gutter="0"/>
           <w:cols w:space="708"/>
@@ -50067,7 +53623,7 @@
       </w:r>
     </w:p>
     <w:sectPr>
-      <w:headerReference w:type="default" r:id="rId48"/>
+      <w:headerReference w:type="default" r:id="rId54"/>
       <w:pgSz w:w="11907" w:h="16839" w:code="9"/>
       <w:pgMar w:top="1440" w:right="1800" w:bottom="1440" w:left="1800" w:header="708" w:footer="708" w:gutter="0"/>
       <w:cols w:space="708"/>
@@ -51536,6 +55092,119 @@
     </w:lvl>
   </w:abstractNum>
   <w:abstractNum w:abstractNumId="10" w15:restartNumberingAfterBreak="0">
+    <w:nsid w:val="3867196C"/>
+    <w:multiLevelType w:val="hybridMultilevel"/>
+    <w:tmpl w:val="162609A0"/>
+    <w:lvl w:ilvl="0" w:tplc="1C090001">
+      <w:start w:val="1"/>
+      <w:numFmt w:val="bullet"/>
+      <w:lvlText w:val=""/>
+      <w:lvlJc w:val="left"/>
+      <w:pPr>
+        <w:ind w:left="1440" w:hanging="360"/>
+      </w:pPr>
+      <w:rPr>
+        <w:rFonts w:ascii="Symbol" w:hAnsi="Symbol" w:hint="default"/>
+      </w:rPr>
+    </w:lvl>
+    <w:lvl w:ilvl="1" w:tplc="1C090003" w:tentative="1">
+      <w:start w:val="1"/>
+      <w:numFmt w:val="bullet"/>
+      <w:lvlText w:val="o"/>
+      <w:lvlJc w:val="left"/>
+      <w:pPr>
+        <w:ind w:left="2160" w:hanging="360"/>
+      </w:pPr>
+      <w:rPr>
+        <w:rFonts w:ascii="Courier New" w:hAnsi="Courier New" w:cs="Courier New" w:hint="default"/>
+      </w:rPr>
+    </w:lvl>
+    <w:lvl w:ilvl="2" w:tplc="1C090005" w:tentative="1">
+      <w:start w:val="1"/>
+      <w:numFmt w:val="bullet"/>
+      <w:lvlText w:val=""/>
+      <w:lvlJc w:val="left"/>
+      <w:pPr>
+        <w:ind w:left="2880" w:hanging="360"/>
+      </w:pPr>
+      <w:rPr>
+        <w:rFonts w:ascii="Wingdings" w:hAnsi="Wingdings" w:hint="default"/>
+      </w:rPr>
+    </w:lvl>
+    <w:lvl w:ilvl="3" w:tplc="1C090001" w:tentative="1">
+      <w:start w:val="1"/>
+      <w:numFmt w:val="bullet"/>
+      <w:lvlText w:val=""/>
+      <w:lvlJc w:val="left"/>
+      <w:pPr>
+        <w:ind w:left="3600" w:hanging="360"/>
+      </w:pPr>
+      <w:rPr>
+        <w:rFonts w:ascii="Symbol" w:hAnsi="Symbol" w:hint="default"/>
+      </w:rPr>
+    </w:lvl>
+    <w:lvl w:ilvl="4" w:tplc="1C090003" w:tentative="1">
+      <w:start w:val="1"/>
+      <w:numFmt w:val="bullet"/>
+      <w:lvlText w:val="o"/>
+      <w:lvlJc w:val="left"/>
+      <w:pPr>
+        <w:ind w:left="4320" w:hanging="360"/>
+      </w:pPr>
+      <w:rPr>
+        <w:rFonts w:ascii="Courier New" w:hAnsi="Courier New" w:cs="Courier New" w:hint="default"/>
+      </w:rPr>
+    </w:lvl>
+    <w:lvl w:ilvl="5" w:tplc="1C090005" w:tentative="1">
+      <w:start w:val="1"/>
+      <w:numFmt w:val="bullet"/>
+      <w:lvlText w:val=""/>
+      <w:lvlJc w:val="left"/>
+      <w:pPr>
+        <w:ind w:left="5040" w:hanging="360"/>
+      </w:pPr>
+      <w:rPr>
+        <w:rFonts w:ascii="Wingdings" w:hAnsi="Wingdings" w:hint="default"/>
+      </w:rPr>
+    </w:lvl>
+    <w:lvl w:ilvl="6" w:tplc="1C090001" w:tentative="1">
+      <w:start w:val="1"/>
+      <w:numFmt w:val="bullet"/>
+      <w:lvlText w:val=""/>
+      <w:lvlJc w:val="left"/>
+      <w:pPr>
+        <w:ind w:left="5760" w:hanging="360"/>
+      </w:pPr>
+      <w:rPr>
+        <w:rFonts w:ascii="Symbol" w:hAnsi="Symbol" w:hint="default"/>
+      </w:rPr>
+    </w:lvl>
+    <w:lvl w:ilvl="7" w:tplc="1C090003" w:tentative="1">
+      <w:start w:val="1"/>
+      <w:numFmt w:val="bullet"/>
+      <w:lvlText w:val="o"/>
+      <w:lvlJc w:val="left"/>
+      <w:pPr>
+        <w:ind w:left="6480" w:hanging="360"/>
+      </w:pPr>
+      <w:rPr>
+        <w:rFonts w:ascii="Courier New" w:hAnsi="Courier New" w:cs="Courier New" w:hint="default"/>
+      </w:rPr>
+    </w:lvl>
+    <w:lvl w:ilvl="8" w:tplc="1C090005" w:tentative="1">
+      <w:start w:val="1"/>
+      <w:numFmt w:val="bullet"/>
+      <w:lvlText w:val=""/>
+      <w:lvlJc w:val="left"/>
+      <w:pPr>
+        <w:ind w:left="7200" w:hanging="360"/>
+      </w:pPr>
+      <w:rPr>
+        <w:rFonts w:ascii="Wingdings" w:hAnsi="Wingdings" w:hint="default"/>
+      </w:rPr>
+    </w:lvl>
+  </w:abstractNum>
+  <w:abstractNum w:abstractNumId="11" w15:restartNumberingAfterBreak="0">
     <w:nsid w:val="3ABD1654"/>
     <w:multiLevelType w:val="hybridMultilevel"/>
     <w:tmpl w:val="6ED2DD2E"/>
@@ -51624,7 +55293,7 @@
       </w:pPr>
     </w:lvl>
   </w:abstractNum>
-  <w:abstractNum w:abstractNumId="11" w15:restartNumberingAfterBreak="0">
+  <w:abstractNum w:abstractNumId="12" w15:restartNumberingAfterBreak="0">
     <w:nsid w:val="44DC6332"/>
     <w:multiLevelType w:val="hybridMultilevel"/>
     <w:tmpl w:val="76E6CD9A"/>
@@ -51714,7 +55383,7 @@
       </w:pPr>
     </w:lvl>
   </w:abstractNum>
-  <w:abstractNum w:abstractNumId="12" w15:restartNumberingAfterBreak="0">
+  <w:abstractNum w:abstractNumId="13" w15:restartNumberingAfterBreak="0">
     <w:nsid w:val="4555019E"/>
     <w:multiLevelType w:val="hybridMultilevel"/>
     <w:tmpl w:val="C8D2CB8E"/>
@@ -51803,7 +55472,7 @@
       </w:pPr>
     </w:lvl>
   </w:abstractNum>
-  <w:abstractNum w:abstractNumId="13" w15:restartNumberingAfterBreak="0">
+  <w:abstractNum w:abstractNumId="14" w15:restartNumberingAfterBreak="0">
     <w:nsid w:val="47EA135B"/>
     <w:multiLevelType w:val="multilevel"/>
     <w:tmpl w:val="703E9E5A"/>
@@ -51924,7 +55593,7 @@
       </w:rPr>
     </w:lvl>
   </w:abstractNum>
-  <w:abstractNum w:abstractNumId="14" w15:restartNumberingAfterBreak="0">
+  <w:abstractNum w:abstractNumId="15" w15:restartNumberingAfterBreak="0">
     <w:nsid w:val="4E0F573E"/>
     <w:multiLevelType w:val="hybridMultilevel"/>
     <w:tmpl w:val="44CA8936"/>
@@ -52037,7 +55706,7 @@
       </w:rPr>
     </w:lvl>
   </w:abstractNum>
-  <w:abstractNum w:abstractNumId="15" w15:restartNumberingAfterBreak="0">
+  <w:abstractNum w:abstractNumId="16" w15:restartNumberingAfterBreak="0">
     <w:nsid w:val="54B44A26"/>
     <w:multiLevelType w:val="hybridMultilevel"/>
     <w:tmpl w:val="CE540582"/>
@@ -52150,7 +55819,7 @@
       </w:rPr>
     </w:lvl>
   </w:abstractNum>
-  <w:abstractNum w:abstractNumId="16" w15:restartNumberingAfterBreak="0">
+  <w:abstractNum w:abstractNumId="17" w15:restartNumberingAfterBreak="0">
     <w:nsid w:val="55992390"/>
     <w:multiLevelType w:val="hybridMultilevel"/>
     <w:tmpl w:val="EED64A9C"/>
@@ -52263,7 +55932,7 @@
       </w:rPr>
     </w:lvl>
   </w:abstractNum>
-  <w:abstractNum w:abstractNumId="17" w15:restartNumberingAfterBreak="0">
+  <w:abstractNum w:abstractNumId="18" w15:restartNumberingAfterBreak="0">
     <w:nsid w:val="583A74E6"/>
     <w:multiLevelType w:val="hybridMultilevel"/>
     <w:tmpl w:val="7B8C4D0A"/>
@@ -52352,7 +56021,7 @@
       </w:pPr>
     </w:lvl>
   </w:abstractNum>
-  <w:abstractNum w:abstractNumId="18" w15:restartNumberingAfterBreak="0">
+  <w:abstractNum w:abstractNumId="19" w15:restartNumberingAfterBreak="0">
     <w:nsid w:val="5CB714DC"/>
     <w:multiLevelType w:val="hybridMultilevel"/>
     <w:tmpl w:val="CCCE7BDA"/>
@@ -52465,7 +56134,7 @@
       </w:rPr>
     </w:lvl>
   </w:abstractNum>
-  <w:abstractNum w:abstractNumId="19" w15:restartNumberingAfterBreak="0">
+  <w:abstractNum w:abstractNumId="20" w15:restartNumberingAfterBreak="0">
     <w:nsid w:val="5E1B73F6"/>
     <w:multiLevelType w:val="hybridMultilevel"/>
     <w:tmpl w:val="EF900FA2"/>
@@ -52578,7 +56247,7 @@
       </w:rPr>
     </w:lvl>
   </w:abstractNum>
-  <w:abstractNum w:abstractNumId="20" w15:restartNumberingAfterBreak="0">
+  <w:abstractNum w:abstractNumId="21" w15:restartNumberingAfterBreak="0">
     <w:nsid w:val="61BE0610"/>
     <w:multiLevelType w:val="hybridMultilevel"/>
     <w:tmpl w:val="86A862E2"/>
@@ -52691,10 +56360,10 @@
       </w:rPr>
     </w:lvl>
   </w:abstractNum>
-  <w:abstractNum w:abstractNumId="21" w15:restartNumberingAfterBreak="0">
-    <w:nsid w:val="70320BD7"/>
+  <w:abstractNum w:abstractNumId="22" w15:restartNumberingAfterBreak="0">
+    <w:nsid w:val="6681282A"/>
     <w:multiLevelType w:val="hybridMultilevel"/>
-    <w:tmpl w:val="E52AFB72"/>
+    <w:tmpl w:val="254AFA02"/>
     <w:lvl w:ilvl="0" w:tplc="1C090001">
       <w:start w:val="1"/>
       <w:numFmt w:val="bullet"/>
@@ -52804,7 +56473,120 @@
       </w:rPr>
     </w:lvl>
   </w:abstractNum>
-  <w:abstractNum w:abstractNumId="22" w15:restartNumberingAfterBreak="0">
+  <w:abstractNum w:abstractNumId="23" w15:restartNumberingAfterBreak="0">
+    <w:nsid w:val="70320BD7"/>
+    <w:multiLevelType w:val="hybridMultilevel"/>
+    <w:tmpl w:val="E52AFB72"/>
+    <w:lvl w:ilvl="0" w:tplc="1C090001">
+      <w:start w:val="1"/>
+      <w:numFmt w:val="bullet"/>
+      <w:lvlText w:val=""/>
+      <w:lvlJc w:val="left"/>
+      <w:pPr>
+        <w:ind w:left="720" w:hanging="360"/>
+      </w:pPr>
+      <w:rPr>
+        <w:rFonts w:ascii="Symbol" w:hAnsi="Symbol" w:hint="default"/>
+      </w:rPr>
+    </w:lvl>
+    <w:lvl w:ilvl="1" w:tplc="1C090003" w:tentative="1">
+      <w:start w:val="1"/>
+      <w:numFmt w:val="bullet"/>
+      <w:lvlText w:val="o"/>
+      <w:lvlJc w:val="left"/>
+      <w:pPr>
+        <w:ind w:left="1440" w:hanging="360"/>
+      </w:pPr>
+      <w:rPr>
+        <w:rFonts w:ascii="Courier New" w:hAnsi="Courier New" w:cs="Courier New" w:hint="default"/>
+      </w:rPr>
+    </w:lvl>
+    <w:lvl w:ilvl="2" w:tplc="1C090005" w:tentative="1">
+      <w:start w:val="1"/>
+      <w:numFmt w:val="bullet"/>
+      <w:lvlText w:val=""/>
+      <w:lvlJc w:val="left"/>
+      <w:pPr>
+        <w:ind w:left="2160" w:hanging="360"/>
+      </w:pPr>
+      <w:rPr>
+        <w:rFonts w:ascii="Wingdings" w:hAnsi="Wingdings" w:hint="default"/>
+      </w:rPr>
+    </w:lvl>
+    <w:lvl w:ilvl="3" w:tplc="1C090001" w:tentative="1">
+      <w:start w:val="1"/>
+      <w:numFmt w:val="bullet"/>
+      <w:lvlText w:val=""/>
+      <w:lvlJc w:val="left"/>
+      <w:pPr>
+        <w:ind w:left="2880" w:hanging="360"/>
+      </w:pPr>
+      <w:rPr>
+        <w:rFonts w:ascii="Symbol" w:hAnsi="Symbol" w:hint="default"/>
+      </w:rPr>
+    </w:lvl>
+    <w:lvl w:ilvl="4" w:tplc="1C090003" w:tentative="1">
+      <w:start w:val="1"/>
+      <w:numFmt w:val="bullet"/>
+      <w:lvlText w:val="o"/>
+      <w:lvlJc w:val="left"/>
+      <w:pPr>
+        <w:ind w:left="3600" w:hanging="360"/>
+      </w:pPr>
+      <w:rPr>
+        <w:rFonts w:ascii="Courier New" w:hAnsi="Courier New" w:cs="Courier New" w:hint="default"/>
+      </w:rPr>
+    </w:lvl>
+    <w:lvl w:ilvl="5" w:tplc="1C090005" w:tentative="1">
+      <w:start w:val="1"/>
+      <w:numFmt w:val="bullet"/>
+      <w:lvlText w:val=""/>
+      <w:lvlJc w:val="left"/>
+      <w:pPr>
+        <w:ind w:left="4320" w:hanging="360"/>
+      </w:pPr>
+      <w:rPr>
+        <w:rFonts w:ascii="Wingdings" w:hAnsi="Wingdings" w:hint="default"/>
+      </w:rPr>
+    </w:lvl>
+    <w:lvl w:ilvl="6" w:tplc="1C090001" w:tentative="1">
+      <w:start w:val="1"/>
+      <w:numFmt w:val="bullet"/>
+      <w:lvlText w:val=""/>
+      <w:lvlJc w:val="left"/>
+      <w:pPr>
+        <w:ind w:left="5040" w:hanging="360"/>
+      </w:pPr>
+      <w:rPr>
+        <w:rFonts w:ascii="Symbol" w:hAnsi="Symbol" w:hint="default"/>
+      </w:rPr>
+    </w:lvl>
+    <w:lvl w:ilvl="7" w:tplc="1C090003" w:tentative="1">
+      <w:start w:val="1"/>
+      <w:numFmt w:val="bullet"/>
+      <w:lvlText w:val="o"/>
+      <w:lvlJc w:val="left"/>
+      <w:pPr>
+        <w:ind w:left="5760" w:hanging="360"/>
+      </w:pPr>
+      <w:rPr>
+        <w:rFonts w:ascii="Courier New" w:hAnsi="Courier New" w:cs="Courier New" w:hint="default"/>
+      </w:rPr>
+    </w:lvl>
+    <w:lvl w:ilvl="8" w:tplc="1C090005" w:tentative="1">
+      <w:start w:val="1"/>
+      <w:numFmt w:val="bullet"/>
+      <w:lvlText w:val=""/>
+      <w:lvlJc w:val="left"/>
+      <w:pPr>
+        <w:ind w:left="6480" w:hanging="360"/>
+      </w:pPr>
+      <w:rPr>
+        <w:rFonts w:ascii="Wingdings" w:hAnsi="Wingdings" w:hint="default"/>
+      </w:rPr>
+    </w:lvl>
+  </w:abstractNum>
+  <w:abstractNum w:abstractNumId="24" w15:restartNumberingAfterBreak="0">
     <w:nsid w:val="77426DF5"/>
     <w:multiLevelType w:val="hybridMultilevel"/>
     <w:tmpl w:val="5504FA36"/>
@@ -52893,10 +56675,10 @@
       </w:pPr>
     </w:lvl>
   </w:abstractNum>
-  <w:abstractNum w:abstractNumId="23" w15:restartNumberingAfterBreak="0">
-    <w:nsid w:val="79395F8B"/>
+  <w:abstractNum w:abstractNumId="25" w15:restartNumberingAfterBreak="0">
+    <w:nsid w:val="786C1C5E"/>
     <w:multiLevelType w:val="hybridMultilevel"/>
-    <w:tmpl w:val="3EACBFAE"/>
+    <w:tmpl w:val="02FA9940"/>
     <w:lvl w:ilvl="0" w:tplc="1C090001">
       <w:start w:val="1"/>
       <w:numFmt w:val="bullet"/>
@@ -53006,10 +56788,10 @@
       </w:rPr>
     </w:lvl>
   </w:abstractNum>
-  <w:abstractNum w:abstractNumId="24" w15:restartNumberingAfterBreak="0">
-    <w:nsid w:val="7C8A0E1A"/>
+  <w:abstractNum w:abstractNumId="26" w15:restartNumberingAfterBreak="0">
+    <w:nsid w:val="79395F8B"/>
     <w:multiLevelType w:val="hybridMultilevel"/>
-    <w:tmpl w:val="715E9A3E"/>
+    <w:tmpl w:val="3EACBFAE"/>
     <w:lvl w:ilvl="0" w:tplc="1C090001">
       <w:start w:val="1"/>
       <w:numFmt w:val="bullet"/>
@@ -53119,10 +56901,10 @@
       </w:rPr>
     </w:lvl>
   </w:abstractNum>
-  <w:abstractNum w:abstractNumId="25" w15:restartNumberingAfterBreak="0">
-    <w:nsid w:val="7CBF067B"/>
+  <w:abstractNum w:abstractNumId="27" w15:restartNumberingAfterBreak="0">
+    <w:nsid w:val="7C8A0E1A"/>
     <w:multiLevelType w:val="hybridMultilevel"/>
-    <w:tmpl w:val="BF9C45DC"/>
+    <w:tmpl w:val="715E9A3E"/>
     <w:lvl w:ilvl="0" w:tplc="1C090001">
       <w:start w:val="1"/>
       <w:numFmt w:val="bullet"/>
@@ -53232,7 +57014,120 @@
       </w:rPr>
     </w:lvl>
   </w:abstractNum>
-  <w:abstractNum w:abstractNumId="26" w15:restartNumberingAfterBreak="0">
+  <w:abstractNum w:abstractNumId="28" w15:restartNumberingAfterBreak="0">
+    <w:nsid w:val="7CBF067B"/>
+    <w:multiLevelType w:val="hybridMultilevel"/>
+    <w:tmpl w:val="BF9C45DC"/>
+    <w:lvl w:ilvl="0" w:tplc="1C090001">
+      <w:start w:val="1"/>
+      <w:numFmt w:val="bullet"/>
+      <w:lvlText w:val=""/>
+      <w:lvlJc w:val="left"/>
+      <w:pPr>
+        <w:ind w:left="720" w:hanging="360"/>
+      </w:pPr>
+      <w:rPr>
+        <w:rFonts w:ascii="Symbol" w:hAnsi="Symbol" w:hint="default"/>
+      </w:rPr>
+    </w:lvl>
+    <w:lvl w:ilvl="1" w:tplc="1C090003" w:tentative="1">
+      <w:start w:val="1"/>
+      <w:numFmt w:val="bullet"/>
+      <w:lvlText w:val="o"/>
+      <w:lvlJc w:val="left"/>
+      <w:pPr>
+        <w:ind w:left="1440" w:hanging="360"/>
+      </w:pPr>
+      <w:rPr>
+        <w:rFonts w:ascii="Courier New" w:hAnsi="Courier New" w:cs="Courier New" w:hint="default"/>
+      </w:rPr>
+    </w:lvl>
+    <w:lvl w:ilvl="2" w:tplc="1C090005" w:tentative="1">
+      <w:start w:val="1"/>
+      <w:numFmt w:val="bullet"/>
+      <w:lvlText w:val=""/>
+      <w:lvlJc w:val="left"/>
+      <w:pPr>
+        <w:ind w:left="2160" w:hanging="360"/>
+      </w:pPr>
+      <w:rPr>
+        <w:rFonts w:ascii="Wingdings" w:hAnsi="Wingdings" w:hint="default"/>
+      </w:rPr>
+    </w:lvl>
+    <w:lvl w:ilvl="3" w:tplc="1C090001" w:tentative="1">
+      <w:start w:val="1"/>
+      <w:numFmt w:val="bullet"/>
+      <w:lvlText w:val=""/>
+      <w:lvlJc w:val="left"/>
+      <w:pPr>
+        <w:ind w:left="2880" w:hanging="360"/>
+      </w:pPr>
+      <w:rPr>
+        <w:rFonts w:ascii="Symbol" w:hAnsi="Symbol" w:hint="default"/>
+      </w:rPr>
+    </w:lvl>
+    <w:lvl w:ilvl="4" w:tplc="1C090003" w:tentative="1">
+      <w:start w:val="1"/>
+      <w:numFmt w:val="bullet"/>
+      <w:lvlText w:val="o"/>
+      <w:lvlJc w:val="left"/>
+      <w:pPr>
+        <w:ind w:left="3600" w:hanging="360"/>
+      </w:pPr>
+      <w:rPr>
+        <w:rFonts w:ascii="Courier New" w:hAnsi="Courier New" w:cs="Courier New" w:hint="default"/>
+      </w:rPr>
+    </w:lvl>
+    <w:lvl w:ilvl="5" w:tplc="1C090005" w:tentative="1">
+      <w:start w:val="1"/>
+      <w:numFmt w:val="bullet"/>
+      <w:lvlText w:val=""/>
+      <w:lvlJc w:val="left"/>
+      <w:pPr>
+        <w:ind w:left="4320" w:hanging="360"/>
+      </w:pPr>
+      <w:rPr>
+        <w:rFonts w:ascii="Wingdings" w:hAnsi="Wingdings" w:hint="default"/>
+      </w:rPr>
+    </w:lvl>
+    <w:lvl w:ilvl="6" w:tplc="1C090001" w:tentative="1">
+      <w:start w:val="1"/>
+      <w:numFmt w:val="bullet"/>
+      <w:lvlText w:val=""/>
+      <w:lvlJc w:val="left"/>
+      <w:pPr>
+        <w:ind w:left="5040" w:hanging="360"/>
+      </w:pPr>
+      <w:rPr>
+        <w:rFonts w:ascii="Symbol" w:hAnsi="Symbol" w:hint="default"/>
+      </w:rPr>
+    </w:lvl>
+    <w:lvl w:ilvl="7" w:tplc="1C090003" w:tentative="1">
+      <w:start w:val="1"/>
+      <w:numFmt w:val="bullet"/>
+      <w:lvlText w:val="o"/>
+      <w:lvlJc w:val="left"/>
+      <w:pPr>
+        <w:ind w:left="5760" w:hanging="360"/>
+      </w:pPr>
+      <w:rPr>
+        <w:rFonts w:ascii="Courier New" w:hAnsi="Courier New" w:cs="Courier New" w:hint="default"/>
+      </w:rPr>
+    </w:lvl>
+    <w:lvl w:ilvl="8" w:tplc="1C090005" w:tentative="1">
+      <w:start w:val="1"/>
+      <w:numFmt w:val="bullet"/>
+      <w:lvlText w:val=""/>
+      <w:lvlJc w:val="left"/>
+      <w:pPr>
+        <w:ind w:left="6480" w:hanging="360"/>
+      </w:pPr>
+      <w:rPr>
+        <w:rFonts w:ascii="Wingdings" w:hAnsi="Wingdings" w:hint="default"/>
+      </w:rPr>
+    </w:lvl>
+  </w:abstractNum>
+  <w:abstractNum w:abstractNumId="29" w15:restartNumberingAfterBreak="0">
     <w:nsid w:val="7DE92E2E"/>
     <w:multiLevelType w:val="multilevel"/>
     <w:tmpl w:val="9B2A29C6"/>
@@ -53367,31 +57262,31 @@
     <w:abstractNumId w:val="8"/>
   </w:num>
   <w:num w:numId="3">
-    <w:abstractNumId w:val="12"/>
+    <w:abstractNumId w:val="13"/>
   </w:num>
   <w:num w:numId="4">
-    <w:abstractNumId w:val="17"/>
+    <w:abstractNumId w:val="18"/>
   </w:num>
   <w:num w:numId="5">
     <w:abstractNumId w:val="1"/>
   </w:num>
   <w:num w:numId="6">
-    <w:abstractNumId w:val="10"/>
+    <w:abstractNumId w:val="11"/>
   </w:num>
   <w:num w:numId="7">
     <w:abstractNumId w:val="7"/>
   </w:num>
   <w:num w:numId="8">
-    <w:abstractNumId w:val="22"/>
+    <w:abstractNumId w:val="24"/>
   </w:num>
   <w:num w:numId="9">
-    <w:abstractNumId w:val="13"/>
+    <w:abstractNumId w:val="14"/>
   </w:num>
   <w:num w:numId="10">
-    <w:abstractNumId w:val="20"/>
+    <w:abstractNumId w:val="21"/>
   </w:num>
   <w:num w:numId="11">
-    <w:abstractNumId w:val="18"/>
+    <w:abstractNumId w:val="19"/>
   </w:num>
   <w:num w:numId="12">
     <w:abstractNumId w:val="9"/>
@@ -53400,31 +57295,31 @@
     <w:abstractNumId w:val="2"/>
   </w:num>
   <w:num w:numId="14">
-    <w:abstractNumId w:val="11"/>
+    <w:abstractNumId w:val="12"/>
   </w:num>
   <w:num w:numId="15">
-    <w:abstractNumId w:val="26"/>
+    <w:abstractNumId w:val="29"/>
   </w:num>
   <w:num w:numId="16">
-    <w:abstractNumId w:val="15"/>
+    <w:abstractNumId w:val="16"/>
   </w:num>
   <w:num w:numId="17">
-    <w:abstractNumId w:val="16"/>
+    <w:abstractNumId w:val="17"/>
   </w:num>
   <w:num w:numId="18">
-    <w:abstractNumId w:val="19"/>
+    <w:abstractNumId w:val="20"/>
   </w:num>
   <w:num w:numId="19">
-    <w:abstractNumId w:val="21"/>
+    <w:abstractNumId w:val="23"/>
   </w:num>
   <w:num w:numId="20">
-    <w:abstractNumId w:val="24"/>
+    <w:abstractNumId w:val="27"/>
   </w:num>
   <w:num w:numId="21">
-    <w:abstractNumId w:val="25"/>
+    <w:abstractNumId w:val="28"/>
   </w:num>
   <w:num w:numId="22">
-    <w:abstractNumId w:val="14"/>
+    <w:abstractNumId w:val="15"/>
   </w:num>
   <w:num w:numId="23">
     <w:abstractNumId w:val="6"/>
@@ -53436,10 +57331,19 @@
     <w:abstractNumId w:val="4"/>
   </w:num>
   <w:num w:numId="26">
-    <w:abstractNumId w:val="23"/>
+    <w:abstractNumId w:val="26"/>
   </w:num>
   <w:num w:numId="27">
     <w:abstractNumId w:val="3"/>
+  </w:num>
+  <w:num w:numId="28">
+    <w:abstractNumId w:val="25"/>
+  </w:num>
+  <w:num w:numId="29">
+    <w:abstractNumId w:val="10"/>
+  </w:num>
+  <w:num w:numId="30">
+    <w:abstractNumId w:val="22"/>
   </w:num>
 </w:numbering>
 </file>
@@ -54864,7 +58768,7 @@
 </file>
 
 <file path=customXml/itemProps1.xml><?xml version="1.0" encoding="utf-8"?>
-<ds:datastoreItem xmlns:ds="http://schemas.openxmlformats.org/officeDocument/2006/customXml" ds:itemID="{0D2BCA5D-F4FE-4892-886E-3F2BDF7CF525}">
+<ds:datastoreItem xmlns:ds="http://schemas.openxmlformats.org/officeDocument/2006/customXml" ds:itemID="{043AAC02-2B7F-4505-8683-4EB8D7DA8518}">
   <ds:schemaRefs>
     <ds:schemaRef ds:uri="http://schemas.openxmlformats.org/officeDocument/2006/bibliography"/>
   </ds:schemaRefs>

</xml_diff>